<commit_message>
explained figure 2 rationale, added comments for Dave
</commit_message>
<xml_diff>
--- a/Manuscripts/GDF15 during Pregnancy/GDF15_revisions.docx
+++ b/Manuscripts/GDF15 during Pregnancy/GDF15_revisions.docx
@@ -625,7 +625,33 @@
           <w:highlight w:val="yellow"/>
           <w14:ligatures w14:val="none"/>
         </w:rPr>
-        <w:t>in .eps or .tif format</w:t>
+        <w:t>in .eps or .</w:t>
+      </w:r>
+      <w:proofErr w:type="spellStart"/>
+      <w:r>
+        <w:rPr>
+          <w:rFonts w:ascii="Segoe UI" w:eastAsia="Times New Roman" w:hAnsi="Segoe UI" w:cs="Segoe UI"/>
+          <w:color w:val="242424"/>
+          <w:kern w:val="0"/>
+          <w:sz w:val="23"/>
+          <w:szCs w:val="23"/>
+          <w:highlight w:val="yellow"/>
+          <w14:ligatures w14:val="none"/>
+        </w:rPr>
+        <w:t>tif</w:t>
+      </w:r>
+      <w:proofErr w:type="spellEnd"/>
+      <w:r>
+        <w:rPr>
+          <w:rFonts w:ascii="Segoe UI" w:eastAsia="Times New Roman" w:hAnsi="Segoe UI" w:cs="Segoe UI"/>
+          <w:color w:val="242424"/>
+          <w:kern w:val="0"/>
+          <w:sz w:val="23"/>
+          <w:szCs w:val="23"/>
+          <w:highlight w:val="yellow"/>
+          <w14:ligatures w14:val="none"/>
+        </w:rPr>
+        <w:t xml:space="preserve"> format</w:t>
       </w:r>
       <w:r>
         <w:rPr>
@@ -648,7 +674,31 @@
           <w14:ligatures w14:val="none"/>
         </w:rPr>
         <w:lastRenderedPageBreak/>
-        <w:t>dpi for half-tone figures in .tif or eps format. Please ensure your figures appear clear at 300% zoom.</w:t>
+        <w:t>dpi for half-tone figures in .</w:t>
+      </w:r>
+      <w:proofErr w:type="spellStart"/>
+      <w:r>
+        <w:rPr>
+          <w:rFonts w:ascii="Segoe UI" w:eastAsia="Times New Roman" w:hAnsi="Segoe UI" w:cs="Segoe UI"/>
+          <w:color w:val="242424"/>
+          <w:kern w:val="0"/>
+          <w:sz w:val="23"/>
+          <w:szCs w:val="23"/>
+          <w14:ligatures w14:val="none"/>
+        </w:rPr>
+        <w:t>tif</w:t>
+      </w:r>
+      <w:proofErr w:type="spellEnd"/>
+      <w:r>
+        <w:rPr>
+          <w:rFonts w:ascii="Segoe UI" w:eastAsia="Times New Roman" w:hAnsi="Segoe UI" w:cs="Segoe UI"/>
+          <w:color w:val="242424"/>
+          <w:kern w:val="0"/>
+          <w:sz w:val="23"/>
+          <w:szCs w:val="23"/>
+          <w14:ligatures w14:val="none"/>
+        </w:rPr>
+        <w:t xml:space="preserve"> or eps format. Please ensure your figures appear clear at 300% zoom.</w:t>
       </w:r>
     </w:p>
     <w:p>
@@ -732,7 +782,27 @@
           <w:szCs w:val="23"/>
           <w:shd w:val="clear" w:color="auto" w:fill="FFFFFF"/>
         </w:rPr>
-        <w:t>This is an interesting study that examined the effect of GDF-15 deficiency on multiple pregnancy -related outcomes in GDF-15 KO mice. Suprisingly, GDF15-KO dams had no difference in pregnancy-related weight gain, food intake, insulin sensitivity and neonatal outcomes compared to WT dams, suggesting that GDF15 is not a major player in pregnancy-associated metabolic changes and pregnancy outcomes in mice. The study is well designed with multiple parameters investigated.</w:t>
+        <w:t xml:space="preserve">This is an interesting study that examined the effect of GDF-15 deficiency on multiple pregnancy -related outcomes in GDF-15 KO mice. </w:t>
+      </w:r>
+      <w:r>
+        <w:rPr>
+          <w:rFonts w:ascii="Segoe UI" w:hAnsi="Segoe UI" w:cs="Segoe UI"/>
+          <w:color w:val="242424"/>
+          <w:sz w:val="23"/>
+          <w:szCs w:val="23"/>
+          <w:shd w:val="clear" w:color="auto" w:fill="FFFFFF"/>
+        </w:rPr>
+        <w:t>Surprisingly</w:t>
+      </w:r>
+      <w:r>
+        <w:rPr>
+          <w:rFonts w:ascii="Segoe UI" w:hAnsi="Segoe UI" w:cs="Segoe UI"/>
+          <w:color w:val="242424"/>
+          <w:sz w:val="23"/>
+          <w:szCs w:val="23"/>
+          <w:shd w:val="clear" w:color="auto" w:fill="FFFFFF"/>
+        </w:rPr>
+        <w:t>, GDF15-KO dams had no difference in pregnancy-related weight gain, food intake, insulin sensitivity and neonatal outcomes compared to WT dams, suggesting that GDF15 is not a major player in pregnancy-associated metabolic changes and pregnancy outcomes in mice. The study is well designed with multiple parameters investigated.</w:t>
       </w:r>
       <w:r>
         <w:rPr>
@@ -753,19 +823,6 @@
         </w:rPr>
         <w:t>A few comments to the authors:</w:t>
       </w:r>
-    </w:p>
-    <w:p>
-      <w:pPr>
-        <w:rPr>
-          <w:rFonts w:ascii="Segoe UI" w:hAnsi="Segoe UI" w:cs="Segoe UI"/>
-          <w:b/>
-          <w:bCs/>
-          <w:color w:val="242424"/>
-          <w:sz w:val="23"/>
-          <w:szCs w:val="23"/>
-          <w:shd w:val="clear" w:color="auto" w:fill="FFFFFF"/>
-        </w:rPr>
-      </w:pPr>
       <w:r>
         <w:rPr>
           <w:rFonts w:ascii="Segoe UI" w:hAnsi="Segoe UI" w:cs="Segoe UI"/>
@@ -985,7 +1042,29 @@
           <w:szCs w:val="23"/>
           <w:shd w:val="clear" w:color="auto" w:fill="FFFFFF"/>
         </w:rPr>
-        <w:t xml:space="preserve">counter-regulatory measures in the islet, and large feto-placental demand for glucose </w:t>
+        <w:t xml:space="preserve">counter-regulatory measures in the islet, and large </w:t>
+      </w:r>
+      <w:proofErr w:type="spellStart"/>
+      <w:r>
+        <w:rPr>
+          <w:rFonts w:ascii="Segoe UI" w:hAnsi="Segoe UI" w:cs="Segoe UI"/>
+          <w:color w:val="242424"/>
+          <w:sz w:val="23"/>
+          <w:szCs w:val="23"/>
+          <w:shd w:val="clear" w:color="auto" w:fill="FFFFFF"/>
+        </w:rPr>
+        <w:t>feto</w:t>
+      </w:r>
+      <w:proofErr w:type="spellEnd"/>
+      <w:r>
+        <w:rPr>
+          <w:rFonts w:ascii="Segoe UI" w:hAnsi="Segoe UI" w:cs="Segoe UI"/>
+          <w:color w:val="242424"/>
+          <w:sz w:val="23"/>
+          <w:szCs w:val="23"/>
+          <w:shd w:val="clear" w:color="auto" w:fill="FFFFFF"/>
+        </w:rPr>
+        <w:t xml:space="preserve">-placental demand for glucose </w:t>
       </w:r>
       <w:r>
         <w:rPr>
@@ -1242,7 +1321,7 @@
           <w:szCs w:val="23"/>
           <w:shd w:val="clear" w:color="auto" w:fill="FFFFFF"/>
         </w:rPr>
-        <w:t xml:space="preserve">The paper GDF15 knockout does not substantially impact perinatal body weight or neonatal outcomes in mice by Mulcahy et al sets out to establish how loss of GDF15 from the maternal-fetal dyad affects pregnancy and pup development. The subject of this paper is timely. The physiology and/or pathophysiology of rise in GDF15 that occurs in pregnancy is </w:t>
+        <w:t xml:space="preserve">The paper GDF15 knockout does not substantially impact perinatal body weight or neonatal outcomes in mice by Mulcahy et al sets out to establish how loss of GDF15 from the maternal-fetal dyad affects pregnancy and pup development. The subject of this paper is timely. The physiology and/or pathophysiology of rise in GDF15 that occurs in pregnancy is unknown, and understanding this is critical to our understanding of GDF15-GFRAL biology. </w:t>
       </w:r>
       <w:r>
         <w:rPr>
@@ -1253,7 +1332,7 @@
           <w:shd w:val="clear" w:color="auto" w:fill="FFFFFF"/>
         </w:rPr>
         <w:lastRenderedPageBreak/>
-        <w:t xml:space="preserve">unknown, and understanding this is critical to our understanding of GDF15-GFRAL biology. As such, even though this paper predominantly presents negative findings, the core observation that loss of GDF15 does not grossly alter pregnancy-related outcomes are still of significant interest to the field. However, there are some aspects of the paper where the rationale is </w:t>
+        <w:t xml:space="preserve">As such, even though this paper predominantly presents negative findings, the core observation that loss of GDF15 does not grossly alter pregnancy-related outcomes are still of significant interest to the field. However, there are some aspects of the paper where the rationale is </w:t>
       </w:r>
       <w:proofErr w:type="gramStart"/>
       <w:r>
@@ -1310,7 +1389,33 @@
           <w:szCs w:val="23"/>
           <w:shd w:val="clear" w:color="auto" w:fill="FFFFFF"/>
         </w:rPr>
-        <w:t xml:space="preserve">The rationale for use of dexamethasone (dex) in pregnancy to induce insulin resistance is lacking. There is no introduction of the model or its utility in the introduction. Dex is rarely given in pregnancy due to concerns related to fetal organ development, except acutely in cases where fetal lung maturation is of critical importance due to impending pre-term delivery. Insulin resistance, gestational diabetes and underlying type 2 diabetes are of broad translational relevance during </w:t>
+        <w:t>The rationale for use of dexamethasone (</w:t>
+      </w:r>
+      <w:proofErr w:type="spellStart"/>
+      <w:r>
+        <w:rPr>
+          <w:rFonts w:ascii="Segoe UI" w:hAnsi="Segoe UI" w:cs="Segoe UI"/>
+          <w:b/>
+          <w:bCs/>
+          <w:color w:val="242424"/>
+          <w:sz w:val="23"/>
+          <w:szCs w:val="23"/>
+          <w:shd w:val="clear" w:color="auto" w:fill="FFFFFF"/>
+        </w:rPr>
+        <w:t>dex</w:t>
+      </w:r>
+      <w:proofErr w:type="spellEnd"/>
+      <w:r>
+        <w:rPr>
+          <w:rFonts w:ascii="Segoe UI" w:hAnsi="Segoe UI" w:cs="Segoe UI"/>
+          <w:b/>
+          <w:bCs/>
+          <w:color w:val="242424"/>
+          <w:sz w:val="23"/>
+          <w:szCs w:val="23"/>
+          <w:shd w:val="clear" w:color="auto" w:fill="FFFFFF"/>
+        </w:rPr>
+        <w:t xml:space="preserve">) in pregnancy to induce insulin resistance is lacking. There is no introduction of the model or its utility in the introduction. Dex is rarely given in pregnancy due to concerns related to fetal organ development, except acutely in cases where fetal lung maturation is of critical importance due to impending pre-term delivery. Insulin resistance, gestational diabetes and underlying type 2 diabetes are of broad translational relevance during </w:t>
       </w:r>
       <w:proofErr w:type="gramStart"/>
       <w:r>
@@ -1347,18 +1452,295 @@
       </w:r>
     </w:p>
     <w:p>
-      <w:pPr>
-        <w:rPr>
-          <w:b/>
-          <w:bCs/>
-        </w:rPr>
-      </w:pPr>
-      <w:r>
-        <w:rPr>
-          <w:b/>
-          <w:bCs/>
-        </w:rPr>
-        <w:t xml:space="preserve">We thank you for pointing out the missing rationale </w:t>
+      <w:r>
+        <w:t xml:space="preserve">We thank </w:t>
+      </w:r>
+      <w:proofErr w:type="spellStart"/>
+      <w:r>
+        <w:t>the</w:t>
+      </w:r>
+      <w:proofErr w:type="spellEnd"/>
+      <w:r>
+        <w:t xml:space="preserve"> reviewer</w:t>
+      </w:r>
+      <w:r>
+        <w:t xml:space="preserve"> for </w:t>
+      </w:r>
+      <w:r>
+        <w:t>suggesting we provide more robust</w:t>
+      </w:r>
+      <w:r>
+        <w:t xml:space="preserve"> rationale</w:t>
+      </w:r>
+      <w:r>
+        <w:t>. We were interested in the contribution of GDF15 levels in relation to insulin resistance of pregnancy</w:t>
+      </w:r>
+      <w:r>
+        <w:t xml:space="preserve"> before we investigated the effect of genetic knockouts</w:t>
+      </w:r>
+      <w:r>
+        <w:t xml:space="preserve">. To establish the </w:t>
+      </w:r>
+      <w:r>
+        <w:t>contribution</w:t>
+      </w:r>
+      <w:r>
+        <w:t xml:space="preserve"> of physiological state</w:t>
+      </w:r>
+      <w:r>
+        <w:t xml:space="preserve"> to GDF15 levels and insulin sensitivity</w:t>
+      </w:r>
+      <w:r>
+        <w:t xml:space="preserve">, we evaluated pregnant vs non-pregnant females. </w:t>
+      </w:r>
+      <w:r>
+        <w:t xml:space="preserve">We then wanted to examine the contribution of the stress of  pregnancy alone in contrast with known elevated stressors in the context of pregnancy. We anticipated pregnancy would raise GDF15 </w:t>
+      </w:r>
+      <w:proofErr w:type="gramStart"/>
+      <w:r>
+        <w:t>levels, but</w:t>
+      </w:r>
+      <w:proofErr w:type="gramEnd"/>
+      <w:r>
+        <w:t xml:space="preserve"> thought stressed pregnancies would have an additive effect signaling additional peripheral stress. Although we agree a DIO model would be insightful, we felt evaluating GDF15 in the frame of stress was more important for our argument</w:t>
+      </w:r>
+      <w:r>
+        <w:t xml:space="preserve"> and was cogent with the current literature suggesting GDF15 acts as a sentinel of somatic stress</w:t>
+      </w:r>
+      <w:r>
+        <w:t xml:space="preserve">. We agree with the reviewer that dexamethasone is rarely given except in the case of pre-term delivery for lung maturation. However, our research </w:t>
+      </w:r>
+      <w:r>
+        <w:t xml:space="preserve"> </w:t>
+      </w:r>
+      <w:r>
+        <w:t xml:space="preserve">group has previously used dexamethasone to </w:t>
+      </w:r>
+      <w:r>
+        <w:t xml:space="preserve">be a more consistent </w:t>
+      </w:r>
+      <w:r>
+        <w:t xml:space="preserve">model </w:t>
+      </w:r>
+      <w:r>
+        <w:t xml:space="preserve">for </w:t>
+      </w:r>
+      <w:r>
+        <w:t xml:space="preserve">gestational parent stress </w:t>
+      </w:r>
+      <w:r>
+        <w:t xml:space="preserve">(pharmacological, psychosocial, </w:t>
+      </w:r>
+      <w:proofErr w:type="spellStart"/>
+      <w:r>
+        <w:t>etc</w:t>
+      </w:r>
+      <w:proofErr w:type="spellEnd"/>
+      <w:r>
+        <w:t>)</w:t>
+      </w:r>
+      <w:r>
+        <w:t xml:space="preserve"> effect</w:t>
+      </w:r>
+      <w:r>
+        <w:t xml:space="preserve"> </w:t>
+      </w:r>
+      <w:r>
+        <w:t xml:space="preserve">on </w:t>
+      </w:r>
+      <w:r>
+        <w:t>pregnancy outcomes</w:t>
+      </w:r>
+      <w:r>
+        <w:fldChar w:fldCharType="begin"/>
+      </w:r>
+      <w:r>
+        <w:instrText xml:space="preserve"> ADDIN ZOTERO_ITEM CSL_CITATION {"citationID":"2lNDrvT4","properties":{"formattedCitation":"\\super 4\\nosupersub{}","plainCitation":"4","noteIndex":0},"citationItems":[{"id":65,"uris":["http://zotero.org/users/5073745/items/ZNSDCBWG"],"itemData":{"id":65,"type":"article-journal","abstract":"The placenta is the primary organ responsible for deactivating maternal glucocorticoids and reducing fetal exposure. Glucocorticoid use during pregnancy is a common treatment for asthma, allergies, and COVID-19. Several studies have reported adverse effects including intrauterine growth restriction as a result of glucocorticoid exposure, yet little is known about the mechanisms by which short and long-term maternal glucocorticoid exposures affect placental biology and fetal development. To better understand the role of glucocorticoids on placental and fetal outcomes, we used a mouse model exposed to the synthetic glucocorticoid, dexamethasone (Dex), prior to and throughout gestation. We conducted a randomized controlled trial in mice with a treatment arm of Dex exposure and water exposure as control. Virgin C57Bl/6J female mice were single-housed at 11 weeks of age, and Dex was introduced in the drinking water as a 1mg/kg/day dose. After one week of treatment, mice were bred with age-matched virgin males. Dam body composition, food, and water intake were monitored weekly. Maternal insulin sensitivity, pup survival rate, litter size, and pup birth weight at postnatal day (PND) 0.5 were also assessed. Dams treated with Dex lost significant lean mass after one week of treatment. Dex treatment did not appear to affect the dams’ ability to get pregnant, as both groups carried pups to term with similar lengths of gestation (p=0.838). Water and Dex-treated dams gained comparable weight during the first and second trimesters of pregnancy, however, the Dex group gained less lean mass than the water group during the third trimester. At PND0.5, Dex dams had fewer pups with a 40% reduction in litter size (p=0.01) and lighter pups with a 37% reduction in offspring weight (p&amp;lt;0.001), indicating substantial intrauterine growth restriction. All pups of Dex-treated dams died by PND1. Attempts to rescue pups of Dex-dams by cross-fostering with water-treated nursing dams or by feeding the pups 10% glucose at PND0.5 failed by PND1. These results demonstrate a novel finding regarding the chronic use of glucocorticoids before and during conception and pregnancy. The reduction in both pup weight and late-pregnancy maternal weight gain suggests potential growth restriction or placental insufficiency. Further molecular studies during multiple time points of gestation will help elucidate the mechanisms at play.","container-title":"Journal of the Endocrine Society","DOI":"10.1210/jendso/bvab048.1522","ISSN":"2472-1972","issue":"Supplement_1","journalAbbreviation":"Journal of the Endocrine Society","page":"A748-A749","source":"Silverchair","title":"Effects of Dexamethasone on Offspring Survival and Intrauterine Growth Restriction","volume":"5","author":[{"family":"El Habbal","given":"Noura"},{"family":"Mulcahy","given":"Molly C"},{"family":"Redd","given":"JeAnna R"},{"family":"Bridges","given":"Dave"}],"issued":{"date-parts":[["2021",5,1]]}}}],"schema":"https://github.com/citation-style-language/schema/raw/master/csl-citation.json"} </w:instrText>
+      </w:r>
+      <w:r>
+        <w:fldChar w:fldCharType="separate"/>
+      </w:r>
+      <w:r>
+        <w:rPr>
+          <w:rFonts w:ascii="Aptos" w:hAnsi="Aptos" w:cs="Times New Roman"/>
+          <w:kern w:val="0"/>
+          <w:vertAlign w:val="superscript"/>
+        </w:rPr>
+        <w:t>4</w:t>
+      </w:r>
+      <w:r>
+        <w:fldChar w:fldCharType="end"/>
+      </w:r>
+      <w:r>
+        <w:t>.</w:t>
+      </w:r>
+      <w:r>
+        <w:t xml:space="preserve"> Dexamethasone treatment (both injected and orally administered) </w:t>
+      </w:r>
+      <w:r>
+        <w:t>has been used for decades to understand the</w:t>
+      </w:r>
+      <w:r>
+        <w:t xml:space="preserve"> effect of stress on gestational</w:t>
+      </w:r>
+      <w:r>
+        <w:fldChar w:fldCharType="begin"/>
+      </w:r>
+      <w:r>
+        <w:instrText xml:space="preserve"> ADDIN ZOTERO_ITEM CSL_CITATION {"citationID":"cgmTae31","properties":{"formattedCitation":"\\super 5\\nosupersub{}","plainCitation":"5","noteIndex":0},"citationItems":[{"id":2334,"uris":["http://zotero.org/users/5073745/items/QC8AZG3H"],"itemData":{"id":2334,"type":"article-journal","abstract":"Objective\nIn the present study, we aimed to evaluate the effects of high doses of dexamethasone (DEX) in early pregnancy on pregnancy outcomes.\n\nMethods\nPregnant BALB/c mice were treated with high-dose DEX in the experimental group or saline in the control group on gestational days (GDs) 0.5 to 4.5. Pregnant mice were sacrificed on GDs 7.5, 13.5, or 18.5 and their peripheral blood, placentas, fetuses, and uterine tissue were collected. Decidual and placenta cell supernatants were examined to evaluate the effect of DEX on the proliferation of mononuclear cells, the quantity of uterine macrophages and uterine natural killer (uNK) cells, and levels of progesterone and 17β-estradiol, as determined by an 3-(4,5-dimethylthiazole-2-yl)-2,5-diphenyltetrazolium bromide assay, immunohistochemistry, and enzyme-linked immunosorbent assay, respectively. We also were measured fetal and placental growth parameters on GD 18.5.\n\nResults\nWe found that high doses of DEX were associated with an increased abortion rate, enhancement of the immunosuppressive effect of the decidua, alterations in placental growth parameters, decreased progesterone and 17β-estradiol levels, and a reduced frequency of macrophages and uNK cells.\n\nConclusion\nOur data suggest that the high-dose administration of DEX during early pregnancy negatively affected pregnancy outcomes.","container-title":"Clinical and Experimental Reproductive Medicine","DOI":"10.5653/cerm.2016.43.1.15","ISSN":"2233-8233","issue":"1","journalAbbreviation":"Clin Exp Reprod Med","note":"PMID: 27104153\nPMCID: PMC4838577","page":"15-25","source":"PubMed Central","title":"Pregnancy outcomes following the administration of high doses of dexamethasone in early pregnancy","volume":"43","author":[{"family":"Namdar Ahmadabad","given":"Hasan"},{"family":"Kayvan Jafari","given":"Sabah"},{"family":"Nezafat Firizi","given":"Maryam"},{"family":"Abbaspour","given":"Ali Reza"},{"family":"Ghafoori Gharib","given":"Fahime"},{"family":"Ghobadi","given":"Yusef"},{"family":"Gholizadeh","given":"Samira"}],"issued":{"date-parts":[["2016",3]]}}}],"schema":"https://github.com/citation-style-language/schema/raw/master/csl-citation.json"} </w:instrText>
+      </w:r>
+      <w:r>
+        <w:fldChar w:fldCharType="separate"/>
+      </w:r>
+      <w:r>
+        <w:rPr>
+          <w:rFonts w:ascii="Aptos" w:hAnsi="Aptos" w:cs="Times New Roman"/>
+          <w:kern w:val="0"/>
+          <w:vertAlign w:val="superscript"/>
+        </w:rPr>
+        <w:t>5</w:t>
+      </w:r>
+      <w:r>
+        <w:fldChar w:fldCharType="end"/>
+      </w:r>
+      <w:r>
+        <w:t>, placental</w:t>
+      </w:r>
+      <w:r>
+        <w:fldChar w:fldCharType="begin"/>
+      </w:r>
+      <w:r>
+        <w:instrText xml:space="preserve"> ADDIN ZOTERO_ITEM CSL_CITATION {"citationID":"KVAHyhWM","properties":{"formattedCitation":"\\super 6,7\\nosupersub{}","plainCitation":"6,7","noteIndex":0},"citationItems":[{"id":2337,"uris":["http://zotero.org/users/5073745/items/DW2G779M"],"itemData":{"id":2337,"type":"article-journal","abstract":"Prenatal treatment of dexamethasone, a synthetic stress hormone, leads to low birth weight and affects adult pathophysiology. Because fetal growth and survival are critically dependent on successful placental development, we aimed to investigate the effects of prenatal dexamethasone exposure on placental growth and function, particularly focusing on issues surrounding the time of stress exposure in a developmental context. Dexamethasone was administered at a dosage of 1 mg/kg BW (DEX1) or 10 mg/kg BW (DEX10) intraperitoneally at gestational d 7.5, 8.5, and 9.5 in pregnant mice. Placentas were then dissected at gestational d 11.5 and 18.5. Placental size and weight were reduced at d 11.5 in a dose-dependent manner (P = 0.11 for saline vs. DEX1 and P &amp;lt; 0.001 for DEX1 vs. DEX10 in size; P = 0.34 for saline vs. DEX1 and P &amp;lt; 0.01 for DEX1 vs. DEX10 in weight). In contrast, a considerable heterogeneity was shown at d 18.5, especially in DEX10-treated mice. Some placentas were small and malformed whereas some were enlarged with structural abnormalities in spongiotrophoblasts and labyrinth layers. Although placental overgrowth under such condition seemed to compromise fetal demand for nutrient supply, disorganized cell structure with reduced fetal vasculature observed in large placentas suggests that prenatal stress exposure during the early gestational period negatively affects placental development and efficiency.","container-title":"Journal of Animal Science","DOI":"10.2527/jas.2012-5090","ISSN":"0021-8812","issue":"13","journalAbbreviation":"Journal of Animal Science","page":"4846-4856","source":"Silverchair","title":"Prenatal administration of dexamethasone during early pregnancy negatively affects placental development and function in mice1","volume":"90","author":[{"family":"Lee","given":"J.-Y."},{"family":"Park","given":"S. J."},{"family":"Kim","given":"S. H."},{"family":"Kim","given":"M. H."}],"issued":{"date-parts":[["2012",12,1]]}}},{"id":2341,"uris":["http://zotero.org/users/5073745/items/EKT9UEWI"],"itemData":{"id":2341,"type":"article-journal","abstract":"Synthetic glucocorticoids, like dexamethasone (dex), restrict growth of the fetus and program its adult physiology, in part by altering placental phenotype. The route and timing of dex administration determine the fetal and adult outcomes, but whether these factors affect placental phenotype remains unknown. This study compared placental morphology, amino acid transport, and gene expression in mice given dex orally or by subcutaneous injection over the periods of most rapid placental (Days [D] 11–16) or fetal (D14–19) growth (term is D21). Compared with untreated and saline-injected controls, both dex treatments reduced placental weight at D16 and 19 and fetal weight and total labyrinthine volume at D19 to a similar extent. Only oral dex treatment from D11 to D16 reduced labyrinthine fetal capillary volume on D16 and increased placental 14C-methylaminoisobutyric acid (MeAIB) clearance at D19, 3 days after treatment ended. Neither route of dex treatment altered placental expression of Slc38a, Hsd11b, or the glucocorticoid receptor, Nr3c1, at D16. In contrast, both routes of dex treatment from D14 to D19 increased placental Hsd11b2 expression and labyrinthine maternal vessel volume. Furthermore, injection per se altered placental expression of Nr3c1, Hsd11b1, and specific Slc38a isoforms in an age-related manner. Overall, MeAIB clearance was not related to Slc38a transporter expression but was correlated inversely with maternal corticosterone concentrations when dex was undetectable in maternal plasma at D19. The effects of dex on placental phenotype, therefore, depend on both the route and timing of administration and may relate to local glucocorticoid availability during and after the treatment period.","container-title":"Biology of Reproduction","DOI":"10.1095/biolreprod.113.109678","ISSN":"0006-3363","issue":"4","journalAbbreviation":"Biology of Reproduction","page":"80, 1-12","source":"Silverchair","title":"Adaptations in Placental Phenotype Depend on Route and Timing of Maternal Dexamethasone Administration in Mice1","volume":"89","author":[{"family":"Vaughan","given":"Owen R."},{"family":"Sferruzzi-Perri","given":"Amanda N."},{"family":"Coan","given":"Philip M."},{"family":"Fowden","given":"Abigail L."}],"issued":{"date-parts":[["2013",10,1]]}}}],"schema":"https://github.com/citation-style-language/schema/raw/master/csl-citation.json"} </w:instrText>
+      </w:r>
+      <w:r>
+        <w:fldChar w:fldCharType="separate"/>
+      </w:r>
+      <w:r>
+        <w:rPr>
+          <w:rFonts w:ascii="Aptos" w:hAnsi="Aptos" w:cs="Times New Roman"/>
+          <w:kern w:val="0"/>
+          <w:vertAlign w:val="superscript"/>
+        </w:rPr>
+        <w:t>6,7</w:t>
+      </w:r>
+      <w:r>
+        <w:fldChar w:fldCharType="end"/>
+      </w:r>
+      <w:r>
+        <w:t>, and offspring health</w:t>
+      </w:r>
+      <w:r>
+        <w:fldChar w:fldCharType="begin"/>
+      </w:r>
+      <w:r>
+        <w:instrText xml:space="preserve"> ADDIN ZOTERO_ITEM CSL_CITATION {"citationID":"AFatG1H1","properties":{"formattedCitation":"\\super 8\\nosupersub{}","plainCitation":"8","noteIndex":0},"citationItems":[{"id":2339,"uris":["http://zotero.org/users/5073745/items/HZH6HCYB"],"itemData":{"id":2339,"type":"article-journal","abstract":"Dexamethasone treatment of F0 pregnant rodents alters F1 placental function and adult cardiometabolic phenotype. The adult phenotype is transmitted to the F2 generation without further intervention, but whether F2 placental function is altered by F0 dexamethasone treatment remains unknown. In the present study, F0 mice were untreated or received dexamethasone (0.2 µg g–1 day–1, s.c.) over Days 11–15 or 14–18 of pregnancy (term Day 21). Depending on the period of F0 dexamethasone treatment, F1 offspring were lighter at birth or grew more slowly until weaning (P &lt; 0.05). Glucose tolerance (1 g kg–1, i.p.) of adult F1 males was abnormal. Mating F1 males exposed prenatally to dexamethasone with untreated females had no effect on F2 placental function on Day 19 of pregnancy. In contrast, when F1 females were mated with untreated males, F2 placental clearance of the amino acid analogue 14C-methylaminoisobutyric acid was increased by 75% on Day 19 specifically in dams prenatally exposed to dexamethasone on Days 14–18 (P &lt; 0.05). Maternal plasma corticosterone was also increased, but F2 placental Slc38a4 expression was decreased in these dams (P &lt; 0.05). F0 dexamethasone treatment had no effect on F2 fetal or placental weights, regardless of lineage. Therefore, the effects of F0 dexamethasone exposure are transmitted intergenerationally to the F2 placenta via the maternal, but not paternal, line.","container-title":"Reproduction, Fertility and Development","DOI":"10.1071/RD14285","ISSN":"1448-5990","issue":"4","journalAbbreviation":"Reprod. Fertil. Dev.","language":"en","note":"publisher: CSIRO PUBLISHING","page":"704-711","source":"www-publish-csiro-au.ezproxy.library.wisc.edu","title":"Dexamethasone treatment of pregnant F0 mice leads to parent of origin-specific changes in placental function of the F2 generation","volume":"27","author":[{"family":"Vaughan","given":"O. R."},{"family":"Phillips","given":"H. M."},{"family":"Everden","given":"A. J."},{"family":"Sferruzzi-Perri","given":"A. N."},{"family":"Fowden","given":"A. L."}],"issued":{"date-parts":[["2015",5,8]]}}}],"schema":"https://github.com/citation-style-language/schema/raw/master/csl-citation.json"} </w:instrText>
+      </w:r>
+      <w:r>
+        <w:fldChar w:fldCharType="separate"/>
+      </w:r>
+      <w:r>
+        <w:rPr>
+          <w:rFonts w:ascii="Aptos" w:hAnsi="Aptos" w:cs="Times New Roman"/>
+          <w:kern w:val="0"/>
+          <w:vertAlign w:val="superscript"/>
+        </w:rPr>
+        <w:t>8</w:t>
+      </w:r>
+      <w:r>
+        <w:fldChar w:fldCharType="end"/>
+      </w:r>
+      <w:r>
+        <w:t>. We made the following changes to the body of the manuscript to better explain this rationale.</w:t>
+      </w:r>
+    </w:p>
+    <w:p>
+      <w:r>
+        <w:t>Line 67-</w:t>
+      </w:r>
+      <w:r>
+        <w:t>75:</w:t>
+      </w:r>
+    </w:p>
+    <w:p>
+      <w:r>
+        <w:rPr>
+          <w:rFonts w:ascii="Times New Roman" w:hAnsi="Times New Roman" w:cs="Times New Roman"/>
+          <w:color w:val="00B0F0"/>
+        </w:rPr>
+        <w:t>“</w:t>
+      </w:r>
+      <w:r>
+        <w:rPr>
+          <w:rFonts w:ascii="Times New Roman" w:hAnsi="Times New Roman" w:cs="Times New Roman"/>
+          <w:color w:val="00B0F0"/>
+        </w:rPr>
+        <w:t>GDF15 elevations in circulation are thought to be sentinels of stressors present in the body. Comparisons between non-pregnant and pregnant individuals and between healthy versus chronic stress during pregnancy (like dexamethasone administration) are understudied in murine models</w:t>
+      </w:r>
+      <w:r>
+        <w:rPr>
+          <w:rFonts w:ascii="Times New Roman" w:hAnsi="Times New Roman" w:cs="Times New Roman"/>
+        </w:rPr>
+        <w:t xml:space="preserve"> Given the sometimes-conflicting human data </w:t>
+      </w:r>
+      <w:r>
+        <w:rPr>
+          <w:rFonts w:ascii="Times New Roman" w:hAnsi="Times New Roman" w:cs="Times New Roman"/>
+          <w:color w:val="00B0F0"/>
+        </w:rPr>
+        <w:t xml:space="preserve">and lack of evaluation of physiological state and chronic stress compounding physiological state, we sought to characterize GDF15 in circulation comparing pregnant, non-pregnant, and stressed pregnant females while assessing glycemic health. We also sought to </w:t>
+      </w:r>
+      <w:r>
+        <w:rPr>
+          <w:rFonts w:ascii="Times New Roman" w:hAnsi="Times New Roman" w:cs="Times New Roman"/>
+        </w:rPr>
+        <w:t xml:space="preserve">define the effects of </w:t>
+      </w:r>
+      <w:r>
+        <w:rPr>
+          <w:rFonts w:ascii="Times New Roman" w:hAnsi="Times New Roman" w:cs="Times New Roman"/>
+          <w:i/>
+          <w:iCs/>
+        </w:rPr>
+        <w:t>Gdf15</w:t>
+      </w:r>
+      <w:r>
+        <w:rPr>
+          <w:rFonts w:ascii="Times New Roman" w:hAnsi="Times New Roman" w:cs="Times New Roman"/>
+        </w:rPr>
+        <w:t xml:space="preserve"> loss of function </w:t>
+      </w:r>
+      <w:proofErr w:type="gramStart"/>
+      <w:r>
+        <w:rPr>
+          <w:rFonts w:ascii="Times New Roman" w:hAnsi="Times New Roman" w:cs="Times New Roman"/>
+        </w:rPr>
+        <w:t>during the course of</w:t>
+      </w:r>
+      <w:proofErr w:type="gramEnd"/>
+      <w:r>
+        <w:rPr>
+          <w:rFonts w:ascii="Times New Roman" w:hAnsi="Times New Roman" w:cs="Times New Roman"/>
+        </w:rPr>
+        <w:t xml:space="preserve"> </w:t>
+      </w:r>
+      <w:r>
+        <w:rPr>
+          <w:rFonts w:ascii="Times New Roman" w:hAnsi="Times New Roman" w:cs="Times New Roman"/>
+          <w:color w:val="00B0F0"/>
+        </w:rPr>
+        <w:t>healthy</w:t>
+      </w:r>
+      <w:r>
+        <w:rPr>
+          <w:rFonts w:ascii="Times New Roman" w:hAnsi="Times New Roman" w:cs="Times New Roman"/>
+        </w:rPr>
+        <w:t xml:space="preserve"> murine pregnancy, including effects on weight gain, food intake, insulin sensitivity, and neonatal outcomes.</w:t>
+      </w:r>
+      <w:r>
+        <w:rPr>
+          <w:rFonts w:ascii="Times New Roman" w:hAnsi="Times New Roman" w:cs="Times New Roman"/>
+        </w:rPr>
+        <w:t>”</w:t>
       </w:r>
     </w:p>
     <w:p>
@@ -1381,6 +1763,7 @@
           <w:bCs/>
         </w:rPr>
       </w:pPr>
+      <w:commentRangeStart w:id="2"/>
       <w:r>
         <w:rPr>
           <w:rFonts w:ascii="Segoe UI" w:hAnsi="Segoe UI" w:cs="Segoe UI"/>
@@ -1404,8 +1787,22 @@
           <w:szCs w:val="23"/>
           <w:shd w:val="clear" w:color="auto" w:fill="FFFFFF"/>
         </w:rPr>
-        <w:t>as as</w:t>
-      </w:r>
+        <w:t xml:space="preserve">as </w:t>
+      </w:r>
+      <w:proofErr w:type="spellStart"/>
+      <w:r>
+        <w:rPr>
+          <w:rFonts w:ascii="Segoe UI" w:hAnsi="Segoe UI" w:cs="Segoe UI"/>
+          <w:b/>
+          <w:bCs/>
+          <w:color w:val="242424"/>
+          <w:sz w:val="23"/>
+          <w:szCs w:val="23"/>
+          <w:shd w:val="clear" w:color="auto" w:fill="FFFFFF"/>
+        </w:rPr>
+        <w:t>as</w:t>
+      </w:r>
+      <w:proofErr w:type="spellEnd"/>
       <w:proofErr w:type="gramEnd"/>
       <w:r>
         <w:rPr>
@@ -1444,6 +1841,13 @@
           <w:shd w:val="clear" w:color="auto" w:fill="FFFFFF"/>
         </w:rPr>
         <w:t xml:space="preserve"> allow for interpretation of the actual glycemic state of the mice. </w:t>
+      </w:r>
+      <w:commentRangeEnd w:id="2"/>
+      <w:r>
+        <w:rPr>
+          <w:rStyle w:val="CommentReference"/>
+        </w:rPr>
+        <w:commentReference w:id="2"/>
       </w:r>
     </w:p>
     <w:p>
@@ -1458,7 +1862,7 @@
           <w:bCs/>
         </w:rPr>
       </w:pPr>
-      <w:commentRangeStart w:id="2"/>
+      <w:commentRangeStart w:id="3"/>
       <w:r>
         <w:rPr>
           <w:rFonts w:ascii="Segoe UI" w:hAnsi="Segoe UI" w:cs="Segoe UI"/>
@@ -1471,17 +1875,25 @@
         </w:rPr>
         <w:t>Fig 2C - the statistics are not clear. I believe there is likely a main effect of pregnancy and it is indeed well established that GDF15 is elevated in pregnancy, however the legend says paired t tests were used which does not make any sense in looking at the comparison marked on 2C. Dex treated dams are lighter in the second half of pregnancy, so it seems likely the results in 2E reflect body weight differences rather than anything else.</w:t>
       </w:r>
-      <w:commentRangeEnd w:id="2"/>
+      <w:commentRangeEnd w:id="3"/>
       <w:r>
         <w:rPr>
           <w:rStyle w:val="CommentReference"/>
         </w:rPr>
-        <w:commentReference w:id="2"/>
-      </w:r>
-    </w:p>
-    <w:p>
-      <w:r>
-        <w:t>The method used in 2C is two-way anova, assessing the effect of time of collection (ZT1 vs ZT 13) and pregnancy status. The test revealed a significant effect of pregnancy (</w:t>
+        <w:commentReference w:id="3"/>
+      </w:r>
+    </w:p>
+    <w:p>
+      <w:r>
+        <w:t xml:space="preserve">The method used in 2C is two-way </w:t>
+      </w:r>
+      <w:proofErr w:type="spellStart"/>
+      <w:r>
+        <w:t>anova</w:t>
+      </w:r>
+      <w:proofErr w:type="spellEnd"/>
+      <w:r>
+        <w:t>, assessing the effect of time of collection (ZT1 vs ZT 13) and pregnancy status. The test revealed a significant effect of pregnancy (</w:t>
       </w:r>
       <w:r>
         <w:t>p=0.007</w:t>
@@ -1512,7 +1924,21 @@
         <w:rPr>
           <w:rFonts w:ascii="Times New Roman" w:hAnsi="Times New Roman" w:cs="Times New Roman"/>
         </w:rPr>
-        <w:t>We found that GDF15 is 49% (54 ±18.8 pg/dL) elevated in pregnant animals compared to non-pregnant mice (</w:t>
+        <w:t xml:space="preserve">We found that GDF15 is 49% (54 ±18.8 </w:t>
+      </w:r>
+      <w:proofErr w:type="spellStart"/>
+      <w:r>
+        <w:rPr>
+          <w:rFonts w:ascii="Times New Roman" w:hAnsi="Times New Roman" w:cs="Times New Roman"/>
+        </w:rPr>
+        <w:t>pg</w:t>
+      </w:r>
+      <w:proofErr w:type="spellEnd"/>
+      <w:r>
+        <w:rPr>
+          <w:rFonts w:ascii="Times New Roman" w:hAnsi="Times New Roman" w:cs="Times New Roman"/>
+        </w:rPr>
+        <w:t>/dL) elevated in pregnant animals compared to non-pregnant mice (</w:t>
       </w:r>
       <w:r>
         <w:rPr>
@@ -1641,7 +2067,23 @@
           <w:rFonts w:ascii="Times New Roman" w:hAnsi="Times New Roman" w:cs="Times New Roman"/>
           <w:color w:val="00B0F0"/>
         </w:rPr>
-        <w:t xml:space="preserve"> anova for effect of time and of pregnancy status.</w:t>
+        <w:t xml:space="preserve"> </w:t>
+      </w:r>
+      <w:proofErr w:type="spellStart"/>
+      <w:r>
+        <w:rPr>
+          <w:rFonts w:ascii="Times New Roman" w:hAnsi="Times New Roman" w:cs="Times New Roman"/>
+          <w:color w:val="00B0F0"/>
+        </w:rPr>
+        <w:t>anova</w:t>
+      </w:r>
+      <w:proofErr w:type="spellEnd"/>
+      <w:r>
+        <w:rPr>
+          <w:rFonts w:ascii="Times New Roman" w:hAnsi="Times New Roman" w:cs="Times New Roman"/>
+          <w:color w:val="00B0F0"/>
+        </w:rPr>
+        <w:t xml:space="preserve"> for effect of time and of pregnancy status.</w:t>
       </w:r>
       <w:r>
         <w:rPr>
@@ -1672,9 +2114,16 @@
           <w:szCs w:val="23"/>
           <w:shd w:val="clear" w:color="auto" w:fill="FFFFFF"/>
         </w:rPr>
-        <w:lastRenderedPageBreak/>
         <w:t>The results text states that "Both genotypes had a rapid increase in food intake in the final week of pregnancy, with smaller increases in the Gdf15-/- dams", the lines in Fig 3E overlap completely, so this is not substantiated.</w:t>
       </w:r>
+    </w:p>
+    <w:p>
+      <w:pPr>
+        <w:rPr>
+          <w:b/>
+          <w:bCs/>
+        </w:rPr>
+      </w:pPr>
     </w:p>
     <w:p>
       <w:pPr>
@@ -1878,7 +2327,7 @@
           <w:bCs/>
         </w:rPr>
       </w:pPr>
-      <w:commentRangeStart w:id="3"/>
+      <w:commentRangeStart w:id="4"/>
       <w:r>
         <w:rPr>
           <w:rFonts w:ascii="Segoe UI" w:hAnsi="Segoe UI" w:cs="Segoe UI"/>
@@ -1894,6 +2343,7 @@
     </w:p>
     <w:p>
       <w:r>
+        <w:lastRenderedPageBreak/>
         <w:t>We updated x-axes for insulin tolerance tests</w:t>
       </w:r>
       <w:r>
@@ -1924,7 +2374,7 @@
           <w:bCs/>
         </w:rPr>
       </w:pPr>
-      <w:commentRangeStart w:id="4"/>
+      <w:commentRangeStart w:id="5"/>
       <w:r>
         <w:rPr>
           <w:rFonts w:ascii="Segoe UI" w:hAnsi="Segoe UI" w:cs="Segoe UI"/>
@@ -1937,12 +2387,12 @@
         </w:rPr>
         <w:t>More</w:t>
       </w:r>
-      <w:commentRangeEnd w:id="3"/>
+      <w:commentRangeEnd w:id="4"/>
       <w:r>
         <w:rPr>
           <w:rStyle w:val="CommentReference"/>
         </w:rPr>
-        <w:commentReference w:id="3"/>
+        <w:commentReference w:id="4"/>
       </w:r>
       <w:r>
         <w:rPr>
@@ -1956,12 +2406,12 @@
         </w:rPr>
         <w:t xml:space="preserve"> complete labelling would be helpful.</w:t>
       </w:r>
-      <w:commentRangeEnd w:id="4"/>
+      <w:commentRangeEnd w:id="5"/>
       <w:r>
         <w:rPr>
           <w:rStyle w:val="CommentReference"/>
         </w:rPr>
-        <w:commentReference w:id="4"/>
+        <w:commentReference w:id="5"/>
       </w:r>
       <w:r>
         <w:rPr>
@@ -2021,11 +2471,18 @@
         <w:rPr>
           <w:b/>
           <w:bCs/>
+          <w:color w:val="00B0F0"/>
         </w:rPr>
         <w:t>expectant gestational parents</w:t>
       </w:r>
       <w:r>
-        <w:t xml:space="preserve"> with normal weight status compared to those with obesity”</w:t>
+        <w:rPr>
+          <w:color w:val="00B0F0"/>
+        </w:rPr>
+        <w:t xml:space="preserve"> </w:t>
+      </w:r>
+      <w:r>
+        <w:t>with normal weight status compared to those with obesity”</w:t>
       </w:r>
     </w:p>
     <w:p>
@@ -2040,6 +2497,7 @@
           <w:bCs/>
         </w:rPr>
       </w:pPr>
+      <w:commentRangeStart w:id="6"/>
       <w:r>
         <w:rPr>
           <w:rFonts w:ascii="Segoe UI" w:hAnsi="Segoe UI" w:cs="Segoe UI"/>
@@ -2078,71 +2536,491 @@
         </w:rPr>
         <w:t xml:space="preserve"> sentences in both the discussion and introduction that could be edited for clarity of thought.</w:t>
       </w:r>
-    </w:p>
-    <w:p>
-      <w:pPr>
-        <w:rPr>
-          <w:b/>
-          <w:bCs/>
-        </w:rPr>
-      </w:pPr>
-    </w:p>
-    <w:p>
-      <w:pPr>
-        <w:rPr>
-          <w:b/>
-          <w:bCs/>
-        </w:rPr>
-      </w:pPr>
-    </w:p>
-    <w:p>
-      <w:r>
-        <w:t>There are many p</w:t>
-      </w:r>
-      <w:r>
-        <w:t xml:space="preserve">roposed </w:t>
-      </w:r>
-      <w:r>
-        <w:t xml:space="preserve">functions of GDF15. </w:t>
-      </w:r>
-      <w:r>
-        <w:t>M</w:t>
-      </w:r>
-      <w:r>
-        <w:t>ultiple</w:t>
-      </w:r>
-      <w:r>
-        <w:t xml:space="preserve"> groups have suggested that GDF15 is secreted by various tissues as</w:t>
-      </w:r>
-      <w:r>
-        <w:t xml:space="preserve"> a signal of </w:t>
-      </w:r>
-      <w:r>
-        <w:t>stress</w:t>
-      </w:r>
-      <w:r>
-        <w:t xml:space="preserve">. </w:t>
-      </w:r>
-      <w:r>
-        <w:t>Physiological s</w:t>
-      </w:r>
-      <w:r>
-        <w:t xml:space="preserve">tressors like dietary restriction, overnutrition, </w:t>
-      </w:r>
-      <w:r>
-        <w:t xml:space="preserve">pregnancy, </w:t>
-      </w:r>
-      <w:r>
-        <w:t>or infectious insult have all been reported as increasing GDF1</w:t>
-      </w:r>
-      <w:r>
-        <w:t xml:space="preserve">5. There is much work on the effect of stress during pregnancy and many models of this stress. We sought </w:t>
-      </w:r>
-      <w:r>
-        <w:t xml:space="preserve">to understand in a controlled </w:t>
-      </w:r>
-      <w:r>
-        <w:t xml:space="preserve"> during pregnancy, we evaluated</w:t>
+      <w:commentRangeEnd w:id="6"/>
+      <w:r>
+        <w:rPr>
+          <w:rStyle w:val="CommentReference"/>
+        </w:rPr>
+        <w:commentReference w:id="6"/>
+      </w:r>
+    </w:p>
+    <w:p>
+      <w:pPr>
+        <w:rPr>
+          <w:b/>
+          <w:bCs/>
+        </w:rPr>
+      </w:pPr>
+    </w:p>
+    <w:p>
+      <w:pPr>
+        <w:pStyle w:val="Bibliography"/>
+        <w:rPr>
+          <w:rFonts w:ascii="Aptos" w:hAnsi="Aptos"/>
+        </w:rPr>
+      </w:pPr>
+      <w:r>
+        <w:rPr>
+          <w:b/>
+          <w:bCs/>
+        </w:rPr>
+        <w:fldChar w:fldCharType="begin"/>
+      </w:r>
+      <w:r>
+        <w:rPr>
+          <w:b/>
+          <w:bCs/>
+        </w:rPr>
+        <w:instrText xml:space="preserve"> ADDIN ZOTERO_BIBL {"uncited":[],"omitted":[],"custom":[]} CSL_BIBLIOGRAPHY </w:instrText>
+      </w:r>
+      <w:r>
+        <w:rPr>
+          <w:b/>
+          <w:bCs/>
+        </w:rPr>
+        <w:fldChar w:fldCharType="separate"/>
+      </w:r>
+      <w:r>
+        <w:rPr>
+          <w:rFonts w:ascii="Aptos" w:hAnsi="Aptos"/>
+        </w:rPr>
+        <w:t xml:space="preserve">1. </w:t>
+      </w:r>
+      <w:r>
+        <w:rPr>
+          <w:rFonts w:ascii="Aptos" w:hAnsi="Aptos"/>
+        </w:rPr>
+        <w:tab/>
+        <w:t xml:space="preserve">Rossi G, </w:t>
+      </w:r>
+      <w:proofErr w:type="spellStart"/>
+      <w:r>
+        <w:rPr>
+          <w:rFonts w:ascii="Aptos" w:hAnsi="Aptos"/>
+        </w:rPr>
+        <w:t>Lapaczewski</w:t>
+      </w:r>
+      <w:proofErr w:type="spellEnd"/>
+      <w:r>
+        <w:rPr>
+          <w:rFonts w:ascii="Aptos" w:hAnsi="Aptos"/>
+        </w:rPr>
+        <w:t xml:space="preserve"> P, Diamond MP, Jacob RJ, Shulman GI, Sherwin RS. Inhibitory effect of pregnancy on counterregulatory hormone responses to hypoglycemia in awake rat. </w:t>
+      </w:r>
+      <w:r>
+        <w:rPr>
+          <w:rFonts w:ascii="Aptos" w:hAnsi="Aptos"/>
+          <w:i/>
+          <w:iCs/>
+        </w:rPr>
+        <w:t>Diabetes</w:t>
+      </w:r>
+      <w:r>
+        <w:rPr>
+          <w:rFonts w:ascii="Aptos" w:hAnsi="Aptos"/>
+        </w:rPr>
+        <w:t>. 1993;42(10):1440-1445. doi:10.2337/diab.42.10.1440</w:t>
+      </w:r>
+    </w:p>
+    <w:p>
+      <w:pPr>
+        <w:pStyle w:val="Bibliography"/>
+        <w:rPr>
+          <w:rFonts w:ascii="Aptos" w:hAnsi="Aptos"/>
+        </w:rPr>
+      </w:pPr>
+      <w:r>
+        <w:rPr>
+          <w:rFonts w:ascii="Aptos" w:hAnsi="Aptos"/>
+        </w:rPr>
+        <w:t xml:space="preserve">2. </w:t>
+      </w:r>
+      <w:r>
+        <w:rPr>
+          <w:rFonts w:ascii="Aptos" w:hAnsi="Aptos"/>
+        </w:rPr>
+        <w:tab/>
+        <w:t xml:space="preserve">Zhang Z, Piro AL, Dai FF, Wheeler MB. Adaptive Changes in Glucose Homeostasis and Islet Function During Pregnancy: A Targeted Metabolomics Study in Mice. </w:t>
+      </w:r>
+      <w:r>
+        <w:rPr>
+          <w:rFonts w:ascii="Aptos" w:hAnsi="Aptos"/>
+          <w:i/>
+          <w:iCs/>
+        </w:rPr>
+        <w:t>Front Endocrinol</w:t>
+      </w:r>
+      <w:r>
+        <w:rPr>
+          <w:rFonts w:ascii="Aptos" w:hAnsi="Aptos"/>
+        </w:rPr>
+        <w:t>. 2022;13. doi:10.3389/fendo.2022.852149</w:t>
+      </w:r>
+    </w:p>
+    <w:p>
+      <w:pPr>
+        <w:pStyle w:val="Bibliography"/>
+        <w:rPr>
+          <w:rFonts w:ascii="Aptos" w:hAnsi="Aptos"/>
+        </w:rPr>
+      </w:pPr>
+      <w:r>
+        <w:rPr>
+          <w:rFonts w:ascii="Aptos" w:hAnsi="Aptos"/>
+        </w:rPr>
+        <w:t xml:space="preserve">3. </w:t>
+      </w:r>
+      <w:r>
+        <w:rPr>
+          <w:rFonts w:ascii="Aptos" w:hAnsi="Aptos"/>
+        </w:rPr>
+        <w:tab/>
+        <w:t xml:space="preserve">Harvey I, Stephenson EJ, Redd JR, Tran QT, Hochberg I, Qi N, Bridges D. Glucocorticoid-Induced Metabolic Disturbances Are Exacerbated in Obese Male Mice. </w:t>
+      </w:r>
+      <w:r>
+        <w:rPr>
+          <w:rFonts w:ascii="Aptos" w:hAnsi="Aptos"/>
+          <w:i/>
+          <w:iCs/>
+        </w:rPr>
+        <w:t>Endocrinology</w:t>
+      </w:r>
+      <w:r>
+        <w:rPr>
+          <w:rFonts w:ascii="Aptos" w:hAnsi="Aptos"/>
+        </w:rPr>
+        <w:t>. 2018;159(6):2275-2287. doi:10.1210/en.2018-00147</w:t>
+      </w:r>
+    </w:p>
+    <w:p>
+      <w:pPr>
+        <w:pStyle w:val="Bibliography"/>
+        <w:rPr>
+          <w:rFonts w:ascii="Aptos" w:hAnsi="Aptos"/>
+        </w:rPr>
+      </w:pPr>
+      <w:r>
+        <w:rPr>
+          <w:rFonts w:ascii="Aptos" w:hAnsi="Aptos"/>
+        </w:rPr>
+        <w:t xml:space="preserve">4. </w:t>
+      </w:r>
+      <w:r>
+        <w:rPr>
+          <w:rFonts w:ascii="Aptos" w:hAnsi="Aptos"/>
+        </w:rPr>
+        <w:tab/>
+        <w:t xml:space="preserve">El Habbal N, Mulcahy MC, Redd JR, Bridges D. Effects of Dexamethasone on Offspring Survival and Intrauterine Growth Restriction. </w:t>
+      </w:r>
+      <w:r>
+        <w:rPr>
+          <w:rFonts w:ascii="Aptos" w:hAnsi="Aptos"/>
+          <w:i/>
+          <w:iCs/>
+        </w:rPr>
+        <w:t>Journal of the Endocrine Society</w:t>
+      </w:r>
+      <w:r>
+        <w:rPr>
+          <w:rFonts w:ascii="Aptos" w:hAnsi="Aptos"/>
+        </w:rPr>
+        <w:t>. 2021;5(Supplement_1):A748-A749. doi:10.1210/</w:t>
+      </w:r>
+      <w:proofErr w:type="spellStart"/>
+      <w:r>
+        <w:rPr>
+          <w:rFonts w:ascii="Aptos" w:hAnsi="Aptos"/>
+        </w:rPr>
+        <w:t>jendso</w:t>
+      </w:r>
+      <w:proofErr w:type="spellEnd"/>
+      <w:r>
+        <w:rPr>
+          <w:rFonts w:ascii="Aptos" w:hAnsi="Aptos"/>
+        </w:rPr>
+        <w:t>/bvab048.1522</w:t>
+      </w:r>
+    </w:p>
+    <w:p>
+      <w:pPr>
+        <w:pStyle w:val="Bibliography"/>
+        <w:rPr>
+          <w:rFonts w:ascii="Aptos" w:hAnsi="Aptos"/>
+        </w:rPr>
+      </w:pPr>
+      <w:r>
+        <w:rPr>
+          <w:rFonts w:ascii="Aptos" w:hAnsi="Aptos"/>
+        </w:rPr>
+        <w:t xml:space="preserve">5. </w:t>
+      </w:r>
+      <w:r>
+        <w:rPr>
+          <w:rFonts w:ascii="Aptos" w:hAnsi="Aptos"/>
+        </w:rPr>
+        <w:tab/>
+        <w:t xml:space="preserve">Namdar Ahmadabad H, Kayvan Jafari S, </w:t>
+      </w:r>
+      <w:proofErr w:type="spellStart"/>
+      <w:r>
+        <w:rPr>
+          <w:rFonts w:ascii="Aptos" w:hAnsi="Aptos"/>
+        </w:rPr>
+        <w:t>Nezafat</w:t>
+      </w:r>
+      <w:proofErr w:type="spellEnd"/>
+      <w:r>
+        <w:rPr>
+          <w:rFonts w:ascii="Aptos" w:hAnsi="Aptos"/>
+        </w:rPr>
+        <w:t xml:space="preserve"> </w:t>
+      </w:r>
+      <w:proofErr w:type="spellStart"/>
+      <w:r>
+        <w:rPr>
+          <w:rFonts w:ascii="Aptos" w:hAnsi="Aptos"/>
+        </w:rPr>
+        <w:t>Firizi</w:t>
+      </w:r>
+      <w:proofErr w:type="spellEnd"/>
+      <w:r>
+        <w:rPr>
+          <w:rFonts w:ascii="Aptos" w:hAnsi="Aptos"/>
+        </w:rPr>
+        <w:t xml:space="preserve"> M, Abbaspour AR, Ghafoori Gharib F, Ghobadi Y, Gholizadeh S. Pregnancy outcomes following the administration of high doses of dexamethasone in early pregnancy. </w:t>
+      </w:r>
+      <w:r>
+        <w:rPr>
+          <w:rFonts w:ascii="Aptos" w:hAnsi="Aptos"/>
+          <w:i/>
+          <w:iCs/>
+        </w:rPr>
+        <w:t xml:space="preserve">Clin Exp </w:t>
+      </w:r>
+      <w:proofErr w:type="spellStart"/>
+      <w:r>
+        <w:rPr>
+          <w:rFonts w:ascii="Aptos" w:hAnsi="Aptos"/>
+          <w:i/>
+          <w:iCs/>
+        </w:rPr>
+        <w:t>Reprod</w:t>
+      </w:r>
+      <w:proofErr w:type="spellEnd"/>
+      <w:r>
+        <w:rPr>
+          <w:rFonts w:ascii="Aptos" w:hAnsi="Aptos"/>
+          <w:i/>
+          <w:iCs/>
+        </w:rPr>
+        <w:t xml:space="preserve"> Med</w:t>
+      </w:r>
+      <w:r>
+        <w:rPr>
+          <w:rFonts w:ascii="Aptos" w:hAnsi="Aptos"/>
+        </w:rPr>
+        <w:t>. 2016;43(1):15-25. doi:10.5653/cerm.2016.43.1.15</w:t>
+      </w:r>
+    </w:p>
+    <w:p>
+      <w:pPr>
+        <w:pStyle w:val="Bibliography"/>
+        <w:rPr>
+          <w:rFonts w:ascii="Aptos" w:hAnsi="Aptos"/>
+        </w:rPr>
+      </w:pPr>
+      <w:r>
+        <w:rPr>
+          <w:rFonts w:ascii="Aptos" w:hAnsi="Aptos"/>
+        </w:rPr>
+        <w:t xml:space="preserve">6. </w:t>
+      </w:r>
+      <w:r>
+        <w:rPr>
+          <w:rFonts w:ascii="Aptos" w:hAnsi="Aptos"/>
+        </w:rPr>
+        <w:tab/>
+        <w:t xml:space="preserve">Lee JY, Park SJ, Kim SH, Kim MH. Prenatal administration of dexamethasone during early pregnancy negatively affects placental development and function in mice1. </w:t>
+      </w:r>
+      <w:r>
+        <w:rPr>
+          <w:rFonts w:ascii="Aptos" w:hAnsi="Aptos"/>
+          <w:i/>
+          <w:iCs/>
+        </w:rPr>
+        <w:t>Journal of Animal Science</w:t>
+      </w:r>
+      <w:r>
+        <w:rPr>
+          <w:rFonts w:ascii="Aptos" w:hAnsi="Aptos"/>
+        </w:rPr>
+        <w:t>. 2012;90(13):4846-4856. doi:10.2527/jas.2012-5090</w:t>
+      </w:r>
+    </w:p>
+    <w:p>
+      <w:pPr>
+        <w:pStyle w:val="Bibliography"/>
+        <w:rPr>
+          <w:rFonts w:ascii="Aptos" w:hAnsi="Aptos"/>
+        </w:rPr>
+      </w:pPr>
+      <w:r>
+        <w:rPr>
+          <w:rFonts w:ascii="Aptos" w:hAnsi="Aptos"/>
+        </w:rPr>
+        <w:t xml:space="preserve">7. </w:t>
+      </w:r>
+      <w:r>
+        <w:rPr>
+          <w:rFonts w:ascii="Aptos" w:hAnsi="Aptos"/>
+        </w:rPr>
+        <w:tab/>
+        <w:t xml:space="preserve">Vaughan OR, </w:t>
+      </w:r>
+      <w:proofErr w:type="spellStart"/>
+      <w:r>
+        <w:rPr>
+          <w:rFonts w:ascii="Aptos" w:hAnsi="Aptos"/>
+        </w:rPr>
+        <w:t>Sferruzzi</w:t>
+      </w:r>
+      <w:proofErr w:type="spellEnd"/>
+      <w:r>
+        <w:rPr>
+          <w:rFonts w:ascii="Aptos" w:hAnsi="Aptos"/>
+        </w:rPr>
+        <w:t xml:space="preserve">-Perri AN, Coan PM, </w:t>
+      </w:r>
+      <w:proofErr w:type="spellStart"/>
+      <w:r>
+        <w:rPr>
+          <w:rFonts w:ascii="Aptos" w:hAnsi="Aptos"/>
+        </w:rPr>
+        <w:t>Fowden</w:t>
+      </w:r>
+      <w:proofErr w:type="spellEnd"/>
+      <w:r>
+        <w:rPr>
+          <w:rFonts w:ascii="Aptos" w:hAnsi="Aptos"/>
+        </w:rPr>
+        <w:t xml:space="preserve"> AL. Adaptations in Placental Phenotype Depend on Route and Timing of Maternal Dexamethasone Administration in Mice1. </w:t>
+      </w:r>
+      <w:r>
+        <w:rPr>
+          <w:rFonts w:ascii="Aptos" w:hAnsi="Aptos"/>
+          <w:i/>
+          <w:iCs/>
+        </w:rPr>
+        <w:t>Biology of Reproduction</w:t>
+      </w:r>
+      <w:r>
+        <w:rPr>
+          <w:rFonts w:ascii="Aptos" w:hAnsi="Aptos"/>
+        </w:rPr>
+        <w:t>. 2013;89(4):80, 1-12. doi:10.1095/biolreprod.113.109678</w:t>
+      </w:r>
+    </w:p>
+    <w:p>
+      <w:pPr>
+        <w:pStyle w:val="Bibliography"/>
+        <w:rPr>
+          <w:rFonts w:ascii="Aptos" w:hAnsi="Aptos"/>
+        </w:rPr>
+      </w:pPr>
+      <w:r>
+        <w:rPr>
+          <w:rFonts w:ascii="Aptos" w:hAnsi="Aptos"/>
+        </w:rPr>
+        <w:t xml:space="preserve">8. </w:t>
+      </w:r>
+      <w:r>
+        <w:rPr>
+          <w:rFonts w:ascii="Aptos" w:hAnsi="Aptos"/>
+        </w:rPr>
+        <w:tab/>
+        <w:t xml:space="preserve">Vaughan OR, Phillips HM, </w:t>
+      </w:r>
+      <w:proofErr w:type="spellStart"/>
+      <w:r>
+        <w:rPr>
+          <w:rFonts w:ascii="Aptos" w:hAnsi="Aptos"/>
+        </w:rPr>
+        <w:t>Everden</w:t>
+      </w:r>
+      <w:proofErr w:type="spellEnd"/>
+      <w:r>
+        <w:rPr>
+          <w:rFonts w:ascii="Aptos" w:hAnsi="Aptos"/>
+        </w:rPr>
+        <w:t xml:space="preserve"> AJ, </w:t>
+      </w:r>
+      <w:proofErr w:type="spellStart"/>
+      <w:r>
+        <w:rPr>
+          <w:rFonts w:ascii="Aptos" w:hAnsi="Aptos"/>
+        </w:rPr>
+        <w:t>Sferruzzi</w:t>
+      </w:r>
+      <w:proofErr w:type="spellEnd"/>
+      <w:r>
+        <w:rPr>
+          <w:rFonts w:ascii="Aptos" w:hAnsi="Aptos"/>
+        </w:rPr>
+        <w:t xml:space="preserve">-Perri AN, </w:t>
+      </w:r>
+      <w:proofErr w:type="spellStart"/>
+      <w:r>
+        <w:rPr>
+          <w:rFonts w:ascii="Aptos" w:hAnsi="Aptos"/>
+        </w:rPr>
+        <w:t>Fowden</w:t>
+      </w:r>
+      <w:proofErr w:type="spellEnd"/>
+      <w:r>
+        <w:rPr>
+          <w:rFonts w:ascii="Aptos" w:hAnsi="Aptos"/>
+        </w:rPr>
+        <w:t xml:space="preserve"> AL. Dexamethasone treatment of pregnant F0 mice leads to parent of origin-specific changes in placental function of the F2 generation. </w:t>
+      </w:r>
+      <w:proofErr w:type="spellStart"/>
+      <w:r>
+        <w:rPr>
+          <w:rFonts w:ascii="Aptos" w:hAnsi="Aptos"/>
+          <w:i/>
+          <w:iCs/>
+        </w:rPr>
+        <w:t>Reprod</w:t>
+      </w:r>
+      <w:proofErr w:type="spellEnd"/>
+      <w:r>
+        <w:rPr>
+          <w:rFonts w:ascii="Aptos" w:hAnsi="Aptos"/>
+          <w:i/>
+          <w:iCs/>
+        </w:rPr>
+        <w:t xml:space="preserve"> Fertil Dev</w:t>
+      </w:r>
+      <w:r>
+        <w:rPr>
+          <w:rFonts w:ascii="Aptos" w:hAnsi="Aptos"/>
+        </w:rPr>
+        <w:t>. 2015;27(4):704-711. doi:10.1071/RD14285</w:t>
+      </w:r>
+    </w:p>
+    <w:p>
+      <w:pPr>
+        <w:rPr>
+          <w:b/>
+          <w:bCs/>
+        </w:rPr>
+      </w:pPr>
+      <w:r>
+        <w:rPr>
+          <w:b/>
+          <w:bCs/>
+        </w:rPr>
+        <w:lastRenderedPageBreak/>
+        <w:fldChar w:fldCharType="end"/>
       </w:r>
     </w:p>
     <w:sectPr>
@@ -2189,7 +3067,7 @@
       </w:r>
     </w:p>
   </w:comment>
-  <w:comment w:id="2" w:author="Molly C. MULCAHY" w:date="2024-07-16T15:50:00Z" w:initials="MM">
+  <w:comment w:id="2" w:author="Molly C. MULCAHY" w:date="2024-07-19T15:09:00Z" w:initials="MM">
     <w:p>
       <w:pPr>
         <w:pStyle w:val="CommentText"/>
@@ -2201,11 +3079,27 @@
         <w:annotationRef/>
       </w:r>
       <w:r>
+        <w:t>I might be wrong here, but I don’t feel like there is a strong standard. I see it both ways all the time. What is your thought on this comment?</w:t>
+      </w:r>
+    </w:p>
+  </w:comment>
+  <w:comment w:id="3" w:author="Molly C. MULCAHY" w:date="2024-07-16T15:50:00Z" w:initials="MM">
+    <w:p>
+      <w:pPr>
+        <w:pStyle w:val="CommentText"/>
+      </w:pPr>
+      <w:r>
+        <w:rPr>
+          <w:rStyle w:val="CommentReference"/>
+        </w:rPr>
+        <w:annotationRef/>
+      </w:r>
+      <w:r>
         <w:t xml:space="preserve">So I looked at this and I ran a linear mixed effects model….Which makes no sense. I reran as a 2-way anova and changed the language and code accordingly. I’m not sure about the 2E comment. Do you think they mean 2C, still? </w:t>
       </w:r>
     </w:p>
   </w:comment>
-  <w:comment w:id="3" w:author="Molly C. MULCAHY" w:date="2024-07-16T16:23:00Z" w:initials="MCM">
+  <w:comment w:id="4" w:author="Molly C. MULCAHY" w:date="2024-07-16T16:23:00Z" w:initials="MCM">
     <w:p>
       <w:pPr>
         <w:pStyle w:val="CommentText"/>
@@ -2221,7 +3115,7 @@
       </w:r>
     </w:p>
   </w:comment>
-  <w:comment w:id="4" w:author="Molly C. MULCAHY" w:date="2024-07-16T16:35:00Z" w:initials="MCM">
+  <w:comment w:id="5" w:author="Molly C. MULCAHY" w:date="2024-07-16T16:35:00Z" w:initials="MCM">
     <w:p>
       <w:pPr>
         <w:pStyle w:val="CommentText"/>
@@ -2234,6 +3128,22 @@
       </w:r>
       <w:r>
         <w:t>Must re-review with a fine tooth comb.</w:t>
+      </w:r>
+    </w:p>
+  </w:comment>
+  <w:comment w:id="6" w:author="Molly C. MULCAHY" w:date="2024-07-19T15:10:00Z" w:initials="MM">
+    <w:p>
+      <w:pPr>
+        <w:pStyle w:val="CommentText"/>
+      </w:pPr>
+      <w:r>
+        <w:rPr>
+          <w:rStyle w:val="CommentReference"/>
+        </w:rPr>
+        <w:annotationRef/>
+      </w:r>
+      <w:r>
+        <w:t xml:space="preserve">I’ll re-read this over the weekend and try to flag which ones they dislike/could be improved. </w:t>
       </w:r>
     </w:p>
   </w:comment>
@@ -2244,9 +3154,11 @@
 <w15:commentsEx xmlns:wpc="http://schemas.microsoft.com/office/word/2010/wordprocessingCanvas" xmlns:cx="http://schemas.microsoft.com/office/drawing/2014/chartex" xmlns:cx1="http://schemas.microsoft.com/office/drawing/2015/9/8/chartex" xmlns:cx2="http://schemas.microsoft.com/office/drawing/2015/10/21/chartex" xmlns:cx3="http://schemas.microsoft.com/office/drawing/2016/5/9/chartex" xmlns:cx4="http://schemas.microsoft.com/office/drawing/2016/5/10/chartex" xmlns:cx5="http://schemas.microsoft.com/office/drawing/2016/5/11/chartex" xmlns:cx6="http://schemas.microsoft.com/office/drawing/2016/5/12/chartex" xmlns:cx7="http://schemas.microsoft.com/office/drawing/2016/5/13/chartex" xmlns:cx8="http://schemas.microsoft.com/office/drawing/2016/5/14/chartex" xmlns:mc="http://schemas.openxmlformats.org/markup-compatibility/2006" xmlns:aink="http://schemas.microsoft.com/office/drawing/2016/ink" xmlns:am3d="http://schemas.microsoft.com/office/drawing/2017/model3d" xmlns:o="urn:schemas-microsoft-com:office:office" xmlns:oel="http://schemas.microsoft.com/office/2019/extlst" xmlns:r="http://schemas.openxmlformats.org/officeDocument/2006/relationships" xmlns:m="http://schemas.openxmlformats.org/officeDocument/2006/math" xmlns:v="urn:schemas-microsoft-com:vml" xmlns:wp14="http://schemas.microsoft.com/office/word/2010/wordprocessingDrawing" xmlns:wp="http://schemas.openxmlformats.org/drawingml/2006/wordprocessingDrawing" xmlns:w10="urn:schemas-microsoft-com:office:word" xmlns:w="http://schemas.openxmlformats.org/wordprocessingml/2006/main" xmlns:w14="http://schemas.microsoft.com/office/word/2010/wordml" xmlns:w15="http://schemas.microsoft.com/office/word/2012/wordml" xmlns:w16cex="http://schemas.microsoft.com/office/word/2018/wordml/cex" xmlns:w16cid="http://schemas.microsoft.com/office/word/2016/wordml/cid" xmlns:w16="http://schemas.microsoft.com/office/word/2018/wordml" xmlns:w16du="http://schemas.microsoft.com/office/word/2023/wordml/word16du" xmlns:w16sdtdh="http://schemas.microsoft.com/office/word/2020/wordml/sdtdatahash" xmlns:w16se="http://schemas.microsoft.com/office/word/2015/wordml/symex" xmlns:wpg="http://schemas.microsoft.com/office/word/2010/wordprocessingGroup" xmlns:wpi="http://schemas.microsoft.com/office/word/2010/wordprocessingInk" xmlns:wne="http://schemas.microsoft.com/office/word/2006/wordml" xmlns:wps="http://schemas.microsoft.com/office/word/2010/wordprocessingShape" mc:Ignorable="w14 w15 w16se w16cid w16 w16cex w16sdtdh w16du wp14">
   <w15:commentEx w15:paraId="2BC3882F" w15:done="0"/>
   <w15:commentEx w15:paraId="178B49C3" w15:done="0"/>
+  <w15:commentEx w15:paraId="624A1ABB" w15:done="0"/>
   <w15:commentEx w15:paraId="56D73295" w15:done="0"/>
   <w15:commentEx w15:paraId="1B33A943" w15:done="0"/>
   <w15:commentEx w15:paraId="12C04576" w15:done="0"/>
+  <w15:commentEx w15:paraId="57FDC5B6" w15:done="0"/>
 </w15:commentsEx>
 </file>
 
@@ -2254,9 +3166,11 @@
 <w16cex:commentsExtensible xmlns:wpc="http://schemas.microsoft.com/office/word/2010/wordprocessingCanvas" xmlns:cx="http://schemas.microsoft.com/office/drawing/2014/chartex" xmlns:cx1="http://schemas.microsoft.com/office/drawing/2015/9/8/chartex" xmlns:cx2="http://schemas.microsoft.com/office/drawing/2015/10/21/chartex" xmlns:cx3="http://schemas.microsoft.com/office/drawing/2016/5/9/chartex" xmlns:cx4="http://schemas.microsoft.com/office/drawing/2016/5/10/chartex" xmlns:cx5="http://schemas.microsoft.com/office/drawing/2016/5/11/chartex" xmlns:cx6="http://schemas.microsoft.com/office/drawing/2016/5/12/chartex" xmlns:cx7="http://schemas.microsoft.com/office/drawing/2016/5/13/chartex" xmlns:cx8="http://schemas.microsoft.com/office/drawing/2016/5/14/chartex" xmlns:cr="http://schemas.microsoft.com/office/comments/2020/reactions" xmlns:mc="http://schemas.openxmlformats.org/markup-compatibility/2006" xmlns:aink="http://schemas.microsoft.com/office/drawing/2016/ink" xmlns:am3d="http://schemas.microsoft.com/office/drawing/2017/model3d" xmlns:o="urn:schemas-microsoft-com:office:office" xmlns:oel="http://schemas.microsoft.com/office/2019/extlst" xmlns:r="http://schemas.openxmlformats.org/officeDocument/2006/relationships" xmlns:m="http://schemas.openxmlformats.org/officeDocument/2006/math" xmlns:v="urn:schemas-microsoft-com:vml" xmlns:wp14="http://schemas.microsoft.com/office/word/2010/wordprocessingDrawing" xmlns:wp="http://schemas.openxmlformats.org/drawingml/2006/wordprocessingDrawing" xmlns:w10="urn:schemas-microsoft-com:office:word" xmlns:w="http://schemas.openxmlformats.org/wordprocessingml/2006/main" xmlns:w14="http://schemas.microsoft.com/office/word/2010/wordml" xmlns:w15="http://schemas.microsoft.com/office/word/2012/wordml" xmlns:w16cex="http://schemas.microsoft.com/office/word/2018/wordml/cex" xmlns:w16cid="http://schemas.microsoft.com/office/word/2016/wordml/cid" xmlns:w16="http://schemas.microsoft.com/office/word/2018/wordml" xmlns:w16du="http://schemas.microsoft.com/office/word/2023/wordml/word16du" xmlns:w16sdtdh="http://schemas.microsoft.com/office/word/2020/wordml/sdtdatahash" xmlns:w16se="http://schemas.microsoft.com/office/word/2015/wordml/symex" xmlns:wpg="http://schemas.microsoft.com/office/word/2010/wordprocessingGroup" xmlns:wpi="http://schemas.microsoft.com/office/word/2010/wordprocessingInk" xmlns:wne="http://schemas.microsoft.com/office/word/2006/wordml" xmlns:wps="http://schemas.microsoft.com/office/word/2010/wordprocessingShape" mc:Ignorable="w14 w15 w16se w16cid w16 w16cex w16sdtdh cr w16du wp14">
   <w16cex:commentExtensible w16cex:durableId="5E279AFC" w16cex:dateUtc="2024-07-16T19:09:00Z"/>
   <w16cex:commentExtensible w16cex:durableId="0EB48A5B" w16cex:dateUtc="2024-07-17T20:52:00Z"/>
+  <w16cex:commentExtensible w16cex:durableId="79AEDF06" w16cex:dateUtc="2024-07-19T20:09:00Z"/>
   <w16cex:commentExtensible w16cex:durableId="10EF76C1" w16cex:dateUtc="2024-07-16T20:50:00Z"/>
   <w16cex:commentExtensible w16cex:durableId="268D108E" w16cex:dateUtc="2024-07-16T21:23:00Z"/>
   <w16cex:commentExtensible w16cex:durableId="78CC39A1" w16cex:dateUtc="2024-07-16T21:35:00Z"/>
+  <w16cex:commentExtensible w16cex:durableId="283B66EB" w16cex:dateUtc="2024-07-19T20:10:00Z"/>
 </w16cex:commentsExtensible>
 </file>
 
@@ -2264,9 +3178,11 @@
 <w16cid:commentsIds xmlns:wpc="http://schemas.microsoft.com/office/word/2010/wordprocessingCanvas" xmlns:cx="http://schemas.microsoft.com/office/drawing/2014/chartex" xmlns:cx1="http://schemas.microsoft.com/office/drawing/2015/9/8/chartex" xmlns:cx2="http://schemas.microsoft.com/office/drawing/2015/10/21/chartex" xmlns:cx3="http://schemas.microsoft.com/office/drawing/2016/5/9/chartex" xmlns:cx4="http://schemas.microsoft.com/office/drawing/2016/5/10/chartex" xmlns:cx5="http://schemas.microsoft.com/office/drawing/2016/5/11/chartex" xmlns:cx6="http://schemas.microsoft.com/office/drawing/2016/5/12/chartex" xmlns:cx7="http://schemas.microsoft.com/office/drawing/2016/5/13/chartex" xmlns:cx8="http://schemas.microsoft.com/office/drawing/2016/5/14/chartex" xmlns:mc="http://schemas.openxmlformats.org/markup-compatibility/2006" xmlns:aink="http://schemas.microsoft.com/office/drawing/2016/ink" xmlns:am3d="http://schemas.microsoft.com/office/drawing/2017/model3d" xmlns:o="urn:schemas-microsoft-com:office:office" xmlns:oel="http://schemas.microsoft.com/office/2019/extlst" xmlns:r="http://schemas.openxmlformats.org/officeDocument/2006/relationships" xmlns:m="http://schemas.openxmlformats.org/officeDocument/2006/math" xmlns:v="urn:schemas-microsoft-com:vml" xmlns:wp14="http://schemas.microsoft.com/office/word/2010/wordprocessingDrawing" xmlns:wp="http://schemas.openxmlformats.org/drawingml/2006/wordprocessingDrawing" xmlns:w10="urn:schemas-microsoft-com:office:word" xmlns:w="http://schemas.openxmlformats.org/wordprocessingml/2006/main" xmlns:w14="http://schemas.microsoft.com/office/word/2010/wordml" xmlns:w15="http://schemas.microsoft.com/office/word/2012/wordml" xmlns:w16cex="http://schemas.microsoft.com/office/word/2018/wordml/cex" xmlns:w16cid="http://schemas.microsoft.com/office/word/2016/wordml/cid" xmlns:w16="http://schemas.microsoft.com/office/word/2018/wordml" xmlns:w16du="http://schemas.microsoft.com/office/word/2023/wordml/word16du" xmlns:w16sdtdh="http://schemas.microsoft.com/office/word/2020/wordml/sdtdatahash" xmlns:w16se="http://schemas.microsoft.com/office/word/2015/wordml/symex" xmlns:wpg="http://schemas.microsoft.com/office/word/2010/wordprocessingGroup" xmlns:wpi="http://schemas.microsoft.com/office/word/2010/wordprocessingInk" xmlns:wne="http://schemas.microsoft.com/office/word/2006/wordml" xmlns:wps="http://schemas.microsoft.com/office/word/2010/wordprocessingShape" mc:Ignorable="w14 w15 w16se w16cid w16 w16cex w16sdtdh w16du wp14">
   <w16cid:commentId w16cid:paraId="2BC3882F" w16cid:durableId="5E279AFC"/>
   <w16cid:commentId w16cid:paraId="178B49C3" w16cid:durableId="0EB48A5B"/>
+  <w16cid:commentId w16cid:paraId="624A1ABB" w16cid:durableId="79AEDF06"/>
   <w16cid:commentId w16cid:paraId="56D73295" w16cid:durableId="10EF76C1"/>
   <w16cid:commentId w16cid:paraId="1B33A943" w16cid:durableId="268D108E"/>
   <w16cid:commentId w16cid:paraId="12C04576" w16cid:durableId="78CC39A1"/>
+  <w16cid:commentId w16cid:paraId="57FDC5B6" w16cid:durableId="283B66EB"/>
 </w16cid:commentsIds>
 </file>
 
@@ -3708,6 +4624,21 @@
       <w:szCs w:val="20"/>
     </w:rPr>
   </w:style>
+  <w:style w:type="paragraph" w:styleId="Bibliography">
+    <w:name w:val="Bibliography"/>
+    <w:basedOn w:val="Normal"/>
+    <w:next w:val="Normal"/>
+    <w:uiPriority w:val="37"/>
+    <w:unhideWhenUsed/>
+    <w:rsid w:val="006E1F63"/>
+    <w:pPr>
+      <w:tabs>
+        <w:tab w:val="left" w:pos="384"/>
+      </w:tabs>
+      <w:spacing w:after="240" w:line="240" w:lineRule="auto"/>
+      <w:ind w:left="384" w:hanging="384"/>
+    </w:pPr>
+  </w:style>
 </w:styles>
 </file>
 

</xml_diff>

<commit_message>
Made some suggestions to response
</commit_message>
<xml_diff>
--- a/Manuscripts/GDF15 during Pregnancy/GDF15_revisions.docx
+++ b/Manuscripts/GDF15 during Pregnancy/GDF15_revisions.docx
@@ -1,6 +1,6 @@
 
 <file path=word/document.xml><?xml version="1.0" encoding="utf-8"?>
-<w:document xmlns:wpc="http://schemas.microsoft.com/office/word/2010/wordprocessingCanvas" xmlns:cx="http://schemas.microsoft.com/office/drawing/2014/chartex" xmlns:cx1="http://schemas.microsoft.com/office/drawing/2015/9/8/chartex" xmlns:cx2="http://schemas.microsoft.com/office/drawing/2015/10/21/chartex" xmlns:cx3="http://schemas.microsoft.com/office/drawing/2016/5/9/chartex" xmlns:cx4="http://schemas.microsoft.com/office/drawing/2016/5/10/chartex" xmlns:cx5="http://schemas.microsoft.com/office/drawing/2016/5/11/chartex" xmlns:cx6="http://schemas.microsoft.com/office/drawing/2016/5/12/chartex" xmlns:cx7="http://schemas.microsoft.com/office/drawing/2016/5/13/chartex" xmlns:cx8="http://schemas.microsoft.com/office/drawing/2016/5/14/chartex" xmlns:mc="http://schemas.openxmlformats.org/markup-compatibility/2006" xmlns:aink="http://schemas.microsoft.com/office/drawing/2016/ink" xmlns:am3d="http://schemas.microsoft.com/office/drawing/2017/model3d" xmlns:o="urn:schemas-microsoft-com:office:office" xmlns:oel="http://schemas.microsoft.com/office/2019/extlst" xmlns:r="http://schemas.openxmlformats.org/officeDocument/2006/relationships" xmlns:m="http://schemas.openxmlformats.org/officeDocument/2006/math" xmlns:v="urn:schemas-microsoft-com:vml" xmlns:wp14="http://schemas.microsoft.com/office/word/2010/wordprocessingDrawing" xmlns:wp="http://schemas.openxmlformats.org/drawingml/2006/wordprocessingDrawing" xmlns:w10="urn:schemas-microsoft-com:office:word" xmlns:w="http://schemas.openxmlformats.org/wordprocessingml/2006/main" xmlns:w14="http://schemas.microsoft.com/office/word/2010/wordml" xmlns:w15="http://schemas.microsoft.com/office/word/2012/wordml" xmlns:w16cex="http://schemas.microsoft.com/office/word/2018/wordml/cex" xmlns:w16cid="http://schemas.microsoft.com/office/word/2016/wordml/cid" xmlns:w16="http://schemas.microsoft.com/office/word/2018/wordml" xmlns:w16du="http://schemas.microsoft.com/office/word/2023/wordml/word16du" xmlns:w16sdtdh="http://schemas.microsoft.com/office/word/2020/wordml/sdtdatahash" xmlns:w16se="http://schemas.microsoft.com/office/word/2015/wordml/symex" xmlns:wpg="http://schemas.microsoft.com/office/word/2010/wordprocessingGroup" xmlns:wpi="http://schemas.microsoft.com/office/word/2010/wordprocessingInk" xmlns:wne="http://schemas.microsoft.com/office/word/2006/wordml" xmlns:wps="http://schemas.microsoft.com/office/word/2010/wordprocessingShape" mc:Ignorable="w14 w15 w16se w16cid w16 w16cex w16sdtdh w16du wp14">
+<w:document xmlns:wpc="http://schemas.microsoft.com/office/word/2010/wordprocessingCanvas" xmlns:cx="http://schemas.microsoft.com/office/drawing/2014/chartex" xmlns:cx1="http://schemas.microsoft.com/office/drawing/2015/9/8/chartex" xmlns:cx2="http://schemas.microsoft.com/office/drawing/2015/10/21/chartex" xmlns:cx3="http://schemas.microsoft.com/office/drawing/2016/5/9/chartex" xmlns:cx4="http://schemas.microsoft.com/office/drawing/2016/5/10/chartex" xmlns:cx5="http://schemas.microsoft.com/office/drawing/2016/5/11/chartex" xmlns:cx6="http://schemas.microsoft.com/office/drawing/2016/5/12/chartex" xmlns:cx7="http://schemas.microsoft.com/office/drawing/2016/5/13/chartex" xmlns:cx8="http://schemas.microsoft.com/office/drawing/2016/5/14/chartex" xmlns:mc="http://schemas.openxmlformats.org/markup-compatibility/2006" xmlns:aink="http://schemas.microsoft.com/office/drawing/2016/ink" xmlns:am3d="http://schemas.microsoft.com/office/drawing/2017/model3d" xmlns:o="urn:schemas-microsoft-com:office:office" xmlns:oel="http://schemas.microsoft.com/office/2019/extlst" xmlns:r="http://schemas.openxmlformats.org/officeDocument/2006/relationships" xmlns:m="http://schemas.openxmlformats.org/officeDocument/2006/math" xmlns:v="urn:schemas-microsoft-com:vml" xmlns:wp14="http://schemas.microsoft.com/office/word/2010/wordprocessingDrawing" xmlns:wp="http://schemas.openxmlformats.org/drawingml/2006/wordprocessingDrawing" xmlns:w10="urn:schemas-microsoft-com:office:word" xmlns:w="http://schemas.openxmlformats.org/wordprocessingml/2006/main" xmlns:w14="http://schemas.microsoft.com/office/word/2010/wordml" xmlns:w15="http://schemas.microsoft.com/office/word/2012/wordml" xmlns:w16cex="http://schemas.microsoft.com/office/word/2018/wordml/cex" xmlns:w16cid="http://schemas.microsoft.com/office/word/2016/wordml/cid" xmlns:w16="http://schemas.microsoft.com/office/word/2018/wordml" xmlns:w16sdtdh="http://schemas.microsoft.com/office/word/2020/wordml/sdtdatahash" xmlns:w16se="http://schemas.microsoft.com/office/word/2015/wordml/symex" xmlns:wpg="http://schemas.microsoft.com/office/word/2010/wordprocessingGroup" xmlns:wpi="http://schemas.microsoft.com/office/word/2010/wordprocessingInk" xmlns:wne="http://schemas.microsoft.com/office/word/2006/wordml" xmlns:wps="http://schemas.microsoft.com/office/word/2010/wordprocessingShape" mc:Ignorable="w14 w15 w16se w16cid w16 w16cex w16sdtdh wp14">
   <w:body>
     <w:p>
       <w:pPr>
@@ -353,33 +353,7 @@
           <w:highlight w:val="yellow"/>
           <w14:ligatures w14:val="none"/>
         </w:rPr>
-        <w:t xml:space="preserve">in </w:t>
-      </w:r>
-      <w:proofErr w:type="gramStart"/>
-      <w:r>
-        <w:rPr>
-          <w:rFonts w:ascii="Segoe UI" w:eastAsia="Times New Roman" w:hAnsi="Segoe UI" w:cs="Segoe UI"/>
-          <w:color w:val="242424"/>
-          <w:kern w:val="0"/>
-          <w:sz w:val="23"/>
-          <w:szCs w:val="23"/>
-          <w:highlight w:val="yellow"/>
-          <w14:ligatures w14:val="none"/>
-        </w:rPr>
-        <w:t>correct,</w:t>
-      </w:r>
-      <w:proofErr w:type="gramEnd"/>
-      <w:r>
-        <w:rPr>
-          <w:rFonts w:ascii="Segoe UI" w:eastAsia="Times New Roman" w:hAnsi="Segoe UI" w:cs="Segoe UI"/>
-          <w:color w:val="242424"/>
-          <w:kern w:val="0"/>
-          <w:sz w:val="23"/>
-          <w:szCs w:val="23"/>
-          <w:highlight w:val="yellow"/>
-          <w14:ligatures w14:val="none"/>
-        </w:rPr>
-        <w:t xml:space="preserve"> AMA format</w:t>
+        <w:t>in correct, AMA format</w:t>
       </w:r>
       <w:r>
         <w:rPr>
@@ -1089,20 +1063,18 @@
     </w:p>
     <w:p>
       <w:pPr>
-        <w:rPr>
-          <w:rFonts w:ascii="Segoe UI" w:hAnsi="Segoe UI" w:cs="Segoe UI"/>
-          <w:b/>
-          <w:bCs/>
-          <w:color w:val="242424"/>
-          <w:sz w:val="23"/>
-          <w:szCs w:val="23"/>
-          <w:shd w:val="clear" w:color="auto" w:fill="FFFFFF"/>
-        </w:rPr>
-      </w:pPr>
-      <w:r>
-        <w:rPr>
-          <w:rFonts w:ascii="Segoe UI" w:hAnsi="Segoe UI" w:cs="Segoe UI"/>
-          <w:color w:val="242424"/>
+        <w:ind w:left="720"/>
+        <w:rPr>
+          <w:rFonts w:ascii="Segoe UI" w:hAnsi="Segoe UI" w:cs="Segoe UI"/>
+          <w:color w:val="FF0000"/>
+          <w:sz w:val="23"/>
+          <w:szCs w:val="23"/>
+        </w:rPr>
+      </w:pPr>
+      <w:r>
+        <w:rPr>
+          <w:rFonts w:ascii="Segoe UI" w:hAnsi="Segoe UI" w:cs="Segoe UI"/>
+          <w:color w:val="FF0000"/>
           <w:sz w:val="23"/>
           <w:szCs w:val="23"/>
         </w:rPr>
@@ -1111,12 +1083,25 @@
       <w:r>
         <w:rPr>
           <w:rFonts w:ascii="Segoe UI" w:hAnsi="Segoe UI" w:cs="Segoe UI"/>
-          <w:color w:val="242424"/>
+          <w:color w:val="FF0000"/>
           <w:sz w:val="23"/>
           <w:szCs w:val="23"/>
         </w:rPr>
         <w:t xml:space="preserve"> (Figure 2B, p=0.20) (35,36).”</w:t>
       </w:r>
+    </w:p>
+    <w:p>
+      <w:pPr>
+        <w:rPr>
+          <w:rFonts w:ascii="Segoe UI" w:hAnsi="Segoe UI" w:cs="Segoe UI"/>
+          <w:b/>
+          <w:bCs/>
+          <w:color w:val="242424"/>
+          <w:sz w:val="23"/>
+          <w:szCs w:val="23"/>
+          <w:shd w:val="clear" w:color="auto" w:fill="FFFFFF"/>
+        </w:rPr>
+      </w:pPr>
       <w:r>
         <w:rPr>
           <w:rFonts w:ascii="Segoe UI" w:hAnsi="Segoe UI" w:cs="Segoe UI"/>
@@ -1139,6 +1124,7 @@
         <w:t xml:space="preserve">2. </w:t>
       </w:r>
       <w:commentRangeStart w:id="0"/>
+      <w:commentRangeStart w:id="1"/>
       <w:r>
         <w:rPr>
           <w:rFonts w:ascii="Segoe UI" w:hAnsi="Segoe UI" w:cs="Segoe UI"/>
@@ -1158,6 +1144,13 @@
         </w:rPr>
         <w:commentReference w:id="0"/>
       </w:r>
+      <w:commentRangeEnd w:id="1"/>
+      <w:r>
+        <w:rPr>
+          <w:rStyle w:val="CommentReference"/>
+        </w:rPr>
+        <w:commentReference w:id="1"/>
+      </w:r>
     </w:p>
     <w:p>
       <w:pPr>
@@ -1268,7 +1261,17 @@
           <w:szCs w:val="23"/>
           <w:shd w:val="clear" w:color="auto" w:fill="FFFFFF"/>
         </w:rPr>
-        <w:t xml:space="preserve"> lower total body mass accretion during pregnancy with dexamethasone. </w:t>
+        <w:t xml:space="preserve"> </w:t>
+      </w:r>
+      <w:r>
+        <w:rPr>
+          <w:rFonts w:ascii="Segoe UI" w:hAnsi="Segoe UI" w:cs="Segoe UI"/>
+          <w:color w:val="242424"/>
+          <w:sz w:val="23"/>
+          <w:szCs w:val="23"/>
+          <w:shd w:val="clear" w:color="auto" w:fill="FFFFFF"/>
+        </w:rPr>
+        <w:t>reduced insulin-resistance associated postprandial glycogen accretion in the fed state, resulting in mild hypoglycemia in the fasted state.</w:t>
       </w:r>
     </w:p>
     <w:p>
@@ -1321,7 +1324,7 @@
           <w:szCs w:val="23"/>
           <w:shd w:val="clear" w:color="auto" w:fill="FFFFFF"/>
         </w:rPr>
-        <w:t xml:space="preserve">The paper GDF15 knockout does not substantially impact perinatal body weight or neonatal outcomes in mice by Mulcahy et al sets out to establish how loss of GDF15 from the maternal-fetal dyad affects pregnancy and pup development. The subject of this paper is timely. The physiology and/or pathophysiology of rise in GDF15 that occurs in pregnancy is unknown, and understanding this is critical to our understanding of GDF15-GFRAL biology. </w:t>
+        <w:t xml:space="preserve">The paper GDF15 knockout does not substantially impact perinatal body weight or neonatal outcomes in mice by Mulcahy et al sets out to establish how loss of GDF15 from the </w:t>
       </w:r>
       <w:r>
         <w:rPr>
@@ -1332,7 +1335,7 @@
           <w:shd w:val="clear" w:color="auto" w:fill="FFFFFF"/>
         </w:rPr>
         <w:lastRenderedPageBreak/>
-        <w:t xml:space="preserve">As such, even though this paper predominantly presents negative findings, the core observation that loss of GDF15 does not grossly alter pregnancy-related outcomes are still of significant interest to the field. However, there are some aspects of the paper where the rationale is </w:t>
+        <w:t xml:space="preserve">maternal-fetal dyad affects pregnancy and pup development. The subject of this paper is timely. The physiology and/or pathophysiology of rise in GDF15 that occurs in pregnancy is unknown, and understanding this is critical to our understanding of GDF15-GFRAL biology. As such, even though this paper predominantly presents negative findings, the core observation that loss of GDF15 does not grossly alter pregnancy-related outcomes are still of significant interest to the field. However, there are some aspects of the paper where the rationale is </w:t>
       </w:r>
       <w:proofErr w:type="gramStart"/>
       <w:r>
@@ -1378,7 +1381,7 @@
           <w:bCs/>
         </w:rPr>
       </w:pPr>
-      <w:commentRangeStart w:id="1"/>
+      <w:commentRangeStart w:id="2"/>
       <w:r>
         <w:rPr>
           <w:rFonts w:ascii="Segoe UI" w:hAnsi="Segoe UI" w:cs="Segoe UI"/>
@@ -1443,25 +1446,20 @@
         </w:rPr>
         <w:t xml:space="preserve"> however this is generally secondary to obesity in the human population, and as such a diet induced obese model would seem more appropriate for this study.</w:t>
       </w:r>
-      <w:commentRangeEnd w:id="1"/>
+      <w:commentRangeEnd w:id="2"/>
       <w:r>
         <w:rPr>
           <w:rStyle w:val="CommentReference"/>
         </w:rPr>
-        <w:commentReference w:id="1"/>
+        <w:commentReference w:id="2"/>
       </w:r>
     </w:p>
     <w:p>
       <w:r>
         <w:t xml:space="preserve">We thank </w:t>
       </w:r>
-      <w:proofErr w:type="spellStart"/>
-      <w:r>
-        <w:t>the</w:t>
-      </w:r>
-      <w:proofErr w:type="spellEnd"/>
-      <w:r>
-        <w:t xml:space="preserve"> reviewer</w:t>
+      <w:r>
+        <w:t>the reviewer</w:t>
       </w:r>
       <w:r>
         <w:t xml:space="preserve"> for </w:t>
@@ -1494,58 +1492,75 @@
         <w:t xml:space="preserve">, we evaluated pregnant vs non-pregnant females. </w:t>
       </w:r>
       <w:r>
-        <w:t xml:space="preserve">We then wanted to examine the contribution of the stress of  pregnancy alone in contrast with known elevated stressors in the context of pregnancy. We anticipated pregnancy would raise GDF15 </w:t>
-      </w:r>
-      <w:proofErr w:type="gramStart"/>
-      <w:r>
-        <w:t>levels, but</w:t>
-      </w:r>
-      <w:proofErr w:type="gramEnd"/>
-      <w:r>
-        <w:t xml:space="preserve"> thought stressed pregnancies would have an additive effect signaling additional peripheral stress. Although we agree a DIO model would be insightful, we felt evaluating GDF15 in the frame of stress was more important for our argument</w:t>
+        <w:t xml:space="preserve">We then wanted to examine the contribution of the stress of  pregnancy alone in contrast with known elevated stressors in the context of pregnancy. We anticipated pregnancy would raise GDF15 levels, but thought pregnancies </w:t>
+      </w:r>
+      <w:r>
+        <w:t>associated with chronic stress could</w:t>
+      </w:r>
+      <w:r>
+        <w:t xml:space="preserve"> have an additive</w:t>
+      </w:r>
+      <w:r>
+        <w:t xml:space="preserve"> on GDF15</w:t>
+      </w:r>
+      <w:r>
+        <w:t xml:space="preserve">. Although we agree a DIO model would be insightful, we felt evaluating GDF15 in the frame of stress was </w:t>
+      </w:r>
+      <w:r>
+        <w:t xml:space="preserve">a </w:t>
+      </w:r>
+      <w:r>
+        <w:t xml:space="preserve">more important </w:t>
+      </w:r>
+      <w:r>
+        <w:t xml:space="preserve">first step </w:t>
+      </w:r>
+      <w:r>
+        <w:t>for our argument</w:t>
       </w:r>
       <w:r>
         <w:t xml:space="preserve"> and was cogent with the current literature suggesting GDF15 acts as a sentinel of somatic stress</w:t>
       </w:r>
       <w:r>
-        <w:t xml:space="preserve">. We agree with the reviewer that dexamethasone is rarely given except in the case of pre-term delivery for lung maturation. However, our research </w:t>
+        <w:t xml:space="preserve">. We agree with the reviewer that dexamethasone is rarely given except in the case of pre-term delivery for lung maturation. However, our </w:t>
+      </w:r>
+      <w:r>
+        <w:t xml:space="preserve">team </w:t>
+      </w:r>
+      <w:r>
+        <w:t>has previously used dexamethasone</w:t>
+      </w:r>
+      <w:r>
+        <w:t xml:space="preserve"> as it is a more specific GR agonist, and not subject to HPA downregulation (such as models of chronic intermittent stress).  Therefore we consider this</w:t>
+      </w:r>
+      <w:r>
+        <w:t xml:space="preserve"> a more consistent </w:t>
+      </w:r>
+      <w:r>
+        <w:t xml:space="preserve">model </w:t>
+      </w:r>
+      <w:r>
+        <w:t xml:space="preserve">for </w:t>
+      </w:r>
+      <w:r>
+        <w:t>maternal</w:t>
+      </w:r>
+      <w:r>
+        <w:t xml:space="preserve"> stress </w:t>
+      </w:r>
+      <w:r>
+        <w:t>and its</w:t>
+      </w:r>
+      <w:r>
+        <w:t xml:space="preserve"> effect</w:t>
+      </w:r>
+      <w:r>
+        <w:t>s</w:t>
       </w:r>
       <w:r>
         <w:t xml:space="preserve"> </w:t>
       </w:r>
       <w:r>
-        <w:t xml:space="preserve">group has previously used dexamethasone to </w:t>
-      </w:r>
-      <w:r>
-        <w:t xml:space="preserve">be a more consistent </w:t>
-      </w:r>
-      <w:r>
-        <w:t xml:space="preserve">model </w:t>
-      </w:r>
-      <w:r>
-        <w:t xml:space="preserve">for </w:t>
-      </w:r>
-      <w:r>
-        <w:t xml:space="preserve">gestational parent stress </w:t>
-      </w:r>
-      <w:r>
-        <w:t xml:space="preserve">(pharmacological, psychosocial, </w:t>
-      </w:r>
-      <w:proofErr w:type="spellStart"/>
-      <w:r>
-        <w:t>etc</w:t>
-      </w:r>
-      <w:proofErr w:type="spellEnd"/>
-      <w:r>
-        <w:t>)</w:t>
-      </w:r>
-      <w:r>
-        <w:t xml:space="preserve"> effect</w:t>
-      </w:r>
-      <w:r>
-        <w:t xml:space="preserve"> </w:t>
-      </w:r>
-      <w:r>
         <w:t xml:space="preserve">on </w:t>
       </w:r>
       <w:r>
@@ -1650,7 +1665,13 @@
         <w:fldChar w:fldCharType="end"/>
       </w:r>
       <w:r>
-        <w:t>. We made the following changes to the body of the manuscript to better explain this rationale.</w:t>
+        <w:t xml:space="preserve">. We made the following changes to the body of the manuscript to better </w:t>
+      </w:r>
+      <w:r>
+        <w:t>articulate</w:t>
+      </w:r>
+      <w:r>
+        <w:t xml:space="preserve"> this rationale.</w:t>
       </w:r>
     </w:p>
     <w:p>
@@ -1662,6 +1683,10 @@
       </w:r>
     </w:p>
     <w:p>
+      <w:pPr>
+        <w:ind w:left="360"/>
+      </w:pPr>
+      <w:commentRangeStart w:id="3"/>
       <w:r>
         <w:rPr>
           <w:rFonts w:ascii="Times New Roman" w:hAnsi="Times New Roman" w:cs="Times New Roman"/>
@@ -1687,7 +1712,15 @@
           <w:rFonts w:ascii="Times New Roman" w:hAnsi="Times New Roman" w:cs="Times New Roman"/>
           <w:color w:val="00B0F0"/>
         </w:rPr>
-        <w:t xml:space="preserve">and lack of evaluation of physiological state and chronic stress compounding physiological state, we sought to characterize GDF15 in circulation comparing pregnant, non-pregnant, and stressed pregnant females while assessing glycemic health. We also sought to </w:t>
+        <w:t xml:space="preserve">and lack of evaluation of physiological state and chronic </w:t>
+      </w:r>
+      <w:r>
+        <w:rPr>
+          <w:rFonts w:ascii="Times New Roman" w:hAnsi="Times New Roman" w:cs="Times New Roman"/>
+          <w:color w:val="00B0F0"/>
+        </w:rPr>
+        <w:lastRenderedPageBreak/>
+        <w:t xml:space="preserve">stress compounding physiological state, we sought to characterize GDF15 in circulation comparing pregnant, non-pregnant, and stressed pregnant females while assessing glycemic health. We also sought to </w:t>
       </w:r>
       <w:r>
         <w:rPr>
@@ -1741,6 +1774,13 @@
           <w:rFonts w:ascii="Times New Roman" w:hAnsi="Times New Roman" w:cs="Times New Roman"/>
         </w:rPr>
         <w:t>”</w:t>
+      </w:r>
+      <w:commentRangeEnd w:id="3"/>
+      <w:r>
+        <w:rPr>
+          <w:rStyle w:val="CommentReference"/>
+        </w:rPr>
+        <w:commentReference w:id="3"/>
       </w:r>
     </w:p>
     <w:p>
@@ -1763,18 +1803,46 @@
           <w:bCs/>
         </w:rPr>
       </w:pPr>
-      <w:commentRangeStart w:id="2"/>
-      <w:r>
-        <w:rPr>
-          <w:rFonts w:ascii="Segoe UI" w:hAnsi="Segoe UI" w:cs="Segoe UI"/>
-          <w:b/>
-          <w:bCs/>
-          <w:color w:val="242424"/>
-          <w:sz w:val="23"/>
-          <w:szCs w:val="23"/>
-          <w:shd w:val="clear" w:color="auto" w:fill="FFFFFF"/>
-        </w:rPr>
-        <w:t xml:space="preserve">Specific comments relating to Fig 2: Why are the ITTs expressed as % of baseline and not mmol/l or mg/dl </w:t>
+      <w:commentRangeStart w:id="4"/>
+      <w:commentRangeStart w:id="5"/>
+      <w:commentRangeStart w:id="6"/>
+      <w:r>
+        <w:rPr>
+          <w:rFonts w:ascii="Segoe UI" w:hAnsi="Segoe UI" w:cs="Segoe UI"/>
+          <w:b/>
+          <w:bCs/>
+          <w:color w:val="242424"/>
+          <w:sz w:val="23"/>
+          <w:szCs w:val="23"/>
+          <w:shd w:val="clear" w:color="auto" w:fill="FFFFFF"/>
+        </w:rPr>
+        <w:t xml:space="preserve">Specific comments relating to Fig 2: Why are the ITTs expressed as % of baseline and not mmol/l or mg/dl as </w:t>
+      </w:r>
+      <w:proofErr w:type="spellStart"/>
+      <w:r>
+        <w:rPr>
+          <w:rFonts w:ascii="Segoe UI" w:hAnsi="Segoe UI" w:cs="Segoe UI"/>
+          <w:b/>
+          <w:bCs/>
+          <w:color w:val="242424"/>
+          <w:sz w:val="23"/>
+          <w:szCs w:val="23"/>
+          <w:shd w:val="clear" w:color="auto" w:fill="FFFFFF"/>
+        </w:rPr>
+        <w:t>as</w:t>
+      </w:r>
+      <w:proofErr w:type="spellEnd"/>
+      <w:r>
+        <w:rPr>
+          <w:rFonts w:ascii="Segoe UI" w:hAnsi="Segoe UI" w:cs="Segoe UI"/>
+          <w:b/>
+          <w:bCs/>
+          <w:color w:val="242424"/>
+          <w:sz w:val="23"/>
+          <w:szCs w:val="23"/>
+          <w:shd w:val="clear" w:color="auto" w:fill="FFFFFF"/>
+        </w:rPr>
+        <w:t xml:space="preserve"> is the convention? Expressing as mg/dl would remove the need for fig 2B and </w:t>
       </w:r>
       <w:proofErr w:type="gramStart"/>
       <w:r>
@@ -1787,22 +1855,8 @@
           <w:szCs w:val="23"/>
           <w:shd w:val="clear" w:color="auto" w:fill="FFFFFF"/>
         </w:rPr>
-        <w:t xml:space="preserve">as </w:t>
-      </w:r>
-      <w:proofErr w:type="spellStart"/>
-      <w:r>
-        <w:rPr>
-          <w:rFonts w:ascii="Segoe UI" w:hAnsi="Segoe UI" w:cs="Segoe UI"/>
-          <w:b/>
-          <w:bCs/>
-          <w:color w:val="242424"/>
-          <w:sz w:val="23"/>
-          <w:szCs w:val="23"/>
-          <w:shd w:val="clear" w:color="auto" w:fill="FFFFFF"/>
-        </w:rPr>
-        <w:t>as</w:t>
-      </w:r>
-      <w:proofErr w:type="spellEnd"/>
+        <w:t>2E, and</w:t>
+      </w:r>
       <w:proofErr w:type="gramEnd"/>
       <w:r>
         <w:rPr>
@@ -1814,40 +1868,28 @@
           <w:szCs w:val="23"/>
           <w:shd w:val="clear" w:color="auto" w:fill="FFFFFF"/>
         </w:rPr>
-        <w:t xml:space="preserve"> is the convention? Expressing as mg/dl would remove the need for fig 2B and </w:t>
-      </w:r>
-      <w:proofErr w:type="gramStart"/>
-      <w:r>
-        <w:rPr>
-          <w:rFonts w:ascii="Segoe UI" w:hAnsi="Segoe UI" w:cs="Segoe UI"/>
-          <w:b/>
-          <w:bCs/>
-          <w:color w:val="242424"/>
-          <w:sz w:val="23"/>
-          <w:szCs w:val="23"/>
-          <w:shd w:val="clear" w:color="auto" w:fill="FFFFFF"/>
-        </w:rPr>
-        <w:t>2E, and</w:t>
-      </w:r>
-      <w:proofErr w:type="gramEnd"/>
-      <w:r>
-        <w:rPr>
-          <w:rFonts w:ascii="Segoe UI" w:hAnsi="Segoe UI" w:cs="Segoe UI"/>
-          <w:b/>
-          <w:bCs/>
-          <w:color w:val="242424"/>
-          <w:sz w:val="23"/>
-          <w:szCs w:val="23"/>
-          <w:shd w:val="clear" w:color="auto" w:fill="FFFFFF"/>
-        </w:rPr>
         <w:t xml:space="preserve"> allow for interpretation of the actual glycemic state of the mice. </w:t>
       </w:r>
-      <w:commentRangeEnd w:id="2"/>
+      <w:commentRangeEnd w:id="4"/>
       <w:r>
         <w:rPr>
           <w:rStyle w:val="CommentReference"/>
         </w:rPr>
-        <w:commentReference w:id="2"/>
+        <w:commentReference w:id="4"/>
+      </w:r>
+      <w:commentRangeEnd w:id="5"/>
+      <w:r>
+        <w:rPr>
+          <w:rStyle w:val="CommentReference"/>
+        </w:rPr>
+        <w:commentReference w:id="5"/>
+      </w:r>
+      <w:commentRangeEnd w:id="6"/>
+      <w:r>
+        <w:rPr>
+          <w:rStyle w:val="CommentReference"/>
+        </w:rPr>
+        <w:commentReference w:id="6"/>
       </w:r>
     </w:p>
     <w:p>
@@ -1862,7 +1904,7 @@
           <w:bCs/>
         </w:rPr>
       </w:pPr>
-      <w:commentRangeStart w:id="3"/>
+      <w:commentRangeStart w:id="7"/>
       <w:r>
         <w:rPr>
           <w:rFonts w:ascii="Segoe UI" w:hAnsi="Segoe UI" w:cs="Segoe UI"/>
@@ -1875,23 +1917,21 @@
         </w:rPr>
         <w:t>Fig 2C - the statistics are not clear. I believe there is likely a main effect of pregnancy and it is indeed well established that GDF15 is elevated in pregnancy, however the legend says paired t tests were used which does not make any sense in looking at the comparison marked on 2C. Dex treated dams are lighter in the second half of pregnancy, so it seems likely the results in 2E reflect body weight differences rather than anything else.</w:t>
       </w:r>
-      <w:commentRangeEnd w:id="3"/>
+      <w:commentRangeEnd w:id="7"/>
       <w:r>
         <w:rPr>
           <w:rStyle w:val="CommentReference"/>
         </w:rPr>
-        <w:commentReference w:id="3"/>
+        <w:commentReference w:id="7"/>
       </w:r>
     </w:p>
     <w:p>
       <w:r>
         <w:t xml:space="preserve">The method used in 2C is two-way </w:t>
       </w:r>
-      <w:proofErr w:type="spellStart"/>
-      <w:r>
-        <w:t>anova</w:t>
-      </w:r>
-      <w:proofErr w:type="spellEnd"/>
+      <w:r>
+        <w:t>ANOVA</w:t>
+      </w:r>
       <w:r>
         <w:t>, assessing the effect of time of collection (ZT1 vs ZT 13) and pregnancy status. The test revealed a significant effect of pregnancy (</w:t>
       </w:r>
@@ -1902,7 +1942,18 @@
         <w:t>), but not of time (</w:t>
       </w:r>
       <w:r>
-        <w:t>p=0.98</w:t>
+        <w:t>p=0.</w:t>
+      </w:r>
+      <w:commentRangeStart w:id="8"/>
+      <w:r>
+        <w:t>98</w:t>
+      </w:r>
+      <w:commentRangeEnd w:id="8"/>
+      <w:r>
+        <w:rPr>
+          <w:rStyle w:val="CommentReference"/>
+        </w:rPr>
+        <w:commentReference w:id="8"/>
       </w:r>
       <w:r>
         <w:t xml:space="preserve">). </w:t>
@@ -2026,19 +2077,7 @@
         <w:rPr>
           <w:rFonts w:ascii="Times New Roman" w:hAnsi="Times New Roman" w:cs="Times New Roman"/>
         </w:rPr>
-        <w:t xml:space="preserve">) GDF15 levels at ZT1 </w:t>
-      </w:r>
-      <w:r>
-        <w:rPr>
-          <w:rFonts w:ascii="Times New Roman" w:hAnsi="Times New Roman" w:cs="Times New Roman"/>
-        </w:rPr>
-        <w:t xml:space="preserve">and ZT13 </w:t>
-      </w:r>
-      <w:r>
-        <w:rPr>
-          <w:rFonts w:ascii="Times New Roman" w:hAnsi="Times New Roman" w:cs="Times New Roman"/>
-        </w:rPr>
-        <w:t xml:space="preserve">in pregnant and non-pregnant females, </w:t>
+        <w:t xml:space="preserve">) GDF15 levels at ZT1 and ZT13 in pregnant and non-pregnant females, </w:t>
       </w:r>
       <w:r>
         <w:rPr>
@@ -2327,23 +2366,23 @@
           <w:bCs/>
         </w:rPr>
       </w:pPr>
-      <w:commentRangeStart w:id="4"/>
-      <w:r>
-        <w:rPr>
-          <w:rFonts w:ascii="Segoe UI" w:hAnsi="Segoe UI" w:cs="Segoe UI"/>
-          <w:b/>
-          <w:bCs/>
-          <w:color w:val="242424"/>
-          <w:sz w:val="23"/>
-          <w:szCs w:val="23"/>
-          <w:shd w:val="clear" w:color="auto" w:fill="FFFFFF"/>
-        </w:rPr>
+      <w:commentRangeStart w:id="9"/>
+      <w:r>
+        <w:rPr>
+          <w:rFonts w:ascii="Segoe UI" w:hAnsi="Segoe UI" w:cs="Segoe UI"/>
+          <w:b/>
+          <w:bCs/>
+          <w:color w:val="242424"/>
+          <w:sz w:val="23"/>
+          <w:szCs w:val="23"/>
+          <w:shd w:val="clear" w:color="auto" w:fill="FFFFFF"/>
+        </w:rPr>
+        <w:lastRenderedPageBreak/>
         <w:t xml:space="preserve">Overall comments on graphs: x axis labels should be aligned with sampling timepoints within the graphs. </w:t>
       </w:r>
     </w:p>
     <w:p>
       <w:r>
-        <w:lastRenderedPageBreak/>
         <w:t>We updated x-axes for insulin tolerance tests</w:t>
       </w:r>
       <w:r>
@@ -2374,7 +2413,7 @@
           <w:bCs/>
         </w:rPr>
       </w:pPr>
-      <w:commentRangeStart w:id="5"/>
+      <w:commentRangeStart w:id="10"/>
       <w:r>
         <w:rPr>
           <w:rFonts w:ascii="Segoe UI" w:hAnsi="Segoe UI" w:cs="Segoe UI"/>
@@ -2387,12 +2426,12 @@
         </w:rPr>
         <w:t>More</w:t>
       </w:r>
-      <w:commentRangeEnd w:id="4"/>
+      <w:commentRangeEnd w:id="9"/>
       <w:r>
         <w:rPr>
           <w:rStyle w:val="CommentReference"/>
         </w:rPr>
-        <w:commentReference w:id="4"/>
+        <w:commentReference w:id="9"/>
       </w:r>
       <w:r>
         <w:rPr>
@@ -2406,12 +2445,12 @@
         </w:rPr>
         <w:t xml:space="preserve"> complete labelling would be helpful.</w:t>
       </w:r>
-      <w:commentRangeEnd w:id="5"/>
+      <w:commentRangeEnd w:id="10"/>
       <w:r>
         <w:rPr>
           <w:rStyle w:val="CommentReference"/>
         </w:rPr>
-        <w:commentReference w:id="5"/>
+        <w:commentReference w:id="10"/>
       </w:r>
       <w:r>
         <w:rPr>
@@ -2461,6 +2500,12 @@
           <w:shd w:val="clear" w:color="auto" w:fill="FFFFFF"/>
         </w:rPr>
         <w:t xml:space="preserve"> suggest "expectant gestational parents" may be more accurate and avoid confusion.</w:t>
+      </w:r>
+    </w:p>
+    <w:p/>
+    <w:p>
+      <w:r>
+        <w:t>Thank you for the positive feedback and the suggestion:</w:t>
       </w:r>
     </w:p>
     <w:p>
@@ -2497,7 +2542,8 @@
           <w:bCs/>
         </w:rPr>
       </w:pPr>
-      <w:commentRangeStart w:id="6"/>
+      <w:commentRangeStart w:id="11"/>
+      <w:commentRangeStart w:id="12"/>
       <w:r>
         <w:rPr>
           <w:rFonts w:ascii="Segoe UI" w:hAnsi="Segoe UI" w:cs="Segoe UI"/>
@@ -2536,12 +2582,19 @@
         </w:rPr>
         <w:t xml:space="preserve"> sentences in both the discussion and introduction that could be edited for clarity of thought.</w:t>
       </w:r>
-      <w:commentRangeEnd w:id="6"/>
+      <w:commentRangeEnd w:id="11"/>
       <w:r>
         <w:rPr>
           <w:rStyle w:val="CommentReference"/>
         </w:rPr>
-        <w:commentReference w:id="6"/>
+        <w:commentReference w:id="11"/>
+      </w:r>
+      <w:commentRangeEnd w:id="12"/>
+      <w:r>
+        <w:rPr>
+          <w:rStyle w:val="CommentReference"/>
+        </w:rPr>
+        <w:commentReference w:id="12"/>
       </w:r>
     </w:p>
     <w:p>
@@ -2591,21 +2644,7 @@
           <w:rFonts w:ascii="Aptos" w:hAnsi="Aptos"/>
         </w:rPr>
         <w:tab/>
-        <w:t xml:space="preserve">Rossi G, </w:t>
-      </w:r>
-      <w:proofErr w:type="spellStart"/>
-      <w:r>
-        <w:rPr>
-          <w:rFonts w:ascii="Aptos" w:hAnsi="Aptos"/>
-        </w:rPr>
-        <w:t>Lapaczewski</w:t>
-      </w:r>
-      <w:proofErr w:type="spellEnd"/>
-      <w:r>
-        <w:rPr>
-          <w:rFonts w:ascii="Aptos" w:hAnsi="Aptos"/>
-        </w:rPr>
-        <w:t xml:space="preserve"> P, Diamond MP, Jacob RJ, Shulman GI, Sherwin RS. Inhibitory effect of pregnancy on counterregulatory hormone responses to hypoglycemia in awake rat. </w:t>
+        <w:t xml:space="preserve">Rossi G, Lapaczewski P, Diamond MP, Jacob RJ, Shulman GI, Sherwin RS. Inhibitory effect of pregnancy on counterregulatory hormone responses to hypoglycemia in awake rat. </w:t>
       </w:r>
       <w:r>
         <w:rPr>
@@ -2724,70 +2763,28 @@
         <w:rPr>
           <w:rFonts w:ascii="Aptos" w:hAnsi="Aptos"/>
         </w:rPr>
-        <w:t>. 2021;5(Supplement_1):A748-A749. doi:10.1210/</w:t>
-      </w:r>
-      <w:proofErr w:type="spellStart"/>
-      <w:r>
+        <w:t>. 2021;5(Supplement_1):A748-A749. doi:10.1210/jendso/bvab048.1522</w:t>
+      </w:r>
+    </w:p>
+    <w:p>
+      <w:pPr>
+        <w:pStyle w:val="Bibliography"/>
         <w:rPr>
           <w:rFonts w:ascii="Aptos" w:hAnsi="Aptos"/>
         </w:rPr>
-        <w:t>jendso</w:t>
-      </w:r>
-      <w:proofErr w:type="spellEnd"/>
+      </w:pPr>
       <w:r>
         <w:rPr>
           <w:rFonts w:ascii="Aptos" w:hAnsi="Aptos"/>
         </w:rPr>
-        <w:t>/bvab048.1522</w:t>
-      </w:r>
-    </w:p>
-    <w:p>
-      <w:pPr>
-        <w:pStyle w:val="Bibliography"/>
+        <w:t xml:space="preserve">5. </w:t>
+      </w:r>
+      <w:r>
         <w:rPr>
           <w:rFonts w:ascii="Aptos" w:hAnsi="Aptos"/>
         </w:rPr>
-      </w:pPr>
-      <w:r>
-        <w:rPr>
-          <w:rFonts w:ascii="Aptos" w:hAnsi="Aptos"/>
-        </w:rPr>
-        <w:t xml:space="preserve">5. </w:t>
-      </w:r>
-      <w:r>
-        <w:rPr>
-          <w:rFonts w:ascii="Aptos" w:hAnsi="Aptos"/>
-        </w:rPr>
         <w:tab/>
-        <w:t xml:space="preserve">Namdar Ahmadabad H, Kayvan Jafari S, </w:t>
-      </w:r>
-      <w:proofErr w:type="spellStart"/>
-      <w:r>
-        <w:rPr>
-          <w:rFonts w:ascii="Aptos" w:hAnsi="Aptos"/>
-        </w:rPr>
-        <w:t>Nezafat</w:t>
-      </w:r>
-      <w:proofErr w:type="spellEnd"/>
-      <w:r>
-        <w:rPr>
-          <w:rFonts w:ascii="Aptos" w:hAnsi="Aptos"/>
-        </w:rPr>
-        <w:t xml:space="preserve"> </w:t>
-      </w:r>
-      <w:proofErr w:type="spellStart"/>
-      <w:r>
-        <w:rPr>
-          <w:rFonts w:ascii="Aptos" w:hAnsi="Aptos"/>
-        </w:rPr>
-        <w:t>Firizi</w:t>
-      </w:r>
-      <w:proofErr w:type="spellEnd"/>
-      <w:r>
-        <w:rPr>
-          <w:rFonts w:ascii="Aptos" w:hAnsi="Aptos"/>
-        </w:rPr>
-        <w:t xml:space="preserve"> M, Abbaspour AR, Ghafoori Gharib F, Ghobadi Y, Gholizadeh S. Pregnancy outcomes following the administration of high doses of dexamethasone in early pregnancy. </w:t>
+        <w:t xml:space="preserve">Namdar Ahmadabad H, Kayvan Jafari S, Nezafat Firizi M, Abbaspour AR, Ghafoori Gharib F, Ghobadi Y, Gholizadeh S. Pregnancy outcomes following the administration of high doses of dexamethasone in early pregnancy. </w:t>
       </w:r>
       <w:r>
         <w:rPr>
@@ -2795,31 +2792,84 @@
           <w:i/>
           <w:iCs/>
         </w:rPr>
-        <w:t xml:space="preserve">Clin Exp </w:t>
-      </w:r>
-      <w:proofErr w:type="spellStart"/>
+        <w:t>Clin Exp Reprod Med</w:t>
+      </w:r>
+      <w:r>
+        <w:rPr>
+          <w:rFonts w:ascii="Aptos" w:hAnsi="Aptos"/>
+        </w:rPr>
+        <w:t>. 2016;43(1):15-25. doi:10.5653/cerm.2016.43.1.15</w:t>
+      </w:r>
+    </w:p>
+    <w:p>
+      <w:pPr>
+        <w:pStyle w:val="Bibliography"/>
+        <w:rPr>
+          <w:rFonts w:ascii="Aptos" w:hAnsi="Aptos"/>
+        </w:rPr>
+      </w:pPr>
+      <w:r>
+        <w:rPr>
+          <w:rFonts w:ascii="Aptos" w:hAnsi="Aptos"/>
+        </w:rPr>
+        <w:t xml:space="preserve">6. </w:t>
+      </w:r>
+      <w:r>
+        <w:rPr>
+          <w:rFonts w:ascii="Aptos" w:hAnsi="Aptos"/>
+        </w:rPr>
+        <w:tab/>
+        <w:t xml:space="preserve">Lee JY, Park SJ, Kim SH, Kim MH. Prenatal administration of dexamethasone during early pregnancy negatively affects placental development and function in mice1. </w:t>
+      </w:r>
       <w:r>
         <w:rPr>
           <w:rFonts w:ascii="Aptos" w:hAnsi="Aptos"/>
           <w:i/>
           <w:iCs/>
         </w:rPr>
-        <w:t>Reprod</w:t>
-      </w:r>
-      <w:proofErr w:type="spellEnd"/>
+        <w:t>Journal of Animal Science</w:t>
+      </w:r>
+      <w:r>
+        <w:rPr>
+          <w:rFonts w:ascii="Aptos" w:hAnsi="Aptos"/>
+        </w:rPr>
+        <w:t>. 2012;90(13):4846-4856. doi:10.2527/jas.2012-5090</w:t>
+      </w:r>
+    </w:p>
+    <w:p>
+      <w:pPr>
+        <w:pStyle w:val="Bibliography"/>
+        <w:rPr>
+          <w:rFonts w:ascii="Aptos" w:hAnsi="Aptos"/>
+        </w:rPr>
+      </w:pPr>
+      <w:r>
+        <w:rPr>
+          <w:rFonts w:ascii="Aptos" w:hAnsi="Aptos"/>
+        </w:rPr>
+        <w:lastRenderedPageBreak/>
+        <w:t xml:space="preserve">7. </w:t>
+      </w:r>
+      <w:r>
+        <w:rPr>
+          <w:rFonts w:ascii="Aptos" w:hAnsi="Aptos"/>
+        </w:rPr>
+        <w:tab/>
+        <w:t xml:space="preserve">Vaughan OR, Sferruzzi-Perri AN, Coan PM, Fowden AL. Adaptations in Placental Phenotype Depend on Route and Timing of Maternal Dexamethasone Administration in Mice1. </w:t>
+      </w:r>
       <w:r>
         <w:rPr>
           <w:rFonts w:ascii="Aptos" w:hAnsi="Aptos"/>
           <w:i/>
           <w:iCs/>
         </w:rPr>
-        <w:t xml:space="preserve"> Med</w:t>
+        <w:t>Biology of Reproduction</w:t>
       </w:r>
       <w:r>
         <w:rPr>
           <w:rFonts w:ascii="Aptos" w:hAnsi="Aptos"/>
         </w:rPr>
-        <w:t>. 2016;43(1):15-25. doi:10.5653/cerm.2016.43.1.15</w:t>
+        <w:t>. 2013;89(4):80, 1-12. doi:10.1095/biolreprod.113.109678</w:t>
       </w:r>
     </w:p>
     <w:p>
@@ -2833,14 +2883,14 @@
         <w:rPr>
           <w:rFonts w:ascii="Aptos" w:hAnsi="Aptos"/>
         </w:rPr>
-        <w:t xml:space="preserve">6. </w:t>
+        <w:t xml:space="preserve">8. </w:t>
       </w:r>
       <w:r>
         <w:rPr>
           <w:rFonts w:ascii="Aptos" w:hAnsi="Aptos"/>
         </w:rPr>
         <w:tab/>
-        <w:t xml:space="preserve">Lee JY, Park SJ, Kim SH, Kim MH. Prenatal administration of dexamethasone during early pregnancy negatively affects placental development and function in mice1. </w:t>
+        <w:t xml:space="preserve">Vaughan OR, Phillips HM, Everden AJ, Sferruzzi-Perri AN, Fowden AL. Dexamethasone treatment of pregnant F0 mice leads to parent of origin-specific changes in placental function of the F2 generation. </w:t>
       </w:r>
       <w:r>
         <w:rPr>
@@ -2848,162 +2898,12 @@
           <w:i/>
           <w:iCs/>
         </w:rPr>
-        <w:t>Journal of Animal Science</w:t>
+        <w:t>Reprod Fertil Dev</w:t>
       </w:r>
       <w:r>
         <w:rPr>
           <w:rFonts w:ascii="Aptos" w:hAnsi="Aptos"/>
         </w:rPr>
-        <w:t>. 2012;90(13):4846-4856. doi:10.2527/jas.2012-5090</w:t>
-      </w:r>
-    </w:p>
-    <w:p>
-      <w:pPr>
-        <w:pStyle w:val="Bibliography"/>
-        <w:rPr>
-          <w:rFonts w:ascii="Aptos" w:hAnsi="Aptos"/>
-        </w:rPr>
-      </w:pPr>
-      <w:r>
-        <w:rPr>
-          <w:rFonts w:ascii="Aptos" w:hAnsi="Aptos"/>
-        </w:rPr>
-        <w:t xml:space="preserve">7. </w:t>
-      </w:r>
-      <w:r>
-        <w:rPr>
-          <w:rFonts w:ascii="Aptos" w:hAnsi="Aptos"/>
-        </w:rPr>
-        <w:tab/>
-        <w:t xml:space="preserve">Vaughan OR, </w:t>
-      </w:r>
-      <w:proofErr w:type="spellStart"/>
-      <w:r>
-        <w:rPr>
-          <w:rFonts w:ascii="Aptos" w:hAnsi="Aptos"/>
-        </w:rPr>
-        <w:t>Sferruzzi</w:t>
-      </w:r>
-      <w:proofErr w:type="spellEnd"/>
-      <w:r>
-        <w:rPr>
-          <w:rFonts w:ascii="Aptos" w:hAnsi="Aptos"/>
-        </w:rPr>
-        <w:t xml:space="preserve">-Perri AN, Coan PM, </w:t>
-      </w:r>
-      <w:proofErr w:type="spellStart"/>
-      <w:r>
-        <w:rPr>
-          <w:rFonts w:ascii="Aptos" w:hAnsi="Aptos"/>
-        </w:rPr>
-        <w:t>Fowden</w:t>
-      </w:r>
-      <w:proofErr w:type="spellEnd"/>
-      <w:r>
-        <w:rPr>
-          <w:rFonts w:ascii="Aptos" w:hAnsi="Aptos"/>
-        </w:rPr>
-        <w:t xml:space="preserve"> AL. Adaptations in Placental Phenotype Depend on Route and Timing of Maternal Dexamethasone Administration in Mice1. </w:t>
-      </w:r>
-      <w:r>
-        <w:rPr>
-          <w:rFonts w:ascii="Aptos" w:hAnsi="Aptos"/>
-          <w:i/>
-          <w:iCs/>
-        </w:rPr>
-        <w:t>Biology of Reproduction</w:t>
-      </w:r>
-      <w:r>
-        <w:rPr>
-          <w:rFonts w:ascii="Aptos" w:hAnsi="Aptos"/>
-        </w:rPr>
-        <w:t>. 2013;89(4):80, 1-12. doi:10.1095/biolreprod.113.109678</w:t>
-      </w:r>
-    </w:p>
-    <w:p>
-      <w:pPr>
-        <w:pStyle w:val="Bibliography"/>
-        <w:rPr>
-          <w:rFonts w:ascii="Aptos" w:hAnsi="Aptos"/>
-        </w:rPr>
-      </w:pPr>
-      <w:r>
-        <w:rPr>
-          <w:rFonts w:ascii="Aptos" w:hAnsi="Aptos"/>
-        </w:rPr>
-        <w:t xml:space="preserve">8. </w:t>
-      </w:r>
-      <w:r>
-        <w:rPr>
-          <w:rFonts w:ascii="Aptos" w:hAnsi="Aptos"/>
-        </w:rPr>
-        <w:tab/>
-        <w:t xml:space="preserve">Vaughan OR, Phillips HM, </w:t>
-      </w:r>
-      <w:proofErr w:type="spellStart"/>
-      <w:r>
-        <w:rPr>
-          <w:rFonts w:ascii="Aptos" w:hAnsi="Aptos"/>
-        </w:rPr>
-        <w:t>Everden</w:t>
-      </w:r>
-      <w:proofErr w:type="spellEnd"/>
-      <w:r>
-        <w:rPr>
-          <w:rFonts w:ascii="Aptos" w:hAnsi="Aptos"/>
-        </w:rPr>
-        <w:t xml:space="preserve"> AJ, </w:t>
-      </w:r>
-      <w:proofErr w:type="spellStart"/>
-      <w:r>
-        <w:rPr>
-          <w:rFonts w:ascii="Aptos" w:hAnsi="Aptos"/>
-        </w:rPr>
-        <w:t>Sferruzzi</w:t>
-      </w:r>
-      <w:proofErr w:type="spellEnd"/>
-      <w:r>
-        <w:rPr>
-          <w:rFonts w:ascii="Aptos" w:hAnsi="Aptos"/>
-        </w:rPr>
-        <w:t xml:space="preserve">-Perri AN, </w:t>
-      </w:r>
-      <w:proofErr w:type="spellStart"/>
-      <w:r>
-        <w:rPr>
-          <w:rFonts w:ascii="Aptos" w:hAnsi="Aptos"/>
-        </w:rPr>
-        <w:t>Fowden</w:t>
-      </w:r>
-      <w:proofErr w:type="spellEnd"/>
-      <w:r>
-        <w:rPr>
-          <w:rFonts w:ascii="Aptos" w:hAnsi="Aptos"/>
-        </w:rPr>
-        <w:t xml:space="preserve"> AL. Dexamethasone treatment of pregnant F0 mice leads to parent of origin-specific changes in placental function of the F2 generation. </w:t>
-      </w:r>
-      <w:proofErr w:type="spellStart"/>
-      <w:r>
-        <w:rPr>
-          <w:rFonts w:ascii="Aptos" w:hAnsi="Aptos"/>
-          <w:i/>
-          <w:iCs/>
-        </w:rPr>
-        <w:t>Reprod</w:t>
-      </w:r>
-      <w:proofErr w:type="spellEnd"/>
-      <w:r>
-        <w:rPr>
-          <w:rFonts w:ascii="Aptos" w:hAnsi="Aptos"/>
-          <w:i/>
-          <w:iCs/>
-        </w:rPr>
-        <w:t xml:space="preserve"> Fertil Dev</w:t>
-      </w:r>
-      <w:r>
-        <w:rPr>
-          <w:rFonts w:ascii="Aptos" w:hAnsi="Aptos"/>
-        </w:rPr>
         <w:t>. 2015;27(4):704-711. doi:10.1071/RD14285</w:t>
       </w:r>
     </w:p>
@@ -3019,7 +2919,6 @@
           <w:b/>
           <w:bCs/>
         </w:rPr>
-        <w:lastRenderedPageBreak/>
         <w:fldChar w:fldCharType="end"/>
       </w:r>
     </w:p>
@@ -3034,7 +2933,7 @@
 </file>
 
 <file path=word/comments.xml><?xml version="1.0" encoding="utf-8"?>
-<w:comments xmlns:wpc="http://schemas.microsoft.com/office/word/2010/wordprocessingCanvas" xmlns:cx="http://schemas.microsoft.com/office/drawing/2014/chartex" xmlns:cx1="http://schemas.microsoft.com/office/drawing/2015/9/8/chartex" xmlns:cx2="http://schemas.microsoft.com/office/drawing/2015/10/21/chartex" xmlns:cx3="http://schemas.microsoft.com/office/drawing/2016/5/9/chartex" xmlns:cx4="http://schemas.microsoft.com/office/drawing/2016/5/10/chartex" xmlns:cx5="http://schemas.microsoft.com/office/drawing/2016/5/11/chartex" xmlns:cx6="http://schemas.microsoft.com/office/drawing/2016/5/12/chartex" xmlns:cx7="http://schemas.microsoft.com/office/drawing/2016/5/13/chartex" xmlns:cx8="http://schemas.microsoft.com/office/drawing/2016/5/14/chartex" xmlns:mc="http://schemas.openxmlformats.org/markup-compatibility/2006" xmlns:aink="http://schemas.microsoft.com/office/drawing/2016/ink" xmlns:am3d="http://schemas.microsoft.com/office/drawing/2017/model3d" xmlns:o="urn:schemas-microsoft-com:office:office" xmlns:oel="http://schemas.microsoft.com/office/2019/extlst" xmlns:r="http://schemas.openxmlformats.org/officeDocument/2006/relationships" xmlns:m="http://schemas.openxmlformats.org/officeDocument/2006/math" xmlns:v="urn:schemas-microsoft-com:vml" xmlns:wp14="http://schemas.microsoft.com/office/word/2010/wordprocessingDrawing" xmlns:wp="http://schemas.openxmlformats.org/drawingml/2006/wordprocessingDrawing" xmlns:w10="urn:schemas-microsoft-com:office:word" xmlns:w="http://schemas.openxmlformats.org/wordprocessingml/2006/main" xmlns:w14="http://schemas.microsoft.com/office/word/2010/wordml" xmlns:w15="http://schemas.microsoft.com/office/word/2012/wordml" xmlns:w16cex="http://schemas.microsoft.com/office/word/2018/wordml/cex" xmlns:w16cid="http://schemas.microsoft.com/office/word/2016/wordml/cid" xmlns:w16="http://schemas.microsoft.com/office/word/2018/wordml" xmlns:w16du="http://schemas.microsoft.com/office/word/2023/wordml/word16du" xmlns:w16sdtdh="http://schemas.microsoft.com/office/word/2020/wordml/sdtdatahash" xmlns:w16se="http://schemas.microsoft.com/office/word/2015/wordml/symex" xmlns:wpg="http://schemas.microsoft.com/office/word/2010/wordprocessingGroup" xmlns:wpi="http://schemas.microsoft.com/office/word/2010/wordprocessingInk" xmlns:wne="http://schemas.microsoft.com/office/word/2006/wordml" xmlns:wps="http://schemas.microsoft.com/office/word/2010/wordprocessingShape" mc:Ignorable="w14 w15 w16se w16cid w16 w16cex w16sdtdh w16du wp14">
+<w:comments xmlns:wpc="http://schemas.microsoft.com/office/word/2010/wordprocessingCanvas" xmlns:cx="http://schemas.microsoft.com/office/drawing/2014/chartex" xmlns:cx1="http://schemas.microsoft.com/office/drawing/2015/9/8/chartex" xmlns:cx2="http://schemas.microsoft.com/office/drawing/2015/10/21/chartex" xmlns:cx3="http://schemas.microsoft.com/office/drawing/2016/5/9/chartex" xmlns:cx4="http://schemas.microsoft.com/office/drawing/2016/5/10/chartex" xmlns:cx5="http://schemas.microsoft.com/office/drawing/2016/5/11/chartex" xmlns:cx6="http://schemas.microsoft.com/office/drawing/2016/5/12/chartex" xmlns:cx7="http://schemas.microsoft.com/office/drawing/2016/5/13/chartex" xmlns:cx8="http://schemas.microsoft.com/office/drawing/2016/5/14/chartex" xmlns:mc="http://schemas.openxmlformats.org/markup-compatibility/2006" xmlns:aink="http://schemas.microsoft.com/office/drawing/2016/ink" xmlns:am3d="http://schemas.microsoft.com/office/drawing/2017/model3d" xmlns:o="urn:schemas-microsoft-com:office:office" xmlns:oel="http://schemas.microsoft.com/office/2019/extlst" xmlns:r="http://schemas.openxmlformats.org/officeDocument/2006/relationships" xmlns:m="http://schemas.openxmlformats.org/officeDocument/2006/math" xmlns:v="urn:schemas-microsoft-com:vml" xmlns:wp14="http://schemas.microsoft.com/office/word/2010/wordprocessingDrawing" xmlns:wp="http://schemas.openxmlformats.org/drawingml/2006/wordprocessingDrawing" xmlns:w10="urn:schemas-microsoft-com:office:word" xmlns:w="http://schemas.openxmlformats.org/wordprocessingml/2006/main" xmlns:w14="http://schemas.microsoft.com/office/word/2010/wordml" xmlns:w15="http://schemas.microsoft.com/office/word/2012/wordml" xmlns:w16cex="http://schemas.microsoft.com/office/word/2018/wordml/cex" xmlns:w16cid="http://schemas.microsoft.com/office/word/2016/wordml/cid" xmlns:w16="http://schemas.microsoft.com/office/word/2018/wordml" xmlns:w16sdtdh="http://schemas.microsoft.com/office/word/2020/wordml/sdtdatahash" xmlns:w16se="http://schemas.microsoft.com/office/word/2015/wordml/symex" xmlns:wpg="http://schemas.microsoft.com/office/word/2010/wordprocessingGroup" xmlns:wpi="http://schemas.microsoft.com/office/word/2010/wordprocessingInk" xmlns:wne="http://schemas.microsoft.com/office/word/2006/wordml" xmlns:wps="http://schemas.microsoft.com/office/word/2010/wordprocessingShape" mc:Ignorable="w14 w15 w16se w16cid w16 w16cex w16sdtdh wp14">
   <w:comment w:id="0" w:author="Molly C. MULCAHY" w:date="2024-07-16T14:09:00Z" w:initials="MM">
     <w:p>
       <w:pPr>
@@ -3051,7 +2950,25 @@
       </w:r>
     </w:p>
   </w:comment>
-  <w:comment w:id="1" w:author="Molly C. MULCAHY" w:date="2024-07-17T15:52:00Z" w:initials="MM">
+  <w:comment w:id="1" w:author="Dave Bridges" w:date="2024-07-20T11:09:00Z" w:initials="DB">
+    <w:p>
+      <w:r>
+        <w:rPr>
+          <w:rStyle w:val="CommentReference"/>
+        </w:rPr>
+        <w:annotationRef/>
+      </w:r>
+      <w:r>
+        <w:rPr>
+          <w:color w:val="000000"/>
+          <w:sz w:val="20"/>
+          <w:szCs w:val="20"/>
+        </w:rPr>
+        <w:t>I think its more likely to be glycogen</w:t>
+      </w:r>
+    </w:p>
+  </w:comment>
+  <w:comment w:id="2" w:author="Molly C. MULCAHY" w:date="2024-07-17T15:52:00Z" w:initials="MM">
     <w:p>
       <w:pPr>
         <w:pStyle w:val="CommentText"/>
@@ -3067,7 +2984,25 @@
       </w:r>
     </w:p>
   </w:comment>
-  <w:comment w:id="2" w:author="Molly C. MULCAHY" w:date="2024-07-19T15:09:00Z" w:initials="MM">
+  <w:comment w:id="3" w:author="Dave Bridges" w:date="2024-07-20T13:20:00Z" w:initials="DB">
+    <w:p>
+      <w:r>
+        <w:rPr>
+          <w:rStyle w:val="CommentReference"/>
+        </w:rPr>
+        <w:annotationRef/>
+      </w:r>
+      <w:r>
+        <w:rPr>
+          <w:color w:val="000000"/>
+          <w:sz w:val="20"/>
+          <w:szCs w:val="20"/>
+        </w:rPr>
+        <w:t>Lets be consistent with coloring and mark that at the beginning of the response (red or blue)</w:t>
+      </w:r>
+    </w:p>
+  </w:comment>
+  <w:comment w:id="4" w:author="Molly C. MULCAHY" w:date="2024-07-19T15:09:00Z" w:initials="MM">
     <w:p>
       <w:pPr>
         <w:pStyle w:val="CommentText"/>
@@ -3083,7 +3018,43 @@
       </w:r>
     </w:p>
   </w:comment>
-  <w:comment w:id="3" w:author="Molly C. MULCAHY" w:date="2024-07-16T15:50:00Z" w:initials="MM">
+  <w:comment w:id="5" w:author="Dave Bridges" w:date="2024-07-20T13:24:00Z" w:initials="DB">
+    <w:p>
+      <w:r>
+        <w:rPr>
+          <w:rStyle w:val="CommentReference"/>
+        </w:rPr>
+        <w:annotationRef/>
+      </w:r>
+      <w:r>
+        <w:rPr>
+          <w:color w:val="000000"/>
+          <w:sz w:val="20"/>
+          <w:szCs w:val="20"/>
+        </w:rPr>
+        <w:t>I think we should respond to this separately from point 3</w:t>
+      </w:r>
+    </w:p>
+  </w:comment>
+  <w:comment w:id="6" w:author="Dave Bridges" w:date="2024-07-20T13:24:00Z" w:initials="DB">
+    <w:p>
+      <w:r>
+        <w:rPr>
+          <w:rStyle w:val="CommentReference"/>
+        </w:rPr>
+        <w:annotationRef/>
+      </w:r>
+      <w:r>
+        <w:rPr>
+          <w:color w:val="000000"/>
+          <w:sz w:val="20"/>
+          <w:szCs w:val="20"/>
+        </w:rPr>
+        <w:t>In this case it could help for both to include the revised figures so they can at a glance see what we are talking about</w:t>
+      </w:r>
+    </w:p>
+  </w:comment>
+  <w:comment w:id="7" w:author="Molly C. MULCAHY" w:date="2024-07-16T15:50:00Z" w:initials="MM">
     <w:p>
       <w:pPr>
         <w:pStyle w:val="CommentText"/>
@@ -3099,7 +3070,24 @@
       </w:r>
     </w:p>
   </w:comment>
-  <w:comment w:id="4" w:author="Molly C. MULCAHY" w:date="2024-07-16T16:23:00Z" w:initials="MCM">
+  <w:comment w:id="8" w:author="Dave Bridges" w:date="2024-07-20T13:21:00Z" w:initials="DB">
+    <w:p>
+      <w:r>
+        <w:rPr>
+          <w:rStyle w:val="CommentReference"/>
+        </w:rPr>
+        <w:annotationRef/>
+      </w:r>
+      <w:r>
+        <w:rPr>
+          <w:sz w:val="20"/>
+          <w:szCs w:val="20"/>
+        </w:rPr>
+        <w:t>Was there an interaction?  Maybe don’t need to put in the paper but we could put it in the response</w:t>
+      </w:r>
+    </w:p>
+  </w:comment>
+  <w:comment w:id="9" w:author="Molly C. MULCAHY" w:date="2024-07-16T16:23:00Z" w:initials="MCM">
     <w:p>
       <w:pPr>
         <w:pStyle w:val="CommentText"/>
@@ -3115,7 +3103,7 @@
       </w:r>
     </w:p>
   </w:comment>
-  <w:comment w:id="5" w:author="Molly C. MULCAHY" w:date="2024-07-16T16:35:00Z" w:initials="MCM">
+  <w:comment w:id="10" w:author="Molly C. MULCAHY" w:date="2024-07-16T16:35:00Z" w:initials="MCM">
     <w:p>
       <w:pPr>
         <w:pStyle w:val="CommentText"/>
@@ -3131,7 +3119,7 @@
       </w:r>
     </w:p>
   </w:comment>
-  <w:comment w:id="6" w:author="Molly C. MULCAHY" w:date="2024-07-19T15:10:00Z" w:initials="MM">
+  <w:comment w:id="11" w:author="Molly C. MULCAHY" w:date="2024-07-19T15:10:00Z" w:initials="MM">
     <w:p>
       <w:pPr>
         <w:pStyle w:val="CommentText"/>
@@ -3144,6 +3132,24 @@
       </w:r>
       <w:r>
         <w:t xml:space="preserve">I’ll re-read this over the weekend and try to flag which ones they dislike/could be improved. </w:t>
+      </w:r>
+    </w:p>
+  </w:comment>
+  <w:comment w:id="12" w:author="Dave Bridges" w:date="2024-07-20T13:23:00Z" w:initials="DB">
+    <w:p>
+      <w:r>
+        <w:rPr>
+          <w:rStyle w:val="CommentReference"/>
+        </w:rPr>
+        <w:annotationRef/>
+      </w:r>
+      <w:r>
+        <w:rPr>
+          <w:color w:val="000000"/>
+          <w:sz w:val="20"/>
+          <w:szCs w:val="20"/>
+        </w:rPr>
+        <w:t>Could just respond that we have revised in several spaces, since you already noted stuff is changing in the introduction</w:t>
       </w:r>
     </w:p>
   </w:comment>
@@ -3151,43 +3157,61 @@
 </file>
 
 <file path=word/commentsExtended.xml><?xml version="1.0" encoding="utf-8"?>
-<w15:commentsEx xmlns:wpc="http://schemas.microsoft.com/office/word/2010/wordprocessingCanvas" xmlns:cx="http://schemas.microsoft.com/office/drawing/2014/chartex" xmlns:cx1="http://schemas.microsoft.com/office/drawing/2015/9/8/chartex" xmlns:cx2="http://schemas.microsoft.com/office/drawing/2015/10/21/chartex" xmlns:cx3="http://schemas.microsoft.com/office/drawing/2016/5/9/chartex" xmlns:cx4="http://schemas.microsoft.com/office/drawing/2016/5/10/chartex" xmlns:cx5="http://schemas.microsoft.com/office/drawing/2016/5/11/chartex" xmlns:cx6="http://schemas.microsoft.com/office/drawing/2016/5/12/chartex" xmlns:cx7="http://schemas.microsoft.com/office/drawing/2016/5/13/chartex" xmlns:cx8="http://schemas.microsoft.com/office/drawing/2016/5/14/chartex" xmlns:mc="http://schemas.openxmlformats.org/markup-compatibility/2006" xmlns:aink="http://schemas.microsoft.com/office/drawing/2016/ink" xmlns:am3d="http://schemas.microsoft.com/office/drawing/2017/model3d" xmlns:o="urn:schemas-microsoft-com:office:office" xmlns:oel="http://schemas.microsoft.com/office/2019/extlst" xmlns:r="http://schemas.openxmlformats.org/officeDocument/2006/relationships" xmlns:m="http://schemas.openxmlformats.org/officeDocument/2006/math" xmlns:v="urn:schemas-microsoft-com:vml" xmlns:wp14="http://schemas.microsoft.com/office/word/2010/wordprocessingDrawing" xmlns:wp="http://schemas.openxmlformats.org/drawingml/2006/wordprocessingDrawing" xmlns:w10="urn:schemas-microsoft-com:office:word" xmlns:w="http://schemas.openxmlformats.org/wordprocessingml/2006/main" xmlns:w14="http://schemas.microsoft.com/office/word/2010/wordml" xmlns:w15="http://schemas.microsoft.com/office/word/2012/wordml" xmlns:w16cex="http://schemas.microsoft.com/office/word/2018/wordml/cex" xmlns:w16cid="http://schemas.microsoft.com/office/word/2016/wordml/cid" xmlns:w16="http://schemas.microsoft.com/office/word/2018/wordml" xmlns:w16du="http://schemas.microsoft.com/office/word/2023/wordml/word16du" xmlns:w16sdtdh="http://schemas.microsoft.com/office/word/2020/wordml/sdtdatahash" xmlns:w16se="http://schemas.microsoft.com/office/word/2015/wordml/symex" xmlns:wpg="http://schemas.microsoft.com/office/word/2010/wordprocessingGroup" xmlns:wpi="http://schemas.microsoft.com/office/word/2010/wordprocessingInk" xmlns:wne="http://schemas.microsoft.com/office/word/2006/wordml" xmlns:wps="http://schemas.microsoft.com/office/word/2010/wordprocessingShape" mc:Ignorable="w14 w15 w16se w16cid w16 w16cex w16sdtdh w16du wp14">
+<w15:commentsEx xmlns:wpc="http://schemas.microsoft.com/office/word/2010/wordprocessingCanvas" xmlns:cx="http://schemas.microsoft.com/office/drawing/2014/chartex" xmlns:cx1="http://schemas.microsoft.com/office/drawing/2015/9/8/chartex" xmlns:cx2="http://schemas.microsoft.com/office/drawing/2015/10/21/chartex" xmlns:cx3="http://schemas.microsoft.com/office/drawing/2016/5/9/chartex" xmlns:cx4="http://schemas.microsoft.com/office/drawing/2016/5/10/chartex" xmlns:cx5="http://schemas.microsoft.com/office/drawing/2016/5/11/chartex" xmlns:cx6="http://schemas.microsoft.com/office/drawing/2016/5/12/chartex" xmlns:cx7="http://schemas.microsoft.com/office/drawing/2016/5/13/chartex" xmlns:cx8="http://schemas.microsoft.com/office/drawing/2016/5/14/chartex" xmlns:mc="http://schemas.openxmlformats.org/markup-compatibility/2006" xmlns:aink="http://schemas.microsoft.com/office/drawing/2016/ink" xmlns:am3d="http://schemas.microsoft.com/office/drawing/2017/model3d" xmlns:o="urn:schemas-microsoft-com:office:office" xmlns:oel="http://schemas.microsoft.com/office/2019/extlst" xmlns:r="http://schemas.openxmlformats.org/officeDocument/2006/relationships" xmlns:m="http://schemas.openxmlformats.org/officeDocument/2006/math" xmlns:v="urn:schemas-microsoft-com:vml" xmlns:wp14="http://schemas.microsoft.com/office/word/2010/wordprocessingDrawing" xmlns:wp="http://schemas.openxmlformats.org/drawingml/2006/wordprocessingDrawing" xmlns:w10="urn:schemas-microsoft-com:office:word" xmlns:w="http://schemas.openxmlformats.org/wordprocessingml/2006/main" xmlns:w14="http://schemas.microsoft.com/office/word/2010/wordml" xmlns:w15="http://schemas.microsoft.com/office/word/2012/wordml" xmlns:w16cex="http://schemas.microsoft.com/office/word/2018/wordml/cex" xmlns:w16cid="http://schemas.microsoft.com/office/word/2016/wordml/cid" xmlns:w16="http://schemas.microsoft.com/office/word/2018/wordml" xmlns:w16sdtdh="http://schemas.microsoft.com/office/word/2020/wordml/sdtdatahash" xmlns:w16se="http://schemas.microsoft.com/office/word/2015/wordml/symex" xmlns:wpg="http://schemas.microsoft.com/office/word/2010/wordprocessingGroup" xmlns:wpi="http://schemas.microsoft.com/office/word/2010/wordprocessingInk" xmlns:wne="http://schemas.microsoft.com/office/word/2006/wordml" xmlns:wps="http://schemas.microsoft.com/office/word/2010/wordprocessingShape" mc:Ignorable="w14 w15 w16se w16cid w16 w16cex w16sdtdh wp14">
   <w15:commentEx w15:paraId="2BC3882F" w15:done="0"/>
+  <w15:commentEx w15:paraId="31D4DC09" w15:paraIdParent="2BC3882F" w15:done="0"/>
   <w15:commentEx w15:paraId="178B49C3" w15:done="0"/>
+  <w15:commentEx w15:paraId="51133B47" w15:done="0"/>
   <w15:commentEx w15:paraId="624A1ABB" w15:done="0"/>
+  <w15:commentEx w15:paraId="2B15E78D" w15:paraIdParent="624A1ABB" w15:done="0"/>
+  <w15:commentEx w15:paraId="667557E5" w15:paraIdParent="624A1ABB" w15:done="0"/>
   <w15:commentEx w15:paraId="56D73295" w15:done="0"/>
+  <w15:commentEx w15:paraId="62073922" w15:done="0"/>
   <w15:commentEx w15:paraId="1B33A943" w15:done="0"/>
   <w15:commentEx w15:paraId="12C04576" w15:done="0"/>
   <w15:commentEx w15:paraId="57FDC5B6" w15:done="0"/>
+  <w15:commentEx w15:paraId="117381DC" w15:paraIdParent="57FDC5B6" w15:done="0"/>
 </w15:commentsEx>
 </file>
 
 <file path=word/commentsExtensible.xml><?xml version="1.0" encoding="utf-8"?>
-<w16cex:commentsExtensible xmlns:wpc="http://schemas.microsoft.com/office/word/2010/wordprocessingCanvas" xmlns:cx="http://schemas.microsoft.com/office/drawing/2014/chartex" xmlns:cx1="http://schemas.microsoft.com/office/drawing/2015/9/8/chartex" xmlns:cx2="http://schemas.microsoft.com/office/drawing/2015/10/21/chartex" xmlns:cx3="http://schemas.microsoft.com/office/drawing/2016/5/9/chartex" xmlns:cx4="http://schemas.microsoft.com/office/drawing/2016/5/10/chartex" xmlns:cx5="http://schemas.microsoft.com/office/drawing/2016/5/11/chartex" xmlns:cx6="http://schemas.microsoft.com/office/drawing/2016/5/12/chartex" xmlns:cx7="http://schemas.microsoft.com/office/drawing/2016/5/13/chartex" xmlns:cx8="http://schemas.microsoft.com/office/drawing/2016/5/14/chartex" xmlns:cr="http://schemas.microsoft.com/office/comments/2020/reactions" xmlns:mc="http://schemas.openxmlformats.org/markup-compatibility/2006" xmlns:aink="http://schemas.microsoft.com/office/drawing/2016/ink" xmlns:am3d="http://schemas.microsoft.com/office/drawing/2017/model3d" xmlns:o="urn:schemas-microsoft-com:office:office" xmlns:oel="http://schemas.microsoft.com/office/2019/extlst" xmlns:r="http://schemas.openxmlformats.org/officeDocument/2006/relationships" xmlns:m="http://schemas.openxmlformats.org/officeDocument/2006/math" xmlns:v="urn:schemas-microsoft-com:vml" xmlns:wp14="http://schemas.microsoft.com/office/word/2010/wordprocessingDrawing" xmlns:wp="http://schemas.openxmlformats.org/drawingml/2006/wordprocessingDrawing" xmlns:w10="urn:schemas-microsoft-com:office:word" xmlns:w="http://schemas.openxmlformats.org/wordprocessingml/2006/main" xmlns:w14="http://schemas.microsoft.com/office/word/2010/wordml" xmlns:w15="http://schemas.microsoft.com/office/word/2012/wordml" xmlns:w16cex="http://schemas.microsoft.com/office/word/2018/wordml/cex" xmlns:w16cid="http://schemas.microsoft.com/office/word/2016/wordml/cid" xmlns:w16="http://schemas.microsoft.com/office/word/2018/wordml" xmlns:w16du="http://schemas.microsoft.com/office/word/2023/wordml/word16du" xmlns:w16sdtdh="http://schemas.microsoft.com/office/word/2020/wordml/sdtdatahash" xmlns:w16se="http://schemas.microsoft.com/office/word/2015/wordml/symex" xmlns:wpg="http://schemas.microsoft.com/office/word/2010/wordprocessingGroup" xmlns:wpi="http://schemas.microsoft.com/office/word/2010/wordprocessingInk" xmlns:wne="http://schemas.microsoft.com/office/word/2006/wordml" xmlns:wps="http://schemas.microsoft.com/office/word/2010/wordprocessingShape" mc:Ignorable="w14 w15 w16se w16cid w16 w16cex w16sdtdh cr w16du wp14">
+<w16cex:commentsExtensible xmlns:wpc="http://schemas.microsoft.com/office/word/2010/wordprocessingCanvas" xmlns:cx="http://schemas.microsoft.com/office/drawing/2014/chartex" xmlns:cx1="http://schemas.microsoft.com/office/drawing/2015/9/8/chartex" xmlns:cx2="http://schemas.microsoft.com/office/drawing/2015/10/21/chartex" xmlns:cx3="http://schemas.microsoft.com/office/drawing/2016/5/9/chartex" xmlns:cx4="http://schemas.microsoft.com/office/drawing/2016/5/10/chartex" xmlns:cx5="http://schemas.microsoft.com/office/drawing/2016/5/11/chartex" xmlns:cx6="http://schemas.microsoft.com/office/drawing/2016/5/12/chartex" xmlns:cx7="http://schemas.microsoft.com/office/drawing/2016/5/13/chartex" xmlns:cx8="http://schemas.microsoft.com/office/drawing/2016/5/14/chartex" xmlns:cr="http://schemas.microsoft.com/office/comments/2020/reactions" xmlns:mc="http://schemas.openxmlformats.org/markup-compatibility/2006" xmlns:aink="http://schemas.microsoft.com/office/drawing/2016/ink" xmlns:am3d="http://schemas.microsoft.com/office/drawing/2017/model3d" xmlns:o="urn:schemas-microsoft-com:office:office" xmlns:oel="http://schemas.microsoft.com/office/2019/extlst" xmlns:r="http://schemas.openxmlformats.org/officeDocument/2006/relationships" xmlns:m="http://schemas.openxmlformats.org/officeDocument/2006/math" xmlns:v="urn:schemas-microsoft-com:vml" xmlns:wp14="http://schemas.microsoft.com/office/word/2010/wordprocessingDrawing" xmlns:wp="http://schemas.openxmlformats.org/drawingml/2006/wordprocessingDrawing" xmlns:w10="urn:schemas-microsoft-com:office:word" xmlns:w="http://schemas.openxmlformats.org/wordprocessingml/2006/main" xmlns:w14="http://schemas.microsoft.com/office/word/2010/wordml" xmlns:w15="http://schemas.microsoft.com/office/word/2012/wordml" xmlns:w16cex="http://schemas.microsoft.com/office/word/2018/wordml/cex" xmlns:w16cid="http://schemas.microsoft.com/office/word/2016/wordml/cid" xmlns:w16="http://schemas.microsoft.com/office/word/2018/wordml" xmlns:w16sdtdh="http://schemas.microsoft.com/office/word/2020/wordml/sdtdatahash" xmlns:w16se="http://schemas.microsoft.com/office/word/2015/wordml/symex" xmlns:wpg="http://schemas.microsoft.com/office/word/2010/wordprocessingGroup" xmlns:wpi="http://schemas.microsoft.com/office/word/2010/wordprocessingInk" xmlns:wne="http://schemas.microsoft.com/office/word/2006/wordml" xmlns:wps="http://schemas.microsoft.com/office/word/2010/wordprocessingShape" mc:Ignorable="w14 w15 w16se w16cid w16 w16cex w16sdtdh cr wp14">
   <w16cex:commentExtensible w16cex:durableId="5E279AFC" w16cex:dateUtc="2024-07-16T19:09:00Z"/>
+  <w16cex:commentExtensible w16cex:durableId="2725C159" w16cex:dateUtc="2024-07-20T15:09:00Z"/>
   <w16cex:commentExtensible w16cex:durableId="0EB48A5B" w16cex:dateUtc="2024-07-17T20:52:00Z"/>
+  <w16cex:commentExtensible w16cex:durableId="16EF7A2E" w16cex:dateUtc="2024-07-20T17:20:00Z"/>
   <w16cex:commentExtensible w16cex:durableId="79AEDF06" w16cex:dateUtc="2024-07-19T20:09:00Z"/>
+  <w16cex:commentExtensible w16cex:durableId="77078BDA" w16cex:dateUtc="2024-07-20T17:24:00Z"/>
+  <w16cex:commentExtensible w16cex:durableId="68F90F94" w16cex:dateUtc="2024-07-20T17:24:00Z"/>
   <w16cex:commentExtensible w16cex:durableId="10EF76C1" w16cex:dateUtc="2024-07-16T20:50:00Z"/>
+  <w16cex:commentExtensible w16cex:durableId="28794B5E" w16cex:dateUtc="2024-07-20T17:21:00Z"/>
   <w16cex:commentExtensible w16cex:durableId="268D108E" w16cex:dateUtc="2024-07-16T21:23:00Z"/>
   <w16cex:commentExtensible w16cex:durableId="78CC39A1" w16cex:dateUtc="2024-07-16T21:35:00Z"/>
   <w16cex:commentExtensible w16cex:durableId="283B66EB" w16cex:dateUtc="2024-07-19T20:10:00Z"/>
+  <w16cex:commentExtensible w16cex:durableId="2C1B1BB3" w16cex:dateUtc="2024-07-20T17:23:00Z"/>
 </w16cex:commentsExtensible>
 </file>
 
 <file path=word/commentsIds.xml><?xml version="1.0" encoding="utf-8"?>
-<w16cid:commentsIds xmlns:wpc="http://schemas.microsoft.com/office/word/2010/wordprocessingCanvas" xmlns:cx="http://schemas.microsoft.com/office/drawing/2014/chartex" xmlns:cx1="http://schemas.microsoft.com/office/drawing/2015/9/8/chartex" xmlns:cx2="http://schemas.microsoft.com/office/drawing/2015/10/21/chartex" xmlns:cx3="http://schemas.microsoft.com/office/drawing/2016/5/9/chartex" xmlns:cx4="http://schemas.microsoft.com/office/drawing/2016/5/10/chartex" xmlns:cx5="http://schemas.microsoft.com/office/drawing/2016/5/11/chartex" xmlns:cx6="http://schemas.microsoft.com/office/drawing/2016/5/12/chartex" xmlns:cx7="http://schemas.microsoft.com/office/drawing/2016/5/13/chartex" xmlns:cx8="http://schemas.microsoft.com/office/drawing/2016/5/14/chartex" xmlns:mc="http://schemas.openxmlformats.org/markup-compatibility/2006" xmlns:aink="http://schemas.microsoft.com/office/drawing/2016/ink" xmlns:am3d="http://schemas.microsoft.com/office/drawing/2017/model3d" xmlns:o="urn:schemas-microsoft-com:office:office" xmlns:oel="http://schemas.microsoft.com/office/2019/extlst" xmlns:r="http://schemas.openxmlformats.org/officeDocument/2006/relationships" xmlns:m="http://schemas.openxmlformats.org/officeDocument/2006/math" xmlns:v="urn:schemas-microsoft-com:vml" xmlns:wp14="http://schemas.microsoft.com/office/word/2010/wordprocessingDrawing" xmlns:wp="http://schemas.openxmlformats.org/drawingml/2006/wordprocessingDrawing" xmlns:w10="urn:schemas-microsoft-com:office:word" xmlns:w="http://schemas.openxmlformats.org/wordprocessingml/2006/main" xmlns:w14="http://schemas.microsoft.com/office/word/2010/wordml" xmlns:w15="http://schemas.microsoft.com/office/word/2012/wordml" xmlns:w16cex="http://schemas.microsoft.com/office/word/2018/wordml/cex" xmlns:w16cid="http://schemas.microsoft.com/office/word/2016/wordml/cid" xmlns:w16="http://schemas.microsoft.com/office/word/2018/wordml" xmlns:w16du="http://schemas.microsoft.com/office/word/2023/wordml/word16du" xmlns:w16sdtdh="http://schemas.microsoft.com/office/word/2020/wordml/sdtdatahash" xmlns:w16se="http://schemas.microsoft.com/office/word/2015/wordml/symex" xmlns:wpg="http://schemas.microsoft.com/office/word/2010/wordprocessingGroup" xmlns:wpi="http://schemas.microsoft.com/office/word/2010/wordprocessingInk" xmlns:wne="http://schemas.microsoft.com/office/word/2006/wordml" xmlns:wps="http://schemas.microsoft.com/office/word/2010/wordprocessingShape" mc:Ignorable="w14 w15 w16se w16cid w16 w16cex w16sdtdh w16du wp14">
+<w16cid:commentsIds xmlns:wpc="http://schemas.microsoft.com/office/word/2010/wordprocessingCanvas" xmlns:cx="http://schemas.microsoft.com/office/drawing/2014/chartex" xmlns:cx1="http://schemas.microsoft.com/office/drawing/2015/9/8/chartex" xmlns:cx2="http://schemas.microsoft.com/office/drawing/2015/10/21/chartex" xmlns:cx3="http://schemas.microsoft.com/office/drawing/2016/5/9/chartex" xmlns:cx4="http://schemas.microsoft.com/office/drawing/2016/5/10/chartex" xmlns:cx5="http://schemas.microsoft.com/office/drawing/2016/5/11/chartex" xmlns:cx6="http://schemas.microsoft.com/office/drawing/2016/5/12/chartex" xmlns:cx7="http://schemas.microsoft.com/office/drawing/2016/5/13/chartex" xmlns:cx8="http://schemas.microsoft.com/office/drawing/2016/5/14/chartex" xmlns:mc="http://schemas.openxmlformats.org/markup-compatibility/2006" xmlns:aink="http://schemas.microsoft.com/office/drawing/2016/ink" xmlns:am3d="http://schemas.microsoft.com/office/drawing/2017/model3d" xmlns:o="urn:schemas-microsoft-com:office:office" xmlns:oel="http://schemas.microsoft.com/office/2019/extlst" xmlns:r="http://schemas.openxmlformats.org/officeDocument/2006/relationships" xmlns:m="http://schemas.openxmlformats.org/officeDocument/2006/math" xmlns:v="urn:schemas-microsoft-com:vml" xmlns:wp14="http://schemas.microsoft.com/office/word/2010/wordprocessingDrawing" xmlns:wp="http://schemas.openxmlformats.org/drawingml/2006/wordprocessingDrawing" xmlns:w10="urn:schemas-microsoft-com:office:word" xmlns:w="http://schemas.openxmlformats.org/wordprocessingml/2006/main" xmlns:w14="http://schemas.microsoft.com/office/word/2010/wordml" xmlns:w15="http://schemas.microsoft.com/office/word/2012/wordml" xmlns:w16cex="http://schemas.microsoft.com/office/word/2018/wordml/cex" xmlns:w16cid="http://schemas.microsoft.com/office/word/2016/wordml/cid" xmlns:w16="http://schemas.microsoft.com/office/word/2018/wordml" xmlns:w16sdtdh="http://schemas.microsoft.com/office/word/2020/wordml/sdtdatahash" xmlns:w16se="http://schemas.microsoft.com/office/word/2015/wordml/symex" xmlns:wpg="http://schemas.microsoft.com/office/word/2010/wordprocessingGroup" xmlns:wpi="http://schemas.microsoft.com/office/word/2010/wordprocessingInk" xmlns:wne="http://schemas.microsoft.com/office/word/2006/wordml" xmlns:wps="http://schemas.microsoft.com/office/word/2010/wordprocessingShape" mc:Ignorable="w14 w15 w16se w16cid w16 w16cex w16sdtdh wp14">
   <w16cid:commentId w16cid:paraId="2BC3882F" w16cid:durableId="5E279AFC"/>
+  <w16cid:commentId w16cid:paraId="31D4DC09" w16cid:durableId="2725C159"/>
   <w16cid:commentId w16cid:paraId="178B49C3" w16cid:durableId="0EB48A5B"/>
+  <w16cid:commentId w16cid:paraId="51133B47" w16cid:durableId="16EF7A2E"/>
   <w16cid:commentId w16cid:paraId="624A1ABB" w16cid:durableId="79AEDF06"/>
+  <w16cid:commentId w16cid:paraId="2B15E78D" w16cid:durableId="77078BDA"/>
+  <w16cid:commentId w16cid:paraId="667557E5" w16cid:durableId="68F90F94"/>
   <w16cid:commentId w16cid:paraId="56D73295" w16cid:durableId="10EF76C1"/>
+  <w16cid:commentId w16cid:paraId="62073922" w16cid:durableId="28794B5E"/>
   <w16cid:commentId w16cid:paraId="1B33A943" w16cid:durableId="268D108E"/>
   <w16cid:commentId w16cid:paraId="12C04576" w16cid:durableId="78CC39A1"/>
   <w16cid:commentId w16cid:paraId="57FDC5B6" w16cid:durableId="283B66EB"/>
+  <w16cid:commentId w16cid:paraId="117381DC" w16cid:durableId="2C1B1BB3"/>
 </w16cid:commentsIds>
 </file>
 
 <file path=word/numbering.xml><?xml version="1.0" encoding="utf-8"?>
-<w:numbering xmlns:wpc="http://schemas.microsoft.com/office/word/2010/wordprocessingCanvas" xmlns:cx="http://schemas.microsoft.com/office/drawing/2014/chartex" xmlns:cx1="http://schemas.microsoft.com/office/drawing/2015/9/8/chartex" xmlns:cx2="http://schemas.microsoft.com/office/drawing/2015/10/21/chartex" xmlns:cx3="http://schemas.microsoft.com/office/drawing/2016/5/9/chartex" xmlns:cx4="http://schemas.microsoft.com/office/drawing/2016/5/10/chartex" xmlns:cx5="http://schemas.microsoft.com/office/drawing/2016/5/11/chartex" xmlns:cx6="http://schemas.microsoft.com/office/drawing/2016/5/12/chartex" xmlns:cx7="http://schemas.microsoft.com/office/drawing/2016/5/13/chartex" xmlns:cx8="http://schemas.microsoft.com/office/drawing/2016/5/14/chartex" xmlns:mc="http://schemas.openxmlformats.org/markup-compatibility/2006" xmlns:aink="http://schemas.microsoft.com/office/drawing/2016/ink" xmlns:am3d="http://schemas.microsoft.com/office/drawing/2017/model3d" xmlns:o="urn:schemas-microsoft-com:office:office" xmlns:oel="http://schemas.microsoft.com/office/2019/extlst" xmlns:r="http://schemas.openxmlformats.org/officeDocument/2006/relationships" xmlns:m="http://schemas.openxmlformats.org/officeDocument/2006/math" xmlns:v="urn:schemas-microsoft-com:vml" xmlns:wp14="http://schemas.microsoft.com/office/word/2010/wordprocessingDrawing" xmlns:wp="http://schemas.openxmlformats.org/drawingml/2006/wordprocessingDrawing" xmlns:w10="urn:schemas-microsoft-com:office:word" xmlns:w="http://schemas.openxmlformats.org/wordprocessingml/2006/main" xmlns:w14="http://schemas.microsoft.com/office/word/2010/wordml" xmlns:w15="http://schemas.microsoft.com/office/word/2012/wordml" xmlns:w16cex="http://schemas.microsoft.com/office/word/2018/wordml/cex" xmlns:w16cid="http://schemas.microsoft.com/office/word/2016/wordml/cid" xmlns:w16="http://schemas.microsoft.com/office/word/2018/wordml" xmlns:w16du="http://schemas.microsoft.com/office/word/2023/wordml/word16du" xmlns:w16sdtdh="http://schemas.microsoft.com/office/word/2020/wordml/sdtdatahash" xmlns:w16se="http://schemas.microsoft.com/office/word/2015/wordml/symex" xmlns:wpg="http://schemas.microsoft.com/office/word/2010/wordprocessingGroup" xmlns:wpi="http://schemas.microsoft.com/office/word/2010/wordprocessingInk" xmlns:wne="http://schemas.microsoft.com/office/word/2006/wordml" xmlns:wps="http://schemas.microsoft.com/office/word/2010/wordprocessingShape" mc:Ignorable="w14 w15 w16se w16cid w16 w16cex w16sdtdh w16du wp14">
+<w:numbering xmlns:wpc="http://schemas.microsoft.com/office/word/2010/wordprocessingCanvas" xmlns:cx="http://schemas.microsoft.com/office/drawing/2014/chartex" xmlns:cx1="http://schemas.microsoft.com/office/drawing/2015/9/8/chartex" xmlns:cx2="http://schemas.microsoft.com/office/drawing/2015/10/21/chartex" xmlns:cx3="http://schemas.microsoft.com/office/drawing/2016/5/9/chartex" xmlns:cx4="http://schemas.microsoft.com/office/drawing/2016/5/10/chartex" xmlns:cx5="http://schemas.microsoft.com/office/drawing/2016/5/11/chartex" xmlns:cx6="http://schemas.microsoft.com/office/drawing/2016/5/12/chartex" xmlns:cx7="http://schemas.microsoft.com/office/drawing/2016/5/13/chartex" xmlns:cx8="http://schemas.microsoft.com/office/drawing/2016/5/14/chartex" xmlns:mc="http://schemas.openxmlformats.org/markup-compatibility/2006" xmlns:aink="http://schemas.microsoft.com/office/drawing/2016/ink" xmlns:am3d="http://schemas.microsoft.com/office/drawing/2017/model3d" xmlns:o="urn:schemas-microsoft-com:office:office" xmlns:oel="http://schemas.microsoft.com/office/2019/extlst" xmlns:r="http://schemas.openxmlformats.org/officeDocument/2006/relationships" xmlns:m="http://schemas.openxmlformats.org/officeDocument/2006/math" xmlns:v="urn:schemas-microsoft-com:vml" xmlns:wp14="http://schemas.microsoft.com/office/word/2010/wordprocessingDrawing" xmlns:wp="http://schemas.openxmlformats.org/drawingml/2006/wordprocessingDrawing" xmlns:w10="urn:schemas-microsoft-com:office:word" xmlns:w="http://schemas.openxmlformats.org/wordprocessingml/2006/main" xmlns:w14="http://schemas.microsoft.com/office/word/2010/wordml" xmlns:w15="http://schemas.microsoft.com/office/word/2012/wordml" xmlns:w16cex="http://schemas.microsoft.com/office/word/2018/wordml/cex" xmlns:w16cid="http://schemas.microsoft.com/office/word/2016/wordml/cid" xmlns:w16="http://schemas.microsoft.com/office/word/2018/wordml" xmlns:w16sdtdh="http://schemas.microsoft.com/office/word/2020/wordml/sdtdatahash" xmlns:w16se="http://schemas.microsoft.com/office/word/2015/wordml/symex" xmlns:wpg="http://schemas.microsoft.com/office/word/2010/wordprocessingGroup" xmlns:wpi="http://schemas.microsoft.com/office/word/2010/wordprocessingInk" xmlns:wne="http://schemas.microsoft.com/office/word/2006/wordml" xmlns:wps="http://schemas.microsoft.com/office/word/2010/wordprocessingShape" mc:Ignorable="w14 w15 w16se w16cid w16 w16cex w16sdtdh wp14">
   <w:abstractNum w:abstractNumId="0" w15:restartNumberingAfterBreak="0">
     <w:nsid w:val="043E6B92"/>
     <w:multiLevelType w:val="hybridMultilevel"/>
@@ -3611,15 +3635,18 @@
 </file>
 
 <file path=word/people.xml><?xml version="1.0" encoding="utf-8"?>
-<w15:people xmlns:wpc="http://schemas.microsoft.com/office/word/2010/wordprocessingCanvas" xmlns:cx="http://schemas.microsoft.com/office/drawing/2014/chartex" xmlns:cx1="http://schemas.microsoft.com/office/drawing/2015/9/8/chartex" xmlns:cx2="http://schemas.microsoft.com/office/drawing/2015/10/21/chartex" xmlns:cx3="http://schemas.microsoft.com/office/drawing/2016/5/9/chartex" xmlns:cx4="http://schemas.microsoft.com/office/drawing/2016/5/10/chartex" xmlns:cx5="http://schemas.microsoft.com/office/drawing/2016/5/11/chartex" xmlns:cx6="http://schemas.microsoft.com/office/drawing/2016/5/12/chartex" xmlns:cx7="http://schemas.microsoft.com/office/drawing/2016/5/13/chartex" xmlns:cx8="http://schemas.microsoft.com/office/drawing/2016/5/14/chartex" xmlns:mc="http://schemas.openxmlformats.org/markup-compatibility/2006" xmlns:aink="http://schemas.microsoft.com/office/drawing/2016/ink" xmlns:am3d="http://schemas.microsoft.com/office/drawing/2017/model3d" xmlns:o="urn:schemas-microsoft-com:office:office" xmlns:oel="http://schemas.microsoft.com/office/2019/extlst" xmlns:r="http://schemas.openxmlformats.org/officeDocument/2006/relationships" xmlns:m="http://schemas.openxmlformats.org/officeDocument/2006/math" xmlns:v="urn:schemas-microsoft-com:vml" xmlns:wp14="http://schemas.microsoft.com/office/word/2010/wordprocessingDrawing" xmlns:wp="http://schemas.openxmlformats.org/drawingml/2006/wordprocessingDrawing" xmlns:w10="urn:schemas-microsoft-com:office:word" xmlns:w="http://schemas.openxmlformats.org/wordprocessingml/2006/main" xmlns:w14="http://schemas.microsoft.com/office/word/2010/wordml" xmlns:w15="http://schemas.microsoft.com/office/word/2012/wordml" xmlns:w16cex="http://schemas.microsoft.com/office/word/2018/wordml/cex" xmlns:w16cid="http://schemas.microsoft.com/office/word/2016/wordml/cid" xmlns:w16="http://schemas.microsoft.com/office/word/2018/wordml" xmlns:w16du="http://schemas.microsoft.com/office/word/2023/wordml/word16du" xmlns:w16sdtdh="http://schemas.microsoft.com/office/word/2020/wordml/sdtdatahash" xmlns:w16se="http://schemas.microsoft.com/office/word/2015/wordml/symex" xmlns:wpg="http://schemas.microsoft.com/office/word/2010/wordprocessingGroup" xmlns:wpi="http://schemas.microsoft.com/office/word/2010/wordprocessingInk" xmlns:wne="http://schemas.microsoft.com/office/word/2006/wordml" xmlns:wps="http://schemas.microsoft.com/office/word/2010/wordprocessingShape" mc:Ignorable="w14 w15 w16se w16cid w16 w16cex w16sdtdh w16du wp14">
+<w15:people xmlns:wpc="http://schemas.microsoft.com/office/word/2010/wordprocessingCanvas" xmlns:cx="http://schemas.microsoft.com/office/drawing/2014/chartex" xmlns:cx1="http://schemas.microsoft.com/office/drawing/2015/9/8/chartex" xmlns:cx2="http://schemas.microsoft.com/office/drawing/2015/10/21/chartex" xmlns:cx3="http://schemas.microsoft.com/office/drawing/2016/5/9/chartex" xmlns:cx4="http://schemas.microsoft.com/office/drawing/2016/5/10/chartex" xmlns:cx5="http://schemas.microsoft.com/office/drawing/2016/5/11/chartex" xmlns:cx6="http://schemas.microsoft.com/office/drawing/2016/5/12/chartex" xmlns:cx7="http://schemas.microsoft.com/office/drawing/2016/5/13/chartex" xmlns:cx8="http://schemas.microsoft.com/office/drawing/2016/5/14/chartex" xmlns:mc="http://schemas.openxmlformats.org/markup-compatibility/2006" xmlns:aink="http://schemas.microsoft.com/office/drawing/2016/ink" xmlns:am3d="http://schemas.microsoft.com/office/drawing/2017/model3d" xmlns:o="urn:schemas-microsoft-com:office:office" xmlns:oel="http://schemas.microsoft.com/office/2019/extlst" xmlns:r="http://schemas.openxmlformats.org/officeDocument/2006/relationships" xmlns:m="http://schemas.openxmlformats.org/officeDocument/2006/math" xmlns:v="urn:schemas-microsoft-com:vml" xmlns:wp14="http://schemas.microsoft.com/office/word/2010/wordprocessingDrawing" xmlns:wp="http://schemas.openxmlformats.org/drawingml/2006/wordprocessingDrawing" xmlns:w10="urn:schemas-microsoft-com:office:word" xmlns:w="http://schemas.openxmlformats.org/wordprocessingml/2006/main" xmlns:w14="http://schemas.microsoft.com/office/word/2010/wordml" xmlns:w15="http://schemas.microsoft.com/office/word/2012/wordml" xmlns:w16cex="http://schemas.microsoft.com/office/word/2018/wordml/cex" xmlns:w16cid="http://schemas.microsoft.com/office/word/2016/wordml/cid" xmlns:w16="http://schemas.microsoft.com/office/word/2018/wordml" xmlns:w16sdtdh="http://schemas.microsoft.com/office/word/2020/wordml/sdtdatahash" xmlns:w16se="http://schemas.microsoft.com/office/word/2015/wordml/symex" xmlns:wpg="http://schemas.microsoft.com/office/word/2010/wordprocessingGroup" xmlns:wpi="http://schemas.microsoft.com/office/word/2010/wordprocessingInk" xmlns:wne="http://schemas.microsoft.com/office/word/2006/wordml" xmlns:wps="http://schemas.microsoft.com/office/word/2010/wordprocessingShape" mc:Ignorable="w14 w15 w16se w16cid w16 w16cex w16sdtdh wp14">
   <w15:person w15:author="Molly C. MULCAHY">
     <w15:presenceInfo w15:providerId="AD" w15:userId="S::mmulcahy3@wisc.edu::ecfe12e5-25e2-440a-a234-22f3559cd207"/>
+  </w15:person>
+  <w15:person w15:author="Dave Bridges">
+    <w15:presenceInfo w15:providerId="None" w15:userId="Dave Bridges"/>
   </w15:person>
 </w15:people>
 </file>
 
 <file path=word/styles.xml><?xml version="1.0" encoding="utf-8"?>
-<w:styles xmlns:mc="http://schemas.openxmlformats.org/markup-compatibility/2006" xmlns:r="http://schemas.openxmlformats.org/officeDocument/2006/relationships" xmlns:w="http://schemas.openxmlformats.org/wordprocessingml/2006/main" xmlns:w14="http://schemas.microsoft.com/office/word/2010/wordml" xmlns:w15="http://schemas.microsoft.com/office/word/2012/wordml" xmlns:w16cex="http://schemas.microsoft.com/office/word/2018/wordml/cex" xmlns:w16cid="http://schemas.microsoft.com/office/word/2016/wordml/cid" xmlns:w16="http://schemas.microsoft.com/office/word/2018/wordml" xmlns:w16du="http://schemas.microsoft.com/office/word/2023/wordml/word16du" xmlns:w16sdtdh="http://schemas.microsoft.com/office/word/2020/wordml/sdtdatahash" xmlns:w16se="http://schemas.microsoft.com/office/word/2015/wordml/symex" mc:Ignorable="w14 w15 w16se w16cid w16 w16cex w16sdtdh w16du">
+<w:styles xmlns:mc="http://schemas.openxmlformats.org/markup-compatibility/2006" xmlns:r="http://schemas.openxmlformats.org/officeDocument/2006/relationships" xmlns:w="http://schemas.openxmlformats.org/wordprocessingml/2006/main" xmlns:w14="http://schemas.microsoft.com/office/word/2010/wordml" xmlns:w15="http://schemas.microsoft.com/office/word/2012/wordml" xmlns:w16cex="http://schemas.microsoft.com/office/word/2018/wordml/cex" xmlns:w16cid="http://schemas.microsoft.com/office/word/2016/wordml/cid" xmlns:w16="http://schemas.microsoft.com/office/word/2018/wordml" xmlns:w16sdtdh="http://schemas.microsoft.com/office/word/2020/wordml/sdtdatahash" xmlns:w16se="http://schemas.microsoft.com/office/word/2015/wordml/symex" mc:Ignorable="w14 w15 w16se w16cid w16 w16cex w16sdtdh">
   <w:docDefaults>
     <w:rPrDefault>
       <w:rPr>

</xml_diff>

<commit_message>
Finished the intro/discussion update and updated line statements in the revision document.
</commit_message>
<xml_diff>
--- a/Manuscripts/GDF15 during Pregnancy/GDF15_revisions.docx
+++ b/Manuscripts/GDF15 during Pregnancy/GDF15_revisions.docx
@@ -2,23 +2,6 @@
 <file path=word/document.xml><?xml version="1.0" encoding="utf-8"?>
 <w:document xmlns:wpc="http://schemas.microsoft.com/office/word/2010/wordprocessingCanvas" xmlns:cx="http://schemas.microsoft.com/office/drawing/2014/chartex" xmlns:cx1="http://schemas.microsoft.com/office/drawing/2015/9/8/chartex" xmlns:cx2="http://schemas.microsoft.com/office/drawing/2015/10/21/chartex" xmlns:cx3="http://schemas.microsoft.com/office/drawing/2016/5/9/chartex" xmlns:cx4="http://schemas.microsoft.com/office/drawing/2016/5/10/chartex" xmlns:cx5="http://schemas.microsoft.com/office/drawing/2016/5/11/chartex" xmlns:cx6="http://schemas.microsoft.com/office/drawing/2016/5/12/chartex" xmlns:cx7="http://schemas.microsoft.com/office/drawing/2016/5/13/chartex" xmlns:cx8="http://schemas.microsoft.com/office/drawing/2016/5/14/chartex" xmlns:mc="http://schemas.openxmlformats.org/markup-compatibility/2006" xmlns:aink="http://schemas.microsoft.com/office/drawing/2016/ink" xmlns:am3d="http://schemas.microsoft.com/office/drawing/2017/model3d" xmlns:o="urn:schemas-microsoft-com:office:office" xmlns:oel="http://schemas.microsoft.com/office/2019/extlst" xmlns:r="http://schemas.openxmlformats.org/officeDocument/2006/relationships" xmlns:m="http://schemas.openxmlformats.org/officeDocument/2006/math" xmlns:v="urn:schemas-microsoft-com:vml" xmlns:wp14="http://schemas.microsoft.com/office/word/2010/wordprocessingDrawing" xmlns:wp="http://schemas.openxmlformats.org/drawingml/2006/wordprocessingDrawing" xmlns:w10="urn:schemas-microsoft-com:office:word" xmlns:w="http://schemas.openxmlformats.org/wordprocessingml/2006/main" xmlns:w14="http://schemas.microsoft.com/office/word/2010/wordml" xmlns:w15="http://schemas.microsoft.com/office/word/2012/wordml" xmlns:w16cex="http://schemas.microsoft.com/office/word/2018/wordml/cex" xmlns:w16cid="http://schemas.microsoft.com/office/word/2016/wordml/cid" xmlns:w16="http://schemas.microsoft.com/office/word/2018/wordml" xmlns:w16du="http://schemas.microsoft.com/office/word/2023/wordml/word16du" xmlns:w16sdtdh="http://schemas.microsoft.com/office/word/2020/wordml/sdtdatahash" xmlns:w16se="http://schemas.microsoft.com/office/word/2015/wordml/symex" xmlns:wpg="http://schemas.microsoft.com/office/word/2010/wordprocessingGroup" xmlns:wpi="http://schemas.microsoft.com/office/word/2010/wordprocessingInk" xmlns:wne="http://schemas.microsoft.com/office/word/2006/wordml" xmlns:wps="http://schemas.microsoft.com/office/word/2010/wordprocessingShape" mc:Ignorable="w14 w15 w16se w16cid w16 w16cex w16sdtdh w16du wp14">
   <w:body>
-    <w:p>
-      <w:pPr>
-        <w:shd w:val="clear" w:color="auto" w:fill="FFFFFF"/>
-        <w:spacing w:before="100" w:beforeAutospacing="1" w:after="100" w:afterAutospacing="1" w:line="240" w:lineRule="auto"/>
-        <w:ind w:left="360"/>
-        <w:jc w:val="both"/>
-        <w:rPr>
-          <w:rFonts w:ascii="Times New Roman" w:hAnsi="Times New Roman" w:cs="Times New Roman"/>
-        </w:rPr>
-      </w:pPr>
-      <w:r>
-        <w:rPr>
-          <w:rFonts w:ascii="Times New Roman" w:hAnsi="Times New Roman" w:cs="Times New Roman"/>
-        </w:rPr>
-        <w:t>We thank the reviewers for their time and expertise considering this study. We appreciate your insights and have made the recommended adjustments to aid in clarity of findings and in rationale for the work. The revisions include A&lt;B&lt;C&lt;D&lt;E&lt;F. The specific requests are listed by reviewer below</w:t>
-      </w:r>
-    </w:p>
     <w:p>
       <w:pPr>
         <w:numPr>
@@ -421,35 +404,6 @@
           <w:szCs w:val="23"/>
           <w14:ligatures w14:val="none"/>
         </w:rPr>
-        <w:t>If the article type permits figures and tables, please review the table and figure formats in the Author Guidelines and adhere to the number of allowed figures and tables per paper.</w:t>
-      </w:r>
-    </w:p>
-    <w:p>
-      <w:pPr>
-        <w:numPr>
-          <w:ilvl w:val="0"/>
-          <w:numId w:val="1"/>
-        </w:numPr>
-        <w:shd w:val="clear" w:color="auto" w:fill="FFFFFF"/>
-        <w:spacing w:before="100" w:beforeAutospacing="1" w:after="100" w:afterAutospacing="1" w:line="240" w:lineRule="auto"/>
-        <w:rPr>
-          <w:rFonts w:ascii="Times New Roman" w:eastAsia="Times New Roman" w:hAnsi="Times New Roman" w:cs="Times New Roman"/>
-          <w:color w:val="242424"/>
-          <w:kern w:val="0"/>
-          <w:sz w:val="23"/>
-          <w:szCs w:val="23"/>
-          <w14:ligatures w14:val="none"/>
-        </w:rPr>
-      </w:pPr>
-      <w:r>
-        <w:rPr>
-          <w:rFonts w:ascii="Times New Roman" w:eastAsia="Times New Roman" w:hAnsi="Times New Roman" w:cs="Times New Roman"/>
-          <w:color w:val="242424"/>
-          <w:kern w:val="0"/>
-          <w:sz w:val="23"/>
-          <w:szCs w:val="23"/>
-          <w14:ligatures w14:val="none"/>
-        </w:rPr>
         <w:t xml:space="preserve">Check to make certain your figures are </w:t>
       </w:r>
       <w:r>
@@ -528,6 +482,22 @@
     </w:p>
     <w:p>
       <w:pPr>
+        <w:shd w:val="clear" w:color="auto" w:fill="FFFFFF"/>
+        <w:spacing w:before="100" w:beforeAutospacing="1" w:after="100" w:afterAutospacing="1" w:line="240" w:lineRule="auto"/>
+        <w:jc w:val="both"/>
+        <w:rPr>
+          <w:rFonts w:ascii="Times New Roman" w:hAnsi="Times New Roman" w:cs="Times New Roman"/>
+        </w:rPr>
+      </w:pPr>
+      <w:r>
+        <w:rPr>
+          <w:rFonts w:ascii="Times New Roman" w:hAnsi="Times New Roman" w:cs="Times New Roman"/>
+        </w:rPr>
+        <w:t>We thank the reviewers for their time and expertise considering this study. We appreciate your insights and have made the recommended adjustments to aid in clarity of findings and in rationale for the work. The revisions include more discussion of GDF15 in relation to chronic stress to rationalize the dexamethasone arm of the study, revision of plots to better illustrate sampling time points, clarification of statistical methods used in the body, inclusion of unadjusted data for tolerance testing, and improvements in the introduction and discussion for clarity. The specific requests are listed point-by-point by reviewer below.</w:t>
+      </w:r>
+    </w:p>
+    <w:p>
+      <w:pPr>
         <w:rPr>
           <w:rFonts w:ascii="Times New Roman" w:hAnsi="Times New Roman" w:cs="Times New Roman"/>
           <w:color w:val="242424"/>
@@ -697,8 +667,18 @@
           <w:color w:val="242424"/>
           <w:shd w:val="clear" w:color="auto" w:fill="FFFFFF"/>
         </w:rPr>
-        <w:t xml:space="preserve"> are well-documented phenomemons</w:t>
-      </w:r>
+        <w:t xml:space="preserve"> are well-documented </w:t>
+      </w:r>
+      <w:proofErr w:type="spellStart"/>
+      <w:r>
+        <w:rPr>
+          <w:rFonts w:ascii="Times New Roman" w:hAnsi="Times New Roman" w:cs="Times New Roman"/>
+          <w:color w:val="242424"/>
+          <w:shd w:val="clear" w:color="auto" w:fill="FFFFFF"/>
+        </w:rPr>
+        <w:t>phenomemons</w:t>
+      </w:r>
+      <w:proofErr w:type="spellEnd"/>
       <w:r>
         <w:rPr>
           <w:rFonts w:ascii="Times New Roman" w:hAnsi="Times New Roman" w:cs="Times New Roman"/>
@@ -713,7 +693,7 @@
           <w:color w:val="242424"/>
           <w:shd w:val="clear" w:color="auto" w:fill="FFFFFF"/>
         </w:rPr>
-        <w:instrText xml:space="preserve"> ADDIN ZOTERO_ITEM CSL_CITATION {"citationID":"Fh8hVmDy","properties":{"formattedCitation":"\\super 1,2\\nosupersub{}","plainCitation":"1,2","noteIndex":0},"citationItems":[{"id":525,"uris":["http://zotero.org/users/5073745/items/XDVXWQWM"],"itemData":{"id":525,"type":"article-journal","abstract":"Intensive insulin treatment during diabetic pregnancy is complicated by maternal hypoglycemia. To investigate whether pregnancy may contribute as an independent hypoglycemia risk factor, awake pregnant rats that were near term underwent stepped insulin hypoglycemic (3.4 and 2.3 mM) clamp studies in the fasted and nonfasted states. In the fasted state, the glucagon response to hypoglycemia was completely suppressed in the pregnant rats (P &lt; 0.01). Epinephrine, but not norepinephrine, was also diminished by approximately 70-75% at both hypoglycemic steps, and more exogenous glucose was needed to maintain hypoglycemia during pregnancy. To avoid the potential confounding effect of increased ketone levels (beta-hydroxybutyrate was approximately 170% higher in the pregnant rats), experiments were repeated in the nonfasting state when ketosis was eliminated in both groups. The nonfasted pregnant rats continued to show near complete suppression of the glucagon response, even at glucose levels of 2.3 mM. In contrast, a brisk response occurred in nonpregnant controls when glucose fell to 3.4 mM. Although epinephrine levels in the pregnant rats were also markedly suppressed during the milder hypoglycemic stimulus, they approached values seen in nonpregnant controls when glucose was lowered further to 2.3 mM. We concluded that in the rat, pregnancy markedly suppresses glucagon responses to hypoglycemia. The release of epinephrine, but not norepinephrine, is also blunted, especially during mild hypoglycemia. These findings suggest that pregnancy may impair glucose counterregulation by inhibiting glucagon and epinephrine release during hypoglycemia.","container-title":"Diabetes","DOI":"10.2337/diab.42.10.1440","ISSN":"0012-1797","issue":"10","journalAbbreviation":"Diabetes","language":"eng","note":"PMID: 8375583","page":"1440-1445","source":"PubMed","title":"Inhibitory effect of pregnancy on counterregulatory hormone responses to hypoglycemia in awake rat","volume":"42","author":[{"family":"Rossi","given":"G."},{"family":"Lapaczewski","given":"P."},{"family":"Diamond","given":"M. P."},{"family":"Jacob","given":"R. J."},{"family":"Shulman","given":"G. I."},{"family":"Sherwin","given":"R. S."}],"issued":{"date-parts":[["1993",10]]}}},{"id":2328,"uris":["http://zotero.org/users/5073745/items/HEBBNKY8"],"itemData":{"id":2328,"type":"article-journal","abstract":"&lt;sec&gt;&lt;title&gt;Objective&lt;/title&gt;&lt;p&gt;Pregnancy is a dynamic state involving multiple metabolic adaptions in various tissues including the endocrine pancreas. However, a detailed characterization of the maternal islet metabolome in relation to islet function and the ambient circulating metabolome during pregnancy has not been established.&lt;/p&gt;&lt;/sec&gt;&lt;sec&gt;&lt;title&gt;Methods&lt;/title&gt;&lt;p&gt;A timed-pregnancy mouse model was studied, and age-matched non-pregnant mice were used as controls. Targeted metabolomics was applied to fasting plasma and purified islets during each trimester of pregnancy. Glucose homeostasis and islet function was assessed. Bioinformatic analyses were performed to reveal the metabolic adaptive changes in plasma and islets, and to identify key metabolic pathways associated with pregnancy.&lt;/p&gt;&lt;/sec&gt;&lt;sec&gt;&lt;title&gt;Results&lt;/title&gt;&lt;p&gt;Fasting glucose and insulin were found to be significantly lower in pregnant mice compared to non-pregnant controls, throughout the gestational period. Additionally, pregnant mice had superior glucose excursions and greater insulin response to an oral glucose tolerance test. Interestingly, both alpha and beta cell proliferation were significantly enhanced in early to mid-pregnancy, leading to significantly increased islet size seen in mid to late gestation. When comparing the plasma metabolome of pregnant and non-pregnant mice, phospholipid and fatty acid metabolism pathways were found to be upregulated throughout pregnancy, whereas amino acid metabolism initially decreased in early through mid pregnancy, but then increased in late pregnancy. Conversely, in islets, amino acid metabolism was consistently enriched throughout pregnancy, with glycerophospholid and fatty acid metabolism was only upregulated in late pregnancy. Specific amino acids (glutamate, valine) and lipids (acyl-alkyl-PC, diacyl-PC, and sphingomyelin) were found to be significantly differentially expressed in islets of the pregnant mice compared to controls, which was possibly linked to enhanced insulin secretion and islet proliferation.&lt;/p&gt;&lt;/sec&gt;&lt;sec&gt;&lt;title&gt;Conclusion&lt;/title&gt;&lt;p&gt;Beta cell proliferation and function are elevated during pregnancy, and this is coupled to the enrichment of islet metabolites and metabolic pathways primarily associated with amino acid and glycerophospholipid metabolism. This study provides insight into metabolic adaptive changes in glucose homeostasis and islet function seen during pregnancy, which will provide a molecular rationale to further explore the regulation of maternal metabolism to avoid the onset of pregnancy disorders, including gestational diabetes.&lt;/p&gt;&lt;/sec&gt;","container-title":"Frontiers in Endocrinology","DOI":"10.3389/fendo.2022.852149","ISSN":"1664-2392","journalAbbreviation":"Front. Endocrinol.","language":"English","note":"publisher: Frontiers","source":"Frontiers","title":"Adaptive Changes in Glucose Homeostasis and Islet Function During Pregnancy: A Targeted Metabolomics Study in Mice","title-short":"Adaptive Changes in Glucose Homeostasis and Islet Function During Pregnancy","URL":"https://www.frontiersin.org/journals/endocrinology/articles/10.3389/fendo.2022.852149/full","volume":"13","author":[{"family":"Zhang","given":"Ziyi"},{"family":"Piro","given":"Anthony L."},{"family":"Dai","given":"Feihan F."},{"family":"Wheeler","given":"Michael B."}],"accessed":{"date-parts":[["2024",7,16]]},"issued":{"date-parts":[["2022",5,4]]}}}],"schema":"https://github.com/citation-style-language/schema/raw/master/csl-citation.json"} </w:instrText>
+        <w:instrText xml:space="preserve"> ADDIN ZOTERO_ITEM CSL_CITATION {"citationID":"Fh8hVmDy","properties":{"formattedCitation":"(1,2)","plainCitation":"(1,2)","noteIndex":0},"citationItems":[{"id":525,"uris":["http://zotero.org/users/5073745/items/XDVXWQWM"],"itemData":{"id":525,"type":"article-journal","abstract":"Intensive insulin treatment during diabetic pregnancy is complicated by maternal hypoglycemia. To investigate whether pregnancy may contribute as an independent hypoglycemia risk factor, awake pregnant rats that were near term underwent stepped insulin hypoglycemic (3.4 and 2.3 mM) clamp studies in the fasted and nonfasted states. In the fasted state, the glucagon response to hypoglycemia was completely suppressed in the pregnant rats (P &lt; 0.01). Epinephrine, but not norepinephrine, was also diminished by approximately 70-75% at both hypoglycemic steps, and more exogenous glucose was needed to maintain hypoglycemia during pregnancy. To avoid the potential confounding effect of increased ketone levels (beta-hydroxybutyrate was approximately 170% higher in the pregnant rats), experiments were repeated in the nonfasting state when ketosis was eliminated in both groups. The nonfasted pregnant rats continued to show near complete suppression of the glucagon response, even at glucose levels of 2.3 mM. In contrast, a brisk response occurred in nonpregnant controls when glucose fell to 3.4 mM. Although epinephrine levels in the pregnant rats were also markedly suppressed during the milder hypoglycemic stimulus, they approached values seen in nonpregnant controls when glucose was lowered further to 2.3 mM. We concluded that in the rat, pregnancy markedly suppresses glucagon responses to hypoglycemia. The release of epinephrine, but not norepinephrine, is also blunted, especially during mild hypoglycemia. These findings suggest that pregnancy may impair glucose counterregulation by inhibiting glucagon and epinephrine release during hypoglycemia.","container-title":"Diabetes","DOI":"10.2337/diab.42.10.1440","ISSN":"0012-1797","issue":"10","journalAbbreviation":"Diabetes","language":"eng","note":"PMID: 8375583","page":"1440-1445","source":"PubMed","title":"Inhibitory effect of pregnancy on counterregulatory hormone responses to hypoglycemia in awake rat","volume":"42","author":[{"family":"Rossi","given":"G."},{"family":"Lapaczewski","given":"P."},{"family":"Diamond","given":"M. P."},{"family":"Jacob","given":"R. J."},{"family":"Shulman","given":"G. I."},{"family":"Sherwin","given":"R. S."}],"issued":{"date-parts":[["1993",10]]}}},{"id":2328,"uris":["http://zotero.org/users/5073745/items/HEBBNKY8"],"itemData":{"id":2328,"type":"article-journal","abstract":"&lt;sec&gt;&lt;title&gt;Objective&lt;/title&gt;&lt;p&gt;Pregnancy is a dynamic state involving multiple metabolic adaptions in various tissues including the endocrine pancreas. However, a detailed characterization of the maternal islet metabolome in relation to islet function and the ambient circulating metabolome during pregnancy has not been established.&lt;/p&gt;&lt;/sec&gt;&lt;sec&gt;&lt;title&gt;Methods&lt;/title&gt;&lt;p&gt;A timed-pregnancy mouse model was studied, and age-matched non-pregnant mice were used as controls. Targeted metabolomics was applied to fasting plasma and purified islets during each trimester of pregnancy. Glucose homeostasis and islet function was assessed. Bioinformatic analyses were performed to reveal the metabolic adaptive changes in plasma and islets, and to identify key metabolic pathways associated with pregnancy.&lt;/p&gt;&lt;/sec&gt;&lt;sec&gt;&lt;title&gt;Results&lt;/title&gt;&lt;p&gt;Fasting glucose and insulin were found to be significantly lower in pregnant mice compared to non-pregnant controls, throughout the gestational period. Additionally, pregnant mice had superior glucose excursions and greater insulin response to an oral glucose tolerance test. Interestingly, both alpha and beta cell proliferation were significantly enhanced in early to mid-pregnancy, leading to significantly increased islet size seen in mid to late gestation. When comparing the plasma metabolome of pregnant and non-pregnant mice, phospholipid and fatty acid metabolism pathways were found to be upregulated throughout pregnancy, whereas amino acid metabolism initially decreased in early through mid pregnancy, but then increased in late pregnancy. Conversely, in islets, amino acid metabolism was consistently enriched throughout pregnancy, with glycerophospholid and fatty acid metabolism was only upregulated in late pregnancy. Specific amino acids (glutamate, valine) and lipids (acyl-alkyl-PC, diacyl-PC, and sphingomyelin) were found to be significantly differentially expressed in islets of the pregnant mice compared to controls, which was possibly linked to enhanced insulin secretion and islet proliferation.&lt;/p&gt;&lt;/sec&gt;&lt;sec&gt;&lt;title&gt;Conclusion&lt;/title&gt;&lt;p&gt;Beta cell proliferation and function are elevated during pregnancy, and this is coupled to the enrichment of islet metabolites and metabolic pathways primarily associated with amino acid and glycerophospholipid metabolism. This study provides insight into metabolic adaptive changes in glucose homeostasis and islet function seen during pregnancy, which will provide a molecular rationale to further explore the regulation of maternal metabolism to avoid the onset of pregnancy disorders, including gestational diabetes.&lt;/p&gt;&lt;/sec&gt;","container-title":"Frontiers in Endocrinology","DOI":"10.3389/fendo.2022.852149","ISSN":"1664-2392","journalAbbreviation":"Front. Endocrinol.","language":"English","note":"publisher: Frontiers","source":"Frontiers","title":"Adaptive Changes in Glucose Homeostasis and Islet Function During Pregnancy: A Targeted Metabolomics Study in Mice","title-short":"Adaptive Changes in Glucose Homeostasis and Islet Function During Pregnancy","URL":"https://www.frontiersin.org/journals/endocrinology/articles/10.3389/fendo.2022.852149/full","volume":"13","author":[{"family":"Zhang","given":"Ziyi"},{"family":"Piro","given":"Anthony L."},{"family":"Dai","given":"Feihan F."},{"family":"Wheeler","given":"Michael B."}],"accessed":{"date-parts":[["2024",7,16]]},"issued":{"date-parts":[["2022",5,4]]}}}],"schema":"https://github.com/citation-style-language/schema/raw/master/csl-citation.json"} </w:instrText>
       </w:r>
       <w:r>
         <w:rPr>
@@ -726,10 +706,8 @@
       <w:r>
         <w:rPr>
           <w:rFonts w:ascii="Times New Roman" w:hAnsi="Times New Roman" w:cs="Times New Roman"/>
-          <w:kern w:val="0"/>
-          <w:vertAlign w:val="superscript"/>
-        </w:rPr>
-        <w:t>1,2</w:t>
+        </w:rPr>
+        <w:t>(1,2)</w:t>
       </w:r>
       <w:r>
         <w:rPr>
@@ -842,7 +820,14 @@
           <w:rFonts w:ascii="Times New Roman" w:hAnsi="Times New Roman" w:cs="Times New Roman"/>
           <w:color w:val="FF0000"/>
         </w:rPr>
-        <w:t>207-208</w:t>
+        <w:t>2</w:t>
+      </w:r>
+      <w:r>
+        <w:rPr>
+          <w:rFonts w:ascii="Times New Roman" w:hAnsi="Times New Roman" w:cs="Times New Roman"/>
+          <w:color w:val="FF0000"/>
+        </w:rPr>
+        <w:t>41-242</w:t>
       </w:r>
       <w:r>
         <w:rPr>
@@ -952,7 +937,7 @@
           <w:color w:val="242424"/>
           <w:shd w:val="clear" w:color="auto" w:fill="FFFFFF"/>
         </w:rPr>
-        <w:instrText xml:space="preserve"> ADDIN ZOTERO_ITEM CSL_CITATION {"citationID":"kyE3S9h6","properties":{"formattedCitation":"\\super 3\\nosupersub{}","plainCitation":"3","noteIndex":0},"citationItems":[{"id":384,"uris":["http://zotero.org/users/5073745/items/K8F72EMZ"],"itemData":{"id":384,"type":"article-journal","abstract":"We evaluated lipolytic markers, insulin resistance, and hepatic steatosis in response to combined glucocorticoids and obesity in mice. All outcomes were exacerb","container-title":"Endocrinology","DOI":"10.1210/en.2018-00147","ISSN":"0013-7227","issue":"6","journalAbbreviation":"Endocrinology","language":"en","page":"2275-2287","source":"academic.oup.com","title":"Glucocorticoid-Induced Metabolic Disturbances Are Exacerbated in Obese Male Mice","volume":"159","author":[{"family":"Harvey","given":"Innocence"},{"family":"Stephenson","given":"Erin J."},{"family":"Redd","given":"JeAnna R."},{"family":"Tran","given":"Quynh T."},{"family":"Hochberg","given":"Irit"},{"family":"Qi","given":"Nathan"},{"family":"Bridges","given":"Dave"}],"issued":{"date-parts":[["2018",6,1]]}}}],"schema":"https://github.com/citation-style-language/schema/raw/master/csl-citation.json"} </w:instrText>
+        <w:instrText xml:space="preserve"> ADDIN ZOTERO_ITEM CSL_CITATION {"citationID":"kyE3S9h6","properties":{"formattedCitation":"(3)","plainCitation":"(3)","noteIndex":0},"citationItems":[{"id":384,"uris":["http://zotero.org/users/5073745/items/K8F72EMZ"],"itemData":{"id":384,"type":"article-journal","abstract":"We evaluated lipolytic markers, insulin resistance, and hepatic steatosis in response to combined glucocorticoids and obesity in mice. All outcomes were exacerb","container-title":"Endocrinology","DOI":"10.1210/en.2018-00147","ISSN":"0013-7227","issue":"6","journalAbbreviation":"Endocrinology","language":"en","page":"2275-2287","source":"academic.oup.com","title":"Glucocorticoid-Induced Metabolic Disturbances Are Exacerbated in Obese Male Mice","volume":"159","author":[{"family":"Harvey","given":"Innocence"},{"family":"Stephenson","given":"Erin J."},{"family":"Redd","given":"JeAnna R."},{"family":"Tran","given":"Quynh T."},{"family":"Hochberg","given":"Irit"},{"family":"Qi","given":"Nathan"},{"family":"Bridges","given":"Dave"}],"issued":{"date-parts":[["2018",6,1]]}}}],"schema":"https://github.com/citation-style-language/schema/raw/master/csl-citation.json"} </w:instrText>
       </w:r>
       <w:r>
         <w:rPr>
@@ -965,10 +950,8 @@
       <w:r>
         <w:rPr>
           <w:rFonts w:ascii="Times New Roman" w:hAnsi="Times New Roman" w:cs="Times New Roman"/>
-          <w:kern w:val="0"/>
-          <w:vertAlign w:val="superscript"/>
-        </w:rPr>
-        <w:t>3</w:t>
+        </w:rPr>
+        <w:t>(3)</w:t>
       </w:r>
       <w:r>
         <w:rPr>
@@ -1439,7 +1422,7 @@
         <w:rPr>
           <w:rFonts w:ascii="Times New Roman" w:hAnsi="Times New Roman" w:cs="Times New Roman"/>
         </w:rPr>
-        <w:instrText xml:space="preserve"> ADDIN ZOTERO_ITEM CSL_CITATION {"citationID":"2lNDrvT4","properties":{"formattedCitation":"\\super 4\\nosupersub{}","plainCitation":"4","noteIndex":0},"citationItems":[{"id":65,"uris":["http://zotero.org/users/5073745/items/ZNSDCBWG"],"itemData":{"id":65,"type":"article-journal","abstract":"The placenta is the primary organ responsible for deactivating maternal glucocorticoids and reducing fetal exposure. Glucocorticoid use during pregnancy is a common treatment for asthma, allergies, and COVID-19. Several studies have reported adverse effects including intrauterine growth restriction as a result of glucocorticoid exposure, yet little is known about the mechanisms by which short and long-term maternal glucocorticoid exposures affect placental biology and fetal development. To better understand the role of glucocorticoids on placental and fetal outcomes, we used a mouse model exposed to the synthetic glucocorticoid, dexamethasone (Dex), prior to and throughout gestation. We conducted a randomized controlled trial in mice with a treatment arm of Dex exposure and water exposure as control. Virgin C57Bl/6J female mice were single-housed at 11 weeks of age, and Dex was introduced in the drinking water as a 1mg/kg/day dose. After one week of treatment, mice were bred with age-matched virgin males. Dam body composition, food, and water intake were monitored weekly. Maternal insulin sensitivity, pup survival rate, litter size, and pup birth weight at postnatal day (PND) 0.5 were also assessed. Dams treated with Dex lost significant lean mass after one week of treatment. Dex treatment did not appear to affect the dams’ ability to get pregnant, as both groups carried pups to term with similar lengths of gestation (p=0.838). Water and Dex-treated dams gained comparable weight during the first and second trimesters of pregnancy, however, the Dex group gained less lean mass than the water group during the third trimester. At PND0.5, Dex dams had fewer pups with a 40% reduction in litter size (p=0.01) and lighter pups with a 37% reduction in offspring weight (p&amp;lt;0.001), indicating substantial intrauterine growth restriction. All pups of Dex-treated dams died by PND1. Attempts to rescue pups of Dex-dams by cross-fostering with water-treated nursing dams or by feeding the pups 10% glucose at PND0.5 failed by PND1. These results demonstrate a novel finding regarding the chronic use of glucocorticoids before and during conception and pregnancy. The reduction in both pup weight and late-pregnancy maternal weight gain suggests potential growth restriction or placental insufficiency. Further molecular studies during multiple time points of gestation will help elucidate the mechanisms at play.","container-title":"Journal of the Endocrine Society","DOI":"10.1210/jendso/bvab048.1522","ISSN":"2472-1972","issue":"Supplement_1","journalAbbreviation":"Journal of the Endocrine Society","page":"A748-A749","source":"Silverchair","title":"Effects of Dexamethasone on Offspring Survival and Intrauterine Growth Restriction","volume":"5","author":[{"family":"El Habbal","given":"Noura"},{"family":"Mulcahy","given":"Molly C"},{"family":"Redd","given":"JeAnna R"},{"family":"Bridges","given":"Dave"}],"issued":{"date-parts":[["2021",5,1]]}}}],"schema":"https://github.com/citation-style-language/schema/raw/master/csl-citation.json"} </w:instrText>
+        <w:instrText xml:space="preserve"> ADDIN ZOTERO_ITEM CSL_CITATION {"citationID":"2lNDrvT4","properties":{"formattedCitation":"(4)","plainCitation":"(4)","noteIndex":0},"citationItems":[{"id":65,"uris":["http://zotero.org/users/5073745/items/ZNSDCBWG"],"itemData":{"id":65,"type":"article-journal","abstract":"The placenta is the primary organ responsible for deactivating maternal glucocorticoids and reducing fetal exposure. Glucocorticoid use during pregnancy is a common treatment for asthma, allergies, and COVID-19. Several studies have reported adverse effects including intrauterine growth restriction as a result of glucocorticoid exposure, yet little is known about the mechanisms by which short and long-term maternal glucocorticoid exposures affect placental biology and fetal development. To better understand the role of glucocorticoids on placental and fetal outcomes, we used a mouse model exposed to the synthetic glucocorticoid, dexamethasone (Dex), prior to and throughout gestation. We conducted a randomized controlled trial in mice with a treatment arm of Dex exposure and water exposure as control. Virgin C57Bl/6J female mice were single-housed at 11 weeks of age, and Dex was introduced in the drinking water as a 1mg/kg/day dose. After one week of treatment, mice were bred with age-matched virgin males. Dam body composition, food, and water intake were monitored weekly. Maternal insulin sensitivity, pup survival rate, litter size, and pup birth weight at postnatal day (PND) 0.5 were also assessed. Dams treated with Dex lost significant lean mass after one week of treatment. Dex treatment did not appear to affect the dams’ ability to get pregnant, as both groups carried pups to term with similar lengths of gestation (p=0.838). Water and Dex-treated dams gained comparable weight during the first and second trimesters of pregnancy, however, the Dex group gained less lean mass than the water group during the third trimester. At PND0.5, Dex dams had fewer pups with a 40% reduction in litter size (p=0.01) and lighter pups with a 37% reduction in offspring weight (p&amp;lt;0.001), indicating substantial intrauterine growth restriction. All pups of Dex-treated dams died by PND1. Attempts to rescue pups of Dex-dams by cross-fostering with water-treated nursing dams or by feeding the pups 10% glucose at PND0.5 failed by PND1. These results demonstrate a novel finding regarding the chronic use of glucocorticoids before and during conception and pregnancy. The reduction in both pup weight and late-pregnancy maternal weight gain suggests potential growth restriction or placental insufficiency. Further molecular studies during multiple time points of gestation will help elucidate the mechanisms at play.","container-title":"Journal of the Endocrine Society","DOI":"10.1210/jendso/bvab048.1522","ISSN":"2472-1972","issue":"Supplement_1","journalAbbreviation":"Journal of the Endocrine Society","page":"A748-A749","source":"Silverchair","title":"Effects of Dexamethasone on Offspring Survival and Intrauterine Growth Restriction","volume":"5","author":[{"family":"El Habbal","given":"Noura"},{"family":"Mulcahy","given":"Molly C"},{"family":"Redd","given":"JeAnna R"},{"family":"Bridges","given":"Dave"}],"issued":{"date-parts":[["2021",5,1]]}}}],"schema":"https://github.com/citation-style-language/schema/raw/master/csl-citation.json"} </w:instrText>
       </w:r>
       <w:r>
         <w:rPr>
@@ -1450,10 +1433,8 @@
       <w:r>
         <w:rPr>
           <w:rFonts w:ascii="Times New Roman" w:hAnsi="Times New Roman" w:cs="Times New Roman"/>
-          <w:kern w:val="0"/>
-          <w:vertAlign w:val="superscript"/>
-        </w:rPr>
-        <w:t>4</w:t>
+        </w:rPr>
+        <w:t>(4)</w:t>
       </w:r>
       <w:r>
         <w:rPr>
@@ -1495,7 +1476,7 @@
         <w:rPr>
           <w:rFonts w:ascii="Times New Roman" w:hAnsi="Times New Roman" w:cs="Times New Roman"/>
         </w:rPr>
-        <w:instrText xml:space="preserve"> ADDIN ZOTERO_ITEM CSL_CITATION {"citationID":"cgmTae31","properties":{"formattedCitation":"\\super 5\\nosupersub{}","plainCitation":"5","noteIndex":0},"citationItems":[{"id":2334,"uris":["http://zotero.org/users/5073745/items/QC8AZG3H"],"itemData":{"id":2334,"type":"article-journal","abstract":"Objective\nIn the present study, we aimed to evaluate the effects of high doses of dexamethasone (DEX) in early pregnancy on pregnancy outcomes.\n\nMethods\nPregnant BALB/c mice were treated with high-dose DEX in the experimental group or saline in the control group on gestational days (GDs) 0.5 to 4.5. Pregnant mice were sacrificed on GDs 7.5, 13.5, or 18.5 and their peripheral blood, placentas, fetuses, and uterine tissue were collected. Decidual and placenta cell supernatants were examined to evaluate the effect of DEX on the proliferation of mononuclear cells, the quantity of uterine macrophages and uterine natural killer (uNK) cells, and levels of progesterone and 17β-estradiol, as determined by an 3-(4,5-dimethylthiazole-2-yl)-2,5-diphenyltetrazolium bromide assay, immunohistochemistry, and enzyme-linked immunosorbent assay, respectively. We also were measured fetal and placental growth parameters on GD 18.5.\n\nResults\nWe found that high doses of DEX were associated with an increased abortion rate, enhancement of the immunosuppressive effect of the decidua, alterations in placental growth parameters, decreased progesterone and 17β-estradiol levels, and a reduced frequency of macrophages and uNK cells.\n\nConclusion\nOur data suggest that the high-dose administration of DEX during early pregnancy negatively affected pregnancy outcomes.","container-title":"Clinical and Experimental Reproductive Medicine","DOI":"10.5653/cerm.2016.43.1.15","ISSN":"2233-8233","issue":"1","journalAbbreviation":"Clin Exp Reprod Med","note":"PMID: 27104153\nPMCID: PMC4838577","page":"15-25","source":"PubMed Central","title":"Pregnancy outcomes following the administration of high doses of dexamethasone in early pregnancy","volume":"43","author":[{"family":"Namdar Ahmadabad","given":"Hasan"},{"family":"Kayvan Jafari","given":"Sabah"},{"family":"Nezafat Firizi","given":"Maryam"},{"family":"Abbaspour","given":"Ali Reza"},{"family":"Ghafoori Gharib","given":"Fahime"},{"family":"Ghobadi","given":"Yusef"},{"family":"Gholizadeh","given":"Samira"}],"issued":{"date-parts":[["2016",3]]}}}],"schema":"https://github.com/citation-style-language/schema/raw/master/csl-citation.json"} </w:instrText>
+        <w:instrText xml:space="preserve"> ADDIN ZOTERO_ITEM CSL_CITATION {"citationID":"cgmTae31","properties":{"formattedCitation":"(5)","plainCitation":"(5)","noteIndex":0},"citationItems":[{"id":2334,"uris":["http://zotero.org/users/5073745/items/QC8AZG3H"],"itemData":{"id":2334,"type":"article-journal","abstract":"Objective\nIn the present study, we aimed to evaluate the effects of high doses of dexamethasone (DEX) in early pregnancy on pregnancy outcomes.\n\nMethods\nPregnant BALB/c mice were treated with high-dose DEX in the experimental group or saline in the control group on gestational days (GDs) 0.5 to 4.5. Pregnant mice were sacrificed on GDs 7.5, 13.5, or 18.5 and their peripheral blood, placentas, fetuses, and uterine tissue were collected. Decidual and placenta cell supernatants were examined to evaluate the effect of DEX on the proliferation of mononuclear cells, the quantity of uterine macrophages and uterine natural killer (uNK) cells, and levels of progesterone and 17β-estradiol, as determined by an 3-(4,5-dimethylthiazole-2-yl)-2,5-diphenyltetrazolium bromide assay, immunohistochemistry, and enzyme-linked immunosorbent assay, respectively. We also were measured fetal and placental growth parameters on GD 18.5.\n\nResults\nWe found that high doses of DEX were associated with an increased abortion rate, enhancement of the immunosuppressive effect of the decidua, alterations in placental growth parameters, decreased progesterone and 17β-estradiol levels, and a reduced frequency of macrophages and uNK cells.\n\nConclusion\nOur data suggest that the high-dose administration of DEX during early pregnancy negatively affected pregnancy outcomes.","container-title":"Clinical and Experimental Reproductive Medicine","DOI":"10.5653/cerm.2016.43.1.15","ISSN":"2233-8233","issue":"1","journalAbbreviation":"Clin Exp Reprod Med","note":"PMID: 27104153\nPMCID: PMC4838577","page":"15-25","source":"PubMed Central","title":"Pregnancy outcomes following the administration of high doses of dexamethasone in early pregnancy","volume":"43","author":[{"family":"Namdar Ahmadabad","given":"Hasan"},{"family":"Kayvan Jafari","given":"Sabah"},{"family":"Nezafat Firizi","given":"Maryam"},{"family":"Abbaspour","given":"Ali Reza"},{"family":"Ghafoori Gharib","given":"Fahime"},{"family":"Ghobadi","given":"Yusef"},{"family":"Gholizadeh","given":"Samira"}],"issued":{"date-parts":[["2016",3]]}}}],"schema":"https://github.com/citation-style-language/schema/raw/master/csl-citation.json"} </w:instrText>
       </w:r>
       <w:r>
         <w:rPr>
@@ -1506,10 +1487,8 @@
       <w:r>
         <w:rPr>
           <w:rFonts w:ascii="Times New Roman" w:hAnsi="Times New Roman" w:cs="Times New Roman"/>
-          <w:kern w:val="0"/>
-          <w:vertAlign w:val="superscript"/>
-        </w:rPr>
-        <w:t>5</w:t>
+        </w:rPr>
+        <w:t>(5)</w:t>
       </w:r>
       <w:r>
         <w:rPr>
@@ -1533,7 +1512,7 @@
         <w:rPr>
           <w:rFonts w:ascii="Times New Roman" w:hAnsi="Times New Roman" w:cs="Times New Roman"/>
         </w:rPr>
-        <w:instrText xml:space="preserve"> ADDIN ZOTERO_ITEM CSL_CITATION {"citationID":"KVAHyhWM","properties":{"formattedCitation":"\\super 6,7\\nosupersub{}","plainCitation":"6,7","noteIndex":0},"citationItems":[{"id":2337,"uris":["http://zotero.org/users/5073745/items/DW2G779M"],"itemData":{"id":2337,"type":"article-journal","abstract":"Prenatal treatment of dexamethasone, a synthetic stress hormone, leads to low birth weight and affects adult pathophysiology. Because fetal growth and survival are critically dependent on successful placental development, we aimed to investigate the effects of prenatal dexamethasone exposure on placental growth and function, particularly focusing on issues surrounding the time of stress exposure in a developmental context. Dexamethasone was administered at a dosage of 1 mg/kg BW (DEX1) or 10 mg/kg BW (DEX10) intraperitoneally at gestational d 7.5, 8.5, and 9.5 in pregnant mice. Placentas were then dissected at gestational d 11.5 and 18.5. Placental size and weight were reduced at d 11.5 in a dose-dependent manner (P = 0.11 for saline vs. DEX1 and P &amp;lt; 0.001 for DEX1 vs. DEX10 in size; P = 0.34 for saline vs. DEX1 and P &amp;lt; 0.01 for DEX1 vs. DEX10 in weight). In contrast, a considerable heterogeneity was shown at d 18.5, especially in DEX10-treated mice. Some placentas were small and malformed whereas some were enlarged with structural abnormalities in spongiotrophoblasts and labyrinth layers. Although placental overgrowth under such condition seemed to compromise fetal demand for nutrient supply, disorganized cell structure with reduced fetal vasculature observed in large placentas suggests that prenatal stress exposure during the early gestational period negatively affects placental development and efficiency.","container-title":"Journal of Animal Science","DOI":"10.2527/jas.2012-5090","ISSN":"0021-8812","issue":"13","journalAbbreviation":"Journal of Animal Science","page":"4846-4856","source":"Silverchair","title":"Prenatal administration of dexamethasone during early pregnancy negatively affects placental development and function in mice1","volume":"90","author":[{"family":"Lee","given":"J.-Y."},{"family":"Park","given":"S. J."},{"family":"Kim","given":"S. H."},{"family":"Kim","given":"M. H."}],"issued":{"date-parts":[["2012",12,1]]}}},{"id":2341,"uris":["http://zotero.org/users/5073745/items/EKT9UEWI"],"itemData":{"id":2341,"type":"article-journal","abstract":"Synthetic glucocorticoids, like dexamethasone (dex), restrict growth of the fetus and program its adult physiology, in part by altering placental phenotype. The route and timing of dex administration determine the fetal and adult outcomes, but whether these factors affect placental phenotype remains unknown. This study compared placental morphology, amino acid transport, and gene expression in mice given dex orally or by subcutaneous injection over the periods of most rapid placental (Days [D] 11–16) or fetal (D14–19) growth (term is D21). Compared with untreated and saline-injected controls, both dex treatments reduced placental weight at D16 and 19 and fetal weight and total labyrinthine volume at D19 to a similar extent. Only oral dex treatment from D11 to D16 reduced labyrinthine fetal capillary volume on D16 and increased placental 14C-methylaminoisobutyric acid (MeAIB) clearance at D19, 3 days after treatment ended. Neither route of dex treatment altered placental expression of Slc38a, Hsd11b, or the glucocorticoid receptor, Nr3c1, at D16. In contrast, both routes of dex treatment from D14 to D19 increased placental Hsd11b2 expression and labyrinthine maternal vessel volume. Furthermore, injection per se altered placental expression of Nr3c1, Hsd11b1, and specific Slc38a isoforms in an age-related manner. Overall, MeAIB clearance was not related to Slc38a transporter expression but was correlated inversely with maternal corticosterone concentrations when dex was undetectable in maternal plasma at D19. The effects of dex on placental phenotype, therefore, depend on both the route and timing of administration and may relate to local glucocorticoid availability during and after the treatment period.","container-title":"Biology of Reproduction","DOI":"10.1095/biolreprod.113.109678","ISSN":"0006-3363","issue":"4","journalAbbreviation":"Biology of Reproduction","page":"80, 1-12","source":"Silverchair","title":"Adaptations in Placental Phenotype Depend on Route and Timing of Maternal Dexamethasone Administration in Mice1","volume":"89","author":[{"family":"Vaughan","given":"Owen R."},{"family":"Sferruzzi-Perri","given":"Amanda N."},{"family":"Coan","given":"Philip M."},{"family":"Fowden","given":"Abigail L."}],"issued":{"date-parts":[["2013",10,1]]}}}],"schema":"https://github.com/citation-style-language/schema/raw/master/csl-citation.json"} </w:instrText>
+        <w:instrText xml:space="preserve"> ADDIN ZOTERO_ITEM CSL_CITATION {"citationID":"KVAHyhWM","properties":{"formattedCitation":"(6,7)","plainCitation":"(6,7)","noteIndex":0},"citationItems":[{"id":2337,"uris":["http://zotero.org/users/5073745/items/DW2G779M"],"itemData":{"id":2337,"type":"article-journal","abstract":"Prenatal treatment of dexamethasone, a synthetic stress hormone, leads to low birth weight and affects adult pathophysiology. Because fetal growth and survival are critically dependent on successful placental development, we aimed to investigate the effects of prenatal dexamethasone exposure on placental growth and function, particularly focusing on issues surrounding the time of stress exposure in a developmental context. Dexamethasone was administered at a dosage of 1 mg/kg BW (DEX1) or 10 mg/kg BW (DEX10) intraperitoneally at gestational d 7.5, 8.5, and 9.5 in pregnant mice. Placentas were then dissected at gestational d 11.5 and 18.5. Placental size and weight were reduced at d 11.5 in a dose-dependent manner (P = 0.11 for saline vs. DEX1 and P &amp;lt; 0.001 for DEX1 vs. DEX10 in size; P = 0.34 for saline vs. DEX1 and P &amp;lt; 0.01 for DEX1 vs. DEX10 in weight). In contrast, a considerable heterogeneity was shown at d 18.5, especially in DEX10-treated mice. Some placentas were small and malformed whereas some were enlarged with structural abnormalities in spongiotrophoblasts and labyrinth layers. Although placental overgrowth under such condition seemed to compromise fetal demand for nutrient supply, disorganized cell structure with reduced fetal vasculature observed in large placentas suggests that prenatal stress exposure during the early gestational period negatively affects placental development and efficiency.","container-title":"Journal of Animal Science","DOI":"10.2527/jas.2012-5090","ISSN":"0021-8812","issue":"13","journalAbbreviation":"Journal of Animal Science","page":"4846-4856","source":"Silverchair","title":"Prenatal administration of dexamethasone during early pregnancy negatively affects placental development and function in mice1","volume":"90","author":[{"family":"Lee","given":"J.-Y."},{"family":"Park","given":"S. J."},{"family":"Kim","given":"S. H."},{"family":"Kim","given":"M. H."}],"issued":{"date-parts":[["2012",12,1]]}}},{"id":2341,"uris":["http://zotero.org/users/5073745/items/EKT9UEWI"],"itemData":{"id":2341,"type":"article-journal","abstract":"Synthetic glucocorticoids, like dexamethasone (dex), restrict growth of the fetus and program its adult physiology, in part by altering placental phenotype. The route and timing of dex administration determine the fetal and adult outcomes, but whether these factors affect placental phenotype remains unknown. This study compared placental morphology, amino acid transport, and gene expression in mice given dex orally or by subcutaneous injection over the periods of most rapid placental (Days [D] 11–16) or fetal (D14–19) growth (term is D21). Compared with untreated and saline-injected controls, both dex treatments reduced placental weight at D16 and 19 and fetal weight and total labyrinthine volume at D19 to a similar extent. Only oral dex treatment from D11 to D16 reduced labyrinthine fetal capillary volume on D16 and increased placental 14C-methylaminoisobutyric acid (MeAIB) clearance at D19, 3 days after treatment ended. Neither route of dex treatment altered placental expression of Slc38a, Hsd11b, or the glucocorticoid receptor, Nr3c1, at D16. In contrast, both routes of dex treatment from D14 to D19 increased placental Hsd11b2 expression and labyrinthine maternal vessel volume. Furthermore, injection per se altered placental expression of Nr3c1, Hsd11b1, and specific Slc38a isoforms in an age-related manner. Overall, MeAIB clearance was not related to Slc38a transporter expression but was correlated inversely with maternal corticosterone concentrations when dex was undetectable in maternal plasma at D19. The effects of dex on placental phenotype, therefore, depend on both the route and timing of administration and may relate to local glucocorticoid availability during and after the treatment period.","container-title":"Biology of Reproduction","DOI":"10.1095/biolreprod.113.109678","ISSN":"0006-3363","issue":"4","journalAbbreviation":"Biology of Reproduction","page":"80, 1-12","source":"Silverchair","title":"Adaptations in Placental Phenotype Depend on Route and Timing of Maternal Dexamethasone Administration in Mice1","volume":"89","author":[{"family":"Vaughan","given":"Owen R."},{"family":"Sferruzzi-Perri","given":"Amanda N."},{"family":"Coan","given":"Philip M."},{"family":"Fowden","given":"Abigail L."}],"issued":{"date-parts":[["2013",10,1]]}}}],"schema":"https://github.com/citation-style-language/schema/raw/master/csl-citation.json"} </w:instrText>
       </w:r>
       <w:r>
         <w:rPr>
@@ -1544,10 +1523,8 @@
       <w:r>
         <w:rPr>
           <w:rFonts w:ascii="Times New Roman" w:hAnsi="Times New Roman" w:cs="Times New Roman"/>
-          <w:kern w:val="0"/>
-          <w:vertAlign w:val="superscript"/>
-        </w:rPr>
-        <w:t>6,7</w:t>
+        </w:rPr>
+        <w:t>(6,7)</w:t>
       </w:r>
       <w:r>
         <w:rPr>
@@ -1571,7 +1548,7 @@
         <w:rPr>
           <w:rFonts w:ascii="Times New Roman" w:hAnsi="Times New Roman" w:cs="Times New Roman"/>
         </w:rPr>
-        <w:instrText xml:space="preserve"> ADDIN ZOTERO_ITEM CSL_CITATION {"citationID":"AFatG1H1","properties":{"formattedCitation":"\\super 8\\nosupersub{}","plainCitation":"8","noteIndex":0},"citationItems":[{"id":2339,"uris":["http://zotero.org/users/5073745/items/HZH6HCYB"],"itemData":{"id":2339,"type":"article-journal","abstract":"Dexamethasone treatment of F0 pregnant rodents alters F1 placental function and adult cardiometabolic phenotype. The adult phenotype is transmitted to the F2 generation without further intervention, but whether F2 placental function is altered by F0 dexamethasone treatment remains unknown. In the present study, F0 mice were untreated or received dexamethasone (0.2 µg g–1 day–1, s.c.) over Days 11–15 or 14–18 of pregnancy (term Day 21). Depending on the period of F0 dexamethasone treatment, F1 offspring were lighter at birth or grew more slowly until weaning (P &lt; 0.05). Glucose tolerance (1 g kg–1, i.p.) of adult F1 males was abnormal. Mating F1 males exposed prenatally to dexamethasone with untreated females had no effect on F2 placental function on Day 19 of pregnancy. In contrast, when F1 females were mated with untreated males, F2 placental clearance of the amino acid analogue 14C-methylaminoisobutyric acid was increased by 75% on Day 19 specifically in dams prenatally exposed to dexamethasone on Days 14–18 (P &lt; 0.05). Maternal plasma corticosterone was also increased, but F2 placental Slc38a4 expression was decreased in these dams (P &lt; 0.05). F0 dexamethasone treatment had no effect on F2 fetal or placental weights, regardless of lineage. Therefore, the effects of F0 dexamethasone exposure are transmitted intergenerationally to the F2 placenta via the maternal, but not paternal, line.","container-title":"Reproduction, Fertility and Development","DOI":"10.1071/RD14285","ISSN":"1448-5990","issue":"4","journalAbbreviation":"Reprod. Fertil. Dev.","language":"en","note":"publisher: CSIRO PUBLISHING","page":"704-711","source":"www-publish-csiro-au.ezproxy.library.wisc.edu","title":"Dexamethasone treatment of pregnant F0 mice leads to parent of origin-specific changes in placental function of the F2 generation","volume":"27","author":[{"family":"Vaughan","given":"O. R."},{"family":"Phillips","given":"H. M."},{"family":"Everden","given":"A. J."},{"family":"Sferruzzi-Perri","given":"A. N."},{"family":"Fowden","given":"A. L."}],"issued":{"date-parts":[["2015",5,8]]}}}],"schema":"https://github.com/citation-style-language/schema/raw/master/csl-citation.json"} </w:instrText>
+        <w:instrText xml:space="preserve"> ADDIN ZOTERO_ITEM CSL_CITATION {"citationID":"AFatG1H1","properties":{"formattedCitation":"(8)","plainCitation":"(8)","noteIndex":0},"citationItems":[{"id":2339,"uris":["http://zotero.org/users/5073745/items/HZH6HCYB"],"itemData":{"id":2339,"type":"article-journal","abstract":"Dexamethasone treatment of F0 pregnant rodents alters F1 placental function and adult cardiometabolic phenotype. The adult phenotype is transmitted to the F2 generation without further intervention, but whether F2 placental function is altered by F0 dexamethasone treatment remains unknown. In the present study, F0 mice were untreated or received dexamethasone (0.2 µg g–1 day–1, s.c.) over Days 11–15 or 14–18 of pregnancy (term Day 21). Depending on the period of F0 dexamethasone treatment, F1 offspring were lighter at birth or grew more slowly until weaning (P &lt; 0.05). Glucose tolerance (1 g kg–1, i.p.) of adult F1 males was abnormal. Mating F1 males exposed prenatally to dexamethasone with untreated females had no effect on F2 placental function on Day 19 of pregnancy. In contrast, when F1 females were mated with untreated males, F2 placental clearance of the amino acid analogue 14C-methylaminoisobutyric acid was increased by 75% on Day 19 specifically in dams prenatally exposed to dexamethasone on Days 14–18 (P &lt; 0.05). Maternal plasma corticosterone was also increased, but F2 placental Slc38a4 expression was decreased in these dams (P &lt; 0.05). F0 dexamethasone treatment had no effect on F2 fetal or placental weights, regardless of lineage. Therefore, the effects of F0 dexamethasone exposure are transmitted intergenerationally to the F2 placenta via the maternal, but not paternal, line.","container-title":"Reproduction, Fertility and Development","DOI":"10.1071/RD14285","ISSN":"1448-5990","issue":"4","journalAbbreviation":"Reprod. Fertil. Dev.","language":"en","note":"publisher: CSIRO PUBLISHING","page":"704-711","source":"www-publish-csiro-au.ezproxy.library.wisc.edu","title":"Dexamethasone treatment of pregnant F0 mice leads to parent of origin-specific changes in placental function of the F2 generation","volume":"27","author":[{"family":"Vaughan","given":"O. R."},{"family":"Phillips","given":"H. M."},{"family":"Everden","given":"A. J."},{"family":"Sferruzzi-Perri","given":"A. N."},{"family":"Fowden","given":"A. L."}],"issued":{"date-parts":[["2015",5,8]]}}}],"schema":"https://github.com/citation-style-language/schema/raw/master/csl-citation.json"} </w:instrText>
       </w:r>
       <w:r>
         <w:rPr>
@@ -1582,10 +1559,8 @@
       <w:r>
         <w:rPr>
           <w:rFonts w:ascii="Times New Roman" w:hAnsi="Times New Roman" w:cs="Times New Roman"/>
-          <w:kern w:val="0"/>
-          <w:vertAlign w:val="superscript"/>
-        </w:rPr>
-        <w:t>8</w:t>
+        </w:rPr>
+        <w:t>(8)</w:t>
       </w:r>
       <w:r>
         <w:rPr>
@@ -1625,14 +1600,21 @@
           <w:rFonts w:ascii="Times New Roman" w:hAnsi="Times New Roman" w:cs="Times New Roman"/>
           <w:color w:val="FF0000"/>
         </w:rPr>
-        <w:t>Line 67-</w:t>
-      </w:r>
-      <w:r>
-        <w:rPr>
-          <w:rFonts w:ascii="Times New Roman" w:hAnsi="Times New Roman" w:cs="Times New Roman"/>
-          <w:color w:val="FF0000"/>
-        </w:rPr>
-        <w:t>75:</w:t>
+        <w:t xml:space="preserve">Line </w:t>
+      </w:r>
+      <w:r>
+        <w:rPr>
+          <w:rFonts w:ascii="Times New Roman" w:hAnsi="Times New Roman" w:cs="Times New Roman"/>
+          <w:color w:val="FF0000"/>
+        </w:rPr>
+        <w:t>101-103</w:t>
+      </w:r>
+      <w:r>
+        <w:rPr>
+          <w:rFonts w:ascii="Times New Roman" w:hAnsi="Times New Roman" w:cs="Times New Roman"/>
+          <w:color w:val="FF0000"/>
+        </w:rPr>
+        <w:t>:</w:t>
       </w:r>
       <w:r>
         <w:rPr>
@@ -2094,21 +2076,36 @@
         <w:ind w:left="360"/>
         <w:rPr>
           <w:rFonts w:ascii="Times New Roman" w:hAnsi="Times New Roman" w:cs="Times New Roman"/>
-        </w:rPr>
-      </w:pPr>
-      <w:r>
-        <w:rPr>
-          <w:rFonts w:ascii="Times New Roman" w:hAnsi="Times New Roman" w:cs="Times New Roman"/>
-          <w:color w:val="FF0000"/>
-        </w:rPr>
-        <w:t xml:space="preserve">line </w:t>
-      </w:r>
-      <w:r>
-        <w:rPr>
-          <w:rFonts w:ascii="Times New Roman" w:hAnsi="Times New Roman" w:cs="Times New Roman"/>
-          <w:color w:val="FF0000"/>
-        </w:rPr>
-        <w:t>209-214</w:t>
+          <w:color w:val="FF0000"/>
+        </w:rPr>
+      </w:pPr>
+      <w:r>
+        <w:rPr>
+          <w:rFonts w:ascii="Times New Roman" w:hAnsi="Times New Roman" w:cs="Times New Roman"/>
+          <w:color w:val="FF0000"/>
+        </w:rPr>
+        <w:t>L</w:t>
+      </w:r>
+      <w:r>
+        <w:rPr>
+          <w:rFonts w:ascii="Times New Roman" w:hAnsi="Times New Roman" w:cs="Times New Roman"/>
+          <w:color w:val="FF0000"/>
+        </w:rPr>
+        <w:t xml:space="preserve">ine </w:t>
+      </w:r>
+      <w:r>
+        <w:rPr>
+          <w:rFonts w:ascii="Times New Roman" w:hAnsi="Times New Roman" w:cs="Times New Roman"/>
+          <w:color w:val="FF0000"/>
+        </w:rPr>
+        <w:t>2</w:t>
+      </w:r>
+      <w:r>
+        <w:rPr>
+          <w:rFonts w:ascii="Times New Roman" w:hAnsi="Times New Roman" w:cs="Times New Roman"/>
+          <w:color w:val="FF0000"/>
+        </w:rPr>
+        <w:t>42</w:t>
       </w:r>
       <w:r>
         <w:rPr>
@@ -2163,79 +2160,81 @@
         </w:rPr>
         <w:t xml:space="preserve"> </w:t>
       </w:r>
+    </w:p>
+    <w:p>
+      <w:pPr>
+        <w:ind w:left="360"/>
+        <w:rPr>
+          <w:rFonts w:ascii="Times New Roman" w:hAnsi="Times New Roman" w:cs="Times New Roman"/>
+          <w:color w:val="FF0000"/>
+        </w:rPr>
+      </w:pPr>
+      <w:r>
+        <w:rPr>
+          <w:rFonts w:ascii="Times New Roman" w:hAnsi="Times New Roman" w:cs="Times New Roman"/>
+          <w:color w:val="FF0000"/>
+        </w:rPr>
+        <w:t>Figure 2 legend</w:t>
+      </w:r>
+      <w:r>
+        <w:rPr>
+          <w:rFonts w:ascii="Times New Roman" w:hAnsi="Times New Roman" w:cs="Times New Roman"/>
+          <w:color w:val="FF0000"/>
+        </w:rPr>
+        <w:t xml:space="preserve">: </w:t>
+      </w:r>
+      <w:r>
+        <w:rPr>
+          <w:rFonts w:ascii="Times New Roman" w:hAnsi="Times New Roman" w:cs="Times New Roman"/>
+          <w:color w:val="FF0000"/>
+        </w:rPr>
+        <w:t>“</w:t>
+      </w:r>
+      <w:r>
+        <w:rPr>
+          <w:rFonts w:ascii="Times New Roman" w:hAnsi="Times New Roman" w:cs="Times New Roman"/>
+          <w:color w:val="FF0000"/>
+        </w:rPr>
+        <w:t xml:space="preserve">Figure 2C) GDF15 levels at ZT1 and ZT13 in pregnant and non-pregnant females, assessed by </w:t>
+      </w:r>
+      <w:proofErr w:type="gramStart"/>
+      <w:r>
+        <w:rPr>
+          <w:rFonts w:ascii="Times New Roman" w:hAnsi="Times New Roman" w:cs="Times New Roman"/>
+          <w:color w:val="FF0000"/>
+        </w:rPr>
+        <w:t>two way</w:t>
+      </w:r>
+      <w:proofErr w:type="gramEnd"/>
+      <w:r>
+        <w:rPr>
+          <w:rFonts w:ascii="Times New Roman" w:hAnsi="Times New Roman" w:cs="Times New Roman"/>
+          <w:color w:val="FF0000"/>
+        </w:rPr>
+        <w:t xml:space="preserve"> </w:t>
+      </w:r>
+      <w:proofErr w:type="spellStart"/>
+      <w:r>
+        <w:rPr>
+          <w:rFonts w:ascii="Times New Roman" w:hAnsi="Times New Roman" w:cs="Times New Roman"/>
+          <w:color w:val="FF0000"/>
+        </w:rPr>
+        <w:t>anova</w:t>
+      </w:r>
+      <w:proofErr w:type="spellEnd"/>
+      <w:r>
+        <w:rPr>
+          <w:rFonts w:ascii="Times New Roman" w:hAnsi="Times New Roman" w:cs="Times New Roman"/>
+          <w:color w:val="FF0000"/>
+        </w:rPr>
+        <w:t xml:space="preserve"> for effect of time and of pregnancy status.”</w:t>
+      </w:r>
       <w:r>
         <w:rPr>
           <w:rFonts w:ascii="Times New Roman" w:hAnsi="Times New Roman" w:cs="Times New Roman"/>
           <w:color w:val="FF0000"/>
         </w:rPr>
         <w:br/>
-      </w:r>
-      <w:r>
-        <w:rPr>
-          <w:rFonts w:ascii="Times New Roman" w:hAnsi="Times New Roman" w:cs="Times New Roman"/>
-          <w:color w:val="FF0000"/>
-        </w:rPr>
-        <w:t xml:space="preserve">line </w:t>
-      </w:r>
-      <w:r>
-        <w:rPr>
-          <w:rFonts w:ascii="Times New Roman" w:hAnsi="Times New Roman" w:cs="Times New Roman"/>
-          <w:color w:val="FF0000"/>
-        </w:rPr>
-        <w:t>213-215</w:t>
-      </w:r>
-      <w:r>
-        <w:rPr>
-          <w:rFonts w:ascii="Times New Roman" w:hAnsi="Times New Roman" w:cs="Times New Roman"/>
-          <w:color w:val="FF0000"/>
-        </w:rPr>
-        <w:t xml:space="preserve">: </w:t>
-      </w:r>
-      <w:r>
-        <w:rPr>
-          <w:rFonts w:ascii="Times New Roman" w:hAnsi="Times New Roman" w:cs="Times New Roman"/>
-          <w:color w:val="FF0000"/>
-        </w:rPr>
-        <w:t>“</w:t>
-      </w:r>
-      <w:r>
-        <w:rPr>
-          <w:rFonts w:ascii="Times New Roman" w:hAnsi="Times New Roman" w:cs="Times New Roman"/>
-          <w:color w:val="FF0000"/>
-        </w:rPr>
-        <w:t xml:space="preserve">Figure 2C) GDF15 levels at ZT1 and ZT13 in pregnant and non-pregnant females, assessed by </w:t>
-      </w:r>
-      <w:proofErr w:type="gramStart"/>
-      <w:r>
-        <w:rPr>
-          <w:rFonts w:ascii="Times New Roman" w:hAnsi="Times New Roman" w:cs="Times New Roman"/>
-          <w:color w:val="FF0000"/>
-        </w:rPr>
-        <w:t>two way</w:t>
-      </w:r>
-      <w:proofErr w:type="gramEnd"/>
-      <w:r>
-        <w:rPr>
-          <w:rFonts w:ascii="Times New Roman" w:hAnsi="Times New Roman" w:cs="Times New Roman"/>
-          <w:color w:val="FF0000"/>
-        </w:rPr>
-        <w:t xml:space="preserve"> </w:t>
-      </w:r>
-      <w:proofErr w:type="spellStart"/>
-      <w:r>
-        <w:rPr>
-          <w:rFonts w:ascii="Times New Roman" w:hAnsi="Times New Roman" w:cs="Times New Roman"/>
-          <w:color w:val="FF0000"/>
-        </w:rPr>
-        <w:t>anova</w:t>
-      </w:r>
-      <w:proofErr w:type="spellEnd"/>
-      <w:r>
-        <w:rPr>
-          <w:rFonts w:ascii="Times New Roman" w:hAnsi="Times New Roman" w:cs="Times New Roman"/>
-          <w:color w:val="FF0000"/>
-        </w:rPr>
-        <w:t xml:space="preserve"> for effect of time and of pregnancy status.”</w:t>
       </w:r>
     </w:p>
     <w:p>
@@ -2302,7 +2301,25 @@
           <w:bCs/>
           <w:color w:val="FF0000"/>
         </w:rPr>
-        <w:t>line 239-240: “</w:t>
+        <w:t>line 2</w:t>
+      </w:r>
+      <w:r>
+        <w:rPr>
+          <w:rFonts w:ascii="Times New Roman" w:hAnsi="Times New Roman" w:cs="Times New Roman"/>
+          <w:b/>
+          <w:bCs/>
+          <w:color w:val="FF0000"/>
+        </w:rPr>
+        <w:t>72-273</w:t>
+      </w:r>
+      <w:r>
+        <w:rPr>
+          <w:rFonts w:ascii="Times New Roman" w:hAnsi="Times New Roman" w:cs="Times New Roman"/>
+          <w:b/>
+          <w:bCs/>
+          <w:color w:val="FF0000"/>
+        </w:rPr>
+        <w:t>: “</w:t>
       </w:r>
       <w:r>
         <w:rPr>
@@ -2369,7 +2386,19 @@
         <w:rPr>
           <w:rFonts w:ascii="Times New Roman" w:hAnsi="Times New Roman" w:cs="Times New Roman"/>
         </w:rPr>
-        <w:t xml:space="preserve">We recalculated the postnatal weight loss as a percentage of delivery day and saw that the variability is still large. We have changed it in the manuscript to, </w:t>
+        <w:t xml:space="preserve">We recalculated the postnatal weight loss as a percentage of delivery day and saw that the variability is still large. </w:t>
+      </w:r>
+      <w:r>
+        <w:rPr>
+          <w:rFonts w:ascii="Times New Roman" w:hAnsi="Times New Roman" w:cs="Times New Roman"/>
+        </w:rPr>
+        <w:t xml:space="preserve">The change to the body text now reads, </w:t>
+      </w:r>
+      <w:r>
+        <w:rPr>
+          <w:rFonts w:ascii="Times New Roman" w:hAnsi="Times New Roman" w:cs="Times New Roman"/>
+        </w:rPr>
+        <w:t xml:space="preserve"> </w:t>
       </w:r>
     </w:p>
     <w:p>
@@ -2392,7 +2421,28 @@
           <w:rFonts w:ascii="Times New Roman" w:hAnsi="Times New Roman" w:cs="Times New Roman"/>
           <w:color w:val="FF0000"/>
         </w:rPr>
-        <w:t xml:space="preserve"> 241-243</w:t>
+        <w:t xml:space="preserve"> 2</w:t>
+      </w:r>
+      <w:r>
+        <w:rPr>
+          <w:rFonts w:ascii="Times New Roman" w:hAnsi="Times New Roman" w:cs="Times New Roman"/>
+          <w:color w:val="FF0000"/>
+        </w:rPr>
+        <w:t>7</w:t>
+      </w:r>
+      <w:r>
+        <w:rPr>
+          <w:rFonts w:ascii="Times New Roman" w:hAnsi="Times New Roman" w:cs="Times New Roman"/>
+          <w:color w:val="FF0000"/>
+        </w:rPr>
+        <w:t>4</w:t>
+      </w:r>
+      <w:r>
+        <w:rPr>
+          <w:rFonts w:ascii="Times New Roman" w:hAnsi="Times New Roman" w:cs="Times New Roman"/>
+          <w:color w:val="FF0000"/>
+        </w:rPr>
+        <w:t>-276</w:t>
       </w:r>
       <w:r>
         <w:rPr>
@@ -2728,7 +2778,346 @@
           <w:rFonts w:ascii="Times New Roman" w:hAnsi="Times New Roman" w:cs="Times New Roman"/>
           <w:color w:val="FF0000"/>
         </w:rPr>
-        <w:t>306</w:t>
+        <w:t>65-66: “</w:t>
+      </w:r>
+      <w:r>
+        <w:rPr>
+          <w:rFonts w:ascii="Times New Roman" w:hAnsi="Times New Roman" w:cs="Times New Roman"/>
+          <w:color w:val="FF0000"/>
+        </w:rPr>
+        <w:t xml:space="preserve">During human pregnancy, GDF15 increases across gestation and peaks during the third trimester </w:t>
+      </w:r>
+      <w:r>
+        <w:rPr>
+          <w:rFonts w:ascii="Times New Roman" w:hAnsi="Times New Roman" w:cs="Times New Roman"/>
+          <w:color w:val="FF0000"/>
+        </w:rPr>
+        <w:fldChar w:fldCharType="begin"/>
+      </w:r>
+      <w:r>
+        <w:rPr>
+          <w:rFonts w:ascii="Times New Roman" w:hAnsi="Times New Roman" w:cs="Times New Roman"/>
+          <w:color w:val="FF0000"/>
+        </w:rPr>
+        <w:instrText xml:space="preserve"> ADDIN ZOTERO_ITEM CSL_CITATION {"citationID":"QEVGHvog","properties":{"formattedCitation":"(9\\uc0\\u8211{}12)","plainCitation":"(9–12)","noteIndex":0},"citationItems":[{"id":436,"uris":["http://zotero.org/users/5073745/items/D7NVPGRH"],"itemData":{"id":436,"type":"article-journal","abstract":"Objective/Aim Growth-differentiation-factor 15 (GDF15) has been suggested to improve or protect beta cell function. During pregnancy, beta cell numbers and function increase to overcome the natural rise in insulin resistance during gestation. In this study, we longitudinally measured serum GDF15 levels during and after pregnancy in women of normal weight (NW) and in women with obesity (OB) and explored associations between GDF15 and changes in beta cell function by homeostatic model assessment (HOMA). Methods The cohort participants were 38 NW (BMI 22.3 ± 1.7) and 35 OB (BMI 35.8 ± 4.2). Blood was sampled and body composition measured at each trimester (T1, T2, and T3) and at 6, 12 and 18 months postpartum. Fasting glucose, insulin and GDF15 were measured, and HOMA for insulin resistance (HOMA-IR) and beta cell function (HOMA-B) determined. Results GDF15 levels increased significantly each trimester and were 200-fold higher at T3 than in the nonpregnant postpartum state. GDF15 was higher in NW than OB during pregnancy, but was reversed after pregnancy with a significant interaction effect. GDF15 correlated inversely with BMI and fat-free mass at T3. Low GDF15 was associated with lower incidence of nausea and with carrying a male foetus. The pregnancy induced increase in GDF15 associated with increased HOMA-B in OB and with reduced fasting glucose in all women. Conclusion Large gestational upregulation of GDF15 levels may help increase insulin secretory function to overcome pregnancy-induced insulin resistance.","container-title":"Clinical Endocrinology","DOI":"10.1111/cen.14433","ISSN":"1365-2265","issue":"1","language":"en","note":"_eprint: https://onlinelibrary.wiley.com/doi/pdf/10.1111/cen.14433","page":"92-100","source":"Wiley Online Library","title":"Growth-differentiation-factor 15 levels in obese and healthy pregnancies: Relation to insulin resistance and insulin secretory function","title-short":"Growth-differentiation-factor 15 levels in obese and healthy pregnancies","volume":"95","author":[{"family":"Andersson-Hall","given":"Ulrika"},{"family":"Joelsson","given":"Louise"},{"family":"Svedin","given":"Pernilla"},{"family":"Mallard","given":"Carina"},{"family":"Holmäng","given":"Agneta"}],"issued":{"date-parts":[["2021"]]}}},{"id":472,"uris":["http://zotero.org/users/5073745/items/ZAWNVL9J"],"itemData":{"id":472,"type":"article-journal","abstract":"Background: Preeclampsia is a pregnancy speciﬁc disorder affecting 3–5% of pregnancies worldwide. It is clinically divided into early-onset and late-onset subtypes. Placental factors are involved in the pathogenesis of preeclampsia. Growth differentiation factor 15 (GDF15), a protein of the transforming growth factor beta superfamily, is highly expressed in the placenta. However, it is unclear whether the circulating levels of GDF15 are altered in preeclampsia at the time of or prior to disease presentation.\nMethods: Serum samples across three trimesters from 29 healthy pregnancies, third trimester sera from 34 women presenting with preeclampsia (early-onset n = 16, late-onset n = 18) and 66 gestation-agematched controls, and sera at 11–13 weeks of pregnancy from women who later did (n = 36) or did not (n = 33) develop late-onset preeclampsia, were examined for GDF15 by ELISA.\nResults: Serum GDF15 levels increased signiﬁcantly with gestation in normal pregnancy. Serum GDF15 was signiﬁcantly reduced in the third trimester in women presenting with preeclampsia compared to their gestation-age-matched controls. This reduction was apparent in both early-onset and late-onset subtypes, but it was more profound in late-onset cases. At 11–13 weeks of gestation, however, serum levels of GDF15 were similar between women who subsequently did and did not develop late-onset preeclampsia.\nConclusion: Serum GDF15 increased with gestation age, reaching the highest level in the third trimester. Serum GDF15 was signiﬁcantly reduced in the third trimester in women presenting with preeclampsia, especially in late-onset cases. However, serum GDF15 was not altered in the ﬁrst trimester in women destined to develop late-onset preeclampsia.","container-title":"Cytokine","DOI":"10.1016/j.cyto.2016.05.002","ISSN":"10434666","journalAbbreviation":"Cytokine","language":"en","page":"226-230","source":"DOI.org (Crossref)","title":"Serum levels of GDF15 are reduced in preeclampsia and the reduction is more profound in late-onset than early-onset cases","volume":"83","author":[{"family":"Chen","given":"Qi"},{"family":"Wang","given":"Yao"},{"family":"Zhao","given":"Min"},{"family":"Hyett","given":"Jonathan"},{"family":"Silva Costa","given":"Fabricio","non-dropping-particle":"da"},{"family":"Nie","given":"Guiying"}],"issued":{"date-parts":[["2016",7]]}}},{"id":476,"uris":["http://zotero.org/users/5073745/items/DGJGZZR7"],"itemData":{"id":476,"type":"article-journal","abstract":"Macrophage inhibitory cytokine-1 (MIC-1) is a recently described divergent member of the transforming growth factor-ss superfamily. MIC-1 transcription up-regulation is associated with macrophage activation, and this observation led to its cloning. Northern blots indicate that MIC-1 is also present in human placenta. A sensitive sandwich enzyme-linked immunosorbent assay for the quantification of MIC-1 was developed and used to examine the role of this cytokine in pregnancy. High levels of MIC-1 are present in the sera of pregnant women. The level rises substantially with progress of gestation. MIC-1 can also be detected, in large amounts, in amniotic fluid and placental extracts. In addition, the BeWo placental trophoblastic cell line was found to constitutively express the MIC-1 transcript and secrete large amounts of MIC-1. These findings suggest that the placental trophoblast is a major source of the MIC-1 present in maternal serum and amniotic fluid. We suggest that MIC-1 may promote fetal survival by suppressing the production of maternally derived proinflammatory cytokines within the uterus.","container-title":"The Journal of Clinical Endocrinology and Metabolism","DOI":"10.1210/jcem.85.12.7007","ISSN":"0021-972X","issue":"12","journalAbbreviation":"J Clin Endocrinol Metab","language":"eng","note":"PMID: 11134143","page":"4781-4788","source":"PubMed","title":"The transforming growth factor-ss superfamily cytokine macrophage inhibitory cytokine-1 is present in high concentrations in the serum of pregnant women","volume":"85","author":[{"family":"Moore","given":"A. G."},{"family":"Brown","given":"D. A."},{"family":"Fairlie","given":"W. D."},{"family":"Bauskin","given":"A. R."},{"family":"Brown","given":"P. K."},{"family":"Munier","given":"M. L."},{"family":"Russell","given":"P. K."},{"family":"Salamonsen","given":"L. A."},{"family":"Wallace","given":"E. M."},{"family":"Breit","given":"S. N."}],"issued":{"date-parts":[["2000",12]]}}},{"id":442,"uris":["http://zotero.org/users/5073745/items/7H36LHYK"],"itemData":{"id":442,"type":"article-journal","container-title":"Hypertension","DOI":"10.1161/HYPERTENSIONAHA.109.130583","ISSN":"0194-911X, 1524-4563","issue":"1","journalAbbreviation":"Hypertension","language":"en","page":"106-112","source":"DOI.org (Crossref)","title":"Circulating and Placental Growth-Differentiation Factor 15 in Preeclampsia and in Pregnancy Complicated by Diabetes Mellitus","volume":"54","author":[{"family":"Sugulle","given":"Meryam"},{"family":"Dechend","given":"Ralf"},{"family":"Herse","given":"Florian"},{"family":"Weedon-Fekjaer","given":"M. Susanne"},{"family":"Johnsen","given":"Guro M."},{"family":"Brosnihan","given":"K. Bridget"},{"family":"Anton","given":"Lauren"},{"family":"Luft","given":"Friedrich C."},{"family":"Wollert","given":"Kai C."},{"family":"Kempf","given":"Tibor"},{"family":"Staff","given":"Anne Cathrine"}],"issued":{"date-parts":[["2009",7]]}}}],"schema":"https://github.com/citation-style-language/schema/raw/master/csl-citation.json"} </w:instrText>
+      </w:r>
+      <w:r>
+        <w:rPr>
+          <w:rFonts w:ascii="Times New Roman" w:hAnsi="Times New Roman" w:cs="Times New Roman"/>
+          <w:color w:val="FF0000"/>
+        </w:rPr>
+        <w:fldChar w:fldCharType="separate"/>
+      </w:r>
+      <w:r>
+        <w:rPr>
+          <w:rFonts w:ascii="Times New Roman" w:hAnsi="Times New Roman" w:cs="Times New Roman"/>
+          <w:kern w:val="0"/>
+          <w:sz w:val="24"/>
+        </w:rPr>
+        <w:t>(9–12)</w:t>
+      </w:r>
+      <w:r>
+        <w:rPr>
+          <w:rFonts w:ascii="Times New Roman" w:hAnsi="Times New Roman" w:cs="Times New Roman"/>
+          <w:color w:val="FF0000"/>
+        </w:rPr>
+        <w:fldChar w:fldCharType="end"/>
+      </w:r>
+      <w:r>
+        <w:rPr>
+          <w:rFonts w:ascii="Times New Roman" w:hAnsi="Times New Roman" w:cs="Times New Roman"/>
+          <w:color w:val="FF0000"/>
+        </w:rPr>
+        <w:t xml:space="preserve">. </w:t>
+      </w:r>
+      <w:r>
+        <w:rPr>
+          <w:rFonts w:ascii="Times New Roman" w:hAnsi="Times New Roman" w:cs="Times New Roman"/>
+          <w:i/>
+          <w:iCs/>
+          <w:color w:val="FF0000"/>
+        </w:rPr>
+        <w:t>Gdf15</w:t>
+      </w:r>
+      <w:r>
+        <w:rPr>
+          <w:rFonts w:ascii="Times New Roman" w:hAnsi="Times New Roman" w:cs="Times New Roman"/>
+          <w:color w:val="FF0000"/>
+        </w:rPr>
+        <w:t xml:space="preserve"> is heavily expressed in placental trophoblasts, is secreted into </w:t>
+      </w:r>
+      <w:r>
+        <w:rPr>
+          <w:rFonts w:ascii="Times New Roman" w:hAnsi="Times New Roman" w:cs="Times New Roman"/>
+          <w:b/>
+          <w:bCs/>
+          <w:color w:val="FF0000"/>
+        </w:rPr>
+        <w:t>gestational parent</w:t>
+      </w:r>
+      <w:r>
+        <w:rPr>
+          <w:rFonts w:ascii="Times New Roman" w:hAnsi="Times New Roman" w:cs="Times New Roman"/>
+          <w:color w:val="FF0000"/>
+        </w:rPr>
+        <w:t xml:space="preserve"> circulation, and is present in amniotic fluid </w:t>
+      </w:r>
+      <w:r>
+        <w:rPr>
+          <w:rFonts w:ascii="Times New Roman" w:hAnsi="Times New Roman" w:cs="Times New Roman"/>
+          <w:color w:val="FF0000"/>
+        </w:rPr>
+        <w:fldChar w:fldCharType="begin"/>
+      </w:r>
+      <w:r>
+        <w:rPr>
+          <w:rFonts w:ascii="Times New Roman" w:hAnsi="Times New Roman" w:cs="Times New Roman"/>
+          <w:color w:val="FF0000"/>
+        </w:rPr>
+        <w:instrText xml:space="preserve"> ADDIN ZOTERO_ITEM CSL_CITATION {"citationID":"kUjf6dXh","properties":{"formattedCitation":"(11)","plainCitation":"(11)","noteIndex":0},"citationItems":[{"id":476,"uris":["http://zotero.org/users/5073745/items/DGJGZZR7"],"itemData":{"id":476,"type":"article-journal","abstract":"Macrophage inhibitory cytokine-1 (MIC-1) is a recently described divergent member of the transforming growth factor-ss superfamily. MIC-1 transcription up-regulation is associated with macrophage activation, and this observation led to its cloning. Northern blots indicate that MIC-1 is also present in human placenta. A sensitive sandwich enzyme-linked immunosorbent assay for the quantification of MIC-1 was developed and used to examine the role of this cytokine in pregnancy. High levels of MIC-1 are present in the sera of pregnant women. The level rises substantially with progress of gestation. MIC-1 can also be detected, in large amounts, in amniotic fluid and placental extracts. In addition, the BeWo placental trophoblastic cell line was found to constitutively express the MIC-1 transcript and secrete large amounts of MIC-1. These findings suggest that the placental trophoblast is a major source of the MIC-1 present in maternal serum and amniotic fluid. We suggest that MIC-1 may promote fetal survival by suppressing the production of maternally derived proinflammatory cytokines within the uterus.","container-title":"The Journal of Clinical Endocrinology and Metabolism","DOI":"10.1210/jcem.85.12.7007","ISSN":"0021-972X","issue":"12","journalAbbreviation":"J Clin Endocrinol Metab","language":"eng","note":"PMID: 11134143","page":"4781-4788","source":"PubMed","title":"The transforming growth factor-ss superfamily cytokine macrophage inhibitory cytokine-1 is present in high concentrations in the serum of pregnant women","volume":"85","author":[{"family":"Moore","given":"A. G."},{"family":"Brown","given":"D. A."},{"family":"Fairlie","given":"W. D."},{"family":"Bauskin","given":"A. R."},{"family":"Brown","given":"P. K."},{"family":"Munier","given":"M. L."},{"family":"Russell","given":"P. K."},{"family":"Salamonsen","given":"L. A."},{"family":"Wallace","given":"E. M."},{"family":"Breit","given":"S. N."}],"issued":{"date-parts":[["2000",12]]}}}],"schema":"https://github.com/citation-style-language/schema/raw/master/csl-citation.json"} </w:instrText>
+      </w:r>
+      <w:r>
+        <w:rPr>
+          <w:rFonts w:ascii="Times New Roman" w:hAnsi="Times New Roman" w:cs="Times New Roman"/>
+          <w:color w:val="FF0000"/>
+        </w:rPr>
+        <w:fldChar w:fldCharType="separate"/>
+      </w:r>
+      <w:r>
+        <w:rPr>
+          <w:rFonts w:ascii="Times New Roman" w:hAnsi="Times New Roman" w:cs="Times New Roman"/>
+          <w:sz w:val="24"/>
+        </w:rPr>
+        <w:t>(11)</w:t>
+      </w:r>
+      <w:r>
+        <w:rPr>
+          <w:rFonts w:ascii="Times New Roman" w:hAnsi="Times New Roman" w:cs="Times New Roman"/>
+          <w:color w:val="FF0000"/>
+        </w:rPr>
+        <w:fldChar w:fldCharType="end"/>
+      </w:r>
+      <w:r>
+        <w:rPr>
+          <w:rFonts w:ascii="Times New Roman" w:hAnsi="Times New Roman" w:cs="Times New Roman"/>
+        </w:rPr>
+        <w:t>.</w:t>
+      </w:r>
+      <w:r>
+        <w:rPr>
+          <w:rFonts w:ascii="Times New Roman" w:hAnsi="Times New Roman" w:cs="Times New Roman"/>
+          <w:color w:val="FF0000"/>
+        </w:rPr>
+        <w:t>”</w:t>
+      </w:r>
+    </w:p>
+    <w:p>
+      <w:pPr>
+        <w:ind w:left="360"/>
+        <w:rPr>
+          <w:rFonts w:ascii="Times New Roman" w:hAnsi="Times New Roman" w:cs="Times New Roman"/>
+          <w:color w:val="FF0000"/>
+        </w:rPr>
+      </w:pPr>
+      <w:r>
+        <w:rPr>
+          <w:rFonts w:ascii="Times New Roman" w:hAnsi="Times New Roman" w:cs="Times New Roman"/>
+          <w:color w:val="FF0000"/>
+        </w:rPr>
+        <w:t>Lines 73-75</w:t>
+      </w:r>
+      <w:r>
+        <w:rPr>
+          <w:rFonts w:ascii="Times New Roman" w:hAnsi="Times New Roman" w:cs="Times New Roman"/>
+          <w:color w:val="FF0000"/>
+        </w:rPr>
+        <w:t>:  “</w:t>
+      </w:r>
+      <w:r>
+        <w:rPr>
+          <w:rFonts w:ascii="Times New Roman" w:hAnsi="Times New Roman" w:cs="Times New Roman"/>
+          <w:color w:val="FF0000"/>
+        </w:rPr>
+        <w:t xml:space="preserve">Pre-eclampsia has been found to be associated with reductions </w:t>
+      </w:r>
+      <w:r>
+        <w:rPr>
+          <w:rFonts w:ascii="Times New Roman" w:hAnsi="Times New Roman" w:cs="Times New Roman"/>
+          <w:color w:val="FF0000"/>
+        </w:rPr>
+        <w:fldChar w:fldCharType="begin"/>
+      </w:r>
+      <w:r>
+        <w:rPr>
+          <w:rFonts w:ascii="Times New Roman" w:hAnsi="Times New Roman" w:cs="Times New Roman"/>
+          <w:color w:val="FF0000"/>
+        </w:rPr>
+        <w:instrText xml:space="preserve"> ADDIN ZOTERO_ITEM CSL_CITATION {"citationID":"asCyigVk","properties":{"formattedCitation":"(10)","plainCitation":"(10)","noteIndex":0},"citationItems":[{"id":472,"uris":["http://zotero.org/users/5073745/items/ZAWNVL9J"],"itemData":{"id":472,"type":"article-journal","abstract":"Background: Preeclampsia is a pregnancy speciﬁc disorder affecting 3–5% of pregnancies worldwide. It is clinically divided into early-onset and late-onset subtypes. Placental factors are involved in the pathogenesis of preeclampsia. Growth differentiation factor 15 (GDF15), a protein of the transforming growth factor beta superfamily, is highly expressed in the placenta. However, it is unclear whether the circulating levels of GDF15 are altered in preeclampsia at the time of or prior to disease presentation.\nMethods: Serum samples across three trimesters from 29 healthy pregnancies, third trimester sera from 34 women presenting with preeclampsia (early-onset n = 16, late-onset n = 18) and 66 gestation-agematched controls, and sera at 11–13 weeks of pregnancy from women who later did (n = 36) or did not (n = 33) develop late-onset preeclampsia, were examined for GDF15 by ELISA.\nResults: Serum GDF15 levels increased signiﬁcantly with gestation in normal pregnancy. Serum GDF15 was signiﬁcantly reduced in the third trimester in women presenting with preeclampsia compared to their gestation-age-matched controls. This reduction was apparent in both early-onset and late-onset subtypes, but it was more profound in late-onset cases. At 11–13 weeks of gestation, however, serum levels of GDF15 were similar between women who subsequently did and did not develop late-onset preeclampsia.\nConclusion: Serum GDF15 increased with gestation age, reaching the highest level in the third trimester. Serum GDF15 was signiﬁcantly reduced in the third trimester in women presenting with preeclampsia, especially in late-onset cases. However, serum GDF15 was not altered in the ﬁrst trimester in women destined to develop late-onset preeclampsia.","container-title":"Cytokine","DOI":"10.1016/j.cyto.2016.05.002","ISSN":"10434666","journalAbbreviation":"Cytokine","language":"en","page":"226-230","source":"DOI.org (Crossref)","title":"Serum levels of GDF15 are reduced in preeclampsia and the reduction is more profound in late-onset than early-onset cases","volume":"83","author":[{"family":"Chen","given":"Qi"},{"family":"Wang","given":"Yao"},{"family":"Zhao","given":"Min"},{"family":"Hyett","given":"Jonathan"},{"family":"Silva Costa","given":"Fabricio","non-dropping-particle":"da"},{"family":"Nie","given":"Guiying"}],"issued":{"date-parts":[["2016",7]]}}}],"schema":"https://github.com/citation-style-language/schema/raw/master/csl-citation.json"} </w:instrText>
+      </w:r>
+      <w:r>
+        <w:rPr>
+          <w:rFonts w:ascii="Times New Roman" w:hAnsi="Times New Roman" w:cs="Times New Roman"/>
+          <w:color w:val="FF0000"/>
+        </w:rPr>
+        <w:fldChar w:fldCharType="separate"/>
+      </w:r>
+      <w:r>
+        <w:rPr>
+          <w:rFonts w:ascii="Times New Roman" w:hAnsi="Times New Roman" w:cs="Times New Roman"/>
+          <w:sz w:val="24"/>
+        </w:rPr>
+        <w:t>(10)</w:t>
+      </w:r>
+      <w:r>
+        <w:rPr>
+          <w:rFonts w:ascii="Times New Roman" w:hAnsi="Times New Roman" w:cs="Times New Roman"/>
+          <w:color w:val="FF0000"/>
+        </w:rPr>
+        <w:fldChar w:fldCharType="end"/>
+      </w:r>
+      <w:r>
+        <w:rPr>
+          <w:rFonts w:ascii="Times New Roman" w:hAnsi="Times New Roman" w:cs="Times New Roman"/>
+          <w:color w:val="FF0000"/>
+        </w:rPr>
+        <w:t xml:space="preserve">, increases </w:t>
+      </w:r>
+      <w:r>
+        <w:rPr>
+          <w:rFonts w:ascii="Times New Roman" w:hAnsi="Times New Roman" w:cs="Times New Roman"/>
+          <w:color w:val="FF0000"/>
+        </w:rPr>
+        <w:fldChar w:fldCharType="begin"/>
+      </w:r>
+      <w:r>
+        <w:rPr>
+          <w:rFonts w:ascii="Times New Roman" w:hAnsi="Times New Roman" w:cs="Times New Roman"/>
+          <w:color w:val="FF0000"/>
+        </w:rPr>
+        <w:instrText xml:space="preserve"> ADDIN ZOTERO_ITEM CSL_CITATION {"citationID":"XGa2dAjN","properties":{"formattedCitation":"(12,13)","plainCitation":"(12,13)","noteIndex":0},"citationItems":[{"id":442,"uris":["http://zotero.org/users/5073745/items/7H36LHYK"],"itemData":{"id":442,"type":"article-journal","container-title":"Hypertension","DOI":"10.1161/HYPERTENSIONAHA.109.130583","ISSN":"0194-911X, 1524-4563","issue":"1","journalAbbreviation":"Hypertension","language":"en","page":"106-112","source":"DOI.org (Crossref)","title":"Circulating and Placental Growth-Differentiation Factor 15 in Preeclampsia and in Pregnancy Complicated by Diabetes Mellitus","volume":"54","author":[{"family":"Sugulle","given":"Meryam"},{"family":"Dechend","given":"Ralf"},{"family":"Herse","given":"Florian"},{"family":"Weedon-Fekjaer","given":"M. Susanne"},{"family":"Johnsen","given":"Guro M."},{"family":"Brosnihan","given":"K. Bridget"},{"family":"Anton","given":"Lauren"},{"family":"Luft","given":"Friedrich C."},{"family":"Wollert","given":"Kai C."},{"family":"Kempf","given":"Tibor"},{"family":"Staff","given":"Anne Cathrine"}],"issued":{"date-parts":[["2009",7]]}}},{"id":603,"uris":["http://zotero.org/users/5073745/items/M7F9XMR5"],"itemData":{"id":603,"type":"article-journal","abstract":"Growth differentiation factor 15 (GDF-15) has been suggested as a potential biomarker of preeclampsia. However, previous studies evaluating circulating GDF-15 in women with preeclampsia showed inconsistent results. A meta-analysis was performed accordingly in this study. Observational studies comparing circulating GDF-15 between women with preeclampsia normal pregnancy were identified by search of electronic databases including PubMed, Embase, Web of Science, Wanfang, and CNKI. The Newcastle-Ottawa Scale (NOS) was used for assessing the quality of the studies. A randomized-effect model incorporating the possible between-study heterogeneity was used to pool the results. Eleven observational studies including 498 women with preeclampsia and 2349 women with normal pregnancy contributed to the meta-analysis. Results showed that compared to controls of women with normal pregnancy at least matched for gestational ages, women with preeclampsia had significantly higher circulating GDF-15 at the diagnosis [standard mean difference (SMD): 0.66, 95% confidence interval (CI): 0.16 to 1.17, p=0.01, I2=93%]. Subgroup analysis showed consistent results in women with preterm and term preeclampsia in Asian and non-Asian women and in studies with different quality scores, which were not statistically significant between subgroups (p for subgroup difference&gt;0.05). Moreover, a higher level of GDF-15 was also found before the diagnosis in women who subsequently developed preeclampsia than those who did not (SMD: 1.32, 95% CI: 0.45 to 2.18, p=0.003, I2=89%). In conclusion, a higher circulating GDF-15 is observed in women with preeclampsia even before the diagnosis of the disease.","container-title":"Hormone and Metabolic Research = Hormon- Und Stoffwechselforschung = Hormones Et Metabolisme","DOI":"10.1055/a-1956-2961","ISSN":"1439-4286","journalAbbreviation":"Horm Metab Res","language":"eng","note":"PMID: 36410395","source":"PubMed","title":"Circulating Growth Differentiation Factor 15 and Preeclampsia: A Meta-Analysis","title-short":"Circulating Growth Differentiation Factor 15 and Preeclampsia","author":[{"family":"Wang","given":"Lihong"},{"family":"Yang","given":"Qiuli"}],"issued":{"date-parts":[["2022",11,21]]}}}],"schema":"https://github.com/citation-style-language/schema/raw/master/csl-citation.json"} </w:instrText>
+      </w:r>
+      <w:r>
+        <w:rPr>
+          <w:rFonts w:ascii="Times New Roman" w:hAnsi="Times New Roman" w:cs="Times New Roman"/>
+          <w:color w:val="FF0000"/>
+        </w:rPr>
+        <w:fldChar w:fldCharType="separate"/>
+      </w:r>
+      <w:r>
+        <w:rPr>
+          <w:rFonts w:ascii="Times New Roman" w:hAnsi="Times New Roman" w:cs="Times New Roman"/>
+          <w:sz w:val="24"/>
+        </w:rPr>
+        <w:t>(12,13)</w:t>
+      </w:r>
+      <w:r>
+        <w:rPr>
+          <w:rFonts w:ascii="Times New Roman" w:hAnsi="Times New Roman" w:cs="Times New Roman"/>
+          <w:color w:val="FF0000"/>
+        </w:rPr>
+        <w:fldChar w:fldCharType="end"/>
+      </w:r>
+      <w:r>
+        <w:rPr>
+          <w:rFonts w:ascii="Times New Roman" w:hAnsi="Times New Roman" w:cs="Times New Roman"/>
+          <w:color w:val="FF0000"/>
+        </w:rPr>
+        <w:t xml:space="preserve">, and no changes </w:t>
+      </w:r>
+      <w:r>
+        <w:rPr>
+          <w:rFonts w:ascii="Times New Roman" w:hAnsi="Times New Roman" w:cs="Times New Roman"/>
+          <w:color w:val="FF0000"/>
+        </w:rPr>
+        <w:fldChar w:fldCharType="begin"/>
+      </w:r>
+      <w:r>
+        <w:rPr>
+          <w:rFonts w:ascii="Times New Roman" w:hAnsi="Times New Roman" w:cs="Times New Roman"/>
+          <w:color w:val="FF0000"/>
+        </w:rPr>
+        <w:instrText xml:space="preserve"> ADDIN ZOTERO_ITEM CSL_CITATION {"citationID":"jCye46Ql","properties":{"formattedCitation":"(14)","plainCitation":"(14)","noteIndex":0},"citationItems":[{"id":471,"uris":["http://zotero.org/users/5073745/items/FVD859KV"],"itemData":{"id":471,"type":"article-journal","container-title":"Placenta","DOI":"10.1053/plac.2002.0881","ISSN":"01434004","issue":"1","journalAbbreviation":"Placenta","language":"en","page":"100-106","source":"DOI.org (Crossref)","title":"Macrophage Inhibitory Cytokine-1 in Gestational Tissues and Maternal Serum in Normal and Pre-eclamptic Pregnancy","volume":"24","author":[{"family":"Marjono","given":"A.B."},{"family":"Brown","given":"D.A."},{"family":"Horton","given":"K.E."},{"family":"Wallace","given":"E.M."},{"family":"Breit","given":"S.N."},{"family":"Manuelpillai","given":"U."}],"issued":{"date-parts":[["2003",1]]}}}],"schema":"https://github.com/citation-style-language/schema/raw/master/csl-citation.json"} </w:instrText>
+      </w:r>
+      <w:r>
+        <w:rPr>
+          <w:rFonts w:ascii="Times New Roman" w:hAnsi="Times New Roman" w:cs="Times New Roman"/>
+          <w:color w:val="FF0000"/>
+        </w:rPr>
+        <w:fldChar w:fldCharType="separate"/>
+      </w:r>
+      <w:r>
+        <w:rPr>
+          <w:rFonts w:ascii="Times New Roman" w:hAnsi="Times New Roman" w:cs="Times New Roman"/>
+          <w:sz w:val="24"/>
+        </w:rPr>
+        <w:t>(14)</w:t>
+      </w:r>
+      <w:r>
+        <w:rPr>
+          <w:rFonts w:ascii="Times New Roman" w:hAnsi="Times New Roman" w:cs="Times New Roman"/>
+          <w:color w:val="FF0000"/>
+        </w:rPr>
+        <w:fldChar w:fldCharType="end"/>
+      </w:r>
+      <w:r>
+        <w:rPr>
+          <w:rFonts w:ascii="Times New Roman" w:hAnsi="Times New Roman" w:cs="Times New Roman"/>
+          <w:color w:val="FF0000"/>
+        </w:rPr>
+        <w:t xml:space="preserve"> in serum GDF15 compared to non-pre-eclamptic </w:t>
+      </w:r>
+      <w:r>
+        <w:rPr>
+          <w:rFonts w:ascii="Times New Roman" w:hAnsi="Times New Roman" w:cs="Times New Roman"/>
+          <w:b/>
+          <w:bCs/>
+          <w:color w:val="FF0000"/>
+        </w:rPr>
+        <w:t>gestational parents</w:t>
+      </w:r>
+      <w:r>
+        <w:rPr>
+          <w:rFonts w:ascii="Times New Roman" w:hAnsi="Times New Roman" w:cs="Times New Roman"/>
+          <w:color w:val="FF0000"/>
+        </w:rPr>
+        <w:t>.</w:t>
+      </w:r>
+      <w:r>
+        <w:rPr>
+          <w:rFonts w:ascii="Times New Roman" w:hAnsi="Times New Roman" w:cs="Times New Roman"/>
+          <w:color w:val="FF0000"/>
+        </w:rPr>
+        <w:t>”</w:t>
+      </w:r>
+    </w:p>
+    <w:p>
+      <w:pPr>
+        <w:ind w:left="360"/>
+        <w:rPr>
+          <w:rFonts w:ascii="Times New Roman" w:hAnsi="Times New Roman" w:cs="Times New Roman"/>
+          <w:color w:val="FF0000"/>
+        </w:rPr>
+      </w:pPr>
+      <w:r>
+        <w:rPr>
+          <w:rFonts w:ascii="Times New Roman" w:hAnsi="Times New Roman" w:cs="Times New Roman"/>
+          <w:color w:val="FF0000"/>
+        </w:rPr>
+        <w:t xml:space="preserve">Line </w:t>
+      </w:r>
+      <w:r>
+        <w:rPr>
+          <w:rFonts w:ascii="Times New Roman" w:hAnsi="Times New Roman" w:cs="Times New Roman"/>
+          <w:color w:val="FF0000"/>
+        </w:rPr>
+        <w:t>3</w:t>
+      </w:r>
+      <w:r>
+        <w:rPr>
+          <w:rFonts w:ascii="Times New Roman" w:hAnsi="Times New Roman" w:cs="Times New Roman"/>
+          <w:color w:val="FF0000"/>
+        </w:rPr>
+        <w:t>36-337</w:t>
       </w:r>
       <w:r>
         <w:rPr>
@@ -2833,6 +3222,31 @@
       <w:pPr>
         <w:rPr>
           <w:rFonts w:ascii="Times New Roman" w:hAnsi="Times New Roman" w:cs="Times New Roman"/>
+        </w:rPr>
+      </w:pPr>
+      <w:r>
+        <w:rPr>
+          <w:rFonts w:ascii="Times New Roman" w:hAnsi="Times New Roman" w:cs="Times New Roman"/>
+        </w:rPr>
+        <w:t xml:space="preserve">We have made several revisions for clarity and </w:t>
+      </w:r>
+      <w:r>
+        <w:rPr>
+          <w:rFonts w:ascii="Times New Roman" w:hAnsi="Times New Roman" w:cs="Times New Roman"/>
+        </w:rPr>
+        <w:t>concision</w:t>
+      </w:r>
+      <w:r>
+        <w:rPr>
+          <w:rFonts w:ascii="Times New Roman" w:hAnsi="Times New Roman" w:cs="Times New Roman"/>
+        </w:rPr>
+        <w:t xml:space="preserve"> in both the introduction and the discussion. </w:t>
+      </w:r>
+    </w:p>
+    <w:p>
+      <w:pPr>
+        <w:rPr>
+          <w:rFonts w:ascii="Times New Roman" w:hAnsi="Times New Roman" w:cs="Times New Roman"/>
           <w:b/>
           <w:bCs/>
         </w:rPr>
@@ -2846,23 +3260,23 @@
           <w:bCs/>
         </w:rPr>
       </w:pPr>
-    </w:p>
-    <w:p>
-      <w:pPr>
+      <w:r>
         <w:rPr>
           <w:rFonts w:ascii="Times New Roman" w:hAnsi="Times New Roman" w:cs="Times New Roman"/>
           <w:b/>
           <w:bCs/>
         </w:rPr>
-      </w:pPr>
-      <w:r>
+        <w:br w:type="page"/>
+      </w:r>
+    </w:p>
+    <w:p>
+      <w:pPr>
         <w:rPr>
           <w:rFonts w:ascii="Times New Roman" w:hAnsi="Times New Roman" w:cs="Times New Roman"/>
           <w:b/>
           <w:bCs/>
         </w:rPr>
-        <w:br w:type="page"/>
-      </w:r>
+      </w:pPr>
     </w:p>
     <w:p>
       <w:pPr>
@@ -2878,7 +3292,6 @@
           <w:b/>
           <w:bCs/>
         </w:rPr>
-        <w:lastRenderedPageBreak/>
         <w:t>References</w:t>
       </w:r>
     </w:p>
@@ -2890,24 +3303,12 @@
         </w:rPr>
       </w:pPr>
       <w:r>
-        <w:rPr>
-          <w:b/>
-          <w:bCs/>
-        </w:rPr>
         <w:fldChar w:fldCharType="begin"/>
       </w:r>
       <w:r>
-        <w:rPr>
-          <w:b/>
-          <w:bCs/>
-        </w:rPr>
         <w:instrText xml:space="preserve"> ADDIN ZOTERO_BIBL {"uncited":[],"omitted":[],"custom":[]} CSL_BIBLIOGRAPHY </w:instrText>
       </w:r>
       <w:r>
-        <w:rPr>
-          <w:b/>
-          <w:bCs/>
-        </w:rPr>
         <w:fldChar w:fldCharType="separate"/>
       </w:r>
       <w:r>
@@ -2949,7 +3350,7 @@
         <w:rPr>
           <w:rFonts w:ascii="Times New Roman" w:hAnsi="Times New Roman" w:cs="Times New Roman"/>
         </w:rPr>
-        <w:t>. 1993;42(10):1440-1445. doi:10.2337/diab.42.10.1440</w:t>
+        <w:t xml:space="preserve"> 1993;42(10):1440–1445.</w:t>
       </w:r>
     </w:p>
     <w:p>
@@ -2978,13 +3379,13 @@
           <w:i/>
           <w:iCs/>
         </w:rPr>
-        <w:t>Front Endocrinol</w:t>
-      </w:r>
-      <w:r>
-        <w:rPr>
-          <w:rFonts w:ascii="Times New Roman" w:hAnsi="Times New Roman" w:cs="Times New Roman"/>
-        </w:rPr>
-        <w:t>. 2022;13. doi:10.3389/fendo.2022.852149</w:t>
+        <w:t>Front. Endocrinol.</w:t>
+      </w:r>
+      <w:r>
+        <w:rPr>
+          <w:rFonts w:ascii="Times New Roman" w:hAnsi="Times New Roman" w:cs="Times New Roman"/>
+        </w:rPr>
+        <w:t xml:space="preserve"> 2022;13. doi:10.3389/fendo.2022.852149.</w:t>
       </w:r>
     </w:p>
     <w:p>
@@ -3019,7 +3420,7 @@
         <w:rPr>
           <w:rFonts w:ascii="Times New Roman" w:hAnsi="Times New Roman" w:cs="Times New Roman"/>
         </w:rPr>
-        <w:t>. 2018;159(6):2275-2287. doi:10.1210/en.2018-00147</w:t>
+        <w:t xml:space="preserve"> 2018;159(6):2275–2287.</w:t>
       </w:r>
     </w:p>
     <w:p>
@@ -3054,21 +3455,7 @@
         <w:rPr>
           <w:rFonts w:ascii="Times New Roman" w:hAnsi="Times New Roman" w:cs="Times New Roman"/>
         </w:rPr>
-        <w:t>. 2021;5(Supplement_1):A748-A749. doi:10.1210/</w:t>
-      </w:r>
-      <w:proofErr w:type="spellStart"/>
-      <w:r>
-        <w:rPr>
-          <w:rFonts w:ascii="Times New Roman" w:hAnsi="Times New Roman" w:cs="Times New Roman"/>
-        </w:rPr>
-        <w:t>jendso</w:t>
-      </w:r>
-      <w:proofErr w:type="spellEnd"/>
-      <w:r>
-        <w:rPr>
-          <w:rFonts w:ascii="Times New Roman" w:hAnsi="Times New Roman" w:cs="Times New Roman"/>
-        </w:rPr>
-        <w:t>/bvab048.1522</w:t>
+        <w:t xml:space="preserve"> 2021;5(Supplement_1):A748–A749.</w:t>
       </w:r>
     </w:p>
     <w:p>
@@ -3149,7 +3536,7 @@
         <w:rPr>
           <w:rFonts w:ascii="Times New Roman" w:hAnsi="Times New Roman" w:cs="Times New Roman"/>
         </w:rPr>
-        <w:t>. 2016;43(1):15-25. doi:10.5653/cerm.2016.43.1.15</w:t>
+        <w:t xml:space="preserve"> 2016;43(1):15–25.</w:t>
       </w:r>
     </w:p>
     <w:p>
@@ -3170,7 +3557,7 @@
           <w:rFonts w:ascii="Times New Roman" w:hAnsi="Times New Roman" w:cs="Times New Roman"/>
         </w:rPr>
         <w:tab/>
-        <w:t xml:space="preserve">Lee JY, Park SJ, Kim SH, Kim MH. Prenatal administration of dexamethasone during early pregnancy negatively affects placental development and function in mice1. </w:t>
+        <w:t xml:space="preserve">Lee J-Y, Park SJ, Kim SH, Kim MH. Prenatal administration of dexamethasone during early pregnancy negatively affects placental development and function in mice1. </w:t>
       </w:r>
       <w:r>
         <w:rPr>
@@ -3184,7 +3571,7 @@
         <w:rPr>
           <w:rFonts w:ascii="Times New Roman" w:hAnsi="Times New Roman" w:cs="Times New Roman"/>
         </w:rPr>
-        <w:t>. 2012;90(13):4846-4856. doi:10.2527/jas.2012-5090</w:t>
+        <w:t xml:space="preserve"> 2012;90(13):4846–4856.</w:t>
       </w:r>
     </w:p>
     <w:p>
@@ -3247,7 +3634,7 @@
         <w:rPr>
           <w:rFonts w:ascii="Times New Roman" w:hAnsi="Times New Roman" w:cs="Times New Roman"/>
         </w:rPr>
-        <w:t>. 2013;89(4):80, 1-12. doi:10.1095/biolreprod.113.109678</w:t>
+        <w:t xml:space="preserve"> 2013;89(4):80, 1–12.</w:t>
       </w:r>
     </w:p>
     <w:p>
@@ -3328,13 +3715,354 @@
           <w:i/>
           <w:iCs/>
         </w:rPr>
-        <w:t xml:space="preserve"> Fertil Dev</w:t>
-      </w:r>
-      <w:r>
-        <w:rPr>
-          <w:rFonts w:ascii="Times New Roman" w:hAnsi="Times New Roman" w:cs="Times New Roman"/>
-        </w:rPr>
-        <w:t>. 2015;27(4):704-711. doi:10.1071/RD14285</w:t>
+        <w:t>. Fertil. Dev.</w:t>
+      </w:r>
+      <w:r>
+        <w:rPr>
+          <w:rFonts w:ascii="Times New Roman" w:hAnsi="Times New Roman" w:cs="Times New Roman"/>
+        </w:rPr>
+        <w:t xml:space="preserve"> 2015;27(4):704–711.</w:t>
+      </w:r>
+    </w:p>
+    <w:p>
+      <w:pPr>
+        <w:pStyle w:val="Bibliography"/>
+        <w:rPr>
+          <w:rFonts w:ascii="Times New Roman" w:hAnsi="Times New Roman" w:cs="Times New Roman"/>
+        </w:rPr>
+      </w:pPr>
+      <w:r>
+        <w:rPr>
+          <w:rFonts w:ascii="Times New Roman" w:hAnsi="Times New Roman" w:cs="Times New Roman"/>
+        </w:rPr>
+        <w:t xml:space="preserve">9. </w:t>
+      </w:r>
+      <w:r>
+        <w:rPr>
+          <w:rFonts w:ascii="Times New Roman" w:hAnsi="Times New Roman" w:cs="Times New Roman"/>
+        </w:rPr>
+        <w:tab/>
+        <w:t xml:space="preserve">Andersson-Hall U, Joelsson L, Svedin P, Mallard C, </w:t>
+      </w:r>
+      <w:proofErr w:type="spellStart"/>
+      <w:r>
+        <w:rPr>
+          <w:rFonts w:ascii="Times New Roman" w:hAnsi="Times New Roman" w:cs="Times New Roman"/>
+        </w:rPr>
+        <w:t>Holmäng</w:t>
+      </w:r>
+      <w:proofErr w:type="spellEnd"/>
+      <w:r>
+        <w:rPr>
+          <w:rFonts w:ascii="Times New Roman" w:hAnsi="Times New Roman" w:cs="Times New Roman"/>
+        </w:rPr>
+        <w:t xml:space="preserve"> A. Growth-differentiation-factor 15 levels in obese and healthy pregnancies: Relation to insulin resistance and insulin secretory function. </w:t>
+      </w:r>
+      <w:r>
+        <w:rPr>
+          <w:rFonts w:ascii="Times New Roman" w:hAnsi="Times New Roman" w:cs="Times New Roman"/>
+          <w:i/>
+          <w:iCs/>
+        </w:rPr>
+        <w:t>Clinical Endocrinology</w:t>
+      </w:r>
+      <w:r>
+        <w:rPr>
+          <w:rFonts w:ascii="Times New Roman" w:hAnsi="Times New Roman" w:cs="Times New Roman"/>
+        </w:rPr>
+        <w:t xml:space="preserve"> 2021;95(1):92–100.</w:t>
+      </w:r>
+    </w:p>
+    <w:p>
+      <w:pPr>
+        <w:pStyle w:val="Bibliography"/>
+        <w:rPr>
+          <w:rFonts w:ascii="Times New Roman" w:hAnsi="Times New Roman" w:cs="Times New Roman"/>
+        </w:rPr>
+      </w:pPr>
+      <w:r>
+        <w:rPr>
+          <w:rFonts w:ascii="Times New Roman" w:hAnsi="Times New Roman" w:cs="Times New Roman"/>
+        </w:rPr>
+        <w:t xml:space="preserve">10. </w:t>
+      </w:r>
+      <w:r>
+        <w:rPr>
+          <w:rFonts w:ascii="Times New Roman" w:hAnsi="Times New Roman" w:cs="Times New Roman"/>
+        </w:rPr>
+        <w:tab/>
+        <w:t xml:space="preserve">Chen Q, Wang Y, Zhao M, Hyett J, da Silva Costa F, Nie G. Serum levels of GDF15 are reduced in preeclampsia and the reduction is more profound in late-onset than early-onset cases. </w:t>
+      </w:r>
+      <w:r>
+        <w:rPr>
+          <w:rFonts w:ascii="Times New Roman" w:hAnsi="Times New Roman" w:cs="Times New Roman"/>
+          <w:i/>
+          <w:iCs/>
+        </w:rPr>
+        <w:t>Cytokine</w:t>
+      </w:r>
+      <w:r>
+        <w:rPr>
+          <w:rFonts w:ascii="Times New Roman" w:hAnsi="Times New Roman" w:cs="Times New Roman"/>
+        </w:rPr>
+        <w:t xml:space="preserve"> 2016;83:226–230.</w:t>
+      </w:r>
+    </w:p>
+    <w:p>
+      <w:pPr>
+        <w:pStyle w:val="Bibliography"/>
+        <w:rPr>
+          <w:rFonts w:ascii="Times New Roman" w:hAnsi="Times New Roman" w:cs="Times New Roman"/>
+        </w:rPr>
+      </w:pPr>
+      <w:r>
+        <w:rPr>
+          <w:rFonts w:ascii="Times New Roman" w:hAnsi="Times New Roman" w:cs="Times New Roman"/>
+        </w:rPr>
+        <w:t xml:space="preserve">11. </w:t>
+      </w:r>
+      <w:r>
+        <w:rPr>
+          <w:rFonts w:ascii="Times New Roman" w:hAnsi="Times New Roman" w:cs="Times New Roman"/>
+        </w:rPr>
+        <w:tab/>
+        <w:t xml:space="preserve">Moore AG, Brown DA, Fairlie WD, </w:t>
+      </w:r>
+      <w:proofErr w:type="spellStart"/>
+      <w:r>
+        <w:rPr>
+          <w:rFonts w:ascii="Times New Roman" w:hAnsi="Times New Roman" w:cs="Times New Roman"/>
+        </w:rPr>
+        <w:t>Bauskin</w:t>
+      </w:r>
+      <w:proofErr w:type="spellEnd"/>
+      <w:r>
+        <w:rPr>
+          <w:rFonts w:ascii="Times New Roman" w:hAnsi="Times New Roman" w:cs="Times New Roman"/>
+        </w:rPr>
+        <w:t xml:space="preserve"> AR, Brown PK, Munier ML, Russell PK, Salamonsen LA, Wallace EM, Breit SN. The transforming growth factor-ss superfamily cytokine macrophage inhibitory cytokine-1 is present in high concentrations in the serum of pregnant women. </w:t>
+      </w:r>
+      <w:r>
+        <w:rPr>
+          <w:rFonts w:ascii="Times New Roman" w:hAnsi="Times New Roman" w:cs="Times New Roman"/>
+          <w:i/>
+          <w:iCs/>
+        </w:rPr>
+        <w:t xml:space="preserve">J Clin Endocrinol </w:t>
+      </w:r>
+      <w:proofErr w:type="spellStart"/>
+      <w:r>
+        <w:rPr>
+          <w:rFonts w:ascii="Times New Roman" w:hAnsi="Times New Roman" w:cs="Times New Roman"/>
+          <w:i/>
+          <w:iCs/>
+        </w:rPr>
+        <w:t>Metab</w:t>
+      </w:r>
+      <w:proofErr w:type="spellEnd"/>
+      <w:r>
+        <w:rPr>
+          <w:rFonts w:ascii="Times New Roman" w:hAnsi="Times New Roman" w:cs="Times New Roman"/>
+        </w:rPr>
+        <w:t xml:space="preserve"> 2000;85(12):4781–4788.</w:t>
+      </w:r>
+    </w:p>
+    <w:p>
+      <w:pPr>
+        <w:pStyle w:val="Bibliography"/>
+        <w:rPr>
+          <w:rFonts w:ascii="Times New Roman" w:hAnsi="Times New Roman" w:cs="Times New Roman"/>
+        </w:rPr>
+      </w:pPr>
+      <w:r>
+        <w:rPr>
+          <w:rFonts w:ascii="Times New Roman" w:hAnsi="Times New Roman" w:cs="Times New Roman"/>
+        </w:rPr>
+        <w:t xml:space="preserve">12. </w:t>
+      </w:r>
+      <w:r>
+        <w:rPr>
+          <w:rFonts w:ascii="Times New Roman" w:hAnsi="Times New Roman" w:cs="Times New Roman"/>
+        </w:rPr>
+        <w:tab/>
+      </w:r>
+      <w:proofErr w:type="spellStart"/>
+      <w:r>
+        <w:rPr>
+          <w:rFonts w:ascii="Times New Roman" w:hAnsi="Times New Roman" w:cs="Times New Roman"/>
+        </w:rPr>
+        <w:t>Sugulle</w:t>
+      </w:r>
+      <w:proofErr w:type="spellEnd"/>
+      <w:r>
+        <w:rPr>
+          <w:rFonts w:ascii="Times New Roman" w:hAnsi="Times New Roman" w:cs="Times New Roman"/>
+        </w:rPr>
+        <w:t xml:space="preserve"> M, </w:t>
+      </w:r>
+      <w:proofErr w:type="spellStart"/>
+      <w:r>
+        <w:rPr>
+          <w:rFonts w:ascii="Times New Roman" w:hAnsi="Times New Roman" w:cs="Times New Roman"/>
+        </w:rPr>
+        <w:t>Dechend</w:t>
+      </w:r>
+      <w:proofErr w:type="spellEnd"/>
+      <w:r>
+        <w:rPr>
+          <w:rFonts w:ascii="Times New Roman" w:hAnsi="Times New Roman" w:cs="Times New Roman"/>
+        </w:rPr>
+        <w:t xml:space="preserve"> R, Herse F, Weedon-</w:t>
+      </w:r>
+      <w:proofErr w:type="spellStart"/>
+      <w:r>
+        <w:rPr>
+          <w:rFonts w:ascii="Times New Roman" w:hAnsi="Times New Roman" w:cs="Times New Roman"/>
+        </w:rPr>
+        <w:t>Fekjaer</w:t>
+      </w:r>
+      <w:proofErr w:type="spellEnd"/>
+      <w:r>
+        <w:rPr>
+          <w:rFonts w:ascii="Times New Roman" w:hAnsi="Times New Roman" w:cs="Times New Roman"/>
+        </w:rPr>
+        <w:t xml:space="preserve"> MS, Johnsen GM, Brosnihan KB, Anton L, Luft FC, Wollert KC, Kempf T, Staff AC. Circulating and Placental Growth-Differentiation Factor 15 in </w:t>
+      </w:r>
+      <w:r>
+        <w:rPr>
+          <w:rFonts w:ascii="Times New Roman" w:hAnsi="Times New Roman" w:cs="Times New Roman"/>
+        </w:rPr>
+        <w:lastRenderedPageBreak/>
+        <w:t xml:space="preserve">Preeclampsia and in Pregnancy Complicated by Diabetes Mellitus. </w:t>
+      </w:r>
+      <w:r>
+        <w:rPr>
+          <w:rFonts w:ascii="Times New Roman" w:hAnsi="Times New Roman" w:cs="Times New Roman"/>
+          <w:i/>
+          <w:iCs/>
+        </w:rPr>
+        <w:t>Hypertension</w:t>
+      </w:r>
+      <w:r>
+        <w:rPr>
+          <w:rFonts w:ascii="Times New Roman" w:hAnsi="Times New Roman" w:cs="Times New Roman"/>
+        </w:rPr>
+        <w:t xml:space="preserve"> 2009;54(1):106–112.</w:t>
+      </w:r>
+    </w:p>
+    <w:p>
+      <w:pPr>
+        <w:pStyle w:val="Bibliography"/>
+        <w:rPr>
+          <w:rFonts w:ascii="Times New Roman" w:hAnsi="Times New Roman" w:cs="Times New Roman"/>
+        </w:rPr>
+      </w:pPr>
+      <w:r>
+        <w:rPr>
+          <w:rFonts w:ascii="Times New Roman" w:hAnsi="Times New Roman" w:cs="Times New Roman"/>
+        </w:rPr>
+        <w:t xml:space="preserve">13. </w:t>
+      </w:r>
+      <w:r>
+        <w:rPr>
+          <w:rFonts w:ascii="Times New Roman" w:hAnsi="Times New Roman" w:cs="Times New Roman"/>
+        </w:rPr>
+        <w:tab/>
+        <w:t xml:space="preserve">Wang L, Yang Q. Circulating Growth Differentiation Factor 15 and Preeclampsia: A Meta-Analysis. </w:t>
+      </w:r>
+      <w:r>
+        <w:rPr>
+          <w:rFonts w:ascii="Times New Roman" w:hAnsi="Times New Roman" w:cs="Times New Roman"/>
+          <w:i/>
+          <w:iCs/>
+        </w:rPr>
+        <w:t xml:space="preserve">Horm </w:t>
+      </w:r>
+      <w:proofErr w:type="spellStart"/>
+      <w:r>
+        <w:rPr>
+          <w:rFonts w:ascii="Times New Roman" w:hAnsi="Times New Roman" w:cs="Times New Roman"/>
+          <w:i/>
+          <w:iCs/>
+        </w:rPr>
+        <w:t>Metab</w:t>
+      </w:r>
+      <w:proofErr w:type="spellEnd"/>
+      <w:r>
+        <w:rPr>
+          <w:rFonts w:ascii="Times New Roman" w:hAnsi="Times New Roman" w:cs="Times New Roman"/>
+          <w:i/>
+          <w:iCs/>
+        </w:rPr>
+        <w:t xml:space="preserve"> Res</w:t>
+      </w:r>
+      <w:r>
+        <w:rPr>
+          <w:rFonts w:ascii="Times New Roman" w:hAnsi="Times New Roman" w:cs="Times New Roman"/>
+        </w:rPr>
+        <w:t xml:space="preserve"> 2022. doi:10.1055/a-1956-2961.</w:t>
+      </w:r>
+    </w:p>
+    <w:p>
+      <w:pPr>
+        <w:pStyle w:val="Bibliography"/>
+        <w:rPr>
+          <w:rFonts w:ascii="Times New Roman" w:hAnsi="Times New Roman" w:cs="Times New Roman"/>
+        </w:rPr>
+      </w:pPr>
+      <w:r>
+        <w:rPr>
+          <w:rFonts w:ascii="Times New Roman" w:hAnsi="Times New Roman" w:cs="Times New Roman"/>
+        </w:rPr>
+        <w:t xml:space="preserve">14. </w:t>
+      </w:r>
+      <w:r>
+        <w:rPr>
+          <w:rFonts w:ascii="Times New Roman" w:hAnsi="Times New Roman" w:cs="Times New Roman"/>
+        </w:rPr>
+        <w:tab/>
+      </w:r>
+      <w:proofErr w:type="spellStart"/>
+      <w:r>
+        <w:rPr>
+          <w:rFonts w:ascii="Times New Roman" w:hAnsi="Times New Roman" w:cs="Times New Roman"/>
+        </w:rPr>
+        <w:t>Marjono</w:t>
+      </w:r>
+      <w:proofErr w:type="spellEnd"/>
+      <w:r>
+        <w:rPr>
+          <w:rFonts w:ascii="Times New Roman" w:hAnsi="Times New Roman" w:cs="Times New Roman"/>
+        </w:rPr>
+        <w:t xml:space="preserve"> AB, Brown DA, Horton KE, Wallace EM, Breit SN, </w:t>
+      </w:r>
+      <w:proofErr w:type="spellStart"/>
+      <w:r>
+        <w:rPr>
+          <w:rFonts w:ascii="Times New Roman" w:hAnsi="Times New Roman" w:cs="Times New Roman"/>
+        </w:rPr>
+        <w:t>Manuelpillai</w:t>
+      </w:r>
+      <w:proofErr w:type="spellEnd"/>
+      <w:r>
+        <w:rPr>
+          <w:rFonts w:ascii="Times New Roman" w:hAnsi="Times New Roman" w:cs="Times New Roman"/>
+        </w:rPr>
+        <w:t xml:space="preserve"> U. Macrophage Inhibitory Cytokine-1 in Gestational Tissues and Maternal Serum in Normal and Pre-eclamptic Pregnancy. </w:t>
+      </w:r>
+      <w:r>
+        <w:rPr>
+          <w:rFonts w:ascii="Times New Roman" w:hAnsi="Times New Roman" w:cs="Times New Roman"/>
+          <w:i/>
+          <w:iCs/>
+        </w:rPr>
+        <w:t>Placenta</w:t>
+      </w:r>
+      <w:r>
+        <w:rPr>
+          <w:rFonts w:ascii="Times New Roman" w:hAnsi="Times New Roman" w:cs="Times New Roman"/>
+        </w:rPr>
+        <w:t xml:space="preserve"> 2003;24(1):100–106.</w:t>
       </w:r>
     </w:p>
     <w:p>
@@ -3657,12 +4385,12 @@
   <w15:commentEx w15:paraId="2B15E78D" w15:paraIdParent="624A1ABB" w15:done="0"/>
   <w15:commentEx w15:paraId="667557E5" w15:paraIdParent="624A1ABB" w15:done="0"/>
   <w15:commentEx w15:paraId="56D73295" w15:done="1"/>
-  <w15:commentEx w15:paraId="62073922" w15:done="0"/>
-  <w15:commentEx w15:paraId="7FD1EB9B" w15:paraIdParent="62073922" w15:done="0"/>
+  <w15:commentEx w15:paraId="62073922" w15:done="1"/>
+  <w15:commentEx w15:paraId="7FD1EB9B" w15:paraIdParent="62073922" w15:done="1"/>
   <w15:commentEx w15:paraId="1B33A943" w15:done="0"/>
-  <w15:commentEx w15:paraId="12C04576" w15:done="0"/>
-  <w15:commentEx w15:paraId="57FDC5B6" w15:done="0"/>
-  <w15:commentEx w15:paraId="117381DC" w15:paraIdParent="57FDC5B6" w15:done="0"/>
+  <w15:commentEx w15:paraId="12C04576" w15:done="1"/>
+  <w15:commentEx w15:paraId="57FDC5B6" w15:done="1"/>
+  <w15:commentEx w15:paraId="117381DC" w15:paraIdParent="57FDC5B6" w15:done="1"/>
 </w15:commentsEx>
 </file>
 
@@ -4833,7 +5561,6 @@
   <w:style w:type="character" w:default="1" w:styleId="DefaultParagraphFont">
     <w:name w:val="Default Paragraph Font"/>
     <w:uiPriority w:val="1"/>
-    <w:semiHidden/>
     <w:unhideWhenUsed/>
   </w:style>
   <w:style w:type="table" w:default="1" w:styleId="TableNormal">
@@ -5245,10 +5972,10 @@
     <w:rsid w:val="006E1F63"/>
     <w:pPr>
       <w:tabs>
-        <w:tab w:val="left" w:pos="384"/>
+        <w:tab w:val="left" w:pos="504"/>
       </w:tabs>
       <w:spacing w:after="240" w:line="240" w:lineRule="auto"/>
-      <w:ind w:left="384" w:hanging="384"/>
+      <w:ind w:left="504" w:hanging="504"/>
     </w:pPr>
   </w:style>
 </w:styles>

</xml_diff>

<commit_message>
updated plots in illustrator, combined Dave's edits with mine in both manuscript and revision document.
</commit_message>
<xml_diff>
--- a/Manuscripts/GDF15 during Pregnancy/GDF15_revisions.docx
+++ b/Manuscripts/GDF15 during Pregnancy/GDF15_revisions.docx
@@ -349,7 +349,28 @@
           <w:rFonts w:ascii="Times New Roman" w:hAnsi="Times New Roman" w:cs="Times New Roman"/>
           <w:color w:val="FF0000"/>
         </w:rPr>
-        <w:t>41-242</w:t>
+        <w:t>4</w:t>
+      </w:r>
+      <w:r>
+        <w:rPr>
+          <w:rFonts w:ascii="Times New Roman" w:hAnsi="Times New Roman" w:cs="Times New Roman"/>
+          <w:color w:val="FF0000"/>
+        </w:rPr>
+        <w:t>0</w:t>
+      </w:r>
+      <w:r>
+        <w:rPr>
+          <w:rFonts w:ascii="Times New Roman" w:hAnsi="Times New Roman" w:cs="Times New Roman"/>
+          <w:color w:val="FF0000"/>
+        </w:rPr>
+        <w:t>-24</w:t>
+      </w:r>
+      <w:r>
+        <w:rPr>
+          <w:rFonts w:ascii="Times New Roman" w:hAnsi="Times New Roman" w:cs="Times New Roman"/>
+          <w:color w:val="FF0000"/>
+        </w:rPr>
+        <w:t>1</w:t>
       </w:r>
       <w:r>
         <w:rPr>
@@ -428,6 +449,14 @@
           <w:color w:val="242424"/>
           <w:shd w:val="clear" w:color="auto" w:fill="FFFFFF"/>
         </w:rPr>
+        <w:t xml:space="preserve"> </w:t>
+      </w:r>
+      <w:r>
+        <w:rPr>
+          <w:rFonts w:ascii="Times New Roman" w:hAnsi="Times New Roman" w:cs="Times New Roman"/>
+          <w:color w:val="242424"/>
+          <w:shd w:val="clear" w:color="auto" w:fill="FFFFFF"/>
+        </w:rPr>
         <w:fldChar w:fldCharType="begin"/>
       </w:r>
       <w:r>
@@ -468,24 +497,14 @@
         </w:rPr>
         <w:t xml:space="preserve">. We believe the reduced glucose </w:t>
       </w:r>
-      <w:proofErr w:type="gramStart"/>
-      <w:r>
-        <w:rPr>
-          <w:rFonts w:ascii="Times New Roman" w:hAnsi="Times New Roman" w:cs="Times New Roman"/>
-          <w:color w:val="242424"/>
-          <w:shd w:val="clear" w:color="auto" w:fill="FFFFFF"/>
-        </w:rPr>
-        <w:t xml:space="preserve">is a reflection </w:t>
-      </w:r>
-      <w:r>
-        <w:rPr>
-          <w:rFonts w:ascii="Times New Roman" w:hAnsi="Times New Roman" w:cs="Times New Roman"/>
-          <w:color w:val="242424"/>
-          <w:shd w:val="clear" w:color="auto" w:fill="FFFFFF"/>
-        </w:rPr>
-        <w:t>of</w:t>
-      </w:r>
-      <w:proofErr w:type="gramEnd"/>
+      <w:r>
+        <w:rPr>
+          <w:rFonts w:ascii="Times New Roman" w:hAnsi="Times New Roman" w:cs="Times New Roman"/>
+          <w:color w:val="242424"/>
+          <w:shd w:val="clear" w:color="auto" w:fill="FFFFFF"/>
+        </w:rPr>
+        <w:t>reflects</w:t>
+      </w:r>
       <w:r>
         <w:rPr>
           <w:rFonts w:ascii="Times New Roman" w:hAnsi="Times New Roman" w:cs="Times New Roman"/>
@@ -1096,7 +1115,28 @@
           <w:rFonts w:ascii="Times New Roman" w:hAnsi="Times New Roman" w:cs="Times New Roman"/>
           <w:color w:val="FF0000"/>
         </w:rPr>
-        <w:t>101-103</w:t>
+        <w:t>10</w:t>
+      </w:r>
+      <w:r>
+        <w:rPr>
+          <w:rFonts w:ascii="Times New Roman" w:hAnsi="Times New Roman" w:cs="Times New Roman"/>
+          <w:color w:val="FF0000"/>
+        </w:rPr>
+        <w:t>0</w:t>
+      </w:r>
+      <w:r>
+        <w:rPr>
+          <w:rFonts w:ascii="Times New Roman" w:hAnsi="Times New Roman" w:cs="Times New Roman"/>
+          <w:color w:val="FF0000"/>
+        </w:rPr>
+        <w:t>-10</w:t>
+      </w:r>
+      <w:r>
+        <w:rPr>
+          <w:rFonts w:ascii="Times New Roman" w:hAnsi="Times New Roman" w:cs="Times New Roman"/>
+          <w:color w:val="FF0000"/>
+        </w:rPr>
+        <w:t>8</w:t>
       </w:r>
       <w:r>
         <w:rPr>
@@ -1231,22 +1271,117 @@
         <w:rPr>
           <w:rFonts w:ascii="Times New Roman" w:hAnsi="Times New Roman" w:cs="Times New Roman"/>
         </w:rPr>
-        <w:t xml:space="preserve">We included the raw glucose curves for both experiments below. As you can see, we see more pronounced insulin resistance in the </w:t>
-      </w:r>
-      <w:proofErr w:type="spellStart"/>
-      <w:r>
-        <w:rPr>
-          <w:rFonts w:ascii="Times New Roman" w:hAnsi="Times New Roman" w:cs="Times New Roman"/>
-        </w:rPr>
-        <w:t>dex</w:t>
-      </w:r>
-      <w:proofErr w:type="spellEnd"/>
-      <w:r>
-        <w:rPr>
-          <w:rFonts w:ascii="Times New Roman" w:hAnsi="Times New Roman" w:cs="Times New Roman"/>
-        </w:rPr>
-        <w:t xml:space="preserve">-treated dams. We see a greater rate of glucose drop in the pregnant animals compared to non-pregnant. </w:t>
-      </w:r>
+        <w:t>We included the raw glucose curves for both experiments below. As you can see, we see more pronounced insulin resistance in the dex</w:t>
+      </w:r>
+      <w:r>
+        <w:rPr>
+          <w:rFonts w:ascii="Times New Roman" w:hAnsi="Times New Roman" w:cs="Times New Roman"/>
+        </w:rPr>
+        <w:t>amethasone</w:t>
+      </w:r>
+      <w:r>
+        <w:rPr>
+          <w:rFonts w:ascii="Times New Roman" w:hAnsi="Times New Roman" w:cs="Times New Roman"/>
+        </w:rPr>
+        <w:t>-treated dams. We see a greater rate of glucose drop in the pregnant animals compared to non-pregnant.</w:t>
+      </w:r>
+      <w:r>
+        <w:rPr>
+          <w:rFonts w:ascii="Times New Roman" w:hAnsi="Times New Roman" w:cs="Times New Roman"/>
+        </w:rPr>
+        <w:t xml:space="preserve"> </w:t>
+      </w:r>
+      <w:r>
+        <w:rPr>
+          <w:rFonts w:ascii="Times New Roman" w:hAnsi="Times New Roman" w:cs="Times New Roman"/>
+        </w:rPr>
+        <w:t xml:space="preserve"> We believe there is a distinction between insulin resistance (as shown as a percent change from baseline, as we show in Figures 2A and 2D) and fasting glucose level (as shown in Figures 2B and E), which we wanted to highlight in the manuscript. </w:t>
+      </w:r>
+      <w:r>
+        <w:rPr>
+          <w:rFonts w:ascii="Times New Roman" w:hAnsi="Times New Roman" w:cs="Times New Roman"/>
+        </w:rPr>
+        <w:t xml:space="preserve">We find that </w:t>
+      </w:r>
+      <w:r>
+        <w:rPr>
+          <w:rFonts w:ascii="Times New Roman" w:hAnsi="Times New Roman" w:cs="Times New Roman"/>
+        </w:rPr>
+        <w:t xml:space="preserve">using </w:t>
+      </w:r>
+      <w:r>
+        <w:rPr>
+          <w:rFonts w:ascii="Times New Roman" w:hAnsi="Times New Roman" w:cs="Times New Roman"/>
+        </w:rPr>
+        <w:t>linear mixed effect modeling</w:t>
+      </w:r>
+      <w:r>
+        <w:rPr>
+          <w:rFonts w:ascii="Times New Roman" w:hAnsi="Times New Roman" w:cs="Times New Roman"/>
+        </w:rPr>
+        <w:t>, the</w:t>
+      </w:r>
+      <w:r>
+        <w:rPr>
+          <w:rFonts w:ascii="Times New Roman" w:hAnsi="Times New Roman" w:cs="Times New Roman"/>
+        </w:rPr>
+        <w:t xml:space="preserve"> p-values were not significant for effect of time and of genotype or interaction in either the relative or raw glucose curves.</w:t>
+      </w:r>
+      <w:r>
+        <w:rPr>
+          <w:rFonts w:ascii="Times New Roman" w:hAnsi="Times New Roman" w:cs="Times New Roman"/>
+        </w:rPr>
+        <w:t xml:space="preserve"> </w:t>
+      </w:r>
+      <w:commentRangeStart w:id="0"/>
+      <w:commentRangeStart w:id="1"/>
+      <w:proofErr w:type="gramStart"/>
+      <w:r>
+        <w:rPr>
+          <w:rFonts w:ascii="Times New Roman" w:hAnsi="Times New Roman" w:cs="Times New Roman"/>
+        </w:rPr>
+        <w:t>That being said, if</w:t>
+      </w:r>
+      <w:proofErr w:type="gramEnd"/>
+      <w:r>
+        <w:rPr>
+          <w:rFonts w:ascii="Times New Roman" w:hAnsi="Times New Roman" w:cs="Times New Roman"/>
+        </w:rPr>
+        <w:t xml:space="preserve"> the reviewer and editor </w:t>
+      </w:r>
+      <w:r>
+        <w:rPr>
+          <w:rFonts w:ascii="Times New Roman" w:hAnsi="Times New Roman" w:cs="Times New Roman"/>
+        </w:rPr>
+        <w:t>prefer,</w:t>
+      </w:r>
+      <w:r>
+        <w:rPr>
+          <w:rFonts w:ascii="Times New Roman" w:hAnsi="Times New Roman" w:cs="Times New Roman"/>
+        </w:rPr>
+        <w:t xml:space="preserve"> we are happy to include the figures below in the supplementary figures.</w:t>
+      </w:r>
+      <w:commentRangeEnd w:id="0"/>
+      <w:r>
+        <w:rPr>
+          <w:rStyle w:val="CommentReference"/>
+        </w:rPr>
+        <w:commentReference w:id="0"/>
+      </w:r>
+      <w:commentRangeEnd w:id="1"/>
+      <w:r>
+        <w:rPr>
+          <w:rStyle w:val="CommentReference"/>
+        </w:rPr>
+        <w:commentReference w:id="1"/>
+      </w:r>
+    </w:p>
+    <w:p>
+      <w:pPr>
+        <w:rPr>
+          <w:rFonts w:ascii="Times New Roman" w:hAnsi="Times New Roman" w:cs="Times New Roman"/>
+        </w:rPr>
+      </w:pPr>
     </w:p>
     <w:p>
       <w:pPr>
@@ -1288,7 +1423,7 @@
                     <pic:cNvPicPr/>
                   </pic:nvPicPr>
                   <pic:blipFill>
-                    <a:blip r:embed="rId5" cstate="print">
+                    <a:blip r:embed="rId9" cstate="print">
                       <a:extLst>
                         <a:ext uri="{28A0092B-C50C-407E-A947-70E740481C1C}">
                           <a14:useLocalDpi xmlns:a14="http://schemas.microsoft.com/office/drawing/2010/main" val="0"/>
@@ -1337,7 +1472,7 @@
                     <pic:cNvPicPr/>
                   </pic:nvPicPr>
                   <pic:blipFill>
-                    <a:blip r:embed="rId6" cstate="print">
+                    <a:blip r:embed="rId10" cstate="print">
                       <a:extLst>
                         <a:ext uri="{28A0092B-C50C-407E-A947-70E740481C1C}">
                           <a14:useLocalDpi xmlns:a14="http://schemas.microsoft.com/office/drawing/2010/main" val="0"/>
@@ -1398,6 +1533,12 @@
         <w:rPr>
           <w:rFonts w:ascii="Times New Roman" w:hAnsi="Times New Roman" w:cs="Times New Roman"/>
         </w:rPr>
+        <w:t xml:space="preserve">We apologize for this confusion. </w:t>
+      </w:r>
+      <w:r>
+        <w:rPr>
+          <w:rFonts w:ascii="Times New Roman" w:hAnsi="Times New Roman" w:cs="Times New Roman"/>
+        </w:rPr>
         <w:t xml:space="preserve">The method used in 2C is </w:t>
       </w:r>
       <w:proofErr w:type="gramStart"/>
@@ -1681,8 +1822,6 @@
       <w:r>
         <w:rPr>
           <w:rFonts w:ascii="Times New Roman" w:hAnsi="Times New Roman" w:cs="Times New Roman"/>
-          <w:b/>
-          <w:bCs/>
           <w:color w:val="FF0000"/>
         </w:rPr>
         <w:t>line 2</w:t>
@@ -1690,8 +1829,6 @@
       <w:r>
         <w:rPr>
           <w:rFonts w:ascii="Times New Roman" w:hAnsi="Times New Roman" w:cs="Times New Roman"/>
-          <w:b/>
-          <w:bCs/>
           <w:color w:val="FF0000"/>
         </w:rPr>
         <w:t>72-273</w:t>
@@ -1699,11 +1836,18 @@
       <w:r>
         <w:rPr>
           <w:rFonts w:ascii="Times New Roman" w:hAnsi="Times New Roman" w:cs="Times New Roman"/>
-          <w:b/>
-          <w:bCs/>
-          <w:color w:val="FF0000"/>
-        </w:rPr>
-        <w:t>: “</w:t>
+          <w:color w:val="FF0000"/>
+        </w:rPr>
+        <w:t>:</w:t>
+      </w:r>
+      <w:r>
+        <w:rPr>
+          <w:rFonts w:ascii="Times New Roman" w:hAnsi="Times New Roman" w:cs="Times New Roman"/>
+          <w:b/>
+          <w:bCs/>
+          <w:color w:val="FF0000"/>
+        </w:rPr>
+        <w:t xml:space="preserve"> “</w:t>
       </w:r>
       <w:r>
         <w:rPr>
@@ -1752,6 +1896,8 @@
           <w:rFonts w:ascii="Times New Roman" w:hAnsi="Times New Roman" w:cs="Times New Roman"/>
         </w:rPr>
       </w:pPr>
+      <w:commentRangeStart w:id="2"/>
+      <w:commentRangeStart w:id="3"/>
       <w:r>
         <w:rPr>
           <w:rFonts w:ascii="Times New Roman" w:hAnsi="Times New Roman" w:cs="Times New Roman"/>
@@ -1769,6 +1915,20 @@
           <w:rFonts w:ascii="Times New Roman" w:hAnsi="Times New Roman" w:cs="Times New Roman"/>
         </w:rPr>
         <w:t xml:space="preserve"> </w:t>
+      </w:r>
+      <w:commentRangeEnd w:id="2"/>
+      <w:r>
+        <w:rPr>
+          <w:rStyle w:val="CommentReference"/>
+        </w:rPr>
+        <w:commentReference w:id="2"/>
+      </w:r>
+      <w:commentRangeEnd w:id="3"/>
+      <w:r>
+        <w:rPr>
+          <w:rStyle w:val="CommentReference"/>
+        </w:rPr>
+        <w:commentReference w:id="3"/>
       </w:r>
     </w:p>
     <w:p>
@@ -1965,6 +2125,7 @@
           <w:bCs/>
         </w:rPr>
       </w:pPr>
+      <w:commentRangeStart w:id="4"/>
       <w:r>
         <w:rPr>
           <w:rFonts w:ascii="Times New Roman" w:hAnsi="Times New Roman" w:cs="Times New Roman"/>
@@ -1998,13 +2159,37 @@
         <w:rPr>
           <w:rFonts w:ascii="Times New Roman" w:hAnsi="Times New Roman" w:cs="Times New Roman"/>
         </w:rPr>
-        <w:t xml:space="preserve"> body weight</w:t>
-      </w:r>
-      <w:r>
-        <w:rPr>
-          <w:rFonts w:ascii="Times New Roman" w:hAnsi="Times New Roman" w:cs="Times New Roman"/>
-        </w:rPr>
-        <w:t>, and food intake</w:t>
+        <w:t xml:space="preserve"> </w:t>
+      </w:r>
+      <w:r>
+        <w:rPr>
+          <w:rFonts w:ascii="Times New Roman" w:hAnsi="Times New Roman" w:cs="Times New Roman"/>
+        </w:rPr>
+        <w:t xml:space="preserve">dam </w:t>
+      </w:r>
+      <w:r>
+        <w:rPr>
+          <w:rFonts w:ascii="Times New Roman" w:hAnsi="Times New Roman" w:cs="Times New Roman"/>
+        </w:rPr>
+        <w:t>body weight</w:t>
+      </w:r>
+      <w:r>
+        <w:rPr>
+          <w:rFonts w:ascii="Times New Roman" w:hAnsi="Times New Roman" w:cs="Times New Roman"/>
+        </w:rPr>
+        <w:t xml:space="preserve">, and </w:t>
+      </w:r>
+      <w:r>
+        <w:rPr>
+          <w:rFonts w:ascii="Times New Roman" w:hAnsi="Times New Roman" w:cs="Times New Roman"/>
+        </w:rPr>
+        <w:t xml:space="preserve">dam </w:t>
+      </w:r>
+      <w:r>
+        <w:rPr>
+          <w:rFonts w:ascii="Times New Roman" w:hAnsi="Times New Roman" w:cs="Times New Roman"/>
+        </w:rPr>
+        <w:t>food intake</w:t>
       </w:r>
       <w:r>
         <w:rPr>
@@ -2016,7 +2201,38 @@
         <w:rPr>
           <w:rFonts w:ascii="Times New Roman" w:hAnsi="Times New Roman" w:cs="Times New Roman"/>
         </w:rPr>
-        <w:t xml:space="preserve"> to better reflect days of collection for data. </w:t>
+        <w:t xml:space="preserve"> to better reflect days</w:t>
+      </w:r>
+      <w:r>
+        <w:rPr>
+          <w:rFonts w:ascii="Times New Roman" w:hAnsi="Times New Roman" w:cs="Times New Roman"/>
+        </w:rPr>
+        <w:t xml:space="preserve"> and times</w:t>
+      </w:r>
+      <w:r>
+        <w:rPr>
+          <w:rFonts w:ascii="Times New Roman" w:hAnsi="Times New Roman" w:cs="Times New Roman"/>
+        </w:rPr>
+        <w:t xml:space="preserve"> of </w:t>
+      </w:r>
+      <w:r>
+        <w:rPr>
+          <w:rFonts w:ascii="Times New Roman" w:hAnsi="Times New Roman" w:cs="Times New Roman"/>
+        </w:rPr>
+        <w:t xml:space="preserve">data </w:t>
+      </w:r>
+      <w:r>
+        <w:rPr>
+          <w:rFonts w:ascii="Times New Roman" w:hAnsi="Times New Roman" w:cs="Times New Roman"/>
+        </w:rPr>
+        <w:t xml:space="preserve">collection. </w:t>
+      </w:r>
+      <w:commentRangeEnd w:id="4"/>
+      <w:r>
+        <w:rPr>
+          <w:rStyle w:val="CommentReference"/>
+        </w:rPr>
+        <w:commentReference w:id="4"/>
       </w:r>
     </w:p>
     <w:p>
@@ -2110,7 +2326,21 @@
           <w:rFonts w:ascii="Times New Roman" w:hAnsi="Times New Roman" w:cs="Times New Roman"/>
           <w:color w:val="FF0000"/>
         </w:rPr>
-        <w:t>Line 65-66: “</w:t>
+        <w:t>Line 6</w:t>
+      </w:r>
+      <w:r>
+        <w:rPr>
+          <w:rFonts w:ascii="Times New Roman" w:hAnsi="Times New Roman" w:cs="Times New Roman"/>
+          <w:color w:val="FF0000"/>
+        </w:rPr>
+        <w:t>4</w:t>
+      </w:r>
+      <w:r>
+        <w:rPr>
+          <w:rFonts w:ascii="Times New Roman" w:hAnsi="Times New Roman" w:cs="Times New Roman"/>
+          <w:color w:val="FF0000"/>
+        </w:rPr>
+        <w:t>-66: “</w:t>
       </w:r>
       <w:r>
         <w:rPr>
@@ -3148,6 +3378,149 @@
     </w:sectPr>
   </w:body>
 </w:document>
+</file>
+
+<file path=word/comments.xml><?xml version="1.0" encoding="utf-8"?>
+<w:comments xmlns:wpc="http://schemas.microsoft.com/office/word/2010/wordprocessingCanvas" xmlns:cx="http://schemas.microsoft.com/office/drawing/2014/chartex" xmlns:cx1="http://schemas.microsoft.com/office/drawing/2015/9/8/chartex" xmlns:cx2="http://schemas.microsoft.com/office/drawing/2015/10/21/chartex" xmlns:cx3="http://schemas.microsoft.com/office/drawing/2016/5/9/chartex" xmlns:cx4="http://schemas.microsoft.com/office/drawing/2016/5/10/chartex" xmlns:cx5="http://schemas.microsoft.com/office/drawing/2016/5/11/chartex" xmlns:cx6="http://schemas.microsoft.com/office/drawing/2016/5/12/chartex" xmlns:cx7="http://schemas.microsoft.com/office/drawing/2016/5/13/chartex" xmlns:cx8="http://schemas.microsoft.com/office/drawing/2016/5/14/chartex" xmlns:mc="http://schemas.openxmlformats.org/markup-compatibility/2006" xmlns:aink="http://schemas.microsoft.com/office/drawing/2016/ink" xmlns:am3d="http://schemas.microsoft.com/office/drawing/2017/model3d" xmlns:o="urn:schemas-microsoft-com:office:office" xmlns:oel="http://schemas.microsoft.com/office/2019/extlst" xmlns:r="http://schemas.openxmlformats.org/officeDocument/2006/relationships" xmlns:m="http://schemas.openxmlformats.org/officeDocument/2006/math" xmlns:v="urn:schemas-microsoft-com:vml" xmlns:wp14="http://schemas.microsoft.com/office/word/2010/wordprocessingDrawing" xmlns:wp="http://schemas.openxmlformats.org/drawingml/2006/wordprocessingDrawing" xmlns:w10="urn:schemas-microsoft-com:office:word" xmlns:w="http://schemas.openxmlformats.org/wordprocessingml/2006/main" xmlns:w14="http://schemas.microsoft.com/office/word/2010/wordml" xmlns:w15="http://schemas.microsoft.com/office/word/2012/wordml" xmlns:w16cex="http://schemas.microsoft.com/office/word/2018/wordml/cex" xmlns:w16cid="http://schemas.microsoft.com/office/word/2016/wordml/cid" xmlns:w16="http://schemas.microsoft.com/office/word/2018/wordml" xmlns:w16du="http://schemas.microsoft.com/office/word/2023/wordml/word16du" xmlns:w16sdtdh="http://schemas.microsoft.com/office/word/2020/wordml/sdtdatahash" xmlns:w16se="http://schemas.microsoft.com/office/word/2015/wordml/symex" xmlns:wpg="http://schemas.microsoft.com/office/word/2010/wordprocessingGroup" xmlns:wpi="http://schemas.microsoft.com/office/word/2010/wordprocessingInk" xmlns:wne="http://schemas.microsoft.com/office/word/2006/wordml" xmlns:wps="http://schemas.microsoft.com/office/word/2010/wordprocessingShape" mc:Ignorable="w14 w15 w16se w16cid w16 w16cex w16sdtdh w16du wp14">
+  <w:comment w:id="0" w:author="Dave Bridges" w:date="2024-07-26T08:48:00Z" w:initials="DB">
+    <w:p>
+      <w:r>
+        <w:rPr>
+          <w:rStyle w:val="CommentReference"/>
+        </w:rPr>
+        <w:annotationRef/>
+      </w:r>
+      <w:r>
+        <w:rPr>
+          <w:color w:val="000000"/>
+          <w:sz w:val="20"/>
+          <w:szCs w:val="20"/>
+        </w:rPr>
+        <w:t>@Molly are the stats giving the same results for the effects of insulin if we don’t baseline adjust?  It might be nice to say that the interpretations are the same.</w:t>
+      </w:r>
+    </w:p>
+  </w:comment>
+  <w:comment w:id="1" w:author="Molly C. MULCAHY" w:date="2024-07-29T16:16:00Z" w:initials="MM">
+    <w:p>
+      <w:pPr>
+        <w:pStyle w:val="CommentText"/>
+      </w:pPr>
+      <w:r>
+        <w:rPr>
+          <w:rStyle w:val="CommentReference"/>
+        </w:rPr>
+        <w:annotationRef/>
+      </w:r>
+      <w:r>
+        <w:t xml:space="preserve">The p-values don’t move into significance, but they adjust a bit. Please take a look at the way I phrased it and let me know if that is confusing. </w:t>
+      </w:r>
+      <w:r>
+        <w:br/>
+      </w:r>
+      <w:r>
+        <w:br/>
+        <w:t>MLM- raw:</w:t>
+      </w:r>
+      <w:r>
+        <w:br/>
+        <w:t>p(time)&lt;0.0001, p(geno)=0.71, fixed effect for KO = -6.37 mg/dL - no interaction</w:t>
+      </w:r>
+      <w:r>
+        <w:br/>
+      </w:r>
+      <w:r>
+        <w:br/>
+        <w:t>MLM-rel:</w:t>
+      </w:r>
+    </w:p>
+    <w:p>
+      <w:pPr>
+        <w:pStyle w:val="CommentText"/>
+      </w:pPr>
+      <w:r>
+        <w:t>p(time)&lt;0.0001, p(geno)=0.21, fixed effect for KO = 10.6 mg/dL - no interaction</w:t>
+      </w:r>
+    </w:p>
+  </w:comment>
+  <w:comment w:id="2" w:author="Molly C. MULCAHY" w:date="2024-07-29T16:18:00Z" w:initials="MM">
+    <w:p>
+      <w:pPr>
+        <w:pStyle w:val="CommentText"/>
+      </w:pPr>
+      <w:r>
+        <w:rPr>
+          <w:rStyle w:val="CommentReference"/>
+        </w:rPr>
+        <w:annotationRef/>
+      </w:r>
+      <w:r>
+        <w:t xml:space="preserve">This plot was not updated in the revised figures. </w:t>
+      </w:r>
+    </w:p>
+  </w:comment>
+  <w:comment w:id="3" w:author="Molly C. MULCAHY" w:date="2024-07-29T16:39:00Z" w:initials="MM">
+    <w:p>
+      <w:pPr>
+        <w:pStyle w:val="CommentText"/>
+      </w:pPr>
+      <w:r>
+        <w:rPr>
+          <w:rStyle w:val="CommentReference"/>
+        </w:rPr>
+        <w:annotationRef/>
+      </w:r>
+      <w:r>
+        <w:t xml:space="preserve">I resaved it in the illustrator file, so it should be okay to go now. You’ll just need to regenerate the PDFs. </w:t>
+      </w:r>
+    </w:p>
+  </w:comment>
+  <w:comment w:id="4" w:author="Molly C. MULCAHY" w:date="2024-07-29T16:40:00Z" w:initials="MM">
+    <w:p>
+      <w:pPr>
+        <w:pStyle w:val="CommentText"/>
+      </w:pPr>
+      <w:r>
+        <w:rPr>
+          <w:rStyle w:val="CommentReference"/>
+        </w:rPr>
+        <w:annotationRef/>
+      </w:r>
+      <w:r>
+        <w:t>The graphs were changed in the adobe file, not yet on the PDFs (they wanted to have an x-axis label for each timepoint where data was collected).</w:t>
+      </w:r>
+    </w:p>
+  </w:comment>
+</w:comments>
+</file>
+
+<file path=word/commentsExtended.xml><?xml version="1.0" encoding="utf-8"?>
+<w15:commentsEx xmlns:wpc="http://schemas.microsoft.com/office/word/2010/wordprocessingCanvas" xmlns:cx="http://schemas.microsoft.com/office/drawing/2014/chartex" xmlns:cx1="http://schemas.microsoft.com/office/drawing/2015/9/8/chartex" xmlns:cx2="http://schemas.microsoft.com/office/drawing/2015/10/21/chartex" xmlns:cx3="http://schemas.microsoft.com/office/drawing/2016/5/9/chartex" xmlns:cx4="http://schemas.microsoft.com/office/drawing/2016/5/10/chartex" xmlns:cx5="http://schemas.microsoft.com/office/drawing/2016/5/11/chartex" xmlns:cx6="http://schemas.microsoft.com/office/drawing/2016/5/12/chartex" xmlns:cx7="http://schemas.microsoft.com/office/drawing/2016/5/13/chartex" xmlns:cx8="http://schemas.microsoft.com/office/drawing/2016/5/14/chartex" xmlns:mc="http://schemas.openxmlformats.org/markup-compatibility/2006" xmlns:aink="http://schemas.microsoft.com/office/drawing/2016/ink" xmlns:am3d="http://schemas.microsoft.com/office/drawing/2017/model3d" xmlns:o="urn:schemas-microsoft-com:office:office" xmlns:oel="http://schemas.microsoft.com/office/2019/extlst" xmlns:r="http://schemas.openxmlformats.org/officeDocument/2006/relationships" xmlns:m="http://schemas.openxmlformats.org/officeDocument/2006/math" xmlns:v="urn:schemas-microsoft-com:vml" xmlns:wp14="http://schemas.microsoft.com/office/word/2010/wordprocessingDrawing" xmlns:wp="http://schemas.openxmlformats.org/drawingml/2006/wordprocessingDrawing" xmlns:w10="urn:schemas-microsoft-com:office:word" xmlns:w="http://schemas.openxmlformats.org/wordprocessingml/2006/main" xmlns:w14="http://schemas.microsoft.com/office/word/2010/wordml" xmlns:w15="http://schemas.microsoft.com/office/word/2012/wordml" xmlns:w16cex="http://schemas.microsoft.com/office/word/2018/wordml/cex" xmlns:w16cid="http://schemas.microsoft.com/office/word/2016/wordml/cid" xmlns:w16="http://schemas.microsoft.com/office/word/2018/wordml" xmlns:w16du="http://schemas.microsoft.com/office/word/2023/wordml/word16du" xmlns:w16sdtdh="http://schemas.microsoft.com/office/word/2020/wordml/sdtdatahash" xmlns:w16se="http://schemas.microsoft.com/office/word/2015/wordml/symex" xmlns:wpg="http://schemas.microsoft.com/office/word/2010/wordprocessingGroup" xmlns:wpi="http://schemas.microsoft.com/office/word/2010/wordprocessingInk" xmlns:wne="http://schemas.microsoft.com/office/word/2006/wordml" xmlns:wps="http://schemas.microsoft.com/office/word/2010/wordprocessingShape" mc:Ignorable="w14 w15 w16se w16cid w16 w16cex w16sdtdh w16du wp14">
+  <w15:commentEx w15:paraId="27BA6E74" w15:done="0"/>
+  <w15:commentEx w15:paraId="1FEEBF32" w15:paraIdParent="27BA6E74" w15:done="0"/>
+  <w15:commentEx w15:paraId="6F4A1204" w15:done="1"/>
+  <w15:commentEx w15:paraId="01F2E6F3" w15:paraIdParent="6F4A1204" w15:done="1"/>
+  <w15:commentEx w15:paraId="2DBA0300" w15:done="1"/>
+</w15:commentsEx>
+</file>
+
+<file path=word/commentsExtensible.xml><?xml version="1.0" encoding="utf-8"?>
+<w16cex:commentsExtensible xmlns:wpc="http://schemas.microsoft.com/office/word/2010/wordprocessingCanvas" xmlns:cx="http://schemas.microsoft.com/office/drawing/2014/chartex" xmlns:cx1="http://schemas.microsoft.com/office/drawing/2015/9/8/chartex" xmlns:cx2="http://schemas.microsoft.com/office/drawing/2015/10/21/chartex" xmlns:cx3="http://schemas.microsoft.com/office/drawing/2016/5/9/chartex" xmlns:cx4="http://schemas.microsoft.com/office/drawing/2016/5/10/chartex" xmlns:cx5="http://schemas.microsoft.com/office/drawing/2016/5/11/chartex" xmlns:cx6="http://schemas.microsoft.com/office/drawing/2016/5/12/chartex" xmlns:cx7="http://schemas.microsoft.com/office/drawing/2016/5/13/chartex" xmlns:cx8="http://schemas.microsoft.com/office/drawing/2016/5/14/chartex" xmlns:cr="http://schemas.microsoft.com/office/comments/2020/reactions" xmlns:mc="http://schemas.openxmlformats.org/markup-compatibility/2006" xmlns:aink="http://schemas.microsoft.com/office/drawing/2016/ink" xmlns:am3d="http://schemas.microsoft.com/office/drawing/2017/model3d" xmlns:o="urn:schemas-microsoft-com:office:office" xmlns:oel="http://schemas.microsoft.com/office/2019/extlst" xmlns:r="http://schemas.openxmlformats.org/officeDocument/2006/relationships" xmlns:m="http://schemas.openxmlformats.org/officeDocument/2006/math" xmlns:v="urn:schemas-microsoft-com:vml" xmlns:wp14="http://schemas.microsoft.com/office/word/2010/wordprocessingDrawing" xmlns:wp="http://schemas.openxmlformats.org/drawingml/2006/wordprocessingDrawing" xmlns:w10="urn:schemas-microsoft-com:office:word" xmlns:w="http://schemas.openxmlformats.org/wordprocessingml/2006/main" xmlns:w14="http://schemas.microsoft.com/office/word/2010/wordml" xmlns:w15="http://schemas.microsoft.com/office/word/2012/wordml" xmlns:w16cex="http://schemas.microsoft.com/office/word/2018/wordml/cex" xmlns:w16cid="http://schemas.microsoft.com/office/word/2016/wordml/cid" xmlns:w16="http://schemas.microsoft.com/office/word/2018/wordml" xmlns:w16du="http://schemas.microsoft.com/office/word/2023/wordml/word16du" xmlns:w16sdtdh="http://schemas.microsoft.com/office/word/2020/wordml/sdtdatahash" xmlns:w16se="http://schemas.microsoft.com/office/word/2015/wordml/symex" xmlns:wpg="http://schemas.microsoft.com/office/word/2010/wordprocessingGroup" xmlns:wpi="http://schemas.microsoft.com/office/word/2010/wordprocessingInk" xmlns:wne="http://schemas.microsoft.com/office/word/2006/wordml" xmlns:wps="http://schemas.microsoft.com/office/word/2010/wordprocessingShape" mc:Ignorable="w14 w15 w16se w16cid w16 w16cex w16sdtdh cr w16du wp14">
+  <w16cex:commentExtensible w16cex:durableId="4467D5DB" w16cex:dateUtc="2024-07-26T12:48:00Z"/>
+  <w16cex:commentExtensible w16cex:durableId="69888A77" w16cex:dateUtc="2024-07-29T21:16:00Z"/>
+  <w16cex:commentExtensible w16cex:durableId="44DF0776" w16cex:dateUtc="2024-07-29T21:18:00Z"/>
+  <w16cex:commentExtensible w16cex:durableId="3DFB6FA2" w16cex:dateUtc="2024-07-29T21:39:00Z"/>
+  <w16cex:commentExtensible w16cex:durableId="2FDFD114" w16cex:dateUtc="2024-07-29T21:40:00Z"/>
+</w16cex:commentsExtensible>
+</file>
+
+<file path=word/commentsIds.xml><?xml version="1.0" encoding="utf-8"?>
+<w16cid:commentsIds xmlns:wpc="http://schemas.microsoft.com/office/word/2010/wordprocessingCanvas" xmlns:cx="http://schemas.microsoft.com/office/drawing/2014/chartex" xmlns:cx1="http://schemas.microsoft.com/office/drawing/2015/9/8/chartex" xmlns:cx2="http://schemas.microsoft.com/office/drawing/2015/10/21/chartex" xmlns:cx3="http://schemas.microsoft.com/office/drawing/2016/5/9/chartex" xmlns:cx4="http://schemas.microsoft.com/office/drawing/2016/5/10/chartex" xmlns:cx5="http://schemas.microsoft.com/office/drawing/2016/5/11/chartex" xmlns:cx6="http://schemas.microsoft.com/office/drawing/2016/5/12/chartex" xmlns:cx7="http://schemas.microsoft.com/office/drawing/2016/5/13/chartex" xmlns:cx8="http://schemas.microsoft.com/office/drawing/2016/5/14/chartex" xmlns:mc="http://schemas.openxmlformats.org/markup-compatibility/2006" xmlns:aink="http://schemas.microsoft.com/office/drawing/2016/ink" xmlns:am3d="http://schemas.microsoft.com/office/drawing/2017/model3d" xmlns:o="urn:schemas-microsoft-com:office:office" xmlns:oel="http://schemas.microsoft.com/office/2019/extlst" xmlns:r="http://schemas.openxmlformats.org/officeDocument/2006/relationships" xmlns:m="http://schemas.openxmlformats.org/officeDocument/2006/math" xmlns:v="urn:schemas-microsoft-com:vml" xmlns:wp14="http://schemas.microsoft.com/office/word/2010/wordprocessingDrawing" xmlns:wp="http://schemas.openxmlformats.org/drawingml/2006/wordprocessingDrawing" xmlns:w10="urn:schemas-microsoft-com:office:word" xmlns:w="http://schemas.openxmlformats.org/wordprocessingml/2006/main" xmlns:w14="http://schemas.microsoft.com/office/word/2010/wordml" xmlns:w15="http://schemas.microsoft.com/office/word/2012/wordml" xmlns:w16cex="http://schemas.microsoft.com/office/word/2018/wordml/cex" xmlns:w16cid="http://schemas.microsoft.com/office/word/2016/wordml/cid" xmlns:w16="http://schemas.microsoft.com/office/word/2018/wordml" xmlns:w16du="http://schemas.microsoft.com/office/word/2023/wordml/word16du" xmlns:w16sdtdh="http://schemas.microsoft.com/office/word/2020/wordml/sdtdatahash" xmlns:w16se="http://schemas.microsoft.com/office/word/2015/wordml/symex" xmlns:wpg="http://schemas.microsoft.com/office/word/2010/wordprocessingGroup" xmlns:wpi="http://schemas.microsoft.com/office/word/2010/wordprocessingInk" xmlns:wne="http://schemas.microsoft.com/office/word/2006/wordml" xmlns:wps="http://schemas.microsoft.com/office/word/2010/wordprocessingShape" mc:Ignorable="w14 w15 w16se w16cid w16 w16cex w16sdtdh w16du wp14">
+  <w16cid:commentId w16cid:paraId="27BA6E74" w16cid:durableId="4467D5DB"/>
+  <w16cid:commentId w16cid:paraId="1FEEBF32" w16cid:durableId="69888A77"/>
+  <w16cid:commentId w16cid:paraId="6F4A1204" w16cid:durableId="44DF0776"/>
+  <w16cid:commentId w16cid:paraId="01F2E6F3" w16cid:durableId="3DFB6FA2"/>
+  <w16cid:commentId w16cid:paraId="2DBA0300" w16cid:durableId="2FDFD114"/>
+</w16cid:commentsIds>
 </file>
 
 <file path=word/numbering.xml><?xml version="1.0" encoding="utf-8"?>
@@ -3661,6 +4034,17 @@
     <w:abstractNumId w:val="3"/>
   </w:num>
 </w:numbering>
+</file>
+
+<file path=word/people.xml><?xml version="1.0" encoding="utf-8"?>
+<w15:people xmlns:wpc="http://schemas.microsoft.com/office/word/2010/wordprocessingCanvas" xmlns:cx="http://schemas.microsoft.com/office/drawing/2014/chartex" xmlns:cx1="http://schemas.microsoft.com/office/drawing/2015/9/8/chartex" xmlns:cx2="http://schemas.microsoft.com/office/drawing/2015/10/21/chartex" xmlns:cx3="http://schemas.microsoft.com/office/drawing/2016/5/9/chartex" xmlns:cx4="http://schemas.microsoft.com/office/drawing/2016/5/10/chartex" xmlns:cx5="http://schemas.microsoft.com/office/drawing/2016/5/11/chartex" xmlns:cx6="http://schemas.microsoft.com/office/drawing/2016/5/12/chartex" xmlns:cx7="http://schemas.microsoft.com/office/drawing/2016/5/13/chartex" xmlns:cx8="http://schemas.microsoft.com/office/drawing/2016/5/14/chartex" xmlns:mc="http://schemas.openxmlformats.org/markup-compatibility/2006" xmlns:aink="http://schemas.microsoft.com/office/drawing/2016/ink" xmlns:am3d="http://schemas.microsoft.com/office/drawing/2017/model3d" xmlns:o="urn:schemas-microsoft-com:office:office" xmlns:oel="http://schemas.microsoft.com/office/2019/extlst" xmlns:r="http://schemas.openxmlformats.org/officeDocument/2006/relationships" xmlns:m="http://schemas.openxmlformats.org/officeDocument/2006/math" xmlns:v="urn:schemas-microsoft-com:vml" xmlns:wp14="http://schemas.microsoft.com/office/word/2010/wordprocessingDrawing" xmlns:wp="http://schemas.openxmlformats.org/drawingml/2006/wordprocessingDrawing" xmlns:w10="urn:schemas-microsoft-com:office:word" xmlns:w="http://schemas.openxmlformats.org/wordprocessingml/2006/main" xmlns:w14="http://schemas.microsoft.com/office/word/2010/wordml" xmlns:w15="http://schemas.microsoft.com/office/word/2012/wordml" xmlns:w16cex="http://schemas.microsoft.com/office/word/2018/wordml/cex" xmlns:w16cid="http://schemas.microsoft.com/office/word/2016/wordml/cid" xmlns:w16="http://schemas.microsoft.com/office/word/2018/wordml" xmlns:w16du="http://schemas.microsoft.com/office/word/2023/wordml/word16du" xmlns:w16sdtdh="http://schemas.microsoft.com/office/word/2020/wordml/sdtdatahash" xmlns:w16se="http://schemas.microsoft.com/office/word/2015/wordml/symex" xmlns:wpg="http://schemas.microsoft.com/office/word/2010/wordprocessingGroup" xmlns:wpi="http://schemas.microsoft.com/office/word/2010/wordprocessingInk" xmlns:wne="http://schemas.microsoft.com/office/word/2006/wordml" xmlns:wps="http://schemas.microsoft.com/office/word/2010/wordprocessingShape" mc:Ignorable="w14 w15 w16se w16cid w16 w16cex w16sdtdh w16du wp14">
+  <w15:person w15:author="Dave Bridges">
+    <w15:presenceInfo w15:providerId="None" w15:userId="Dave Bridges"/>
+  </w15:person>
+  <w15:person w15:author="Molly C. MULCAHY">
+    <w15:presenceInfo w15:providerId="AD" w15:userId="S::mmulcahy3@wisc.edu::ecfe12e5-25e2-440a-a234-22f3559cd207"/>
+  </w15:person>
+</w15:people>
 </file>
 
 <file path=word/styles.xml><?xml version="1.0" encoding="utf-8"?>

</xml_diff>

<commit_message>
Deleted old comments in response
</commit_message>
<xml_diff>
--- a/Manuscripts/GDF15 during Pregnancy/GDF15_revisions.docx
+++ b/Manuscripts/GDF15 during Pregnancy/GDF15_revisions.docx
@@ -1,6 +1,6 @@
 
 <file path=word/document.xml><?xml version="1.0" encoding="utf-8"?>
-<w:document xmlns:wpc="http://schemas.microsoft.com/office/word/2010/wordprocessingCanvas" xmlns:cx="http://schemas.microsoft.com/office/drawing/2014/chartex" xmlns:cx1="http://schemas.microsoft.com/office/drawing/2015/9/8/chartex" xmlns:cx2="http://schemas.microsoft.com/office/drawing/2015/10/21/chartex" xmlns:cx3="http://schemas.microsoft.com/office/drawing/2016/5/9/chartex" xmlns:cx4="http://schemas.microsoft.com/office/drawing/2016/5/10/chartex" xmlns:cx5="http://schemas.microsoft.com/office/drawing/2016/5/11/chartex" xmlns:cx6="http://schemas.microsoft.com/office/drawing/2016/5/12/chartex" xmlns:cx7="http://schemas.microsoft.com/office/drawing/2016/5/13/chartex" xmlns:cx8="http://schemas.microsoft.com/office/drawing/2016/5/14/chartex" xmlns:mc="http://schemas.openxmlformats.org/markup-compatibility/2006" xmlns:aink="http://schemas.microsoft.com/office/drawing/2016/ink" xmlns:am3d="http://schemas.microsoft.com/office/drawing/2017/model3d" xmlns:o="urn:schemas-microsoft-com:office:office" xmlns:oel="http://schemas.microsoft.com/office/2019/extlst" xmlns:r="http://schemas.openxmlformats.org/officeDocument/2006/relationships" xmlns:m="http://schemas.openxmlformats.org/officeDocument/2006/math" xmlns:v="urn:schemas-microsoft-com:vml" xmlns:wp14="http://schemas.microsoft.com/office/word/2010/wordprocessingDrawing" xmlns:wp="http://schemas.openxmlformats.org/drawingml/2006/wordprocessingDrawing" xmlns:w10="urn:schemas-microsoft-com:office:word" xmlns:w="http://schemas.openxmlformats.org/wordprocessingml/2006/main" xmlns:w14="http://schemas.microsoft.com/office/word/2010/wordml" xmlns:w15="http://schemas.microsoft.com/office/word/2012/wordml" xmlns:w16cex="http://schemas.microsoft.com/office/word/2018/wordml/cex" xmlns:w16cid="http://schemas.microsoft.com/office/word/2016/wordml/cid" xmlns:w16="http://schemas.microsoft.com/office/word/2018/wordml" xmlns:w16sdtdh="http://schemas.microsoft.com/office/word/2020/wordml/sdtdatahash" xmlns:w16se="http://schemas.microsoft.com/office/word/2015/wordml/symex" xmlns:wpg="http://schemas.microsoft.com/office/word/2010/wordprocessingGroup" xmlns:wpi="http://schemas.microsoft.com/office/word/2010/wordprocessingInk" xmlns:wne="http://schemas.microsoft.com/office/word/2006/wordml" xmlns:wps="http://schemas.microsoft.com/office/word/2010/wordprocessingShape" mc:Ignorable="w14 w15 w16se w16cid w16 w16cex w16sdtdh wp14">
+<w:document xmlns:wpc="http://schemas.microsoft.com/office/word/2010/wordprocessingCanvas" xmlns:cx="http://schemas.microsoft.com/office/drawing/2014/chartex" xmlns:cx1="http://schemas.microsoft.com/office/drawing/2015/9/8/chartex" xmlns:cx2="http://schemas.microsoft.com/office/drawing/2015/10/21/chartex" xmlns:cx3="http://schemas.microsoft.com/office/drawing/2016/5/9/chartex" xmlns:cx4="http://schemas.microsoft.com/office/drawing/2016/5/10/chartex" xmlns:cx5="http://schemas.microsoft.com/office/drawing/2016/5/11/chartex" xmlns:cx6="http://schemas.microsoft.com/office/drawing/2016/5/12/chartex" xmlns:cx7="http://schemas.microsoft.com/office/drawing/2016/5/13/chartex" xmlns:cx8="http://schemas.microsoft.com/office/drawing/2016/5/14/chartex" xmlns:mc="http://schemas.openxmlformats.org/markup-compatibility/2006" xmlns:aink="http://schemas.microsoft.com/office/drawing/2016/ink" xmlns:am3d="http://schemas.microsoft.com/office/drawing/2017/model3d" xmlns:o="urn:schemas-microsoft-com:office:office" xmlns:r="http://schemas.openxmlformats.org/officeDocument/2006/relationships" xmlns:m="http://schemas.openxmlformats.org/officeDocument/2006/math" xmlns:v="urn:schemas-microsoft-com:vml" xmlns:wp14="http://schemas.microsoft.com/office/word/2010/wordprocessingDrawing" xmlns:wp="http://schemas.openxmlformats.org/drawingml/2006/wordprocessingDrawing" xmlns:w10="urn:schemas-microsoft-com:office:word" xmlns:w="http://schemas.openxmlformats.org/wordprocessingml/2006/main" xmlns:w14="http://schemas.microsoft.com/office/word/2010/wordml" xmlns:w15="http://schemas.microsoft.com/office/word/2012/wordml" xmlns:w16cid="http://schemas.microsoft.com/office/word/2016/wordml/cid" xmlns:w16se="http://schemas.microsoft.com/office/word/2015/wordml/symex" xmlns:wpg="http://schemas.microsoft.com/office/word/2010/wordprocessingGroup" xmlns:wpi="http://schemas.microsoft.com/office/word/2010/wordprocessingInk" xmlns:wne="http://schemas.microsoft.com/office/word/2006/wordml" xmlns:wps="http://schemas.microsoft.com/office/word/2010/wordprocessingShape" mc:Ignorable="w14 w15 w16se w16cid wp14">
   <w:body>
     <w:p>
       <w:pPr>
@@ -172,31 +172,7 @@
           <w:szCs w:val="23"/>
           <w14:ligatures w14:val="none"/>
         </w:rPr>
-        <w:t xml:space="preserve">Please note that aside from one copy showing color or mark-up, the two copies of your manuscript should be identical and include all revisions. The “clean” copy should contain all revisions reflected in the marked-up </w:t>
-      </w:r>
-      <w:proofErr w:type="gramStart"/>
-      <w:r>
-        <w:rPr>
-          <w:rFonts w:ascii="Times New Roman" w:eastAsia="Times New Roman" w:hAnsi="Times New Roman" w:cs="Times New Roman"/>
-          <w:color w:val="242424"/>
-          <w:kern w:val="0"/>
-          <w:sz w:val="23"/>
-          <w:szCs w:val="23"/>
-          <w14:ligatures w14:val="none"/>
-        </w:rPr>
-        <w:t>version, but</w:t>
-      </w:r>
-      <w:proofErr w:type="gramEnd"/>
-      <w:r>
-        <w:rPr>
-          <w:rFonts w:ascii="Times New Roman" w:eastAsia="Times New Roman" w:hAnsi="Times New Roman" w:cs="Times New Roman"/>
-          <w:color w:val="242424"/>
-          <w:kern w:val="0"/>
-          <w:sz w:val="23"/>
-          <w:szCs w:val="23"/>
-          <w14:ligatures w14:val="none"/>
-        </w:rPr>
-        <w:t xml:space="preserve"> have tracked changes accepted and highlighting/colored text reverted to black and white.</w:t>
+        <w:t>Please note that aside from one copy showing color or mark-up, the two copies of your manuscript should be identical and include all revisions. The “clean” copy should contain all revisions reflected in the marked-up version, but have tracked changes accepted and highlighting/colored text reverted to black and white.</w:t>
       </w:r>
     </w:p>
     <w:p>
@@ -1072,25 +1048,7 @@
           <w:color w:val="242424"/>
           <w:shd w:val="clear" w:color="auto" w:fill="FFFFFF"/>
         </w:rPr>
-        <w:t xml:space="preserve">The paper GDF15 knockout does not substantially impact perinatal body weight or neonatal outcomes in mice by Mulcahy et al sets out to establish how loss of GDF15 from the maternal-fetal dyad affects pregnancy and pup development. The subject of this paper is timely. The physiology and/or pathophysiology of rise in GDF15 that occurs in pregnancy is unknown, and understanding this is critical to our understanding of GDF15-GFRAL biology. As such, even though this paper predominantly presents negative findings, the core observation that loss of GDF15 does not grossly alter pregnancy-related outcomes are still of significant interest to the field. However, there are some aspects of the paper where the rationale is </w:t>
-      </w:r>
-      <w:proofErr w:type="gramStart"/>
-      <w:r>
-        <w:rPr>
-          <w:rFonts w:ascii="Times New Roman" w:hAnsi="Times New Roman" w:cs="Times New Roman"/>
-          <w:color w:val="242424"/>
-          <w:shd w:val="clear" w:color="auto" w:fill="FFFFFF"/>
-        </w:rPr>
-        <w:t>unclear</w:t>
-      </w:r>
-      <w:proofErr w:type="gramEnd"/>
-      <w:r>
-        <w:rPr>
-          <w:rFonts w:ascii="Times New Roman" w:hAnsi="Times New Roman" w:cs="Times New Roman"/>
-          <w:color w:val="242424"/>
-          <w:shd w:val="clear" w:color="auto" w:fill="FFFFFF"/>
-        </w:rPr>
-        <w:t xml:space="preserve"> and the findings are of much less interest. I commend the authors on their careful design of the GDF15 KO pregnancy studies.</w:t>
+        <w:t>The paper GDF15 knockout does not substantially impact perinatal body weight or neonatal outcomes in mice by Mulcahy et al sets out to establish how loss of GDF15 from the maternal-fetal dyad affects pregnancy and pup development. The subject of this paper is timely. The physiology and/or pathophysiology of rise in GDF15 that occurs in pregnancy is unknown, and understanding this is critical to our understanding of GDF15-GFRAL biology. As such, even though this paper predominantly presents negative findings, the core observation that loss of GDF15 does not grossly alter pregnancy-related outcomes are still of significant interest to the field. However, there are some aspects of the paper where the rationale is unclear and the findings are of much less interest. I commend the authors on their careful design of the GDF15 KO pregnancy studies.</w:t>
       </w:r>
       <w:r>
         <w:rPr>
@@ -1113,7 +1071,6 @@
           <w:bCs/>
         </w:rPr>
       </w:pPr>
-      <w:commentRangeStart w:id="4"/>
       <w:r>
         <w:rPr>
           <w:rFonts w:ascii="Times New Roman" w:hAnsi="Times New Roman" w:cs="Times New Roman"/>
@@ -1144,39 +1101,7 @@
           <w:color w:val="242424"/>
           <w:shd w:val="clear" w:color="auto" w:fill="FFFFFF"/>
         </w:rPr>
-        <w:t xml:space="preserve">) in pregnancy to induce insulin resistance is lacking. There is no introduction of the model or its utility in the introduction. Dex is rarely given in pregnancy due to concerns related to fetal organ development, except acutely in cases where fetal lung maturation is of critical importance due to impending pre-term delivery. Insulin resistance, gestational diabetes and underlying type 2 diabetes are of broad translational relevance during </w:t>
-      </w:r>
-      <w:proofErr w:type="gramStart"/>
-      <w:r>
-        <w:rPr>
-          <w:rFonts w:ascii="Times New Roman" w:hAnsi="Times New Roman" w:cs="Times New Roman"/>
-          <w:b/>
-          <w:bCs/>
-          <w:color w:val="242424"/>
-          <w:shd w:val="clear" w:color="auto" w:fill="FFFFFF"/>
-        </w:rPr>
-        <w:t>pregnancy,</w:t>
-      </w:r>
-      <w:proofErr w:type="gramEnd"/>
-      <w:r>
-        <w:rPr>
-          <w:rFonts w:ascii="Times New Roman" w:hAnsi="Times New Roman" w:cs="Times New Roman"/>
-          <w:b/>
-          <w:bCs/>
-          <w:color w:val="242424"/>
-          <w:shd w:val="clear" w:color="auto" w:fill="FFFFFF"/>
-        </w:rPr>
-        <w:t xml:space="preserve"> however this is generally secondary to obesity in the human population, and as such a diet induced obese model would seem more appropriate for this study.</w:t>
-      </w:r>
-      <w:commentRangeEnd w:id="4"/>
-      <w:r>
-        <w:rPr>
-          <w:rStyle w:val="CommentReference"/>
-          <w:rFonts w:ascii="Times New Roman" w:hAnsi="Times New Roman" w:cs="Times New Roman"/>
-          <w:sz w:val="22"/>
-          <w:szCs w:val="22"/>
-        </w:rPr>
-        <w:commentReference w:id="4"/>
+        <w:t>) in pregnancy to induce insulin resistance is lacking. There is no introduction of the model or its utility in the introduction. Dex is rarely given in pregnancy due to concerns related to fetal organ development, except acutely in cases where fetal lung maturation is of critical importance due to impending pre-term delivery. Insulin resistance, gestational diabetes and underlying type 2 diabetes are of broad translational relevance during pregnancy, however this is generally secondary to obesity in the human population, and as such a diet induced obese model would seem more appropriate for this study.</w:t>
       </w:r>
     </w:p>
     <w:p>
@@ -1631,7 +1556,6 @@
         </w:rPr>
         <w:t xml:space="preserve"> </w:t>
       </w:r>
-      <w:commentRangeStart w:id="5"/>
       <w:r>
         <w:rPr>
           <w:rFonts w:ascii="Times New Roman" w:hAnsi="Times New Roman" w:cs="Times New Roman"/>
@@ -1668,23 +1592,7 @@
           <w:rFonts w:ascii="Times New Roman" w:hAnsi="Times New Roman" w:cs="Times New Roman"/>
           <w:color w:val="FF0000"/>
         </w:rPr>
-        <w:t xml:space="preserve"> loss of function </w:t>
-      </w:r>
-      <w:proofErr w:type="gramStart"/>
-      <w:r>
-        <w:rPr>
-          <w:rFonts w:ascii="Times New Roman" w:hAnsi="Times New Roman" w:cs="Times New Roman"/>
-          <w:color w:val="FF0000"/>
-        </w:rPr>
-        <w:t>during the course of</w:t>
-      </w:r>
-      <w:proofErr w:type="gramEnd"/>
-      <w:r>
-        <w:rPr>
-          <w:rFonts w:ascii="Times New Roman" w:hAnsi="Times New Roman" w:cs="Times New Roman"/>
-          <w:color w:val="FF0000"/>
-        </w:rPr>
-        <w:t xml:space="preserve"> healthy murine pregnancy, including effects on weight gain, food intake, insulin sensitivity, and neonatal outcomes.</w:t>
+        <w:t xml:space="preserve"> loss of function during the course of healthy murine pregnancy, including effects on weight gain, food intake, insulin sensitivity, and neonatal outcomes.</w:t>
       </w:r>
       <w:r>
         <w:rPr>
@@ -1692,17 +1600,6 @@
           <w:color w:val="FF0000"/>
         </w:rPr>
         <w:t>”</w:t>
-      </w:r>
-      <w:commentRangeEnd w:id="5"/>
-      <w:r>
-        <w:rPr>
-          <w:rStyle w:val="CommentReference"/>
-          <w:rFonts w:ascii="Times New Roman" w:hAnsi="Times New Roman" w:cs="Times New Roman"/>
-          <w:color w:val="FF0000"/>
-          <w:sz w:val="22"/>
-          <w:szCs w:val="22"/>
-        </w:rPr>
-        <w:commentReference w:id="5"/>
       </w:r>
     </w:p>
     <w:p>
@@ -1727,70 +1624,15 @@
           <w:bCs/>
         </w:rPr>
       </w:pPr>
-      <w:commentRangeStart w:id="6"/>
-      <w:commentRangeStart w:id="7"/>
-      <w:commentRangeStart w:id="8"/>
-      <w:r>
-        <w:rPr>
-          <w:rFonts w:ascii="Times New Roman" w:hAnsi="Times New Roman" w:cs="Times New Roman"/>
-          <w:b/>
-          <w:bCs/>
-          <w:color w:val="242424"/>
-          <w:shd w:val="clear" w:color="auto" w:fill="FFFFFF"/>
-        </w:rPr>
-        <w:t xml:space="preserve">Specific comments relating to Fig 2: Why are the ITTs expressed as % of baseline and not mmol/l or mg/dl as is the convention? Expressing as mg/dl would remove the need for fig 2B and </w:t>
-      </w:r>
-      <w:proofErr w:type="gramStart"/>
-      <w:r>
-        <w:rPr>
-          <w:rFonts w:ascii="Times New Roman" w:hAnsi="Times New Roman" w:cs="Times New Roman"/>
-          <w:b/>
-          <w:bCs/>
-          <w:color w:val="242424"/>
-          <w:shd w:val="clear" w:color="auto" w:fill="FFFFFF"/>
-        </w:rPr>
-        <w:t>2E, and</w:t>
-      </w:r>
-      <w:proofErr w:type="gramEnd"/>
-      <w:r>
-        <w:rPr>
-          <w:rFonts w:ascii="Times New Roman" w:hAnsi="Times New Roman" w:cs="Times New Roman"/>
-          <w:b/>
-          <w:bCs/>
-          <w:color w:val="242424"/>
-          <w:shd w:val="clear" w:color="auto" w:fill="FFFFFF"/>
-        </w:rPr>
-        <w:t xml:space="preserve"> allow for interpretation of the actual glycemic state of the mice. </w:t>
-      </w:r>
-      <w:commentRangeEnd w:id="6"/>
-      <w:r>
-        <w:rPr>
-          <w:rStyle w:val="CommentReference"/>
-          <w:rFonts w:ascii="Times New Roman" w:hAnsi="Times New Roman" w:cs="Times New Roman"/>
-          <w:sz w:val="22"/>
-          <w:szCs w:val="22"/>
-        </w:rPr>
-        <w:commentReference w:id="6"/>
-      </w:r>
-      <w:commentRangeEnd w:id="7"/>
-      <w:r>
-        <w:rPr>
-          <w:rStyle w:val="CommentReference"/>
-          <w:rFonts w:ascii="Times New Roman" w:hAnsi="Times New Roman" w:cs="Times New Roman"/>
-          <w:sz w:val="22"/>
-          <w:szCs w:val="22"/>
-        </w:rPr>
-        <w:commentReference w:id="7"/>
-      </w:r>
-      <w:commentRangeEnd w:id="8"/>
-      <w:r>
-        <w:rPr>
-          <w:rStyle w:val="CommentReference"/>
-          <w:rFonts w:ascii="Times New Roman" w:hAnsi="Times New Roman" w:cs="Times New Roman"/>
-          <w:sz w:val="22"/>
-          <w:szCs w:val="22"/>
-        </w:rPr>
-        <w:commentReference w:id="8"/>
+      <w:r>
+        <w:rPr>
+          <w:rFonts w:ascii="Times New Roman" w:hAnsi="Times New Roman" w:cs="Times New Roman"/>
+          <w:b/>
+          <w:bCs/>
+          <w:color w:val="242424"/>
+          <w:shd w:val="clear" w:color="auto" w:fill="FFFFFF"/>
+        </w:rPr>
+        <w:t xml:space="preserve">Specific comments relating to Fig 2: Why are the ITTs expressed as % of baseline and not mmol/l or mg/dl as is the convention? Expressing as mg/dl would remove the need for fig 2B and 2E, and allow for interpretation of the actual glycemic state of the mice. </w:t>
       </w:r>
     </w:p>
     <w:p>
@@ -1821,35 +1663,7 @@
         <w:rPr>
           <w:rFonts w:ascii="Times New Roman" w:hAnsi="Times New Roman" w:cs="Times New Roman"/>
         </w:rPr>
-        <w:t xml:space="preserve"> We believe there is a distinction between insulin resistance (as shown as a percent change from baseline, as we show in Figures 2A and 2D) and fasting glucose level (as shown in Figures 2B and E), which we wanted to highlight in the manuscript.  </w:t>
-      </w:r>
-      <w:commentRangeStart w:id="9"/>
-      <w:r>
-        <w:rPr>
-          <w:rFonts w:ascii="Times New Roman" w:hAnsi="Times New Roman" w:cs="Times New Roman"/>
-        </w:rPr>
-        <w:t xml:space="preserve">That being said, if the reviewer and editor </w:t>
-      </w:r>
-      <w:proofErr w:type="gramStart"/>
-      <w:r>
-        <w:rPr>
-          <w:rFonts w:ascii="Times New Roman" w:hAnsi="Times New Roman" w:cs="Times New Roman"/>
-        </w:rPr>
-        <w:t>prefer</w:t>
-      </w:r>
-      <w:proofErr w:type="gramEnd"/>
-      <w:r>
-        <w:rPr>
-          <w:rFonts w:ascii="Times New Roman" w:hAnsi="Times New Roman" w:cs="Times New Roman"/>
-        </w:rPr>
-        <w:t xml:space="preserve"> we are happy to include the figures below in the supplementary figures.</w:t>
-      </w:r>
-      <w:commentRangeEnd w:id="9"/>
-      <w:r>
-        <w:rPr>
-          <w:rStyle w:val="CommentReference"/>
-        </w:rPr>
-        <w:commentReference w:id="9"/>
+        <w:t xml:space="preserve"> We believe there is a distinction between insulin resistance (as shown as a percent change from baseline, as we show in Figures 2A and 2D) and fasting glucose level (as shown in Figures 2B and E), which we wanted to highlight in the manuscript.  That being said, if the reviewer and editor prefer we are happy to include the figures below in the supplementary figures.</w:t>
       </w:r>
     </w:p>
     <w:p>
@@ -1891,7 +1705,7 @@
                     <pic:cNvPicPr/>
                   </pic:nvPicPr>
                   <pic:blipFill>
-                    <a:blip r:embed="rId11" cstate="print">
+                    <a:blip r:embed="rId10" cstate="print">
                       <a:extLst>
                         <a:ext uri="{28A0092B-C50C-407E-A947-70E740481C1C}">
                           <a14:useLocalDpi xmlns:a14="http://schemas.microsoft.com/office/drawing/2010/main" val="0"/>
@@ -1940,7 +1754,7 @@
                     <pic:cNvPicPr/>
                   </pic:nvPicPr>
                   <pic:blipFill>
-                    <a:blip r:embed="rId12" cstate="print">
+                    <a:blip r:embed="rId11" cstate="print">
                       <a:extLst>
                         <a:ext uri="{28A0092B-C50C-407E-A947-70E740481C1C}">
                           <a14:useLocalDpi xmlns:a14="http://schemas.microsoft.com/office/drawing/2010/main" val="0"/>
@@ -1980,8 +1794,6 @@
           <w:bCs/>
         </w:rPr>
       </w:pPr>
-      <w:commentRangeStart w:id="10"/>
-      <w:commentRangeStart w:id="11"/>
       <w:r>
         <w:rPr>
           <w:rFonts w:ascii="Times New Roman" w:hAnsi="Times New Roman" w:cs="Times New Roman"/>
@@ -1992,23 +1804,6 @@
         </w:rPr>
         <w:t>Fig 2C - the statistics are not clear. I believe there is likely a main effect of pregnancy and it is indeed well established that GDF15 is elevated in pregnancy, however the legend says paired t tests were used which does not make any sense in looking at the comparison marked on 2C. Dex treated dams are lighter in the second half of pregnancy, so it seems likely the results in 2E reflect body weight differences rather than anything else.</w:t>
       </w:r>
-      <w:commentRangeEnd w:id="10"/>
-      <w:r>
-        <w:rPr>
-          <w:rStyle w:val="CommentReference"/>
-          <w:rFonts w:ascii="Times New Roman" w:hAnsi="Times New Roman" w:cs="Times New Roman"/>
-          <w:sz w:val="22"/>
-          <w:szCs w:val="22"/>
-        </w:rPr>
-        <w:commentReference w:id="10"/>
-      </w:r>
-      <w:commentRangeEnd w:id="11"/>
-      <w:r>
-        <w:rPr>
-          <w:rStyle w:val="CommentReference"/>
-        </w:rPr>
-        <w:commentReference w:id="11"/>
-      </w:r>
     </w:p>
     <w:p>
       <w:pPr>
@@ -2044,41 +1839,7 @@
         <w:rPr>
           <w:rFonts w:ascii="Times New Roman" w:hAnsi="Times New Roman" w:cs="Times New Roman"/>
         </w:rPr>
-        <w:t>, assessing the effect of time of collection (ZT1 vs ZT 13) and pregnancy status. The test revealed a significant effect of pregnancy (p=0.007), but not of time (p=0.</w:t>
-      </w:r>
-      <w:commentRangeStart w:id="12"/>
-      <w:commentRangeStart w:id="13"/>
-      <w:r>
-        <w:rPr>
-          <w:rFonts w:ascii="Times New Roman" w:hAnsi="Times New Roman" w:cs="Times New Roman"/>
-        </w:rPr>
-        <w:t>98</w:t>
-      </w:r>
-      <w:commentRangeEnd w:id="12"/>
-      <w:r>
-        <w:rPr>
-          <w:rStyle w:val="CommentReference"/>
-          <w:rFonts w:ascii="Times New Roman" w:hAnsi="Times New Roman" w:cs="Times New Roman"/>
-          <w:sz w:val="22"/>
-          <w:szCs w:val="22"/>
-        </w:rPr>
-        <w:commentReference w:id="12"/>
-      </w:r>
-      <w:commentRangeEnd w:id="13"/>
-      <w:r>
-        <w:rPr>
-          <w:rStyle w:val="CommentReference"/>
-          <w:rFonts w:ascii="Times New Roman" w:hAnsi="Times New Roman" w:cs="Times New Roman"/>
-          <w:sz w:val="22"/>
-          <w:szCs w:val="22"/>
-        </w:rPr>
-        <w:commentReference w:id="13"/>
-      </w:r>
-      <w:r>
-        <w:rPr>
-          <w:rFonts w:ascii="Times New Roman" w:hAnsi="Times New Roman" w:cs="Times New Roman"/>
-        </w:rPr>
-        <w:t xml:space="preserve">). </w:t>
+        <w:t xml:space="preserve">, assessing the effect of time of collection (ZT1 vs ZT 13) and pregnancy status. The test revealed a significant effect of pregnancy (p=0.007), but not of time (p=0.98). </w:t>
       </w:r>
       <w:r>
         <w:rPr>
@@ -2160,7 +1921,23 @@
           <w:rFonts w:ascii="Times New Roman" w:hAnsi="Times New Roman" w:cs="Times New Roman"/>
           <w:color w:val="FF0000"/>
         </w:rPr>
-        <w:t>/dL) elevated in pregnant animals compared to non-pregnant mice (</w:t>
+        <w:t>/</w:t>
+      </w:r>
+      <w:proofErr w:type="spellStart"/>
+      <w:r>
+        <w:rPr>
+          <w:rFonts w:ascii="Times New Roman" w:hAnsi="Times New Roman" w:cs="Times New Roman"/>
+          <w:color w:val="FF0000"/>
+        </w:rPr>
+        <w:t>dL</w:t>
+      </w:r>
+      <w:proofErr w:type="spellEnd"/>
+      <w:r>
+        <w:rPr>
+          <w:rFonts w:ascii="Times New Roman" w:hAnsi="Times New Roman" w:cs="Times New Roman"/>
+          <w:color w:val="FF0000"/>
+        </w:rPr>
+        <w:t>) elevated in pregnant animals compared to non-pregnant mice (</w:t>
       </w:r>
       <w:r>
         <w:rPr>
@@ -2604,8 +2381,6 @@
           <w:bCs/>
         </w:rPr>
       </w:pPr>
-      <w:commentRangeStart w:id="14"/>
-      <w:commentRangeStart w:id="15"/>
       <w:r>
         <w:rPr>
           <w:rFonts w:ascii="Times New Roman" w:hAnsi="Times New Roman" w:cs="Times New Roman"/>
@@ -2673,53 +2448,15 @@
           <w:bCs/>
         </w:rPr>
       </w:pPr>
-      <w:commentRangeStart w:id="16"/>
-      <w:r>
-        <w:rPr>
-          <w:rFonts w:ascii="Times New Roman" w:hAnsi="Times New Roman" w:cs="Times New Roman"/>
-          <w:b/>
-          <w:bCs/>
-          <w:color w:val="242424"/>
-          <w:shd w:val="clear" w:color="auto" w:fill="FFFFFF"/>
-        </w:rPr>
-        <w:t>More</w:t>
-      </w:r>
-      <w:commentRangeEnd w:id="14"/>
-      <w:r>
-        <w:rPr>
-          <w:rStyle w:val="CommentReference"/>
-          <w:rFonts w:ascii="Times New Roman" w:hAnsi="Times New Roman" w:cs="Times New Roman"/>
-          <w:sz w:val="22"/>
-          <w:szCs w:val="22"/>
-        </w:rPr>
-        <w:commentReference w:id="14"/>
-      </w:r>
-      <w:commentRangeEnd w:id="15"/>
-      <w:r>
-        <w:rPr>
-          <w:rStyle w:val="CommentReference"/>
-        </w:rPr>
-        <w:commentReference w:id="15"/>
-      </w:r>
-      <w:r>
-        <w:rPr>
-          <w:rFonts w:ascii="Times New Roman" w:hAnsi="Times New Roman" w:cs="Times New Roman"/>
-          <w:b/>
-          <w:bCs/>
-          <w:color w:val="242424"/>
-          <w:shd w:val="clear" w:color="auto" w:fill="FFFFFF"/>
-        </w:rPr>
-        <w:t xml:space="preserve"> complete labelling would be helpful.</w:t>
-      </w:r>
-      <w:commentRangeEnd w:id="16"/>
-      <w:r>
-        <w:rPr>
-          <w:rStyle w:val="CommentReference"/>
-          <w:rFonts w:ascii="Times New Roman" w:hAnsi="Times New Roman" w:cs="Times New Roman"/>
-          <w:sz w:val="22"/>
-          <w:szCs w:val="22"/>
-        </w:rPr>
-        <w:commentReference w:id="16"/>
+      <w:r>
+        <w:rPr>
+          <w:rFonts w:ascii="Times New Roman" w:hAnsi="Times New Roman" w:cs="Times New Roman"/>
+          <w:b/>
+          <w:bCs/>
+          <w:color w:val="242424"/>
+          <w:shd w:val="clear" w:color="auto" w:fill="FFFFFF"/>
+        </w:rPr>
+        <w:t>More complete labelling would be helpful.</w:t>
       </w:r>
       <w:r>
         <w:rPr>
@@ -2738,29 +2475,7 @@
           <w:color w:val="242424"/>
           <w:shd w:val="clear" w:color="auto" w:fill="FFFFFF"/>
         </w:rPr>
-        <w:t xml:space="preserve">I strongly applaud the authors for their use of gender neural language "expectant parents" in the </w:t>
-      </w:r>
-      <w:proofErr w:type="gramStart"/>
-      <w:r>
-        <w:rPr>
-          <w:rFonts w:ascii="Times New Roman" w:hAnsi="Times New Roman" w:cs="Times New Roman"/>
-          <w:b/>
-          <w:bCs/>
-          <w:color w:val="242424"/>
-          <w:shd w:val="clear" w:color="auto" w:fill="FFFFFF"/>
-        </w:rPr>
-        <w:t>discussion, but</w:t>
-      </w:r>
-      <w:proofErr w:type="gramEnd"/>
-      <w:r>
-        <w:rPr>
-          <w:rFonts w:ascii="Times New Roman" w:hAnsi="Times New Roman" w:cs="Times New Roman"/>
-          <w:b/>
-          <w:bCs/>
-          <w:color w:val="242424"/>
-          <w:shd w:val="clear" w:color="auto" w:fill="FFFFFF"/>
-        </w:rPr>
-        <w:t xml:space="preserve"> suggest "expectant gestational parents" may be more accurate and avoid confusion.</w:t>
+        <w:t>I strongly applaud the authors for their use of gender neural language "expectant parents" in the discussion, but suggest "expectant gestational parents" may be more accurate and avoid confusion.</w:t>
       </w:r>
     </w:p>
     <w:p>
@@ -2842,78 +2557,36 @@
           <w:bCs/>
         </w:rPr>
       </w:pPr>
-      <w:commentRangeStart w:id="17"/>
-      <w:commentRangeStart w:id="18"/>
-      <w:r>
-        <w:rPr>
-          <w:rFonts w:ascii="Times New Roman" w:hAnsi="Times New Roman" w:cs="Times New Roman"/>
-          <w:b/>
-          <w:bCs/>
-          <w:color w:val="242424"/>
-          <w:shd w:val="clear" w:color="auto" w:fill="FFFFFF"/>
-        </w:rPr>
-        <w:t xml:space="preserve">There are </w:t>
-      </w:r>
-      <w:proofErr w:type="gramStart"/>
-      <w:r>
-        <w:rPr>
-          <w:rFonts w:ascii="Times New Roman" w:hAnsi="Times New Roman" w:cs="Times New Roman"/>
-          <w:b/>
-          <w:bCs/>
-          <w:color w:val="242424"/>
-          <w:shd w:val="clear" w:color="auto" w:fill="FFFFFF"/>
-        </w:rPr>
-        <w:t>a number of</w:t>
-      </w:r>
-      <w:proofErr w:type="gramEnd"/>
-      <w:r>
-        <w:rPr>
-          <w:rFonts w:ascii="Times New Roman" w:hAnsi="Times New Roman" w:cs="Times New Roman"/>
-          <w:b/>
-          <w:bCs/>
-          <w:color w:val="242424"/>
-          <w:shd w:val="clear" w:color="auto" w:fill="FFFFFF"/>
-        </w:rPr>
-        <w:t xml:space="preserve"> sentences in both the discussion and introduction that could be edited for clarity of thought.</w:t>
-      </w:r>
-      <w:commentRangeEnd w:id="17"/>
-      <w:r>
-        <w:rPr>
-          <w:rStyle w:val="CommentReference"/>
-          <w:rFonts w:ascii="Times New Roman" w:hAnsi="Times New Roman" w:cs="Times New Roman"/>
-          <w:sz w:val="22"/>
-          <w:szCs w:val="22"/>
-        </w:rPr>
-        <w:commentReference w:id="17"/>
-      </w:r>
-      <w:commentRangeEnd w:id="18"/>
-      <w:r>
-        <w:rPr>
-          <w:rStyle w:val="CommentReference"/>
-          <w:rFonts w:ascii="Times New Roman" w:hAnsi="Times New Roman" w:cs="Times New Roman"/>
-          <w:sz w:val="22"/>
-          <w:szCs w:val="22"/>
-        </w:rPr>
-        <w:commentReference w:id="18"/>
-      </w:r>
-    </w:p>
-    <w:p>
-      <w:pPr>
-        <w:rPr>
-          <w:rFonts w:ascii="Times New Roman" w:hAnsi="Times New Roman" w:cs="Times New Roman"/>
-          <w:b/>
-          <w:bCs/>
-        </w:rPr>
-      </w:pPr>
-    </w:p>
-    <w:p>
-      <w:pPr>
-        <w:rPr>
-          <w:rFonts w:ascii="Times New Roman" w:hAnsi="Times New Roman" w:cs="Times New Roman"/>
-          <w:b/>
-          <w:bCs/>
-        </w:rPr>
-      </w:pPr>
+      <w:r>
+        <w:rPr>
+          <w:rFonts w:ascii="Times New Roman" w:hAnsi="Times New Roman" w:cs="Times New Roman"/>
+          <w:b/>
+          <w:bCs/>
+          <w:color w:val="242424"/>
+          <w:shd w:val="clear" w:color="auto" w:fill="FFFFFF"/>
+        </w:rPr>
+        <w:t>There are a number of sentences in both the discussion and introduction that could be edited for clarity of thought.</w:t>
+      </w:r>
+    </w:p>
+    <w:p>
+      <w:pPr>
+        <w:rPr>
+          <w:rFonts w:ascii="Times New Roman" w:hAnsi="Times New Roman" w:cs="Times New Roman"/>
+          <w:b/>
+          <w:bCs/>
+        </w:rPr>
+      </w:pPr>
+    </w:p>
+    <w:p>
+      <w:pPr>
+        <w:rPr>
+          <w:rFonts w:ascii="Times New Roman" w:hAnsi="Times New Roman" w:cs="Times New Roman"/>
+          <w:b/>
+          <w:bCs/>
+        </w:rPr>
+      </w:pPr>
+      <w:bookmarkStart w:id="4" w:name="_GoBack"/>
+      <w:bookmarkEnd w:id="4"/>
     </w:p>
     <w:p>
       <w:pPr>
@@ -3305,7 +2978,7 @@
 </file>
 
 <file path=word/comments.xml><?xml version="1.0" encoding="utf-8"?>
-<w:comments xmlns:wpc="http://schemas.microsoft.com/office/word/2010/wordprocessingCanvas" xmlns:cx="http://schemas.microsoft.com/office/drawing/2014/chartex" xmlns:cx1="http://schemas.microsoft.com/office/drawing/2015/9/8/chartex" xmlns:cx2="http://schemas.microsoft.com/office/drawing/2015/10/21/chartex" xmlns:cx3="http://schemas.microsoft.com/office/drawing/2016/5/9/chartex" xmlns:cx4="http://schemas.microsoft.com/office/drawing/2016/5/10/chartex" xmlns:cx5="http://schemas.microsoft.com/office/drawing/2016/5/11/chartex" xmlns:cx6="http://schemas.microsoft.com/office/drawing/2016/5/12/chartex" xmlns:cx7="http://schemas.microsoft.com/office/drawing/2016/5/13/chartex" xmlns:cx8="http://schemas.microsoft.com/office/drawing/2016/5/14/chartex" xmlns:mc="http://schemas.openxmlformats.org/markup-compatibility/2006" xmlns:aink="http://schemas.microsoft.com/office/drawing/2016/ink" xmlns:am3d="http://schemas.microsoft.com/office/drawing/2017/model3d" xmlns:o="urn:schemas-microsoft-com:office:office" xmlns:oel="http://schemas.microsoft.com/office/2019/extlst" xmlns:r="http://schemas.openxmlformats.org/officeDocument/2006/relationships" xmlns:m="http://schemas.openxmlformats.org/officeDocument/2006/math" xmlns:v="urn:schemas-microsoft-com:vml" xmlns:wp14="http://schemas.microsoft.com/office/word/2010/wordprocessingDrawing" xmlns:wp="http://schemas.openxmlformats.org/drawingml/2006/wordprocessingDrawing" xmlns:w10="urn:schemas-microsoft-com:office:word" xmlns:w="http://schemas.openxmlformats.org/wordprocessingml/2006/main" xmlns:w14="http://schemas.microsoft.com/office/word/2010/wordml" xmlns:w15="http://schemas.microsoft.com/office/word/2012/wordml" xmlns:w16cex="http://schemas.microsoft.com/office/word/2018/wordml/cex" xmlns:w16cid="http://schemas.microsoft.com/office/word/2016/wordml/cid" xmlns:w16="http://schemas.microsoft.com/office/word/2018/wordml" xmlns:w16sdtdh="http://schemas.microsoft.com/office/word/2020/wordml/sdtdatahash" xmlns:w16se="http://schemas.microsoft.com/office/word/2015/wordml/symex" xmlns:wpg="http://schemas.microsoft.com/office/word/2010/wordprocessingGroup" xmlns:wpi="http://schemas.microsoft.com/office/word/2010/wordprocessingInk" xmlns:wne="http://schemas.microsoft.com/office/word/2006/wordml" xmlns:wps="http://schemas.microsoft.com/office/word/2010/wordprocessingShape" mc:Ignorable="w14 w15 w16se w16cid w16 w16cex w16sdtdh wp14">
+<w:comments xmlns:wpc="http://schemas.microsoft.com/office/word/2010/wordprocessingCanvas" xmlns:cx="http://schemas.microsoft.com/office/drawing/2014/chartex" xmlns:cx1="http://schemas.microsoft.com/office/drawing/2015/9/8/chartex" xmlns:cx2="http://schemas.microsoft.com/office/drawing/2015/10/21/chartex" xmlns:cx3="http://schemas.microsoft.com/office/drawing/2016/5/9/chartex" xmlns:cx4="http://schemas.microsoft.com/office/drawing/2016/5/10/chartex" xmlns:cx5="http://schemas.microsoft.com/office/drawing/2016/5/11/chartex" xmlns:cx6="http://schemas.microsoft.com/office/drawing/2016/5/12/chartex" xmlns:cx7="http://schemas.microsoft.com/office/drawing/2016/5/13/chartex" xmlns:cx8="http://schemas.microsoft.com/office/drawing/2016/5/14/chartex" xmlns:mc="http://schemas.openxmlformats.org/markup-compatibility/2006" xmlns:aink="http://schemas.microsoft.com/office/drawing/2016/ink" xmlns:am3d="http://schemas.microsoft.com/office/drawing/2017/model3d" xmlns:o="urn:schemas-microsoft-com:office:office" xmlns:r="http://schemas.openxmlformats.org/officeDocument/2006/relationships" xmlns:m="http://schemas.openxmlformats.org/officeDocument/2006/math" xmlns:v="urn:schemas-microsoft-com:vml" xmlns:wp14="http://schemas.microsoft.com/office/word/2010/wordprocessingDrawing" xmlns:wp="http://schemas.openxmlformats.org/drawingml/2006/wordprocessingDrawing" xmlns:w10="urn:schemas-microsoft-com:office:word" xmlns:w="http://schemas.openxmlformats.org/wordprocessingml/2006/main" xmlns:w14="http://schemas.microsoft.com/office/word/2010/wordml" xmlns:w15="http://schemas.microsoft.com/office/word/2012/wordml" xmlns:w16cid="http://schemas.microsoft.com/office/word/2016/wordml/cid" xmlns:w16se="http://schemas.microsoft.com/office/word/2015/wordml/symex" xmlns:wpg="http://schemas.microsoft.com/office/word/2010/wordprocessingGroup" xmlns:wpi="http://schemas.microsoft.com/office/word/2010/wordprocessingInk" xmlns:wne="http://schemas.microsoft.com/office/word/2006/wordml" xmlns:wps="http://schemas.microsoft.com/office/word/2010/wordprocessingShape" mc:Ignorable="w14 w15 w16se w16cid wp14">
   <w:comment w:id="0" w:author="Molly C. MULCAHY" w:date="2024-07-22T16:22:00Z" w:initials="MM">
     <w:p>
       <w:pPr>
@@ -3371,261 +3044,6 @@
           <w:szCs w:val="20"/>
         </w:rPr>
         <w:t>I think its more likely to be glycogen</w:t>
-      </w:r>
-    </w:p>
-  </w:comment>
-  <w:comment w:id="4" w:author="Molly C. MULCAHY" w:date="2024-07-17T15:52:00Z" w:initials="MM">
-    <w:p>
-      <w:pPr>
-        <w:pStyle w:val="CommentText"/>
-      </w:pPr>
-      <w:r>
-        <w:rPr>
-          <w:rStyle w:val="CommentReference"/>
-        </w:rPr>
-        <w:annotationRef/>
-      </w:r>
-      <w:r>
-        <w:t>I would love your perspective here.</w:t>
-      </w:r>
-    </w:p>
-  </w:comment>
-  <w:comment w:id="5" w:author="Dave Bridges" w:date="2024-07-20T13:20:00Z" w:initials="DB">
-    <w:p>
-      <w:r>
-        <w:rPr>
-          <w:rStyle w:val="CommentReference"/>
-        </w:rPr>
-        <w:annotationRef/>
-      </w:r>
-      <w:r>
-        <w:rPr>
-          <w:color w:val="000000"/>
-          <w:sz w:val="20"/>
-          <w:szCs w:val="20"/>
-        </w:rPr>
-        <w:t>Lets be consistent with coloring and mark that at the beginning of the response (red or blue)</w:t>
-      </w:r>
-    </w:p>
-  </w:comment>
-  <w:comment w:id="6" w:author="Molly C. MULCAHY" w:date="2024-07-19T15:09:00Z" w:initials="MM">
-    <w:p>
-      <w:pPr>
-        <w:pStyle w:val="CommentText"/>
-      </w:pPr>
-      <w:r>
-        <w:rPr>
-          <w:rStyle w:val="CommentReference"/>
-        </w:rPr>
-        <w:annotationRef/>
-      </w:r>
-      <w:r>
-        <w:t>I might be wrong here, but I don’t feel like there is a strong standard. I see it both ways all the time. What is your thought on this comment?</w:t>
-      </w:r>
-    </w:p>
-  </w:comment>
-  <w:comment w:id="7" w:author="Dave Bridges" w:date="2024-07-20T13:24:00Z" w:initials="DB">
-    <w:p>
-      <w:r>
-        <w:rPr>
-          <w:rStyle w:val="CommentReference"/>
-        </w:rPr>
-        <w:annotationRef/>
-      </w:r>
-      <w:r>
-        <w:rPr>
-          <w:color w:val="000000"/>
-          <w:sz w:val="20"/>
-          <w:szCs w:val="20"/>
-        </w:rPr>
-        <w:t>I think we should respond to this separately from point 3</w:t>
-      </w:r>
-    </w:p>
-  </w:comment>
-  <w:comment w:id="8" w:author="Dave Bridges" w:date="2024-07-20T13:24:00Z" w:initials="DB">
-    <w:p>
-      <w:r>
-        <w:rPr>
-          <w:rStyle w:val="CommentReference"/>
-        </w:rPr>
-        <w:annotationRef/>
-      </w:r>
-      <w:r>
-        <w:rPr>
-          <w:color w:val="000000"/>
-          <w:sz w:val="20"/>
-          <w:szCs w:val="20"/>
-        </w:rPr>
-        <w:t>In this case it could help for both to include the revised figures so they can at a glance see what we are talking about</w:t>
-      </w:r>
-    </w:p>
-  </w:comment>
-  <w:comment w:id="9" w:author="Dave Bridges" w:date="2024-07-26T08:48:00Z" w:initials="DB">
-    <w:p>
-      <w:r>
-        <w:rPr>
-          <w:rStyle w:val="CommentReference"/>
-        </w:rPr>
-        <w:annotationRef/>
-      </w:r>
-      <w:r>
-        <w:rPr>
-          <w:color w:val="000000"/>
-          <w:sz w:val="20"/>
-          <w:szCs w:val="20"/>
-        </w:rPr>
-        <w:t>@Molly are the stats giving the same results for the effects of insulin if we don’t baseline adjust?  It might be nice to say that the interpretations are the same.</w:t>
-      </w:r>
-    </w:p>
-  </w:comment>
-  <w:comment w:id="10" w:author="Molly C. MULCAHY" w:date="2024-07-16T15:50:00Z" w:initials="MM">
-    <w:p>
-      <w:pPr>
-        <w:pStyle w:val="CommentText"/>
-      </w:pPr>
-      <w:r>
-        <w:rPr>
-          <w:rStyle w:val="CommentReference"/>
-        </w:rPr>
-        <w:annotationRef/>
-      </w:r>
-      <w:r>
-        <w:t xml:space="preserve">So I looked at this and I ran a linear mixed effects model….Which makes no sense. I reran as a 2-way anova and changed the language and code accordingly. I’m not sure about the 2E comment. Do you think they mean 2C, still? </w:t>
-      </w:r>
-    </w:p>
-  </w:comment>
-  <w:comment w:id="11" w:author="Dave Bridges" w:date="2024-07-26T08:51:00Z" w:initials="DB">
-    <w:p>
-      <w:r>
-        <w:rPr>
-          <w:rStyle w:val="CommentReference"/>
-        </w:rPr>
-        <w:annotationRef/>
-      </w:r>
-      <w:r>
-        <w:rPr>
-          <w:color w:val="000000"/>
-          <w:sz w:val="20"/>
-          <w:szCs w:val="20"/>
-        </w:rPr>
-        <w:t>I think they mean 2C and 2F</w:t>
-      </w:r>
-    </w:p>
-  </w:comment>
-  <w:comment w:id="12" w:author="Dave Bridges" w:date="2024-07-20T13:21:00Z" w:initials="DB">
-    <w:p>
-      <w:r>
-        <w:rPr>
-          <w:rStyle w:val="CommentReference"/>
-        </w:rPr>
-        <w:annotationRef/>
-      </w:r>
-      <w:r>
-        <w:rPr>
-          <w:sz w:val="20"/>
-          <w:szCs w:val="20"/>
-        </w:rPr>
-        <w:t>Was there an interaction?  Maybe don’t need to put in the paper but we could put it in the response</w:t>
-      </w:r>
-    </w:p>
-  </w:comment>
-  <w:comment w:id="13" w:author="Molly C. MULCAHY" w:date="2024-07-22T11:49:00Z" w:initials="MM">
-    <w:p>
-      <w:pPr>
-        <w:pStyle w:val="CommentText"/>
-      </w:pPr>
-      <w:r>
-        <w:rPr>
-          <w:rStyle w:val="CommentReference"/>
-        </w:rPr>
-        <w:annotationRef/>
-      </w:r>
-      <w:r>
-        <w:t xml:space="preserve">There was not. I included it in the response, but not the paper, as suggested. </w:t>
-      </w:r>
-    </w:p>
-  </w:comment>
-  <w:comment w:id="14" w:author="Molly C. MULCAHY" w:date="2024-07-16T16:23:00Z" w:initials="MCM">
-    <w:p>
-      <w:pPr>
-        <w:pStyle w:val="CommentText"/>
-      </w:pPr>
-      <w:r>
-        <w:rPr>
-          <w:rStyle w:val="CommentReference"/>
-        </w:rPr>
-        <w:annotationRef/>
-      </w:r>
-      <w:r>
-        <w:t>I have updated the code but was having trouble with the adobe illustrator file. Could you take a look at that?</w:t>
-      </w:r>
-    </w:p>
-  </w:comment>
-  <w:comment w:id="15" w:author="Dave Bridges" w:date="2024-07-26T08:56:00Z" w:initials="DB">
-    <w:p>
-      <w:r>
-        <w:rPr>
-          <w:rStyle w:val="CommentReference"/>
-        </w:rPr>
-        <w:annotationRef/>
-      </w:r>
-      <w:r>
-        <w:rPr>
-          <w:color w:val="000000"/>
-          <w:sz w:val="20"/>
-          <w:szCs w:val="20"/>
-        </w:rPr>
-        <w:t>Im not sure what you (or they) mean.  I re-saved the PDF so let me know if it looks ok now on the PDF</w:t>
-      </w:r>
-    </w:p>
-  </w:comment>
-  <w:comment w:id="16" w:author="Molly C. MULCAHY" w:date="2024-07-16T16:35:00Z" w:initials="MCM">
-    <w:p>
-      <w:pPr>
-        <w:pStyle w:val="CommentText"/>
-      </w:pPr>
-      <w:r>
-        <w:rPr>
-          <w:rStyle w:val="CommentReference"/>
-        </w:rPr>
-        <w:annotationRef/>
-      </w:r>
-      <w:r>
-        <w:t>Must re-review with a fine tooth comb.</w:t>
-      </w:r>
-    </w:p>
-  </w:comment>
-  <w:comment w:id="17" w:author="Molly C. MULCAHY" w:date="2024-07-19T15:10:00Z" w:initials="MM">
-    <w:p>
-      <w:pPr>
-        <w:pStyle w:val="CommentText"/>
-      </w:pPr>
-      <w:r>
-        <w:rPr>
-          <w:rStyle w:val="CommentReference"/>
-        </w:rPr>
-        <w:annotationRef/>
-      </w:r>
-      <w:r>
-        <w:t xml:space="preserve">I’ll re-read this over the weekend and try to flag which ones they dislike/could be improved. </w:t>
-      </w:r>
-    </w:p>
-  </w:comment>
-  <w:comment w:id="18" w:author="Dave Bridges" w:date="2024-07-20T13:23:00Z" w:initials="DB">
-    <w:p>
-      <w:r>
-        <w:rPr>
-          <w:rStyle w:val="CommentReference"/>
-        </w:rPr>
-        <w:annotationRef/>
-      </w:r>
-      <w:r>
-        <w:rPr>
-          <w:color w:val="000000"/>
-          <w:sz w:val="20"/>
-          <w:szCs w:val="20"/>
-        </w:rPr>
-        <w:t>Could just respond that we have revised in several spaces, since you already noted stuff is changing in the introduction</w:t>
       </w:r>
     </w:p>
   </w:comment>
@@ -3633,26 +3051,11 @@
 </file>
 
 <file path=word/commentsExtended.xml><?xml version="1.0" encoding="utf-8"?>
-<w15:commentsEx xmlns:wpc="http://schemas.microsoft.com/office/word/2010/wordprocessingCanvas" xmlns:cx="http://schemas.microsoft.com/office/drawing/2014/chartex" xmlns:cx1="http://schemas.microsoft.com/office/drawing/2015/9/8/chartex" xmlns:cx2="http://schemas.microsoft.com/office/drawing/2015/10/21/chartex" xmlns:cx3="http://schemas.microsoft.com/office/drawing/2016/5/9/chartex" xmlns:cx4="http://schemas.microsoft.com/office/drawing/2016/5/10/chartex" xmlns:cx5="http://schemas.microsoft.com/office/drawing/2016/5/11/chartex" xmlns:cx6="http://schemas.microsoft.com/office/drawing/2016/5/12/chartex" xmlns:cx7="http://schemas.microsoft.com/office/drawing/2016/5/13/chartex" xmlns:cx8="http://schemas.microsoft.com/office/drawing/2016/5/14/chartex" xmlns:mc="http://schemas.openxmlformats.org/markup-compatibility/2006" xmlns:aink="http://schemas.microsoft.com/office/drawing/2016/ink" xmlns:am3d="http://schemas.microsoft.com/office/drawing/2017/model3d" xmlns:o="urn:schemas-microsoft-com:office:office" xmlns:oel="http://schemas.microsoft.com/office/2019/extlst" xmlns:r="http://schemas.openxmlformats.org/officeDocument/2006/relationships" xmlns:m="http://schemas.openxmlformats.org/officeDocument/2006/math" xmlns:v="urn:schemas-microsoft-com:vml" xmlns:wp14="http://schemas.microsoft.com/office/word/2010/wordprocessingDrawing" xmlns:wp="http://schemas.openxmlformats.org/drawingml/2006/wordprocessingDrawing" xmlns:w10="urn:schemas-microsoft-com:office:word" xmlns:w="http://schemas.openxmlformats.org/wordprocessingml/2006/main" xmlns:w14="http://schemas.microsoft.com/office/word/2010/wordml" xmlns:w15="http://schemas.microsoft.com/office/word/2012/wordml" xmlns:w16cex="http://schemas.microsoft.com/office/word/2018/wordml/cex" xmlns:w16cid="http://schemas.microsoft.com/office/word/2016/wordml/cid" xmlns:w16="http://schemas.microsoft.com/office/word/2018/wordml" xmlns:w16sdtdh="http://schemas.microsoft.com/office/word/2020/wordml/sdtdatahash" xmlns:w16se="http://schemas.microsoft.com/office/word/2015/wordml/symex" xmlns:wpg="http://schemas.microsoft.com/office/word/2010/wordprocessingGroup" xmlns:wpi="http://schemas.microsoft.com/office/word/2010/wordprocessingInk" xmlns:wne="http://schemas.microsoft.com/office/word/2006/wordml" xmlns:wps="http://schemas.microsoft.com/office/word/2010/wordprocessingShape" mc:Ignorable="w14 w15 w16se w16cid w16 w16cex w16sdtdh wp14">
+<w15:commentsEx xmlns:wpc="http://schemas.microsoft.com/office/word/2010/wordprocessingCanvas" xmlns:cx="http://schemas.microsoft.com/office/drawing/2014/chartex" xmlns:cx1="http://schemas.microsoft.com/office/drawing/2015/9/8/chartex" xmlns:cx2="http://schemas.microsoft.com/office/drawing/2015/10/21/chartex" xmlns:cx3="http://schemas.microsoft.com/office/drawing/2016/5/9/chartex" xmlns:cx4="http://schemas.microsoft.com/office/drawing/2016/5/10/chartex" xmlns:cx5="http://schemas.microsoft.com/office/drawing/2016/5/11/chartex" xmlns:cx6="http://schemas.microsoft.com/office/drawing/2016/5/12/chartex" xmlns:cx7="http://schemas.microsoft.com/office/drawing/2016/5/13/chartex" xmlns:cx8="http://schemas.microsoft.com/office/drawing/2016/5/14/chartex" xmlns:mc="http://schemas.openxmlformats.org/markup-compatibility/2006" xmlns:aink="http://schemas.microsoft.com/office/drawing/2016/ink" xmlns:am3d="http://schemas.microsoft.com/office/drawing/2017/model3d" xmlns:o="urn:schemas-microsoft-com:office:office" xmlns:r="http://schemas.openxmlformats.org/officeDocument/2006/relationships" xmlns:m="http://schemas.openxmlformats.org/officeDocument/2006/math" xmlns:v="urn:schemas-microsoft-com:vml" xmlns:wp14="http://schemas.microsoft.com/office/word/2010/wordprocessingDrawing" xmlns:wp="http://schemas.openxmlformats.org/drawingml/2006/wordprocessingDrawing" xmlns:w10="urn:schemas-microsoft-com:office:word" xmlns:w="http://schemas.openxmlformats.org/wordprocessingml/2006/main" xmlns:w14="http://schemas.microsoft.com/office/word/2010/wordml" xmlns:w15="http://schemas.microsoft.com/office/word/2012/wordml" xmlns:w16cid="http://schemas.microsoft.com/office/word/2016/wordml/cid" xmlns:w16se="http://schemas.microsoft.com/office/word/2015/wordml/symex" xmlns:wpg="http://schemas.microsoft.com/office/word/2010/wordprocessingGroup" xmlns:wpi="http://schemas.microsoft.com/office/word/2010/wordprocessingInk" xmlns:wne="http://schemas.microsoft.com/office/word/2006/wordml" xmlns:wps="http://schemas.microsoft.com/office/word/2010/wordprocessingShape" mc:Ignorable="w14 w15 w16se w16cid wp14">
   <w15:commentEx w15:paraId="6766DB50" w15:done="0"/>
   <w15:commentEx w15:paraId="453A40FE" w15:paraIdParent="6766DB50" w15:done="0"/>
   <w15:commentEx w15:paraId="2BC3882F" w15:done="1"/>
   <w15:commentEx w15:paraId="31D4DC09" w15:paraIdParent="2BC3882F" w15:done="1"/>
-  <w15:commentEx w15:paraId="178B49C3" w15:done="1"/>
-  <w15:commentEx w15:paraId="51133B47" w15:done="1"/>
-  <w15:commentEx w15:paraId="624A1ABB" w15:done="1"/>
-  <w15:commentEx w15:paraId="2B15E78D" w15:paraIdParent="624A1ABB" w15:done="1"/>
-  <w15:commentEx w15:paraId="667557E5" w15:paraIdParent="624A1ABB" w15:done="1"/>
-  <w15:commentEx w15:paraId="63D2AE47" w15:done="0"/>
-  <w15:commentEx w15:paraId="56D73295" w15:done="0"/>
-  <w15:commentEx w15:paraId="6719E039" w15:paraIdParent="56D73295" w15:done="0"/>
-  <w15:commentEx w15:paraId="62073922" w15:done="1"/>
-  <w15:commentEx w15:paraId="7FD1EB9B" w15:paraIdParent="62073922" w15:done="1"/>
-  <w15:commentEx w15:paraId="1B33A943" w15:done="0"/>
-  <w15:commentEx w15:paraId="1CC4A7FD" w15:paraIdParent="1B33A943" w15:done="0"/>
-  <w15:commentEx w15:paraId="12C04576" w15:done="0"/>
-  <w15:commentEx w15:paraId="57FDC5B6" w15:done="0"/>
-  <w15:commentEx w15:paraId="117381DC" w15:paraIdParent="57FDC5B6" w15:done="0"/>
 </w15:commentsEx>
 </file>
 
@@ -3693,31 +3096,16 @@
 </file>
 
 <file path=word/commentsIds.xml><?xml version="1.0" encoding="utf-8"?>
-<w16cid:commentsIds xmlns:wpc="http://schemas.microsoft.com/office/word/2010/wordprocessingCanvas" xmlns:cx="http://schemas.microsoft.com/office/drawing/2014/chartex" xmlns:cx1="http://schemas.microsoft.com/office/drawing/2015/9/8/chartex" xmlns:cx2="http://schemas.microsoft.com/office/drawing/2015/10/21/chartex" xmlns:cx3="http://schemas.microsoft.com/office/drawing/2016/5/9/chartex" xmlns:cx4="http://schemas.microsoft.com/office/drawing/2016/5/10/chartex" xmlns:cx5="http://schemas.microsoft.com/office/drawing/2016/5/11/chartex" xmlns:cx6="http://schemas.microsoft.com/office/drawing/2016/5/12/chartex" xmlns:cx7="http://schemas.microsoft.com/office/drawing/2016/5/13/chartex" xmlns:cx8="http://schemas.microsoft.com/office/drawing/2016/5/14/chartex" xmlns:mc="http://schemas.openxmlformats.org/markup-compatibility/2006" xmlns:aink="http://schemas.microsoft.com/office/drawing/2016/ink" xmlns:am3d="http://schemas.microsoft.com/office/drawing/2017/model3d" xmlns:o="urn:schemas-microsoft-com:office:office" xmlns:oel="http://schemas.microsoft.com/office/2019/extlst" xmlns:r="http://schemas.openxmlformats.org/officeDocument/2006/relationships" xmlns:m="http://schemas.openxmlformats.org/officeDocument/2006/math" xmlns:v="urn:schemas-microsoft-com:vml" xmlns:wp14="http://schemas.microsoft.com/office/word/2010/wordprocessingDrawing" xmlns:wp="http://schemas.openxmlformats.org/drawingml/2006/wordprocessingDrawing" xmlns:w10="urn:schemas-microsoft-com:office:word" xmlns:w="http://schemas.openxmlformats.org/wordprocessingml/2006/main" xmlns:w14="http://schemas.microsoft.com/office/word/2010/wordml" xmlns:w15="http://schemas.microsoft.com/office/word/2012/wordml" xmlns:w16cex="http://schemas.microsoft.com/office/word/2018/wordml/cex" xmlns:w16cid="http://schemas.microsoft.com/office/word/2016/wordml/cid" xmlns:w16="http://schemas.microsoft.com/office/word/2018/wordml" xmlns:w16sdtdh="http://schemas.microsoft.com/office/word/2020/wordml/sdtdatahash" xmlns:w16se="http://schemas.microsoft.com/office/word/2015/wordml/symex" xmlns:wpg="http://schemas.microsoft.com/office/word/2010/wordprocessingGroup" xmlns:wpi="http://schemas.microsoft.com/office/word/2010/wordprocessingInk" xmlns:wne="http://schemas.microsoft.com/office/word/2006/wordml" xmlns:wps="http://schemas.microsoft.com/office/word/2010/wordprocessingShape" mc:Ignorable="w14 w15 w16se w16cid w16 w16cex w16sdtdh wp14">
+<w16cid:commentsIds xmlns:wpc="http://schemas.microsoft.com/office/word/2010/wordprocessingCanvas" xmlns:cx="http://schemas.microsoft.com/office/drawing/2014/chartex" xmlns:cx1="http://schemas.microsoft.com/office/drawing/2015/9/8/chartex" xmlns:cx2="http://schemas.microsoft.com/office/drawing/2015/10/21/chartex" xmlns:cx3="http://schemas.microsoft.com/office/drawing/2016/5/9/chartex" xmlns:cx4="http://schemas.microsoft.com/office/drawing/2016/5/10/chartex" xmlns:cx5="http://schemas.microsoft.com/office/drawing/2016/5/11/chartex" xmlns:cx6="http://schemas.microsoft.com/office/drawing/2016/5/12/chartex" xmlns:cx7="http://schemas.microsoft.com/office/drawing/2016/5/13/chartex" xmlns:cx8="http://schemas.microsoft.com/office/drawing/2016/5/14/chartex" xmlns:mc="http://schemas.openxmlformats.org/markup-compatibility/2006" xmlns:aink="http://schemas.microsoft.com/office/drawing/2016/ink" xmlns:am3d="http://schemas.microsoft.com/office/drawing/2017/model3d" xmlns:o="urn:schemas-microsoft-com:office:office" xmlns:r="http://schemas.openxmlformats.org/officeDocument/2006/relationships" xmlns:m="http://schemas.openxmlformats.org/officeDocument/2006/math" xmlns:v="urn:schemas-microsoft-com:vml" xmlns:wp14="http://schemas.microsoft.com/office/word/2010/wordprocessingDrawing" xmlns:wp="http://schemas.openxmlformats.org/drawingml/2006/wordprocessingDrawing" xmlns:w10="urn:schemas-microsoft-com:office:word" xmlns:w="http://schemas.openxmlformats.org/wordprocessingml/2006/main" xmlns:w14="http://schemas.microsoft.com/office/word/2010/wordml" xmlns:w15="http://schemas.microsoft.com/office/word/2012/wordml" xmlns:w16cid="http://schemas.microsoft.com/office/word/2016/wordml/cid" xmlns:w16se="http://schemas.microsoft.com/office/word/2015/wordml/symex" xmlns:wpg="http://schemas.microsoft.com/office/word/2010/wordprocessingGroup" xmlns:wpi="http://schemas.microsoft.com/office/word/2010/wordprocessingInk" xmlns:wne="http://schemas.microsoft.com/office/word/2006/wordml" xmlns:wps="http://schemas.microsoft.com/office/word/2010/wordprocessingShape" mc:Ignorable="w14 w15 w16se w16cid wp14">
   <w16cid:commentId w16cid:paraId="6766DB50" w16cid:durableId="1B58E18A"/>
   <w16cid:commentId w16cid:paraId="453A40FE" w16cid:durableId="5B2566F5"/>
   <w16cid:commentId w16cid:paraId="2BC3882F" w16cid:durableId="5E279AFC"/>
   <w16cid:commentId w16cid:paraId="31D4DC09" w16cid:durableId="2725C159"/>
-  <w16cid:commentId w16cid:paraId="178B49C3" w16cid:durableId="0EB48A5B"/>
-  <w16cid:commentId w16cid:paraId="51133B47" w16cid:durableId="16EF7A2E"/>
-  <w16cid:commentId w16cid:paraId="624A1ABB" w16cid:durableId="79AEDF06"/>
-  <w16cid:commentId w16cid:paraId="2B15E78D" w16cid:durableId="77078BDA"/>
-  <w16cid:commentId w16cid:paraId="667557E5" w16cid:durableId="68F90F94"/>
-  <w16cid:commentId w16cid:paraId="63D2AE47" w16cid:durableId="4467D5DB"/>
-  <w16cid:commentId w16cid:paraId="56D73295" w16cid:durableId="10EF76C1"/>
-  <w16cid:commentId w16cid:paraId="6719E039" w16cid:durableId="0E9C051F"/>
-  <w16cid:commentId w16cid:paraId="62073922" w16cid:durableId="28794B5E"/>
-  <w16cid:commentId w16cid:paraId="7FD1EB9B" w16cid:durableId="1FD73071"/>
-  <w16cid:commentId w16cid:paraId="1B33A943" w16cid:durableId="268D108E"/>
-  <w16cid:commentId w16cid:paraId="1CC4A7FD" w16cid:durableId="0044F07D"/>
-  <w16cid:commentId w16cid:paraId="12C04576" w16cid:durableId="78CC39A1"/>
-  <w16cid:commentId w16cid:paraId="57FDC5B6" w16cid:durableId="283B66EB"/>
-  <w16cid:commentId w16cid:paraId="117381DC" w16cid:durableId="2C1B1BB3"/>
 </w16cid:commentsIds>
 </file>
 
 <file path=word/numbering.xml><?xml version="1.0" encoding="utf-8"?>
-<w:numbering xmlns:wpc="http://schemas.microsoft.com/office/word/2010/wordprocessingCanvas" xmlns:cx="http://schemas.microsoft.com/office/drawing/2014/chartex" xmlns:cx1="http://schemas.microsoft.com/office/drawing/2015/9/8/chartex" xmlns:cx2="http://schemas.microsoft.com/office/drawing/2015/10/21/chartex" xmlns:cx3="http://schemas.microsoft.com/office/drawing/2016/5/9/chartex" xmlns:cx4="http://schemas.microsoft.com/office/drawing/2016/5/10/chartex" xmlns:cx5="http://schemas.microsoft.com/office/drawing/2016/5/11/chartex" xmlns:cx6="http://schemas.microsoft.com/office/drawing/2016/5/12/chartex" xmlns:cx7="http://schemas.microsoft.com/office/drawing/2016/5/13/chartex" xmlns:cx8="http://schemas.microsoft.com/office/drawing/2016/5/14/chartex" xmlns:mc="http://schemas.openxmlformats.org/markup-compatibility/2006" xmlns:aink="http://schemas.microsoft.com/office/drawing/2016/ink" xmlns:am3d="http://schemas.microsoft.com/office/drawing/2017/model3d" xmlns:o="urn:schemas-microsoft-com:office:office" xmlns:oel="http://schemas.microsoft.com/office/2019/extlst" xmlns:r="http://schemas.openxmlformats.org/officeDocument/2006/relationships" xmlns:m="http://schemas.openxmlformats.org/officeDocument/2006/math" xmlns:v="urn:schemas-microsoft-com:vml" xmlns:wp14="http://schemas.microsoft.com/office/word/2010/wordprocessingDrawing" xmlns:wp="http://schemas.openxmlformats.org/drawingml/2006/wordprocessingDrawing" xmlns:w10="urn:schemas-microsoft-com:office:word" xmlns:w="http://schemas.openxmlformats.org/wordprocessingml/2006/main" xmlns:w14="http://schemas.microsoft.com/office/word/2010/wordml" xmlns:w15="http://schemas.microsoft.com/office/word/2012/wordml" xmlns:w16cex="http://schemas.microsoft.com/office/word/2018/wordml/cex" xmlns:w16cid="http://schemas.microsoft.com/office/word/2016/wordml/cid" xmlns:w16="http://schemas.microsoft.com/office/word/2018/wordml" xmlns:w16sdtdh="http://schemas.microsoft.com/office/word/2020/wordml/sdtdatahash" xmlns:w16se="http://schemas.microsoft.com/office/word/2015/wordml/symex" xmlns:wpg="http://schemas.microsoft.com/office/word/2010/wordprocessingGroup" xmlns:wpi="http://schemas.microsoft.com/office/word/2010/wordprocessingInk" xmlns:wne="http://schemas.microsoft.com/office/word/2006/wordml" xmlns:wps="http://schemas.microsoft.com/office/word/2010/wordprocessingShape" mc:Ignorable="w14 w15 w16se w16cid w16 w16cex w16sdtdh wp14">
+<w:numbering xmlns:wpc="http://schemas.microsoft.com/office/word/2010/wordprocessingCanvas" xmlns:cx="http://schemas.microsoft.com/office/drawing/2014/chartex" xmlns:cx1="http://schemas.microsoft.com/office/drawing/2015/9/8/chartex" xmlns:cx2="http://schemas.microsoft.com/office/drawing/2015/10/21/chartex" xmlns:cx3="http://schemas.microsoft.com/office/drawing/2016/5/9/chartex" xmlns:cx4="http://schemas.microsoft.com/office/drawing/2016/5/10/chartex" xmlns:cx5="http://schemas.microsoft.com/office/drawing/2016/5/11/chartex" xmlns:cx6="http://schemas.microsoft.com/office/drawing/2016/5/12/chartex" xmlns:cx7="http://schemas.microsoft.com/office/drawing/2016/5/13/chartex" xmlns:cx8="http://schemas.microsoft.com/office/drawing/2016/5/14/chartex" xmlns:mc="http://schemas.openxmlformats.org/markup-compatibility/2006" xmlns:aink="http://schemas.microsoft.com/office/drawing/2016/ink" xmlns:am3d="http://schemas.microsoft.com/office/drawing/2017/model3d" xmlns:o="urn:schemas-microsoft-com:office:office" xmlns:r="http://schemas.openxmlformats.org/officeDocument/2006/relationships" xmlns:m="http://schemas.openxmlformats.org/officeDocument/2006/math" xmlns:v="urn:schemas-microsoft-com:vml" xmlns:wp14="http://schemas.microsoft.com/office/word/2010/wordprocessingDrawing" xmlns:wp="http://schemas.openxmlformats.org/drawingml/2006/wordprocessingDrawing" xmlns:w10="urn:schemas-microsoft-com:office:word" xmlns:w="http://schemas.openxmlformats.org/wordprocessingml/2006/main" xmlns:w14="http://schemas.microsoft.com/office/word/2010/wordml" xmlns:w15="http://schemas.microsoft.com/office/word/2012/wordml" xmlns:w16cid="http://schemas.microsoft.com/office/word/2016/wordml/cid" xmlns:w16se="http://schemas.microsoft.com/office/word/2015/wordml/symex" xmlns:wpg="http://schemas.microsoft.com/office/word/2010/wordprocessingGroup" xmlns:wpi="http://schemas.microsoft.com/office/word/2010/wordprocessingInk" xmlns:wne="http://schemas.microsoft.com/office/word/2006/wordml" xmlns:wps="http://schemas.microsoft.com/office/word/2010/wordprocessingShape" mc:Ignorable="w14 w15 w16se w16cid wp14">
   <w:abstractNum w:abstractNumId="0" w15:restartNumberingAfterBreak="0">
     <w:nsid w:val="043E6B92"/>
     <w:multiLevelType w:val="hybridMultilevel"/>
@@ -4211,26 +3599,26 @@
       </w:pPr>
     </w:lvl>
   </w:abstractNum>
-  <w:num w:numId="1" w16cid:durableId="1017656834">
+  <w:num w:numId="1">
     <w:abstractNumId w:val="1"/>
   </w:num>
-  <w:num w:numId="2" w16cid:durableId="1497264464">
+  <w:num w:numId="2">
     <w:abstractNumId w:val="2"/>
   </w:num>
-  <w:num w:numId="3" w16cid:durableId="1300110711">
+  <w:num w:numId="3">
     <w:abstractNumId w:val="0"/>
   </w:num>
-  <w:num w:numId="4" w16cid:durableId="1358964904">
+  <w:num w:numId="4">
     <w:abstractNumId w:val="4"/>
   </w:num>
-  <w:num w:numId="5" w16cid:durableId="465005163">
+  <w:num w:numId="5">
     <w:abstractNumId w:val="3"/>
   </w:num>
 </w:numbering>
 </file>
 
 <file path=word/people.xml><?xml version="1.0" encoding="utf-8"?>
-<w15:people xmlns:wpc="http://schemas.microsoft.com/office/word/2010/wordprocessingCanvas" xmlns:cx="http://schemas.microsoft.com/office/drawing/2014/chartex" xmlns:cx1="http://schemas.microsoft.com/office/drawing/2015/9/8/chartex" xmlns:cx2="http://schemas.microsoft.com/office/drawing/2015/10/21/chartex" xmlns:cx3="http://schemas.microsoft.com/office/drawing/2016/5/9/chartex" xmlns:cx4="http://schemas.microsoft.com/office/drawing/2016/5/10/chartex" xmlns:cx5="http://schemas.microsoft.com/office/drawing/2016/5/11/chartex" xmlns:cx6="http://schemas.microsoft.com/office/drawing/2016/5/12/chartex" xmlns:cx7="http://schemas.microsoft.com/office/drawing/2016/5/13/chartex" xmlns:cx8="http://schemas.microsoft.com/office/drawing/2016/5/14/chartex" xmlns:mc="http://schemas.openxmlformats.org/markup-compatibility/2006" xmlns:aink="http://schemas.microsoft.com/office/drawing/2016/ink" xmlns:am3d="http://schemas.microsoft.com/office/drawing/2017/model3d" xmlns:o="urn:schemas-microsoft-com:office:office" xmlns:oel="http://schemas.microsoft.com/office/2019/extlst" xmlns:r="http://schemas.openxmlformats.org/officeDocument/2006/relationships" xmlns:m="http://schemas.openxmlformats.org/officeDocument/2006/math" xmlns:v="urn:schemas-microsoft-com:vml" xmlns:wp14="http://schemas.microsoft.com/office/word/2010/wordprocessingDrawing" xmlns:wp="http://schemas.openxmlformats.org/drawingml/2006/wordprocessingDrawing" xmlns:w10="urn:schemas-microsoft-com:office:word" xmlns:w="http://schemas.openxmlformats.org/wordprocessingml/2006/main" xmlns:w14="http://schemas.microsoft.com/office/word/2010/wordml" xmlns:w15="http://schemas.microsoft.com/office/word/2012/wordml" xmlns:w16cex="http://schemas.microsoft.com/office/word/2018/wordml/cex" xmlns:w16cid="http://schemas.microsoft.com/office/word/2016/wordml/cid" xmlns:w16="http://schemas.microsoft.com/office/word/2018/wordml" xmlns:w16sdtdh="http://schemas.microsoft.com/office/word/2020/wordml/sdtdatahash" xmlns:w16se="http://schemas.microsoft.com/office/word/2015/wordml/symex" xmlns:wpg="http://schemas.microsoft.com/office/word/2010/wordprocessingGroup" xmlns:wpi="http://schemas.microsoft.com/office/word/2010/wordprocessingInk" xmlns:wne="http://schemas.microsoft.com/office/word/2006/wordml" xmlns:wps="http://schemas.microsoft.com/office/word/2010/wordprocessingShape" mc:Ignorable="w14 w15 w16se w16cid w16 w16cex w16sdtdh wp14">
+<w15:people xmlns:wpc="http://schemas.microsoft.com/office/word/2010/wordprocessingCanvas" xmlns:cx="http://schemas.microsoft.com/office/drawing/2014/chartex" xmlns:cx1="http://schemas.microsoft.com/office/drawing/2015/9/8/chartex" xmlns:cx2="http://schemas.microsoft.com/office/drawing/2015/10/21/chartex" xmlns:cx3="http://schemas.microsoft.com/office/drawing/2016/5/9/chartex" xmlns:cx4="http://schemas.microsoft.com/office/drawing/2016/5/10/chartex" xmlns:cx5="http://schemas.microsoft.com/office/drawing/2016/5/11/chartex" xmlns:cx6="http://schemas.microsoft.com/office/drawing/2016/5/12/chartex" xmlns:cx7="http://schemas.microsoft.com/office/drawing/2016/5/13/chartex" xmlns:cx8="http://schemas.microsoft.com/office/drawing/2016/5/14/chartex" xmlns:mc="http://schemas.openxmlformats.org/markup-compatibility/2006" xmlns:aink="http://schemas.microsoft.com/office/drawing/2016/ink" xmlns:am3d="http://schemas.microsoft.com/office/drawing/2017/model3d" xmlns:o="urn:schemas-microsoft-com:office:office" xmlns:r="http://schemas.openxmlformats.org/officeDocument/2006/relationships" xmlns:m="http://schemas.openxmlformats.org/officeDocument/2006/math" xmlns:v="urn:schemas-microsoft-com:vml" xmlns:wp14="http://schemas.microsoft.com/office/word/2010/wordprocessingDrawing" xmlns:wp="http://schemas.openxmlformats.org/drawingml/2006/wordprocessingDrawing" xmlns:w10="urn:schemas-microsoft-com:office:word" xmlns:w="http://schemas.openxmlformats.org/wordprocessingml/2006/main" xmlns:w14="http://schemas.microsoft.com/office/word/2010/wordml" xmlns:w15="http://schemas.microsoft.com/office/word/2012/wordml" xmlns:w16cid="http://schemas.microsoft.com/office/word/2016/wordml/cid" xmlns:w16se="http://schemas.microsoft.com/office/word/2015/wordml/symex" xmlns:wpg="http://schemas.microsoft.com/office/word/2010/wordprocessingGroup" xmlns:wpi="http://schemas.microsoft.com/office/word/2010/wordprocessingInk" xmlns:wne="http://schemas.microsoft.com/office/word/2006/wordml" xmlns:wps="http://schemas.microsoft.com/office/word/2010/wordprocessingShape" mc:Ignorable="w14 w15 w16se w16cid wp14">
   <w15:person w15:author="Molly C. MULCAHY">
     <w15:presenceInfo w15:providerId="AD" w15:userId="S::mmulcahy3@wisc.edu::ecfe12e5-25e2-440a-a234-22f3559cd207"/>
   </w15:person>
@@ -4241,7 +3629,7 @@
 </file>
 
 <file path=word/styles.xml><?xml version="1.0" encoding="utf-8"?>
-<w:styles xmlns:mc="http://schemas.openxmlformats.org/markup-compatibility/2006" xmlns:r="http://schemas.openxmlformats.org/officeDocument/2006/relationships" xmlns:w="http://schemas.openxmlformats.org/wordprocessingml/2006/main" xmlns:w14="http://schemas.microsoft.com/office/word/2010/wordml" xmlns:w15="http://schemas.microsoft.com/office/word/2012/wordml" xmlns:w16cex="http://schemas.microsoft.com/office/word/2018/wordml/cex" xmlns:w16cid="http://schemas.microsoft.com/office/word/2016/wordml/cid" xmlns:w16="http://schemas.microsoft.com/office/word/2018/wordml" xmlns:w16sdtdh="http://schemas.microsoft.com/office/word/2020/wordml/sdtdatahash" xmlns:w16se="http://schemas.microsoft.com/office/word/2015/wordml/symex" mc:Ignorable="w14 w15 w16se w16cid w16 w16cex w16sdtdh">
+<w:styles xmlns:mc="http://schemas.openxmlformats.org/markup-compatibility/2006" xmlns:r="http://schemas.openxmlformats.org/officeDocument/2006/relationships" xmlns:w="http://schemas.openxmlformats.org/wordprocessingml/2006/main" xmlns:w14="http://schemas.microsoft.com/office/word/2010/wordml" xmlns:w15="http://schemas.microsoft.com/office/word/2012/wordml" xmlns:w16cid="http://schemas.microsoft.com/office/word/2016/wordml/cid" xmlns:w16se="http://schemas.microsoft.com/office/word/2015/wordml/symex" mc:Ignorable="w14 w15 w16se w16cid">
   <w:docDefaults>
     <w:rPrDefault>
       <w:rPr>
@@ -4259,7 +3647,7 @@
       </w:pPr>
     </w:pPrDefault>
   </w:docDefaults>
-  <w:latentStyles w:defLockedState="0" w:defUIPriority="99" w:defSemiHidden="0" w:defUnhideWhenUsed="0" w:defQFormat="0" w:count="376">
+  <w:latentStyles w:defLockedState="0" w:defUIPriority="99" w:defSemiHidden="0" w:defUnhideWhenUsed="0" w:defQFormat="0" w:count="375">
     <w:lsdException w:name="Normal" w:uiPriority="0" w:qFormat="1"/>
     <w:lsdException w:name="heading 1" w:uiPriority="9" w:qFormat="1"/>
     <w:lsdException w:name="heading 2" w:semiHidden="1" w:uiPriority="9" w:unhideWhenUsed="1" w:qFormat="1"/>
@@ -4635,7 +4023,6 @@
     <w:lsdException w:name="Smart Hyperlink" w:semiHidden="1" w:unhideWhenUsed="1"/>
     <w:lsdException w:name="Hashtag" w:semiHidden="1" w:unhideWhenUsed="1"/>
     <w:lsdException w:name="Unresolved Mention" w:semiHidden="1" w:unhideWhenUsed="1"/>
-    <w:lsdException w:name="Smart Link" w:semiHidden="1" w:unhideWhenUsed="1"/>
   </w:latentStyles>
   <w:style w:type="paragraph" w:default="1" w:styleId="Normal">
     <w:name w:val="Normal"/>
@@ -5261,6 +4648,36 @@
       <w:ind w:left="384" w:hanging="384"/>
     </w:pPr>
   </w:style>
+  <w:style w:type="paragraph" w:styleId="BalloonText">
+    <w:name w:val="Balloon Text"/>
+    <w:basedOn w:val="Normal"/>
+    <w:link w:val="BalloonTextChar"/>
+    <w:uiPriority w:val="99"/>
+    <w:semiHidden/>
+    <w:unhideWhenUsed/>
+    <w:rsid w:val="00D83337"/>
+    <w:pPr>
+      <w:spacing w:after="0" w:line="240" w:lineRule="auto"/>
+    </w:pPr>
+    <w:rPr>
+      <w:rFonts w:ascii="Times New Roman" w:hAnsi="Times New Roman" w:cs="Times New Roman"/>
+      <w:sz w:val="18"/>
+      <w:szCs w:val="18"/>
+    </w:rPr>
+  </w:style>
+  <w:style w:type="character" w:customStyle="1" w:styleId="BalloonTextChar">
+    <w:name w:val="Balloon Text Char"/>
+    <w:basedOn w:val="DefaultParagraphFont"/>
+    <w:link w:val="BalloonText"/>
+    <w:uiPriority w:val="99"/>
+    <w:semiHidden/>
+    <w:rsid w:val="00D83337"/>
+    <w:rPr>
+      <w:rFonts w:ascii="Times New Roman" w:hAnsi="Times New Roman" w:cs="Times New Roman"/>
+      <w:sz w:val="18"/>
+      <w:szCs w:val="18"/>
+    </w:rPr>
+  </w:style>
 </w:styles>
 </file>
 

</xml_diff>

<commit_message>
Removed checklist for submission from response, modified the introduction
</commit_message>
<xml_diff>
--- a/Manuscripts/GDF15 during Pregnancy/GDF15_revisions.docx
+++ b/Manuscripts/GDF15 during Pregnancy/GDF15_revisions.docx
@@ -1,499 +1,68 @@
 
 <file path=word/document.xml><?xml version="1.0" encoding="utf-8"?>
-<w:document xmlns:wpc="http://schemas.microsoft.com/office/word/2010/wordprocessingCanvas" xmlns:cx="http://schemas.microsoft.com/office/drawing/2014/chartex" xmlns:cx1="http://schemas.microsoft.com/office/drawing/2015/9/8/chartex" xmlns:cx2="http://schemas.microsoft.com/office/drawing/2015/10/21/chartex" xmlns:cx3="http://schemas.microsoft.com/office/drawing/2016/5/9/chartex" xmlns:cx4="http://schemas.microsoft.com/office/drawing/2016/5/10/chartex" xmlns:cx5="http://schemas.microsoft.com/office/drawing/2016/5/11/chartex" xmlns:cx6="http://schemas.microsoft.com/office/drawing/2016/5/12/chartex" xmlns:cx7="http://schemas.microsoft.com/office/drawing/2016/5/13/chartex" xmlns:cx8="http://schemas.microsoft.com/office/drawing/2016/5/14/chartex" xmlns:mc="http://schemas.openxmlformats.org/markup-compatibility/2006" xmlns:aink="http://schemas.microsoft.com/office/drawing/2016/ink" xmlns:am3d="http://schemas.microsoft.com/office/drawing/2017/model3d" xmlns:o="urn:schemas-microsoft-com:office:office" xmlns:r="http://schemas.openxmlformats.org/officeDocument/2006/relationships" xmlns:m="http://schemas.openxmlformats.org/officeDocument/2006/math" xmlns:v="urn:schemas-microsoft-com:vml" xmlns:wp14="http://schemas.microsoft.com/office/word/2010/wordprocessingDrawing" xmlns:wp="http://schemas.openxmlformats.org/drawingml/2006/wordprocessingDrawing" xmlns:w10="urn:schemas-microsoft-com:office:word" xmlns:w="http://schemas.openxmlformats.org/wordprocessingml/2006/main" xmlns:w14="http://schemas.microsoft.com/office/word/2010/wordml" xmlns:w15="http://schemas.microsoft.com/office/word/2012/wordml" xmlns:w16cid="http://schemas.microsoft.com/office/word/2016/wordml/cid" xmlns:w16se="http://schemas.microsoft.com/office/word/2015/wordml/symex" xmlns:wpg="http://schemas.microsoft.com/office/word/2010/wordprocessingGroup" xmlns:wpi="http://schemas.microsoft.com/office/word/2010/wordprocessingInk" xmlns:wne="http://schemas.microsoft.com/office/word/2006/wordml" xmlns:wps="http://schemas.microsoft.com/office/word/2010/wordprocessingShape" mc:Ignorable="w14 w15 w16se w16cid wp14">
+<w:document xmlns:wpc="http://schemas.microsoft.com/office/word/2010/wordprocessingCanvas" xmlns:cx="http://schemas.microsoft.com/office/drawing/2014/chartex" xmlns:cx1="http://schemas.microsoft.com/office/drawing/2015/9/8/chartex" xmlns:cx2="http://schemas.microsoft.com/office/drawing/2015/10/21/chartex" xmlns:cx3="http://schemas.microsoft.com/office/drawing/2016/5/9/chartex" xmlns:cx4="http://schemas.microsoft.com/office/drawing/2016/5/10/chartex" xmlns:cx5="http://schemas.microsoft.com/office/drawing/2016/5/11/chartex" xmlns:cx6="http://schemas.microsoft.com/office/drawing/2016/5/12/chartex" xmlns:cx7="http://schemas.microsoft.com/office/drawing/2016/5/13/chartex" xmlns:cx8="http://schemas.microsoft.com/office/drawing/2016/5/14/chartex" xmlns:mc="http://schemas.openxmlformats.org/markup-compatibility/2006" xmlns:aink="http://schemas.microsoft.com/office/drawing/2016/ink" xmlns:am3d="http://schemas.microsoft.com/office/drawing/2017/model3d" xmlns:o="urn:schemas-microsoft-com:office:office" xmlns:oel="http://schemas.microsoft.com/office/2019/extlst" xmlns:r="http://schemas.openxmlformats.org/officeDocument/2006/relationships" xmlns:m="http://schemas.openxmlformats.org/officeDocument/2006/math" xmlns:v="urn:schemas-microsoft-com:vml" xmlns:wp14="http://schemas.microsoft.com/office/word/2010/wordprocessingDrawing" xmlns:wp="http://schemas.openxmlformats.org/drawingml/2006/wordprocessingDrawing" xmlns:w10="urn:schemas-microsoft-com:office:word" xmlns:w="http://schemas.openxmlformats.org/wordprocessingml/2006/main" xmlns:w14="http://schemas.microsoft.com/office/word/2010/wordml" xmlns:w15="http://schemas.microsoft.com/office/word/2012/wordml" xmlns:w16cex="http://schemas.microsoft.com/office/word/2018/wordml/cex" xmlns:w16cid="http://schemas.microsoft.com/office/word/2016/wordml/cid" xmlns:w16="http://schemas.microsoft.com/office/word/2018/wordml" xmlns:w16du="http://schemas.microsoft.com/office/word/2023/wordml/word16du" xmlns:w16sdtdh="http://schemas.microsoft.com/office/word/2020/wordml/sdtdatahash" xmlns:w16se="http://schemas.microsoft.com/office/word/2015/wordml/symex" xmlns:wpg="http://schemas.microsoft.com/office/word/2010/wordprocessingGroup" xmlns:wpi="http://schemas.microsoft.com/office/word/2010/wordprocessingInk" xmlns:wne="http://schemas.microsoft.com/office/word/2006/wordml" xmlns:wps="http://schemas.microsoft.com/office/word/2010/wordprocessingShape" mc:Ignorable="w14 w15 w16se w16cid w16 w16cex w16sdtdh w16du wp14">
   <w:body>
     <w:p>
       <w:pPr>
-        <w:shd w:val="clear" w:color="auto" w:fill="FFFFFF"/>
-        <w:spacing w:before="100" w:beforeAutospacing="1" w:after="100" w:afterAutospacing="1" w:line="240" w:lineRule="auto"/>
-        <w:ind w:left="360"/>
-        <w:jc w:val="both"/>
-        <w:rPr>
-          <w:rFonts w:ascii="Times New Roman" w:hAnsi="Times New Roman" w:cs="Times New Roman"/>
-        </w:rPr>
-      </w:pPr>
-      <w:r>
-        <w:rPr>
-          <w:rFonts w:ascii="Times New Roman" w:hAnsi="Times New Roman" w:cs="Times New Roman"/>
-        </w:rPr>
-        <w:t>We thank the reviewers for their time and expertise considering this study. We appreciate your insights and have made the recommended adjustments to aid in clarity of findings and in rationale for the work. The revisions include A&lt;B&lt;C&lt;D&lt;E&lt;F. The specific requests are listed by reviewer below</w:t>
-      </w:r>
-    </w:p>
-    <w:p>
-      <w:pPr>
-        <w:numPr>
-          <w:ilvl w:val="0"/>
-          <w:numId w:val="1"/>
-        </w:numPr>
-        <w:shd w:val="clear" w:color="auto" w:fill="FFFFFF"/>
-        <w:spacing w:before="100" w:beforeAutospacing="1" w:after="100" w:afterAutospacing="1" w:line="240" w:lineRule="auto"/>
-        <w:rPr>
-          <w:rFonts w:ascii="Times New Roman" w:eastAsia="Times New Roman" w:hAnsi="Times New Roman" w:cs="Times New Roman"/>
-          <w:color w:val="242424"/>
-          <w:kern w:val="0"/>
-          <w:sz w:val="23"/>
-          <w:szCs w:val="23"/>
-          <w14:ligatures w14:val="none"/>
-        </w:rPr>
-      </w:pPr>
-      <w:r>
-        <w:rPr>
-          <w:rFonts w:ascii="Times New Roman" w:eastAsia="Times New Roman" w:hAnsi="Times New Roman" w:cs="Times New Roman"/>
-          <w:color w:val="242424"/>
-          <w:kern w:val="0"/>
-          <w:sz w:val="23"/>
-          <w:szCs w:val="23"/>
-          <w14:ligatures w14:val="none"/>
-        </w:rPr>
-        <w:t>our point-by-point rebuttal responding to each question must be posted as a separate document.</w:t>
-      </w:r>
-    </w:p>
-    <w:p>
-      <w:pPr>
-        <w:numPr>
-          <w:ilvl w:val="0"/>
-          <w:numId w:val="1"/>
-        </w:numPr>
-        <w:shd w:val="clear" w:color="auto" w:fill="FFFFFF"/>
-        <w:spacing w:before="100" w:beforeAutospacing="1" w:after="100" w:afterAutospacing="1" w:line="240" w:lineRule="auto"/>
-        <w:rPr>
-          <w:rFonts w:ascii="Times New Roman" w:eastAsia="Times New Roman" w:hAnsi="Times New Roman" w:cs="Times New Roman"/>
-          <w:color w:val="242424"/>
-          <w:kern w:val="0"/>
-          <w:sz w:val="23"/>
-          <w:szCs w:val="23"/>
-          <w14:ligatures w14:val="none"/>
-        </w:rPr>
-      </w:pPr>
-      <w:r>
-        <w:rPr>
-          <w:rFonts w:ascii="Times New Roman" w:eastAsia="Times New Roman" w:hAnsi="Times New Roman" w:cs="Times New Roman"/>
-          <w:color w:val="242424"/>
-          <w:kern w:val="0"/>
-          <w:sz w:val="23"/>
-          <w:szCs w:val="23"/>
-          <w14:ligatures w14:val="none"/>
-        </w:rPr>
-        <w:t xml:space="preserve">Two versions of your revised manuscript. (1) </w:t>
-      </w:r>
-      <w:r>
-        <w:rPr>
-          <w:rFonts w:ascii="Times New Roman" w:eastAsia="Times New Roman" w:hAnsi="Times New Roman" w:cs="Times New Roman"/>
-          <w:color w:val="242424"/>
-          <w:kern w:val="0"/>
-          <w:sz w:val="23"/>
-          <w:szCs w:val="23"/>
-          <w:highlight w:val="yellow"/>
-          <w14:ligatures w14:val="none"/>
-        </w:rPr>
-        <w:t>A marked-up copy</w:t>
-      </w:r>
-      <w:r>
-        <w:rPr>
-          <w:rFonts w:ascii="Times New Roman" w:eastAsia="Times New Roman" w:hAnsi="Times New Roman" w:cs="Times New Roman"/>
-          <w:color w:val="242424"/>
-          <w:kern w:val="0"/>
-          <w:sz w:val="23"/>
-          <w:szCs w:val="23"/>
-          <w14:ligatures w14:val="none"/>
-        </w:rPr>
-        <w:t xml:space="preserve"> to be used for editor and reviewer purposes that indicates all changes made to the text with either highlighting, colored text, or </w:t>
-      </w:r>
-      <w:r>
-        <w:rPr>
-          <w:rFonts w:ascii="Times New Roman" w:eastAsia="Times New Roman" w:hAnsi="Times New Roman" w:cs="Times New Roman"/>
-          <w:color w:val="242424"/>
-          <w:kern w:val="0"/>
-          <w:sz w:val="23"/>
-          <w:szCs w:val="23"/>
-          <w:highlight w:val="yellow"/>
-          <w14:ligatures w14:val="none"/>
-        </w:rPr>
-        <w:t>tracked changes</w:t>
-      </w:r>
-      <w:r>
-        <w:rPr>
-          <w:rFonts w:ascii="Times New Roman" w:eastAsia="Times New Roman" w:hAnsi="Times New Roman" w:cs="Times New Roman"/>
-          <w:color w:val="242424"/>
-          <w:kern w:val="0"/>
-          <w:sz w:val="23"/>
-          <w:szCs w:val="23"/>
-          <w14:ligatures w14:val="none"/>
-        </w:rPr>
-        <w:t xml:space="preserve"> and (2</w:t>
-      </w:r>
-      <w:r>
-        <w:rPr>
-          <w:rFonts w:ascii="Times New Roman" w:eastAsia="Times New Roman" w:hAnsi="Times New Roman" w:cs="Times New Roman"/>
-          <w:color w:val="242424"/>
-          <w:kern w:val="0"/>
-          <w:sz w:val="23"/>
-          <w:szCs w:val="23"/>
-          <w:highlight w:val="yellow"/>
-          <w14:ligatures w14:val="none"/>
-        </w:rPr>
-        <w:t>) A “clean”, un-marked copy that has all color and mark-up removed</w:t>
-      </w:r>
-      <w:r>
-        <w:rPr>
-          <w:rFonts w:ascii="Times New Roman" w:eastAsia="Times New Roman" w:hAnsi="Times New Roman" w:cs="Times New Roman"/>
-          <w:color w:val="242424"/>
-          <w:kern w:val="0"/>
-          <w:sz w:val="23"/>
-          <w:szCs w:val="23"/>
-          <w14:ligatures w14:val="none"/>
-        </w:rPr>
-        <w:t xml:space="preserve"> that will be used by production, should your manuscript be accepted.</w:t>
-      </w:r>
-    </w:p>
-    <w:p>
-      <w:pPr>
-        <w:numPr>
-          <w:ilvl w:val="1"/>
-          <w:numId w:val="1"/>
-        </w:numPr>
-        <w:shd w:val="clear" w:color="auto" w:fill="FFFFFF"/>
-        <w:spacing w:before="100" w:beforeAutospacing="1" w:after="100" w:afterAutospacing="1" w:line="240" w:lineRule="auto"/>
-        <w:rPr>
-          <w:rFonts w:ascii="Times New Roman" w:eastAsia="Times New Roman" w:hAnsi="Times New Roman" w:cs="Times New Roman"/>
-          <w:color w:val="242424"/>
-          <w:kern w:val="0"/>
-          <w:sz w:val="23"/>
-          <w:szCs w:val="23"/>
-          <w14:ligatures w14:val="none"/>
-        </w:rPr>
-      </w:pPr>
-      <w:r>
-        <w:rPr>
-          <w:rFonts w:ascii="Times New Roman" w:eastAsia="Times New Roman" w:hAnsi="Times New Roman" w:cs="Times New Roman"/>
-          <w:color w:val="242424"/>
-          <w:kern w:val="0"/>
-          <w:sz w:val="23"/>
-          <w:szCs w:val="23"/>
-          <w14:ligatures w14:val="none"/>
-        </w:rPr>
-        <w:t>Please note that aside from one copy showing color or mark-up, the two copies of your manuscript should be identical and include all revisions. The “clean” copy should contain all revisions reflected in the marked-up version, but have tracked changes accepted and highlighting/colored text reverted to black and white.</w:t>
-      </w:r>
-    </w:p>
-    <w:p>
-      <w:pPr>
-        <w:numPr>
-          <w:ilvl w:val="0"/>
-          <w:numId w:val="1"/>
-        </w:numPr>
-        <w:shd w:val="clear" w:color="auto" w:fill="FFFFFF"/>
-        <w:spacing w:beforeAutospacing="1" w:after="0" w:afterAutospacing="1" w:line="240" w:lineRule="auto"/>
-        <w:rPr>
-          <w:rFonts w:ascii="Times New Roman" w:eastAsia="Times New Roman" w:hAnsi="Times New Roman" w:cs="Times New Roman"/>
-          <w:color w:val="242424"/>
-          <w:kern w:val="0"/>
-          <w:sz w:val="23"/>
-          <w:szCs w:val="23"/>
-          <w14:ligatures w14:val="none"/>
-        </w:rPr>
-      </w:pPr>
-      <w:r>
-        <w:rPr>
-          <w:rFonts w:ascii="Times New Roman" w:eastAsia="Times New Roman" w:hAnsi="Times New Roman" w:cs="Times New Roman"/>
-          <w:color w:val="242424"/>
-          <w:kern w:val="0"/>
-          <w:sz w:val="23"/>
-          <w:szCs w:val="23"/>
-          <w14:ligatures w14:val="none"/>
-        </w:rPr>
-        <w:t>details: </w:t>
-      </w:r>
-      <w:hyperlink r:id="rId5" w:history="1">
-        <w:r>
-          <w:rPr>
-            <w:rFonts w:ascii="Times New Roman" w:eastAsia="Times New Roman" w:hAnsi="Times New Roman" w:cs="Times New Roman"/>
-            <w:color w:val="0000FF"/>
-            <w:kern w:val="0"/>
-            <w:sz w:val="23"/>
-            <w:szCs w:val="23"/>
-            <w:u w:val="single"/>
-            <w:bdr w:val="none" w:sz="0" w:space="0" w:color="auto" w:frame="1"/>
-            <w14:ligatures w14:val="none"/>
-          </w:rPr>
-          <w:t>https://academic.oup.com/endo/pages/Author_Guidelines#references</w:t>
-        </w:r>
-      </w:hyperlink>
-      <w:hyperlink r:id="rId6" w:history="1">
-        <w:r>
-          <w:rPr>
-            <w:rFonts w:ascii="Times New Roman" w:eastAsia="Times New Roman" w:hAnsi="Times New Roman" w:cs="Times New Roman"/>
-            <w:b/>
-            <w:bCs/>
-            <w:color w:val="0000FF"/>
-            <w:kern w:val="0"/>
-            <w:sz w:val="23"/>
-            <w:szCs w:val="23"/>
-            <w:u w:val="single"/>
-            <w:bdr w:val="none" w:sz="0" w:space="0" w:color="auto" w:frame="1"/>
-            <w14:ligatures w14:val="none"/>
-          </w:rPr>
-          <w:t>​</w:t>
-        </w:r>
-      </w:hyperlink>
-    </w:p>
-    <w:p>
-      <w:pPr>
-        <w:numPr>
-          <w:ilvl w:val="0"/>
-          <w:numId w:val="1"/>
-        </w:numPr>
-        <w:shd w:val="clear" w:color="auto" w:fill="FFFFFF"/>
-        <w:spacing w:before="100" w:beforeAutospacing="1" w:after="100" w:afterAutospacing="1" w:line="240" w:lineRule="auto"/>
-        <w:rPr>
-          <w:rFonts w:ascii="Times New Roman" w:eastAsia="Times New Roman" w:hAnsi="Times New Roman" w:cs="Times New Roman"/>
-          <w:color w:val="242424"/>
-          <w:kern w:val="0"/>
-          <w:sz w:val="23"/>
-          <w:szCs w:val="23"/>
-          <w14:ligatures w14:val="none"/>
-        </w:rPr>
-      </w:pPr>
-      <w:r>
-        <w:rPr>
-          <w:rFonts w:ascii="Times New Roman" w:eastAsia="Times New Roman" w:hAnsi="Times New Roman" w:cs="Times New Roman"/>
-          <w:color w:val="242424"/>
-          <w:kern w:val="0"/>
-          <w:sz w:val="23"/>
-          <w:szCs w:val="23"/>
-          <w14:ligatures w14:val="none"/>
-        </w:rPr>
-        <w:t xml:space="preserve">Manuscript sections in correct order: </w:t>
-      </w:r>
-      <w:r>
-        <w:rPr>
-          <w:rFonts w:ascii="Times New Roman" w:eastAsia="Times New Roman" w:hAnsi="Times New Roman" w:cs="Times New Roman"/>
-          <w:color w:val="242424"/>
-          <w:kern w:val="0"/>
-          <w:sz w:val="23"/>
-          <w:szCs w:val="23"/>
-          <w:highlight w:val="yellow"/>
-          <w14:ligatures w14:val="none"/>
-        </w:rPr>
-        <w:t xml:space="preserve">Title Page, Abstract, Introduction, Materials and Methods, Results, Discussion, Data Availability Statement, References, Figure Legends, </w:t>
-      </w:r>
-      <w:bookmarkStart w:id="0" w:name="_GoBack"/>
-      <w:r>
-        <w:rPr>
-          <w:rFonts w:ascii="Times New Roman" w:eastAsia="Times New Roman" w:hAnsi="Times New Roman" w:cs="Times New Roman"/>
-          <w:color w:val="242424"/>
-          <w:kern w:val="0"/>
-          <w:sz w:val="23"/>
-          <w:szCs w:val="23"/>
-          <w:highlight w:val="yellow"/>
-          <w14:ligatures w14:val="none"/>
-        </w:rPr>
-        <w:t>Tables, Figures.</w:t>
-      </w:r>
-      <w:r>
-        <w:rPr>
-          <w:rFonts w:ascii="Times New Roman" w:eastAsia="Times New Roman" w:hAnsi="Times New Roman" w:cs="Times New Roman"/>
-          <w:color w:val="242424"/>
-          <w:kern w:val="0"/>
-          <w:sz w:val="23"/>
-          <w:szCs w:val="23"/>
-          <w14:ligatures w14:val="none"/>
-        </w:rPr>
-        <w:t> </w:t>
-      </w:r>
-      <w:bookmarkEnd w:id="0"/>
-      <w:r>
-        <w:rPr>
-          <w:rFonts w:ascii="Times New Roman" w:eastAsia="Times New Roman" w:hAnsi="Times New Roman" w:cs="Times New Roman"/>
-          <w:color w:val="242424"/>
-          <w:kern w:val="0"/>
-          <w:sz w:val="23"/>
-          <w:szCs w:val="23"/>
-          <w14:ligatures w14:val="none"/>
-        </w:rPr>
-        <w:t>(Alternatively, References may be provided after Figure Legends and Tables).  </w:t>
-      </w:r>
-    </w:p>
-    <w:p>
-      <w:pPr>
-        <w:numPr>
-          <w:ilvl w:val="0"/>
-          <w:numId w:val="1"/>
-        </w:numPr>
-        <w:shd w:val="clear" w:color="auto" w:fill="FFFFFF"/>
-        <w:spacing w:before="100" w:beforeAutospacing="1" w:after="100" w:afterAutospacing="1" w:line="240" w:lineRule="auto"/>
-        <w:rPr>
-          <w:rFonts w:ascii="Times New Roman" w:eastAsia="Times New Roman" w:hAnsi="Times New Roman" w:cs="Times New Roman"/>
-          <w:color w:val="242424"/>
-          <w:kern w:val="0"/>
-          <w:sz w:val="23"/>
-          <w:szCs w:val="23"/>
-          <w14:ligatures w14:val="none"/>
-        </w:rPr>
-      </w:pPr>
-      <w:r>
-        <w:rPr>
-          <w:rFonts w:ascii="Times New Roman" w:eastAsia="Times New Roman" w:hAnsi="Times New Roman" w:cs="Times New Roman"/>
-          <w:color w:val="242424"/>
-          <w:kern w:val="0"/>
-          <w:sz w:val="23"/>
-          <w:szCs w:val="23"/>
-          <w14:ligatures w14:val="none"/>
-        </w:rPr>
-        <w:t xml:space="preserve">It is required for acceptance that </w:t>
-      </w:r>
-      <w:r>
-        <w:rPr>
-          <w:rFonts w:ascii="Times New Roman" w:eastAsia="Times New Roman" w:hAnsi="Times New Roman" w:cs="Times New Roman"/>
-          <w:color w:val="242424"/>
-          <w:kern w:val="0"/>
-          <w:sz w:val="23"/>
-          <w:szCs w:val="23"/>
-          <w:highlight w:val="yellow"/>
-          <w14:ligatures w14:val="none"/>
-        </w:rPr>
-        <w:t>all authors respond to the authorship verification email that will be sent to them individually upon re-submission unless they</w:t>
-      </w:r>
-      <w:r>
-        <w:rPr>
-          <w:rFonts w:ascii="Times New Roman" w:eastAsia="Times New Roman" w:hAnsi="Times New Roman" w:cs="Times New Roman"/>
-          <w:color w:val="242424"/>
-          <w:kern w:val="0"/>
-          <w:sz w:val="23"/>
-          <w:szCs w:val="23"/>
-          <w14:ligatures w14:val="none"/>
-        </w:rPr>
-        <w:t xml:space="preserve"> responded to a previous authorship verification email. Please ensure that all email addresses are correct.</w:t>
-      </w:r>
-    </w:p>
-    <w:p>
-      <w:pPr>
-        <w:numPr>
-          <w:ilvl w:val="0"/>
-          <w:numId w:val="1"/>
-        </w:numPr>
-        <w:shd w:val="clear" w:color="auto" w:fill="FFFFFF"/>
-        <w:spacing w:before="100" w:beforeAutospacing="1" w:after="100" w:afterAutospacing="1" w:line="240" w:lineRule="auto"/>
-        <w:rPr>
-          <w:rFonts w:ascii="Times New Roman" w:eastAsia="Times New Roman" w:hAnsi="Times New Roman" w:cs="Times New Roman"/>
-          <w:color w:val="242424"/>
-          <w:kern w:val="0"/>
-          <w:sz w:val="23"/>
-          <w:szCs w:val="23"/>
-          <w14:ligatures w14:val="none"/>
-        </w:rPr>
-      </w:pPr>
-      <w:r>
-        <w:rPr>
-          <w:rFonts w:ascii="Times New Roman" w:eastAsia="Times New Roman" w:hAnsi="Times New Roman" w:cs="Times New Roman"/>
-          <w:color w:val="242424"/>
-          <w:kern w:val="0"/>
-          <w:sz w:val="23"/>
-          <w:szCs w:val="23"/>
-          <w14:ligatures w14:val="none"/>
-        </w:rPr>
-        <w:t>If the article type permits figures and tables, please review the table and figure formats in the Author Guidelines and adhere to the number of allowed figures and tables per paper.</w:t>
-      </w:r>
-    </w:p>
-    <w:p>
-      <w:pPr>
-        <w:numPr>
-          <w:ilvl w:val="0"/>
-          <w:numId w:val="1"/>
-        </w:numPr>
-        <w:shd w:val="clear" w:color="auto" w:fill="FFFFFF"/>
-        <w:spacing w:before="100" w:beforeAutospacing="1" w:after="100" w:afterAutospacing="1" w:line="240" w:lineRule="auto"/>
-        <w:rPr>
-          <w:rFonts w:ascii="Times New Roman" w:eastAsia="Times New Roman" w:hAnsi="Times New Roman" w:cs="Times New Roman"/>
-          <w:color w:val="242424"/>
-          <w:kern w:val="0"/>
-          <w:sz w:val="23"/>
-          <w:szCs w:val="23"/>
-          <w14:ligatures w14:val="none"/>
-        </w:rPr>
-      </w:pPr>
-      <w:r>
-        <w:rPr>
-          <w:rFonts w:ascii="Times New Roman" w:eastAsia="Times New Roman" w:hAnsi="Times New Roman" w:cs="Times New Roman"/>
-          <w:color w:val="242424"/>
-          <w:kern w:val="0"/>
-          <w:sz w:val="23"/>
-          <w:szCs w:val="23"/>
-          <w14:ligatures w14:val="none"/>
-        </w:rPr>
-        <w:t xml:space="preserve">Check to make certain your figures are </w:t>
-      </w:r>
-      <w:r>
-        <w:rPr>
-          <w:rFonts w:ascii="Times New Roman" w:eastAsia="Times New Roman" w:hAnsi="Times New Roman" w:cs="Times New Roman"/>
-          <w:color w:val="242424"/>
-          <w:kern w:val="0"/>
-          <w:sz w:val="23"/>
-          <w:szCs w:val="23"/>
-          <w:highlight w:val="yellow"/>
-          <w14:ligatures w14:val="none"/>
-        </w:rPr>
-        <w:t>in .eps or .</w:t>
-      </w:r>
-      <w:proofErr w:type="spellStart"/>
-      <w:r>
-        <w:rPr>
-          <w:rFonts w:ascii="Times New Roman" w:eastAsia="Times New Roman" w:hAnsi="Times New Roman" w:cs="Times New Roman"/>
-          <w:color w:val="242424"/>
-          <w:kern w:val="0"/>
-          <w:sz w:val="23"/>
-          <w:szCs w:val="23"/>
-          <w:highlight w:val="yellow"/>
-          <w14:ligatures w14:val="none"/>
-        </w:rPr>
-        <w:t>tif</w:t>
-      </w:r>
-      <w:proofErr w:type="spellEnd"/>
-      <w:r>
-        <w:rPr>
-          <w:rFonts w:ascii="Times New Roman" w:eastAsia="Times New Roman" w:hAnsi="Times New Roman" w:cs="Times New Roman"/>
-          <w:color w:val="242424"/>
-          <w:kern w:val="0"/>
-          <w:sz w:val="23"/>
-          <w:szCs w:val="23"/>
-          <w:highlight w:val="yellow"/>
-          <w14:ligatures w14:val="none"/>
-        </w:rPr>
-        <w:t xml:space="preserve"> format</w:t>
-      </w:r>
-      <w:r>
-        <w:rPr>
-          <w:rFonts w:ascii="Times New Roman" w:eastAsia="Times New Roman" w:hAnsi="Times New Roman" w:cs="Times New Roman"/>
-          <w:color w:val="242424"/>
-          <w:kern w:val="0"/>
-          <w:sz w:val="23"/>
-          <w:szCs w:val="23"/>
-          <w14:ligatures w14:val="none"/>
-        </w:rPr>
-        <w:t>. We recommend a minimum resolution of 300 dpi for color figures and a minimum resolution of 1200 dpi for half-tone figures in .</w:t>
-      </w:r>
-      <w:proofErr w:type="spellStart"/>
-      <w:r>
-        <w:rPr>
-          <w:rFonts w:ascii="Times New Roman" w:eastAsia="Times New Roman" w:hAnsi="Times New Roman" w:cs="Times New Roman"/>
-          <w:color w:val="242424"/>
-          <w:kern w:val="0"/>
-          <w:sz w:val="23"/>
-          <w:szCs w:val="23"/>
-          <w14:ligatures w14:val="none"/>
-        </w:rPr>
-        <w:t>tif</w:t>
-      </w:r>
-      <w:proofErr w:type="spellEnd"/>
-      <w:r>
-        <w:rPr>
-          <w:rFonts w:ascii="Times New Roman" w:eastAsia="Times New Roman" w:hAnsi="Times New Roman" w:cs="Times New Roman"/>
-          <w:color w:val="242424"/>
-          <w:kern w:val="0"/>
-          <w:sz w:val="23"/>
-          <w:szCs w:val="23"/>
-          <w14:ligatures w14:val="none"/>
-        </w:rPr>
-        <w:t xml:space="preserve"> or eps format. Please ensure your figures appear clear at 300% zoom.</w:t>
+        <w:rPr>
+          <w:rFonts w:ascii="Times New Roman" w:hAnsi="Times New Roman" w:cs="Times New Roman"/>
+        </w:rPr>
+      </w:pPr>
+      <w:r>
+        <w:rPr>
+          <w:rFonts w:ascii="Times New Roman" w:hAnsi="Times New Roman" w:cs="Times New Roman"/>
+        </w:rPr>
+        <w:t xml:space="preserve">We thank the reviewers </w:t>
+      </w:r>
+      <w:r>
+        <w:rPr>
+          <w:rFonts w:ascii="Times New Roman" w:hAnsi="Times New Roman" w:cs="Times New Roman"/>
+        </w:rPr>
+        <w:t xml:space="preserve">and the editor </w:t>
+      </w:r>
+      <w:r>
+        <w:rPr>
+          <w:rFonts w:ascii="Times New Roman" w:hAnsi="Times New Roman" w:cs="Times New Roman"/>
+        </w:rPr>
+        <w:t xml:space="preserve">for their time and expertise considering this study. We appreciate your insights and have made the recommended adjustments to aid in clarity of findings and in rationale for the work. </w:t>
+      </w:r>
+      <w:r>
+        <w:rPr>
+          <w:rFonts w:ascii="Times New Roman" w:hAnsi="Times New Roman" w:cs="Times New Roman"/>
+        </w:rPr>
+        <w:t xml:space="preserve">We think that these efforts and our revisions have made this work substantially </w:t>
+      </w:r>
+      <w:proofErr w:type="gramStart"/>
+      <w:r>
+        <w:rPr>
+          <w:rFonts w:ascii="Times New Roman" w:hAnsi="Times New Roman" w:cs="Times New Roman"/>
+        </w:rPr>
+        <w:t>more clear</w:t>
+      </w:r>
+      <w:proofErr w:type="gramEnd"/>
+      <w:r>
+        <w:rPr>
+          <w:rFonts w:ascii="Times New Roman" w:hAnsi="Times New Roman" w:cs="Times New Roman"/>
+        </w:rPr>
+        <w:t>,</w:t>
+      </w:r>
+      <w:r>
+        <w:rPr>
+          <w:rFonts w:ascii="Times New Roman" w:hAnsi="Times New Roman" w:cs="Times New Roman"/>
+        </w:rPr>
+        <w:t xml:space="preserve"> and interpretable.</w:t>
+      </w:r>
+      <w:r>
+        <w:rPr>
+          <w:rFonts w:ascii="Times New Roman" w:hAnsi="Times New Roman" w:cs="Times New Roman"/>
+        </w:rPr>
+        <w:t xml:space="preserve">  For your convenience, the comments are in bold, are responses are below, and specific changes in the manuscript are noted in red.</w:t>
+      </w:r>
+      <w:r>
+        <w:rPr>
+          <w:rFonts w:ascii="Times New Roman" w:hAnsi="Times New Roman" w:cs="Times New Roman"/>
+        </w:rPr>
+        <w:t xml:space="preserve">  Reference numbers in this response correspond to the bibliography in this document.</w:t>
       </w:r>
     </w:p>
     <w:p>
@@ -781,7 +350,23 @@
           <w:color w:val="242424"/>
           <w:shd w:val="clear" w:color="auto" w:fill="FFFFFF"/>
         </w:rPr>
-        <w:t xml:space="preserve">result in lower glucose levels for dams. We believe that our data provide strong evidence that our model is consistent with other rigorous pregnancy related glycemia studies. </w:t>
+        <w:t xml:space="preserve">result in lower glucose levels for dams. </w:t>
+      </w:r>
+      <w:r>
+        <w:rPr>
+          <w:rFonts w:ascii="Times New Roman" w:hAnsi="Times New Roman" w:cs="Times New Roman"/>
+          <w:color w:val="242424"/>
+          <w:shd w:val="clear" w:color="auto" w:fill="FFFFFF"/>
+        </w:rPr>
+        <w:t xml:space="preserve">In figure 2B we show a non-significant decrease in fasting blood glucose, which could implicate reduced glycogen stores, secondary to pregnancy-induced insulin resistance (which we describe in Figure 2A).  </w:t>
+      </w:r>
+      <w:r>
+        <w:rPr>
+          <w:rFonts w:ascii="Times New Roman" w:hAnsi="Times New Roman" w:cs="Times New Roman"/>
+          <w:color w:val="242424"/>
+          <w:shd w:val="clear" w:color="auto" w:fill="FFFFFF"/>
+        </w:rPr>
+        <w:t xml:space="preserve">We believe that our data is consistent with other pregnancy related glycemia studies. </w:t>
       </w:r>
       <w:r>
         <w:rPr>
@@ -866,7 +451,6 @@
           <w:color w:val="242424"/>
           <w:shd w:val="clear" w:color="auto" w:fill="FFFFFF"/>
         </w:rPr>
-        <w:lastRenderedPageBreak/>
         <w:t>Figure 2 D &amp; E: If dexamethasone in drinking water reduces insulin tolerance why does fasting glucose tend to be lower?</w:t>
       </w:r>
     </w:p>
@@ -1043,6 +627,7 @@
           <w:color w:val="242424"/>
           <w:shd w:val="clear" w:color="auto" w:fill="FFFFFF"/>
         </w:rPr>
+        <w:lastRenderedPageBreak/>
         <w:t>The rationale for use of dexamethasone (</w:t>
       </w:r>
       <w:proofErr w:type="spellStart"/>
@@ -1532,15 +1117,7 @@
           <w:rFonts w:ascii="Times New Roman" w:hAnsi="Times New Roman" w:cs="Times New Roman"/>
           <w:color w:val="FF0000"/>
         </w:rPr>
-        <w:t xml:space="preserve">GDF15 elevations in circulation are thought to be sentinels of stressors present in the body. Comparisons between non-pregnant and pregnant individuals and between healthy versus chronic stress during pregnancy (like dexamethasone administration) are understudied in murine models Given the sometimes-conflicting human data and lack of evaluation of physiological state and </w:t>
-      </w:r>
-      <w:r>
-        <w:rPr>
-          <w:rFonts w:ascii="Times New Roman" w:hAnsi="Times New Roman" w:cs="Times New Roman"/>
-          <w:color w:val="FF0000"/>
-        </w:rPr>
-        <w:lastRenderedPageBreak/>
-        <w:t xml:space="preserve">chronic stress compounding physiological state, we sought to characterize GDF15 in circulation comparing pregnant, non-pregnant, and stressed pregnant females while assessing glycemic health. We also sought to define the effects of </w:t>
+        <w:t xml:space="preserve">GDF15 elevations in circulation are thought to be sentinels of stressors present in the body. Comparisons between non-pregnant and pregnant individuals and between healthy versus chronic stress during pregnancy (like dexamethasone administration) are understudied in murine models Given the sometimes-conflicting human data and lack of evaluation of physiological state and chronic stress compounding physiological state, we sought to characterize GDF15 in circulation comparing pregnant, non-pregnant, and stressed pregnant females while assessing glycemic health. We also sought to define the effects of </w:t>
       </w:r>
       <w:r>
         <w:rPr>
@@ -1556,7 +1133,23 @@
           <w:rFonts w:ascii="Times New Roman" w:hAnsi="Times New Roman" w:cs="Times New Roman"/>
           <w:color w:val="FF0000"/>
         </w:rPr>
-        <w:t xml:space="preserve"> loss of function during the course of healthy murine pregnancy, including effects on weight gain, food intake, insulin sensitivity, and neonatal outcomes.</w:t>
+        <w:t xml:space="preserve"> loss of function </w:t>
+      </w:r>
+      <w:proofErr w:type="gramStart"/>
+      <w:r>
+        <w:rPr>
+          <w:rFonts w:ascii="Times New Roman" w:hAnsi="Times New Roman" w:cs="Times New Roman"/>
+          <w:color w:val="FF0000"/>
+        </w:rPr>
+        <w:t>during the course of</w:t>
+      </w:r>
+      <w:proofErr w:type="gramEnd"/>
+      <w:r>
+        <w:rPr>
+          <w:rFonts w:ascii="Times New Roman" w:hAnsi="Times New Roman" w:cs="Times New Roman"/>
+          <w:color w:val="FF0000"/>
+        </w:rPr>
+        <w:t xml:space="preserve"> healthy murine pregnancy, including effects on weight gain, food intake, insulin sensitivity, and neonatal outcomes.</w:t>
       </w:r>
       <w:r>
         <w:rPr>
@@ -1565,15 +1158,6 @@
         </w:rPr>
         <w:t>”</w:t>
       </w:r>
-    </w:p>
-    <w:p>
-      <w:pPr>
-        <w:rPr>
-          <w:rFonts w:ascii="Times New Roman" w:hAnsi="Times New Roman" w:cs="Times New Roman"/>
-          <w:b/>
-          <w:bCs/>
-        </w:rPr>
-      </w:pPr>
     </w:p>
     <w:p>
       <w:pPr>
@@ -1645,8 +1229,9 @@
           <w:bCs/>
           <w:noProof/>
         </w:rPr>
+        <w:lastRenderedPageBreak/>
         <w:drawing>
-          <wp:anchor distT="0" distB="0" distL="114300" distR="114300" simplePos="0" relativeHeight="251658240" behindDoc="0" locked="0" layoutInCell="1" allowOverlap="1" wp14:anchorId="1297AE4A" wp14:editId="0B51C7E3">
+          <wp:anchor distT="0" distB="0" distL="114300" distR="114300" simplePos="0" relativeHeight="251658240" behindDoc="0" locked="0" layoutInCell="1" allowOverlap="1" wp14:anchorId="1297AE4A" wp14:editId="567FB89D">
             <wp:simplePos x="0" y="0"/>
             <wp:positionH relativeFrom="column">
               <wp:posOffset>0</wp:posOffset>
@@ -1669,7 +1254,7 @@
                     <pic:cNvPicPr/>
                   </pic:nvPicPr>
                   <pic:blipFill>
-                    <a:blip r:embed="rId7" cstate="print">
+                    <a:blip r:embed="rId5" cstate="print">
                       <a:extLst>
                         <a:ext uri="{28A0092B-C50C-407E-A947-70E740481C1C}">
                           <a14:useLocalDpi xmlns:a14="http://schemas.microsoft.com/office/drawing/2010/main" val="0"/>
@@ -1703,7 +1288,7 @@
           <w:noProof/>
         </w:rPr>
         <w:drawing>
-          <wp:inline distT="0" distB="0" distL="0" distR="0" wp14:anchorId="3D40893D" wp14:editId="1D381386">
+          <wp:inline distT="0" distB="0" distL="0" distR="0" wp14:anchorId="3D40893D" wp14:editId="08EF1184">
             <wp:extent cx="2647507" cy="1891158"/>
             <wp:effectExtent l="0" t="0" r="635" b="0"/>
             <wp:docPr id="1048914858" name="Picture 2" descr="A graph of a patient's level&#10;&#10;Description automatically generated"/>
@@ -1718,7 +1303,7 @@
                     <pic:cNvPicPr/>
                   </pic:nvPicPr>
                   <pic:blipFill>
-                    <a:blip r:embed="rId8" cstate="print">
+                    <a:blip r:embed="rId6" cstate="print">
                       <a:extLst>
                         <a:ext uri="{28A0092B-C50C-407E-A947-70E740481C1C}">
                           <a14:useLocalDpi xmlns:a14="http://schemas.microsoft.com/office/drawing/2010/main" val="0"/>
@@ -1885,23 +1470,7 @@
           <w:rFonts w:ascii="Times New Roman" w:hAnsi="Times New Roman" w:cs="Times New Roman"/>
           <w:color w:val="FF0000"/>
         </w:rPr>
-        <w:t>/</w:t>
-      </w:r>
-      <w:proofErr w:type="spellStart"/>
-      <w:r>
-        <w:rPr>
-          <w:rFonts w:ascii="Times New Roman" w:hAnsi="Times New Roman" w:cs="Times New Roman"/>
-          <w:color w:val="FF0000"/>
-        </w:rPr>
-        <w:t>dL</w:t>
-      </w:r>
-      <w:proofErr w:type="spellEnd"/>
-      <w:r>
-        <w:rPr>
-          <w:rFonts w:ascii="Times New Roman" w:hAnsi="Times New Roman" w:cs="Times New Roman"/>
-          <w:color w:val="FF0000"/>
-        </w:rPr>
-        <w:t>) elevated in pregnant animals compared to non-pregnant mice (</w:t>
+        <w:t>/dL) elevated in pregnant animals compared to non-pregnant mice (</w:t>
       </w:r>
       <w:r>
         <w:rPr>
@@ -2074,7 +1643,6 @@
           <w:color w:val="242424"/>
           <w:shd w:val="clear" w:color="auto" w:fill="FFFFFF"/>
         </w:rPr>
-        <w:lastRenderedPageBreak/>
         <w:t>The results text states that "Both genotypes had a rapid increase in food intake in the final week of pregnancy, with smaller increases in the Gdf15-/- dams", the lines in Fig 3E overlap completely, so this is not substantiated.</w:t>
       </w:r>
     </w:p>
@@ -2105,19 +1673,18 @@
       <w:r>
         <w:rPr>
           <w:rFonts w:ascii="Times New Roman" w:hAnsi="Times New Roman" w:cs="Times New Roman"/>
-          <w:b/>
-          <w:bCs/>
-        </w:rPr>
-        <w:br/>
-      </w:r>
-      <w:r>
-        <w:rPr>
-          <w:rFonts w:ascii="Times New Roman" w:hAnsi="Times New Roman" w:cs="Times New Roman"/>
-          <w:b/>
-          <w:bCs/>
-          <w:color w:val="FF0000"/>
-        </w:rPr>
-        <w:t>line 239-240: “</w:t>
+          <w:color w:val="FF0000"/>
+        </w:rPr>
+        <w:t>line 239-240:</w:t>
+      </w:r>
+      <w:r>
+        <w:rPr>
+          <w:rFonts w:ascii="Times New Roman" w:hAnsi="Times New Roman" w:cs="Times New Roman"/>
+          <w:b/>
+          <w:bCs/>
+          <w:color w:val="FF0000"/>
+        </w:rPr>
+        <w:t xml:space="preserve"> “</w:t>
       </w:r>
       <w:r>
         <w:rPr>
@@ -2320,15 +1887,15 @@
     </w:p>
     <w:p>
       <w:pPr>
-        <w:ind w:left="360"/>
-        <w:rPr>
-          <w:rFonts w:ascii="Times New Roman" w:hAnsi="Times New Roman" w:cs="Times New Roman"/>
-        </w:rPr>
-      </w:pPr>
-      <w:r>
-        <w:rPr>
-          <w:rFonts w:ascii="Times New Roman" w:hAnsi="Times New Roman" w:cs="Times New Roman"/>
-        </w:rPr>
+        <w:rPr>
+          <w:rFonts w:ascii="Times New Roman" w:hAnsi="Times New Roman" w:cs="Times New Roman"/>
+        </w:rPr>
+      </w:pPr>
+      <w:r>
+        <w:rPr>
+          <w:rFonts w:ascii="Times New Roman" w:hAnsi="Times New Roman" w:cs="Times New Roman"/>
+        </w:rPr>
+        <w:lastRenderedPageBreak/>
         <w:t>Thank you for pointing out that inconsistency. The p-value is 0.05, so we have removed the asterisk.</w:t>
       </w:r>
     </w:p>
@@ -2452,7 +2019,19 @@
         <w:rPr>
           <w:rFonts w:ascii="Times New Roman" w:hAnsi="Times New Roman" w:cs="Times New Roman"/>
         </w:rPr>
-        <w:t>Thank you for the positive feedback and the suggestion:</w:t>
+        <w:t>Thank you for the positive feedback and the suggestion</w:t>
+      </w:r>
+      <w:r>
+        <w:rPr>
+          <w:rFonts w:ascii="Times New Roman" w:hAnsi="Times New Roman" w:cs="Times New Roman"/>
+        </w:rPr>
+        <w:t>, which we have implemented</w:t>
+      </w:r>
+      <w:r>
+        <w:rPr>
+          <w:rFonts w:ascii="Times New Roman" w:hAnsi="Times New Roman" w:cs="Times New Roman"/>
+        </w:rPr>
+        <w:t>:</w:t>
       </w:r>
     </w:p>
     <w:p>
@@ -2529,7 +2108,42 @@
           <w:color w:val="242424"/>
           <w:shd w:val="clear" w:color="auto" w:fill="FFFFFF"/>
         </w:rPr>
-        <w:t>There are a number of sentences in both the discussion and introduction that could be edited for clarity of thought.</w:t>
+        <w:t xml:space="preserve">There are </w:t>
+      </w:r>
+      <w:proofErr w:type="gramStart"/>
+      <w:r>
+        <w:rPr>
+          <w:rFonts w:ascii="Times New Roman" w:hAnsi="Times New Roman" w:cs="Times New Roman"/>
+          <w:b/>
+          <w:bCs/>
+          <w:color w:val="242424"/>
+          <w:shd w:val="clear" w:color="auto" w:fill="FFFFFF"/>
+        </w:rPr>
+        <w:t>a number of</w:t>
+      </w:r>
+      <w:proofErr w:type="gramEnd"/>
+      <w:r>
+        <w:rPr>
+          <w:rFonts w:ascii="Times New Roman" w:hAnsi="Times New Roman" w:cs="Times New Roman"/>
+          <w:b/>
+          <w:bCs/>
+          <w:color w:val="242424"/>
+          <w:shd w:val="clear" w:color="auto" w:fill="FFFFFF"/>
+        </w:rPr>
+        <w:t xml:space="preserve"> sentences in both the discussion and introduction that could be edited for clarity of thought.</w:t>
+      </w:r>
+    </w:p>
+    <w:p>
+      <w:pPr>
+        <w:rPr>
+          <w:rFonts w:ascii="Times New Roman" w:hAnsi="Times New Roman" w:cs="Times New Roman"/>
+        </w:rPr>
+      </w:pPr>
+      <w:r>
+        <w:rPr>
+          <w:rFonts w:ascii="Times New Roman" w:hAnsi="Times New Roman" w:cs="Times New Roman"/>
+        </w:rPr>
+        <w:t>We have modified the introduction in several places to clarify our interpretations of the prior data, our results and their context (see the manuscript with tracked changes).</w:t>
       </w:r>
     </w:p>
     <w:p>
@@ -2939,44 +2553,8 @@
 </w:document>
 </file>
 
-<file path=word/commentsExtensible.xml><?xml version="1.0" encoding="utf-8"?>
-<w16cex:commentsExtensible xmlns:wpc="http://schemas.microsoft.com/office/word/2010/wordprocessingCanvas" xmlns:cx="http://schemas.microsoft.com/office/drawing/2014/chartex" xmlns:cx1="http://schemas.microsoft.com/office/drawing/2015/9/8/chartex" xmlns:cx2="http://schemas.microsoft.com/office/drawing/2015/10/21/chartex" xmlns:cx3="http://schemas.microsoft.com/office/drawing/2016/5/9/chartex" xmlns:cx4="http://schemas.microsoft.com/office/drawing/2016/5/10/chartex" xmlns:cx5="http://schemas.microsoft.com/office/drawing/2016/5/11/chartex" xmlns:cx6="http://schemas.microsoft.com/office/drawing/2016/5/12/chartex" xmlns:cx7="http://schemas.microsoft.com/office/drawing/2016/5/13/chartex" xmlns:cx8="http://schemas.microsoft.com/office/drawing/2016/5/14/chartex" xmlns:cr="http://schemas.microsoft.com/office/comments/2020/reactions" xmlns:mc="http://schemas.openxmlformats.org/markup-compatibility/2006" xmlns:aink="http://schemas.microsoft.com/office/drawing/2016/ink" xmlns:am3d="http://schemas.microsoft.com/office/drawing/2017/model3d" xmlns:o="urn:schemas-microsoft-com:office:office" xmlns:oel="http://schemas.microsoft.com/office/2019/extlst" xmlns:r="http://schemas.openxmlformats.org/officeDocument/2006/relationships" xmlns:m="http://schemas.openxmlformats.org/officeDocument/2006/math" xmlns:v="urn:schemas-microsoft-com:vml" xmlns:wp14="http://schemas.microsoft.com/office/word/2010/wordprocessingDrawing" xmlns:wp="http://schemas.openxmlformats.org/drawingml/2006/wordprocessingDrawing" xmlns:w10="urn:schemas-microsoft-com:office:word" xmlns:w="http://schemas.openxmlformats.org/wordprocessingml/2006/main" xmlns:w14="http://schemas.microsoft.com/office/word/2010/wordml" xmlns:w15="http://schemas.microsoft.com/office/word/2012/wordml" xmlns:w16cex="http://schemas.microsoft.com/office/word/2018/wordml/cex" xmlns:w16cid="http://schemas.microsoft.com/office/word/2016/wordml/cid" xmlns:w16="http://schemas.microsoft.com/office/word/2018/wordml" xmlns:w16sdtdh="http://schemas.microsoft.com/office/word/2020/wordml/sdtdatahash" xmlns:w16se="http://schemas.microsoft.com/office/word/2015/wordml/symex" xmlns:wpg="http://schemas.microsoft.com/office/word/2010/wordprocessingGroup" xmlns:wpi="http://schemas.microsoft.com/office/word/2010/wordprocessingInk" xmlns:wne="http://schemas.microsoft.com/office/word/2006/wordml" xmlns:wps="http://schemas.microsoft.com/office/word/2010/wordprocessingShape" mc:Ignorable="w14 w15 w16se w16cid w16 w16cex w16sdtdh cr wp14">
-  <w16cex:commentExtensible w16cex:durableId="1B58E18A" w16cex:dateUtc="2024-07-22T21:22:00Z"/>
-  <w16cex:commentExtensible w16cex:durableId="5B2566F5" w16cex:dateUtc="2024-07-26T12:45:00Z"/>
-  <w16cex:commentExtensible w16cex:durableId="5E279AFC" w16cex:dateUtc="2024-07-16T19:09:00Z"/>
-  <w16cex:commentExtensible w16cex:durableId="2725C159" w16cex:dateUtc="2024-07-20T15:09:00Z"/>
-  <w16cex:commentExtensible w16cex:durableId="0EB48A5B" w16cex:dateUtc="2024-07-17T20:52:00Z"/>
-  <w16cex:commentExtensible w16cex:durableId="16EF7A2E" w16cex:dateUtc="2024-07-20T17:20:00Z"/>
-  <w16cex:commentExtensible w16cex:durableId="79AEDF06" w16cex:dateUtc="2024-07-19T20:09:00Z">
-    <w16cex:extLst>
-      <w16:ext w16:uri="{CE6994B0-6A32-4C9F-8C6B-6E91EDA988CE}">
-        <cr:reactions xmlns:cr="http://schemas.microsoft.com/office/comments/2020/reactions">
-          <cr:reaction reactionType="1">
-            <cr:reactionInfo dateUtc="2024-07-26T12:51:03Z">
-              <cr:user userId="Dave Bridges" userProvider="None" userName="Dave Bridges"/>
-            </cr:reactionInfo>
-          </cr:reaction>
-        </cr:reactions>
-      </w16:ext>
-    </w16cex:extLst>
-  </w16cex:commentExtensible>
-  <w16cex:commentExtensible w16cex:durableId="77078BDA" w16cex:dateUtc="2024-07-20T17:24:00Z"/>
-  <w16cex:commentExtensible w16cex:durableId="68F90F94" w16cex:dateUtc="2024-07-20T17:24:00Z"/>
-  <w16cex:commentExtensible w16cex:durableId="4467D5DB" w16cex:dateUtc="2024-07-26T12:48:00Z"/>
-  <w16cex:commentExtensible w16cex:durableId="10EF76C1" w16cex:dateUtc="2024-07-16T20:50:00Z"/>
-  <w16cex:commentExtensible w16cex:durableId="0E9C051F" w16cex:dateUtc="2024-07-26T12:51:00Z"/>
-  <w16cex:commentExtensible w16cex:durableId="28794B5E" w16cex:dateUtc="2024-07-20T17:21:00Z"/>
-  <w16cex:commentExtensible w16cex:durableId="1FD73071" w16cex:dateUtc="2024-07-22T16:49:00Z"/>
-  <w16cex:commentExtensible w16cex:durableId="268D108E" w16cex:dateUtc="2024-07-16T21:23:00Z"/>
-  <w16cex:commentExtensible w16cex:durableId="0044F07D" w16cex:dateUtc="2024-07-26T12:56:00Z"/>
-  <w16cex:commentExtensible w16cex:durableId="78CC39A1" w16cex:dateUtc="2024-07-16T21:35:00Z"/>
-  <w16cex:commentExtensible w16cex:durableId="283B66EB" w16cex:dateUtc="2024-07-19T20:10:00Z"/>
-  <w16cex:commentExtensible w16cex:durableId="2C1B1BB3" w16cex:dateUtc="2024-07-20T17:23:00Z"/>
-</w16cex:commentsExtensible>
-</file>
-
 <file path=word/numbering.xml><?xml version="1.0" encoding="utf-8"?>
-<w:numbering xmlns:wpc="http://schemas.microsoft.com/office/word/2010/wordprocessingCanvas" xmlns:cx="http://schemas.microsoft.com/office/drawing/2014/chartex" xmlns:cx1="http://schemas.microsoft.com/office/drawing/2015/9/8/chartex" xmlns:cx2="http://schemas.microsoft.com/office/drawing/2015/10/21/chartex" xmlns:cx3="http://schemas.microsoft.com/office/drawing/2016/5/9/chartex" xmlns:cx4="http://schemas.microsoft.com/office/drawing/2016/5/10/chartex" xmlns:cx5="http://schemas.microsoft.com/office/drawing/2016/5/11/chartex" xmlns:cx6="http://schemas.microsoft.com/office/drawing/2016/5/12/chartex" xmlns:cx7="http://schemas.microsoft.com/office/drawing/2016/5/13/chartex" xmlns:cx8="http://schemas.microsoft.com/office/drawing/2016/5/14/chartex" xmlns:mc="http://schemas.openxmlformats.org/markup-compatibility/2006" xmlns:aink="http://schemas.microsoft.com/office/drawing/2016/ink" xmlns:am3d="http://schemas.microsoft.com/office/drawing/2017/model3d" xmlns:o="urn:schemas-microsoft-com:office:office" xmlns:r="http://schemas.openxmlformats.org/officeDocument/2006/relationships" xmlns:m="http://schemas.openxmlformats.org/officeDocument/2006/math" xmlns:v="urn:schemas-microsoft-com:vml" xmlns:wp14="http://schemas.microsoft.com/office/word/2010/wordprocessingDrawing" xmlns:wp="http://schemas.openxmlformats.org/drawingml/2006/wordprocessingDrawing" xmlns:w10="urn:schemas-microsoft-com:office:word" xmlns:w="http://schemas.openxmlformats.org/wordprocessingml/2006/main" xmlns:w14="http://schemas.microsoft.com/office/word/2010/wordml" xmlns:w15="http://schemas.microsoft.com/office/word/2012/wordml" xmlns:w16cid="http://schemas.microsoft.com/office/word/2016/wordml/cid" xmlns:w16se="http://schemas.microsoft.com/office/word/2015/wordml/symex" xmlns:wpg="http://schemas.microsoft.com/office/word/2010/wordprocessingGroup" xmlns:wpi="http://schemas.microsoft.com/office/word/2010/wordprocessingInk" xmlns:wne="http://schemas.microsoft.com/office/word/2006/wordml" xmlns:wps="http://schemas.microsoft.com/office/word/2010/wordprocessingShape" mc:Ignorable="w14 w15 w16se w16cid wp14">
+<w:numbering xmlns:wpc="http://schemas.microsoft.com/office/word/2010/wordprocessingCanvas" xmlns:cx="http://schemas.microsoft.com/office/drawing/2014/chartex" xmlns:cx1="http://schemas.microsoft.com/office/drawing/2015/9/8/chartex" xmlns:cx2="http://schemas.microsoft.com/office/drawing/2015/10/21/chartex" xmlns:cx3="http://schemas.microsoft.com/office/drawing/2016/5/9/chartex" xmlns:cx4="http://schemas.microsoft.com/office/drawing/2016/5/10/chartex" xmlns:cx5="http://schemas.microsoft.com/office/drawing/2016/5/11/chartex" xmlns:cx6="http://schemas.microsoft.com/office/drawing/2016/5/12/chartex" xmlns:cx7="http://schemas.microsoft.com/office/drawing/2016/5/13/chartex" xmlns:cx8="http://schemas.microsoft.com/office/drawing/2016/5/14/chartex" xmlns:mc="http://schemas.openxmlformats.org/markup-compatibility/2006" xmlns:aink="http://schemas.microsoft.com/office/drawing/2016/ink" xmlns:am3d="http://schemas.microsoft.com/office/drawing/2017/model3d" xmlns:o="urn:schemas-microsoft-com:office:office" xmlns:oel="http://schemas.microsoft.com/office/2019/extlst" xmlns:r="http://schemas.openxmlformats.org/officeDocument/2006/relationships" xmlns:m="http://schemas.openxmlformats.org/officeDocument/2006/math" xmlns:v="urn:schemas-microsoft-com:vml" xmlns:wp14="http://schemas.microsoft.com/office/word/2010/wordprocessingDrawing" xmlns:wp="http://schemas.openxmlformats.org/drawingml/2006/wordprocessingDrawing" xmlns:w10="urn:schemas-microsoft-com:office:word" xmlns:w="http://schemas.openxmlformats.org/wordprocessingml/2006/main" xmlns:w14="http://schemas.microsoft.com/office/word/2010/wordml" xmlns:w15="http://schemas.microsoft.com/office/word/2012/wordml" xmlns:w16cex="http://schemas.microsoft.com/office/word/2018/wordml/cex" xmlns:w16cid="http://schemas.microsoft.com/office/word/2016/wordml/cid" xmlns:w16="http://schemas.microsoft.com/office/word/2018/wordml" xmlns:w16du="http://schemas.microsoft.com/office/word/2023/wordml/word16du" xmlns:w16sdtdh="http://schemas.microsoft.com/office/word/2020/wordml/sdtdatahash" xmlns:w16se="http://schemas.microsoft.com/office/word/2015/wordml/symex" xmlns:wpg="http://schemas.microsoft.com/office/word/2010/wordprocessingGroup" xmlns:wpi="http://schemas.microsoft.com/office/word/2010/wordprocessingInk" xmlns:wne="http://schemas.microsoft.com/office/word/2006/wordml" xmlns:wps="http://schemas.microsoft.com/office/word/2010/wordprocessingShape" mc:Ignorable="w14 w15 w16se w16cid w16 w16cex w16sdtdh w16du wp14">
   <w:abstractNum w:abstractNumId="0" w15:restartNumberingAfterBreak="0">
     <w:nsid w:val="043E6B92"/>
     <w:multiLevelType w:val="hybridMultilevel"/>
@@ -3470,26 +3048,26 @@
       </w:pPr>
     </w:lvl>
   </w:abstractNum>
-  <w:num w:numId="1">
+  <w:num w:numId="1" w16cid:durableId="2141193096">
     <w:abstractNumId w:val="1"/>
   </w:num>
-  <w:num w:numId="2">
+  <w:num w:numId="2" w16cid:durableId="389696207">
     <w:abstractNumId w:val="2"/>
   </w:num>
-  <w:num w:numId="3">
+  <w:num w:numId="3" w16cid:durableId="1743789240">
     <w:abstractNumId w:val="0"/>
   </w:num>
-  <w:num w:numId="4">
+  <w:num w:numId="4" w16cid:durableId="280766074">
     <w:abstractNumId w:val="4"/>
   </w:num>
-  <w:num w:numId="5">
+  <w:num w:numId="5" w16cid:durableId="410860405">
     <w:abstractNumId w:val="3"/>
   </w:num>
 </w:numbering>
 </file>
 
 <file path=word/styles.xml><?xml version="1.0" encoding="utf-8"?>
-<w:styles xmlns:mc="http://schemas.openxmlformats.org/markup-compatibility/2006" xmlns:r="http://schemas.openxmlformats.org/officeDocument/2006/relationships" xmlns:w="http://schemas.openxmlformats.org/wordprocessingml/2006/main" xmlns:w14="http://schemas.microsoft.com/office/word/2010/wordml" xmlns:w15="http://schemas.microsoft.com/office/word/2012/wordml" xmlns:w16cid="http://schemas.microsoft.com/office/word/2016/wordml/cid" xmlns:w16se="http://schemas.microsoft.com/office/word/2015/wordml/symex" mc:Ignorable="w14 w15 w16se w16cid">
+<w:styles xmlns:mc="http://schemas.openxmlformats.org/markup-compatibility/2006" xmlns:r="http://schemas.openxmlformats.org/officeDocument/2006/relationships" xmlns:w="http://schemas.openxmlformats.org/wordprocessingml/2006/main" xmlns:w14="http://schemas.microsoft.com/office/word/2010/wordml" xmlns:w15="http://schemas.microsoft.com/office/word/2012/wordml" xmlns:w16cex="http://schemas.microsoft.com/office/word/2018/wordml/cex" xmlns:w16cid="http://schemas.microsoft.com/office/word/2016/wordml/cid" xmlns:w16="http://schemas.microsoft.com/office/word/2018/wordml" xmlns:w16du="http://schemas.microsoft.com/office/word/2023/wordml/word16du" xmlns:w16sdtdh="http://schemas.microsoft.com/office/word/2020/wordml/sdtdatahash" xmlns:w16se="http://schemas.microsoft.com/office/word/2015/wordml/symex" mc:Ignorable="w14 w15 w16se w16cid w16 w16cex w16sdtdh w16du">
   <w:docDefaults>
     <w:rPrDefault>
       <w:rPr>
@@ -3507,7 +3085,7 @@
       </w:pPr>
     </w:pPrDefault>
   </w:docDefaults>
-  <w:latentStyles w:defLockedState="0" w:defUIPriority="99" w:defSemiHidden="0" w:defUnhideWhenUsed="0" w:defQFormat="0" w:count="375">
+  <w:latentStyles w:defLockedState="0" w:defUIPriority="99" w:defSemiHidden="0" w:defUnhideWhenUsed="0" w:defQFormat="0" w:count="376">
     <w:lsdException w:name="Normal" w:uiPriority="0" w:qFormat="1"/>
     <w:lsdException w:name="heading 1" w:uiPriority="9" w:qFormat="1"/>
     <w:lsdException w:name="heading 2" w:semiHidden="1" w:uiPriority="9" w:unhideWhenUsed="1" w:qFormat="1"/>
@@ -3883,6 +3461,7 @@
     <w:lsdException w:name="Smart Hyperlink" w:semiHidden="1" w:unhideWhenUsed="1"/>
     <w:lsdException w:name="Hashtag" w:semiHidden="1" w:unhideWhenUsed="1"/>
     <w:lsdException w:name="Unresolved Mention" w:semiHidden="1" w:unhideWhenUsed="1"/>
+    <w:lsdException w:name="Smart Link" w:semiHidden="1" w:unhideWhenUsed="1"/>
   </w:latentStyles>
   <w:style w:type="paragraph" w:default="1" w:styleId="Normal">
     <w:name w:val="Normal"/>

</xml_diff>

<commit_message>
Minor changes in response about use of dexamethasone and explanation of reductions of fasting glucose.  Need to add three more references.
</commit_message>
<xml_diff>
--- a/Manuscripts/GDF15 during Pregnancy/GDF15_revisions.docx
+++ b/Manuscripts/GDF15 during Pregnancy/GDF15_revisions.docx
@@ -366,15 +366,167 @@
           <w:color w:val="242424"/>
           <w:shd w:val="clear" w:color="auto" w:fill="FFFFFF"/>
         </w:rPr>
-        <w:t xml:space="preserve">We believe that our data is consistent with other pregnancy related glycemia studies. </w:t>
-      </w:r>
-      <w:r>
-        <w:rPr>
-          <w:rFonts w:ascii="Times New Roman" w:hAnsi="Times New Roman" w:cs="Times New Roman"/>
-          <w:color w:val="242424"/>
-          <w:shd w:val="clear" w:color="auto" w:fill="FFFFFF"/>
-        </w:rPr>
-        <w:t>To address this in the manuscript, we made the following change:</w:t>
+        <w:t>These</w:t>
+      </w:r>
+      <w:r>
+        <w:rPr>
+          <w:rFonts w:ascii="Times New Roman" w:hAnsi="Times New Roman" w:cs="Times New Roman"/>
+          <w:color w:val="242424"/>
+          <w:shd w:val="clear" w:color="auto" w:fill="FFFFFF"/>
+        </w:rPr>
+        <w:t xml:space="preserve"> data </w:t>
+      </w:r>
+      <w:r>
+        <w:rPr>
+          <w:rFonts w:ascii="Times New Roman" w:hAnsi="Times New Roman" w:cs="Times New Roman"/>
+          <w:color w:val="242424"/>
+          <w:shd w:val="clear" w:color="auto" w:fill="FFFFFF"/>
+        </w:rPr>
+        <w:t>are</w:t>
+      </w:r>
+      <w:r>
+        <w:rPr>
+          <w:rFonts w:ascii="Times New Roman" w:hAnsi="Times New Roman" w:cs="Times New Roman"/>
+          <w:color w:val="242424"/>
+          <w:shd w:val="clear" w:color="auto" w:fill="FFFFFF"/>
+        </w:rPr>
+        <w:t xml:space="preserve"> consistent with other pregnancy related glycemia studies</w:t>
+      </w:r>
+      <w:r>
+        <w:rPr>
+          <w:rFonts w:ascii="Times New Roman" w:hAnsi="Times New Roman" w:cs="Times New Roman"/>
+          <w:color w:val="242424"/>
+          <w:shd w:val="clear" w:color="auto" w:fill="FFFFFF"/>
+        </w:rPr>
+        <w:t>, which also show mild reductions in fasting blood glucose</w:t>
+      </w:r>
+      <w:commentRangeStart w:id="0"/>
+      <w:r>
+        <w:rPr>
+          <w:rFonts w:ascii="Times New Roman" w:hAnsi="Times New Roman" w:cs="Times New Roman"/>
+          <w:color w:val="242424"/>
+          <w:shd w:val="clear" w:color="auto" w:fill="FFFFFF"/>
+        </w:rPr>
+        <w:fldChar w:fldCharType="begin"/>
+      </w:r>
+      <w:r>
+        <w:rPr>
+          <w:rFonts w:ascii="Times New Roman" w:hAnsi="Times New Roman" w:cs="Times New Roman"/>
+          <w:color w:val="242424"/>
+          <w:shd w:val="clear" w:color="auto" w:fill="FFFFFF"/>
+        </w:rPr>
+        <w:instrText xml:space="preserve"> ADDIN ZOTERO_ITEM CSL_CITATION {"citationID":"Fh8hVmDy","properties":{"formattedCitation":"\\super 1,2\\nosupersub{}","plainCitation":"1,2","noteIndex":0},"citationItems":[{"id":525,"uris":["http://zotero.org/users/5073745/items/XDVXWQWM"],"itemData":{"id":525,"type":"article-journal","abstract":"Intensive insulin treatment during diabetic pregnancy is complicated by maternal hypoglycemia. To investigate whether pregnancy may contribute as an independent hypoglycemia risk factor, awake pregnant rats that were near term underwent stepped insulin hypoglycemic (3.4 and 2.3 mM) clamp studies in the fasted and nonfasted states. In the fasted state, the glucagon response to hypoglycemia was completely suppressed in the pregnant rats (P &lt; 0.01). Epinephrine, but not norepinephrine, was also diminished by approximately 70-75% at both hypoglycemic steps, and more exogenous glucose was needed to maintain hypoglycemia during pregnancy. To avoid the potential confounding effect of increased ketone levels (beta-hydroxybutyrate was approximately 170% higher in the pregnant rats), experiments were repeated in the nonfasting state when ketosis was eliminated in both groups. The nonfasted pregnant rats continued to show near complete suppression of the glucagon response, even at glucose levels of 2.3 mM. In contrast, a brisk response occurred in nonpregnant controls when glucose fell to 3.4 mM. Although epinephrine levels in the pregnant rats were also markedly suppressed during the milder hypoglycemic stimulus, they approached values seen in nonpregnant controls when glucose was lowered further to 2.3 mM. We concluded that in the rat, pregnancy markedly suppresses glucagon responses to hypoglycemia. The release of epinephrine, but not norepinephrine, is also blunted, especially during mild hypoglycemia. These findings suggest that pregnancy may impair glucose counterregulation by inhibiting glucagon and epinephrine release during hypoglycemia.","container-title":"Diabetes","DOI":"10.2337/diab.42.10.1440","ISSN":"0012-1797","issue":"10","journalAbbreviation":"Diabetes","language":"eng","note":"PMID: 8375583","page":"1440-1445","source":"PubMed","title":"Inhibitory effect of pregnancy on counterregulatory hormone responses to hypoglycemia in awake rat","volume":"42","author":[{"family":"Rossi","given":"G."},{"family":"Lapaczewski","given":"P."},{"family":"Diamond","given":"M. P."},{"family":"Jacob","given":"R. J."},{"family":"Shulman","given":"G. I."},{"family":"Sherwin","given":"R. S."}],"issued":{"date-parts":[["1993",10]]}}},{"id":2328,"uris":["http://zotero.org/users/5073745/items/HEBBNKY8"],"itemData":{"id":2328,"type":"article-journal","abstract":"&lt;sec&gt;&lt;title&gt;Objective&lt;/title&gt;&lt;p&gt;Pregnancy is a dynamic state involving multiple metabolic adaptions in various tissues including the endocrine pancreas. However, a detailed characterization of the maternal islet metabolome in relation to islet function and the ambient circulating metabolome during pregnancy has not been established.&lt;/p&gt;&lt;/sec&gt;&lt;sec&gt;&lt;title&gt;Methods&lt;/title&gt;&lt;p&gt;A timed-pregnancy mouse model was studied, and age-matched non-pregnant mice were used as controls. Targeted metabolomics was applied to fasting plasma and purified islets during each trimester of pregnancy. Glucose homeostasis and islet function was assessed. Bioinformatic analyses were performed to reveal the metabolic adaptive changes in plasma and islets, and to identify key metabolic pathways associated with pregnancy.&lt;/p&gt;&lt;/sec&gt;&lt;sec&gt;&lt;title&gt;Results&lt;/title&gt;&lt;p&gt;Fasting glucose and insulin were found to be significantly lower in pregnant mice compared to non-pregnant controls, throughout the gestational period. Additionally, pregnant mice had superior glucose excursions and greater insulin response to an oral glucose tolerance test. Interestingly, both alpha and beta cell proliferation were significantly enhanced in early to mid-pregnancy, leading to significantly increased islet size seen in mid to late gestation. When comparing the plasma metabolome of pregnant and non-pregnant mice, phospholipid and fatty acid metabolism pathways were found to be upregulated throughout pregnancy, whereas amino acid metabolism initially decreased in early through mid pregnancy, but then increased in late pregnancy. Conversely, in islets, amino acid metabolism was consistently enriched throughout pregnancy, with glycerophospholid and fatty acid metabolism was only upregulated in late pregnancy. Specific amino acids (glutamate, valine) and lipids (acyl-alkyl-PC, diacyl-PC, and sphingomyelin) were found to be significantly differentially expressed in islets of the pregnant mice compared to controls, which was possibly linked to enhanced insulin secretion and islet proliferation.&lt;/p&gt;&lt;/sec&gt;&lt;sec&gt;&lt;title&gt;Conclusion&lt;/title&gt;&lt;p&gt;Beta cell proliferation and function are elevated during pregnancy, and this is coupled to the enrichment of islet metabolites and metabolic pathways primarily associated with amino acid and glycerophospholipid metabolism. This study provides insight into metabolic adaptive changes in glucose homeostasis and islet function seen during pregnancy, which will provide a molecular rationale to further explore the regulation of maternal metabolism to avoid the onset of pregnancy disorders, including gestational diabetes.&lt;/p&gt;&lt;/sec&gt;","container-title":"Frontiers in Endocrinology","DOI":"10.3389/fendo.2022.852149","ISSN":"1664-2392","journalAbbreviation":"Front. Endocrinol.","language":"English","note":"publisher: Frontiers","source":"Frontiers","title":"Adaptive Changes in Glucose Homeostasis and Islet Function During Pregnancy: A Targeted Metabolomics Study in Mice","title-short":"Adaptive Changes in Glucose Homeostasis and Islet Function During Pregnancy","URL":"https://www.frontiersin.org/journals/endocrinology/articles/10.3389/fendo.2022.852149/full","volume":"13","author":[{"family":"Zhang","given":"Ziyi"},{"family":"Piro","given":"Anthony L."},{"family":"Dai","given":"Feihan F."},{"family":"Wheeler","given":"Michael B."}],"accessed":{"date-parts":[["2024",7,16]]},"issued":{"date-parts":[["2022",5,4]]}}}],"schema":"https://github.com/citation-style-language/schema/raw/master/csl-citation.json"} </w:instrText>
+      </w:r>
+      <w:r>
+        <w:rPr>
+          <w:rFonts w:ascii="Times New Roman" w:hAnsi="Times New Roman" w:cs="Times New Roman"/>
+          <w:color w:val="242424"/>
+          <w:shd w:val="clear" w:color="auto" w:fill="FFFFFF"/>
+        </w:rPr>
+        <w:fldChar w:fldCharType="separate"/>
+      </w:r>
+      <w:r>
+        <w:rPr>
+          <w:rFonts w:ascii="Times New Roman" w:hAnsi="Times New Roman" w:cs="Times New Roman"/>
+          <w:kern w:val="0"/>
+          <w:vertAlign w:val="superscript"/>
+        </w:rPr>
+        <w:t>1,2</w:t>
+      </w:r>
+      <w:r>
+        <w:rPr>
+          <w:rFonts w:ascii="Times New Roman" w:hAnsi="Times New Roman" w:cs="Times New Roman"/>
+          <w:color w:val="242424"/>
+          <w:shd w:val="clear" w:color="auto" w:fill="FFFFFF"/>
+        </w:rPr>
+        <w:fldChar w:fldCharType="end"/>
+      </w:r>
+      <w:commentRangeEnd w:id="0"/>
+      <w:r>
+        <w:rPr>
+          <w:rStyle w:val="CommentReference"/>
+        </w:rPr>
+        <w:commentReference w:id="0"/>
+      </w:r>
+      <w:r>
+        <w:rPr>
+          <w:rFonts w:ascii="Times New Roman" w:hAnsi="Times New Roman" w:cs="Times New Roman"/>
+          <w:color w:val="242424"/>
+          <w:shd w:val="clear" w:color="auto" w:fill="FFFFFF"/>
+        </w:rPr>
+        <w:t xml:space="preserve">, though this effect is not universal as some studies show mild increases (such as </w:t>
+      </w:r>
+      <w:commentRangeStart w:id="1"/>
+      <w:commentRangeStart w:id="2"/>
+      <w:r>
+        <w:rPr>
+          <w:rFonts w:ascii="Times New Roman" w:hAnsi="Times New Roman" w:cs="Times New Roman"/>
+          <w:color w:val="242424"/>
+          <w:shd w:val="clear" w:color="auto" w:fill="FFFFFF"/>
+        </w:rPr>
+        <w:t>XXX</w:t>
+      </w:r>
+      <w:commentRangeEnd w:id="1"/>
+      <w:r>
+        <w:rPr>
+          <w:rStyle w:val="CommentReference"/>
+        </w:rPr>
+        <w:commentReference w:id="1"/>
+      </w:r>
+      <w:commentRangeEnd w:id="2"/>
+      <w:r>
+        <w:rPr>
+          <w:rStyle w:val="CommentReference"/>
+        </w:rPr>
+        <w:commentReference w:id="2"/>
+      </w:r>
+      <w:r>
+        <w:rPr>
+          <w:rFonts w:ascii="Times New Roman" w:hAnsi="Times New Roman" w:cs="Times New Roman"/>
+          <w:color w:val="242424"/>
+          <w:shd w:val="clear" w:color="auto" w:fill="FFFFFF"/>
+        </w:rPr>
+        <w:t>)</w:t>
+      </w:r>
+      <w:r>
+        <w:rPr>
+          <w:rFonts w:ascii="Times New Roman" w:hAnsi="Times New Roman" w:cs="Times New Roman"/>
+          <w:color w:val="242424"/>
+          <w:shd w:val="clear" w:color="auto" w:fill="FFFFFF"/>
+        </w:rPr>
+        <w:t xml:space="preserve">. </w:t>
+      </w:r>
+      <w:r>
+        <w:rPr>
+          <w:rFonts w:ascii="Times New Roman" w:hAnsi="Times New Roman" w:cs="Times New Roman"/>
+          <w:color w:val="242424"/>
+          <w:shd w:val="clear" w:color="auto" w:fill="FFFFFF"/>
+        </w:rPr>
+        <w:t xml:space="preserve">Given that our data is not significant, we do not want to make strong claims to this point.  </w:t>
+      </w:r>
+      <w:r>
+        <w:rPr>
+          <w:rFonts w:ascii="Times New Roman" w:hAnsi="Times New Roman" w:cs="Times New Roman"/>
+          <w:color w:val="242424"/>
+          <w:shd w:val="clear" w:color="auto" w:fill="FFFFFF"/>
+        </w:rPr>
+        <w:t xml:space="preserve">To </w:t>
+      </w:r>
+      <w:r>
+        <w:rPr>
+          <w:rFonts w:ascii="Times New Roman" w:hAnsi="Times New Roman" w:cs="Times New Roman"/>
+          <w:color w:val="242424"/>
+          <w:shd w:val="clear" w:color="auto" w:fill="FFFFFF"/>
+        </w:rPr>
+        <w:t>clarify</w:t>
+      </w:r>
+      <w:r>
+        <w:rPr>
+          <w:rFonts w:ascii="Times New Roman" w:hAnsi="Times New Roman" w:cs="Times New Roman"/>
+          <w:color w:val="242424"/>
+          <w:shd w:val="clear" w:color="auto" w:fill="FFFFFF"/>
+        </w:rPr>
+        <w:t xml:space="preserve"> this in the manuscript, we made the following change:</w:t>
       </w:r>
     </w:p>
     <w:p>
@@ -476,6 +628,14 @@
           <w:color w:val="242424"/>
           <w:shd w:val="clear" w:color="auto" w:fill="FFFFFF"/>
         </w:rPr>
+        <w:t xml:space="preserve"> in non-pregnant mice</w:t>
+      </w:r>
+      <w:r>
+        <w:rPr>
+          <w:rFonts w:ascii="Times New Roman" w:hAnsi="Times New Roman" w:cs="Times New Roman"/>
+          <w:color w:val="242424"/>
+          <w:shd w:val="clear" w:color="auto" w:fill="FFFFFF"/>
+        </w:rPr>
         <w:fldChar w:fldCharType="begin"/>
       </w:r>
       <w:r>
@@ -550,7 +710,23 @@
           <w:color w:val="242424"/>
           <w:shd w:val="clear" w:color="auto" w:fill="FFFFFF"/>
         </w:rPr>
-        <w:t>reduced insulin-resistance associated postprandial glycogen accretion in the fed state, resulting in mild hypoglycemia in the fasted state.</w:t>
+        <w:t xml:space="preserve">insulin-resistance associated </w:t>
+      </w:r>
+      <w:r>
+        <w:rPr>
+          <w:rFonts w:ascii="Times New Roman" w:hAnsi="Times New Roman" w:cs="Times New Roman"/>
+          <w:color w:val="242424"/>
+          <w:shd w:val="clear" w:color="auto" w:fill="FFFFFF"/>
+        </w:rPr>
+        <w:t xml:space="preserve">reductions </w:t>
+      </w:r>
+      <w:r>
+        <w:rPr>
+          <w:rFonts w:ascii="Times New Roman" w:hAnsi="Times New Roman" w:cs="Times New Roman"/>
+          <w:color w:val="242424"/>
+          <w:shd w:val="clear" w:color="auto" w:fill="FFFFFF"/>
+        </w:rPr>
+        <w:t>postprandial glycogen accretion in the fed state, resulting in mild hypoglycemia in the fasted state.</w:t>
       </w:r>
     </w:p>
     <w:p>
@@ -596,7 +772,16 @@
           <w:color w:val="242424"/>
           <w:shd w:val="clear" w:color="auto" w:fill="FFFFFF"/>
         </w:rPr>
-        <w:t>The paper GDF15 knockout does not substantially impact perinatal body weight or neonatal outcomes in mice by Mulcahy et al sets out to establish how loss of GDF15 from the maternal-fetal dyad affects pregnancy and pup development. The subject of this paper is timely. The physiology and/or pathophysiology of rise in GDF15 that occurs in pregnancy is unknown, and understanding this is critical to our understanding of GDF15-GFRAL biology. As such, even though this paper predominantly presents negative findings, the core observation that loss of GDF15 does not grossly alter pregnancy-related outcomes are still of significant interest to the field. However, there are some aspects of the paper where the rationale is unclear and the findings are of much less interest. I commend the authors on their careful design of the GDF15 KO pregnancy studies.</w:t>
+        <w:t xml:space="preserve">The paper GDF15 knockout does not substantially impact perinatal body weight or neonatal outcomes in mice by Mulcahy et al sets out to establish how loss of GDF15 from the maternal-fetal dyad affects pregnancy and pup development. The subject of this paper is timely. The physiology and/or pathophysiology of rise in GDF15 that occurs in pregnancy is unknown, and understanding this is critical to our understanding of GDF15-GFRAL biology. As such, even though this paper predominantly presents negative findings, the core observation that loss of GDF15 does not grossly alter pregnancy-related outcomes are still of significant interest to the field. However, there are some aspects of the paper where the rationale is unclear and the findings are of much less interest. I commend the authors on their careful </w:t>
+      </w:r>
+      <w:r>
+        <w:rPr>
+          <w:rFonts w:ascii="Times New Roman" w:hAnsi="Times New Roman" w:cs="Times New Roman"/>
+          <w:color w:val="242424"/>
+          <w:shd w:val="clear" w:color="auto" w:fill="FFFFFF"/>
+        </w:rPr>
+        <w:lastRenderedPageBreak/>
+        <w:t>design of the GDF15 KO pregnancy studies.</w:t>
       </w:r>
       <w:r>
         <w:rPr>
@@ -627,7 +812,6 @@
           <w:color w:val="242424"/>
           <w:shd w:val="clear" w:color="auto" w:fill="FFFFFF"/>
         </w:rPr>
-        <w:lastRenderedPageBreak/>
         <w:t>The rationale for use of dexamethasone (</w:t>
       </w:r>
       <w:proofErr w:type="spellStart"/>
@@ -807,7 +991,19 @@
         <w:rPr>
           <w:rFonts w:ascii="Times New Roman" w:hAnsi="Times New Roman" w:cs="Times New Roman"/>
         </w:rPr>
-        <w:t xml:space="preserve">. We agree with the reviewer that dexamethasone is rarely given except in the case of pre-term delivery for lung maturation. However, our </w:t>
+        <w:t xml:space="preserve">. </w:t>
+      </w:r>
+      <w:r>
+        <w:rPr>
+          <w:rFonts w:ascii="Times New Roman" w:hAnsi="Times New Roman" w:cs="Times New Roman"/>
+        </w:rPr>
+        <w:t xml:space="preserve">We look forward to combining nutritional overload and pregnancy in future studies.  </w:t>
+      </w:r>
+      <w:r>
+        <w:rPr>
+          <w:rFonts w:ascii="Times New Roman" w:hAnsi="Times New Roman" w:cs="Times New Roman"/>
+        </w:rPr>
+        <w:t xml:space="preserve">We agree with the reviewer that dexamethasone is rarely given except in the case of pre-term delivery for lung maturation. However, our </w:t>
       </w:r>
       <w:r>
         <w:rPr>
@@ -819,19 +1015,49 @@
         <w:rPr>
           <w:rFonts w:ascii="Times New Roman" w:hAnsi="Times New Roman" w:cs="Times New Roman"/>
         </w:rPr>
-        <w:t>has previously used dexamethasone</w:t>
-      </w:r>
-      <w:r>
-        <w:rPr>
-          <w:rFonts w:ascii="Times New Roman" w:hAnsi="Times New Roman" w:cs="Times New Roman"/>
-        </w:rPr>
-        <w:t xml:space="preserve"> as it is a more specific GR agonist, and not subject to HPA downregulation (such as models of chronic intermittent stress).  Therefore we consider this</w:t>
-      </w:r>
-      <w:r>
-        <w:rPr>
-          <w:rFonts w:ascii="Times New Roman" w:hAnsi="Times New Roman" w:cs="Times New Roman"/>
-        </w:rPr>
-        <w:t xml:space="preserve"> a more consistent </w:t>
+        <w:t>chose</w:t>
+      </w:r>
+      <w:r>
+        <w:rPr>
+          <w:rFonts w:ascii="Times New Roman" w:hAnsi="Times New Roman" w:cs="Times New Roman"/>
+        </w:rPr>
+        <w:t xml:space="preserve"> dexamethasone</w:t>
+      </w:r>
+      <w:r>
+        <w:rPr>
+          <w:rFonts w:ascii="Times New Roman" w:hAnsi="Times New Roman" w:cs="Times New Roman"/>
+        </w:rPr>
+        <w:t xml:space="preserve"> as it is a more specific GR agonist, and not subject to HPA downregulation (such as </w:t>
+      </w:r>
+      <w:r>
+        <w:rPr>
+          <w:rFonts w:ascii="Times New Roman" w:hAnsi="Times New Roman" w:cs="Times New Roman"/>
+        </w:rPr>
+        <w:t xml:space="preserve">in </w:t>
+      </w:r>
+      <w:r>
+        <w:rPr>
+          <w:rFonts w:ascii="Times New Roman" w:hAnsi="Times New Roman" w:cs="Times New Roman"/>
+        </w:rPr>
+        <w:t>models of chronic intermittent stress).  Therefore we consider this</w:t>
+      </w:r>
+      <w:r>
+        <w:rPr>
+          <w:rFonts w:ascii="Times New Roman" w:hAnsi="Times New Roman" w:cs="Times New Roman"/>
+        </w:rPr>
+        <w:t xml:space="preserve"> a more </w:t>
+      </w:r>
+      <w:r>
+        <w:rPr>
+          <w:rFonts w:ascii="Times New Roman" w:hAnsi="Times New Roman" w:cs="Times New Roman"/>
+        </w:rPr>
+        <w:t>targeted</w:t>
+      </w:r>
+      <w:r>
+        <w:rPr>
+          <w:rFonts w:ascii="Times New Roman" w:hAnsi="Times New Roman" w:cs="Times New Roman"/>
+        </w:rPr>
+        <w:t xml:space="preserve"> </w:t>
       </w:r>
       <w:r>
         <w:rPr>
@@ -849,13 +1075,13 @@
         <w:rPr>
           <w:rFonts w:ascii="Times New Roman" w:hAnsi="Times New Roman" w:cs="Times New Roman"/>
         </w:rPr>
-        <w:t>maternal</w:t>
-      </w:r>
-      <w:r>
-        <w:rPr>
-          <w:rFonts w:ascii="Times New Roman" w:hAnsi="Times New Roman" w:cs="Times New Roman"/>
-        </w:rPr>
-        <w:t xml:space="preserve"> stress </w:t>
+        <w:t>chronic glucocorticoid excess</w:t>
+      </w:r>
+      <w:r>
+        <w:rPr>
+          <w:rFonts w:ascii="Times New Roman" w:hAnsi="Times New Roman" w:cs="Times New Roman"/>
+        </w:rPr>
+        <w:t xml:space="preserve"> </w:t>
       </w:r>
       <w:r>
         <w:rPr>
@@ -1211,7 +1437,19 @@
         <w:rPr>
           <w:rFonts w:ascii="Times New Roman" w:hAnsi="Times New Roman" w:cs="Times New Roman"/>
         </w:rPr>
-        <w:t xml:space="preserve"> We believe there is a distinction between insulin resistance (as shown as a percent change from baseline, as we show in Figures 2A and 2D) and fasting glucose level (as shown in Figures 2B and E), which we wanted to highlight in the manuscript.  That being said, if the reviewer and editor prefer we are happy to include the figures below in the supplementary figures.</w:t>
+        <w:t xml:space="preserve"> We believe there is a distinction between insulin resistance (as shown as a percent change from baseline, as we show in Figures 2A and 2D) and fasting glucose level (as shown in Figures 2B and E</w:t>
+      </w:r>
+      <w:r>
+        <w:rPr>
+          <w:rFonts w:ascii="Times New Roman" w:hAnsi="Times New Roman" w:cs="Times New Roman"/>
+        </w:rPr>
+        <w:t xml:space="preserve"> and described above in response to reviewer #1’s comments 1 and 2</w:t>
+      </w:r>
+      <w:r>
+        <w:rPr>
+          <w:rFonts w:ascii="Times New Roman" w:hAnsi="Times New Roman" w:cs="Times New Roman"/>
+        </w:rPr>
+        <w:t>), which we wanted to highlight in the manuscript.  That being said, if the reviewer and editor prefer we are happy to include the figures below in the supplementary figures.</w:t>
       </w:r>
     </w:p>
     <w:p>
@@ -1254,7 +1492,7 @@
                     <pic:cNvPicPr/>
                   </pic:nvPicPr>
                   <pic:blipFill>
-                    <a:blip r:embed="rId5" cstate="print">
+                    <a:blip r:embed="rId9" cstate="print">
                       <a:extLst>
                         <a:ext uri="{28A0092B-C50C-407E-A947-70E740481C1C}">
                           <a14:useLocalDpi xmlns:a14="http://schemas.microsoft.com/office/drawing/2010/main" val="0"/>
@@ -1303,7 +1541,7 @@
                     <pic:cNvPicPr/>
                   </pic:nvPicPr>
                   <pic:blipFill>
-                    <a:blip r:embed="rId6" cstate="print">
+                    <a:blip r:embed="rId10" cstate="print">
                       <a:extLst>
                         <a:ext uri="{28A0092B-C50C-407E-A947-70E740481C1C}">
                           <a14:useLocalDpi xmlns:a14="http://schemas.microsoft.com/office/drawing/2010/main" val="0"/>
@@ -2553,6 +2791,100 @@
 </w:document>
 </file>
 
+<file path=word/comments.xml><?xml version="1.0" encoding="utf-8"?>
+<w:comments xmlns:wpc="http://schemas.microsoft.com/office/word/2010/wordprocessingCanvas" xmlns:cx="http://schemas.microsoft.com/office/drawing/2014/chartex" xmlns:cx1="http://schemas.microsoft.com/office/drawing/2015/9/8/chartex" xmlns:cx2="http://schemas.microsoft.com/office/drawing/2015/10/21/chartex" xmlns:cx3="http://schemas.microsoft.com/office/drawing/2016/5/9/chartex" xmlns:cx4="http://schemas.microsoft.com/office/drawing/2016/5/10/chartex" xmlns:cx5="http://schemas.microsoft.com/office/drawing/2016/5/11/chartex" xmlns:cx6="http://schemas.microsoft.com/office/drawing/2016/5/12/chartex" xmlns:cx7="http://schemas.microsoft.com/office/drawing/2016/5/13/chartex" xmlns:cx8="http://schemas.microsoft.com/office/drawing/2016/5/14/chartex" xmlns:mc="http://schemas.openxmlformats.org/markup-compatibility/2006" xmlns:aink="http://schemas.microsoft.com/office/drawing/2016/ink" xmlns:am3d="http://schemas.microsoft.com/office/drawing/2017/model3d" xmlns:o="urn:schemas-microsoft-com:office:office" xmlns:oel="http://schemas.microsoft.com/office/2019/extlst" xmlns:r="http://schemas.openxmlformats.org/officeDocument/2006/relationships" xmlns:m="http://schemas.openxmlformats.org/officeDocument/2006/math" xmlns:v="urn:schemas-microsoft-com:vml" xmlns:wp14="http://schemas.microsoft.com/office/word/2010/wordprocessingDrawing" xmlns:wp="http://schemas.openxmlformats.org/drawingml/2006/wordprocessingDrawing" xmlns:w10="urn:schemas-microsoft-com:office:word" xmlns:w="http://schemas.openxmlformats.org/wordprocessingml/2006/main" xmlns:w14="http://schemas.microsoft.com/office/word/2010/wordml" xmlns:w15="http://schemas.microsoft.com/office/word/2012/wordml" xmlns:w16cex="http://schemas.microsoft.com/office/word/2018/wordml/cex" xmlns:w16cid="http://schemas.microsoft.com/office/word/2016/wordml/cid" xmlns:w16="http://schemas.microsoft.com/office/word/2018/wordml" xmlns:w16du="http://schemas.microsoft.com/office/word/2023/wordml/word16du" xmlns:w16sdtdh="http://schemas.microsoft.com/office/word/2020/wordml/sdtdatahash" xmlns:w16se="http://schemas.microsoft.com/office/word/2015/wordml/symex" xmlns:wpg="http://schemas.microsoft.com/office/word/2010/wordprocessingGroup" xmlns:wpi="http://schemas.microsoft.com/office/word/2010/wordprocessingInk" xmlns:wne="http://schemas.microsoft.com/office/word/2006/wordml" xmlns:wps="http://schemas.microsoft.com/office/word/2010/wordprocessingShape" mc:Ignorable="w14 w15 w16se w16cid w16 w16cex w16sdtdh w16du wp14">
+  <w:comment w:id="0" w:author="Dave Bridges" w:date="2024-07-31T11:29:00Z" w:initials="DB">
+    <w:p>
+      <w:r>
+        <w:rPr>
+          <w:rStyle w:val="CommentReference"/>
+        </w:rPr>
+        <w:annotationRef/>
+      </w:r>
+      <w:r>
+        <w:rPr>
+          <w:color w:val="000000"/>
+          <w:sz w:val="20"/>
+          <w:szCs w:val="20"/>
+        </w:rPr>
+        <w:t>Add https://diabetesjournals.org/diabetes/article/65/4/851/35099/Proximity-to-Delivery-Alters-Insulin-Sensitivity</w:t>
+      </w:r>
+    </w:p>
+  </w:comment>
+  <w:comment w:id="1" w:author="Dave Bridges" w:date="2024-07-31T11:20:00Z" w:initials="DB">
+    <w:p>
+      <w:r>
+        <w:rPr>
+          <w:rStyle w:val="CommentReference"/>
+        </w:rPr>
+        <w:annotationRef/>
+      </w:r>
+      <w:r>
+        <w:rPr>
+          <w:color w:val="000000"/>
+          <w:sz w:val="20"/>
+          <w:szCs w:val="20"/>
+        </w:rPr>
+        <w:t>https://www.ncbi.nlm.nih.gov/pmc/articles/PMC7904906/</w:t>
+      </w:r>
+    </w:p>
+  </w:comment>
+  <w:comment w:id="2" w:author="Dave Bridges" w:date="2024-07-31T11:32:00Z" w:initials="DB">
+    <w:p>
+      <w:r>
+        <w:rPr>
+          <w:rStyle w:val="CommentReference"/>
+        </w:rPr>
+        <w:annotationRef/>
+      </w:r>
+      <w:r>
+        <w:rPr>
+          <w:color w:val="000000"/>
+          <w:sz w:val="20"/>
+          <w:szCs w:val="20"/>
+        </w:rPr>
+        <w:t xml:space="preserve">And </w:t>
+      </w:r>
+      <w:hyperlink r:id="rId1" w:history="1">
+        <w:r>
+          <w:rPr>
+            <w:rStyle w:val="Hyperlink"/>
+            <w:sz w:val="20"/>
+            <w:szCs w:val="20"/>
+          </w:rPr>
+          <w:t>https://physoc.onlinelibrary.wiley.com/doi/full/10.1113/JP277884</w:t>
+        </w:r>
+      </w:hyperlink>
+    </w:p>
+    <w:p/>
+  </w:comment>
+</w:comments>
+</file>
+
+<file path=word/commentsExtended.xml><?xml version="1.0" encoding="utf-8"?>
+<w15:commentsEx xmlns:wpc="http://schemas.microsoft.com/office/word/2010/wordprocessingCanvas" xmlns:cx="http://schemas.microsoft.com/office/drawing/2014/chartex" xmlns:cx1="http://schemas.microsoft.com/office/drawing/2015/9/8/chartex" xmlns:cx2="http://schemas.microsoft.com/office/drawing/2015/10/21/chartex" xmlns:cx3="http://schemas.microsoft.com/office/drawing/2016/5/9/chartex" xmlns:cx4="http://schemas.microsoft.com/office/drawing/2016/5/10/chartex" xmlns:cx5="http://schemas.microsoft.com/office/drawing/2016/5/11/chartex" xmlns:cx6="http://schemas.microsoft.com/office/drawing/2016/5/12/chartex" xmlns:cx7="http://schemas.microsoft.com/office/drawing/2016/5/13/chartex" xmlns:cx8="http://schemas.microsoft.com/office/drawing/2016/5/14/chartex" xmlns:mc="http://schemas.openxmlformats.org/markup-compatibility/2006" xmlns:aink="http://schemas.microsoft.com/office/drawing/2016/ink" xmlns:am3d="http://schemas.microsoft.com/office/drawing/2017/model3d" xmlns:o="urn:schemas-microsoft-com:office:office" xmlns:oel="http://schemas.microsoft.com/office/2019/extlst" xmlns:r="http://schemas.openxmlformats.org/officeDocument/2006/relationships" xmlns:m="http://schemas.openxmlformats.org/officeDocument/2006/math" xmlns:v="urn:schemas-microsoft-com:vml" xmlns:wp14="http://schemas.microsoft.com/office/word/2010/wordprocessingDrawing" xmlns:wp="http://schemas.openxmlformats.org/drawingml/2006/wordprocessingDrawing" xmlns:w10="urn:schemas-microsoft-com:office:word" xmlns:w="http://schemas.openxmlformats.org/wordprocessingml/2006/main" xmlns:w14="http://schemas.microsoft.com/office/word/2010/wordml" xmlns:w15="http://schemas.microsoft.com/office/word/2012/wordml" xmlns:w16cex="http://schemas.microsoft.com/office/word/2018/wordml/cex" xmlns:w16cid="http://schemas.microsoft.com/office/word/2016/wordml/cid" xmlns:w16="http://schemas.microsoft.com/office/word/2018/wordml" xmlns:w16du="http://schemas.microsoft.com/office/word/2023/wordml/word16du" xmlns:w16sdtdh="http://schemas.microsoft.com/office/word/2020/wordml/sdtdatahash" xmlns:w16se="http://schemas.microsoft.com/office/word/2015/wordml/symex" xmlns:wpg="http://schemas.microsoft.com/office/word/2010/wordprocessingGroup" xmlns:wpi="http://schemas.microsoft.com/office/word/2010/wordprocessingInk" xmlns:wne="http://schemas.microsoft.com/office/word/2006/wordml" xmlns:wps="http://schemas.microsoft.com/office/word/2010/wordprocessingShape" mc:Ignorable="w14 w15 w16se w16cid w16 w16cex w16sdtdh w16du wp14">
+  <w15:commentEx w15:paraId="69F55F53" w15:done="0"/>
+  <w15:commentEx w15:paraId="79BECF7C" w15:done="0"/>
+  <w15:commentEx w15:paraId="490C5D66" w15:paraIdParent="79BECF7C" w15:done="0"/>
+</w15:commentsEx>
+</file>
+
+<file path=word/commentsExtensible.xml><?xml version="1.0" encoding="utf-8"?>
+<w16cex:commentsExtensible xmlns:wpc="http://schemas.microsoft.com/office/word/2010/wordprocessingCanvas" xmlns:cx="http://schemas.microsoft.com/office/drawing/2014/chartex" xmlns:cx1="http://schemas.microsoft.com/office/drawing/2015/9/8/chartex" xmlns:cx2="http://schemas.microsoft.com/office/drawing/2015/10/21/chartex" xmlns:cx3="http://schemas.microsoft.com/office/drawing/2016/5/9/chartex" xmlns:cx4="http://schemas.microsoft.com/office/drawing/2016/5/10/chartex" xmlns:cx5="http://schemas.microsoft.com/office/drawing/2016/5/11/chartex" xmlns:cx6="http://schemas.microsoft.com/office/drawing/2016/5/12/chartex" xmlns:cx7="http://schemas.microsoft.com/office/drawing/2016/5/13/chartex" xmlns:cx8="http://schemas.microsoft.com/office/drawing/2016/5/14/chartex" xmlns:cr="http://schemas.microsoft.com/office/comments/2020/reactions" xmlns:mc="http://schemas.openxmlformats.org/markup-compatibility/2006" xmlns:aink="http://schemas.microsoft.com/office/drawing/2016/ink" xmlns:am3d="http://schemas.microsoft.com/office/drawing/2017/model3d" xmlns:o="urn:schemas-microsoft-com:office:office" xmlns:oel="http://schemas.microsoft.com/office/2019/extlst" xmlns:r="http://schemas.openxmlformats.org/officeDocument/2006/relationships" xmlns:m="http://schemas.openxmlformats.org/officeDocument/2006/math" xmlns:v="urn:schemas-microsoft-com:vml" xmlns:wp14="http://schemas.microsoft.com/office/word/2010/wordprocessingDrawing" xmlns:wp="http://schemas.openxmlformats.org/drawingml/2006/wordprocessingDrawing" xmlns:w10="urn:schemas-microsoft-com:office:word" xmlns:w="http://schemas.openxmlformats.org/wordprocessingml/2006/main" xmlns:w14="http://schemas.microsoft.com/office/word/2010/wordml" xmlns:w15="http://schemas.microsoft.com/office/word/2012/wordml" xmlns:w16cex="http://schemas.microsoft.com/office/word/2018/wordml/cex" xmlns:w16cid="http://schemas.microsoft.com/office/word/2016/wordml/cid" xmlns:w16="http://schemas.microsoft.com/office/word/2018/wordml" xmlns:w16du="http://schemas.microsoft.com/office/word/2023/wordml/word16du" xmlns:w16sdtdh="http://schemas.microsoft.com/office/word/2020/wordml/sdtdatahash" xmlns:w16se="http://schemas.microsoft.com/office/word/2015/wordml/symex" xmlns:wpg="http://schemas.microsoft.com/office/word/2010/wordprocessingGroup" xmlns:wpi="http://schemas.microsoft.com/office/word/2010/wordprocessingInk" xmlns:wne="http://schemas.microsoft.com/office/word/2006/wordml" xmlns:wps="http://schemas.microsoft.com/office/word/2010/wordprocessingShape" mc:Ignorable="w14 w15 w16se w16cid w16 w16cex w16sdtdh cr w16du wp14">
+  <w16cex:commentExtensible w16cex:durableId="2D3469F9" w16cex:dateUtc="2024-07-31T15:29:00Z"/>
+  <w16cex:commentExtensible w16cex:durableId="20BE6BA4" w16cex:dateUtc="2024-07-31T15:20:00Z"/>
+  <w16cex:commentExtensible w16cex:durableId="6FC8736C" w16cex:dateUtc="2024-07-31T15:32:00Z"/>
+</w16cex:commentsExtensible>
+</file>
+
+<file path=word/commentsIds.xml><?xml version="1.0" encoding="utf-8"?>
+<w16cid:commentsIds xmlns:wpc="http://schemas.microsoft.com/office/word/2010/wordprocessingCanvas" xmlns:cx="http://schemas.microsoft.com/office/drawing/2014/chartex" xmlns:cx1="http://schemas.microsoft.com/office/drawing/2015/9/8/chartex" xmlns:cx2="http://schemas.microsoft.com/office/drawing/2015/10/21/chartex" xmlns:cx3="http://schemas.microsoft.com/office/drawing/2016/5/9/chartex" xmlns:cx4="http://schemas.microsoft.com/office/drawing/2016/5/10/chartex" xmlns:cx5="http://schemas.microsoft.com/office/drawing/2016/5/11/chartex" xmlns:cx6="http://schemas.microsoft.com/office/drawing/2016/5/12/chartex" xmlns:cx7="http://schemas.microsoft.com/office/drawing/2016/5/13/chartex" xmlns:cx8="http://schemas.microsoft.com/office/drawing/2016/5/14/chartex" xmlns:mc="http://schemas.openxmlformats.org/markup-compatibility/2006" xmlns:aink="http://schemas.microsoft.com/office/drawing/2016/ink" xmlns:am3d="http://schemas.microsoft.com/office/drawing/2017/model3d" xmlns:o="urn:schemas-microsoft-com:office:office" xmlns:oel="http://schemas.microsoft.com/office/2019/extlst" xmlns:r="http://schemas.openxmlformats.org/officeDocument/2006/relationships" xmlns:m="http://schemas.openxmlformats.org/officeDocument/2006/math" xmlns:v="urn:schemas-microsoft-com:vml" xmlns:wp14="http://schemas.microsoft.com/office/word/2010/wordprocessingDrawing" xmlns:wp="http://schemas.openxmlformats.org/drawingml/2006/wordprocessingDrawing" xmlns:w10="urn:schemas-microsoft-com:office:word" xmlns:w="http://schemas.openxmlformats.org/wordprocessingml/2006/main" xmlns:w14="http://schemas.microsoft.com/office/word/2010/wordml" xmlns:w15="http://schemas.microsoft.com/office/word/2012/wordml" xmlns:w16cex="http://schemas.microsoft.com/office/word/2018/wordml/cex" xmlns:w16cid="http://schemas.microsoft.com/office/word/2016/wordml/cid" xmlns:w16="http://schemas.microsoft.com/office/word/2018/wordml" xmlns:w16du="http://schemas.microsoft.com/office/word/2023/wordml/word16du" xmlns:w16sdtdh="http://schemas.microsoft.com/office/word/2020/wordml/sdtdatahash" xmlns:w16se="http://schemas.microsoft.com/office/word/2015/wordml/symex" xmlns:wpg="http://schemas.microsoft.com/office/word/2010/wordprocessingGroup" xmlns:wpi="http://schemas.microsoft.com/office/word/2010/wordprocessingInk" xmlns:wne="http://schemas.microsoft.com/office/word/2006/wordml" xmlns:wps="http://schemas.microsoft.com/office/word/2010/wordprocessingShape" mc:Ignorable="w14 w15 w16se w16cid w16 w16cex w16sdtdh w16du wp14">
+  <w16cid:commentId w16cid:paraId="69F55F53" w16cid:durableId="2D3469F9"/>
+  <w16cid:commentId w16cid:paraId="79BECF7C" w16cid:durableId="20BE6BA4"/>
+  <w16cid:commentId w16cid:paraId="490C5D66" w16cid:durableId="6FC8736C"/>
+</w16cid:commentsIds>
+</file>
+
 <file path=word/numbering.xml><?xml version="1.0" encoding="utf-8"?>
 <w:numbering xmlns:wpc="http://schemas.microsoft.com/office/word/2010/wordprocessingCanvas" xmlns:cx="http://schemas.microsoft.com/office/drawing/2014/chartex" xmlns:cx1="http://schemas.microsoft.com/office/drawing/2015/9/8/chartex" xmlns:cx2="http://schemas.microsoft.com/office/drawing/2015/10/21/chartex" xmlns:cx3="http://schemas.microsoft.com/office/drawing/2016/5/9/chartex" xmlns:cx4="http://schemas.microsoft.com/office/drawing/2016/5/10/chartex" xmlns:cx5="http://schemas.microsoft.com/office/drawing/2016/5/11/chartex" xmlns:cx6="http://schemas.microsoft.com/office/drawing/2016/5/12/chartex" xmlns:cx7="http://schemas.microsoft.com/office/drawing/2016/5/13/chartex" xmlns:cx8="http://schemas.microsoft.com/office/drawing/2016/5/14/chartex" xmlns:mc="http://schemas.openxmlformats.org/markup-compatibility/2006" xmlns:aink="http://schemas.microsoft.com/office/drawing/2016/ink" xmlns:am3d="http://schemas.microsoft.com/office/drawing/2017/model3d" xmlns:o="urn:schemas-microsoft-com:office:office" xmlns:oel="http://schemas.microsoft.com/office/2019/extlst" xmlns:r="http://schemas.openxmlformats.org/officeDocument/2006/relationships" xmlns:m="http://schemas.openxmlformats.org/officeDocument/2006/math" xmlns:v="urn:schemas-microsoft-com:vml" xmlns:wp14="http://schemas.microsoft.com/office/word/2010/wordprocessingDrawing" xmlns:wp="http://schemas.openxmlformats.org/drawingml/2006/wordprocessingDrawing" xmlns:w10="urn:schemas-microsoft-com:office:word" xmlns:w="http://schemas.openxmlformats.org/wordprocessingml/2006/main" xmlns:w14="http://schemas.microsoft.com/office/word/2010/wordml" xmlns:w15="http://schemas.microsoft.com/office/word/2012/wordml" xmlns:w16cex="http://schemas.microsoft.com/office/word/2018/wordml/cex" xmlns:w16cid="http://schemas.microsoft.com/office/word/2016/wordml/cid" xmlns:w16="http://schemas.microsoft.com/office/word/2018/wordml" xmlns:w16du="http://schemas.microsoft.com/office/word/2023/wordml/word16du" xmlns:w16sdtdh="http://schemas.microsoft.com/office/word/2020/wordml/sdtdatahash" xmlns:w16se="http://schemas.microsoft.com/office/word/2015/wordml/symex" xmlns:wpg="http://schemas.microsoft.com/office/word/2010/wordprocessingGroup" xmlns:wpi="http://schemas.microsoft.com/office/word/2010/wordprocessingInk" xmlns:wne="http://schemas.microsoft.com/office/word/2006/wordml" xmlns:wps="http://schemas.microsoft.com/office/word/2010/wordprocessingShape" mc:Ignorable="w14 w15 w16se w16cid w16 w16cex w16sdtdh w16du wp14">
   <w:abstractNum w:abstractNumId="0" w15:restartNumberingAfterBreak="0">
@@ -3064,6 +3396,14 @@
     <w:abstractNumId w:val="3"/>
   </w:num>
 </w:numbering>
+</file>
+
+<file path=word/people.xml><?xml version="1.0" encoding="utf-8"?>
+<w15:people xmlns:wpc="http://schemas.microsoft.com/office/word/2010/wordprocessingCanvas" xmlns:cx="http://schemas.microsoft.com/office/drawing/2014/chartex" xmlns:cx1="http://schemas.microsoft.com/office/drawing/2015/9/8/chartex" xmlns:cx2="http://schemas.microsoft.com/office/drawing/2015/10/21/chartex" xmlns:cx3="http://schemas.microsoft.com/office/drawing/2016/5/9/chartex" xmlns:cx4="http://schemas.microsoft.com/office/drawing/2016/5/10/chartex" xmlns:cx5="http://schemas.microsoft.com/office/drawing/2016/5/11/chartex" xmlns:cx6="http://schemas.microsoft.com/office/drawing/2016/5/12/chartex" xmlns:cx7="http://schemas.microsoft.com/office/drawing/2016/5/13/chartex" xmlns:cx8="http://schemas.microsoft.com/office/drawing/2016/5/14/chartex" xmlns:mc="http://schemas.openxmlformats.org/markup-compatibility/2006" xmlns:aink="http://schemas.microsoft.com/office/drawing/2016/ink" xmlns:am3d="http://schemas.microsoft.com/office/drawing/2017/model3d" xmlns:o="urn:schemas-microsoft-com:office:office" xmlns:oel="http://schemas.microsoft.com/office/2019/extlst" xmlns:r="http://schemas.openxmlformats.org/officeDocument/2006/relationships" xmlns:m="http://schemas.openxmlformats.org/officeDocument/2006/math" xmlns:v="urn:schemas-microsoft-com:vml" xmlns:wp14="http://schemas.microsoft.com/office/word/2010/wordprocessingDrawing" xmlns:wp="http://schemas.openxmlformats.org/drawingml/2006/wordprocessingDrawing" xmlns:w10="urn:schemas-microsoft-com:office:word" xmlns:w="http://schemas.openxmlformats.org/wordprocessingml/2006/main" xmlns:w14="http://schemas.microsoft.com/office/word/2010/wordml" xmlns:w15="http://schemas.microsoft.com/office/word/2012/wordml" xmlns:w16cex="http://schemas.microsoft.com/office/word/2018/wordml/cex" xmlns:w16cid="http://schemas.microsoft.com/office/word/2016/wordml/cid" xmlns:w16="http://schemas.microsoft.com/office/word/2018/wordml" xmlns:w16du="http://schemas.microsoft.com/office/word/2023/wordml/word16du" xmlns:w16sdtdh="http://schemas.microsoft.com/office/word/2020/wordml/sdtdatahash" xmlns:w16se="http://schemas.microsoft.com/office/word/2015/wordml/symex" xmlns:wpg="http://schemas.microsoft.com/office/word/2010/wordprocessingGroup" xmlns:wpi="http://schemas.microsoft.com/office/word/2010/wordprocessingInk" xmlns:wne="http://schemas.microsoft.com/office/word/2006/wordml" xmlns:wps="http://schemas.microsoft.com/office/word/2010/wordprocessingShape" mc:Ignorable="w14 w15 w16se w16cid w16 w16cex w16sdtdh w16du wp14">
+  <w15:person w15:author="Dave Bridges">
+    <w15:presenceInfo w15:providerId="None" w15:userId="Dave Bridges"/>
+  </w15:person>
+</w15:people>
 </file>
 
 <file path=word/styles.xml><?xml version="1.0" encoding="utf-8"?>
@@ -3987,7 +4327,6 @@
     <w:name w:val="Hyperlink"/>
     <w:basedOn w:val="DefaultParagraphFont"/>
     <w:uiPriority w:val="99"/>
-    <w:semiHidden/>
     <w:unhideWhenUsed/>
     <w:rsid w:val="00F339A9"/>
     <w:rPr>
@@ -4115,6 +4454,18 @@
       <w:rFonts w:ascii="Times New Roman" w:hAnsi="Times New Roman" w:cs="Times New Roman"/>
       <w:sz w:val="18"/>
       <w:szCs w:val="18"/>
+    </w:rPr>
+  </w:style>
+  <w:style w:type="character" w:styleId="UnresolvedMention">
+    <w:name w:val="Unresolved Mention"/>
+    <w:basedOn w:val="DefaultParagraphFont"/>
+    <w:uiPriority w:val="99"/>
+    <w:semiHidden/>
+    <w:unhideWhenUsed/>
+    <w:rsid w:val="00836C3A"/>
+    <w:rPr>
+      <w:color w:val="605E5C"/>
+      <w:shd w:val="clear" w:color="auto" w:fill="E1DFDD"/>
     </w:rPr>
   </w:style>
 </w:styles>

</xml_diff>

<commit_message>
re-merged Dave's edits with mine. updated revision document with appropriate lines, and updated the gestational food intake plot to be consistent with weight on x axis.
</commit_message>
<xml_diff>
--- a/Manuscripts/GDF15 during Pregnancy/GDF15_revisions.docx
+++ b/Manuscripts/GDF15 during Pregnancy/GDF15_revisions.docx
@@ -32,14 +32,12 @@
         </w:rPr>
         <w:t xml:space="preserve">We think that these efforts and our revisions have made this work substantially </w:t>
       </w:r>
-      <w:proofErr w:type="gramStart"/>
-      <w:r>
-        <w:rPr>
-          <w:rFonts w:ascii="Times New Roman" w:hAnsi="Times New Roman" w:cs="Times New Roman"/>
-        </w:rPr>
-        <w:t>more clear</w:t>
-      </w:r>
-      <w:proofErr w:type="gramEnd"/>
+      <w:r>
+        <w:rPr>
+          <w:rFonts w:ascii="Times New Roman" w:hAnsi="Times New Roman" w:cs="Times New Roman"/>
+        </w:rPr>
+        <w:t>clearer</w:t>
+      </w:r>
       <w:r>
         <w:rPr>
           <w:rFonts w:ascii="Times New Roman" w:hAnsi="Times New Roman" w:cs="Times New Roman"/>
@@ -50,13 +48,37 @@
         <w:rPr>
           <w:rFonts w:ascii="Times New Roman" w:hAnsi="Times New Roman" w:cs="Times New Roman"/>
         </w:rPr>
-        <w:t xml:space="preserve"> and interpretable.</w:t>
-      </w:r>
-      <w:r>
-        <w:rPr>
-          <w:rFonts w:ascii="Times New Roman" w:hAnsi="Times New Roman" w:cs="Times New Roman"/>
-        </w:rPr>
-        <w:t xml:space="preserve">  For your convenience, the comments are in bold, are responses are below, and specific changes in the manuscript are noted in red.</w:t>
+        <w:t xml:space="preserve"> and </w:t>
+      </w:r>
+      <w:r>
+        <w:rPr>
+          <w:rFonts w:ascii="Times New Roman" w:hAnsi="Times New Roman" w:cs="Times New Roman"/>
+        </w:rPr>
+        <w:t xml:space="preserve">more </w:t>
+      </w:r>
+      <w:r>
+        <w:rPr>
+          <w:rFonts w:ascii="Times New Roman" w:hAnsi="Times New Roman" w:cs="Times New Roman"/>
+        </w:rPr>
+        <w:t>interpretable.</w:t>
+      </w:r>
+      <w:r>
+        <w:rPr>
+          <w:rFonts w:ascii="Times New Roman" w:hAnsi="Times New Roman" w:cs="Times New Roman"/>
+        </w:rPr>
+        <w:t xml:space="preserve"> </w:t>
+      </w:r>
+      <w:r>
+        <w:rPr>
+          <w:rFonts w:ascii="Times New Roman" w:hAnsi="Times New Roman" w:cs="Times New Roman"/>
+        </w:rPr>
+        <w:t>The revisions include more discussion of GDF15 in relation to chronic stress to rationalize the dexamethasone arm of the study, revision of plots to better illustrate sampling time points, clarification of statistical methods used in the body, inclusion of unadjusted data for tolerance testing, and improvements in the introduction and discussion for clarity.</w:t>
+      </w:r>
+      <w:r>
+        <w:rPr>
+          <w:rFonts w:ascii="Times New Roman" w:hAnsi="Times New Roman" w:cs="Times New Roman"/>
+        </w:rPr>
+        <w:t xml:space="preserve"> For your convenience, the comments are in bold, are responses are below, and specific changes in the manuscript are noted in red.</w:t>
       </w:r>
       <w:r>
         <w:rPr>
@@ -236,7 +258,15 @@
           <w:color w:val="242424"/>
           <w:shd w:val="clear" w:color="auto" w:fill="FFFFFF"/>
         </w:rPr>
-        <w:t xml:space="preserve"> are well-documented phenomemons</w:t>
+        <w:t xml:space="preserve"> are well-documented </w:t>
+      </w:r>
+      <w:r>
+        <w:rPr>
+          <w:rFonts w:ascii="Times New Roman" w:hAnsi="Times New Roman" w:cs="Times New Roman"/>
+          <w:color w:val="242424"/>
+          <w:shd w:val="clear" w:color="auto" w:fill="FFFFFF"/>
+        </w:rPr>
+        <w:t>phenomenon</w:t>
       </w:r>
       <w:r>
         <w:rPr>
@@ -252,7 +282,15 @@
           <w:color w:val="242424"/>
           <w:shd w:val="clear" w:color="auto" w:fill="FFFFFF"/>
         </w:rPr>
-        <w:instrText xml:space="preserve"> ADDIN ZOTERO_ITEM CSL_CITATION {"citationID":"Fh8hVmDy","properties":{"formattedCitation":"\\super 1,2\\nosupersub{}","plainCitation":"1,2","noteIndex":0},"citationItems":[{"id":525,"uris":["http://zotero.org/users/5073745/items/XDVXWQWM"],"itemData":{"id":525,"type":"article-journal","abstract":"Intensive insulin treatment during diabetic pregnancy is complicated by maternal hypoglycemia. To investigate whether pregnancy may contribute as an independent hypoglycemia risk factor, awake pregnant rats that were near term underwent stepped insulin hypoglycemic (3.4 and 2.3 mM) clamp studies in the fasted and nonfasted states. In the fasted state, the glucagon response to hypoglycemia was completely suppressed in the pregnant rats (P &lt; 0.01). Epinephrine, but not norepinephrine, was also diminished by approximately 70-75% at both hypoglycemic steps, and more exogenous glucose was needed to maintain hypoglycemia during pregnancy. To avoid the potential confounding effect of increased ketone levels (beta-hydroxybutyrate was approximately 170% higher in the pregnant rats), experiments were repeated in the nonfasting state when ketosis was eliminated in both groups. The nonfasted pregnant rats continued to show near complete suppression of the glucagon response, even at glucose levels of 2.3 mM. In contrast, a brisk response occurred in nonpregnant controls when glucose fell to 3.4 mM. Although epinephrine levels in the pregnant rats were also markedly suppressed during the milder hypoglycemic stimulus, they approached values seen in nonpregnant controls when glucose was lowered further to 2.3 mM. We concluded that in the rat, pregnancy markedly suppresses glucagon responses to hypoglycemia. The release of epinephrine, but not norepinephrine, is also blunted, especially during mild hypoglycemia. These findings suggest that pregnancy may impair glucose counterregulation by inhibiting glucagon and epinephrine release during hypoglycemia.","container-title":"Diabetes","DOI":"10.2337/diab.42.10.1440","ISSN":"0012-1797","issue":"10","journalAbbreviation":"Diabetes","language":"eng","note":"PMID: 8375583","page":"1440-1445","source":"PubMed","title":"Inhibitory effect of pregnancy on counterregulatory hormone responses to hypoglycemia in awake rat","volume":"42","author":[{"family":"Rossi","given":"G."},{"family":"Lapaczewski","given":"P."},{"family":"Diamond","given":"M. P."},{"family":"Jacob","given":"R. J."},{"family":"Shulman","given":"G. I."},{"family":"Sherwin","given":"R. S."}],"issued":{"date-parts":[["1993",10]]}}},{"id":2328,"uris":["http://zotero.org/users/5073745/items/HEBBNKY8"],"itemData":{"id":2328,"type":"article-journal","abstract":"&lt;sec&gt;&lt;title&gt;Objective&lt;/title&gt;&lt;p&gt;Pregnancy is a dynamic state involving multiple metabolic adaptions in various tissues including the endocrine pancreas. However, a detailed characterization of the maternal islet metabolome in relation to islet function and the ambient circulating metabolome during pregnancy has not been established.&lt;/p&gt;&lt;/sec&gt;&lt;sec&gt;&lt;title&gt;Methods&lt;/title&gt;&lt;p&gt;A timed-pregnancy mouse model was studied, and age-matched non-pregnant mice were used as controls. Targeted metabolomics was applied to fasting plasma and purified islets during each trimester of pregnancy. Glucose homeostasis and islet function was assessed. Bioinformatic analyses were performed to reveal the metabolic adaptive changes in plasma and islets, and to identify key metabolic pathways associated with pregnancy.&lt;/p&gt;&lt;/sec&gt;&lt;sec&gt;&lt;title&gt;Results&lt;/title&gt;&lt;p&gt;Fasting glucose and insulin were found to be significantly lower in pregnant mice compared to non-pregnant controls, throughout the gestational period. Additionally, pregnant mice had superior glucose excursions and greater insulin response to an oral glucose tolerance test. Interestingly, both alpha and beta cell proliferation were significantly enhanced in early to mid-pregnancy, leading to significantly increased islet size seen in mid to late gestation. When comparing the plasma metabolome of pregnant and non-pregnant mice, phospholipid and fatty acid metabolism pathways were found to be upregulated throughout pregnancy, whereas amino acid metabolism initially decreased in early through mid pregnancy, but then increased in late pregnancy. Conversely, in islets, amino acid metabolism was consistently enriched throughout pregnancy, with glycerophospholid and fatty acid metabolism was only upregulated in late pregnancy. Specific amino acids (glutamate, valine) and lipids (acyl-alkyl-PC, diacyl-PC, and sphingomyelin) were found to be significantly differentially expressed in islets of the pregnant mice compared to controls, which was possibly linked to enhanced insulin secretion and islet proliferation.&lt;/p&gt;&lt;/sec&gt;&lt;sec&gt;&lt;title&gt;Conclusion&lt;/title&gt;&lt;p&gt;Beta cell proliferation and function are elevated during pregnancy, and this is coupled to the enrichment of islet metabolites and metabolic pathways primarily associated with amino acid and glycerophospholipid metabolism. This study provides insight into metabolic adaptive changes in glucose homeostasis and islet function seen during pregnancy, which will provide a molecular rationale to further explore the regulation of maternal metabolism to avoid the onset of pregnancy disorders, including gestational diabetes.&lt;/p&gt;&lt;/sec&gt;","container-title":"Frontiers in Endocrinology","DOI":"10.3389/fendo.2022.852149","ISSN":"1664-2392","journalAbbreviation":"Front. Endocrinol.","language":"English","note":"publisher: Frontiers","source":"Frontiers","title":"Adaptive Changes in Glucose Homeostasis and Islet Function During Pregnancy: A Targeted Metabolomics Study in Mice","title-short":"Adaptive Changes in Glucose Homeostasis and Islet Function During Pregnancy","URL":"https://www.frontiersin.org/journals/endocrinology/articles/10.3389/fendo.2022.852149/full","volume":"13","author":[{"family":"Zhang","given":"Ziyi"},{"family":"Piro","given":"Anthony L."},{"family":"Dai","given":"Feihan F."},{"family":"Wheeler","given":"Michael B."}],"accessed":{"date-parts":[["2024",7,16]]},"issued":{"date-parts":[["2022",5,4]]}}}],"schema":"https://github.com/citation-style-language/schema/raw/master/csl-citation.json"} </w:instrText>
+        <w:instrText xml:space="preserve"> </w:instrText>
+      </w:r>
+      <w:r>
+        <w:rPr>
+          <w:rFonts w:ascii="Times New Roman" w:hAnsi="Times New Roman" w:cs="Times New Roman"/>
+          <w:color w:val="242424"/>
+          <w:shd w:val="clear" w:color="auto" w:fill="FFFFFF"/>
+        </w:rPr>
+        <w:instrText xml:space="preserve"> ADDIN ZOTERO_ITEM CSL_CITATION {"citationID":"jMYSgiM9","properties":{"formattedCitation":"(1\\uc0\\u8211{}3)","plainCitation":"(1–3)","noteIndex":0},"citationItems":[{"id":525,"uris":["http://zotero.org/users/5073745/items/XDVXWQWM"],"itemData":{"id":525,"type":"article-journal","abstract":"Intensive insulin treatment during diabetic pregnancy is complicated by maternal hypoglycemia. To investigate whether pregnancy may contribute as an independent hypoglycemia risk factor, awake pregnant rats that were near term underwent stepped insulin hypoglycemic (3.4 and 2.3 mM) clamp studies in the fasted and nonfasted states. In the fasted state, the glucagon response to hypoglycemia was completely suppressed in the pregnant rats (P &lt; 0.01). Epinephrine, but not norepinephrine, was also diminished by approximately 70-75% at both hypoglycemic steps, and more exogenous glucose was needed to maintain hypoglycemia during pregnancy. To avoid the potential confounding effect of increased ketone levels (beta-hydroxybutyrate was approximately 170% higher in the pregnant rats), experiments were repeated in the nonfasting state when ketosis was eliminated in both groups. The nonfasted pregnant rats continued to show near complete suppression of the glucagon response, even at glucose levels of 2.3 mM. In contrast, a brisk response occurred in nonpregnant controls when glucose fell to 3.4 mM. Although epinephrine levels in the pregnant rats were also markedly suppressed during the milder hypoglycemic stimulus, they approached values seen in nonpregnant controls when glucose was lowered further to 2.3 mM. We concluded that in the rat, pregnancy markedly suppresses glucagon responses to hypoglycemia. The release of epinephrine, but not norepinephrine, is also blunted, especially during mild hypoglycemia. These findings suggest that pregnancy may impair glucose counterregulation by inhibiting glucagon and epinephrine release during hypoglycemia.","container-title":"Diabetes","DOI":"10.2337/diab.42.10.1440","ISSN":"0012-1797","issue":"10","journalAbbreviation":"Diabetes","language":"eng","note":"PMID: 8375583","page":"1440-1445","source":"PubMed","title":"Inhibitory effect of pregnancy on counterregulatory hormone responses to hypoglycemia in awake rat","volume":"42","author":[{"family":"Rossi","given":"G."},{"family":"Lapaczewski","given":"P."},{"family":"Diamond","given":"M. P."},{"family":"Jacob","given":"R. J."},{"family":"Shulman","given":"G. I."},{"family":"Sherwin","given":"R. S."}],"issued":{"date-parts":[["1993",10]]}}},{"id":2328,"uris":["http://zotero.org/users/5073745/items/HEBBNKY8"],"itemData":{"id":2328,"type":"article-journal","abstract":"&lt;sec&gt;&lt;title&gt;Objective&lt;/title&gt;&lt;p&gt;Pregnancy is a dynamic state involving multiple metabolic adaptions in various tissues including the endocrine pancreas. However, a detailed characterization of the maternal islet metabolome in relation to islet function and the ambient circulating metabolome during pregnancy has not been established.&lt;/p&gt;&lt;/sec&gt;&lt;sec&gt;&lt;title&gt;Methods&lt;/title&gt;&lt;p&gt;A timed-pregnancy mouse model was studied, and age-matched non-pregnant mice were used as controls. Targeted metabolomics was applied to fasting plasma and purified islets during each trimester of pregnancy. Glucose homeostasis and islet function was assessed. Bioinformatic analyses were performed to reveal the metabolic adaptive changes in plasma and islets, and to identify key metabolic pathways associated with pregnancy.&lt;/p&gt;&lt;/sec&gt;&lt;sec&gt;&lt;title&gt;Results&lt;/title&gt;&lt;p&gt;Fasting glucose and insulin were found to be significantly lower in pregnant mice compared to non-pregnant controls, throughout the gestational period. Additionally, pregnant mice had superior glucose excursions and greater insulin response to an oral glucose tolerance test. Interestingly, both alpha and beta cell proliferation were significantly enhanced in early to mid-pregnancy, leading to significantly increased islet size seen in mid to late gestation. When comparing the plasma metabolome of pregnant and non-pregnant mice, phospholipid and fatty acid metabolism pathways were found to be upregulated throughout pregnancy, whereas amino acid metabolism initially decreased in early through mid pregnancy, but then increased in late pregnancy. Conversely, in islets, amino acid metabolism was consistently enriched throughout pregnancy, with glycerophospholid and fatty acid metabolism was only upregulated in late pregnancy. Specific amino acids (glutamate, valine) and lipids (acyl-alkyl-PC, diacyl-PC, and sphingomyelin) were found to be significantly differentially expressed in islets of the pregnant mice compared to controls, which was possibly linked to enhanced insulin secretion and islet proliferation.&lt;/p&gt;&lt;/sec&gt;&lt;sec&gt;&lt;title&gt;Conclusion&lt;/title&gt;&lt;p&gt;Beta cell proliferation and function are elevated during pregnancy, and this is coupled to the enrichment of islet metabolites and metabolic pathways primarily associated with amino acid and glycerophospholipid metabolism. This study provides insight into metabolic adaptive changes in glucose homeostasis and islet function seen during pregnancy, which will provide a molecular rationale to further explore the regulation of maternal metabolism to avoid the onset of pregnancy disorders, including gestational diabetes.&lt;/p&gt;&lt;/sec&gt;","container-title":"Frontiers in Endocrinology","DOI":"10.3389/fendo.2022.852149","ISSN":"1664-2392","journalAbbreviation":"Front. Endocrinol.","language":"English","note":"publisher: Frontiers","source":"Frontiers","title":"Adaptive Changes in Glucose Homeostasis and Islet Function During Pregnancy: A Targeted Metabolomics Study in Mice","title-short":"Adaptive Changes in Glucose Homeostasis and Islet Function During Pregnancy","URL":"https://www.frontiersin.org/journals/endocrinology/articles/10.3389/fendo.2022.852149/full","volume":"13","author":[{"family":"Zhang","given":"Ziyi"},{"family":"Piro","given":"Anthony L."},{"family":"Dai","given":"Feihan F."},{"family":"Wheeler","given":"Michael B."}],"accessed":{"date-parts":[["2024",7,16]]},"issued":{"date-parts":[["2022",5,4]]}}},{"id":424,"uris":["http://zotero.org/users/5073745/items/6KH8KP3B"],"itemData":{"id":424,"type":"article-journal","abstract":"In late pregnancy, maternal insulin resistance occurs to support fetal growth, but little is known about insulin-glucose dynamics close to delivery. This study measured insulin sensitivity in mice in late pregnancy at day 16 (D16) and near term at D19. Nonpregnant (NP) and pregnant mice were assessed for metabolite and hormone concentrations, body composition by DEXA, tissue insulin signaling protein abundance by Western blotting, glucose tolerance and utilization, and insulin sensitivity using acute insulin administration and hyperinsulinemic-euglycemic clamps with [3H]glucose infusion. Whole-body insulin resistance occurred in D16 pregnant dams in association with basal hyperinsulinemia, insulin-resistant endogenous glucose production, and downregulation of several proteins in hepatic and skeletal muscle insulin signaling pathways relative to NP and D19 values. Insulin resistance was less pronounced at D19, with restoration of NP insulin concentrations, improved hepatic insulin sensitivity, and increased abundance of hepatic insulin signaling proteins. At D16, insulin resistance at whole-body, tissue, and molecular levels will favor fetal glucose acquisition, while improved D19 hepatic insulin sensitivity will conserve glucose for maternal use in anticipation of lactation. Tissue sensitivity to insulin, therefore, alters differentially with proximity to delivery in pregnant mice, with implications for human and other species.","container-title":"Diabetes","DOI":"10.2337/db15-1531","ISSN":"0012-1797, 1939-327X","issue":"4","language":"en","license":"© 2016 by the American Diabetes Association. Readers may use this article as long as the work is properly cited, the use is educational and not for profit, and the work is not altered.","note":"PMID: 26740602","page":"851-860","source":"diabetes.diabetesjournals.org","title":"Proximity to Delivery Alters Insulin Sensitivity and Glucose Metabolism in Pregnant Mice","volume":"65","author":[{"family":"Musial","given":"Barbara"},{"family":"Fernandez-Twinn","given":"Denise S."},{"family":"Vaughan","given":"Owen R."},{"family":"Ozanne","given":"Susan E."},{"family":"Voshol","given":"Peter"},{"family":"Sferruzzi-Perri","given":"Amanda N."},{"family":"Fowden","given":"Abigail L."}],"issued":{"date-parts":[["2016",4,1]]}}}],"schema":"https://github.com/citation-style-language/schema/raw/master/csl-citation.json"} </w:instrText>
       </w:r>
       <w:r>
         <w:rPr>
@@ -266,9 +304,8 @@
         <w:rPr>
           <w:rFonts w:ascii="Times New Roman" w:hAnsi="Times New Roman" w:cs="Times New Roman"/>
           <w:kern w:val="0"/>
-          <w:vertAlign w:val="superscript"/>
-        </w:rPr>
-        <w:t>1,2</w:t>
+        </w:rPr>
+        <w:t>(1–3)</w:t>
       </w:r>
       <w:r>
         <w:rPr>
@@ -324,25 +361,7 @@
           <w:color w:val="242424"/>
           <w:shd w:val="clear" w:color="auto" w:fill="FFFFFF"/>
         </w:rPr>
-        <w:t xml:space="preserve">counter-regulatory measures in the islet, and large </w:t>
-      </w:r>
-      <w:proofErr w:type="spellStart"/>
-      <w:r>
-        <w:rPr>
-          <w:rFonts w:ascii="Times New Roman" w:hAnsi="Times New Roman" w:cs="Times New Roman"/>
-          <w:color w:val="242424"/>
-          <w:shd w:val="clear" w:color="auto" w:fill="FFFFFF"/>
-        </w:rPr>
-        <w:t>feto</w:t>
-      </w:r>
-      <w:proofErr w:type="spellEnd"/>
-      <w:r>
-        <w:rPr>
-          <w:rFonts w:ascii="Times New Roman" w:hAnsi="Times New Roman" w:cs="Times New Roman"/>
-          <w:color w:val="242424"/>
-          <w:shd w:val="clear" w:color="auto" w:fill="FFFFFF"/>
-        </w:rPr>
-        <w:t xml:space="preserve">-placental demand for glucose </w:t>
+        <w:t xml:space="preserve">counter-regulatory measures in the islet, and large feto-placental demand for glucose </w:t>
       </w:r>
       <w:r>
         <w:rPr>
@@ -400,7 +419,6 @@
         </w:rPr>
         <w:t>, which also show mild reductions in fasting blood glucose</w:t>
       </w:r>
-      <w:commentRangeStart w:id="0"/>
       <w:r>
         <w:rPr>
           <w:rFonts w:ascii="Times New Roman" w:hAnsi="Times New Roman" w:cs="Times New Roman"/>
@@ -415,7 +433,7 @@
           <w:color w:val="242424"/>
           <w:shd w:val="clear" w:color="auto" w:fill="FFFFFF"/>
         </w:rPr>
-        <w:instrText xml:space="preserve"> ADDIN ZOTERO_ITEM CSL_CITATION {"citationID":"Fh8hVmDy","properties":{"formattedCitation":"\\super 1,2\\nosupersub{}","plainCitation":"1,2","noteIndex":0},"citationItems":[{"id":525,"uris":["http://zotero.org/users/5073745/items/XDVXWQWM"],"itemData":{"id":525,"type":"article-journal","abstract":"Intensive insulin treatment during diabetic pregnancy is complicated by maternal hypoglycemia. To investigate whether pregnancy may contribute as an independent hypoglycemia risk factor, awake pregnant rats that were near term underwent stepped insulin hypoglycemic (3.4 and 2.3 mM) clamp studies in the fasted and nonfasted states. In the fasted state, the glucagon response to hypoglycemia was completely suppressed in the pregnant rats (P &lt; 0.01). Epinephrine, but not norepinephrine, was also diminished by approximately 70-75% at both hypoglycemic steps, and more exogenous glucose was needed to maintain hypoglycemia during pregnancy. To avoid the potential confounding effect of increased ketone levels (beta-hydroxybutyrate was approximately 170% higher in the pregnant rats), experiments were repeated in the nonfasting state when ketosis was eliminated in both groups. The nonfasted pregnant rats continued to show near complete suppression of the glucagon response, even at glucose levels of 2.3 mM. In contrast, a brisk response occurred in nonpregnant controls when glucose fell to 3.4 mM. Although epinephrine levels in the pregnant rats were also markedly suppressed during the milder hypoglycemic stimulus, they approached values seen in nonpregnant controls when glucose was lowered further to 2.3 mM. We concluded that in the rat, pregnancy markedly suppresses glucagon responses to hypoglycemia. The release of epinephrine, but not norepinephrine, is also blunted, especially during mild hypoglycemia. These findings suggest that pregnancy may impair glucose counterregulation by inhibiting glucagon and epinephrine release during hypoglycemia.","container-title":"Diabetes","DOI":"10.2337/diab.42.10.1440","ISSN":"0012-1797","issue":"10","journalAbbreviation":"Diabetes","language":"eng","note":"PMID: 8375583","page":"1440-1445","source":"PubMed","title":"Inhibitory effect of pregnancy on counterregulatory hormone responses to hypoglycemia in awake rat","volume":"42","author":[{"family":"Rossi","given":"G."},{"family":"Lapaczewski","given":"P."},{"family":"Diamond","given":"M. P."},{"family":"Jacob","given":"R. J."},{"family":"Shulman","given":"G. I."},{"family":"Sherwin","given":"R. S."}],"issued":{"date-parts":[["1993",10]]}}},{"id":2328,"uris":["http://zotero.org/users/5073745/items/HEBBNKY8"],"itemData":{"id":2328,"type":"article-journal","abstract":"&lt;sec&gt;&lt;title&gt;Objective&lt;/title&gt;&lt;p&gt;Pregnancy is a dynamic state involving multiple metabolic adaptions in various tissues including the endocrine pancreas. However, a detailed characterization of the maternal islet metabolome in relation to islet function and the ambient circulating metabolome during pregnancy has not been established.&lt;/p&gt;&lt;/sec&gt;&lt;sec&gt;&lt;title&gt;Methods&lt;/title&gt;&lt;p&gt;A timed-pregnancy mouse model was studied, and age-matched non-pregnant mice were used as controls. Targeted metabolomics was applied to fasting plasma and purified islets during each trimester of pregnancy. Glucose homeostasis and islet function was assessed. Bioinformatic analyses were performed to reveal the metabolic adaptive changes in plasma and islets, and to identify key metabolic pathways associated with pregnancy.&lt;/p&gt;&lt;/sec&gt;&lt;sec&gt;&lt;title&gt;Results&lt;/title&gt;&lt;p&gt;Fasting glucose and insulin were found to be significantly lower in pregnant mice compared to non-pregnant controls, throughout the gestational period. Additionally, pregnant mice had superior glucose excursions and greater insulin response to an oral glucose tolerance test. Interestingly, both alpha and beta cell proliferation were significantly enhanced in early to mid-pregnancy, leading to significantly increased islet size seen in mid to late gestation. When comparing the plasma metabolome of pregnant and non-pregnant mice, phospholipid and fatty acid metabolism pathways were found to be upregulated throughout pregnancy, whereas amino acid metabolism initially decreased in early through mid pregnancy, but then increased in late pregnancy. Conversely, in islets, amino acid metabolism was consistently enriched throughout pregnancy, with glycerophospholid and fatty acid metabolism was only upregulated in late pregnancy. Specific amino acids (glutamate, valine) and lipids (acyl-alkyl-PC, diacyl-PC, and sphingomyelin) were found to be significantly differentially expressed in islets of the pregnant mice compared to controls, which was possibly linked to enhanced insulin secretion and islet proliferation.&lt;/p&gt;&lt;/sec&gt;&lt;sec&gt;&lt;title&gt;Conclusion&lt;/title&gt;&lt;p&gt;Beta cell proliferation and function are elevated during pregnancy, and this is coupled to the enrichment of islet metabolites and metabolic pathways primarily associated with amino acid and glycerophospholipid metabolism. This study provides insight into metabolic adaptive changes in glucose homeostasis and islet function seen during pregnancy, which will provide a molecular rationale to further explore the regulation of maternal metabolism to avoid the onset of pregnancy disorders, including gestational diabetes.&lt;/p&gt;&lt;/sec&gt;","container-title":"Frontiers in Endocrinology","DOI":"10.3389/fendo.2022.852149","ISSN":"1664-2392","journalAbbreviation":"Front. Endocrinol.","language":"English","note":"publisher: Frontiers","source":"Frontiers","title":"Adaptive Changes in Glucose Homeostasis and Islet Function During Pregnancy: A Targeted Metabolomics Study in Mice","title-short":"Adaptive Changes in Glucose Homeostasis and Islet Function During Pregnancy","URL":"https://www.frontiersin.org/journals/endocrinology/articles/10.3389/fendo.2022.852149/full","volume":"13","author":[{"family":"Zhang","given":"Ziyi"},{"family":"Piro","given":"Anthony L."},{"family":"Dai","given":"Feihan F."},{"family":"Wheeler","given":"Michael B."}],"accessed":{"date-parts":[["2024",7,16]]},"issued":{"date-parts":[["2022",5,4]]}}}],"schema":"https://github.com/citation-style-language/schema/raw/master/csl-citation.json"} </w:instrText>
+        <w:instrText xml:space="preserve"> ADDIN ZOTERO_ITEM CSL_CITATION {"citationID":"SPluJ05q","properties":{"formattedCitation":"(1,2)","plainCitation":"(1,2)","noteIndex":0},"citationItems":[{"id":525,"uris":["http://zotero.org/users/5073745/items/XDVXWQWM"],"itemData":{"id":525,"type":"article-journal","abstract":"Intensive insulin treatment during diabetic pregnancy is complicated by maternal hypoglycemia. To investigate whether pregnancy may contribute as an independent hypoglycemia risk factor, awake pregnant rats that were near term underwent stepped insulin hypoglycemic (3.4 and 2.3 mM) clamp studies in the fasted and nonfasted states. In the fasted state, the glucagon response to hypoglycemia was completely suppressed in the pregnant rats (P &lt; 0.01). Epinephrine, but not norepinephrine, was also diminished by approximately 70-75% at both hypoglycemic steps, and more exogenous glucose was needed to maintain hypoglycemia during pregnancy. To avoid the potential confounding effect of increased ketone levels (beta-hydroxybutyrate was approximately 170% higher in the pregnant rats), experiments were repeated in the nonfasting state when ketosis was eliminated in both groups. The nonfasted pregnant rats continued to show near complete suppression of the glucagon response, even at glucose levels of 2.3 mM. In contrast, a brisk response occurred in nonpregnant controls when glucose fell to 3.4 mM. Although epinephrine levels in the pregnant rats were also markedly suppressed during the milder hypoglycemic stimulus, they approached values seen in nonpregnant controls when glucose was lowered further to 2.3 mM. We concluded that in the rat, pregnancy markedly suppresses glucagon responses to hypoglycemia. The release of epinephrine, but not norepinephrine, is also blunted, especially during mild hypoglycemia. These findings suggest that pregnancy may impair glucose counterregulation by inhibiting glucagon and epinephrine release during hypoglycemia.","container-title":"Diabetes","DOI":"10.2337/diab.42.10.1440","ISSN":"0012-1797","issue":"10","journalAbbreviation":"Diabetes","language":"eng","note":"PMID: 8375583","page":"1440-1445","source":"PubMed","title":"Inhibitory effect of pregnancy on counterregulatory hormone responses to hypoglycemia in awake rat","volume":"42","author":[{"family":"Rossi","given":"G."},{"family":"Lapaczewski","given":"P."},{"family":"Diamond","given":"M. P."},{"family":"Jacob","given":"R. J."},{"family":"Shulman","given":"G. I."},{"family":"Sherwin","given":"R. S."}],"issued":{"date-parts":[["1993",10]]}}},{"id":2328,"uris":["http://zotero.org/users/5073745/items/HEBBNKY8"],"itemData":{"id":2328,"type":"article-journal","abstract":"&lt;sec&gt;&lt;title&gt;Objective&lt;/title&gt;&lt;p&gt;Pregnancy is a dynamic state involving multiple metabolic adaptions in various tissues including the endocrine pancreas. However, a detailed characterization of the maternal islet metabolome in relation to islet function and the ambient circulating metabolome during pregnancy has not been established.&lt;/p&gt;&lt;/sec&gt;&lt;sec&gt;&lt;title&gt;Methods&lt;/title&gt;&lt;p&gt;A timed-pregnancy mouse model was studied, and age-matched non-pregnant mice were used as controls. Targeted metabolomics was applied to fasting plasma and purified islets during each trimester of pregnancy. Glucose homeostasis and islet function was assessed. Bioinformatic analyses were performed to reveal the metabolic adaptive changes in plasma and islets, and to identify key metabolic pathways associated with pregnancy.&lt;/p&gt;&lt;/sec&gt;&lt;sec&gt;&lt;title&gt;Results&lt;/title&gt;&lt;p&gt;Fasting glucose and insulin were found to be significantly lower in pregnant mice compared to non-pregnant controls, throughout the gestational period. Additionally, pregnant mice had superior glucose excursions and greater insulin response to an oral glucose tolerance test. Interestingly, both alpha and beta cell proliferation were significantly enhanced in early to mid-pregnancy, leading to significantly increased islet size seen in mid to late gestation. When comparing the plasma metabolome of pregnant and non-pregnant mice, phospholipid and fatty acid metabolism pathways were found to be upregulated throughout pregnancy, whereas amino acid metabolism initially decreased in early through mid pregnancy, but then increased in late pregnancy. Conversely, in islets, amino acid metabolism was consistently enriched throughout pregnancy, with glycerophospholid and fatty acid metabolism was only upregulated in late pregnancy. Specific amino acids (glutamate, valine) and lipids (acyl-alkyl-PC, diacyl-PC, and sphingomyelin) were found to be significantly differentially expressed in islets of the pregnant mice compared to controls, which was possibly linked to enhanced insulin secretion and islet proliferation.&lt;/p&gt;&lt;/sec&gt;&lt;sec&gt;&lt;title&gt;Conclusion&lt;/title&gt;&lt;p&gt;Beta cell proliferation and function are elevated during pregnancy, and this is coupled to the enrichment of islet metabolites and metabolic pathways primarily associated with amino acid and glycerophospholipid metabolism. This study provides insight into metabolic adaptive changes in glucose homeostasis and islet function seen during pregnancy, which will provide a molecular rationale to further explore the regulation of maternal metabolism to avoid the onset of pregnancy disorders, including gestational diabetes.&lt;/p&gt;&lt;/sec&gt;","container-title":"Frontiers in Endocrinology","DOI":"10.3389/fendo.2022.852149","ISSN":"1664-2392","journalAbbreviation":"Front. Endocrinol.","language":"English","note":"publisher: Frontiers","source":"Frontiers","title":"Adaptive Changes in Glucose Homeostasis and Islet Function During Pregnancy: A Targeted Metabolomics Study in Mice","title-short":"Adaptive Changes in Glucose Homeostasis and Islet Function During Pregnancy","URL":"https://www.frontiersin.org/journals/endocrinology/articles/10.3389/fendo.2022.852149/full","volume":"13","author":[{"family":"Zhang","given":"Ziyi"},{"family":"Piro","given":"Anthony L."},{"family":"Dai","given":"Feihan F."},{"family":"Wheeler","given":"Michael B."}],"accessed":{"date-parts":[["2024",7,16]]},"issued":{"date-parts":[["2022",5,4]]}}}],"schema":"https://github.com/citation-style-language/schema/raw/master/csl-citation.json"} </w:instrText>
       </w:r>
       <w:r>
         <w:rPr>
@@ -428,10 +446,8 @@
       <w:r>
         <w:rPr>
           <w:rFonts w:ascii="Times New Roman" w:hAnsi="Times New Roman" w:cs="Times New Roman"/>
-          <w:kern w:val="0"/>
-          <w:vertAlign w:val="superscript"/>
-        </w:rPr>
-        <w:t>1,2</w:t>
+        </w:rPr>
+        <w:t>(1,2)</w:t>
       </w:r>
       <w:r>
         <w:rPr>
@@ -441,44 +457,51 @@
         </w:rPr>
         <w:fldChar w:fldCharType="end"/>
       </w:r>
-      <w:commentRangeEnd w:id="0"/>
-      <w:r>
-        <w:rPr>
-          <w:rStyle w:val="CommentReference"/>
-        </w:rPr>
-        <w:commentReference w:id="0"/>
-      </w:r>
-      <w:r>
-        <w:rPr>
-          <w:rFonts w:ascii="Times New Roman" w:hAnsi="Times New Roman" w:cs="Times New Roman"/>
-          <w:color w:val="242424"/>
-          <w:shd w:val="clear" w:color="auto" w:fill="FFFFFF"/>
-        </w:rPr>
-        <w:t xml:space="preserve">, though this effect is not universal as some studies show mild increases (such as </w:t>
-      </w:r>
-      <w:commentRangeStart w:id="1"/>
-      <w:commentRangeStart w:id="2"/>
-      <w:r>
-        <w:rPr>
-          <w:rFonts w:ascii="Times New Roman" w:hAnsi="Times New Roman" w:cs="Times New Roman"/>
-          <w:color w:val="242424"/>
-          <w:shd w:val="clear" w:color="auto" w:fill="FFFFFF"/>
-        </w:rPr>
-        <w:t>XXX</w:t>
-      </w:r>
-      <w:commentRangeEnd w:id="1"/>
-      <w:r>
-        <w:rPr>
-          <w:rStyle w:val="CommentReference"/>
-        </w:rPr>
-        <w:commentReference w:id="1"/>
-      </w:r>
-      <w:commentRangeEnd w:id="2"/>
-      <w:r>
-        <w:rPr>
-          <w:rStyle w:val="CommentReference"/>
-        </w:rPr>
-        <w:commentReference w:id="2"/>
+      <w:r>
+        <w:rPr>
+          <w:rFonts w:ascii="Times New Roman" w:hAnsi="Times New Roman" w:cs="Times New Roman"/>
+          <w:color w:val="242424"/>
+          <w:shd w:val="clear" w:color="auto" w:fill="FFFFFF"/>
+        </w:rPr>
+        <w:t>, though this effect is not universal as some studies show mild increases (such as</w:t>
+      </w:r>
+      <w:r>
+        <w:rPr>
+          <w:rFonts w:ascii="Times New Roman" w:hAnsi="Times New Roman" w:cs="Times New Roman"/>
+          <w:color w:val="242424"/>
+          <w:shd w:val="clear" w:color="auto" w:fill="FFFFFF"/>
+        </w:rPr>
+        <w:fldChar w:fldCharType="begin"/>
+      </w:r>
+      <w:r>
+        <w:rPr>
+          <w:rFonts w:ascii="Times New Roman" w:hAnsi="Times New Roman" w:cs="Times New Roman"/>
+          <w:color w:val="242424"/>
+          <w:shd w:val="clear" w:color="auto" w:fill="FFFFFF"/>
+        </w:rPr>
+        <w:instrText xml:space="preserve"> ADDIN ZOTERO_ITEM CSL_CITATION {"citationID":"oljn50rd","properties":{"formattedCitation":"(4,5)","plainCitation":"(4,5)","noteIndex":0},"citationItems":[{"id":498,"uris":["http://zotero.org/users/5073745/items/ZMCXQVTZ"],"itemData":{"id":498,"type":"article-journal","abstract":"During pregnancy, metabolic adaptations occur to maintain the balance between maternal and foetal growth, including increased insulin secretion and decreased insulin sensitivity. When the body fails to adjust, gestational diabetes mellitus develops. To gain insight in the pregnancy-induced adaptations, we applied continuous glucose monitoring via telemetric transmitters. We show that continuous glucose monitoring in conscious, non-stressed, freely moving mice throughout the full pregnancy is feasible, accurate and safe. We show that healthy mice during a full pregnancy develop adaptations in glucose homeostasis reminiscent of those in pregnant women. Furthermore, continuous glucose monitoring allows the complete analysis of all aspects of glucose excursions associated with spontaneous feeding episodes, and the thorough analysis of glycaemic variability. In conclusion, continuous glucose monitoring allows a detailed description of the glycaemic status during pregnancy, which will help to unravel specific mechanisms for gestational diabetes mellitus.","container-title":"Scientific Reports","DOI":"10.1038/s41598-021-83901-x","ISSN":"2045-2322","journalAbbreviation":"Sci Rep","note":"PMID: 33627830\nPMCID: PMC7904906","page":"4450","source":"PubMed Central","title":"Continuous glucose monitoring during pregnancy in healthy mice","volume":"11","author":[{"family":"Wuyts","given":"Caroline"},{"family":"Simoens","given":"Caroline"},{"family":"Pinto","given":"Silvia"},{"family":"Philippaert","given":"Koenraad"},{"family":"Vennekens","given":"Rudi"}],"issued":{"date-parts":[["2021",2,24]]}}},{"id":2347,"uris":["http://zotero.org/users/5073745/items/TA88QPE2"],"itemData":{"id":2347,"type":"article-journal","abstract":"Key points Pancreatic β-cell dysfunction is hypothesized to be the significant determinant of gestational diabetes pathogenesis, however pancreatic samples from patients are scarce. This study reports a novel mouse model of gestational glucose intolerance in pregnancy, originating from previous nutrition restriction in utero, in which glucose intolerance was restricted to late gestation as is seen in human gestational diabetes. Glucose intolerance was attributed to reduced β-cell proliferation, leading to impaired gestational β-cell mass expansion in maternal endocrine pancreas, in addition to reduced glucose-stimulated insulin secretion. This model reproduces some of the features of gestational diabetes and is suitable for testing safe therapeutic interventions that increase β-cell mass during pregnancy and prevent or reverse gestational glucose intolerance. Abstract Gestational diabetes mellitus (GDM) is an increasingly prevalent form of diabetes that appears during pregnancy. Pathological studies link a failure to adaptively increase maternal pancreatic β-cell mass (BCM) in pregnancy to GDM. Due to the scarcity of pancreatic samples from GDM patients, we sought to develop a novel mouse model for impaired gestational glucose tolerance. Mature female C57Bl/6 mouse offspring (F1) born to dams fed either a control (C) or low-protein (LP) diet during gestation and lactation were randomly allocated into two subsequent study groups: pregnant (CP, LPP) or non-pregnant (CNP, LPNP). Glucose tolerance tests were performed at gestational day (GD) 9, 12 and 18. Subsequently, pancreata were removed for fluorescence immunohistochemistry to assess α-cell mass (ACM), BCM and β-cell proliferation. An additional group of animals was used to measure insulin secretion from isolated islets at GD18. LPP females displayed glucose intolerance compared to CP females at GD18 (P &lt; 0.001). BCM increased threefold at GD18 in CP females. However, LPP females had reduced BCM expansion (P &lt; 0.01) concurrent with reduced β-cell proliferation at GD12 (P &lt; 0.05). LPP females also had reduced ACM expansion at GD18 (P &lt; 0.01). LPP islets had impaired glucose-stimulated insulin secretion in vitro compared to CP islets (P &lt; 0.01). Therefore, impaired glucose tolerance during pregnancy is associated with a failure to adequately adapt BCM, as a result of reduced β-cell proliferation, in addition to lower glucose-stimulated insulin secretion. This model could be used to evaluate novel interventions during pregnancy to increase BCM or function as a strategy to prevent/reverse GDM.","container-title":"The Journal of Physiology","DOI":"10.1113/JP277884","ISSN":"1469-7793","issue":"16","language":"en","license":"© 2019 The Authors. The Journal of Physiology © 2019 The Physiological Society","note":"_eprint: https://onlinelibrary.wiley.com/doi/pdf/10.1113/JP277884","page":"4237-4250","source":"Wiley Online Library","title":"A mouse model of gestational glucose intolerance through exposure to a low protein diet during fetal and neonatal development","volume":"597","author":[{"family":"Szlapinski","given":"Sandra K."},{"family":"King","given":"Renee T."},{"family":"Retta","given":"Gabrielle"},{"family":"Yeo","given":"Erica"},{"family":"Strutt","given":"Brenda J."},{"family":"Hill","given":"David J."}],"issued":{"date-parts":[["2019"]]}}}],"schema":"https://github.com/citation-style-language/schema/raw/master/csl-citation.json"} </w:instrText>
+      </w:r>
+      <w:r>
+        <w:rPr>
+          <w:rFonts w:ascii="Times New Roman" w:hAnsi="Times New Roman" w:cs="Times New Roman"/>
+          <w:color w:val="242424"/>
+          <w:shd w:val="clear" w:color="auto" w:fill="FFFFFF"/>
+        </w:rPr>
+        <w:fldChar w:fldCharType="separate"/>
+      </w:r>
+      <w:r>
+        <w:rPr>
+          <w:rFonts w:ascii="Times New Roman" w:hAnsi="Times New Roman" w:cs="Times New Roman"/>
+        </w:rPr>
+        <w:t>(4,5)</w:t>
+      </w:r>
+      <w:r>
+        <w:rPr>
+          <w:rFonts w:ascii="Times New Roman" w:hAnsi="Times New Roman" w:cs="Times New Roman"/>
+          <w:color w:val="242424"/>
+          <w:shd w:val="clear" w:color="auto" w:fill="FFFFFF"/>
+        </w:rPr>
+        <w:fldChar w:fldCharType="end"/>
       </w:r>
       <w:r>
         <w:rPr>
@@ -549,7 +572,42 @@
           <w:rFonts w:ascii="Times New Roman" w:hAnsi="Times New Roman" w:cs="Times New Roman"/>
           <w:color w:val="FF0000"/>
         </w:rPr>
-        <w:t>207-208</w:t>
+        <w:t>2</w:t>
+      </w:r>
+      <w:r>
+        <w:rPr>
+          <w:rFonts w:ascii="Times New Roman" w:hAnsi="Times New Roman" w:cs="Times New Roman"/>
+          <w:color w:val="FF0000"/>
+        </w:rPr>
+        <w:t>4</w:t>
+      </w:r>
+      <w:r>
+        <w:rPr>
+          <w:rFonts w:ascii="Times New Roman" w:hAnsi="Times New Roman" w:cs="Times New Roman"/>
+          <w:color w:val="FF0000"/>
+        </w:rPr>
+        <w:t>1</w:t>
+      </w:r>
+      <w:r>
+        <w:rPr>
+          <w:rFonts w:ascii="Times New Roman" w:hAnsi="Times New Roman" w:cs="Times New Roman"/>
+          <w:color w:val="FF0000"/>
+        </w:rPr>
+        <w:t>-2</w:t>
+      </w:r>
+      <w:r>
+        <w:rPr>
+          <w:rFonts w:ascii="Times New Roman" w:hAnsi="Times New Roman" w:cs="Times New Roman"/>
+          <w:color w:val="FF0000"/>
+        </w:rPr>
+        <w:t>4</w:t>
+      </w:r>
+      <w:r>
+        <w:rPr>
+          <w:rFonts w:ascii="Times New Roman" w:hAnsi="Times New Roman" w:cs="Times New Roman"/>
+          <w:color w:val="FF0000"/>
+        </w:rPr>
+        <w:t>2</w:t>
       </w:r>
       <w:r>
         <w:rPr>
@@ -644,7 +702,7 @@
           <w:color w:val="242424"/>
           <w:shd w:val="clear" w:color="auto" w:fill="FFFFFF"/>
         </w:rPr>
-        <w:instrText xml:space="preserve"> ADDIN ZOTERO_ITEM CSL_CITATION {"citationID":"kyE3S9h6","properties":{"formattedCitation":"\\super 3\\nosupersub{}","plainCitation":"3","noteIndex":0},"citationItems":[{"id":384,"uris":["http://zotero.org/users/5073745/items/K8F72EMZ"],"itemData":{"id":384,"type":"article-journal","abstract":"We evaluated lipolytic markers, insulin resistance, and hepatic steatosis in response to combined glucocorticoids and obesity in mice. All outcomes were exacerb","container-title":"Endocrinology","DOI":"10.1210/en.2018-00147","ISSN":"0013-7227","issue":"6","journalAbbreviation":"Endocrinology","language":"en","page":"2275-2287","source":"academic.oup.com","title":"Glucocorticoid-Induced Metabolic Disturbances Are Exacerbated in Obese Male Mice","volume":"159","author":[{"family":"Harvey","given":"Innocence"},{"family":"Stephenson","given":"Erin J."},{"family":"Redd","given":"JeAnna R."},{"family":"Tran","given":"Quynh T."},{"family":"Hochberg","given":"Irit"},{"family":"Qi","given":"Nathan"},{"family":"Bridges","given":"Dave"}],"issued":{"date-parts":[["2018",6,1]]}}}],"schema":"https://github.com/citation-style-language/schema/raw/master/csl-citation.json"} </w:instrText>
+        <w:instrText xml:space="preserve"> ADDIN ZOTERO_ITEM CSL_CITATION {"citationID":"kyE3S9h6","properties":{"formattedCitation":"(6)","plainCitation":"(6)","noteIndex":0},"citationItems":[{"id":384,"uris":["http://zotero.org/users/5073745/items/K8F72EMZ"],"itemData":{"id":384,"type":"article-journal","abstract":"We evaluated lipolytic markers, insulin resistance, and hepatic steatosis in response to combined glucocorticoids and obesity in mice. All outcomes were exacerb","container-title":"Endocrinology","DOI":"10.1210/en.2018-00147","ISSN":"0013-7227","issue":"6","journalAbbreviation":"Endocrinology","language":"en","page":"2275-2287","source":"academic.oup.com","title":"Glucocorticoid-Induced Metabolic Disturbances Are Exacerbated in Obese Male Mice","volume":"159","author":[{"family":"Harvey","given":"Innocence"},{"family":"Stephenson","given":"Erin J."},{"family":"Redd","given":"JeAnna R."},{"family":"Tran","given":"Quynh T."},{"family":"Hochberg","given":"Irit"},{"family":"Qi","given":"Nathan"},{"family":"Bridges","given":"Dave"}],"issued":{"date-parts":[["2018",6,1]]}}}],"schema":"https://github.com/citation-style-language/schema/raw/master/csl-citation.json"} </w:instrText>
       </w:r>
       <w:r>
         <w:rPr>
@@ -657,10 +715,8 @@
       <w:r>
         <w:rPr>
           <w:rFonts w:ascii="Times New Roman" w:hAnsi="Times New Roman" w:cs="Times New Roman"/>
-          <w:kern w:val="0"/>
-          <w:vertAlign w:val="superscript"/>
-        </w:rPr>
-        <w:t>3</w:t>
+        </w:rPr>
+        <w:t>(6)</w:t>
       </w:r>
       <w:r>
         <w:rPr>
@@ -676,33 +732,15 @@
           <w:color w:val="242424"/>
           <w:shd w:val="clear" w:color="auto" w:fill="FFFFFF"/>
         </w:rPr>
-        <w:t xml:space="preserve">. We believe the reduced glucose </w:t>
-      </w:r>
-      <w:proofErr w:type="gramStart"/>
-      <w:r>
-        <w:rPr>
-          <w:rFonts w:ascii="Times New Roman" w:hAnsi="Times New Roman" w:cs="Times New Roman"/>
-          <w:color w:val="242424"/>
-          <w:shd w:val="clear" w:color="auto" w:fill="FFFFFF"/>
-        </w:rPr>
-        <w:t xml:space="preserve">is a reflection </w:t>
-      </w:r>
-      <w:r>
-        <w:rPr>
-          <w:rFonts w:ascii="Times New Roman" w:hAnsi="Times New Roman" w:cs="Times New Roman"/>
-          <w:color w:val="242424"/>
-          <w:shd w:val="clear" w:color="auto" w:fill="FFFFFF"/>
-        </w:rPr>
-        <w:t>of</w:t>
-      </w:r>
-      <w:proofErr w:type="gramEnd"/>
-      <w:r>
-        <w:rPr>
-          <w:rFonts w:ascii="Times New Roman" w:hAnsi="Times New Roman" w:cs="Times New Roman"/>
-          <w:color w:val="242424"/>
-          <w:shd w:val="clear" w:color="auto" w:fill="FFFFFF"/>
-        </w:rPr>
-        <w:t xml:space="preserve"> </w:t>
+        <w:t xml:space="preserve">. We believe the reduced glucose is a reflection </w:t>
+      </w:r>
+      <w:r>
+        <w:rPr>
+          <w:rFonts w:ascii="Times New Roman" w:hAnsi="Times New Roman" w:cs="Times New Roman"/>
+          <w:color w:val="242424"/>
+          <w:shd w:val="clear" w:color="auto" w:fill="FFFFFF"/>
+        </w:rPr>
+        <w:t xml:space="preserve">of </w:t>
       </w:r>
       <w:r>
         <w:rPr>
@@ -772,7 +810,7 @@
           <w:color w:val="242424"/>
           <w:shd w:val="clear" w:color="auto" w:fill="FFFFFF"/>
         </w:rPr>
-        <w:t xml:space="preserve">The paper GDF15 knockout does not substantially impact perinatal body weight or neonatal outcomes in mice by Mulcahy et al sets out to establish how loss of GDF15 from the maternal-fetal dyad affects pregnancy and pup development. The subject of this paper is timely. The physiology and/or pathophysiology of rise in GDF15 that occurs in pregnancy is unknown, and understanding this is critical to our understanding of GDF15-GFRAL biology. As such, even though this paper predominantly presents negative findings, the core observation that loss of GDF15 does not grossly alter pregnancy-related outcomes are still of significant interest to the field. However, there are some aspects of the paper where the rationale is unclear and the findings are of much less interest. I commend the authors on their careful </w:t>
+        <w:t xml:space="preserve">The paper GDF15 knockout does not substantially impact perinatal body weight or neonatal outcomes in mice by Mulcahy et al sets out to establish how loss of GDF15 from the maternal-fetal dyad affects pregnancy and pup development. The subject of this paper is timely. The physiology and/or pathophysiology of rise in GDF15 that occurs in pregnancy is unknown, and understanding this is critical </w:t>
       </w:r>
       <w:r>
         <w:rPr>
@@ -781,7 +819,7 @@
           <w:shd w:val="clear" w:color="auto" w:fill="FFFFFF"/>
         </w:rPr>
         <w:lastRenderedPageBreak/>
-        <w:t>design of the GDF15 KO pregnancy studies.</w:t>
+        <w:t>to our understanding of GDF15-GFRAL biology. As such, even though this paper predominantly presents negative findings, the core observation that loss of GDF15 does not grossly alter pregnancy-related outcomes are still of significant interest to the field. However, there are some aspects of the paper where the rationale is unclear and the findings are of much less interest. I commend the authors on their careful design of the GDF15 KO pregnancy studies.</w:t>
       </w:r>
       <w:r>
         <w:rPr>
@@ -812,29 +850,7 @@
           <w:color w:val="242424"/>
           <w:shd w:val="clear" w:color="auto" w:fill="FFFFFF"/>
         </w:rPr>
-        <w:t>The rationale for use of dexamethasone (</w:t>
-      </w:r>
-      <w:proofErr w:type="spellStart"/>
-      <w:r>
-        <w:rPr>
-          <w:rFonts w:ascii="Times New Roman" w:hAnsi="Times New Roman" w:cs="Times New Roman"/>
-          <w:b/>
-          <w:bCs/>
-          <w:color w:val="242424"/>
-          <w:shd w:val="clear" w:color="auto" w:fill="FFFFFF"/>
-        </w:rPr>
-        <w:t>dex</w:t>
-      </w:r>
-      <w:proofErr w:type="spellEnd"/>
-      <w:r>
-        <w:rPr>
-          <w:rFonts w:ascii="Times New Roman" w:hAnsi="Times New Roman" w:cs="Times New Roman"/>
-          <w:b/>
-          <w:bCs/>
-          <w:color w:val="242424"/>
-          <w:shd w:val="clear" w:color="auto" w:fill="FFFFFF"/>
-        </w:rPr>
-        <w:t>) in pregnancy to induce insulin resistance is lacking. There is no introduction of the model or its utility in the introduction. Dex is rarely given in pregnancy due to concerns related to fetal organ development, except acutely in cases where fetal lung maturation is of critical importance due to impending pre-term delivery. Insulin resistance, gestational diabetes and underlying type 2 diabetes are of broad translational relevance during pregnancy, however this is generally secondary to obesity in the human population, and as such a diet induced obese model would seem more appropriate for this study.</w:t>
+        <w:t>The rationale for use of dexamethasone (dex) in pregnancy to induce insulin resistance is lacking. There is no introduction of the model or its utility in the introduction. Dex is rarely given in pregnancy due to concerns related to fetal organ development, except acutely in cases where fetal lung maturation is of critical importance due to impending pre-term delivery. Insulin resistance, gestational diabetes and underlying type 2 diabetes are of broad translational relevance during pregnancy, however this is generally secondary to obesity in the human population, and as such a diet induced obese model would seem more appropriate for this study.</w:t>
       </w:r>
     </w:p>
     <w:p>
@@ -1129,7 +1145,7 @@
         <w:rPr>
           <w:rFonts w:ascii="Times New Roman" w:hAnsi="Times New Roman" w:cs="Times New Roman"/>
         </w:rPr>
-        <w:instrText xml:space="preserve"> ADDIN ZOTERO_ITEM CSL_CITATION {"citationID":"2lNDrvT4","properties":{"formattedCitation":"\\super 4\\nosupersub{}","plainCitation":"4","noteIndex":0},"citationItems":[{"id":65,"uris":["http://zotero.org/users/5073745/items/ZNSDCBWG"],"itemData":{"id":65,"type":"article-journal","abstract":"The placenta is the primary organ responsible for deactivating maternal glucocorticoids and reducing fetal exposure. Glucocorticoid use during pregnancy is a common treatment for asthma, allergies, and COVID-19. Several studies have reported adverse effects including intrauterine growth restriction as a result of glucocorticoid exposure, yet little is known about the mechanisms by which short and long-term maternal glucocorticoid exposures affect placental biology and fetal development. To better understand the role of glucocorticoids on placental and fetal outcomes, we used a mouse model exposed to the synthetic glucocorticoid, dexamethasone (Dex), prior to and throughout gestation. We conducted a randomized controlled trial in mice with a treatment arm of Dex exposure and water exposure as control. Virgin C57Bl/6J female mice were single-housed at 11 weeks of age, and Dex was introduced in the drinking water as a 1mg/kg/day dose. After one week of treatment, mice were bred with age-matched virgin males. Dam body composition, food, and water intake were monitored weekly. Maternal insulin sensitivity, pup survival rate, litter size, and pup birth weight at postnatal day (PND) 0.5 were also assessed. Dams treated with Dex lost significant lean mass after one week of treatment. Dex treatment did not appear to affect the dams’ ability to get pregnant, as both groups carried pups to term with similar lengths of gestation (p=0.838). Water and Dex-treated dams gained comparable weight during the first and second trimesters of pregnancy, however, the Dex group gained less lean mass than the water group during the third trimester. At PND0.5, Dex dams had fewer pups with a 40% reduction in litter size (p=0.01) and lighter pups with a 37% reduction in offspring weight (p&amp;lt;0.001), indicating substantial intrauterine growth restriction. All pups of Dex-treated dams died by PND1. Attempts to rescue pups of Dex-dams by cross-fostering with water-treated nursing dams or by feeding the pups 10% glucose at PND0.5 failed by PND1. These results demonstrate a novel finding regarding the chronic use of glucocorticoids before and during conception and pregnancy. The reduction in both pup weight and late-pregnancy maternal weight gain suggests potential growth restriction or placental insufficiency. Further molecular studies during multiple time points of gestation will help elucidate the mechanisms at play.","container-title":"Journal of the Endocrine Society","DOI":"10.1210/jendso/bvab048.1522","ISSN":"2472-1972","issue":"Supplement_1","journalAbbreviation":"Journal of the Endocrine Society","page":"A748-A749","source":"Silverchair","title":"Effects of Dexamethasone on Offspring Survival and Intrauterine Growth Restriction","volume":"5","author":[{"family":"El Habbal","given":"Noura"},{"family":"Mulcahy","given":"Molly C"},{"family":"Redd","given":"JeAnna R"},{"family":"Bridges","given":"Dave"}],"issued":{"date-parts":[["2021",5,1]]}}}],"schema":"https://github.com/citation-style-language/schema/raw/master/csl-citation.json"} </w:instrText>
+        <w:instrText xml:space="preserve"> ADDIN ZOTERO_ITEM CSL_CITATION {"citationID":"2lNDrvT4","properties":{"formattedCitation":"(7)","plainCitation":"(7)","noteIndex":0},"citationItems":[{"id":65,"uris":["http://zotero.org/users/5073745/items/ZNSDCBWG"],"itemData":{"id":65,"type":"article-journal","abstract":"The placenta is the primary organ responsible for deactivating maternal glucocorticoids and reducing fetal exposure. Glucocorticoid use during pregnancy is a common treatment for asthma, allergies, and COVID-19. Several studies have reported adverse effects including intrauterine growth restriction as a result of glucocorticoid exposure, yet little is known about the mechanisms by which short and long-term maternal glucocorticoid exposures affect placental biology and fetal development. To better understand the role of glucocorticoids on placental and fetal outcomes, we used a mouse model exposed to the synthetic glucocorticoid, dexamethasone (Dex), prior to and throughout gestation. We conducted a randomized controlled trial in mice with a treatment arm of Dex exposure and water exposure as control. Virgin C57Bl/6J female mice were single-housed at 11 weeks of age, and Dex was introduced in the drinking water as a 1mg/kg/day dose. After one week of treatment, mice were bred with age-matched virgin males. Dam body composition, food, and water intake were monitored weekly. Maternal insulin sensitivity, pup survival rate, litter size, and pup birth weight at postnatal day (PND) 0.5 were also assessed. Dams treated with Dex lost significant lean mass after one week of treatment. Dex treatment did not appear to affect the dams’ ability to get pregnant, as both groups carried pups to term with similar lengths of gestation (p=0.838). Water and Dex-treated dams gained comparable weight during the first and second trimesters of pregnancy, however, the Dex group gained less lean mass than the water group during the third trimester. At PND0.5, Dex dams had fewer pups with a 40% reduction in litter size (p=0.01) and lighter pups with a 37% reduction in offspring weight (p&amp;lt;0.001), indicating substantial intrauterine growth restriction. All pups of Dex-treated dams died by PND1. Attempts to rescue pups of Dex-dams by cross-fostering with water-treated nursing dams or by feeding the pups 10% glucose at PND0.5 failed by PND1. These results demonstrate a novel finding regarding the chronic use of glucocorticoids before and during conception and pregnancy. The reduction in both pup weight and late-pregnancy maternal weight gain suggests potential growth restriction or placental insufficiency. Further molecular studies during multiple time points of gestation will help elucidate the mechanisms at play.","container-title":"Journal of the Endocrine Society","DOI":"10.1210/jendso/bvab048.1522","ISSN":"2472-1972","issue":"Supplement_1","journalAbbreviation":"Journal of the Endocrine Society","page":"A748-A749","source":"Silverchair","title":"Effects of Dexamethasone on Offspring Survival and Intrauterine Growth Restriction","volume":"5","author":[{"family":"El Habbal","given":"Noura"},{"family":"Mulcahy","given":"Molly C"},{"family":"Redd","given":"JeAnna R"},{"family":"Bridges","given":"Dave"}],"issued":{"date-parts":[["2021",5,1]]}}}],"schema":"https://github.com/citation-style-language/schema/raw/master/csl-citation.json"} </w:instrText>
       </w:r>
       <w:r>
         <w:rPr>
@@ -1140,10 +1156,8 @@
       <w:r>
         <w:rPr>
           <w:rFonts w:ascii="Times New Roman" w:hAnsi="Times New Roman" w:cs="Times New Roman"/>
-          <w:kern w:val="0"/>
-          <w:vertAlign w:val="superscript"/>
-        </w:rPr>
-        <w:t>4</w:t>
+        </w:rPr>
+        <w:t>(7)</w:t>
       </w:r>
       <w:r>
         <w:rPr>
@@ -1185,7 +1199,7 @@
         <w:rPr>
           <w:rFonts w:ascii="Times New Roman" w:hAnsi="Times New Roman" w:cs="Times New Roman"/>
         </w:rPr>
-        <w:instrText xml:space="preserve"> ADDIN ZOTERO_ITEM CSL_CITATION {"citationID":"cgmTae31","properties":{"formattedCitation":"\\super 5\\nosupersub{}","plainCitation":"5","noteIndex":0},"citationItems":[{"id":2334,"uris":["http://zotero.org/users/5073745/items/QC8AZG3H"],"itemData":{"id":2334,"type":"article-journal","abstract":"Objective\nIn the present study, we aimed to evaluate the effects of high doses of dexamethasone (DEX) in early pregnancy on pregnancy outcomes.\n\nMethods\nPregnant BALB/c mice were treated with high-dose DEX in the experimental group or saline in the control group on gestational days (GDs) 0.5 to 4.5. Pregnant mice were sacrificed on GDs 7.5, 13.5, or 18.5 and their peripheral blood, placentas, fetuses, and uterine tissue were collected. Decidual and placenta cell supernatants were examined to evaluate the effect of DEX on the proliferation of mononuclear cells, the quantity of uterine macrophages and uterine natural killer (uNK) cells, and levels of progesterone and 17β-estradiol, as determined by an 3-(4,5-dimethylthiazole-2-yl)-2,5-diphenyltetrazolium bromide assay, immunohistochemistry, and enzyme-linked immunosorbent assay, respectively. We also were measured fetal and placental growth parameters on GD 18.5.\n\nResults\nWe found that high doses of DEX were associated with an increased abortion rate, enhancement of the immunosuppressive effect of the decidua, alterations in placental growth parameters, decreased progesterone and 17β-estradiol levels, and a reduced frequency of macrophages and uNK cells.\n\nConclusion\nOur data suggest that the high-dose administration of DEX during early pregnancy negatively affected pregnancy outcomes.","container-title":"Clinical and Experimental Reproductive Medicine","DOI":"10.5653/cerm.2016.43.1.15","ISSN":"2233-8233","issue":"1","journalAbbreviation":"Clin Exp Reprod Med","note":"PMID: 27104153\nPMCID: PMC4838577","page":"15-25","source":"PubMed Central","title":"Pregnancy outcomes following the administration of high doses of dexamethasone in early pregnancy","volume":"43","author":[{"family":"Namdar Ahmadabad","given":"Hasan"},{"family":"Kayvan Jafari","given":"Sabah"},{"family":"Nezafat Firizi","given":"Maryam"},{"family":"Abbaspour","given":"Ali Reza"},{"family":"Ghafoori Gharib","given":"Fahime"},{"family":"Ghobadi","given":"Yusef"},{"family":"Gholizadeh","given":"Samira"}],"issued":{"date-parts":[["2016",3]]}}}],"schema":"https://github.com/citation-style-language/schema/raw/master/csl-citation.json"} </w:instrText>
+        <w:instrText xml:space="preserve"> ADDIN ZOTERO_ITEM CSL_CITATION {"citationID":"cgmTae31","properties":{"formattedCitation":"(8)","plainCitation":"(8)","noteIndex":0},"citationItems":[{"id":2334,"uris":["http://zotero.org/users/5073745/items/QC8AZG3H"],"itemData":{"id":2334,"type":"article-journal","abstract":"Objective\nIn the present study, we aimed to evaluate the effects of high doses of dexamethasone (DEX) in early pregnancy on pregnancy outcomes.\n\nMethods\nPregnant BALB/c mice were treated with high-dose DEX in the experimental group or saline in the control group on gestational days (GDs) 0.5 to 4.5. Pregnant mice were sacrificed on GDs 7.5, 13.5, or 18.5 and their peripheral blood, placentas, fetuses, and uterine tissue were collected. Decidual and placenta cell supernatants were examined to evaluate the effect of DEX on the proliferation of mononuclear cells, the quantity of uterine macrophages and uterine natural killer (uNK) cells, and levels of progesterone and 17β-estradiol, as determined by an 3-(4,5-dimethylthiazole-2-yl)-2,5-diphenyltetrazolium bromide assay, immunohistochemistry, and enzyme-linked immunosorbent assay, respectively. We also were measured fetal and placental growth parameters on GD 18.5.\n\nResults\nWe found that high doses of DEX were associated with an increased abortion rate, enhancement of the immunosuppressive effect of the decidua, alterations in placental growth parameters, decreased progesterone and 17β-estradiol levels, and a reduced frequency of macrophages and uNK cells.\n\nConclusion\nOur data suggest that the high-dose administration of DEX during early pregnancy negatively affected pregnancy outcomes.","container-title":"Clinical and Experimental Reproductive Medicine","DOI":"10.5653/cerm.2016.43.1.15","ISSN":"2233-8233","issue":"1","journalAbbreviation":"Clin Exp Reprod Med","note":"PMID: 27104153\nPMCID: PMC4838577","page":"15-25","source":"PubMed Central","title":"Pregnancy outcomes following the administration of high doses of dexamethasone in early pregnancy","volume":"43","author":[{"family":"Namdar Ahmadabad","given":"Hasan"},{"family":"Kayvan Jafari","given":"Sabah"},{"family":"Nezafat Firizi","given":"Maryam"},{"family":"Abbaspour","given":"Ali Reza"},{"family":"Ghafoori Gharib","given":"Fahime"},{"family":"Ghobadi","given":"Yusef"},{"family":"Gholizadeh","given":"Samira"}],"issued":{"date-parts":[["2016",3]]}}}],"schema":"https://github.com/citation-style-language/schema/raw/master/csl-citation.json"} </w:instrText>
       </w:r>
       <w:r>
         <w:rPr>
@@ -1196,10 +1210,8 @@
       <w:r>
         <w:rPr>
           <w:rFonts w:ascii="Times New Roman" w:hAnsi="Times New Roman" w:cs="Times New Roman"/>
-          <w:kern w:val="0"/>
-          <w:vertAlign w:val="superscript"/>
-        </w:rPr>
-        <w:t>5</w:t>
+        </w:rPr>
+        <w:t>(8)</w:t>
       </w:r>
       <w:r>
         <w:rPr>
@@ -1223,7 +1235,7 @@
         <w:rPr>
           <w:rFonts w:ascii="Times New Roman" w:hAnsi="Times New Roman" w:cs="Times New Roman"/>
         </w:rPr>
-        <w:instrText xml:space="preserve"> ADDIN ZOTERO_ITEM CSL_CITATION {"citationID":"KVAHyhWM","properties":{"formattedCitation":"\\super 6,7\\nosupersub{}","plainCitation":"6,7","noteIndex":0},"citationItems":[{"id":2337,"uris":["http://zotero.org/users/5073745/items/DW2G779M"],"itemData":{"id":2337,"type":"article-journal","abstract":"Prenatal treatment of dexamethasone, a synthetic stress hormone, leads to low birth weight and affects adult pathophysiology. Because fetal growth and survival are critically dependent on successful placental development, we aimed to investigate the effects of prenatal dexamethasone exposure on placental growth and function, particularly focusing on issues surrounding the time of stress exposure in a developmental context. Dexamethasone was administered at a dosage of 1 mg/kg BW (DEX1) or 10 mg/kg BW (DEX10) intraperitoneally at gestational d 7.5, 8.5, and 9.5 in pregnant mice. Placentas were then dissected at gestational d 11.5 and 18.5. Placental size and weight were reduced at d 11.5 in a dose-dependent manner (P = 0.11 for saline vs. DEX1 and P &amp;lt; 0.001 for DEX1 vs. DEX10 in size; P = 0.34 for saline vs. DEX1 and P &amp;lt; 0.01 for DEX1 vs. DEX10 in weight). In contrast, a considerable heterogeneity was shown at d 18.5, especially in DEX10-treated mice. Some placentas were small and malformed whereas some were enlarged with structural abnormalities in spongiotrophoblasts and labyrinth layers. Although placental overgrowth under such condition seemed to compromise fetal demand for nutrient supply, disorganized cell structure with reduced fetal vasculature observed in large placentas suggests that prenatal stress exposure during the early gestational period negatively affects placental development and efficiency.","container-title":"Journal of Animal Science","DOI":"10.2527/jas.2012-5090","ISSN":"0021-8812","issue":"13","journalAbbreviation":"Journal of Animal Science","page":"4846-4856","source":"Silverchair","title":"Prenatal administration of dexamethasone during early pregnancy negatively affects placental development and function in mice1","volume":"90","author":[{"family":"Lee","given":"J.-Y."},{"family":"Park","given":"S. J."},{"family":"Kim","given":"S. H."},{"family":"Kim","given":"M. H."}],"issued":{"date-parts":[["2012",12,1]]}}},{"id":2341,"uris":["http://zotero.org/users/5073745/items/EKT9UEWI"],"itemData":{"id":2341,"type":"article-journal","abstract":"Synthetic glucocorticoids, like dexamethasone (dex), restrict growth of the fetus and program its adult physiology, in part by altering placental phenotype. The route and timing of dex administration determine the fetal and adult outcomes, but whether these factors affect placental phenotype remains unknown. This study compared placental morphology, amino acid transport, and gene expression in mice given dex orally or by subcutaneous injection over the periods of most rapid placental (Days [D] 11–16) or fetal (D14–19) growth (term is D21). Compared with untreated and saline-injected controls, both dex treatments reduced placental weight at D16 and 19 and fetal weight and total labyrinthine volume at D19 to a similar extent. Only oral dex treatment from D11 to D16 reduced labyrinthine fetal capillary volume on D16 and increased placental 14C-methylaminoisobutyric acid (MeAIB) clearance at D19, 3 days after treatment ended. Neither route of dex treatment altered placental expression of Slc38a, Hsd11b, or the glucocorticoid receptor, Nr3c1, at D16. In contrast, both routes of dex treatment from D14 to D19 increased placental Hsd11b2 expression and labyrinthine maternal vessel volume. Furthermore, injection per se altered placental expression of Nr3c1, Hsd11b1, and specific Slc38a isoforms in an age-related manner. Overall, MeAIB clearance was not related to Slc38a transporter expression but was correlated inversely with maternal corticosterone concentrations when dex was undetectable in maternal plasma at D19. The effects of dex on placental phenotype, therefore, depend on both the route and timing of administration and may relate to local glucocorticoid availability during and after the treatment period.","container-title":"Biology of Reproduction","DOI":"10.1095/biolreprod.113.109678","ISSN":"0006-3363","issue":"4","journalAbbreviation":"Biology of Reproduction","page":"80, 1-12","source":"Silverchair","title":"Adaptations in Placental Phenotype Depend on Route and Timing of Maternal Dexamethasone Administration in Mice1","volume":"89","author":[{"family":"Vaughan","given":"Owen R."},{"family":"Sferruzzi-Perri","given":"Amanda N."},{"family":"Coan","given":"Philip M."},{"family":"Fowden","given":"Abigail L."}],"issued":{"date-parts":[["2013",10,1]]}}}],"schema":"https://github.com/citation-style-language/schema/raw/master/csl-citation.json"} </w:instrText>
+        <w:instrText xml:space="preserve"> ADDIN ZOTERO_ITEM CSL_CITATION {"citationID":"KVAHyhWM","properties":{"formattedCitation":"(9,10)","plainCitation":"(9,10)","noteIndex":0},"citationItems":[{"id":2337,"uris":["http://zotero.org/users/5073745/items/DW2G779M"],"itemData":{"id":2337,"type":"article-journal","abstract":"Prenatal treatment of dexamethasone, a synthetic stress hormone, leads to low birth weight and affects adult pathophysiology. Because fetal growth and survival are critically dependent on successful placental development, we aimed to investigate the effects of prenatal dexamethasone exposure on placental growth and function, particularly focusing on issues surrounding the time of stress exposure in a developmental context. Dexamethasone was administered at a dosage of 1 mg/kg BW (DEX1) or 10 mg/kg BW (DEX10) intraperitoneally at gestational d 7.5, 8.5, and 9.5 in pregnant mice. Placentas were then dissected at gestational d 11.5 and 18.5. Placental size and weight were reduced at d 11.5 in a dose-dependent manner (P = 0.11 for saline vs. DEX1 and P &amp;lt; 0.001 for DEX1 vs. DEX10 in size; P = 0.34 for saline vs. DEX1 and P &amp;lt; 0.01 for DEX1 vs. DEX10 in weight). In contrast, a considerable heterogeneity was shown at d 18.5, especially in DEX10-treated mice. Some placentas were small and malformed whereas some were enlarged with structural abnormalities in spongiotrophoblasts and labyrinth layers. Although placental overgrowth under such condition seemed to compromise fetal demand for nutrient supply, disorganized cell structure with reduced fetal vasculature observed in large placentas suggests that prenatal stress exposure during the early gestational period negatively affects placental development and efficiency.","container-title":"Journal of Animal Science","DOI":"10.2527/jas.2012-5090","ISSN":"0021-8812","issue":"13","journalAbbreviation":"Journal of Animal Science","page":"4846-4856","source":"Silverchair","title":"Prenatal administration of dexamethasone during early pregnancy negatively affects placental development and function in mice1","volume":"90","author":[{"family":"Lee","given":"J.-Y."},{"family":"Park","given":"S. J."},{"family":"Kim","given":"S. H."},{"family":"Kim","given":"M. H."}],"issued":{"date-parts":[["2012",12,1]]}}},{"id":2341,"uris":["http://zotero.org/users/5073745/items/EKT9UEWI"],"itemData":{"id":2341,"type":"article-journal","abstract":"Synthetic glucocorticoids, like dexamethasone (dex), restrict growth of the fetus and program its adult physiology, in part by altering placental phenotype. The route and timing of dex administration determine the fetal and adult outcomes, but whether these factors affect placental phenotype remains unknown. This study compared placental morphology, amino acid transport, and gene expression in mice given dex orally or by subcutaneous injection over the periods of most rapid placental (Days [D] 11–16) or fetal (D14–19) growth (term is D21). Compared with untreated and saline-injected controls, both dex treatments reduced placental weight at D16 and 19 and fetal weight and total labyrinthine volume at D19 to a similar extent. Only oral dex treatment from D11 to D16 reduced labyrinthine fetal capillary volume on D16 and increased placental 14C-methylaminoisobutyric acid (MeAIB) clearance at D19, 3 days after treatment ended. Neither route of dex treatment altered placental expression of Slc38a, Hsd11b, or the glucocorticoid receptor, Nr3c1, at D16. In contrast, both routes of dex treatment from D14 to D19 increased placental Hsd11b2 expression and labyrinthine maternal vessel volume. Furthermore, injection per se altered placental expression of Nr3c1, Hsd11b1, and specific Slc38a isoforms in an age-related manner. Overall, MeAIB clearance was not related to Slc38a transporter expression but was correlated inversely with maternal corticosterone concentrations when dex was undetectable in maternal plasma at D19. The effects of dex on placental phenotype, therefore, depend on both the route and timing of administration and may relate to local glucocorticoid availability during and after the treatment period.","container-title":"Biology of Reproduction","DOI":"10.1095/biolreprod.113.109678","ISSN":"0006-3363","issue":"4","journalAbbreviation":"Biology of Reproduction","page":"80, 1-12","source":"Silverchair","title":"Adaptations in Placental Phenotype Depend on Route and Timing of Maternal Dexamethasone Administration in Mice1","volume":"89","author":[{"family":"Vaughan","given":"Owen R."},{"family":"Sferruzzi-Perri","given":"Amanda N."},{"family":"Coan","given":"Philip M."},{"family":"Fowden","given":"Abigail L."}],"issued":{"date-parts":[["2013",10,1]]}}}],"schema":"https://github.com/citation-style-language/schema/raw/master/csl-citation.json"} </w:instrText>
       </w:r>
       <w:r>
         <w:rPr>
@@ -1234,10 +1246,8 @@
       <w:r>
         <w:rPr>
           <w:rFonts w:ascii="Times New Roman" w:hAnsi="Times New Roman" w:cs="Times New Roman"/>
-          <w:kern w:val="0"/>
-          <w:vertAlign w:val="superscript"/>
-        </w:rPr>
-        <w:t>6,7</w:t>
+        </w:rPr>
+        <w:t>(9,10)</w:t>
       </w:r>
       <w:r>
         <w:rPr>
@@ -1261,7 +1271,7 @@
         <w:rPr>
           <w:rFonts w:ascii="Times New Roman" w:hAnsi="Times New Roman" w:cs="Times New Roman"/>
         </w:rPr>
-        <w:instrText xml:space="preserve"> ADDIN ZOTERO_ITEM CSL_CITATION {"citationID":"AFatG1H1","properties":{"formattedCitation":"\\super 8\\nosupersub{}","plainCitation":"8","noteIndex":0},"citationItems":[{"id":2339,"uris":["http://zotero.org/users/5073745/items/HZH6HCYB"],"itemData":{"id":2339,"type":"article-journal","abstract":"Dexamethasone treatment of F0 pregnant rodents alters F1 placental function and adult cardiometabolic phenotype. The adult phenotype is transmitted to the F2 generation without further intervention, but whether F2 placental function is altered by F0 dexamethasone treatment remains unknown. In the present study, F0 mice were untreated or received dexamethasone (0.2 µg g–1 day–1, s.c.) over Days 11–15 or 14–18 of pregnancy (term Day 21). Depending on the period of F0 dexamethasone treatment, F1 offspring were lighter at birth or grew more slowly until weaning (P &lt; 0.05). Glucose tolerance (1 g kg–1, i.p.) of adult F1 males was abnormal. Mating F1 males exposed prenatally to dexamethasone with untreated females had no effect on F2 placental function on Day 19 of pregnancy. In contrast, when F1 females were mated with untreated males, F2 placental clearance of the amino acid analogue 14C-methylaminoisobutyric acid was increased by 75% on Day 19 specifically in dams prenatally exposed to dexamethasone on Days 14–18 (P &lt; 0.05). Maternal plasma corticosterone was also increased, but F2 placental Slc38a4 expression was decreased in these dams (P &lt; 0.05). F0 dexamethasone treatment had no effect on F2 fetal or placental weights, regardless of lineage. Therefore, the effects of F0 dexamethasone exposure are transmitted intergenerationally to the F2 placenta via the maternal, but not paternal, line.","container-title":"Reproduction, Fertility and Development","DOI":"10.1071/RD14285","ISSN":"1448-5990","issue":"4","journalAbbreviation":"Reprod. Fertil. Dev.","language":"en","note":"publisher: CSIRO PUBLISHING","page":"704-711","source":"www-publish-csiro-au.ezproxy.library.wisc.edu","title":"Dexamethasone treatment of pregnant F0 mice leads to parent of origin-specific changes in placental function of the F2 generation","volume":"27","author":[{"family":"Vaughan","given":"O. R."},{"family":"Phillips","given":"H. M."},{"family":"Everden","given":"A. J."},{"family":"Sferruzzi-Perri","given":"A. N."},{"family":"Fowden","given":"A. L."}],"issued":{"date-parts":[["2015",5,8]]}}}],"schema":"https://github.com/citation-style-language/schema/raw/master/csl-citation.json"} </w:instrText>
+        <w:instrText xml:space="preserve"> ADDIN ZOTERO_ITEM CSL_CITATION {"citationID":"AFatG1H1","properties":{"formattedCitation":"(11)","plainCitation":"(11)","noteIndex":0},"citationItems":[{"id":2339,"uris":["http://zotero.org/users/5073745/items/HZH6HCYB"],"itemData":{"id":2339,"type":"article-journal","abstract":"Dexamethasone treatment of F0 pregnant rodents alters F1 placental function and adult cardiometabolic phenotype. The adult phenotype is transmitted to the F2 generation without further intervention, but whether F2 placental function is altered by F0 dexamethasone treatment remains unknown. In the present study, F0 mice were untreated or received dexamethasone (0.2 µg g–1 day–1, s.c.) over Days 11–15 or 14–18 of pregnancy (term Day 21). Depending on the period of F0 dexamethasone treatment, F1 offspring were lighter at birth or grew more slowly until weaning (P &lt; 0.05). Glucose tolerance (1 g kg–1, i.p.) of adult F1 males was abnormal. Mating F1 males exposed prenatally to dexamethasone with untreated females had no effect on F2 placental function on Day 19 of pregnancy. In contrast, when F1 females were mated with untreated males, F2 placental clearance of the amino acid analogue 14C-methylaminoisobutyric acid was increased by 75% on Day 19 specifically in dams prenatally exposed to dexamethasone on Days 14–18 (P &lt; 0.05). Maternal plasma corticosterone was also increased, but F2 placental Slc38a4 expression was decreased in these dams (P &lt; 0.05). F0 dexamethasone treatment had no effect on F2 fetal or placental weights, regardless of lineage. Therefore, the effects of F0 dexamethasone exposure are transmitted intergenerationally to the F2 placenta via the maternal, but not paternal, line.","container-title":"Reproduction, Fertility and Development","DOI":"10.1071/RD14285","ISSN":"1448-5990","issue":"4","journalAbbreviation":"Reprod. Fertil. Dev.","language":"en","note":"publisher: CSIRO PUBLISHING","page":"704-711","source":"www-publish-csiro-au.ezproxy.library.wisc.edu","title":"Dexamethasone treatment of pregnant F0 mice leads to parent of origin-specific changes in placental function of the F2 generation","volume":"27","author":[{"family":"Vaughan","given":"O. R."},{"family":"Phillips","given":"H. M."},{"family":"Everden","given":"A. J."},{"family":"Sferruzzi-Perri","given":"A. N."},{"family":"Fowden","given":"A. L."}],"issued":{"date-parts":[["2015",5,8]]}}}],"schema":"https://github.com/citation-style-language/schema/raw/master/csl-citation.json"} </w:instrText>
       </w:r>
       <w:r>
         <w:rPr>
@@ -1272,10 +1282,8 @@
       <w:r>
         <w:rPr>
           <w:rFonts w:ascii="Times New Roman" w:hAnsi="Times New Roman" w:cs="Times New Roman"/>
-          <w:kern w:val="0"/>
-          <w:vertAlign w:val="superscript"/>
-        </w:rPr>
-        <w:t>8</w:t>
+        </w:rPr>
+        <w:t>(11)</w:t>
       </w:r>
       <w:r>
         <w:rPr>
@@ -1315,14 +1323,35 @@
           <w:rFonts w:ascii="Times New Roman" w:hAnsi="Times New Roman" w:cs="Times New Roman"/>
           <w:color w:val="FF0000"/>
         </w:rPr>
-        <w:t>Line 67-</w:t>
-      </w:r>
-      <w:r>
-        <w:rPr>
-          <w:rFonts w:ascii="Times New Roman" w:hAnsi="Times New Roman" w:cs="Times New Roman"/>
-          <w:color w:val="FF0000"/>
-        </w:rPr>
-        <w:t>75:</w:t>
+        <w:t xml:space="preserve">Line </w:t>
+      </w:r>
+      <w:r>
+        <w:rPr>
+          <w:rFonts w:ascii="Times New Roman" w:hAnsi="Times New Roman" w:cs="Times New Roman"/>
+          <w:color w:val="FF0000"/>
+        </w:rPr>
+        <w:t>10</w:t>
+      </w:r>
+      <w:r>
+        <w:rPr>
+          <w:rFonts w:ascii="Times New Roman" w:hAnsi="Times New Roman" w:cs="Times New Roman"/>
+          <w:color w:val="FF0000"/>
+        </w:rPr>
+        <w:t>1</w:t>
+      </w:r>
+      <w:r>
+        <w:rPr>
+          <w:rFonts w:ascii="Times New Roman" w:hAnsi="Times New Roman" w:cs="Times New Roman"/>
+          <w:color w:val="FF0000"/>
+        </w:rPr>
+        <w:t>-108</w:t>
+      </w:r>
+      <w:r>
+        <w:rPr>
+          <w:rFonts w:ascii="Times New Roman" w:hAnsi="Times New Roman" w:cs="Times New Roman"/>
+          <w:color w:val="FF0000"/>
+        </w:rPr>
+        <w:t>:</w:t>
       </w:r>
       <w:r>
         <w:rPr>
@@ -1359,23 +1388,7 @@
           <w:rFonts w:ascii="Times New Roman" w:hAnsi="Times New Roman" w:cs="Times New Roman"/>
           <w:color w:val="FF0000"/>
         </w:rPr>
-        <w:t xml:space="preserve"> loss of function </w:t>
-      </w:r>
-      <w:proofErr w:type="gramStart"/>
-      <w:r>
-        <w:rPr>
-          <w:rFonts w:ascii="Times New Roman" w:hAnsi="Times New Roman" w:cs="Times New Roman"/>
-          <w:color w:val="FF0000"/>
-        </w:rPr>
-        <w:t>during the course of</w:t>
-      </w:r>
-      <w:proofErr w:type="gramEnd"/>
-      <w:r>
-        <w:rPr>
-          <w:rFonts w:ascii="Times New Roman" w:hAnsi="Times New Roman" w:cs="Times New Roman"/>
-          <w:color w:val="FF0000"/>
-        </w:rPr>
-        <w:t xml:space="preserve"> healthy murine pregnancy, including effects on weight gain, food intake, insulin sensitivity, and neonatal outcomes.</w:t>
+        <w:t xml:space="preserve"> loss of function during the course of healthy murine pregnancy, including effects on weight gain, food intake, insulin sensitivity, and neonatal outcomes.</w:t>
       </w:r>
       <w:r>
         <w:rPr>
@@ -1431,13 +1444,32 @@
         <w:rPr>
           <w:rFonts w:ascii="Times New Roman" w:hAnsi="Times New Roman" w:cs="Times New Roman"/>
         </w:rPr>
-        <w:t xml:space="preserve">-treated dams. We see a greater rate of glucose drop in the pregnant animals compared to non-pregnant. </w:t>
-      </w:r>
-      <w:r>
-        <w:rPr>
-          <w:rFonts w:ascii="Times New Roman" w:hAnsi="Times New Roman" w:cs="Times New Roman"/>
-        </w:rPr>
-        <w:t xml:space="preserve"> We believe there is a distinction between insulin resistance (as shown as a percent change from baseline, as we show in Figures 2A and 2D) and fasting glucose level (as shown in Figures 2B and E</w:t>
+        <w:t>-treated dams. We see a greater rate of glucose drop in the pregnant animals compared to non-</w:t>
+      </w:r>
+      <w:r>
+        <w:rPr>
+          <w:rFonts w:ascii="Times New Roman" w:hAnsi="Times New Roman" w:cs="Times New Roman"/>
+        </w:rPr>
+        <w:t xml:space="preserve">pregnant. </w:t>
+      </w:r>
+      <w:r>
+        <w:rPr>
+          <w:rFonts w:ascii="Times New Roman" w:hAnsi="Times New Roman" w:cs="Times New Roman"/>
+        </w:rPr>
+        <w:t xml:space="preserve"> We believe there is a distinction between insulin resistance </w:t>
+      </w:r>
+      <w:r>
+        <w:rPr>
+          <w:rFonts w:ascii="Times New Roman" w:hAnsi="Times New Roman" w:cs="Times New Roman"/>
+        </w:rPr>
+        <w:lastRenderedPageBreak/>
+        <w:t>(as shown as a percent change from baseline, as we show in Figures 2A and 2D) and fasting glucose level (as shown in Figures 2B and E</w:t>
+      </w:r>
+      <w:r>
+        <w:rPr>
+          <w:rFonts w:ascii="Times New Roman" w:hAnsi="Times New Roman" w:cs="Times New Roman"/>
+        </w:rPr>
+        <w:t>)</w:t>
       </w:r>
       <w:r>
         <w:rPr>
@@ -1449,7 +1481,39 @@
         <w:rPr>
           <w:rFonts w:ascii="Times New Roman" w:hAnsi="Times New Roman" w:cs="Times New Roman"/>
         </w:rPr>
-        <w:t>), which we wanted to highlight in the manuscript.  That being said, if the reviewer and editor prefer we are happy to include the figures below in the supplementary figures.</w:t>
+        <w:t>), which we wanted to highlight in the manuscript.</w:t>
+      </w:r>
+      <w:r>
+        <w:rPr>
+          <w:rFonts w:ascii="Times New Roman" w:hAnsi="Times New Roman" w:cs="Times New Roman"/>
+        </w:rPr>
+        <w:t xml:space="preserve"> </w:t>
+      </w:r>
+      <w:commentRangeStart w:id="0"/>
+      <w:r>
+        <w:rPr>
+          <w:rFonts w:ascii="Times New Roman" w:hAnsi="Times New Roman" w:cs="Times New Roman"/>
+        </w:rPr>
+        <w:t>We find that using linear mixed effect modeling, the p-values were not significant for effect of time and of genotype or interaction in either the relative or raw glucose curves</w:t>
+      </w:r>
+      <w:commentRangeEnd w:id="0"/>
+      <w:r>
+        <w:rPr>
+          <w:rStyle w:val="CommentReference"/>
+        </w:rPr>
+        <w:commentReference w:id="0"/>
+      </w:r>
+      <w:r>
+        <w:rPr>
+          <w:rFonts w:ascii="Times New Roman" w:hAnsi="Times New Roman" w:cs="Times New Roman"/>
+        </w:rPr>
+        <w:t>.</w:t>
+      </w:r>
+      <w:r>
+        <w:rPr>
+          <w:rFonts w:ascii="Times New Roman" w:hAnsi="Times New Roman" w:cs="Times New Roman"/>
+        </w:rPr>
+        <w:t xml:space="preserve">  That being said, if the reviewer and editor prefer we are happy to include the figures below in the supplementary figures.</w:t>
       </w:r>
     </w:p>
     <w:p>
@@ -1467,7 +1531,6 @@
           <w:bCs/>
           <w:noProof/>
         </w:rPr>
-        <w:lastRenderedPageBreak/>
         <w:drawing>
           <wp:anchor distT="0" distB="0" distL="114300" distR="114300" simplePos="0" relativeHeight="251658240" behindDoc="0" locked="0" layoutInCell="1" allowOverlap="1" wp14:anchorId="1297AE4A" wp14:editId="567FB89D">
             <wp:simplePos x="0" y="0"/>
@@ -1678,7 +1741,21 @@
           <w:rFonts w:ascii="Times New Roman" w:hAnsi="Times New Roman" w:cs="Times New Roman"/>
           <w:color w:val="FF0000"/>
         </w:rPr>
-        <w:t>209-214</w:t>
+        <w:t>2</w:t>
+      </w:r>
+      <w:r>
+        <w:rPr>
+          <w:rFonts w:ascii="Times New Roman" w:hAnsi="Times New Roman" w:cs="Times New Roman"/>
+          <w:color w:val="FF0000"/>
+        </w:rPr>
+        <w:t>4</w:t>
+      </w:r>
+      <w:r>
+        <w:rPr>
+          <w:rFonts w:ascii="Times New Roman" w:hAnsi="Times New Roman" w:cs="Times New Roman"/>
+          <w:color w:val="FF0000"/>
+        </w:rPr>
+        <w:t>3-248</w:t>
       </w:r>
       <w:r>
         <w:rPr>
@@ -1692,23 +1769,7 @@
           <w:rFonts w:ascii="Times New Roman" w:hAnsi="Times New Roman" w:cs="Times New Roman"/>
           <w:color w:val="FF0000"/>
         </w:rPr>
-        <w:t xml:space="preserve">“We found that GDF15 is 49% (54 ±18.8 </w:t>
-      </w:r>
-      <w:proofErr w:type="spellStart"/>
-      <w:r>
-        <w:rPr>
-          <w:rFonts w:ascii="Times New Roman" w:hAnsi="Times New Roman" w:cs="Times New Roman"/>
-          <w:color w:val="FF0000"/>
-        </w:rPr>
-        <w:t>pg</w:t>
-      </w:r>
-      <w:proofErr w:type="spellEnd"/>
-      <w:r>
-        <w:rPr>
-          <w:rFonts w:ascii="Times New Roman" w:hAnsi="Times New Roman" w:cs="Times New Roman"/>
-          <w:color w:val="FF0000"/>
-        </w:rPr>
-        <w:t>/dL) elevated in pregnant animals compared to non-pregnant mice (</w:t>
+        <w:t>“We found that GDF15 is 49% (54 ±18.8 pg/dL) elevated in pregnant animals compared to non-pregnant mice (</w:t>
       </w:r>
       <w:r>
         <w:rPr>
@@ -1759,14 +1820,7 @@
           <w:rFonts w:ascii="Times New Roman" w:hAnsi="Times New Roman" w:cs="Times New Roman"/>
           <w:color w:val="FF0000"/>
         </w:rPr>
-        <w:t xml:space="preserve">line </w:t>
-      </w:r>
-      <w:r>
-        <w:rPr>
-          <w:rFonts w:ascii="Times New Roman" w:hAnsi="Times New Roman" w:cs="Times New Roman"/>
-          <w:color w:val="FF0000"/>
-        </w:rPr>
-        <w:t>213-215</w:t>
+        <w:t>Figure legend 2</w:t>
       </w:r>
       <w:r>
         <w:rPr>
@@ -1913,7 +1967,21 @@
           <w:rFonts w:ascii="Times New Roman" w:hAnsi="Times New Roman" w:cs="Times New Roman"/>
           <w:color w:val="FF0000"/>
         </w:rPr>
-        <w:t>line 239-240:</w:t>
+        <w:t xml:space="preserve">line </w:t>
+      </w:r>
+      <w:r>
+        <w:rPr>
+          <w:rFonts w:ascii="Times New Roman" w:hAnsi="Times New Roman" w:cs="Times New Roman"/>
+          <w:color w:val="FF0000"/>
+        </w:rPr>
+        <w:t>277</w:t>
+      </w:r>
+      <w:r>
+        <w:rPr>
+          <w:rFonts w:ascii="Times New Roman" w:hAnsi="Times New Roman" w:cs="Times New Roman"/>
+          <w:color w:val="FF0000"/>
+        </w:rPr>
+        <w:t>:</w:t>
       </w:r>
       <w:r>
         <w:rPr>
@@ -1991,6 +2059,7 @@
           <w:rFonts w:ascii="Times New Roman" w:hAnsi="Times New Roman" w:cs="Times New Roman"/>
           <w:color w:val="FF0000"/>
         </w:rPr>
+        <w:lastRenderedPageBreak/>
         <w:t>Lines</w:t>
       </w:r>
       <w:r>
@@ -1998,7 +2067,35 @@
           <w:rFonts w:ascii="Times New Roman" w:hAnsi="Times New Roman" w:cs="Times New Roman"/>
           <w:color w:val="FF0000"/>
         </w:rPr>
-        <w:t xml:space="preserve"> 241-243</w:t>
+        <w:t xml:space="preserve"> 2</w:t>
+      </w:r>
+      <w:r>
+        <w:rPr>
+          <w:rFonts w:ascii="Times New Roman" w:hAnsi="Times New Roman" w:cs="Times New Roman"/>
+          <w:color w:val="FF0000"/>
+        </w:rPr>
+        <w:t>7</w:t>
+      </w:r>
+      <w:r>
+        <w:rPr>
+          <w:rFonts w:ascii="Times New Roman" w:hAnsi="Times New Roman" w:cs="Times New Roman"/>
+          <w:color w:val="FF0000"/>
+        </w:rPr>
+        <w:t>8</w:t>
+      </w:r>
+      <w:r>
+        <w:rPr>
+          <w:rFonts w:ascii="Times New Roman" w:hAnsi="Times New Roman" w:cs="Times New Roman"/>
+          <w:color w:val="FF0000"/>
+        </w:rPr>
+        <w:t>-2</w:t>
+      </w:r>
+      <w:r>
+        <w:rPr>
+          <w:rFonts w:ascii="Times New Roman" w:hAnsi="Times New Roman" w:cs="Times New Roman"/>
+          <w:color w:val="FF0000"/>
+        </w:rPr>
+        <w:t>80</w:t>
       </w:r>
       <w:r>
         <w:rPr>
@@ -2133,7 +2230,6 @@
         <w:rPr>
           <w:rFonts w:ascii="Times New Roman" w:hAnsi="Times New Roman" w:cs="Times New Roman"/>
         </w:rPr>
-        <w:lastRenderedPageBreak/>
         <w:t>Thank you for pointing out that inconsistency. The p-value is 0.05, so we have removed the asterisk.</w:t>
       </w:r>
     </w:p>
@@ -2274,7 +2370,304 @@
     </w:p>
     <w:p>
       <w:pPr>
-        <w:ind w:left="360"/>
+        <w:ind w:left="720"/>
+        <w:rPr>
+          <w:rFonts w:ascii="Times New Roman" w:hAnsi="Times New Roman" w:cs="Times New Roman"/>
+          <w:color w:val="FF0000"/>
+        </w:rPr>
+      </w:pPr>
+      <w:r>
+        <w:rPr>
+          <w:rFonts w:ascii="Times New Roman" w:hAnsi="Times New Roman" w:cs="Times New Roman"/>
+          <w:color w:val="FF0000"/>
+        </w:rPr>
+        <w:t xml:space="preserve">Line 64-66: “During human pregnancy, GDF15 increases across gestation and peaks during the third trimester </w:t>
+      </w:r>
+      <w:r>
+        <w:rPr>
+          <w:rFonts w:ascii="Times New Roman" w:hAnsi="Times New Roman" w:cs="Times New Roman"/>
+          <w:color w:val="FF0000"/>
+        </w:rPr>
+        <w:fldChar w:fldCharType="begin"/>
+      </w:r>
+      <w:r>
+        <w:rPr>
+          <w:rFonts w:ascii="Times New Roman" w:hAnsi="Times New Roman" w:cs="Times New Roman"/>
+          <w:color w:val="FF0000"/>
+        </w:rPr>
+        <w:instrText xml:space="preserve"> ADDIN ZOTERO_ITEM CSL_CITATION {"citationID":"QEVGHvog","properties":{"formattedCitation":"(9\\uc0\\u8211{}12)","plainCitation":"(9–12)","noteIndex":0},"citationItems":[{"id":436,"uris":["http://zotero.org/users/5073745/items/D7NVPGRH"],"itemData":{"id":436,"type":"article-journal","abstract":"Objective/Aim Growth-differentiation-factor 15 (GDF15) has been suggested to improve or protect beta cell function. During pregnancy, beta cell numbers and function increase to overcome the natural rise in insulin resistance during gestation. In this study, we longitudinally measured serum GDF15 levels during and after pregnancy in women of normal weight (NW) and in women with obesity (OB) and explored associations between GDF15 and changes in beta cell function by homeostatic model assessment (HOMA). Methods The cohort participants were 38 NW (BMI 22.3 ± 1.7) and 35 OB (BMI 35.8 ± 4.2). Blood was sampled and body composition measured at each trimester (T1, T2, and T3) and at 6, 12 and 18 months postpartum. Fasting glucose, insulin and GDF15 were measured, and HOMA for insulin resistance (HOMA-IR) and beta cell function (HOMA-B) determined. Results GDF15 levels increased significantly each trimester and were 200-fold higher at T3 than in the nonpregnant postpartum state. GDF15 was higher in NW than OB during pregnancy, but was reversed after pregnancy with a significant interaction effect. GDF15 correlated inversely with BMI and fat-free mass at T3. Low GDF15 was associated with lower incidence of nausea and with carrying a male foetus. The pregnancy induced increase in GDF15 associated with increased HOMA-B in OB and with reduced fasting glucose in all women. Conclusion Large gestational upregulation of GDF15 levels may help increase insulin secretory function to overcome pregnancy-induced insulin resistance.","container-title":"Clinical Endocrinology","DOI":"10.1111/cen.14433","ISSN":"1365-2265","issue":"1","language":"en","note":"_eprint: https://onlinelibrary.wiley.com/doi/pdf/10.1111/cen.14433","page":"92-100","source":"Wiley Online Library","title":"Growth-differentiation-factor 15 levels in obese and healthy pregnancies: Relation to insulin resistance and insulin secretory function","title-short":"Growth-differentiation-factor 15 levels in obese and healthy pregnancies","volume":"95","author":[{"family":"Andersson-Hall","given":"Ulrika"},{"family":"Joelsson","given":"Louise"},{"family":"Svedin","given":"Pernilla"},{"family":"Mallard","given":"Carina"},{"family":"Holmäng","given":"Agneta"}],"issued":{"date-parts":[["2021"]]}}},{"id":472,"uris":["http://zotero.org/users/5073745/items/ZAWNVL9J"],"itemData":{"id":472,"type":"article-journal","abstract":"Background: Preeclampsia is a pregnancy speciﬁc disorder affecting 3–5% of pregnancies worldwide. It is clinically divided into early-onset and late-onset subtypes. Placental factors are involved in the pathogenesis of preeclampsia. Growth differentiation factor 15 (GDF15), a protein of the transforming growth factor beta superfamily, is highly expressed in the placenta. However, it is unclear whether the circulating levels of GDF15 are altered in preeclampsia at the time of or prior to disease presentation.\nMethods: Serum samples across three trimesters from 29 healthy pregnancies, third trimester sera from 34 women presenting with preeclampsia (early-onset n = 16, late-onset n = 18) and 66 gestation-agematched controls, and sera at 11–13 weeks of pregnancy from women who later did (n = 36) or did not (n = 33) develop late-onset preeclampsia, were examined for GDF15 by ELISA.\nResults: Serum GDF15 levels increased signiﬁcantly with gestation in normal pregnancy. Serum GDF15 was signiﬁcantly reduced in the third trimester in women presenting with preeclampsia compared to their gestation-age-matched controls. This reduction was apparent in both early-onset and late-onset subtypes, but it was more profound in late-onset cases. At 11–13 weeks of gestation, however, serum levels of GDF15 were similar between women who subsequently did and did not develop late-onset preeclampsia.\nConclusion: Serum GDF15 increased with gestation age, reaching the highest level in the third trimester. Serum GDF15 was signiﬁcantly reduced in the third trimester in women presenting with preeclampsia, especially in late-onset cases. However, serum GDF15 was not altered in the ﬁrst trimester in women destined to develop late-onset preeclampsia.","container-title":"Cytokine","DOI":"10.1016/j.cyto.2016.05.002","ISSN":"10434666","journalAbbreviation":"Cytokine","language":"en","page":"226-230","source":"DOI.org (Crossref)","title":"Serum levels of GDF15 are reduced in preeclampsia and the reduction is more profound in late-onset than early-onset cases","volume":"83","author":[{"family":"Chen","given":"Qi"},{"family":"Wang","given":"Yao"},{"family":"Zhao","given":"Min"},{"family":"Hyett","given":"Jonathan"},{"family":"Silva Costa","given":"Fabricio","non-dropping-particle":"da"},{"family":"Nie","given":"Guiying"}],"issued":{"date-parts":[["2016",7]]}}},{"id":476,"uris":["http://zotero.org/users/5073745/items/DGJGZZR7"],"itemData":{"id":476,"type":"article-journal","abstract":"Macrophage inhibitory cytokine-1 (MIC-1) is a recently described divergent member of the transforming growth factor-ss superfamily. MIC-1 transcription up-regulation is associated with macrophage activation, and this observation led to its cloning. Northern blots indicate that MIC-1 is also present in human placenta. A sensitive sandwich enzyme-linked immunosorbent assay for the quantification of MIC-1 was developed and used to examine the role of this cytokine in pregnancy. High levels of MIC-1 are present in the sera of pregnant women. The level rises substantially with progress of gestation. MIC-1 can also be detected, in large amounts, in amniotic fluid and placental extracts. In addition, the BeWo placental trophoblastic cell line was found to constitutively express the MIC-1 transcript and secrete large amounts of MIC-1. These findings suggest that the placental trophoblast is a major source of the MIC-1 present in maternal serum and amniotic fluid. We suggest that MIC-1 may promote fetal survival by suppressing the production of maternally derived proinflammatory cytokines within the uterus.","container-title":"The Journal of Clinical Endocrinology and Metabolism","DOI":"10.1210/jcem.85.12.7007","ISSN":"0021-972X","issue":"12","journalAbbreviation":"J Clin Endocrinol Metab","language":"eng","note":"PMID: 11134143","page":"4781-4788","source":"PubMed","title":"The transforming growth factor-ss superfamily cytokine macrophage inhibitory cytokine-1 is present in high concentrations in the serum of pregnant women","volume":"85","author":[{"family":"Moore","given":"A. G."},{"family":"Brown","given":"D. A."},{"family":"Fairlie","given":"W. D."},{"family":"Bauskin","given":"A. R."},{"family":"Brown","given":"P. K."},{"family":"Munier","given":"M. L."},{"family":"Russell","given":"P. K."},{"family":"Salamonsen","given":"L. A."},{"family":"Wallace","given":"E. M."},{"family":"Breit","given":"S. N."}],"issued":{"date-parts":[["2000",12]]}}},{"id":442,"uris":["http://zotero.org/users/5073745/items/7H36LHYK"],"itemData":{"id":442,"type":"article-journal","container-title":"Hypertension","DOI":"10.1161/HYPERTENSIONAHA.109.130583","ISSN":"0194-911X, 1524-4563","issue":"1","journalAbbreviation":"Hypertension","language":"en","page":"106-112","source":"DOI.org (Crossref)","title":"Circulating and Placental Growth-Differentiation Factor 15 in Preeclampsia and in Pregnancy Complicated by Diabetes Mellitus","volume":"54","author":[{"family":"Sugulle","given":"Meryam"},{"family":"Dechend","given":"Ralf"},{"family":"Herse","given":"Florian"},{"family":"Weedon-Fekjaer","given":"M. Susanne"},{"family":"Johnsen","given":"Guro M."},{"family":"Brosnihan","given":"K. Bridget"},{"family":"Anton","given":"Lauren"},{"family":"Luft","given":"Friedrich C."},{"family":"Wollert","given":"Kai C."},{"family":"Kempf","given":"Tibor"},{"family":"Staff","given":"Anne Cathrine"}],"issued":{"date-parts":[["2009",7]]}}}],"schema":"https://github.com/citation-style-language/schema/raw/master/csl-citation.json"} </w:instrText>
+      </w:r>
+      <w:r>
+        <w:rPr>
+          <w:rFonts w:ascii="Times New Roman" w:hAnsi="Times New Roman" w:cs="Times New Roman"/>
+          <w:color w:val="FF0000"/>
+        </w:rPr>
+        <w:fldChar w:fldCharType="separate"/>
+      </w:r>
+      <w:r>
+        <w:rPr>
+          <w:rFonts w:ascii="Times New Roman" w:hAnsi="Times New Roman" w:cs="Times New Roman"/>
+          <w:kern w:val="0"/>
+          <w:sz w:val="24"/>
+        </w:rPr>
+        <w:t>(9–12)</w:t>
+      </w:r>
+      <w:r>
+        <w:rPr>
+          <w:rFonts w:ascii="Times New Roman" w:hAnsi="Times New Roman" w:cs="Times New Roman"/>
+          <w:color w:val="FF0000"/>
+        </w:rPr>
+        <w:fldChar w:fldCharType="end"/>
+      </w:r>
+      <w:r>
+        <w:rPr>
+          <w:rFonts w:ascii="Times New Roman" w:hAnsi="Times New Roman" w:cs="Times New Roman"/>
+          <w:color w:val="FF0000"/>
+        </w:rPr>
+        <w:t xml:space="preserve">. </w:t>
+      </w:r>
+      <w:r>
+        <w:rPr>
+          <w:rFonts w:ascii="Times New Roman" w:hAnsi="Times New Roman" w:cs="Times New Roman"/>
+          <w:i/>
+          <w:iCs/>
+          <w:color w:val="FF0000"/>
+        </w:rPr>
+        <w:t>Gdf15</w:t>
+      </w:r>
+      <w:r>
+        <w:rPr>
+          <w:rFonts w:ascii="Times New Roman" w:hAnsi="Times New Roman" w:cs="Times New Roman"/>
+          <w:color w:val="FF0000"/>
+        </w:rPr>
+        <w:t xml:space="preserve"> is heavily expressed in placental trophoblasts, is secreted into </w:t>
+      </w:r>
+      <w:r>
+        <w:rPr>
+          <w:rFonts w:ascii="Times New Roman" w:hAnsi="Times New Roman" w:cs="Times New Roman"/>
+          <w:b/>
+          <w:bCs/>
+          <w:color w:val="FF0000"/>
+        </w:rPr>
+        <w:t>gestational parent</w:t>
+      </w:r>
+      <w:r>
+        <w:rPr>
+          <w:rFonts w:ascii="Times New Roman" w:hAnsi="Times New Roman" w:cs="Times New Roman"/>
+          <w:color w:val="FF0000"/>
+        </w:rPr>
+        <w:t xml:space="preserve"> circulation, and is present in amniotic fluid </w:t>
+      </w:r>
+      <w:r>
+        <w:rPr>
+          <w:rFonts w:ascii="Times New Roman" w:hAnsi="Times New Roman" w:cs="Times New Roman"/>
+          <w:color w:val="FF0000"/>
+        </w:rPr>
+        <w:fldChar w:fldCharType="begin"/>
+      </w:r>
+      <w:r>
+        <w:rPr>
+          <w:rFonts w:ascii="Times New Roman" w:hAnsi="Times New Roman" w:cs="Times New Roman"/>
+          <w:color w:val="FF0000"/>
+        </w:rPr>
+        <w:instrText xml:space="preserve"> ADDIN ZOTERO_ITEM CSL_CITATION {"citationID":"kUjf6dXh","properties":{"formattedCitation":"(11)","plainCitation":"(11)","noteIndex":0},"citationItems":[{"id":476,"uris":["http://zotero.org/users/5073745/items/DGJGZZR7"],"itemData":{"id":476,"type":"article-journal","abstract":"Macrophage inhibitory cytokine-1 (MIC-1) is a recently described divergent member of the transforming growth factor-ss superfamily. MIC-1 transcription up-regulation is associated with macrophage activation, and this observation led to its cloning. Northern blots indicate that MIC-1 is also present in human placenta. A sensitive sandwich enzyme-linked immunosorbent assay for the quantification of MIC-1 was developed and used to examine the role of this cytokine in pregnancy. High levels of MIC-1 are present in the sera of pregnant women. The level rises substantially with progress of gestation. MIC-1 can also be detected, in large amounts, in amniotic fluid and placental extracts. In addition, the BeWo placental trophoblastic cell line was found to constitutively express the MIC-1 transcript and secrete large amounts of MIC-1. These findings suggest that the placental trophoblast is a major source of the MIC-1 present in maternal serum and amniotic fluid. We suggest that MIC-1 may promote fetal survival by suppressing the production of maternally derived proinflammatory cytokines within the uterus.","container-title":"The Journal of Clinical Endocrinology and Metabolism","DOI":"10.1210/jcem.85.12.7007","ISSN":"0021-972X","issue":"12","journalAbbreviation":"J Clin Endocrinol Metab","language":"eng","note":"PMID: 11134143","page":"4781-4788","source":"PubMed","title":"The transforming growth factor-ss superfamily cytokine macrophage inhibitory cytokine-1 is present in high concentrations in the serum of pregnant women","volume":"85","author":[{"family":"Moore","given":"A. G."},{"family":"Brown","given":"D. A."},{"family":"Fairlie","given":"W. D."},{"family":"Bauskin","given":"A. R."},{"family":"Brown","given":"P. K."},{"family":"Munier","given":"M. L."},{"family":"Russell","given":"P. K."},{"family":"Salamonsen","given":"L. A."},{"family":"Wallace","given":"E. M."},{"family":"Breit","given":"S. N."}],"issued":{"date-parts":[["2000",12]]}}}],"schema":"https://github.com/citation-style-language/schema/raw/master/csl-citation.json"} </w:instrText>
+      </w:r>
+      <w:r>
+        <w:rPr>
+          <w:rFonts w:ascii="Times New Roman" w:hAnsi="Times New Roman" w:cs="Times New Roman"/>
+          <w:color w:val="FF0000"/>
+        </w:rPr>
+        <w:fldChar w:fldCharType="separate"/>
+      </w:r>
+      <w:r>
+        <w:rPr>
+          <w:rFonts w:ascii="Times New Roman" w:hAnsi="Times New Roman" w:cs="Times New Roman"/>
+          <w:sz w:val="24"/>
+        </w:rPr>
+        <w:t>(11)</w:t>
+      </w:r>
+      <w:r>
+        <w:rPr>
+          <w:rFonts w:ascii="Times New Roman" w:hAnsi="Times New Roman" w:cs="Times New Roman"/>
+          <w:color w:val="FF0000"/>
+        </w:rPr>
+        <w:fldChar w:fldCharType="end"/>
+      </w:r>
+      <w:r>
+        <w:rPr>
+          <w:rFonts w:ascii="Times New Roman" w:hAnsi="Times New Roman" w:cs="Times New Roman"/>
+        </w:rPr>
+        <w:t>.</w:t>
+      </w:r>
+      <w:r>
+        <w:rPr>
+          <w:rFonts w:ascii="Times New Roman" w:hAnsi="Times New Roman" w:cs="Times New Roman"/>
+          <w:color w:val="FF0000"/>
+        </w:rPr>
+        <w:t>”</w:t>
+      </w:r>
+    </w:p>
+    <w:p>
+      <w:pPr>
+        <w:ind w:left="720"/>
+        <w:rPr>
+          <w:rFonts w:ascii="Times New Roman" w:hAnsi="Times New Roman" w:cs="Times New Roman"/>
+          <w:color w:val="FF0000"/>
+        </w:rPr>
+      </w:pPr>
+      <w:r>
+        <w:rPr>
+          <w:rFonts w:ascii="Times New Roman" w:hAnsi="Times New Roman" w:cs="Times New Roman"/>
+          <w:color w:val="FF0000"/>
+        </w:rPr>
+        <w:t xml:space="preserve">Lines 73-75:  “Pre-eclampsia has been found to be associated with reductions </w:t>
+      </w:r>
+      <w:r>
+        <w:rPr>
+          <w:rFonts w:ascii="Times New Roman" w:hAnsi="Times New Roman" w:cs="Times New Roman"/>
+          <w:color w:val="FF0000"/>
+        </w:rPr>
+        <w:fldChar w:fldCharType="begin"/>
+      </w:r>
+      <w:r>
+        <w:rPr>
+          <w:rFonts w:ascii="Times New Roman" w:hAnsi="Times New Roman" w:cs="Times New Roman"/>
+          <w:color w:val="FF0000"/>
+        </w:rPr>
+        <w:instrText xml:space="preserve"> ADDIN ZOTERO_ITEM CSL_CITATION {"citationID":"asCyigVk","properties":{"formattedCitation":"(10)","plainCitation":"(10)","noteIndex":0},"citationItems":[{"id":472,"uris":["http://zotero.org/users/5073745/items/ZAWNVL9J"],"itemData":{"id":472,"type":"article-journal","abstract":"Background: Preeclampsia is a pregnancy speciﬁc disorder affecting 3–5% of pregnancies worldwide. It is clinically divided into early-onset and late-onset subtypes. Placental factors are involved in the pathogenesis of preeclampsia. Growth differentiation factor 15 (GDF15), a protein of the transforming growth factor beta superfamily, is highly expressed in the placenta. However, it is unclear whether the circulating levels of GDF15 are altered in preeclampsia at the time of or prior to disease presentation.\nMethods: Serum samples across three trimesters from 29 healthy pregnancies, third trimester sera from 34 women presenting with preeclampsia (early-onset n = 16, late-onset n = 18) and 66 gestation-agematched controls, and sera at 11–13 weeks of pregnancy from women who later did (n = 36) or did not (n = 33) develop late-onset preeclampsia, were examined for GDF15 by ELISA.\nResults: Serum GDF15 levels increased signiﬁcantly with gestation in normal pregnancy. Serum GDF15 was signiﬁcantly reduced in the third trimester in women presenting with preeclampsia compared to their gestation-age-matched controls. This reduction was apparent in both early-onset and late-onset subtypes, but it was more profound in late-onset cases. At 11–13 weeks of gestation, however, serum levels of GDF15 were similar between women who subsequently did and did not develop late-onset preeclampsia.\nConclusion: Serum GDF15 increased with gestation age, reaching the highest level in the third trimester. Serum GDF15 was signiﬁcantly reduced in the third trimester in women presenting with preeclampsia, especially in late-onset cases. However, serum GDF15 was not altered in the ﬁrst trimester in women destined to develop late-onset preeclampsia.","container-title":"Cytokine","DOI":"10.1016/j.cyto.2016.05.002","ISSN":"10434666","journalAbbreviation":"Cytokine","language":"en","page":"226-230","source":"DOI.org (Crossref)","title":"Serum levels of GDF15 are reduced in preeclampsia and the reduction is more profound in late-onset than early-onset cases","volume":"83","author":[{"family":"Chen","given":"Qi"},{"family":"Wang","given":"Yao"},{"family":"Zhao","given":"Min"},{"family":"Hyett","given":"Jonathan"},{"family":"Silva Costa","given":"Fabricio","non-dropping-particle":"da"},{"family":"Nie","given":"Guiying"}],"issued":{"date-parts":[["2016",7]]}}}],"schema":"https://github.com/citation-style-language/schema/raw/master/csl-citation.json"} </w:instrText>
+      </w:r>
+      <w:r>
+        <w:rPr>
+          <w:rFonts w:ascii="Times New Roman" w:hAnsi="Times New Roman" w:cs="Times New Roman"/>
+          <w:color w:val="FF0000"/>
+        </w:rPr>
+        <w:fldChar w:fldCharType="separate"/>
+      </w:r>
+      <w:r>
+        <w:rPr>
+          <w:rFonts w:ascii="Times New Roman" w:hAnsi="Times New Roman" w:cs="Times New Roman"/>
+          <w:sz w:val="24"/>
+        </w:rPr>
+        <w:t>(10)</w:t>
+      </w:r>
+      <w:r>
+        <w:rPr>
+          <w:rFonts w:ascii="Times New Roman" w:hAnsi="Times New Roman" w:cs="Times New Roman"/>
+          <w:color w:val="FF0000"/>
+        </w:rPr>
+        <w:fldChar w:fldCharType="end"/>
+      </w:r>
+      <w:r>
+        <w:rPr>
+          <w:rFonts w:ascii="Times New Roman" w:hAnsi="Times New Roman" w:cs="Times New Roman"/>
+          <w:color w:val="FF0000"/>
+        </w:rPr>
+        <w:t xml:space="preserve">, increases </w:t>
+      </w:r>
+      <w:r>
+        <w:rPr>
+          <w:rFonts w:ascii="Times New Roman" w:hAnsi="Times New Roman" w:cs="Times New Roman"/>
+          <w:color w:val="FF0000"/>
+        </w:rPr>
+        <w:fldChar w:fldCharType="begin"/>
+      </w:r>
+      <w:r>
+        <w:rPr>
+          <w:rFonts w:ascii="Times New Roman" w:hAnsi="Times New Roman" w:cs="Times New Roman"/>
+          <w:color w:val="FF0000"/>
+        </w:rPr>
+        <w:instrText xml:space="preserve"> ADDIN ZOTERO_ITEM CSL_CITATION {"citationID":"XGa2dAjN","properties":{"formattedCitation":"(12,13)","plainCitation":"(12,13)","noteIndex":0},"citationItems":[{"id":442,"uris":["http://zotero.org/users/5073745/items/7H36LHYK"],"itemData":{"id":442,"type":"article-journal","container-title":"Hypertension","DOI":"10.1161/HYPERTENSIONAHA.109.130583","ISSN":"0194-911X, 1524-4563","issue":"1","journalAbbreviation":"Hypertension","language":"en","page":"106-112","source":"DOI.org (Crossref)","title":"Circulating and Placental Growth-Differentiation Factor 15 in Preeclampsia and in Pregnancy Complicated by Diabetes Mellitus","volume":"54","author":[{"family":"Sugulle","given":"Meryam"},{"family":"Dechend","given":"Ralf"},{"family":"Herse","given":"Florian"},{"family":"Weedon-Fekjaer","given":"M. Susanne"},{"family":"Johnsen","given":"Guro M."},{"family":"Brosnihan","given":"K. Bridget"},{"family":"Anton","given":"Lauren"},{"family":"Luft","given":"Friedrich C."},{"family":"Wollert","given":"Kai C."},{"family":"Kempf","given":"Tibor"},{"family":"Staff","given":"Anne Cathrine"}],"issued":{"date-parts":[["2009",7]]}}},{"id":603,"uris":["http://zotero.org/users/5073745/items/M7F9XMR5"],"itemData":{"id":603,"type":"article-journal","abstract":"Growth differentiation factor 15 (GDF-15) has been suggested as a potential biomarker of preeclampsia. However, previous studies evaluating circulating GDF-15 in women with preeclampsia showed inconsistent results. A meta-analysis was performed accordingly in this study. Observational studies comparing circulating GDF-15 between women with preeclampsia normal pregnancy were identified by search of electronic databases including PubMed, Embase, Web of Science, Wanfang, and CNKI. The Newcastle-Ottawa Scale (NOS) was used for assessing the quality of the studies. A randomized-effect model incorporating the possible between-study heterogeneity was used to pool the results. Eleven observational studies including 498 women with preeclampsia and 2349 women with normal pregnancy contributed to the meta-analysis. Results showed that compared to controls of women with normal pregnancy at least matched for gestational ages, women with preeclampsia had significantly higher circulating GDF-15 at the diagnosis [standard mean difference (SMD): 0.66, 95% confidence interval (CI): 0.16 to 1.17, p=0.01, I2=93%]. Subgroup analysis showed consistent results in women with preterm and term preeclampsia in Asian and non-Asian women and in studies with different quality scores, which were not statistically significant between subgroups (p for subgroup difference&gt;0.05). Moreover, a higher level of GDF-15 was also found before the diagnosis in women who subsequently developed preeclampsia than those who did not (SMD: 1.32, 95% CI: 0.45 to 2.18, p=0.003, I2=89%). In conclusion, a higher circulating GDF-15 is observed in women with preeclampsia even before the diagnosis of the disease.","container-title":"Hormone and Metabolic Research = Hormon- Und Stoffwechselforschung = Hormones Et Metabolisme","DOI":"10.1055/a-1956-2961","ISSN":"1439-4286","journalAbbreviation":"Horm Metab Res","language":"eng","note":"PMID: 36410395","source":"PubMed","title":"Circulating Growth Differentiation Factor 15 and Preeclampsia: A Meta-Analysis","title-short":"Circulating Growth Differentiation Factor 15 and Preeclampsia","author":[{"family":"Wang","given":"Lihong"},{"family":"Yang","given":"Qiuli"}],"issued":{"date-parts":[["2022",11,21]]}}}],"schema":"https://github.com/citation-style-language/schema/raw/master/csl-citation.json"} </w:instrText>
+      </w:r>
+      <w:r>
+        <w:rPr>
+          <w:rFonts w:ascii="Times New Roman" w:hAnsi="Times New Roman" w:cs="Times New Roman"/>
+          <w:color w:val="FF0000"/>
+        </w:rPr>
+        <w:fldChar w:fldCharType="separate"/>
+      </w:r>
+      <w:r>
+        <w:rPr>
+          <w:rFonts w:ascii="Times New Roman" w:hAnsi="Times New Roman" w:cs="Times New Roman"/>
+          <w:sz w:val="24"/>
+        </w:rPr>
+        <w:t>(12,13)</w:t>
+      </w:r>
+      <w:r>
+        <w:rPr>
+          <w:rFonts w:ascii="Times New Roman" w:hAnsi="Times New Roman" w:cs="Times New Roman"/>
+          <w:color w:val="FF0000"/>
+        </w:rPr>
+        <w:fldChar w:fldCharType="end"/>
+      </w:r>
+      <w:r>
+        <w:rPr>
+          <w:rFonts w:ascii="Times New Roman" w:hAnsi="Times New Roman" w:cs="Times New Roman"/>
+          <w:color w:val="FF0000"/>
+        </w:rPr>
+        <w:t xml:space="preserve">, and no changes </w:t>
+      </w:r>
+      <w:r>
+        <w:rPr>
+          <w:rFonts w:ascii="Times New Roman" w:hAnsi="Times New Roman" w:cs="Times New Roman"/>
+          <w:color w:val="FF0000"/>
+        </w:rPr>
+        <w:fldChar w:fldCharType="begin"/>
+      </w:r>
+      <w:r>
+        <w:rPr>
+          <w:rFonts w:ascii="Times New Roman" w:hAnsi="Times New Roman" w:cs="Times New Roman"/>
+          <w:color w:val="FF0000"/>
+        </w:rPr>
+        <w:instrText xml:space="preserve"> ADDIN ZOTERO_ITEM CSL_CITATION {"citationID":"jCye46Ql","properties":{"formattedCitation":"(14)","plainCitation":"(14)","noteIndex":0},"citationItems":[{"id":471,"uris":["http://zotero.org/users/5073745/items/FVD859KV"],"itemData":{"id":471,"type":"article-journal","container-title":"Placenta","DOI":"10.1053/plac.2002.0881","ISSN":"01434004","issue":"1","journalAbbreviation":"Placenta","language":"en","page":"100-106","source":"DOI.org (Crossref)","title":"Macrophage Inhibitory Cytokine-1 in Gestational Tissues and Maternal Serum in Normal and Pre-eclamptic Pregnancy","volume":"24","author":[{"family":"Marjono","given":"A.B."},{"family":"Brown","given":"D.A."},{"family":"Horton","given":"K.E."},{"family":"Wallace","given":"E.M."},{"family":"Breit","given":"S.N."},{"family":"Manuelpillai","given":"U."}],"issued":{"date-parts":[["2003",1]]}}}],"schema":"https://github.com/citation-style-language/schema/raw/master/csl-citation.json"} </w:instrText>
+      </w:r>
+      <w:r>
+        <w:rPr>
+          <w:rFonts w:ascii="Times New Roman" w:hAnsi="Times New Roman" w:cs="Times New Roman"/>
+          <w:color w:val="FF0000"/>
+        </w:rPr>
+        <w:fldChar w:fldCharType="separate"/>
+      </w:r>
+      <w:r>
+        <w:rPr>
+          <w:rFonts w:ascii="Times New Roman" w:hAnsi="Times New Roman" w:cs="Times New Roman"/>
+          <w:sz w:val="24"/>
+        </w:rPr>
+        <w:t>(14)</w:t>
+      </w:r>
+      <w:r>
+        <w:rPr>
+          <w:rFonts w:ascii="Times New Roman" w:hAnsi="Times New Roman" w:cs="Times New Roman"/>
+          <w:color w:val="FF0000"/>
+        </w:rPr>
+        <w:fldChar w:fldCharType="end"/>
+      </w:r>
+      <w:r>
+        <w:rPr>
+          <w:rFonts w:ascii="Times New Roman" w:hAnsi="Times New Roman" w:cs="Times New Roman"/>
+          <w:color w:val="FF0000"/>
+        </w:rPr>
+        <w:t xml:space="preserve"> in serum GDF15 compared to non-pre-eclamptic </w:t>
+      </w:r>
+      <w:r>
+        <w:rPr>
+          <w:rFonts w:ascii="Times New Roman" w:hAnsi="Times New Roman" w:cs="Times New Roman"/>
+          <w:b/>
+          <w:bCs/>
+          <w:color w:val="FF0000"/>
+        </w:rPr>
+        <w:t>gestational parents</w:t>
+      </w:r>
+      <w:r>
+        <w:rPr>
+          <w:rFonts w:ascii="Times New Roman" w:hAnsi="Times New Roman" w:cs="Times New Roman"/>
+          <w:color w:val="FF0000"/>
+        </w:rPr>
+        <w:t>.”</w:t>
+      </w:r>
+    </w:p>
+    <w:p>
+      <w:pPr>
+        <w:ind w:left="720"/>
         <w:rPr>
           <w:rFonts w:ascii="Times New Roman" w:hAnsi="Times New Roman" w:cs="Times New Roman"/>
           <w:color w:val="FF0000"/>
@@ -2292,21 +2685,14 @@
           <w:rFonts w:ascii="Times New Roman" w:hAnsi="Times New Roman" w:cs="Times New Roman"/>
           <w:color w:val="FF0000"/>
         </w:rPr>
-        <w:t>306</w:t>
-      </w:r>
-      <w:r>
-        <w:rPr>
-          <w:rFonts w:ascii="Times New Roman" w:hAnsi="Times New Roman" w:cs="Times New Roman"/>
-          <w:color w:val="FF0000"/>
-        </w:rPr>
-        <w:t>:</w:t>
-      </w:r>
-      <w:r>
-        <w:rPr>
-          <w:rFonts w:ascii="Times New Roman" w:hAnsi="Times New Roman" w:cs="Times New Roman"/>
-          <w:color w:val="FF0000"/>
-        </w:rPr>
-        <w:t xml:space="preserve"> “Elevated circulating levels of GDF15 have been documented in </w:t>
+        <w:t>345-346</w:t>
+      </w:r>
+      <w:r>
+        <w:rPr>
+          <w:rFonts w:ascii="Times New Roman" w:hAnsi="Times New Roman" w:cs="Times New Roman"/>
+          <w:color w:val="FF0000"/>
+        </w:rPr>
+        <w:t xml:space="preserve">: “Elevated circulating levels of GDF15 have been documented in </w:t>
       </w:r>
       <w:r>
         <w:rPr>
@@ -2346,29 +2732,7 @@
           <w:color w:val="242424"/>
           <w:shd w:val="clear" w:color="auto" w:fill="FFFFFF"/>
         </w:rPr>
-        <w:t xml:space="preserve">There are </w:t>
-      </w:r>
-      <w:proofErr w:type="gramStart"/>
-      <w:r>
-        <w:rPr>
-          <w:rFonts w:ascii="Times New Roman" w:hAnsi="Times New Roman" w:cs="Times New Roman"/>
-          <w:b/>
-          <w:bCs/>
-          <w:color w:val="242424"/>
-          <w:shd w:val="clear" w:color="auto" w:fill="FFFFFF"/>
-        </w:rPr>
-        <w:t>a number of</w:t>
-      </w:r>
-      <w:proofErr w:type="gramEnd"/>
-      <w:r>
-        <w:rPr>
-          <w:rFonts w:ascii="Times New Roman" w:hAnsi="Times New Roman" w:cs="Times New Roman"/>
-          <w:b/>
-          <w:bCs/>
-          <w:color w:val="242424"/>
-          <w:shd w:val="clear" w:color="auto" w:fill="FFFFFF"/>
-        </w:rPr>
-        <w:t xml:space="preserve"> sentences in both the discussion and introduction that could be edited for clarity of thought.</w:t>
+        <w:t>There are a number of sentences in both the discussion and introduction that could be edited for clarity of thought.</w:t>
       </w:r>
     </w:p>
     <w:p>
@@ -2445,24 +2809,12 @@
         </w:rPr>
       </w:pPr>
       <w:r>
-        <w:rPr>
-          <w:b/>
-          <w:bCs/>
-        </w:rPr>
         <w:fldChar w:fldCharType="begin"/>
       </w:r>
       <w:r>
-        <w:rPr>
-          <w:b/>
-          <w:bCs/>
-        </w:rPr>
         <w:instrText xml:space="preserve"> ADDIN ZOTERO_BIBL {"uncited":[],"omitted":[],"custom":[]} CSL_BIBLIOGRAPHY </w:instrText>
       </w:r>
       <w:r>
-        <w:rPr>
-          <w:b/>
-          <w:bCs/>
-        </w:rPr>
         <w:fldChar w:fldCharType="separate"/>
       </w:r>
       <w:r>
@@ -2476,7 +2828,20 @@
           <w:rFonts w:ascii="Times New Roman" w:hAnsi="Times New Roman" w:cs="Times New Roman"/>
         </w:rPr>
         <w:tab/>
-        <w:t xml:space="preserve">Rossi G, Lapaczewski P, Diamond MP, Jacob RJ, Shulman GI, Sherwin RS. Inhibitory effect of pregnancy on counterregulatory hormone responses to hypoglycemia in awake rat. </w:t>
+      </w:r>
+      <w:r>
+        <w:rPr>
+          <w:rFonts w:ascii="Times New Roman" w:hAnsi="Times New Roman" w:cs="Times New Roman"/>
+          <w:b/>
+          <w:bCs/>
+        </w:rPr>
+        <w:t>Rossi G, Lapaczewski P, Diamond MP, Jacob RJ, Shulman GI, Sherwin RS.</w:t>
+      </w:r>
+      <w:r>
+        <w:rPr>
+          <w:rFonts w:ascii="Times New Roman" w:hAnsi="Times New Roman" w:cs="Times New Roman"/>
+        </w:rPr>
+        <w:t xml:space="preserve"> Inhibitory effect of pregnancy on counterregulatory hormone responses to hypoglycemia in awake rat. </w:t>
       </w:r>
       <w:r>
         <w:rPr>
@@ -2490,7 +2855,7 @@
         <w:rPr>
           <w:rFonts w:ascii="Times New Roman" w:hAnsi="Times New Roman" w:cs="Times New Roman"/>
         </w:rPr>
-        <w:t>. 1993;42(10):1440-1445. doi:10.2337/diab.42.10.1440</w:t>
+        <w:t xml:space="preserve"> 1993;42(10):1440–1445.</w:t>
       </w:r>
     </w:p>
     <w:p>
@@ -2511,7 +2876,20 @@
           <w:rFonts w:ascii="Times New Roman" w:hAnsi="Times New Roman" w:cs="Times New Roman"/>
         </w:rPr>
         <w:tab/>
-        <w:t xml:space="preserve">Zhang Z, Piro AL, Dai FF, Wheeler MB. Adaptive Changes in Glucose Homeostasis and Islet Function During Pregnancy: A Targeted Metabolomics Study in Mice. </w:t>
+      </w:r>
+      <w:r>
+        <w:rPr>
+          <w:rFonts w:ascii="Times New Roman" w:hAnsi="Times New Roman" w:cs="Times New Roman"/>
+          <w:b/>
+          <w:bCs/>
+        </w:rPr>
+        <w:t>Zhang Z, Piro AL, Dai FF, Wheeler MB.</w:t>
+      </w:r>
+      <w:r>
+        <w:rPr>
+          <w:rFonts w:ascii="Times New Roman" w:hAnsi="Times New Roman" w:cs="Times New Roman"/>
+        </w:rPr>
+        <w:t xml:space="preserve"> Adaptive Changes in Glucose Homeostasis and Islet Function During Pregnancy: A Targeted Metabolomics Study in Mice. </w:t>
       </w:r>
       <w:r>
         <w:rPr>
@@ -2519,13 +2897,13 @@
           <w:i/>
           <w:iCs/>
         </w:rPr>
-        <w:t>Front Endocrinol</w:t>
-      </w:r>
-      <w:r>
-        <w:rPr>
-          <w:rFonts w:ascii="Times New Roman" w:hAnsi="Times New Roman" w:cs="Times New Roman"/>
-        </w:rPr>
-        <w:t>. 2022;13. doi:10.3389/fendo.2022.852149</w:t>
+        <w:t>Front. Endocrinol.</w:t>
+      </w:r>
+      <w:r>
+        <w:rPr>
+          <w:rFonts w:ascii="Times New Roman" w:hAnsi="Times New Roman" w:cs="Times New Roman"/>
+        </w:rPr>
+        <w:t xml:space="preserve"> 2022;13. doi:10.3389/fendo.2022.852149.</w:t>
       </w:r>
     </w:p>
     <w:p>
@@ -2546,7 +2924,20 @@
           <w:rFonts w:ascii="Times New Roman" w:hAnsi="Times New Roman" w:cs="Times New Roman"/>
         </w:rPr>
         <w:tab/>
-        <w:t xml:space="preserve">Harvey I, Stephenson EJ, Redd JR, Tran QT, Hochberg I, Qi N, Bridges D. Glucocorticoid-Induced Metabolic Disturbances Are Exacerbated in Obese Male Mice. </w:t>
+      </w:r>
+      <w:r>
+        <w:rPr>
+          <w:rFonts w:ascii="Times New Roman" w:hAnsi="Times New Roman" w:cs="Times New Roman"/>
+          <w:b/>
+          <w:bCs/>
+        </w:rPr>
+        <w:t>Musial B, Fernandez-Twinn DS, Vaughan OR, Ozanne SE, Voshol P, Sferruzzi-Perri AN, Fowden AL.</w:t>
+      </w:r>
+      <w:r>
+        <w:rPr>
+          <w:rFonts w:ascii="Times New Roman" w:hAnsi="Times New Roman" w:cs="Times New Roman"/>
+        </w:rPr>
+        <w:t xml:space="preserve"> Proximity to Delivery Alters Insulin Sensitivity and Glucose Metabolism in Pregnant Mice. </w:t>
       </w:r>
       <w:r>
         <w:rPr>
@@ -2554,13 +2945,13 @@
           <w:i/>
           <w:iCs/>
         </w:rPr>
-        <w:t>Endocrinology</w:t>
-      </w:r>
-      <w:r>
-        <w:rPr>
-          <w:rFonts w:ascii="Times New Roman" w:hAnsi="Times New Roman" w:cs="Times New Roman"/>
-        </w:rPr>
-        <w:t>. 2018;159(6):2275-2287. doi:10.1210/en.2018-00147</w:t>
+        <w:t>Diabetes</w:t>
+      </w:r>
+      <w:r>
+        <w:rPr>
+          <w:rFonts w:ascii="Times New Roman" w:hAnsi="Times New Roman" w:cs="Times New Roman"/>
+        </w:rPr>
+        <w:t xml:space="preserve"> 2016;65(4):851–860.</w:t>
       </w:r>
     </w:p>
     <w:p>
@@ -2581,7 +2972,20 @@
           <w:rFonts w:ascii="Times New Roman" w:hAnsi="Times New Roman" w:cs="Times New Roman"/>
         </w:rPr>
         <w:tab/>
-        <w:t xml:space="preserve">El Habbal N, Mulcahy MC, Redd JR, Bridges D. Effects of Dexamethasone on Offspring Survival and Intrauterine Growth Restriction. </w:t>
+      </w:r>
+      <w:r>
+        <w:rPr>
+          <w:rFonts w:ascii="Times New Roman" w:hAnsi="Times New Roman" w:cs="Times New Roman"/>
+          <w:b/>
+          <w:bCs/>
+        </w:rPr>
+        <w:t>Wuyts C, Simoens C, Pinto S, Philippaert K, Vennekens R.</w:t>
+      </w:r>
+      <w:r>
+        <w:rPr>
+          <w:rFonts w:ascii="Times New Roman" w:hAnsi="Times New Roman" w:cs="Times New Roman"/>
+        </w:rPr>
+        <w:t xml:space="preserve"> Continuous glucose monitoring during pregnancy in healthy mice. </w:t>
       </w:r>
       <w:r>
         <w:rPr>
@@ -2589,13 +2993,13 @@
           <w:i/>
           <w:iCs/>
         </w:rPr>
-        <w:t>Journal of the Endocrine Society</w:t>
-      </w:r>
-      <w:r>
-        <w:rPr>
-          <w:rFonts w:ascii="Times New Roman" w:hAnsi="Times New Roman" w:cs="Times New Roman"/>
-        </w:rPr>
-        <w:t>. 2021;5(Supplement_1):A748-A749. doi:10.1210/jendso/bvab048.1522</w:t>
+        <w:t>Sci Rep</w:t>
+      </w:r>
+      <w:r>
+        <w:rPr>
+          <w:rFonts w:ascii="Times New Roman" w:hAnsi="Times New Roman" w:cs="Times New Roman"/>
+        </w:rPr>
+        <w:t xml:space="preserve"> 2021;11:4450.</w:t>
       </w:r>
     </w:p>
     <w:p>
@@ -2616,7 +3020,20 @@
           <w:rFonts w:ascii="Times New Roman" w:hAnsi="Times New Roman" w:cs="Times New Roman"/>
         </w:rPr>
         <w:tab/>
-        <w:t xml:space="preserve">Namdar Ahmadabad H, Kayvan Jafari S, Nezafat Firizi M, Abbaspour AR, Ghafoori Gharib F, Ghobadi Y, Gholizadeh S. Pregnancy outcomes following the administration of high doses of dexamethasone in early pregnancy. </w:t>
+      </w:r>
+      <w:r>
+        <w:rPr>
+          <w:rFonts w:ascii="Times New Roman" w:hAnsi="Times New Roman" w:cs="Times New Roman"/>
+          <w:b/>
+          <w:bCs/>
+        </w:rPr>
+        <w:t>Szlapinski SK, King RT, Retta G, Yeo E, Strutt BJ, Hill DJ.</w:t>
+      </w:r>
+      <w:r>
+        <w:rPr>
+          <w:rFonts w:ascii="Times New Roman" w:hAnsi="Times New Roman" w:cs="Times New Roman"/>
+        </w:rPr>
+        <w:t xml:space="preserve"> A mouse model of gestational glucose intolerance through exposure to a low protein diet during fetal and neonatal development. </w:t>
       </w:r>
       <w:r>
         <w:rPr>
@@ -2624,13 +3041,13 @@
           <w:i/>
           <w:iCs/>
         </w:rPr>
-        <w:t>Clin Exp Reprod Med</w:t>
-      </w:r>
-      <w:r>
-        <w:rPr>
-          <w:rFonts w:ascii="Times New Roman" w:hAnsi="Times New Roman" w:cs="Times New Roman"/>
-        </w:rPr>
-        <w:t>. 2016;43(1):15-25. doi:10.5653/cerm.2016.43.1.15</w:t>
+        <w:t>The Journal of Physiology</w:t>
+      </w:r>
+      <w:r>
+        <w:rPr>
+          <w:rFonts w:ascii="Times New Roman" w:hAnsi="Times New Roman" w:cs="Times New Roman"/>
+        </w:rPr>
+        <w:t xml:space="preserve"> 2019;597(16):4237–4250.</w:t>
       </w:r>
     </w:p>
     <w:p>
@@ -2651,7 +3068,20 @@
           <w:rFonts w:ascii="Times New Roman" w:hAnsi="Times New Roman" w:cs="Times New Roman"/>
         </w:rPr>
         <w:tab/>
-        <w:t xml:space="preserve">Lee JY, Park SJ, Kim SH, Kim MH. Prenatal administration of dexamethasone during early pregnancy negatively affects placental development and function in mice1. </w:t>
+      </w:r>
+      <w:r>
+        <w:rPr>
+          <w:rFonts w:ascii="Times New Roman" w:hAnsi="Times New Roman" w:cs="Times New Roman"/>
+          <w:b/>
+          <w:bCs/>
+        </w:rPr>
+        <w:t>Harvey I, Stephenson EJ, Redd JR, Tran QT, Hochberg I, Qi N, Bridges D.</w:t>
+      </w:r>
+      <w:r>
+        <w:rPr>
+          <w:rFonts w:ascii="Times New Roman" w:hAnsi="Times New Roman" w:cs="Times New Roman"/>
+        </w:rPr>
+        <w:t xml:space="preserve"> Glucocorticoid-Induced Metabolic Disturbances Are Exacerbated in Obese Male Mice. </w:t>
       </w:r>
       <w:r>
         <w:rPr>
@@ -2659,13 +3089,13 @@
           <w:i/>
           <w:iCs/>
         </w:rPr>
-        <w:t>Journal of Animal Science</w:t>
-      </w:r>
-      <w:r>
-        <w:rPr>
-          <w:rFonts w:ascii="Times New Roman" w:hAnsi="Times New Roman" w:cs="Times New Roman"/>
-        </w:rPr>
-        <w:t>. 2012;90(13):4846-4856. doi:10.2527/jas.2012-5090</w:t>
+        <w:t>Endocrinology</w:t>
+      </w:r>
+      <w:r>
+        <w:rPr>
+          <w:rFonts w:ascii="Times New Roman" w:hAnsi="Times New Roman" w:cs="Times New Roman"/>
+        </w:rPr>
+        <w:t xml:space="preserve"> 2018;159(6):2275–2287.</w:t>
       </w:r>
     </w:p>
     <w:p>
@@ -2686,7 +3116,20 @@
           <w:rFonts w:ascii="Times New Roman" w:hAnsi="Times New Roman" w:cs="Times New Roman"/>
         </w:rPr>
         <w:tab/>
-        <w:t xml:space="preserve">Vaughan OR, Sferruzzi-Perri AN, Coan PM, Fowden AL. Adaptations in Placental Phenotype Depend on Route and Timing of Maternal Dexamethasone Administration in Mice1. </w:t>
+      </w:r>
+      <w:r>
+        <w:rPr>
+          <w:rFonts w:ascii="Times New Roman" w:hAnsi="Times New Roman" w:cs="Times New Roman"/>
+          <w:b/>
+          <w:bCs/>
+        </w:rPr>
+        <w:t>El Habbal N, Mulcahy MC, Redd JR, Bridges D.</w:t>
+      </w:r>
+      <w:r>
+        <w:rPr>
+          <w:rFonts w:ascii="Times New Roman" w:hAnsi="Times New Roman" w:cs="Times New Roman"/>
+        </w:rPr>
+        <w:t xml:space="preserve"> Effects of Dexamethasone on Offspring Survival and Intrauterine Growth Restriction. </w:t>
       </w:r>
       <w:r>
         <w:rPr>
@@ -2694,13 +3137,13 @@
           <w:i/>
           <w:iCs/>
         </w:rPr>
-        <w:t>Biology of Reproduction</w:t>
-      </w:r>
-      <w:r>
-        <w:rPr>
-          <w:rFonts w:ascii="Times New Roman" w:hAnsi="Times New Roman" w:cs="Times New Roman"/>
-        </w:rPr>
-        <w:t>. 2013;89(4):80, 1-12. doi:10.1095/biolreprod.113.109678</w:t>
+        <w:t>Journal of the Endocrine Society</w:t>
+      </w:r>
+      <w:r>
+        <w:rPr>
+          <w:rFonts w:ascii="Times New Roman" w:hAnsi="Times New Roman" w:cs="Times New Roman"/>
+        </w:rPr>
+        <w:t xml:space="preserve"> 2021;5(Supplement_1):A748–A749.</w:t>
       </w:r>
     </w:p>
     <w:p>
@@ -2721,7 +3164,20 @@
           <w:rFonts w:ascii="Times New Roman" w:hAnsi="Times New Roman" w:cs="Times New Roman"/>
         </w:rPr>
         <w:tab/>
-        <w:t xml:space="preserve">Vaughan OR, Phillips HM, Everden AJ, Sferruzzi-Perri AN, Fowden AL. Dexamethasone treatment of pregnant F0 mice leads to parent of origin-specific changes in placental function of the F2 generation. </w:t>
+      </w:r>
+      <w:r>
+        <w:rPr>
+          <w:rFonts w:ascii="Times New Roman" w:hAnsi="Times New Roman" w:cs="Times New Roman"/>
+          <w:b/>
+          <w:bCs/>
+        </w:rPr>
+        <w:t>Namdar Ahmadabad H, Kayvan Jafari S, Nezafat Firizi M, Abbaspour AR, Ghafoori Gharib F, Ghobadi Y, Gholizadeh S.</w:t>
+      </w:r>
+      <w:r>
+        <w:rPr>
+          <w:rFonts w:ascii="Times New Roman" w:hAnsi="Times New Roman" w:cs="Times New Roman"/>
+        </w:rPr>
+        <w:t xml:space="preserve"> Pregnancy outcomes following the administration of high doses of dexamethasone in early pregnancy. </w:t>
       </w:r>
       <w:r>
         <w:rPr>
@@ -2729,13 +3185,157 @@
           <w:i/>
           <w:iCs/>
         </w:rPr>
-        <w:t>Reprod Fertil Dev</w:t>
-      </w:r>
-      <w:r>
-        <w:rPr>
-          <w:rFonts w:ascii="Times New Roman" w:hAnsi="Times New Roman" w:cs="Times New Roman"/>
-        </w:rPr>
-        <w:t>. 2015;27(4):704-711. doi:10.1071/RD14285</w:t>
+        <w:t>Clin Exp Reprod Med</w:t>
+      </w:r>
+      <w:r>
+        <w:rPr>
+          <w:rFonts w:ascii="Times New Roman" w:hAnsi="Times New Roman" w:cs="Times New Roman"/>
+        </w:rPr>
+        <w:t xml:space="preserve"> 2016;43(1):15–25.</w:t>
+      </w:r>
+    </w:p>
+    <w:p>
+      <w:pPr>
+        <w:pStyle w:val="Bibliography"/>
+        <w:rPr>
+          <w:rFonts w:ascii="Times New Roman" w:hAnsi="Times New Roman" w:cs="Times New Roman"/>
+        </w:rPr>
+      </w:pPr>
+      <w:r>
+        <w:rPr>
+          <w:rFonts w:ascii="Times New Roman" w:hAnsi="Times New Roman" w:cs="Times New Roman"/>
+        </w:rPr>
+        <w:t xml:space="preserve">9. </w:t>
+      </w:r>
+      <w:r>
+        <w:rPr>
+          <w:rFonts w:ascii="Times New Roman" w:hAnsi="Times New Roman" w:cs="Times New Roman"/>
+        </w:rPr>
+        <w:tab/>
+      </w:r>
+      <w:r>
+        <w:rPr>
+          <w:rFonts w:ascii="Times New Roman" w:hAnsi="Times New Roman" w:cs="Times New Roman"/>
+          <w:b/>
+          <w:bCs/>
+        </w:rPr>
+        <w:t>Lee J-Y, Park SJ, Kim SH, Kim MH.</w:t>
+      </w:r>
+      <w:r>
+        <w:rPr>
+          <w:rFonts w:ascii="Times New Roman" w:hAnsi="Times New Roman" w:cs="Times New Roman"/>
+        </w:rPr>
+        <w:t xml:space="preserve"> Prenatal administration of dexamethasone during early pregnancy negatively affects placental development and function in mice1. </w:t>
+      </w:r>
+      <w:r>
+        <w:rPr>
+          <w:rFonts w:ascii="Times New Roman" w:hAnsi="Times New Roman" w:cs="Times New Roman"/>
+          <w:i/>
+          <w:iCs/>
+        </w:rPr>
+        <w:t>Journal of Animal Science</w:t>
+      </w:r>
+      <w:r>
+        <w:rPr>
+          <w:rFonts w:ascii="Times New Roman" w:hAnsi="Times New Roman" w:cs="Times New Roman"/>
+        </w:rPr>
+        <w:t xml:space="preserve"> 2012;90(13):4846–4856.</w:t>
+      </w:r>
+    </w:p>
+    <w:p>
+      <w:pPr>
+        <w:pStyle w:val="Bibliography"/>
+        <w:rPr>
+          <w:rFonts w:ascii="Times New Roman" w:hAnsi="Times New Roman" w:cs="Times New Roman"/>
+        </w:rPr>
+      </w:pPr>
+      <w:r>
+        <w:rPr>
+          <w:rFonts w:ascii="Times New Roman" w:hAnsi="Times New Roman" w:cs="Times New Roman"/>
+        </w:rPr>
+        <w:t xml:space="preserve">10. </w:t>
+      </w:r>
+      <w:r>
+        <w:rPr>
+          <w:rFonts w:ascii="Times New Roman" w:hAnsi="Times New Roman" w:cs="Times New Roman"/>
+        </w:rPr>
+        <w:tab/>
+      </w:r>
+      <w:r>
+        <w:rPr>
+          <w:rFonts w:ascii="Times New Roman" w:hAnsi="Times New Roman" w:cs="Times New Roman"/>
+          <w:b/>
+          <w:bCs/>
+        </w:rPr>
+        <w:t>Vaughan OR, Sferruzzi-Perri AN, Coan PM, Fowden AL.</w:t>
+      </w:r>
+      <w:r>
+        <w:rPr>
+          <w:rFonts w:ascii="Times New Roman" w:hAnsi="Times New Roman" w:cs="Times New Roman"/>
+        </w:rPr>
+        <w:t xml:space="preserve"> Adaptations in Placental Phenotype Depend on Route and Timing of Maternal Dexamethasone Administration in Mice1. </w:t>
+      </w:r>
+      <w:r>
+        <w:rPr>
+          <w:rFonts w:ascii="Times New Roman" w:hAnsi="Times New Roman" w:cs="Times New Roman"/>
+          <w:i/>
+          <w:iCs/>
+        </w:rPr>
+        <w:t>Biology of Reproduction</w:t>
+      </w:r>
+      <w:r>
+        <w:rPr>
+          <w:rFonts w:ascii="Times New Roman" w:hAnsi="Times New Roman" w:cs="Times New Roman"/>
+        </w:rPr>
+        <w:t xml:space="preserve"> 2013;89(4):80, 1–12.</w:t>
+      </w:r>
+    </w:p>
+    <w:p>
+      <w:pPr>
+        <w:pStyle w:val="Bibliography"/>
+        <w:rPr>
+          <w:rFonts w:ascii="Times New Roman" w:hAnsi="Times New Roman" w:cs="Times New Roman"/>
+        </w:rPr>
+      </w:pPr>
+      <w:r>
+        <w:rPr>
+          <w:rFonts w:ascii="Times New Roman" w:hAnsi="Times New Roman" w:cs="Times New Roman"/>
+        </w:rPr>
+        <w:t xml:space="preserve">11. </w:t>
+      </w:r>
+      <w:r>
+        <w:rPr>
+          <w:rFonts w:ascii="Times New Roman" w:hAnsi="Times New Roman" w:cs="Times New Roman"/>
+        </w:rPr>
+        <w:tab/>
+      </w:r>
+      <w:r>
+        <w:rPr>
+          <w:rFonts w:ascii="Times New Roman" w:hAnsi="Times New Roman" w:cs="Times New Roman"/>
+          <w:b/>
+          <w:bCs/>
+        </w:rPr>
+        <w:t>Vaughan OR, Phillips HM, Everden AJ, Sferruzzi-Perri AN, Fowden AL.</w:t>
+      </w:r>
+      <w:r>
+        <w:rPr>
+          <w:rFonts w:ascii="Times New Roman" w:hAnsi="Times New Roman" w:cs="Times New Roman"/>
+        </w:rPr>
+        <w:t xml:space="preserve"> Dexamethasone treatment of pregnant F0 mice leads to parent of origin-specific changes in placental function of the F2 generation. </w:t>
+      </w:r>
+      <w:r>
+        <w:rPr>
+          <w:rFonts w:ascii="Times New Roman" w:hAnsi="Times New Roman" w:cs="Times New Roman"/>
+          <w:i/>
+          <w:iCs/>
+        </w:rPr>
+        <w:t>Reprod. Fertil. Dev.</w:t>
+      </w:r>
+      <w:r>
+        <w:rPr>
+          <w:rFonts w:ascii="Times New Roman" w:hAnsi="Times New Roman" w:cs="Times New Roman"/>
+        </w:rPr>
+        <w:t xml:space="preserve"> 2015;27(4):704–711.</w:t>
       </w:r>
     </w:p>
     <w:p>
@@ -2793,8 +3393,11 @@
 
 <file path=word/comments.xml><?xml version="1.0" encoding="utf-8"?>
 <w:comments xmlns:wpc="http://schemas.microsoft.com/office/word/2010/wordprocessingCanvas" xmlns:cx="http://schemas.microsoft.com/office/drawing/2014/chartex" xmlns:cx1="http://schemas.microsoft.com/office/drawing/2015/9/8/chartex" xmlns:cx2="http://schemas.microsoft.com/office/drawing/2015/10/21/chartex" xmlns:cx3="http://schemas.microsoft.com/office/drawing/2016/5/9/chartex" xmlns:cx4="http://schemas.microsoft.com/office/drawing/2016/5/10/chartex" xmlns:cx5="http://schemas.microsoft.com/office/drawing/2016/5/11/chartex" xmlns:cx6="http://schemas.microsoft.com/office/drawing/2016/5/12/chartex" xmlns:cx7="http://schemas.microsoft.com/office/drawing/2016/5/13/chartex" xmlns:cx8="http://schemas.microsoft.com/office/drawing/2016/5/14/chartex" xmlns:mc="http://schemas.openxmlformats.org/markup-compatibility/2006" xmlns:aink="http://schemas.microsoft.com/office/drawing/2016/ink" xmlns:am3d="http://schemas.microsoft.com/office/drawing/2017/model3d" xmlns:o="urn:schemas-microsoft-com:office:office" xmlns:oel="http://schemas.microsoft.com/office/2019/extlst" xmlns:r="http://schemas.openxmlformats.org/officeDocument/2006/relationships" xmlns:m="http://schemas.openxmlformats.org/officeDocument/2006/math" xmlns:v="urn:schemas-microsoft-com:vml" xmlns:wp14="http://schemas.microsoft.com/office/word/2010/wordprocessingDrawing" xmlns:wp="http://schemas.openxmlformats.org/drawingml/2006/wordprocessingDrawing" xmlns:w10="urn:schemas-microsoft-com:office:word" xmlns:w="http://schemas.openxmlformats.org/wordprocessingml/2006/main" xmlns:w14="http://schemas.microsoft.com/office/word/2010/wordml" xmlns:w15="http://schemas.microsoft.com/office/word/2012/wordml" xmlns:w16cex="http://schemas.microsoft.com/office/word/2018/wordml/cex" xmlns:w16cid="http://schemas.microsoft.com/office/word/2016/wordml/cid" xmlns:w16="http://schemas.microsoft.com/office/word/2018/wordml" xmlns:w16du="http://schemas.microsoft.com/office/word/2023/wordml/word16du" xmlns:w16sdtdh="http://schemas.microsoft.com/office/word/2020/wordml/sdtdatahash" xmlns:w16se="http://schemas.microsoft.com/office/word/2015/wordml/symex" xmlns:wpg="http://schemas.microsoft.com/office/word/2010/wordprocessingGroup" xmlns:wpi="http://schemas.microsoft.com/office/word/2010/wordprocessingInk" xmlns:wne="http://schemas.microsoft.com/office/word/2006/wordml" xmlns:wps="http://schemas.microsoft.com/office/word/2010/wordprocessingShape" mc:Ignorable="w14 w15 w16se w16cid w16 w16cex w16sdtdh w16du wp14">
-  <w:comment w:id="0" w:author="Dave Bridges" w:date="2024-07-31T11:29:00Z" w:initials="DB">
-    <w:p>
+  <w:comment w:id="0" w:author="Molly C. MULCAHY" w:date="2024-08-01T10:35:00Z" w:initials="MCM">
+    <w:p>
+      <w:pPr>
+        <w:pStyle w:val="CommentText"/>
+      </w:pPr>
       <w:r>
         <w:rPr>
           <w:rStyle w:val="CommentReference"/>
@@ -2802,86 +3405,54 @@
         <w:annotationRef/>
       </w:r>
       <w:r>
-        <w:rPr>
-          <w:color w:val="000000"/>
-          <w:sz w:val="20"/>
-          <w:szCs w:val="20"/>
-        </w:rPr>
-        <w:t>Add https://diabetesjournals.org/diabetes/article/65/4/851/35099/Proximity-to-Delivery-Alters-Insulin-Sensitivity</w:t>
-      </w:r>
-    </w:p>
-  </w:comment>
-  <w:comment w:id="1" w:author="Dave Bridges" w:date="2024-07-31T11:20:00Z" w:initials="DB">
-    <w:p>
-      <w:r>
-        <w:rPr>
-          <w:rStyle w:val="CommentReference"/>
-        </w:rPr>
-        <w:annotationRef/>
-      </w:r>
-      <w:r>
-        <w:rPr>
-          <w:color w:val="000000"/>
-          <w:sz w:val="20"/>
-          <w:szCs w:val="20"/>
-        </w:rPr>
-        <w:t>https://www.ncbi.nlm.nih.gov/pmc/articles/PMC7904906/</w:t>
-      </w:r>
-    </w:p>
-  </w:comment>
-  <w:comment w:id="2" w:author="Dave Bridges" w:date="2024-07-31T11:32:00Z" w:initials="DB">
-    <w:p>
-      <w:r>
-        <w:rPr>
-          <w:rStyle w:val="CommentReference"/>
-        </w:rPr>
-        <w:annotationRef/>
-      </w:r>
-      <w:r>
-        <w:rPr>
-          <w:color w:val="000000"/>
-          <w:sz w:val="20"/>
-          <w:szCs w:val="20"/>
-        </w:rPr>
-        <w:t xml:space="preserve">And </w:t>
-      </w:r>
-      <w:hyperlink r:id="rId1" w:history="1">
-        <w:r>
-          <w:rPr>
-            <w:rStyle w:val="Hyperlink"/>
-            <w:sz w:val="20"/>
-            <w:szCs w:val="20"/>
-          </w:rPr>
-          <w:t>https://physoc.onlinelibrary.wiley.com/doi/full/10.1113/JP277884</w:t>
-        </w:r>
-      </w:hyperlink>
-    </w:p>
-    <w:p/>
+        <w:t xml:space="preserve">The p-values don’t move into significance, but they adjust a bit. Please take a look at the way I phrased it and let me know if that is confusing. </w:t>
+      </w:r>
+      <w:r>
+        <w:br/>
+      </w:r>
+      <w:r>
+        <w:br/>
+        <w:t>MLM- raw:</w:t>
+      </w:r>
+      <w:r>
+        <w:br/>
+        <w:t>p(time)&lt;0.0001, p(geno)=0.71, fixed effect for KO = -6.37 mg/dL - no interaction</w:t>
+      </w:r>
+      <w:r>
+        <w:br/>
+      </w:r>
+      <w:r>
+        <w:br/>
+        <w:t>MLM-rel:</w:t>
+      </w:r>
+    </w:p>
+    <w:p>
+      <w:pPr>
+        <w:pStyle w:val="CommentText"/>
+      </w:pPr>
+      <w:r>
+        <w:t>p(time)&lt;0.0001, p(geno)=0.21, fixed effect for KO = 10.6 mg/dL - no interaction</w:t>
+      </w:r>
+    </w:p>
   </w:comment>
 </w:comments>
 </file>
 
 <file path=word/commentsExtended.xml><?xml version="1.0" encoding="utf-8"?>
 <w15:commentsEx xmlns:wpc="http://schemas.microsoft.com/office/word/2010/wordprocessingCanvas" xmlns:cx="http://schemas.microsoft.com/office/drawing/2014/chartex" xmlns:cx1="http://schemas.microsoft.com/office/drawing/2015/9/8/chartex" xmlns:cx2="http://schemas.microsoft.com/office/drawing/2015/10/21/chartex" xmlns:cx3="http://schemas.microsoft.com/office/drawing/2016/5/9/chartex" xmlns:cx4="http://schemas.microsoft.com/office/drawing/2016/5/10/chartex" xmlns:cx5="http://schemas.microsoft.com/office/drawing/2016/5/11/chartex" xmlns:cx6="http://schemas.microsoft.com/office/drawing/2016/5/12/chartex" xmlns:cx7="http://schemas.microsoft.com/office/drawing/2016/5/13/chartex" xmlns:cx8="http://schemas.microsoft.com/office/drawing/2016/5/14/chartex" xmlns:mc="http://schemas.openxmlformats.org/markup-compatibility/2006" xmlns:aink="http://schemas.microsoft.com/office/drawing/2016/ink" xmlns:am3d="http://schemas.microsoft.com/office/drawing/2017/model3d" xmlns:o="urn:schemas-microsoft-com:office:office" xmlns:oel="http://schemas.microsoft.com/office/2019/extlst" xmlns:r="http://schemas.openxmlformats.org/officeDocument/2006/relationships" xmlns:m="http://schemas.openxmlformats.org/officeDocument/2006/math" xmlns:v="urn:schemas-microsoft-com:vml" xmlns:wp14="http://schemas.microsoft.com/office/word/2010/wordprocessingDrawing" xmlns:wp="http://schemas.openxmlformats.org/drawingml/2006/wordprocessingDrawing" xmlns:w10="urn:schemas-microsoft-com:office:word" xmlns:w="http://schemas.openxmlformats.org/wordprocessingml/2006/main" xmlns:w14="http://schemas.microsoft.com/office/word/2010/wordml" xmlns:w15="http://schemas.microsoft.com/office/word/2012/wordml" xmlns:w16cex="http://schemas.microsoft.com/office/word/2018/wordml/cex" xmlns:w16cid="http://schemas.microsoft.com/office/word/2016/wordml/cid" xmlns:w16="http://schemas.microsoft.com/office/word/2018/wordml" xmlns:w16du="http://schemas.microsoft.com/office/word/2023/wordml/word16du" xmlns:w16sdtdh="http://schemas.microsoft.com/office/word/2020/wordml/sdtdatahash" xmlns:w16se="http://schemas.microsoft.com/office/word/2015/wordml/symex" xmlns:wpg="http://schemas.microsoft.com/office/word/2010/wordprocessingGroup" xmlns:wpi="http://schemas.microsoft.com/office/word/2010/wordprocessingInk" xmlns:wne="http://schemas.microsoft.com/office/word/2006/wordml" xmlns:wps="http://schemas.microsoft.com/office/word/2010/wordprocessingShape" mc:Ignorable="w14 w15 w16se w16cid w16 w16cex w16sdtdh w16du wp14">
-  <w15:commentEx w15:paraId="69F55F53" w15:done="0"/>
-  <w15:commentEx w15:paraId="79BECF7C" w15:done="0"/>
-  <w15:commentEx w15:paraId="490C5D66" w15:paraIdParent="79BECF7C" w15:done="0"/>
+  <w15:commentEx w15:paraId="0E6BADE7" w15:done="0"/>
 </w15:commentsEx>
 </file>
 
 <file path=word/commentsExtensible.xml><?xml version="1.0" encoding="utf-8"?>
 <w16cex:commentsExtensible xmlns:wpc="http://schemas.microsoft.com/office/word/2010/wordprocessingCanvas" xmlns:cx="http://schemas.microsoft.com/office/drawing/2014/chartex" xmlns:cx1="http://schemas.microsoft.com/office/drawing/2015/9/8/chartex" xmlns:cx2="http://schemas.microsoft.com/office/drawing/2015/10/21/chartex" xmlns:cx3="http://schemas.microsoft.com/office/drawing/2016/5/9/chartex" xmlns:cx4="http://schemas.microsoft.com/office/drawing/2016/5/10/chartex" xmlns:cx5="http://schemas.microsoft.com/office/drawing/2016/5/11/chartex" xmlns:cx6="http://schemas.microsoft.com/office/drawing/2016/5/12/chartex" xmlns:cx7="http://schemas.microsoft.com/office/drawing/2016/5/13/chartex" xmlns:cx8="http://schemas.microsoft.com/office/drawing/2016/5/14/chartex" xmlns:cr="http://schemas.microsoft.com/office/comments/2020/reactions" xmlns:mc="http://schemas.openxmlformats.org/markup-compatibility/2006" xmlns:aink="http://schemas.microsoft.com/office/drawing/2016/ink" xmlns:am3d="http://schemas.microsoft.com/office/drawing/2017/model3d" xmlns:o="urn:schemas-microsoft-com:office:office" xmlns:oel="http://schemas.microsoft.com/office/2019/extlst" xmlns:r="http://schemas.openxmlformats.org/officeDocument/2006/relationships" xmlns:m="http://schemas.openxmlformats.org/officeDocument/2006/math" xmlns:v="urn:schemas-microsoft-com:vml" xmlns:wp14="http://schemas.microsoft.com/office/word/2010/wordprocessingDrawing" xmlns:wp="http://schemas.openxmlformats.org/drawingml/2006/wordprocessingDrawing" xmlns:w10="urn:schemas-microsoft-com:office:word" xmlns:w="http://schemas.openxmlformats.org/wordprocessingml/2006/main" xmlns:w14="http://schemas.microsoft.com/office/word/2010/wordml" xmlns:w15="http://schemas.microsoft.com/office/word/2012/wordml" xmlns:w16cex="http://schemas.microsoft.com/office/word/2018/wordml/cex" xmlns:w16cid="http://schemas.microsoft.com/office/word/2016/wordml/cid" xmlns:w16="http://schemas.microsoft.com/office/word/2018/wordml" xmlns:w16du="http://schemas.microsoft.com/office/word/2023/wordml/word16du" xmlns:w16sdtdh="http://schemas.microsoft.com/office/word/2020/wordml/sdtdatahash" xmlns:w16se="http://schemas.microsoft.com/office/word/2015/wordml/symex" xmlns:wpg="http://schemas.microsoft.com/office/word/2010/wordprocessingGroup" xmlns:wpi="http://schemas.microsoft.com/office/word/2010/wordprocessingInk" xmlns:wne="http://schemas.microsoft.com/office/word/2006/wordml" xmlns:wps="http://schemas.microsoft.com/office/word/2010/wordprocessingShape" mc:Ignorable="w14 w15 w16se w16cid w16 w16cex w16sdtdh cr w16du wp14">
-  <w16cex:commentExtensible w16cex:durableId="2D3469F9" w16cex:dateUtc="2024-07-31T15:29:00Z"/>
-  <w16cex:commentExtensible w16cex:durableId="20BE6BA4" w16cex:dateUtc="2024-07-31T15:20:00Z"/>
-  <w16cex:commentExtensible w16cex:durableId="6FC8736C" w16cex:dateUtc="2024-07-31T15:32:00Z"/>
+  <w16cex:commentExtensible w16cex:durableId="37EB4F11" w16cex:dateUtc="2024-08-01T15:35:00Z"/>
 </w16cex:commentsExtensible>
 </file>
 
 <file path=word/commentsIds.xml><?xml version="1.0" encoding="utf-8"?>
 <w16cid:commentsIds xmlns:wpc="http://schemas.microsoft.com/office/word/2010/wordprocessingCanvas" xmlns:cx="http://schemas.microsoft.com/office/drawing/2014/chartex" xmlns:cx1="http://schemas.microsoft.com/office/drawing/2015/9/8/chartex" xmlns:cx2="http://schemas.microsoft.com/office/drawing/2015/10/21/chartex" xmlns:cx3="http://schemas.microsoft.com/office/drawing/2016/5/9/chartex" xmlns:cx4="http://schemas.microsoft.com/office/drawing/2016/5/10/chartex" xmlns:cx5="http://schemas.microsoft.com/office/drawing/2016/5/11/chartex" xmlns:cx6="http://schemas.microsoft.com/office/drawing/2016/5/12/chartex" xmlns:cx7="http://schemas.microsoft.com/office/drawing/2016/5/13/chartex" xmlns:cx8="http://schemas.microsoft.com/office/drawing/2016/5/14/chartex" xmlns:mc="http://schemas.openxmlformats.org/markup-compatibility/2006" xmlns:aink="http://schemas.microsoft.com/office/drawing/2016/ink" xmlns:am3d="http://schemas.microsoft.com/office/drawing/2017/model3d" xmlns:o="urn:schemas-microsoft-com:office:office" xmlns:oel="http://schemas.microsoft.com/office/2019/extlst" xmlns:r="http://schemas.openxmlformats.org/officeDocument/2006/relationships" xmlns:m="http://schemas.openxmlformats.org/officeDocument/2006/math" xmlns:v="urn:schemas-microsoft-com:vml" xmlns:wp14="http://schemas.microsoft.com/office/word/2010/wordprocessingDrawing" xmlns:wp="http://schemas.openxmlformats.org/drawingml/2006/wordprocessingDrawing" xmlns:w10="urn:schemas-microsoft-com:office:word" xmlns:w="http://schemas.openxmlformats.org/wordprocessingml/2006/main" xmlns:w14="http://schemas.microsoft.com/office/word/2010/wordml" xmlns:w15="http://schemas.microsoft.com/office/word/2012/wordml" xmlns:w16cex="http://schemas.microsoft.com/office/word/2018/wordml/cex" xmlns:w16cid="http://schemas.microsoft.com/office/word/2016/wordml/cid" xmlns:w16="http://schemas.microsoft.com/office/word/2018/wordml" xmlns:w16du="http://schemas.microsoft.com/office/word/2023/wordml/word16du" xmlns:w16sdtdh="http://schemas.microsoft.com/office/word/2020/wordml/sdtdatahash" xmlns:w16se="http://schemas.microsoft.com/office/word/2015/wordml/symex" xmlns:wpg="http://schemas.microsoft.com/office/word/2010/wordprocessingGroup" xmlns:wpi="http://schemas.microsoft.com/office/word/2010/wordprocessingInk" xmlns:wne="http://schemas.microsoft.com/office/word/2006/wordml" xmlns:wps="http://schemas.microsoft.com/office/word/2010/wordprocessingShape" mc:Ignorable="w14 w15 w16se w16cid w16 w16cex w16sdtdh w16du wp14">
-  <w16cid:commentId w16cid:paraId="69F55F53" w16cid:durableId="2D3469F9"/>
-  <w16cid:commentId w16cid:paraId="79BECF7C" w16cid:durableId="20BE6BA4"/>
-  <w16cid:commentId w16cid:paraId="490C5D66" w16cid:durableId="6FC8736C"/>
+  <w16cid:commentId w16cid:paraId="0E6BADE7" w16cid:durableId="37EB4F11"/>
 </w16cid:commentsIds>
 </file>
 
@@ -3400,8 +3971,8 @@
 
 <file path=word/people.xml><?xml version="1.0" encoding="utf-8"?>
 <w15:people xmlns:wpc="http://schemas.microsoft.com/office/word/2010/wordprocessingCanvas" xmlns:cx="http://schemas.microsoft.com/office/drawing/2014/chartex" xmlns:cx1="http://schemas.microsoft.com/office/drawing/2015/9/8/chartex" xmlns:cx2="http://schemas.microsoft.com/office/drawing/2015/10/21/chartex" xmlns:cx3="http://schemas.microsoft.com/office/drawing/2016/5/9/chartex" xmlns:cx4="http://schemas.microsoft.com/office/drawing/2016/5/10/chartex" xmlns:cx5="http://schemas.microsoft.com/office/drawing/2016/5/11/chartex" xmlns:cx6="http://schemas.microsoft.com/office/drawing/2016/5/12/chartex" xmlns:cx7="http://schemas.microsoft.com/office/drawing/2016/5/13/chartex" xmlns:cx8="http://schemas.microsoft.com/office/drawing/2016/5/14/chartex" xmlns:mc="http://schemas.openxmlformats.org/markup-compatibility/2006" xmlns:aink="http://schemas.microsoft.com/office/drawing/2016/ink" xmlns:am3d="http://schemas.microsoft.com/office/drawing/2017/model3d" xmlns:o="urn:schemas-microsoft-com:office:office" xmlns:oel="http://schemas.microsoft.com/office/2019/extlst" xmlns:r="http://schemas.openxmlformats.org/officeDocument/2006/relationships" xmlns:m="http://schemas.openxmlformats.org/officeDocument/2006/math" xmlns:v="urn:schemas-microsoft-com:vml" xmlns:wp14="http://schemas.microsoft.com/office/word/2010/wordprocessingDrawing" xmlns:wp="http://schemas.openxmlformats.org/drawingml/2006/wordprocessingDrawing" xmlns:w10="urn:schemas-microsoft-com:office:word" xmlns:w="http://schemas.openxmlformats.org/wordprocessingml/2006/main" xmlns:w14="http://schemas.microsoft.com/office/word/2010/wordml" xmlns:w15="http://schemas.microsoft.com/office/word/2012/wordml" xmlns:w16cex="http://schemas.microsoft.com/office/word/2018/wordml/cex" xmlns:w16cid="http://schemas.microsoft.com/office/word/2016/wordml/cid" xmlns:w16="http://schemas.microsoft.com/office/word/2018/wordml" xmlns:w16du="http://schemas.microsoft.com/office/word/2023/wordml/word16du" xmlns:w16sdtdh="http://schemas.microsoft.com/office/word/2020/wordml/sdtdatahash" xmlns:w16se="http://schemas.microsoft.com/office/word/2015/wordml/symex" xmlns:wpg="http://schemas.microsoft.com/office/word/2010/wordprocessingGroup" xmlns:wpi="http://schemas.microsoft.com/office/word/2010/wordprocessingInk" xmlns:wne="http://schemas.microsoft.com/office/word/2006/wordml" xmlns:wps="http://schemas.microsoft.com/office/word/2010/wordprocessingShape" mc:Ignorable="w14 w15 w16se w16cid w16 w16cex w16sdtdh w16du wp14">
-  <w15:person w15:author="Dave Bridges">
-    <w15:presenceInfo w15:providerId="None" w15:userId="Dave Bridges"/>
+  <w15:person w15:author="Molly C. MULCAHY">
+    <w15:presenceInfo w15:providerId="AD" w15:userId="S::mmulcahy3@wisc.edu::ecfe12e5-25e2-440a-a234-22f3559cd207"/>
   </w15:person>
 </w15:people>
 </file>
@@ -4009,7 +4580,6 @@
   <w:style w:type="character" w:default="1" w:styleId="DefaultParagraphFont">
     <w:name w:val="Default Paragraph Font"/>
     <w:uiPriority w:val="1"/>
-    <w:semiHidden/>
     <w:unhideWhenUsed/>
   </w:style>
   <w:style w:type="table" w:default="1" w:styleId="TableNormal">

</xml_diff>

<commit_message>
saved final changes to revision
</commit_message>
<xml_diff>
--- a/Manuscripts/GDF15 during Pregnancy/GDF15_revisions.docx
+++ b/Manuscripts/GDF15 during Pregnancy/GDF15_revisions.docx
@@ -361,7 +361,25 @@
           <w:color w:val="242424"/>
           <w:shd w:val="clear" w:color="auto" w:fill="FFFFFF"/>
         </w:rPr>
-        <w:t xml:space="preserve">counter-regulatory measures in the islet, and large feto-placental demand for glucose </w:t>
+        <w:t xml:space="preserve">counter-regulatory measures in the islet, and large </w:t>
+      </w:r>
+      <w:proofErr w:type="spellStart"/>
+      <w:r>
+        <w:rPr>
+          <w:rFonts w:ascii="Times New Roman" w:hAnsi="Times New Roman" w:cs="Times New Roman"/>
+          <w:color w:val="242424"/>
+          <w:shd w:val="clear" w:color="auto" w:fill="FFFFFF"/>
+        </w:rPr>
+        <w:t>feto</w:t>
+      </w:r>
+      <w:proofErr w:type="spellEnd"/>
+      <w:r>
+        <w:rPr>
+          <w:rFonts w:ascii="Times New Roman" w:hAnsi="Times New Roman" w:cs="Times New Roman"/>
+          <w:color w:val="242424"/>
+          <w:shd w:val="clear" w:color="auto" w:fill="FFFFFF"/>
+        </w:rPr>
+        <w:t xml:space="preserve">-placental demand for glucose </w:t>
       </w:r>
       <w:r>
         <w:rPr>
@@ -732,15 +750,33 @@
           <w:color w:val="242424"/>
           <w:shd w:val="clear" w:color="auto" w:fill="FFFFFF"/>
         </w:rPr>
-        <w:t xml:space="preserve">. We believe the reduced glucose is a reflection </w:t>
-      </w:r>
-      <w:r>
-        <w:rPr>
-          <w:rFonts w:ascii="Times New Roman" w:hAnsi="Times New Roman" w:cs="Times New Roman"/>
-          <w:color w:val="242424"/>
-          <w:shd w:val="clear" w:color="auto" w:fill="FFFFFF"/>
-        </w:rPr>
-        <w:t xml:space="preserve">of </w:t>
+        <w:t xml:space="preserve">. We believe the reduced glucose </w:t>
+      </w:r>
+      <w:proofErr w:type="gramStart"/>
+      <w:r>
+        <w:rPr>
+          <w:rFonts w:ascii="Times New Roman" w:hAnsi="Times New Roman" w:cs="Times New Roman"/>
+          <w:color w:val="242424"/>
+          <w:shd w:val="clear" w:color="auto" w:fill="FFFFFF"/>
+        </w:rPr>
+        <w:t xml:space="preserve">is a reflection </w:t>
+      </w:r>
+      <w:r>
+        <w:rPr>
+          <w:rFonts w:ascii="Times New Roman" w:hAnsi="Times New Roman" w:cs="Times New Roman"/>
+          <w:color w:val="242424"/>
+          <w:shd w:val="clear" w:color="auto" w:fill="FFFFFF"/>
+        </w:rPr>
+        <w:t>of</w:t>
+      </w:r>
+      <w:proofErr w:type="gramEnd"/>
+      <w:r>
+        <w:rPr>
+          <w:rFonts w:ascii="Times New Roman" w:hAnsi="Times New Roman" w:cs="Times New Roman"/>
+          <w:color w:val="242424"/>
+          <w:shd w:val="clear" w:color="auto" w:fill="FFFFFF"/>
+        </w:rPr>
+        <w:t xml:space="preserve"> </w:t>
       </w:r>
       <w:r>
         <w:rPr>
@@ -850,7 +886,29 @@
           <w:color w:val="242424"/>
           <w:shd w:val="clear" w:color="auto" w:fill="FFFFFF"/>
         </w:rPr>
-        <w:t>The rationale for use of dexamethasone (dex) in pregnancy to induce insulin resistance is lacking. There is no introduction of the model or its utility in the introduction. Dex is rarely given in pregnancy due to concerns related to fetal organ development, except acutely in cases where fetal lung maturation is of critical importance due to impending pre-term delivery. Insulin resistance, gestational diabetes and underlying type 2 diabetes are of broad translational relevance during pregnancy, however this is generally secondary to obesity in the human population, and as such a diet induced obese model would seem more appropriate for this study.</w:t>
+        <w:t>The rationale for use of dexamethasone (</w:t>
+      </w:r>
+      <w:proofErr w:type="spellStart"/>
+      <w:r>
+        <w:rPr>
+          <w:rFonts w:ascii="Times New Roman" w:hAnsi="Times New Roman" w:cs="Times New Roman"/>
+          <w:b/>
+          <w:bCs/>
+          <w:color w:val="242424"/>
+          <w:shd w:val="clear" w:color="auto" w:fill="FFFFFF"/>
+        </w:rPr>
+        <w:t>dex</w:t>
+      </w:r>
+      <w:proofErr w:type="spellEnd"/>
+      <w:r>
+        <w:rPr>
+          <w:rFonts w:ascii="Times New Roman" w:hAnsi="Times New Roman" w:cs="Times New Roman"/>
+          <w:b/>
+          <w:bCs/>
+          <w:color w:val="242424"/>
+          <w:shd w:val="clear" w:color="auto" w:fill="FFFFFF"/>
+        </w:rPr>
+        <w:t>) in pregnancy to induce insulin resistance is lacking. There is no introduction of the model or its utility in the introduction. Dex is rarely given in pregnancy due to concerns related to fetal organ development, except acutely in cases where fetal lung maturation is of critical importance due to impending pre-term delivery. Insulin resistance, gestational diabetes and underlying type 2 diabetes are of broad translational relevance during pregnancy, however this is generally secondary to obesity in the human population, and as such a diet induced obese model would seem more appropriate for this study.</w:t>
       </w:r>
     </w:p>
     <w:p>
@@ -1388,7 +1446,23 @@
           <w:rFonts w:ascii="Times New Roman" w:hAnsi="Times New Roman" w:cs="Times New Roman"/>
           <w:color w:val="FF0000"/>
         </w:rPr>
-        <w:t xml:space="preserve"> loss of function during the course of healthy murine pregnancy, including effects on weight gain, food intake, insulin sensitivity, and neonatal outcomes.</w:t>
+        <w:t xml:space="preserve"> loss of function </w:t>
+      </w:r>
+      <w:proofErr w:type="gramStart"/>
+      <w:r>
+        <w:rPr>
+          <w:rFonts w:ascii="Times New Roman" w:hAnsi="Times New Roman" w:cs="Times New Roman"/>
+          <w:color w:val="FF0000"/>
+        </w:rPr>
+        <w:t>during the course of</w:t>
+      </w:r>
+      <w:proofErr w:type="gramEnd"/>
+      <w:r>
+        <w:rPr>
+          <w:rFonts w:ascii="Times New Roman" w:hAnsi="Times New Roman" w:cs="Times New Roman"/>
+          <w:color w:val="FF0000"/>
+        </w:rPr>
+        <w:t xml:space="preserve"> healthy murine pregnancy, including effects on weight gain, food intake, insulin sensitivity, and neonatal outcomes.</w:t>
       </w:r>
       <w:r>
         <w:rPr>
@@ -1769,7 +1843,23 @@
           <w:rFonts w:ascii="Times New Roman" w:hAnsi="Times New Roman" w:cs="Times New Roman"/>
           <w:color w:val="FF0000"/>
         </w:rPr>
-        <w:t>“We found that GDF15 is 49% (54 ±18.8 pg/dL) elevated in pregnant animals compared to non-pregnant mice (</w:t>
+        <w:t xml:space="preserve">“We found that GDF15 is 49% (54 ±18.8 </w:t>
+      </w:r>
+      <w:proofErr w:type="spellStart"/>
+      <w:r>
+        <w:rPr>
+          <w:rFonts w:ascii="Times New Roman" w:hAnsi="Times New Roman" w:cs="Times New Roman"/>
+          <w:color w:val="FF0000"/>
+        </w:rPr>
+        <w:t>pg</w:t>
+      </w:r>
+      <w:proofErr w:type="spellEnd"/>
+      <w:r>
+        <w:rPr>
+          <w:rFonts w:ascii="Times New Roman" w:hAnsi="Times New Roman" w:cs="Times New Roman"/>
+          <w:color w:val="FF0000"/>
+        </w:rPr>
+        <w:t>/dL) elevated in pregnant animals compared to non-pregnant mice (</w:t>
       </w:r>
       <w:r>
         <w:rPr>
@@ -2395,7 +2485,7 @@
           <w:rFonts w:ascii="Times New Roman" w:hAnsi="Times New Roman" w:cs="Times New Roman"/>
           <w:color w:val="FF0000"/>
         </w:rPr>
-        <w:instrText xml:space="preserve"> ADDIN ZOTERO_ITEM CSL_CITATION {"citationID":"QEVGHvog","properties":{"formattedCitation":"(9\\uc0\\u8211{}12)","plainCitation":"(9–12)","noteIndex":0},"citationItems":[{"id":436,"uris":["http://zotero.org/users/5073745/items/D7NVPGRH"],"itemData":{"id":436,"type":"article-journal","abstract":"Objective/Aim Growth-differentiation-factor 15 (GDF15) has been suggested to improve or protect beta cell function. During pregnancy, beta cell numbers and function increase to overcome the natural rise in insulin resistance during gestation. In this study, we longitudinally measured serum GDF15 levels during and after pregnancy in women of normal weight (NW) and in women with obesity (OB) and explored associations between GDF15 and changes in beta cell function by homeostatic model assessment (HOMA). Methods The cohort participants were 38 NW (BMI 22.3 ± 1.7) and 35 OB (BMI 35.8 ± 4.2). Blood was sampled and body composition measured at each trimester (T1, T2, and T3) and at 6, 12 and 18 months postpartum. Fasting glucose, insulin and GDF15 were measured, and HOMA for insulin resistance (HOMA-IR) and beta cell function (HOMA-B) determined. Results GDF15 levels increased significantly each trimester and were 200-fold higher at T3 than in the nonpregnant postpartum state. GDF15 was higher in NW than OB during pregnancy, but was reversed after pregnancy with a significant interaction effect. GDF15 correlated inversely with BMI and fat-free mass at T3. Low GDF15 was associated with lower incidence of nausea and with carrying a male foetus. The pregnancy induced increase in GDF15 associated with increased HOMA-B in OB and with reduced fasting glucose in all women. Conclusion Large gestational upregulation of GDF15 levels may help increase insulin secretory function to overcome pregnancy-induced insulin resistance.","container-title":"Clinical Endocrinology","DOI":"10.1111/cen.14433","ISSN":"1365-2265","issue":"1","language":"en","note":"_eprint: https://onlinelibrary.wiley.com/doi/pdf/10.1111/cen.14433","page":"92-100","source":"Wiley Online Library","title":"Growth-differentiation-factor 15 levels in obese and healthy pregnancies: Relation to insulin resistance and insulin secretory function","title-short":"Growth-differentiation-factor 15 levels in obese and healthy pregnancies","volume":"95","author":[{"family":"Andersson-Hall","given":"Ulrika"},{"family":"Joelsson","given":"Louise"},{"family":"Svedin","given":"Pernilla"},{"family":"Mallard","given":"Carina"},{"family":"Holmäng","given":"Agneta"}],"issued":{"date-parts":[["2021"]]}}},{"id":472,"uris":["http://zotero.org/users/5073745/items/ZAWNVL9J"],"itemData":{"id":472,"type":"article-journal","abstract":"Background: Preeclampsia is a pregnancy speciﬁc disorder affecting 3–5% of pregnancies worldwide. It is clinically divided into early-onset and late-onset subtypes. Placental factors are involved in the pathogenesis of preeclampsia. Growth differentiation factor 15 (GDF15), a protein of the transforming growth factor beta superfamily, is highly expressed in the placenta. However, it is unclear whether the circulating levels of GDF15 are altered in preeclampsia at the time of or prior to disease presentation.\nMethods: Serum samples across three trimesters from 29 healthy pregnancies, third trimester sera from 34 women presenting with preeclampsia (early-onset n = 16, late-onset n = 18) and 66 gestation-agematched controls, and sera at 11–13 weeks of pregnancy from women who later did (n = 36) or did not (n = 33) develop late-onset preeclampsia, were examined for GDF15 by ELISA.\nResults: Serum GDF15 levels increased signiﬁcantly with gestation in normal pregnancy. Serum GDF15 was signiﬁcantly reduced in the third trimester in women presenting with preeclampsia compared to their gestation-age-matched controls. This reduction was apparent in both early-onset and late-onset subtypes, but it was more profound in late-onset cases. At 11–13 weeks of gestation, however, serum levels of GDF15 were similar between women who subsequently did and did not develop late-onset preeclampsia.\nConclusion: Serum GDF15 increased with gestation age, reaching the highest level in the third trimester. Serum GDF15 was signiﬁcantly reduced in the third trimester in women presenting with preeclampsia, especially in late-onset cases. However, serum GDF15 was not altered in the ﬁrst trimester in women destined to develop late-onset preeclampsia.","container-title":"Cytokine","DOI":"10.1016/j.cyto.2016.05.002","ISSN":"10434666","journalAbbreviation":"Cytokine","language":"en","page":"226-230","source":"DOI.org (Crossref)","title":"Serum levels of GDF15 are reduced in preeclampsia and the reduction is more profound in late-onset than early-onset cases","volume":"83","author":[{"family":"Chen","given":"Qi"},{"family":"Wang","given":"Yao"},{"family":"Zhao","given":"Min"},{"family":"Hyett","given":"Jonathan"},{"family":"Silva Costa","given":"Fabricio","non-dropping-particle":"da"},{"family":"Nie","given":"Guiying"}],"issued":{"date-parts":[["2016",7]]}}},{"id":476,"uris":["http://zotero.org/users/5073745/items/DGJGZZR7"],"itemData":{"id":476,"type":"article-journal","abstract":"Macrophage inhibitory cytokine-1 (MIC-1) is a recently described divergent member of the transforming growth factor-ss superfamily. MIC-1 transcription up-regulation is associated with macrophage activation, and this observation led to its cloning. Northern blots indicate that MIC-1 is also present in human placenta. A sensitive sandwich enzyme-linked immunosorbent assay for the quantification of MIC-1 was developed and used to examine the role of this cytokine in pregnancy. High levels of MIC-1 are present in the sera of pregnant women. The level rises substantially with progress of gestation. MIC-1 can also be detected, in large amounts, in amniotic fluid and placental extracts. In addition, the BeWo placental trophoblastic cell line was found to constitutively express the MIC-1 transcript and secrete large amounts of MIC-1. These findings suggest that the placental trophoblast is a major source of the MIC-1 present in maternal serum and amniotic fluid. We suggest that MIC-1 may promote fetal survival by suppressing the production of maternally derived proinflammatory cytokines within the uterus.","container-title":"The Journal of Clinical Endocrinology and Metabolism","DOI":"10.1210/jcem.85.12.7007","ISSN":"0021-972X","issue":"12","journalAbbreviation":"J Clin Endocrinol Metab","language":"eng","note":"PMID: 11134143","page":"4781-4788","source":"PubMed","title":"The transforming growth factor-ss superfamily cytokine macrophage inhibitory cytokine-1 is present in high concentrations in the serum of pregnant women","volume":"85","author":[{"family":"Moore","given":"A. G."},{"family":"Brown","given":"D. A."},{"family":"Fairlie","given":"W. D."},{"family":"Bauskin","given":"A. R."},{"family":"Brown","given":"P. K."},{"family":"Munier","given":"M. L."},{"family":"Russell","given":"P. K."},{"family":"Salamonsen","given":"L. A."},{"family":"Wallace","given":"E. M."},{"family":"Breit","given":"S. N."}],"issued":{"date-parts":[["2000",12]]}}},{"id":442,"uris":["http://zotero.org/users/5073745/items/7H36LHYK"],"itemData":{"id":442,"type":"article-journal","container-title":"Hypertension","DOI":"10.1161/HYPERTENSIONAHA.109.130583","ISSN":"0194-911X, 1524-4563","issue":"1","journalAbbreviation":"Hypertension","language":"en","page":"106-112","source":"DOI.org (Crossref)","title":"Circulating and Placental Growth-Differentiation Factor 15 in Preeclampsia and in Pregnancy Complicated by Diabetes Mellitus","volume":"54","author":[{"family":"Sugulle","given":"Meryam"},{"family":"Dechend","given":"Ralf"},{"family":"Herse","given":"Florian"},{"family":"Weedon-Fekjaer","given":"M. Susanne"},{"family":"Johnsen","given":"Guro M."},{"family":"Brosnihan","given":"K. Bridget"},{"family":"Anton","given":"Lauren"},{"family":"Luft","given":"Friedrich C."},{"family":"Wollert","given":"Kai C."},{"family":"Kempf","given":"Tibor"},{"family":"Staff","given":"Anne Cathrine"}],"issued":{"date-parts":[["2009",7]]}}}],"schema":"https://github.com/citation-style-language/schema/raw/master/csl-citation.json"} </w:instrText>
+        <w:instrText xml:space="preserve"> ADDIN ZOTERO_ITEM CSL_CITATION {"citationID":"QEVGHvog","properties":{"formattedCitation":"(12\\uc0\\u8211{}15)","plainCitation":"(12–15)","noteIndex":0},"citationItems":[{"id":436,"uris":["http://zotero.org/users/5073745/items/D7NVPGRH"],"itemData":{"id":436,"type":"article-journal","abstract":"Objective/Aim Growth-differentiation-factor 15 (GDF15) has been suggested to improve or protect beta cell function. During pregnancy, beta cell numbers and function increase to overcome the natural rise in insulin resistance during gestation. In this study, we longitudinally measured serum GDF15 levels during and after pregnancy in women of normal weight (NW) and in women with obesity (OB) and explored associations between GDF15 and changes in beta cell function by homeostatic model assessment (HOMA). Methods The cohort participants were 38 NW (BMI 22.3 ± 1.7) and 35 OB (BMI 35.8 ± 4.2). Blood was sampled and body composition measured at each trimester (T1, T2, and T3) and at 6, 12 and 18 months postpartum. Fasting glucose, insulin and GDF15 were measured, and HOMA for insulin resistance (HOMA-IR) and beta cell function (HOMA-B) determined. Results GDF15 levels increased significantly each trimester and were 200-fold higher at T3 than in the nonpregnant postpartum state. GDF15 was higher in NW than OB during pregnancy, but was reversed after pregnancy with a significant interaction effect. GDF15 correlated inversely with BMI and fat-free mass at T3. Low GDF15 was associated with lower incidence of nausea and with carrying a male foetus. The pregnancy induced increase in GDF15 associated with increased HOMA-B in OB and with reduced fasting glucose in all women. Conclusion Large gestational upregulation of GDF15 levels may help increase insulin secretory function to overcome pregnancy-induced insulin resistance.","container-title":"Clinical Endocrinology","DOI":"10.1111/cen.14433","ISSN":"1365-2265","issue":"1","language":"en","note":"_eprint: https://onlinelibrary.wiley.com/doi/pdf/10.1111/cen.14433","page":"92-100","source":"Wiley Online Library","title":"Growth-differentiation-factor 15 levels in obese and healthy pregnancies: Relation to insulin resistance and insulin secretory function","title-short":"Growth-differentiation-factor 15 levels in obese and healthy pregnancies","volume":"95","author":[{"family":"Andersson-Hall","given":"Ulrika"},{"family":"Joelsson","given":"Louise"},{"family":"Svedin","given":"Pernilla"},{"family":"Mallard","given":"Carina"},{"family":"Holmäng","given":"Agneta"}],"issued":{"date-parts":[["2021"]]}}},{"id":472,"uris":["http://zotero.org/users/5073745/items/ZAWNVL9J"],"itemData":{"id":472,"type":"article-journal","abstract":"Background: Preeclampsia is a pregnancy speciﬁc disorder affecting 3–5% of pregnancies worldwide. It is clinically divided into early-onset and late-onset subtypes. Placental factors are involved in the pathogenesis of preeclampsia. Growth differentiation factor 15 (GDF15), a protein of the transforming growth factor beta superfamily, is highly expressed in the placenta. However, it is unclear whether the circulating levels of GDF15 are altered in preeclampsia at the time of or prior to disease presentation.\nMethods: Serum samples across three trimesters from 29 healthy pregnancies, third trimester sera from 34 women presenting with preeclampsia (early-onset n = 16, late-onset n = 18) and 66 gestation-agematched controls, and sera at 11–13 weeks of pregnancy from women who later did (n = 36) or did not (n = 33) develop late-onset preeclampsia, were examined for GDF15 by ELISA.\nResults: Serum GDF15 levels increased signiﬁcantly with gestation in normal pregnancy. Serum GDF15 was signiﬁcantly reduced in the third trimester in women presenting with preeclampsia compared to their gestation-age-matched controls. This reduction was apparent in both early-onset and late-onset subtypes, but it was more profound in late-onset cases. At 11–13 weeks of gestation, however, serum levels of GDF15 were similar between women who subsequently did and did not develop late-onset preeclampsia.\nConclusion: Serum GDF15 increased with gestation age, reaching the highest level in the third trimester. Serum GDF15 was signiﬁcantly reduced in the third trimester in women presenting with preeclampsia, especially in late-onset cases. However, serum GDF15 was not altered in the ﬁrst trimester in women destined to develop late-onset preeclampsia.","container-title":"Cytokine","DOI":"10.1016/j.cyto.2016.05.002","ISSN":"10434666","journalAbbreviation":"Cytokine","language":"en","page":"226-230","source":"DOI.org (Crossref)","title":"Serum levels of GDF15 are reduced in preeclampsia and the reduction is more profound in late-onset than early-onset cases","volume":"83","author":[{"family":"Chen","given":"Qi"},{"family":"Wang","given":"Yao"},{"family":"Zhao","given":"Min"},{"family":"Hyett","given":"Jonathan"},{"family":"Silva Costa","given":"Fabricio","non-dropping-particle":"da"},{"family":"Nie","given":"Guiying"}],"issued":{"date-parts":[["2016",7]]}}},{"id":476,"uris":["http://zotero.org/users/5073745/items/DGJGZZR7"],"itemData":{"id":476,"type":"article-journal","abstract":"Macrophage inhibitory cytokine-1 (MIC-1) is a recently described divergent member of the transforming growth factor-ss superfamily. MIC-1 transcription up-regulation is associated with macrophage activation, and this observation led to its cloning. Northern blots indicate that MIC-1 is also present in human placenta. A sensitive sandwich enzyme-linked immunosorbent assay for the quantification of MIC-1 was developed and used to examine the role of this cytokine in pregnancy. High levels of MIC-1 are present in the sera of pregnant women. The level rises substantially with progress of gestation. MIC-1 can also be detected, in large amounts, in amniotic fluid and placental extracts. In addition, the BeWo placental trophoblastic cell line was found to constitutively express the MIC-1 transcript and secrete large amounts of MIC-1. These findings suggest that the placental trophoblast is a major source of the MIC-1 present in maternal serum and amniotic fluid. We suggest that MIC-1 may promote fetal survival by suppressing the production of maternally derived proinflammatory cytokines within the uterus.","container-title":"The Journal of Clinical Endocrinology and Metabolism","DOI":"10.1210/jcem.85.12.7007","ISSN":"0021-972X","issue":"12","journalAbbreviation":"J Clin Endocrinol Metab","language":"eng","note":"PMID: 11134143","page":"4781-4788","source":"PubMed","title":"The transforming growth factor-ss superfamily cytokine macrophage inhibitory cytokine-1 is present in high concentrations in the serum of pregnant women","volume":"85","author":[{"family":"Moore","given":"A. G."},{"family":"Brown","given":"D. A."},{"family":"Fairlie","given":"W. D."},{"family":"Bauskin","given":"A. R."},{"family":"Brown","given":"P. K."},{"family":"Munier","given":"M. L."},{"family":"Russell","given":"P. K."},{"family":"Salamonsen","given":"L. A."},{"family":"Wallace","given":"E. M."},{"family":"Breit","given":"S. N."}],"issued":{"date-parts":[["2000",12]]}}},{"id":442,"uris":["http://zotero.org/users/5073745/items/7H36LHYK"],"itemData":{"id":442,"type":"article-journal","container-title":"Hypertension","DOI":"10.1161/HYPERTENSIONAHA.109.130583","ISSN":"0194-911X, 1524-4563","issue":"1","journalAbbreviation":"Hypertension","language":"en","page":"106-112","source":"DOI.org (Crossref)","title":"Circulating and Placental Growth-Differentiation Factor 15 in Preeclampsia and in Pregnancy Complicated by Diabetes Mellitus","volume":"54","author":[{"family":"Sugulle","given":"Meryam"},{"family":"Dechend","given":"Ralf"},{"family":"Herse","given":"Florian"},{"family":"Weedon-Fekjaer","given":"M. Susanne"},{"family":"Johnsen","given":"Guro M."},{"family":"Brosnihan","given":"K. Bridget"},{"family":"Anton","given":"Lauren"},{"family":"Luft","given":"Friedrich C."},{"family":"Wollert","given":"Kai C."},{"family":"Kempf","given":"Tibor"},{"family":"Staff","given":"Anne Cathrine"}],"issued":{"date-parts":[["2009",7]]}}}],"schema":"https://github.com/citation-style-language/schema/raw/master/csl-citation.json"} </w:instrText>
       </w:r>
       <w:r>
         <w:rPr>
@@ -2410,7 +2500,7 @@
           <w:kern w:val="0"/>
           <w:sz w:val="24"/>
         </w:rPr>
-        <w:t>(9–12)</w:t>
+        <w:t>(12–15)</w:t>
       </w:r>
       <w:r>
         <w:rPr>
@@ -2470,7 +2560,7 @@
           <w:rFonts w:ascii="Times New Roman" w:hAnsi="Times New Roman" w:cs="Times New Roman"/>
           <w:color w:val="FF0000"/>
         </w:rPr>
-        <w:instrText xml:space="preserve"> ADDIN ZOTERO_ITEM CSL_CITATION {"citationID":"kUjf6dXh","properties":{"formattedCitation":"(11)","plainCitation":"(11)","noteIndex":0},"citationItems":[{"id":476,"uris":["http://zotero.org/users/5073745/items/DGJGZZR7"],"itemData":{"id":476,"type":"article-journal","abstract":"Macrophage inhibitory cytokine-1 (MIC-1) is a recently described divergent member of the transforming growth factor-ss superfamily. MIC-1 transcription up-regulation is associated with macrophage activation, and this observation led to its cloning. Northern blots indicate that MIC-1 is also present in human placenta. A sensitive sandwich enzyme-linked immunosorbent assay for the quantification of MIC-1 was developed and used to examine the role of this cytokine in pregnancy. High levels of MIC-1 are present in the sera of pregnant women. The level rises substantially with progress of gestation. MIC-1 can also be detected, in large amounts, in amniotic fluid and placental extracts. In addition, the BeWo placental trophoblastic cell line was found to constitutively express the MIC-1 transcript and secrete large amounts of MIC-1. These findings suggest that the placental trophoblast is a major source of the MIC-1 present in maternal serum and amniotic fluid. We suggest that MIC-1 may promote fetal survival by suppressing the production of maternally derived proinflammatory cytokines within the uterus.","container-title":"The Journal of Clinical Endocrinology and Metabolism","DOI":"10.1210/jcem.85.12.7007","ISSN":"0021-972X","issue":"12","journalAbbreviation":"J Clin Endocrinol Metab","language":"eng","note":"PMID: 11134143","page":"4781-4788","source":"PubMed","title":"The transforming growth factor-ss superfamily cytokine macrophage inhibitory cytokine-1 is present in high concentrations in the serum of pregnant women","volume":"85","author":[{"family":"Moore","given":"A. G."},{"family":"Brown","given":"D. A."},{"family":"Fairlie","given":"W. D."},{"family":"Bauskin","given":"A. R."},{"family":"Brown","given":"P. K."},{"family":"Munier","given":"M. L."},{"family":"Russell","given":"P. K."},{"family":"Salamonsen","given":"L. A."},{"family":"Wallace","given":"E. M."},{"family":"Breit","given":"S. N."}],"issued":{"date-parts":[["2000",12]]}}}],"schema":"https://github.com/citation-style-language/schema/raw/master/csl-citation.json"} </w:instrText>
+        <w:instrText xml:space="preserve"> ADDIN ZOTERO_ITEM CSL_CITATION {"citationID":"kUjf6dXh","properties":{"formattedCitation":"(14)","plainCitation":"(14)","noteIndex":0},"citationItems":[{"id":476,"uris":["http://zotero.org/users/5073745/items/DGJGZZR7"],"itemData":{"id":476,"type":"article-journal","abstract":"Macrophage inhibitory cytokine-1 (MIC-1) is a recently described divergent member of the transforming growth factor-ss superfamily. MIC-1 transcription up-regulation is associated with macrophage activation, and this observation led to its cloning. Northern blots indicate that MIC-1 is also present in human placenta. A sensitive sandwich enzyme-linked immunosorbent assay for the quantification of MIC-1 was developed and used to examine the role of this cytokine in pregnancy. High levels of MIC-1 are present in the sera of pregnant women. The level rises substantially with progress of gestation. MIC-1 can also be detected, in large amounts, in amniotic fluid and placental extracts. In addition, the BeWo placental trophoblastic cell line was found to constitutively express the MIC-1 transcript and secrete large amounts of MIC-1. These findings suggest that the placental trophoblast is a major source of the MIC-1 present in maternal serum and amniotic fluid. We suggest that MIC-1 may promote fetal survival by suppressing the production of maternally derived proinflammatory cytokines within the uterus.","container-title":"The Journal of Clinical Endocrinology and Metabolism","DOI":"10.1210/jcem.85.12.7007","ISSN":"0021-972X","issue":"12","journalAbbreviation":"J Clin Endocrinol Metab","language":"eng","note":"PMID: 11134143","page":"4781-4788","source":"PubMed","title":"The transforming growth factor-ss superfamily cytokine macrophage inhibitory cytokine-1 is present in high concentrations in the serum of pregnant women","volume":"85","author":[{"family":"Moore","given":"A. G."},{"family":"Brown","given":"D. A."},{"family":"Fairlie","given":"W. D."},{"family":"Bauskin","given":"A. R."},{"family":"Brown","given":"P. K."},{"family":"Munier","given":"M. L."},{"family":"Russell","given":"P. K."},{"family":"Salamonsen","given":"L. A."},{"family":"Wallace","given":"E. M."},{"family":"Breit","given":"S. N."}],"issued":{"date-parts":[["2000",12]]}}}],"schema":"https://github.com/citation-style-language/schema/raw/master/csl-citation.json"} </w:instrText>
       </w:r>
       <w:r>
         <w:rPr>
@@ -2484,7 +2574,7 @@
           <w:rFonts w:ascii="Times New Roman" w:hAnsi="Times New Roman" w:cs="Times New Roman"/>
           <w:sz w:val="24"/>
         </w:rPr>
-        <w:t>(11)</w:t>
+        <w:t>(14)</w:t>
       </w:r>
       <w:r>
         <w:rPr>
@@ -2534,7 +2624,7 @@
           <w:rFonts w:ascii="Times New Roman" w:hAnsi="Times New Roman" w:cs="Times New Roman"/>
           <w:color w:val="FF0000"/>
         </w:rPr>
-        <w:instrText xml:space="preserve"> ADDIN ZOTERO_ITEM CSL_CITATION {"citationID":"asCyigVk","properties":{"formattedCitation":"(10)","plainCitation":"(10)","noteIndex":0},"citationItems":[{"id":472,"uris":["http://zotero.org/users/5073745/items/ZAWNVL9J"],"itemData":{"id":472,"type":"article-journal","abstract":"Background: Preeclampsia is a pregnancy speciﬁc disorder affecting 3–5% of pregnancies worldwide. It is clinically divided into early-onset and late-onset subtypes. Placental factors are involved in the pathogenesis of preeclampsia. Growth differentiation factor 15 (GDF15), a protein of the transforming growth factor beta superfamily, is highly expressed in the placenta. However, it is unclear whether the circulating levels of GDF15 are altered in preeclampsia at the time of or prior to disease presentation.\nMethods: Serum samples across three trimesters from 29 healthy pregnancies, third trimester sera from 34 women presenting with preeclampsia (early-onset n = 16, late-onset n = 18) and 66 gestation-agematched controls, and sera at 11–13 weeks of pregnancy from women who later did (n = 36) or did not (n = 33) develop late-onset preeclampsia, were examined for GDF15 by ELISA.\nResults: Serum GDF15 levels increased signiﬁcantly with gestation in normal pregnancy. Serum GDF15 was signiﬁcantly reduced in the third trimester in women presenting with preeclampsia compared to their gestation-age-matched controls. This reduction was apparent in both early-onset and late-onset subtypes, but it was more profound in late-onset cases. At 11–13 weeks of gestation, however, serum levels of GDF15 were similar between women who subsequently did and did not develop late-onset preeclampsia.\nConclusion: Serum GDF15 increased with gestation age, reaching the highest level in the third trimester. Serum GDF15 was signiﬁcantly reduced in the third trimester in women presenting with preeclampsia, especially in late-onset cases. However, serum GDF15 was not altered in the ﬁrst trimester in women destined to develop late-onset preeclampsia.","container-title":"Cytokine","DOI":"10.1016/j.cyto.2016.05.002","ISSN":"10434666","journalAbbreviation":"Cytokine","language":"en","page":"226-230","source":"DOI.org (Crossref)","title":"Serum levels of GDF15 are reduced in preeclampsia and the reduction is more profound in late-onset than early-onset cases","volume":"83","author":[{"family":"Chen","given":"Qi"},{"family":"Wang","given":"Yao"},{"family":"Zhao","given":"Min"},{"family":"Hyett","given":"Jonathan"},{"family":"Silva Costa","given":"Fabricio","non-dropping-particle":"da"},{"family":"Nie","given":"Guiying"}],"issued":{"date-parts":[["2016",7]]}}}],"schema":"https://github.com/citation-style-language/schema/raw/master/csl-citation.json"} </w:instrText>
+        <w:instrText xml:space="preserve"> ADDIN ZOTERO_ITEM CSL_CITATION {"citationID":"asCyigVk","properties":{"formattedCitation":"(13)","plainCitation":"(13)","noteIndex":0},"citationItems":[{"id":472,"uris":["http://zotero.org/users/5073745/items/ZAWNVL9J"],"itemData":{"id":472,"type":"article-journal","abstract":"Background: Preeclampsia is a pregnancy speciﬁc disorder affecting 3–5% of pregnancies worldwide. It is clinically divided into early-onset and late-onset subtypes. Placental factors are involved in the pathogenesis of preeclampsia. Growth differentiation factor 15 (GDF15), a protein of the transforming growth factor beta superfamily, is highly expressed in the placenta. However, it is unclear whether the circulating levels of GDF15 are altered in preeclampsia at the time of or prior to disease presentation.\nMethods: Serum samples across three trimesters from 29 healthy pregnancies, third trimester sera from 34 women presenting with preeclampsia (early-onset n = 16, late-onset n = 18) and 66 gestation-agematched controls, and sera at 11–13 weeks of pregnancy from women who later did (n = 36) or did not (n = 33) develop late-onset preeclampsia, were examined for GDF15 by ELISA.\nResults: Serum GDF15 levels increased signiﬁcantly with gestation in normal pregnancy. Serum GDF15 was signiﬁcantly reduced in the third trimester in women presenting with preeclampsia compared to their gestation-age-matched controls. This reduction was apparent in both early-onset and late-onset subtypes, but it was more profound in late-onset cases. At 11–13 weeks of gestation, however, serum levels of GDF15 were similar between women who subsequently did and did not develop late-onset preeclampsia.\nConclusion: Serum GDF15 increased with gestation age, reaching the highest level in the third trimester. Serum GDF15 was signiﬁcantly reduced in the third trimester in women presenting with preeclampsia, especially in late-onset cases. However, serum GDF15 was not altered in the ﬁrst trimester in women destined to develop late-onset preeclampsia.","container-title":"Cytokine","DOI":"10.1016/j.cyto.2016.05.002","ISSN":"10434666","journalAbbreviation":"Cytokine","language":"en","page":"226-230","source":"DOI.org (Crossref)","title":"Serum levels of GDF15 are reduced in preeclampsia and the reduction is more profound in late-onset than early-onset cases","volume":"83","author":[{"family":"Chen","given":"Qi"},{"family":"Wang","given":"Yao"},{"family":"Zhao","given":"Min"},{"family":"Hyett","given":"Jonathan"},{"family":"Silva Costa","given":"Fabricio","non-dropping-particle":"da"},{"family":"Nie","given":"Guiying"}],"issued":{"date-parts":[["2016",7]]}}}],"schema":"https://github.com/citation-style-language/schema/raw/master/csl-citation.json"} </w:instrText>
       </w:r>
       <w:r>
         <w:rPr>
@@ -2548,7 +2638,7 @@
           <w:rFonts w:ascii="Times New Roman" w:hAnsi="Times New Roman" w:cs="Times New Roman"/>
           <w:sz w:val="24"/>
         </w:rPr>
-        <w:t>(10)</w:t>
+        <w:t>(13)</w:t>
       </w:r>
       <w:r>
         <w:rPr>
@@ -2576,7 +2666,7 @@
           <w:rFonts w:ascii="Times New Roman" w:hAnsi="Times New Roman" w:cs="Times New Roman"/>
           <w:color w:val="FF0000"/>
         </w:rPr>
-        <w:instrText xml:space="preserve"> ADDIN ZOTERO_ITEM CSL_CITATION {"citationID":"XGa2dAjN","properties":{"formattedCitation":"(12,13)","plainCitation":"(12,13)","noteIndex":0},"citationItems":[{"id":442,"uris":["http://zotero.org/users/5073745/items/7H36LHYK"],"itemData":{"id":442,"type":"article-journal","container-title":"Hypertension","DOI":"10.1161/HYPERTENSIONAHA.109.130583","ISSN":"0194-911X, 1524-4563","issue":"1","journalAbbreviation":"Hypertension","language":"en","page":"106-112","source":"DOI.org (Crossref)","title":"Circulating and Placental Growth-Differentiation Factor 15 in Preeclampsia and in Pregnancy Complicated by Diabetes Mellitus","volume":"54","author":[{"family":"Sugulle","given":"Meryam"},{"family":"Dechend","given":"Ralf"},{"family":"Herse","given":"Florian"},{"family":"Weedon-Fekjaer","given":"M. Susanne"},{"family":"Johnsen","given":"Guro M."},{"family":"Brosnihan","given":"K. Bridget"},{"family":"Anton","given":"Lauren"},{"family":"Luft","given":"Friedrich C."},{"family":"Wollert","given":"Kai C."},{"family":"Kempf","given":"Tibor"},{"family":"Staff","given":"Anne Cathrine"}],"issued":{"date-parts":[["2009",7]]}}},{"id":603,"uris":["http://zotero.org/users/5073745/items/M7F9XMR5"],"itemData":{"id":603,"type":"article-journal","abstract":"Growth differentiation factor 15 (GDF-15) has been suggested as a potential biomarker of preeclampsia. However, previous studies evaluating circulating GDF-15 in women with preeclampsia showed inconsistent results. A meta-analysis was performed accordingly in this study. Observational studies comparing circulating GDF-15 between women with preeclampsia normal pregnancy were identified by search of electronic databases including PubMed, Embase, Web of Science, Wanfang, and CNKI. The Newcastle-Ottawa Scale (NOS) was used for assessing the quality of the studies. A randomized-effect model incorporating the possible between-study heterogeneity was used to pool the results. Eleven observational studies including 498 women with preeclampsia and 2349 women with normal pregnancy contributed to the meta-analysis. Results showed that compared to controls of women with normal pregnancy at least matched for gestational ages, women with preeclampsia had significantly higher circulating GDF-15 at the diagnosis [standard mean difference (SMD): 0.66, 95% confidence interval (CI): 0.16 to 1.17, p=0.01, I2=93%]. Subgroup analysis showed consistent results in women with preterm and term preeclampsia in Asian and non-Asian women and in studies with different quality scores, which were not statistically significant between subgroups (p for subgroup difference&gt;0.05). Moreover, a higher level of GDF-15 was also found before the diagnosis in women who subsequently developed preeclampsia than those who did not (SMD: 1.32, 95% CI: 0.45 to 2.18, p=0.003, I2=89%). In conclusion, a higher circulating GDF-15 is observed in women with preeclampsia even before the diagnosis of the disease.","container-title":"Hormone and Metabolic Research = Hormon- Und Stoffwechselforschung = Hormones Et Metabolisme","DOI":"10.1055/a-1956-2961","ISSN":"1439-4286","journalAbbreviation":"Horm Metab Res","language":"eng","note":"PMID: 36410395","source":"PubMed","title":"Circulating Growth Differentiation Factor 15 and Preeclampsia: A Meta-Analysis","title-short":"Circulating Growth Differentiation Factor 15 and Preeclampsia","author":[{"family":"Wang","given":"Lihong"},{"family":"Yang","given":"Qiuli"}],"issued":{"date-parts":[["2022",11,21]]}}}],"schema":"https://github.com/citation-style-language/schema/raw/master/csl-citation.json"} </w:instrText>
+        <w:instrText xml:space="preserve"> ADDIN ZOTERO_ITEM CSL_CITATION {"citationID":"XGa2dAjN","properties":{"formattedCitation":"(15,16)","plainCitation":"(15,16)","noteIndex":0},"citationItems":[{"id":442,"uris":["http://zotero.org/users/5073745/items/7H36LHYK"],"itemData":{"id":442,"type":"article-journal","container-title":"Hypertension","DOI":"10.1161/HYPERTENSIONAHA.109.130583","ISSN":"0194-911X, 1524-4563","issue":"1","journalAbbreviation":"Hypertension","language":"en","page":"106-112","source":"DOI.org (Crossref)","title":"Circulating and Placental Growth-Differentiation Factor 15 in Preeclampsia and in Pregnancy Complicated by Diabetes Mellitus","volume":"54","author":[{"family":"Sugulle","given":"Meryam"},{"family":"Dechend","given":"Ralf"},{"family":"Herse","given":"Florian"},{"family":"Weedon-Fekjaer","given":"M. Susanne"},{"family":"Johnsen","given":"Guro M."},{"family":"Brosnihan","given":"K. Bridget"},{"family":"Anton","given":"Lauren"},{"family":"Luft","given":"Friedrich C."},{"family":"Wollert","given":"Kai C."},{"family":"Kempf","given":"Tibor"},{"family":"Staff","given":"Anne Cathrine"}],"issued":{"date-parts":[["2009",7]]}}},{"id":603,"uris":["http://zotero.org/users/5073745/items/M7F9XMR5"],"itemData":{"id":603,"type":"article-journal","abstract":"Growth differentiation factor 15 (GDF-15) has been suggested as a potential biomarker of preeclampsia. However, previous studies evaluating circulating GDF-15 in women with preeclampsia showed inconsistent results. A meta-analysis was performed accordingly in this study. Observational studies comparing circulating GDF-15 between women with preeclampsia normal pregnancy were identified by search of electronic databases including PubMed, Embase, Web of Science, Wanfang, and CNKI. The Newcastle-Ottawa Scale (NOS) was used for assessing the quality of the studies. A randomized-effect model incorporating the possible between-study heterogeneity was used to pool the results. Eleven observational studies including 498 women with preeclampsia and 2349 women with normal pregnancy contributed to the meta-analysis. Results showed that compared to controls of women with normal pregnancy at least matched for gestational ages, women with preeclampsia had significantly higher circulating GDF-15 at the diagnosis [standard mean difference (SMD): 0.66, 95% confidence interval (CI): 0.16 to 1.17, p=0.01, I2=93%]. Subgroup analysis showed consistent results in women with preterm and term preeclampsia in Asian and non-Asian women and in studies with different quality scores, which were not statistically significant between subgroups (p for subgroup difference&gt;0.05). Moreover, a higher level of GDF-15 was also found before the diagnosis in women who subsequently developed preeclampsia than those who did not (SMD: 1.32, 95% CI: 0.45 to 2.18, p=0.003, I2=89%). In conclusion, a higher circulating GDF-15 is observed in women with preeclampsia even before the diagnosis of the disease.","container-title":"Hormone and Metabolic Research = Hormon- Und Stoffwechselforschung = Hormones Et Metabolisme","DOI":"10.1055/a-1956-2961","ISSN":"1439-4286","journalAbbreviation":"Horm Metab Res","language":"eng","note":"PMID: 36410395","source":"PubMed","title":"Circulating Growth Differentiation Factor 15 and Preeclampsia: A Meta-Analysis","title-short":"Circulating Growth Differentiation Factor 15 and Preeclampsia","author":[{"family":"Wang","given":"Lihong"},{"family":"Yang","given":"Qiuli"}],"issued":{"date-parts":[["2022",11,21]]}}}],"schema":"https://github.com/citation-style-language/schema/raw/master/csl-citation.json"} </w:instrText>
       </w:r>
       <w:r>
         <w:rPr>
@@ -2590,7 +2680,7 @@
           <w:rFonts w:ascii="Times New Roman" w:hAnsi="Times New Roman" w:cs="Times New Roman"/>
           <w:sz w:val="24"/>
         </w:rPr>
-        <w:t>(12,13)</w:t>
+        <w:t>(15,16)</w:t>
       </w:r>
       <w:r>
         <w:rPr>
@@ -2618,7 +2708,7 @@
           <w:rFonts w:ascii="Times New Roman" w:hAnsi="Times New Roman" w:cs="Times New Roman"/>
           <w:color w:val="FF0000"/>
         </w:rPr>
-        <w:instrText xml:space="preserve"> ADDIN ZOTERO_ITEM CSL_CITATION {"citationID":"jCye46Ql","properties":{"formattedCitation":"(14)","plainCitation":"(14)","noteIndex":0},"citationItems":[{"id":471,"uris":["http://zotero.org/users/5073745/items/FVD859KV"],"itemData":{"id":471,"type":"article-journal","container-title":"Placenta","DOI":"10.1053/plac.2002.0881","ISSN":"01434004","issue":"1","journalAbbreviation":"Placenta","language":"en","page":"100-106","source":"DOI.org (Crossref)","title":"Macrophage Inhibitory Cytokine-1 in Gestational Tissues and Maternal Serum in Normal and Pre-eclamptic Pregnancy","volume":"24","author":[{"family":"Marjono","given":"A.B."},{"family":"Brown","given":"D.A."},{"family":"Horton","given":"K.E."},{"family":"Wallace","given":"E.M."},{"family":"Breit","given":"S.N."},{"family":"Manuelpillai","given":"U."}],"issued":{"date-parts":[["2003",1]]}}}],"schema":"https://github.com/citation-style-language/schema/raw/master/csl-citation.json"} </w:instrText>
+        <w:instrText xml:space="preserve"> ADDIN ZOTERO_ITEM CSL_CITATION {"citationID":"jCye46Ql","properties":{"formattedCitation":"(17)","plainCitation":"(17)","noteIndex":0},"citationItems":[{"id":471,"uris":["http://zotero.org/users/5073745/items/FVD859KV"],"itemData":{"id":471,"type":"article-journal","container-title":"Placenta","DOI":"10.1053/plac.2002.0881","ISSN":"01434004","issue":"1","journalAbbreviation":"Placenta","language":"en","page":"100-106","source":"DOI.org (Crossref)","title":"Macrophage Inhibitory Cytokine-1 in Gestational Tissues and Maternal Serum in Normal and Pre-eclamptic Pregnancy","volume":"24","author":[{"family":"Marjono","given":"A.B."},{"family":"Brown","given":"D.A."},{"family":"Horton","given":"K.E."},{"family":"Wallace","given":"E.M."},{"family":"Breit","given":"S.N."},{"family":"Manuelpillai","given":"U."}],"issued":{"date-parts":[["2003",1]]}}}],"schema":"https://github.com/citation-style-language/schema/raw/master/csl-citation.json"} </w:instrText>
       </w:r>
       <w:r>
         <w:rPr>
@@ -2632,7 +2722,7 @@
           <w:rFonts w:ascii="Times New Roman" w:hAnsi="Times New Roman" w:cs="Times New Roman"/>
           <w:sz w:val="24"/>
         </w:rPr>
-        <w:t>(14)</w:t>
+        <w:t>(17)</w:t>
       </w:r>
       <w:r>
         <w:rPr>
@@ -2732,7 +2822,29 @@
           <w:color w:val="242424"/>
           <w:shd w:val="clear" w:color="auto" w:fill="FFFFFF"/>
         </w:rPr>
-        <w:t>There are a number of sentences in both the discussion and introduction that could be edited for clarity of thought.</w:t>
+        <w:t xml:space="preserve">There are </w:t>
+      </w:r>
+      <w:proofErr w:type="gramStart"/>
+      <w:r>
+        <w:rPr>
+          <w:rFonts w:ascii="Times New Roman" w:hAnsi="Times New Roman" w:cs="Times New Roman"/>
+          <w:b/>
+          <w:bCs/>
+          <w:color w:val="242424"/>
+          <w:shd w:val="clear" w:color="auto" w:fill="FFFFFF"/>
+        </w:rPr>
+        <w:t>a number of</w:t>
+      </w:r>
+      <w:proofErr w:type="gramEnd"/>
+      <w:r>
+        <w:rPr>
+          <w:rFonts w:ascii="Times New Roman" w:hAnsi="Times New Roman" w:cs="Times New Roman"/>
+          <w:b/>
+          <w:bCs/>
+          <w:color w:val="242424"/>
+          <w:shd w:val="clear" w:color="auto" w:fill="FFFFFF"/>
+        </w:rPr>
+        <w:t xml:space="preserve"> sentences in both the discussion and introduction that could be edited for clarity of thought.</w:t>
       </w:r>
     </w:p>
     <w:p>
@@ -2835,7 +2947,25 @@
           <w:b/>
           <w:bCs/>
         </w:rPr>
-        <w:t>Rossi G, Lapaczewski P, Diamond MP, Jacob RJ, Shulman GI, Sherwin RS.</w:t>
+        <w:t xml:space="preserve">Rossi G, </w:t>
+      </w:r>
+      <w:proofErr w:type="spellStart"/>
+      <w:r>
+        <w:rPr>
+          <w:rFonts w:ascii="Times New Roman" w:hAnsi="Times New Roman" w:cs="Times New Roman"/>
+          <w:b/>
+          <w:bCs/>
+        </w:rPr>
+        <w:t>Lapaczewski</w:t>
+      </w:r>
+      <w:proofErr w:type="spellEnd"/>
+      <w:r>
+        <w:rPr>
+          <w:rFonts w:ascii="Times New Roman" w:hAnsi="Times New Roman" w:cs="Times New Roman"/>
+          <w:b/>
+          <w:bCs/>
+        </w:rPr>
+        <w:t xml:space="preserve"> P, Diamond MP, Jacob RJ, Shulman GI, Sherwin RS.</w:t>
       </w:r>
       <w:r>
         <w:rPr>
@@ -2931,7 +3061,61 @@
           <w:b/>
           <w:bCs/>
         </w:rPr>
-        <w:t>Musial B, Fernandez-Twinn DS, Vaughan OR, Ozanne SE, Voshol P, Sferruzzi-Perri AN, Fowden AL.</w:t>
+        <w:t xml:space="preserve">Musial B, Fernandez-Twinn DS, Vaughan OR, Ozanne SE, </w:t>
+      </w:r>
+      <w:proofErr w:type="spellStart"/>
+      <w:r>
+        <w:rPr>
+          <w:rFonts w:ascii="Times New Roman" w:hAnsi="Times New Roman" w:cs="Times New Roman"/>
+          <w:b/>
+          <w:bCs/>
+        </w:rPr>
+        <w:t>Voshol</w:t>
+      </w:r>
+      <w:proofErr w:type="spellEnd"/>
+      <w:r>
+        <w:rPr>
+          <w:rFonts w:ascii="Times New Roman" w:hAnsi="Times New Roman" w:cs="Times New Roman"/>
+          <w:b/>
+          <w:bCs/>
+        </w:rPr>
+        <w:t xml:space="preserve"> P, </w:t>
+      </w:r>
+      <w:proofErr w:type="spellStart"/>
+      <w:r>
+        <w:rPr>
+          <w:rFonts w:ascii="Times New Roman" w:hAnsi="Times New Roman" w:cs="Times New Roman"/>
+          <w:b/>
+          <w:bCs/>
+        </w:rPr>
+        <w:t>Sferruzzi</w:t>
+      </w:r>
+      <w:proofErr w:type="spellEnd"/>
+      <w:r>
+        <w:rPr>
+          <w:rFonts w:ascii="Times New Roman" w:hAnsi="Times New Roman" w:cs="Times New Roman"/>
+          <w:b/>
+          <w:bCs/>
+        </w:rPr>
+        <w:t xml:space="preserve">-Perri AN, </w:t>
+      </w:r>
+      <w:proofErr w:type="spellStart"/>
+      <w:r>
+        <w:rPr>
+          <w:rFonts w:ascii="Times New Roman" w:hAnsi="Times New Roman" w:cs="Times New Roman"/>
+          <w:b/>
+          <w:bCs/>
+        </w:rPr>
+        <w:t>Fowden</w:t>
+      </w:r>
+      <w:proofErr w:type="spellEnd"/>
+      <w:r>
+        <w:rPr>
+          <w:rFonts w:ascii="Times New Roman" w:hAnsi="Times New Roman" w:cs="Times New Roman"/>
+          <w:b/>
+          <w:bCs/>
+        </w:rPr>
+        <w:t xml:space="preserve"> AL.</w:t>
       </w:r>
       <w:r>
         <w:rPr>
@@ -2979,7 +3163,43 @@
           <w:b/>
           <w:bCs/>
         </w:rPr>
-        <w:t>Wuyts C, Simoens C, Pinto S, Philippaert K, Vennekens R.</w:t>
+        <w:t xml:space="preserve">Wuyts C, Simoens C, Pinto S, </w:t>
+      </w:r>
+      <w:proofErr w:type="spellStart"/>
+      <w:r>
+        <w:rPr>
+          <w:rFonts w:ascii="Times New Roman" w:hAnsi="Times New Roman" w:cs="Times New Roman"/>
+          <w:b/>
+          <w:bCs/>
+        </w:rPr>
+        <w:t>Philippaert</w:t>
+      </w:r>
+      <w:proofErr w:type="spellEnd"/>
+      <w:r>
+        <w:rPr>
+          <w:rFonts w:ascii="Times New Roman" w:hAnsi="Times New Roman" w:cs="Times New Roman"/>
+          <w:b/>
+          <w:bCs/>
+        </w:rPr>
+        <w:t xml:space="preserve"> K, </w:t>
+      </w:r>
+      <w:proofErr w:type="spellStart"/>
+      <w:r>
+        <w:rPr>
+          <w:rFonts w:ascii="Times New Roman" w:hAnsi="Times New Roman" w:cs="Times New Roman"/>
+          <w:b/>
+          <w:bCs/>
+        </w:rPr>
+        <w:t>Vennekens</w:t>
+      </w:r>
+      <w:proofErr w:type="spellEnd"/>
+      <w:r>
+        <w:rPr>
+          <w:rFonts w:ascii="Times New Roman" w:hAnsi="Times New Roman" w:cs="Times New Roman"/>
+          <w:b/>
+          <w:bCs/>
+        </w:rPr>
+        <w:t xml:space="preserve"> R.</w:t>
       </w:r>
       <w:r>
         <w:rPr>
@@ -3021,13 +3241,23 @@
         </w:rPr>
         <w:tab/>
       </w:r>
-      <w:r>
-        <w:rPr>
-          <w:rFonts w:ascii="Times New Roman" w:hAnsi="Times New Roman" w:cs="Times New Roman"/>
-          <w:b/>
-          <w:bCs/>
-        </w:rPr>
-        <w:t>Szlapinski SK, King RT, Retta G, Yeo E, Strutt BJ, Hill DJ.</w:t>
+      <w:proofErr w:type="spellStart"/>
+      <w:r>
+        <w:rPr>
+          <w:rFonts w:ascii="Times New Roman" w:hAnsi="Times New Roman" w:cs="Times New Roman"/>
+          <w:b/>
+          <w:bCs/>
+        </w:rPr>
+        <w:t>Szlapinski</w:t>
+      </w:r>
+      <w:proofErr w:type="spellEnd"/>
+      <w:r>
+        <w:rPr>
+          <w:rFonts w:ascii="Times New Roman" w:hAnsi="Times New Roman" w:cs="Times New Roman"/>
+          <w:b/>
+          <w:bCs/>
+        </w:rPr>
+        <w:t xml:space="preserve"> SK, King RT, Retta G, Yeo E, Strutt BJ, Hill DJ.</w:t>
       </w:r>
       <w:r>
         <w:rPr>
@@ -3171,7 +3401,43 @@
           <w:b/>
           <w:bCs/>
         </w:rPr>
-        <w:t>Namdar Ahmadabad H, Kayvan Jafari S, Nezafat Firizi M, Abbaspour AR, Ghafoori Gharib F, Ghobadi Y, Gholizadeh S.</w:t>
+        <w:t xml:space="preserve">Namdar Ahmadabad H, Kayvan Jafari S, </w:t>
+      </w:r>
+      <w:proofErr w:type="spellStart"/>
+      <w:r>
+        <w:rPr>
+          <w:rFonts w:ascii="Times New Roman" w:hAnsi="Times New Roman" w:cs="Times New Roman"/>
+          <w:b/>
+          <w:bCs/>
+        </w:rPr>
+        <w:t>Nezafat</w:t>
+      </w:r>
+      <w:proofErr w:type="spellEnd"/>
+      <w:r>
+        <w:rPr>
+          <w:rFonts w:ascii="Times New Roman" w:hAnsi="Times New Roman" w:cs="Times New Roman"/>
+          <w:b/>
+          <w:bCs/>
+        </w:rPr>
+        <w:t xml:space="preserve"> </w:t>
+      </w:r>
+      <w:proofErr w:type="spellStart"/>
+      <w:r>
+        <w:rPr>
+          <w:rFonts w:ascii="Times New Roman" w:hAnsi="Times New Roman" w:cs="Times New Roman"/>
+          <w:b/>
+          <w:bCs/>
+        </w:rPr>
+        <w:t>Firizi</w:t>
+      </w:r>
+      <w:proofErr w:type="spellEnd"/>
+      <w:r>
+        <w:rPr>
+          <w:rFonts w:ascii="Times New Roman" w:hAnsi="Times New Roman" w:cs="Times New Roman"/>
+          <w:b/>
+          <w:bCs/>
+        </w:rPr>
+        <w:t xml:space="preserve"> M, Abbaspour AR, Ghafoori Gharib F, Ghobadi Y, Gholizadeh S.</w:t>
       </w:r>
       <w:r>
         <w:rPr>
@@ -3185,109 +3451,31 @@
           <w:i/>
           <w:iCs/>
         </w:rPr>
-        <w:t>Clin Exp Reprod Med</w:t>
-      </w:r>
-      <w:r>
-        <w:rPr>
-          <w:rFonts w:ascii="Times New Roman" w:hAnsi="Times New Roman" w:cs="Times New Roman"/>
-        </w:rPr>
-        <w:t xml:space="preserve"> 2016;43(1):15–25.</w:t>
-      </w:r>
-    </w:p>
-    <w:p>
-      <w:pPr>
-        <w:pStyle w:val="Bibliography"/>
-        <w:rPr>
-          <w:rFonts w:ascii="Times New Roman" w:hAnsi="Times New Roman" w:cs="Times New Roman"/>
-        </w:rPr>
-      </w:pPr>
-      <w:r>
-        <w:rPr>
-          <w:rFonts w:ascii="Times New Roman" w:hAnsi="Times New Roman" w:cs="Times New Roman"/>
-        </w:rPr>
-        <w:t xml:space="preserve">9. </w:t>
-      </w:r>
-      <w:r>
-        <w:rPr>
-          <w:rFonts w:ascii="Times New Roman" w:hAnsi="Times New Roman" w:cs="Times New Roman"/>
-        </w:rPr>
-        <w:tab/>
-      </w:r>
-      <w:r>
-        <w:rPr>
-          <w:rFonts w:ascii="Times New Roman" w:hAnsi="Times New Roman" w:cs="Times New Roman"/>
-          <w:b/>
-          <w:bCs/>
-        </w:rPr>
-        <w:t>Lee J-Y, Park SJ, Kim SH, Kim MH.</w:t>
-      </w:r>
-      <w:r>
-        <w:rPr>
-          <w:rFonts w:ascii="Times New Roman" w:hAnsi="Times New Roman" w:cs="Times New Roman"/>
-        </w:rPr>
-        <w:t xml:space="preserve"> Prenatal administration of dexamethasone during early pregnancy negatively affects placental development and function in mice1. </w:t>
-      </w:r>
+        <w:t xml:space="preserve">Clin Exp </w:t>
+      </w:r>
+      <w:proofErr w:type="spellStart"/>
       <w:r>
         <w:rPr>
           <w:rFonts w:ascii="Times New Roman" w:hAnsi="Times New Roman" w:cs="Times New Roman"/>
           <w:i/>
           <w:iCs/>
         </w:rPr>
-        <w:t>Journal of Animal Science</w:t>
-      </w:r>
-      <w:r>
-        <w:rPr>
-          <w:rFonts w:ascii="Times New Roman" w:hAnsi="Times New Roman" w:cs="Times New Roman"/>
-        </w:rPr>
-        <w:t xml:space="preserve"> 2012;90(13):4846–4856.</w:t>
-      </w:r>
-    </w:p>
-    <w:p>
-      <w:pPr>
-        <w:pStyle w:val="Bibliography"/>
-        <w:rPr>
-          <w:rFonts w:ascii="Times New Roman" w:hAnsi="Times New Roman" w:cs="Times New Roman"/>
-        </w:rPr>
-      </w:pPr>
-      <w:r>
-        <w:rPr>
-          <w:rFonts w:ascii="Times New Roman" w:hAnsi="Times New Roman" w:cs="Times New Roman"/>
-        </w:rPr>
-        <w:t xml:space="preserve">10. </w:t>
-      </w:r>
-      <w:r>
-        <w:rPr>
-          <w:rFonts w:ascii="Times New Roman" w:hAnsi="Times New Roman" w:cs="Times New Roman"/>
-        </w:rPr>
-        <w:tab/>
-      </w:r>
-      <w:r>
-        <w:rPr>
-          <w:rFonts w:ascii="Times New Roman" w:hAnsi="Times New Roman" w:cs="Times New Roman"/>
-          <w:b/>
-          <w:bCs/>
-        </w:rPr>
-        <w:t>Vaughan OR, Sferruzzi-Perri AN, Coan PM, Fowden AL.</w:t>
-      </w:r>
-      <w:r>
-        <w:rPr>
-          <w:rFonts w:ascii="Times New Roman" w:hAnsi="Times New Roman" w:cs="Times New Roman"/>
-        </w:rPr>
-        <w:t xml:space="preserve"> Adaptations in Placental Phenotype Depend on Route and Timing of Maternal Dexamethasone Administration in Mice1. </w:t>
-      </w:r>
+        <w:t>Reprod</w:t>
+      </w:r>
+      <w:proofErr w:type="spellEnd"/>
       <w:r>
         <w:rPr>
           <w:rFonts w:ascii="Times New Roman" w:hAnsi="Times New Roman" w:cs="Times New Roman"/>
           <w:i/>
           <w:iCs/>
         </w:rPr>
-        <w:t>Biology of Reproduction</w:t>
-      </w:r>
-      <w:r>
-        <w:rPr>
-          <w:rFonts w:ascii="Times New Roman" w:hAnsi="Times New Roman" w:cs="Times New Roman"/>
-        </w:rPr>
-        <w:t xml:space="preserve"> 2013;89(4):80, 1–12.</w:t>
+        <w:t xml:space="preserve"> Med</w:t>
+      </w:r>
+      <w:r>
+        <w:rPr>
+          <w:rFonts w:ascii="Times New Roman" w:hAnsi="Times New Roman" w:cs="Times New Roman"/>
+        </w:rPr>
+        <w:t xml:space="preserve"> 2016;43(1):15–25.</w:t>
       </w:r>
     </w:p>
     <w:p>
@@ -3301,7 +3489,7 @@
         <w:rPr>
           <w:rFonts w:ascii="Times New Roman" w:hAnsi="Times New Roman" w:cs="Times New Roman"/>
         </w:rPr>
-        <w:t xml:space="preserve">11. </w:t>
+        <w:t xml:space="preserve">9. </w:t>
       </w:r>
       <w:r>
         <w:rPr>
@@ -3315,13 +3503,13 @@
           <w:b/>
           <w:bCs/>
         </w:rPr>
-        <w:t>Vaughan OR, Phillips HM, Everden AJ, Sferruzzi-Perri AN, Fowden AL.</w:t>
-      </w:r>
-      <w:r>
-        <w:rPr>
-          <w:rFonts w:ascii="Times New Roman" w:hAnsi="Times New Roman" w:cs="Times New Roman"/>
-        </w:rPr>
-        <w:t xml:space="preserve"> Dexamethasone treatment of pregnant F0 mice leads to parent of origin-specific changes in placental function of the F2 generation. </w:t>
+        <w:t>Lee J-Y, Park SJ, Kim SH, Kim MH.</w:t>
+      </w:r>
+      <w:r>
+        <w:rPr>
+          <w:rFonts w:ascii="Times New Roman" w:hAnsi="Times New Roman" w:cs="Times New Roman"/>
+        </w:rPr>
+        <w:t xml:space="preserve"> Prenatal administration of dexamethasone during early pregnancy negatively affects placental development and function in mice1. </w:t>
       </w:r>
       <w:r>
         <w:rPr>
@@ -3329,13 +3517,636 @@
           <w:i/>
           <w:iCs/>
         </w:rPr>
-        <w:t>Reprod. Fertil. Dev.</w:t>
+        <w:t>Journal of Animal Science</w:t>
+      </w:r>
+      <w:r>
+        <w:rPr>
+          <w:rFonts w:ascii="Times New Roman" w:hAnsi="Times New Roman" w:cs="Times New Roman"/>
+        </w:rPr>
+        <w:t xml:space="preserve"> 2012;90(13):4846–4856.</w:t>
+      </w:r>
+    </w:p>
+    <w:p>
+      <w:pPr>
+        <w:pStyle w:val="Bibliography"/>
+        <w:rPr>
+          <w:rFonts w:ascii="Times New Roman" w:hAnsi="Times New Roman" w:cs="Times New Roman"/>
+        </w:rPr>
+      </w:pPr>
+      <w:r>
+        <w:rPr>
+          <w:rFonts w:ascii="Times New Roman" w:hAnsi="Times New Roman" w:cs="Times New Roman"/>
+        </w:rPr>
+        <w:t xml:space="preserve">10. </w:t>
+      </w:r>
+      <w:r>
+        <w:rPr>
+          <w:rFonts w:ascii="Times New Roman" w:hAnsi="Times New Roman" w:cs="Times New Roman"/>
+        </w:rPr>
+        <w:tab/>
+      </w:r>
+      <w:r>
+        <w:rPr>
+          <w:rFonts w:ascii="Times New Roman" w:hAnsi="Times New Roman" w:cs="Times New Roman"/>
+          <w:b/>
+          <w:bCs/>
+        </w:rPr>
+        <w:t xml:space="preserve">Vaughan OR, </w:t>
+      </w:r>
+      <w:proofErr w:type="spellStart"/>
+      <w:r>
+        <w:rPr>
+          <w:rFonts w:ascii="Times New Roman" w:hAnsi="Times New Roman" w:cs="Times New Roman"/>
+          <w:b/>
+          <w:bCs/>
+        </w:rPr>
+        <w:t>Sferruzzi</w:t>
+      </w:r>
+      <w:proofErr w:type="spellEnd"/>
+      <w:r>
+        <w:rPr>
+          <w:rFonts w:ascii="Times New Roman" w:hAnsi="Times New Roman" w:cs="Times New Roman"/>
+          <w:b/>
+          <w:bCs/>
+        </w:rPr>
+        <w:t xml:space="preserve">-Perri AN, Coan PM, </w:t>
+      </w:r>
+      <w:proofErr w:type="spellStart"/>
+      <w:r>
+        <w:rPr>
+          <w:rFonts w:ascii="Times New Roman" w:hAnsi="Times New Roman" w:cs="Times New Roman"/>
+          <w:b/>
+          <w:bCs/>
+        </w:rPr>
+        <w:t>Fowden</w:t>
+      </w:r>
+      <w:proofErr w:type="spellEnd"/>
+      <w:r>
+        <w:rPr>
+          <w:rFonts w:ascii="Times New Roman" w:hAnsi="Times New Roman" w:cs="Times New Roman"/>
+          <w:b/>
+          <w:bCs/>
+        </w:rPr>
+        <w:t xml:space="preserve"> AL.</w:t>
+      </w:r>
+      <w:r>
+        <w:rPr>
+          <w:rFonts w:ascii="Times New Roman" w:hAnsi="Times New Roman" w:cs="Times New Roman"/>
+        </w:rPr>
+        <w:t xml:space="preserve"> Adaptations in Placental Phenotype Depend on Route and Timing of Maternal Dexamethasone Administration in Mice1. </w:t>
+      </w:r>
+      <w:r>
+        <w:rPr>
+          <w:rFonts w:ascii="Times New Roman" w:hAnsi="Times New Roman" w:cs="Times New Roman"/>
+          <w:i/>
+          <w:iCs/>
+        </w:rPr>
+        <w:t>Biology of Reproduction</w:t>
+      </w:r>
+      <w:r>
+        <w:rPr>
+          <w:rFonts w:ascii="Times New Roman" w:hAnsi="Times New Roman" w:cs="Times New Roman"/>
+        </w:rPr>
+        <w:t xml:space="preserve"> 2013;89(4):80, 1–12.</w:t>
+      </w:r>
+    </w:p>
+    <w:p>
+      <w:pPr>
+        <w:pStyle w:val="Bibliography"/>
+        <w:rPr>
+          <w:rFonts w:ascii="Times New Roman" w:hAnsi="Times New Roman" w:cs="Times New Roman"/>
+        </w:rPr>
+      </w:pPr>
+      <w:r>
+        <w:rPr>
+          <w:rFonts w:ascii="Times New Roman" w:hAnsi="Times New Roman" w:cs="Times New Roman"/>
+        </w:rPr>
+        <w:t xml:space="preserve">11. </w:t>
+      </w:r>
+      <w:r>
+        <w:rPr>
+          <w:rFonts w:ascii="Times New Roman" w:hAnsi="Times New Roman" w:cs="Times New Roman"/>
+        </w:rPr>
+        <w:tab/>
+      </w:r>
+      <w:r>
+        <w:rPr>
+          <w:rFonts w:ascii="Times New Roman" w:hAnsi="Times New Roman" w:cs="Times New Roman"/>
+          <w:b/>
+          <w:bCs/>
+        </w:rPr>
+        <w:t xml:space="preserve">Vaughan OR, Phillips HM, </w:t>
+      </w:r>
+      <w:proofErr w:type="spellStart"/>
+      <w:r>
+        <w:rPr>
+          <w:rFonts w:ascii="Times New Roman" w:hAnsi="Times New Roman" w:cs="Times New Roman"/>
+          <w:b/>
+          <w:bCs/>
+        </w:rPr>
+        <w:t>Everden</w:t>
+      </w:r>
+      <w:proofErr w:type="spellEnd"/>
+      <w:r>
+        <w:rPr>
+          <w:rFonts w:ascii="Times New Roman" w:hAnsi="Times New Roman" w:cs="Times New Roman"/>
+          <w:b/>
+          <w:bCs/>
+        </w:rPr>
+        <w:t xml:space="preserve"> AJ, </w:t>
+      </w:r>
+      <w:proofErr w:type="spellStart"/>
+      <w:r>
+        <w:rPr>
+          <w:rFonts w:ascii="Times New Roman" w:hAnsi="Times New Roman" w:cs="Times New Roman"/>
+          <w:b/>
+          <w:bCs/>
+        </w:rPr>
+        <w:t>Sferruzzi</w:t>
+      </w:r>
+      <w:proofErr w:type="spellEnd"/>
+      <w:r>
+        <w:rPr>
+          <w:rFonts w:ascii="Times New Roman" w:hAnsi="Times New Roman" w:cs="Times New Roman"/>
+          <w:b/>
+          <w:bCs/>
+        </w:rPr>
+        <w:t xml:space="preserve">-Perri AN, </w:t>
+      </w:r>
+      <w:proofErr w:type="spellStart"/>
+      <w:r>
+        <w:rPr>
+          <w:rFonts w:ascii="Times New Roman" w:hAnsi="Times New Roman" w:cs="Times New Roman"/>
+          <w:b/>
+          <w:bCs/>
+        </w:rPr>
+        <w:t>Fowden</w:t>
+      </w:r>
+      <w:proofErr w:type="spellEnd"/>
+      <w:r>
+        <w:rPr>
+          <w:rFonts w:ascii="Times New Roman" w:hAnsi="Times New Roman" w:cs="Times New Roman"/>
+          <w:b/>
+          <w:bCs/>
+        </w:rPr>
+        <w:t xml:space="preserve"> AL.</w:t>
+      </w:r>
+      <w:r>
+        <w:rPr>
+          <w:rFonts w:ascii="Times New Roman" w:hAnsi="Times New Roman" w:cs="Times New Roman"/>
+        </w:rPr>
+        <w:t xml:space="preserve"> Dexamethasone treatment of pregnant F0 mice leads to parent of origin-specific changes in placental function of the F2 generation. </w:t>
+      </w:r>
+      <w:proofErr w:type="spellStart"/>
+      <w:r>
+        <w:rPr>
+          <w:rFonts w:ascii="Times New Roman" w:hAnsi="Times New Roman" w:cs="Times New Roman"/>
+          <w:i/>
+          <w:iCs/>
+        </w:rPr>
+        <w:t>Reprod</w:t>
+      </w:r>
+      <w:proofErr w:type="spellEnd"/>
+      <w:r>
+        <w:rPr>
+          <w:rFonts w:ascii="Times New Roman" w:hAnsi="Times New Roman" w:cs="Times New Roman"/>
+          <w:i/>
+          <w:iCs/>
+        </w:rPr>
+        <w:t>. Fertil. Dev.</w:t>
       </w:r>
       <w:r>
         <w:rPr>
           <w:rFonts w:ascii="Times New Roman" w:hAnsi="Times New Roman" w:cs="Times New Roman"/>
         </w:rPr>
         <w:t xml:space="preserve"> 2015;27(4):704–711.</w:t>
+      </w:r>
+    </w:p>
+    <w:p>
+      <w:pPr>
+        <w:pStyle w:val="Bibliography"/>
+        <w:rPr>
+          <w:rFonts w:ascii="Times New Roman" w:hAnsi="Times New Roman" w:cs="Times New Roman"/>
+        </w:rPr>
+      </w:pPr>
+      <w:r>
+        <w:rPr>
+          <w:rFonts w:ascii="Times New Roman" w:hAnsi="Times New Roman" w:cs="Times New Roman"/>
+        </w:rPr>
+        <w:t xml:space="preserve">12. </w:t>
+      </w:r>
+      <w:r>
+        <w:rPr>
+          <w:rFonts w:ascii="Times New Roman" w:hAnsi="Times New Roman" w:cs="Times New Roman"/>
+        </w:rPr>
+        <w:tab/>
+      </w:r>
+      <w:r>
+        <w:rPr>
+          <w:rFonts w:ascii="Times New Roman" w:hAnsi="Times New Roman" w:cs="Times New Roman"/>
+          <w:b/>
+          <w:bCs/>
+        </w:rPr>
+        <w:t xml:space="preserve">Andersson-Hall U, Joelsson L, Svedin P, Mallard C, </w:t>
+      </w:r>
+      <w:proofErr w:type="spellStart"/>
+      <w:r>
+        <w:rPr>
+          <w:rFonts w:ascii="Times New Roman" w:hAnsi="Times New Roman" w:cs="Times New Roman"/>
+          <w:b/>
+          <w:bCs/>
+        </w:rPr>
+        <w:t>Holmäng</w:t>
+      </w:r>
+      <w:proofErr w:type="spellEnd"/>
+      <w:r>
+        <w:rPr>
+          <w:rFonts w:ascii="Times New Roman" w:hAnsi="Times New Roman" w:cs="Times New Roman"/>
+          <w:b/>
+          <w:bCs/>
+        </w:rPr>
+        <w:t xml:space="preserve"> A.</w:t>
+      </w:r>
+      <w:r>
+        <w:rPr>
+          <w:rFonts w:ascii="Times New Roman" w:hAnsi="Times New Roman" w:cs="Times New Roman"/>
+        </w:rPr>
+        <w:t xml:space="preserve"> Growth-differentiation-factor 15 levels in obese and healthy pregnancies: Relation to insulin resistance and insulin secretory function. </w:t>
+      </w:r>
+      <w:r>
+        <w:rPr>
+          <w:rFonts w:ascii="Times New Roman" w:hAnsi="Times New Roman" w:cs="Times New Roman"/>
+          <w:i/>
+          <w:iCs/>
+        </w:rPr>
+        <w:t>Clinical Endocrinology</w:t>
+      </w:r>
+      <w:r>
+        <w:rPr>
+          <w:rFonts w:ascii="Times New Roman" w:hAnsi="Times New Roman" w:cs="Times New Roman"/>
+        </w:rPr>
+        <w:t xml:space="preserve"> 2021;95(1):92–100.</w:t>
+      </w:r>
+    </w:p>
+    <w:p>
+      <w:pPr>
+        <w:pStyle w:val="Bibliography"/>
+        <w:rPr>
+          <w:rFonts w:ascii="Times New Roman" w:hAnsi="Times New Roman" w:cs="Times New Roman"/>
+        </w:rPr>
+      </w:pPr>
+      <w:r>
+        <w:rPr>
+          <w:rFonts w:ascii="Times New Roman" w:hAnsi="Times New Roman" w:cs="Times New Roman"/>
+        </w:rPr>
+        <w:t xml:space="preserve">13. </w:t>
+      </w:r>
+      <w:r>
+        <w:rPr>
+          <w:rFonts w:ascii="Times New Roman" w:hAnsi="Times New Roman" w:cs="Times New Roman"/>
+        </w:rPr>
+        <w:tab/>
+      </w:r>
+      <w:r>
+        <w:rPr>
+          <w:rFonts w:ascii="Times New Roman" w:hAnsi="Times New Roman" w:cs="Times New Roman"/>
+          <w:b/>
+          <w:bCs/>
+        </w:rPr>
+        <w:t>Chen Q, Wang Y, Zhao M, Hyett J, da Silva Costa F, Nie G.</w:t>
+      </w:r>
+      <w:r>
+        <w:rPr>
+          <w:rFonts w:ascii="Times New Roman" w:hAnsi="Times New Roman" w:cs="Times New Roman"/>
+        </w:rPr>
+        <w:t xml:space="preserve"> Serum levels of GDF15 are reduced in preeclampsia and the reduction is more profound in late-onset than early-onset cases. </w:t>
+      </w:r>
+      <w:r>
+        <w:rPr>
+          <w:rFonts w:ascii="Times New Roman" w:hAnsi="Times New Roman" w:cs="Times New Roman"/>
+          <w:i/>
+          <w:iCs/>
+        </w:rPr>
+        <w:t>Cytokine</w:t>
+      </w:r>
+      <w:r>
+        <w:rPr>
+          <w:rFonts w:ascii="Times New Roman" w:hAnsi="Times New Roman" w:cs="Times New Roman"/>
+        </w:rPr>
+        <w:t xml:space="preserve"> 2016;83:226–230.</w:t>
+      </w:r>
+    </w:p>
+    <w:p>
+      <w:pPr>
+        <w:pStyle w:val="Bibliography"/>
+        <w:rPr>
+          <w:rFonts w:ascii="Times New Roman" w:hAnsi="Times New Roman" w:cs="Times New Roman"/>
+        </w:rPr>
+      </w:pPr>
+      <w:r>
+        <w:rPr>
+          <w:rFonts w:ascii="Times New Roman" w:hAnsi="Times New Roman" w:cs="Times New Roman"/>
+        </w:rPr>
+        <w:lastRenderedPageBreak/>
+        <w:t xml:space="preserve">14. </w:t>
+      </w:r>
+      <w:r>
+        <w:rPr>
+          <w:rFonts w:ascii="Times New Roman" w:hAnsi="Times New Roman" w:cs="Times New Roman"/>
+        </w:rPr>
+        <w:tab/>
+      </w:r>
+      <w:r>
+        <w:rPr>
+          <w:rFonts w:ascii="Times New Roman" w:hAnsi="Times New Roman" w:cs="Times New Roman"/>
+          <w:b/>
+          <w:bCs/>
+        </w:rPr>
+        <w:t xml:space="preserve">Moore AG, Brown DA, Fairlie WD, </w:t>
+      </w:r>
+      <w:proofErr w:type="spellStart"/>
+      <w:r>
+        <w:rPr>
+          <w:rFonts w:ascii="Times New Roman" w:hAnsi="Times New Roman" w:cs="Times New Roman"/>
+          <w:b/>
+          <w:bCs/>
+        </w:rPr>
+        <w:t>Bauskin</w:t>
+      </w:r>
+      <w:proofErr w:type="spellEnd"/>
+      <w:r>
+        <w:rPr>
+          <w:rFonts w:ascii="Times New Roman" w:hAnsi="Times New Roman" w:cs="Times New Roman"/>
+          <w:b/>
+          <w:bCs/>
+        </w:rPr>
+        <w:t xml:space="preserve"> AR, Brown PK, Munier ML, Russell PK, Salamonsen LA, Wallace EM, Breit SN.</w:t>
+      </w:r>
+      <w:r>
+        <w:rPr>
+          <w:rFonts w:ascii="Times New Roman" w:hAnsi="Times New Roman" w:cs="Times New Roman"/>
+        </w:rPr>
+        <w:t xml:space="preserve"> The transforming growth factor-ss superfamily cytokine macrophage inhibitory cytokine-1 is present in high concentrations in the serum of pregnant women. </w:t>
+      </w:r>
+      <w:r>
+        <w:rPr>
+          <w:rFonts w:ascii="Times New Roman" w:hAnsi="Times New Roman" w:cs="Times New Roman"/>
+          <w:i/>
+          <w:iCs/>
+        </w:rPr>
+        <w:t xml:space="preserve">J Clin Endocrinol </w:t>
+      </w:r>
+      <w:proofErr w:type="spellStart"/>
+      <w:r>
+        <w:rPr>
+          <w:rFonts w:ascii="Times New Roman" w:hAnsi="Times New Roman" w:cs="Times New Roman"/>
+          <w:i/>
+          <w:iCs/>
+        </w:rPr>
+        <w:t>Metab</w:t>
+      </w:r>
+      <w:proofErr w:type="spellEnd"/>
+      <w:r>
+        <w:rPr>
+          <w:rFonts w:ascii="Times New Roman" w:hAnsi="Times New Roman" w:cs="Times New Roman"/>
+        </w:rPr>
+        <w:t xml:space="preserve"> 2000;85(12):4781–4788.</w:t>
+      </w:r>
+    </w:p>
+    <w:p>
+      <w:pPr>
+        <w:pStyle w:val="Bibliography"/>
+        <w:rPr>
+          <w:rFonts w:ascii="Times New Roman" w:hAnsi="Times New Roman" w:cs="Times New Roman"/>
+        </w:rPr>
+      </w:pPr>
+      <w:r>
+        <w:rPr>
+          <w:rFonts w:ascii="Times New Roman" w:hAnsi="Times New Roman" w:cs="Times New Roman"/>
+        </w:rPr>
+        <w:t xml:space="preserve">15. </w:t>
+      </w:r>
+      <w:r>
+        <w:rPr>
+          <w:rFonts w:ascii="Times New Roman" w:hAnsi="Times New Roman" w:cs="Times New Roman"/>
+        </w:rPr>
+        <w:tab/>
+      </w:r>
+      <w:proofErr w:type="spellStart"/>
+      <w:r>
+        <w:rPr>
+          <w:rFonts w:ascii="Times New Roman" w:hAnsi="Times New Roman" w:cs="Times New Roman"/>
+          <w:b/>
+          <w:bCs/>
+        </w:rPr>
+        <w:t>Sugulle</w:t>
+      </w:r>
+      <w:proofErr w:type="spellEnd"/>
+      <w:r>
+        <w:rPr>
+          <w:rFonts w:ascii="Times New Roman" w:hAnsi="Times New Roman" w:cs="Times New Roman"/>
+          <w:b/>
+          <w:bCs/>
+        </w:rPr>
+        <w:t xml:space="preserve"> M, </w:t>
+      </w:r>
+      <w:proofErr w:type="spellStart"/>
+      <w:r>
+        <w:rPr>
+          <w:rFonts w:ascii="Times New Roman" w:hAnsi="Times New Roman" w:cs="Times New Roman"/>
+          <w:b/>
+          <w:bCs/>
+        </w:rPr>
+        <w:t>Dechend</w:t>
+      </w:r>
+      <w:proofErr w:type="spellEnd"/>
+      <w:r>
+        <w:rPr>
+          <w:rFonts w:ascii="Times New Roman" w:hAnsi="Times New Roman" w:cs="Times New Roman"/>
+          <w:b/>
+          <w:bCs/>
+        </w:rPr>
+        <w:t xml:space="preserve"> R, Herse F, Weedon-</w:t>
+      </w:r>
+      <w:proofErr w:type="spellStart"/>
+      <w:r>
+        <w:rPr>
+          <w:rFonts w:ascii="Times New Roman" w:hAnsi="Times New Roman" w:cs="Times New Roman"/>
+          <w:b/>
+          <w:bCs/>
+        </w:rPr>
+        <w:t>Fekjaer</w:t>
+      </w:r>
+      <w:proofErr w:type="spellEnd"/>
+      <w:r>
+        <w:rPr>
+          <w:rFonts w:ascii="Times New Roman" w:hAnsi="Times New Roman" w:cs="Times New Roman"/>
+          <w:b/>
+          <w:bCs/>
+        </w:rPr>
+        <w:t xml:space="preserve"> MS, Johnsen GM, Brosnihan KB, Anton L, Luft FC, Wollert KC, Kempf T, Staff AC.</w:t>
+      </w:r>
+      <w:r>
+        <w:rPr>
+          <w:rFonts w:ascii="Times New Roman" w:hAnsi="Times New Roman" w:cs="Times New Roman"/>
+        </w:rPr>
+        <w:t xml:space="preserve"> Circulating and Placental Growth-Differentiation Factor 15 in Preeclampsia and in Pregnancy Complicated by Diabetes Mellitus. </w:t>
+      </w:r>
+      <w:r>
+        <w:rPr>
+          <w:rFonts w:ascii="Times New Roman" w:hAnsi="Times New Roman" w:cs="Times New Roman"/>
+          <w:i/>
+          <w:iCs/>
+        </w:rPr>
+        <w:t>Hypertension</w:t>
+      </w:r>
+      <w:r>
+        <w:rPr>
+          <w:rFonts w:ascii="Times New Roman" w:hAnsi="Times New Roman" w:cs="Times New Roman"/>
+        </w:rPr>
+        <w:t xml:space="preserve"> 2009;54(1):106–112.</w:t>
+      </w:r>
+    </w:p>
+    <w:p>
+      <w:pPr>
+        <w:pStyle w:val="Bibliography"/>
+        <w:rPr>
+          <w:rFonts w:ascii="Times New Roman" w:hAnsi="Times New Roman" w:cs="Times New Roman"/>
+        </w:rPr>
+      </w:pPr>
+      <w:r>
+        <w:rPr>
+          <w:rFonts w:ascii="Times New Roman" w:hAnsi="Times New Roman" w:cs="Times New Roman"/>
+        </w:rPr>
+        <w:t xml:space="preserve">16. </w:t>
+      </w:r>
+      <w:r>
+        <w:rPr>
+          <w:rFonts w:ascii="Times New Roman" w:hAnsi="Times New Roman" w:cs="Times New Roman"/>
+        </w:rPr>
+        <w:tab/>
+      </w:r>
+      <w:r>
+        <w:rPr>
+          <w:rFonts w:ascii="Times New Roman" w:hAnsi="Times New Roman" w:cs="Times New Roman"/>
+          <w:b/>
+          <w:bCs/>
+        </w:rPr>
+        <w:t>Wang L, Yang Q.</w:t>
+      </w:r>
+      <w:r>
+        <w:rPr>
+          <w:rFonts w:ascii="Times New Roman" w:hAnsi="Times New Roman" w:cs="Times New Roman"/>
+        </w:rPr>
+        <w:t xml:space="preserve"> Circulating Growth Differentiation Factor 15 and Preeclampsia: A Meta-Analysis. </w:t>
+      </w:r>
+      <w:r>
+        <w:rPr>
+          <w:rFonts w:ascii="Times New Roman" w:hAnsi="Times New Roman" w:cs="Times New Roman"/>
+          <w:i/>
+          <w:iCs/>
+        </w:rPr>
+        <w:t xml:space="preserve">Horm </w:t>
+      </w:r>
+      <w:proofErr w:type="spellStart"/>
+      <w:r>
+        <w:rPr>
+          <w:rFonts w:ascii="Times New Roman" w:hAnsi="Times New Roman" w:cs="Times New Roman"/>
+          <w:i/>
+          <w:iCs/>
+        </w:rPr>
+        <w:t>Metab</w:t>
+      </w:r>
+      <w:proofErr w:type="spellEnd"/>
+      <w:r>
+        <w:rPr>
+          <w:rFonts w:ascii="Times New Roman" w:hAnsi="Times New Roman" w:cs="Times New Roman"/>
+          <w:i/>
+          <w:iCs/>
+        </w:rPr>
+        <w:t xml:space="preserve"> Res</w:t>
+      </w:r>
+      <w:r>
+        <w:rPr>
+          <w:rFonts w:ascii="Times New Roman" w:hAnsi="Times New Roman" w:cs="Times New Roman"/>
+        </w:rPr>
+        <w:t xml:space="preserve"> 2022. doi:10.1055/a-1956-2961.</w:t>
+      </w:r>
+    </w:p>
+    <w:p>
+      <w:pPr>
+        <w:pStyle w:val="Bibliography"/>
+        <w:rPr>
+          <w:rFonts w:ascii="Times New Roman" w:hAnsi="Times New Roman" w:cs="Times New Roman"/>
+        </w:rPr>
+      </w:pPr>
+      <w:r>
+        <w:rPr>
+          <w:rFonts w:ascii="Times New Roman" w:hAnsi="Times New Roman" w:cs="Times New Roman"/>
+        </w:rPr>
+        <w:t xml:space="preserve">17. </w:t>
+      </w:r>
+      <w:r>
+        <w:rPr>
+          <w:rFonts w:ascii="Times New Roman" w:hAnsi="Times New Roman" w:cs="Times New Roman"/>
+        </w:rPr>
+        <w:tab/>
+      </w:r>
+      <w:proofErr w:type="spellStart"/>
+      <w:r>
+        <w:rPr>
+          <w:rFonts w:ascii="Times New Roman" w:hAnsi="Times New Roman" w:cs="Times New Roman"/>
+          <w:b/>
+          <w:bCs/>
+        </w:rPr>
+        <w:t>Marjono</w:t>
+      </w:r>
+      <w:proofErr w:type="spellEnd"/>
+      <w:r>
+        <w:rPr>
+          <w:rFonts w:ascii="Times New Roman" w:hAnsi="Times New Roman" w:cs="Times New Roman"/>
+          <w:b/>
+          <w:bCs/>
+        </w:rPr>
+        <w:t xml:space="preserve"> AB, Brown DA, Horton KE, Wallace EM, Breit SN, </w:t>
+      </w:r>
+      <w:proofErr w:type="spellStart"/>
+      <w:r>
+        <w:rPr>
+          <w:rFonts w:ascii="Times New Roman" w:hAnsi="Times New Roman" w:cs="Times New Roman"/>
+          <w:b/>
+          <w:bCs/>
+        </w:rPr>
+        <w:t>Manuelpillai</w:t>
+      </w:r>
+      <w:proofErr w:type="spellEnd"/>
+      <w:r>
+        <w:rPr>
+          <w:rFonts w:ascii="Times New Roman" w:hAnsi="Times New Roman" w:cs="Times New Roman"/>
+          <w:b/>
+          <w:bCs/>
+        </w:rPr>
+        <w:t xml:space="preserve"> U.</w:t>
+      </w:r>
+      <w:r>
+        <w:rPr>
+          <w:rFonts w:ascii="Times New Roman" w:hAnsi="Times New Roman" w:cs="Times New Roman"/>
+        </w:rPr>
+        <w:t xml:space="preserve"> Macrophage Inhibitory Cytokine-1 in Gestational Tissues and Maternal Serum in Normal and Pre-eclamptic Pregnancy. </w:t>
+      </w:r>
+      <w:r>
+        <w:rPr>
+          <w:rFonts w:ascii="Times New Roman" w:hAnsi="Times New Roman" w:cs="Times New Roman"/>
+          <w:i/>
+          <w:iCs/>
+        </w:rPr>
+        <w:t>Placenta</w:t>
+      </w:r>
+      <w:r>
+        <w:rPr>
+          <w:rFonts w:ascii="Times New Roman" w:hAnsi="Times New Roman" w:cs="Times New Roman"/>
+        </w:rPr>
+        <w:t xml:space="preserve"> 2003;24(1):100–106.</w:t>
       </w:r>
     </w:p>
     <w:p>

</xml_diff>